<commit_message>
Adding Johannes his parts to the Final Report
</commit_message>
<xml_diff>
--- a/doc/Final Report/Final_Report.docx
+++ b/doc/Final Report/Final_Report.docx
@@ -78,12 +78,15 @@
     <w:p>
       <w:pPr>
         <w:pStyle w:val="Ondertitel"/>
-      </w:pPr>
-      <w:r>
-        <w:t>Object Ori</w:t>
-      </w:r>
-      <w:r>
-        <w:t>ented Programming Project</w:t>
+        <w:rPr>
+          <w:lang w:val="en-GB"/>
+        </w:rPr>
+      </w:pPr>
+      <w:r>
+        <w:rPr>
+          <w:lang w:val="en-GB"/>
+        </w:rPr>
+        <w:t>Object Oriented Programming Project</w:t>
       </w:r>
     </w:p>
     <w:p>
@@ -151,6 +154,13 @@
     </w:p>
     <w:sdt>
       <w:sdtPr>
+        <w:rPr>
+          <w:rFonts w:asciiTheme="minorHAnsi" w:eastAsiaTheme="minorHAnsi" w:hAnsiTheme="minorHAnsi" w:cstheme="minorBidi"/>
+          <w:color w:val="595959" w:themeColor="text1" w:themeTint="A6"/>
+          <w:sz w:val="22"/>
+          <w:szCs w:val="22"/>
+          <w:lang w:eastAsia="en-US"/>
+        </w:rPr>
         <w:id w:val="-1419938907"/>
         <w:docPartObj>
           <w:docPartGallery w:val="Table of Contents"/>
@@ -159,13 +169,8 @@
       </w:sdtPr>
       <w:sdtEndPr>
         <w:rPr>
-          <w:rFonts w:asciiTheme="minorHAnsi" w:eastAsiaTheme="minorHAnsi" w:hAnsiTheme="minorHAnsi" w:cstheme="minorBidi"/>
           <w:b/>
           <w:bCs/>
-          <w:color w:val="595959" w:themeColor="text1" w:themeTint="A6"/>
-          <w:sz w:val="22"/>
-          <w:szCs w:val="22"/>
-          <w:lang w:eastAsia="en-US"/>
         </w:rPr>
       </w:sdtEndPr>
       <w:sdtContent>
@@ -2947,15 +2952,27 @@
       <w:pPr>
         <w:pStyle w:val="Kop1"/>
         <w:jc w:val="center"/>
+        <w:rPr>
+          <w:lang w:val="en-GB"/>
+        </w:rPr>
       </w:pPr>
       <w:bookmarkStart w:id="0" w:name="_Toc4415277"/>
       <w:r>
+        <w:rPr>
+          <w:lang w:val="en-GB"/>
+        </w:rPr>
         <w:lastRenderedPageBreak/>
         <w:t>General</w:t>
       </w:r>
       <w:bookmarkEnd w:id="0"/>
     </w:p>
-    <w:p/>
+    <w:p>
+      <w:pPr>
+        <w:rPr>
+          <w:lang w:val="en-GB"/>
+        </w:rPr>
+      </w:pPr>
+    </w:p>
     <w:p>
       <w:pPr>
         <w:pStyle w:val="Lijstopsomteken"/>
@@ -2964,6 +2981,9 @@
           <w:numId w:val="0"/>
         </w:numPr>
         <w:ind w:left="720" w:hanging="360"/>
+        <w:rPr>
+          <w:lang w:val="en-GB"/>
+        </w:rPr>
       </w:pPr>
     </w:p>
     <w:p>
@@ -3066,14 +3086,26 @@
       <w:pPr>
         <w:pStyle w:val="Kop2"/>
         <w:jc w:val="center"/>
+        <w:rPr>
+          <w:lang w:val="en-GB"/>
+        </w:rPr>
       </w:pPr>
       <w:bookmarkStart w:id="4" w:name="_Toc4415281"/>
       <w:r>
+        <w:rPr>
+          <w:lang w:val="en-GB"/>
+        </w:rPr>
         <w:t>Using gitlab</w:t>
       </w:r>
       <w:bookmarkEnd w:id="4"/>
     </w:p>
-    <w:p/>
+    <w:p>
+      <w:pPr>
+        <w:rPr>
+          <w:lang w:val="en-GB"/>
+        </w:rPr>
+      </w:pPr>
+    </w:p>
     <w:p>
       <w:pPr>
         <w:pStyle w:val="Kop2"/>
@@ -3143,9 +3175,7 @@
         </w:rPr>
         <w:t>Work division</w:t>
       </w:r>
-      <w:bookmarkStart w:id="8" w:name="_GoBack"/>
       <w:bookmarkEnd w:id="7"/>
-      <w:bookmarkEnd w:id="8"/>
     </w:p>
     <w:p>
       <w:pPr>
@@ -3162,14 +3192,438 @@
           <w:lang w:val="en-GB"/>
         </w:rPr>
       </w:pPr>
-      <w:bookmarkStart w:id="9" w:name="_Toc4415285"/>
+      <w:bookmarkStart w:id="8" w:name="_Toc4415285"/>
       <w:r>
         <w:rPr>
           <w:lang w:val="en-GB"/>
         </w:rPr>
         <w:t>Technological Decisions</w:t>
       </w:r>
-      <w:bookmarkEnd w:id="9"/>
+      <w:bookmarkEnd w:id="8"/>
+    </w:p>
+    <w:p>
+      <w:pPr>
+        <w:pStyle w:val="Kop3"/>
+        <w:jc w:val="center"/>
+        <w:rPr>
+          <w:lang w:val="en-GB"/>
+        </w:rPr>
+      </w:pPr>
+      <w:r>
+        <w:rPr>
+          <w:lang w:val="en-GB"/>
+        </w:rPr>
+        <w:t>The Server</w:t>
+      </w:r>
+    </w:p>
+    <w:p>
+      <w:pPr>
+        <w:jc w:val="both"/>
+        <w:rPr>
+          <w:rFonts w:ascii="Arial" w:hAnsi="Arial" w:cs="Arial"/>
+          <w:color w:val="auto"/>
+          <w:sz w:val="20"/>
+          <w:szCs w:val="20"/>
+          <w:lang w:val="en-US"/>
+        </w:rPr>
+      </w:pPr>
+      <w:r>
+        <w:rPr>
+          <w:rFonts w:ascii="Arial" w:hAnsi="Arial" w:cs="Arial"/>
+          <w:color w:val="auto"/>
+          <w:sz w:val="20"/>
+          <w:szCs w:val="20"/>
+          <w:lang w:val="en-US"/>
+        </w:rPr>
+        <w:t>In the development journey of our project, we implemented the server in two different ways: once based on telnet and then based on the SPRING framework</w:t>
+      </w:r>
+      <w:r>
+        <w:rPr>
+          <w:rStyle w:val="Voetnootmarkering"/>
+          <w:rFonts w:ascii="Arial" w:hAnsi="Arial" w:cs="Arial"/>
+          <w:color w:val="auto"/>
+          <w:sz w:val="20"/>
+          <w:szCs w:val="20"/>
+          <w:lang w:val="en-US"/>
+        </w:rPr>
+        <w:footnoteReference w:id="1"/>
+      </w:r>
+      <w:r>
+        <w:rPr>
+          <w:rFonts w:ascii="Arial" w:hAnsi="Arial" w:cs="Arial"/>
+          <w:color w:val="auto"/>
+          <w:sz w:val="20"/>
+          <w:szCs w:val="20"/>
+          <w:lang w:val="en-US"/>
+        </w:rPr>
+        <w:t>. Even though we achieved great results with our earlier version, our TA pointed out that we had to implement a REST</w:t>
+      </w:r>
+      <w:r>
+        <w:rPr>
+          <w:rFonts w:ascii="Arial" w:hAnsi="Arial" w:cs="Arial"/>
+          <w:color w:val="auto"/>
+          <w:sz w:val="20"/>
+          <w:szCs w:val="20"/>
+          <w:lang w:val="en-US"/>
+        </w:rPr>
+        <w:t xml:space="preserve"> API</w:t>
+      </w:r>
+      <w:r>
+        <w:rPr>
+          <w:rStyle w:val="Voetnootmarkering"/>
+          <w:rFonts w:ascii="Arial" w:hAnsi="Arial" w:cs="Arial"/>
+          <w:color w:val="auto"/>
+          <w:sz w:val="20"/>
+          <w:szCs w:val="20"/>
+          <w:lang w:val="en-US"/>
+        </w:rPr>
+        <w:footnoteReference w:id="2"/>
+      </w:r>
+      <w:r>
+        <w:rPr>
+          <w:rFonts w:ascii="Arial" w:hAnsi="Arial" w:cs="Arial"/>
+          <w:color w:val="auto"/>
+          <w:sz w:val="20"/>
+          <w:szCs w:val="20"/>
+          <w:lang w:val="en-US"/>
+        </w:rPr>
+        <w:t>, which was not possible wh</w:t>
+      </w:r>
+      <w:r>
+        <w:rPr>
+          <w:rFonts w:ascii="Arial" w:hAnsi="Arial" w:cs="Arial"/>
+          <w:color w:val="auto"/>
+          <w:sz w:val="20"/>
+          <w:szCs w:val="20"/>
+          <w:lang w:val="en-US"/>
+        </w:rPr>
+        <w:t>ile</w:t>
+      </w:r>
+      <w:r>
+        <w:rPr>
+          <w:rFonts w:ascii="Arial" w:hAnsi="Arial" w:cs="Arial"/>
+          <w:color w:val="auto"/>
+          <w:sz w:val="20"/>
+          <w:szCs w:val="20"/>
+          <w:lang w:val="en-US"/>
+        </w:rPr>
+        <w:t xml:space="preserve"> using telnet. Thus, we had to look for a second solution, where we landed on the SPRING framework. Making use of the tools provided by various SPRING projects such as SPRING </w:t>
+      </w:r>
+      <w:r>
+        <w:rPr>
+          <w:rFonts w:ascii="Arial" w:hAnsi="Arial" w:cs="Arial"/>
+          <w:color w:val="auto"/>
+          <w:sz w:val="20"/>
+          <w:szCs w:val="20"/>
+          <w:lang w:val="en-US"/>
+        </w:rPr>
+        <w:t>W</w:t>
+      </w:r>
+      <w:r>
+        <w:rPr>
+          <w:rFonts w:ascii="Arial" w:hAnsi="Arial" w:cs="Arial"/>
+          <w:color w:val="auto"/>
+          <w:sz w:val="20"/>
+          <w:szCs w:val="20"/>
+          <w:lang w:val="en-US"/>
+        </w:rPr>
+        <w:t>eb</w:t>
+      </w:r>
+      <w:r>
+        <w:rPr>
+          <w:rFonts w:ascii="Arial" w:hAnsi="Arial" w:cs="Arial"/>
+          <w:color w:val="auto"/>
+          <w:sz w:val="20"/>
+          <w:szCs w:val="20"/>
+          <w:lang w:val="en-US"/>
+        </w:rPr>
+        <w:t xml:space="preserve"> MVC</w:t>
+      </w:r>
+      <w:r>
+        <w:rPr>
+          <w:rFonts w:ascii="Arial" w:hAnsi="Arial" w:cs="Arial"/>
+          <w:color w:val="auto"/>
+          <w:sz w:val="20"/>
+          <w:szCs w:val="20"/>
+          <w:lang w:val="en-US"/>
+        </w:rPr>
+        <w:t>, we created a REST</w:t>
+      </w:r>
+      <w:r>
+        <w:rPr>
+          <w:rFonts w:ascii="Arial" w:hAnsi="Arial" w:cs="Arial"/>
+          <w:color w:val="auto"/>
+          <w:sz w:val="20"/>
+          <w:szCs w:val="20"/>
+          <w:lang w:val="en-US"/>
+        </w:rPr>
+        <w:t xml:space="preserve"> API</w:t>
+      </w:r>
+      <w:r>
+        <w:rPr>
+          <w:rFonts w:ascii="Arial" w:hAnsi="Arial" w:cs="Arial"/>
+          <w:color w:val="auto"/>
+          <w:sz w:val="20"/>
+          <w:szCs w:val="20"/>
+          <w:lang w:val="en-US"/>
+        </w:rPr>
+        <w:t xml:space="preserve">. For the servlet container, we used </w:t>
+      </w:r>
+      <w:r>
+        <w:rPr>
+          <w:rFonts w:ascii="Arial" w:hAnsi="Arial" w:cs="Arial"/>
+          <w:color w:val="auto"/>
+          <w:sz w:val="20"/>
+          <w:szCs w:val="20"/>
+          <w:lang w:val="en-US"/>
+        </w:rPr>
+        <w:t>A</w:t>
+      </w:r>
+      <w:r>
+        <w:rPr>
+          <w:rFonts w:ascii="Arial" w:hAnsi="Arial" w:cs="Arial"/>
+          <w:color w:val="auto"/>
+          <w:sz w:val="20"/>
+          <w:szCs w:val="20"/>
+          <w:lang w:val="en-US"/>
+        </w:rPr>
+        <w:t xml:space="preserve">pache </w:t>
+      </w:r>
+      <w:r>
+        <w:rPr>
+          <w:rFonts w:ascii="Arial" w:hAnsi="Arial" w:cs="Arial"/>
+          <w:color w:val="auto"/>
+          <w:sz w:val="20"/>
+          <w:szCs w:val="20"/>
+          <w:lang w:val="en-US"/>
+        </w:rPr>
+        <w:t>T</w:t>
+      </w:r>
+      <w:r>
+        <w:rPr>
+          <w:rFonts w:ascii="Arial" w:hAnsi="Arial" w:cs="Arial"/>
+          <w:color w:val="auto"/>
+          <w:sz w:val="20"/>
+          <w:szCs w:val="20"/>
+          <w:lang w:val="en-US"/>
+        </w:rPr>
+        <w:t xml:space="preserve">omcat and the underlying database was a MYSQL database. Additionally, we </w:t>
+      </w:r>
+      <w:r>
+        <w:rPr>
+          <w:rFonts w:ascii="Arial" w:hAnsi="Arial" w:cs="Arial"/>
+          <w:color w:val="auto"/>
+          <w:sz w:val="20"/>
+          <w:szCs w:val="20"/>
+          <w:lang w:val="en-US"/>
+        </w:rPr>
+        <w:lastRenderedPageBreak/>
+        <w:t>used hibernate for object-relational mapping</w:t>
+      </w:r>
+      <w:r>
+        <w:rPr>
+          <w:rStyle w:val="Voetnootmarkering"/>
+          <w:rFonts w:ascii="Arial" w:hAnsi="Arial" w:cs="Arial"/>
+          <w:color w:val="auto"/>
+          <w:sz w:val="20"/>
+          <w:szCs w:val="20"/>
+          <w:lang w:val="en-US"/>
+        </w:rPr>
+        <w:footnoteReference w:id="3"/>
+      </w:r>
+      <w:r>
+        <w:rPr>
+          <w:rFonts w:ascii="Arial" w:hAnsi="Arial" w:cs="Arial"/>
+          <w:color w:val="auto"/>
+          <w:sz w:val="20"/>
+          <w:szCs w:val="20"/>
+          <w:lang w:val="en-US"/>
+        </w:rPr>
+        <w:t>. The reason for these design decisions is that they were made following an in-depth tutorial that explained in detail how to best make use of the SPRING framework in the context of an REST</w:t>
+      </w:r>
+      <w:r>
+        <w:rPr>
+          <w:rFonts w:ascii="Arial" w:hAnsi="Arial" w:cs="Arial"/>
+          <w:color w:val="auto"/>
+          <w:sz w:val="20"/>
+          <w:szCs w:val="20"/>
+          <w:lang w:val="en-US"/>
+        </w:rPr>
+        <w:t xml:space="preserve"> API</w:t>
+      </w:r>
+      <w:r>
+        <w:rPr>
+          <w:rFonts w:ascii="Arial" w:hAnsi="Arial" w:cs="Arial"/>
+          <w:color w:val="auto"/>
+          <w:sz w:val="20"/>
+          <w:szCs w:val="20"/>
+          <w:lang w:val="en-US"/>
+        </w:rPr>
+        <w:t>. Thus, what spoke for making use of these tools is that they were accompanied by a guide, that clearly laid out the strengths and the weaknesses of these tools as well as how to best implement them. Obviously, other tools were also considered, such as using a Postgres database. However, after researching the general consensus in the programming community as to the usefulness of all these tools and as well as after having taken into consideration the fact that already a working prototype was created, the decision was made to stick with these services. Looking back, the group unanimously would reaffirm this choice.</w:t>
+      </w:r>
+    </w:p>
+    <w:p>
+      <w:pPr>
+        <w:pStyle w:val="Kop3"/>
+        <w:jc w:val="center"/>
+        <w:rPr>
+          <w:lang w:val="en-US"/>
+        </w:rPr>
+      </w:pPr>
+      <w:r>
+        <w:rPr>
+          <w:lang w:val="en-US"/>
+        </w:rPr>
+        <w:t>Client Server Communication</w:t>
+      </w:r>
+    </w:p>
+    <w:p>
+      <w:pPr>
+        <w:rPr>
+          <w:rFonts w:ascii="Arial" w:hAnsi="Arial" w:cs="Arial"/>
+          <w:color w:val="auto"/>
+          <w:lang w:val="en-US"/>
+        </w:rPr>
+      </w:pPr>
+      <w:r>
+        <w:rPr>
+          <w:rFonts w:ascii="Arial" w:hAnsi="Arial" w:cs="Arial"/>
+          <w:color w:val="auto"/>
+          <w:sz w:val="20"/>
+          <w:szCs w:val="20"/>
+          <w:lang w:val="en-US"/>
+        </w:rPr>
+        <w:t>As stated previously, based on the TAs feedback, client server communication had to be implemented via a REST</w:t>
+      </w:r>
+      <w:r>
+        <w:rPr>
+          <w:rFonts w:ascii="Arial" w:hAnsi="Arial" w:cs="Arial"/>
+          <w:color w:val="auto"/>
+          <w:sz w:val="20"/>
+          <w:szCs w:val="20"/>
+          <w:lang w:val="en-US"/>
+        </w:rPr>
+        <w:t xml:space="preserve"> API</w:t>
+      </w:r>
+      <w:r>
+        <w:rPr>
+          <w:rFonts w:ascii="Arial" w:hAnsi="Arial" w:cs="Arial"/>
+          <w:color w:val="auto"/>
+          <w:sz w:val="20"/>
+          <w:szCs w:val="20"/>
+          <w:lang w:val="en-US"/>
+        </w:rPr>
+        <w:t xml:space="preserve"> and via JSON</w:t>
+      </w:r>
+      <w:r>
+        <w:rPr>
+          <w:rStyle w:val="Voetnootmarkering"/>
+          <w:rFonts w:ascii="Arial" w:hAnsi="Arial" w:cs="Arial"/>
+          <w:color w:val="auto"/>
+          <w:sz w:val="20"/>
+          <w:szCs w:val="20"/>
+          <w:lang w:val="en-US"/>
+        </w:rPr>
+        <w:footnoteReference w:id="4"/>
+      </w:r>
+      <w:r>
+        <w:rPr>
+          <w:rFonts w:ascii="Arial" w:hAnsi="Arial" w:cs="Arial"/>
+          <w:color w:val="auto"/>
+          <w:sz w:val="20"/>
+          <w:szCs w:val="20"/>
+          <w:lang w:val="en-US"/>
+        </w:rPr>
+        <w:t>. The endpoints of the API were set up using the Web section of the SPRING framework and the parsing of POJO’s</w:t>
+      </w:r>
+      <w:r>
+        <w:rPr>
+          <w:rStyle w:val="Voetnootmarkering"/>
+          <w:rFonts w:ascii="Arial" w:hAnsi="Arial" w:cs="Arial"/>
+          <w:color w:val="auto"/>
+          <w:sz w:val="20"/>
+          <w:szCs w:val="20"/>
+          <w:lang w:val="en-US"/>
+        </w:rPr>
+        <w:footnoteReference w:id="5"/>
+      </w:r>
+      <w:r>
+        <w:rPr>
+          <w:rFonts w:ascii="Arial" w:hAnsi="Arial" w:cs="Arial"/>
+          <w:color w:val="auto"/>
+          <w:sz w:val="20"/>
+          <w:szCs w:val="20"/>
+          <w:lang w:val="en-US"/>
+        </w:rPr>
+        <w:t xml:space="preserve"> into JSON and back was achieved through the Jackson. In detail, the client would send, depending on the goal to be achieved, a PUT, GET, POST or DELETE request to a specific URL where the server then accepts this particular request, reads the body and then performs the appropriate action. Again, similarly to the server, this process was implemented by following a tutorial for </w:t>
+      </w:r>
+      <w:r>
+        <w:rPr>
+          <w:rFonts w:ascii="Arial" w:hAnsi="Arial" w:cs="Arial"/>
+          <w:color w:val="auto"/>
+          <w:sz w:val="20"/>
+          <w:szCs w:val="20"/>
+          <w:lang w:val="en-US"/>
+        </w:rPr>
+        <w:t xml:space="preserve">the </w:t>
+      </w:r>
+      <w:r>
+        <w:rPr>
+          <w:rFonts w:ascii="Arial" w:hAnsi="Arial" w:cs="Arial"/>
+          <w:color w:val="auto"/>
+          <w:sz w:val="20"/>
+          <w:szCs w:val="20"/>
+          <w:lang w:val="en-US"/>
+        </w:rPr>
+        <w:t>REST</w:t>
+      </w:r>
+      <w:r>
+        <w:rPr>
+          <w:rFonts w:ascii="Arial" w:hAnsi="Arial" w:cs="Arial"/>
+          <w:color w:val="auto"/>
+          <w:sz w:val="20"/>
+          <w:szCs w:val="20"/>
+          <w:lang w:val="en-US"/>
+        </w:rPr>
+        <w:t xml:space="preserve"> API</w:t>
+      </w:r>
+      <w:r>
+        <w:rPr>
+          <w:rFonts w:ascii="Arial" w:hAnsi="Arial" w:cs="Arial"/>
+          <w:color w:val="auto"/>
+          <w:sz w:val="20"/>
+          <w:szCs w:val="20"/>
+          <w:lang w:val="en-US"/>
+        </w:rPr>
+        <w:t xml:space="preserve"> and again, other alternatives were taken into consideration. However, after having seen that this particular way of implementing a REST</w:t>
+      </w:r>
+      <w:r>
+        <w:rPr>
+          <w:rFonts w:ascii="Arial" w:hAnsi="Arial" w:cs="Arial"/>
+          <w:color w:val="auto"/>
+          <w:sz w:val="20"/>
+          <w:szCs w:val="20"/>
+          <w:lang w:val="en-US"/>
+        </w:rPr>
+        <w:t xml:space="preserve"> API</w:t>
+      </w:r>
+      <w:r>
+        <w:rPr>
+          <w:rFonts w:ascii="Arial" w:hAnsi="Arial" w:cs="Arial"/>
+          <w:color w:val="auto"/>
+          <w:sz w:val="20"/>
+          <w:szCs w:val="20"/>
+          <w:lang w:val="en-US"/>
+        </w:rPr>
+        <w:t xml:space="preserve"> seems to be the standard, we decided to stick to it. Looking back at this decision, it is clear that this particular implementation provided us with the flexibility to add new and change already existing request endpoints without a lot of trouble. Conclusively, we no doubt would go down this path again.</w:t>
+      </w:r>
+    </w:p>
+    <w:p>
+      <w:pPr>
+        <w:rPr>
+          <w:lang w:val="en-GB"/>
+        </w:rPr>
+      </w:pPr>
     </w:p>
     <w:p>
       <w:pPr>
@@ -3306,55 +3760,87 @@
       <w:pPr>
         <w:pStyle w:val="Kop3"/>
         <w:jc w:val="center"/>
+        <w:rPr>
+          <w:lang w:val="en-GB"/>
+        </w:rPr>
       </w:pPr>
       <w:bookmarkStart w:id="16" w:name="_Toc4415292"/>
       <w:r>
-        <w:t>Stron</w:t>
-      </w:r>
-      <w:r>
-        <w:t>g points</w:t>
+        <w:rPr>
+          <w:lang w:val="en-GB"/>
+        </w:rPr>
+        <w:t>Strong points</w:t>
       </w:r>
       <w:bookmarkEnd w:id="16"/>
     </w:p>
-    <w:p/>
+    <w:p>
+      <w:pPr>
+        <w:rPr>
+          <w:lang w:val="en-GB"/>
+        </w:rPr>
+      </w:pPr>
+    </w:p>
     <w:p>
       <w:pPr>
         <w:pStyle w:val="Kop3"/>
         <w:jc w:val="center"/>
+        <w:rPr>
+          <w:lang w:val="en-GB"/>
+        </w:rPr>
       </w:pPr>
       <w:bookmarkStart w:id="17" w:name="_Toc4415293"/>
-      <w:proofErr w:type="spellStart"/>
-      <w:r>
-        <w:t>Weak</w:t>
-      </w:r>
-      <w:proofErr w:type="spellEnd"/>
-      <w:r>
-        <w:t xml:space="preserve"> points</w:t>
+      <w:r>
+        <w:rPr>
+          <w:lang w:val="en-GB"/>
+        </w:rPr>
+        <w:t>Weak points</w:t>
       </w:r>
       <w:bookmarkEnd w:id="17"/>
     </w:p>
-    <w:p/>
+    <w:p>
+      <w:pPr>
+        <w:rPr>
+          <w:lang w:val="en-GB"/>
+        </w:rPr>
+      </w:pPr>
+    </w:p>
     <w:p>
       <w:pPr>
         <w:pStyle w:val="Kop3"/>
         <w:jc w:val="center"/>
+        <w:rPr>
+          <w:lang w:val="en-GB"/>
+        </w:rPr>
       </w:pPr>
       <w:bookmarkStart w:id="18" w:name="_Toc4415294"/>
-      <w:proofErr w:type="spellStart"/>
-      <w:r>
+      <w:r>
+        <w:rPr>
+          <w:lang w:val="en-GB"/>
+        </w:rPr>
         <w:t>Conflicts</w:t>
       </w:r>
       <w:bookmarkEnd w:id="18"/>
-      <w:proofErr w:type="spellEnd"/>
-    </w:p>
-    <w:p/>
+    </w:p>
+    <w:p>
+      <w:pPr>
+        <w:rPr>
+          <w:lang w:val="en-GB"/>
+        </w:rPr>
+      </w:pPr>
+    </w:p>
     <w:p>
       <w:pPr>
         <w:pStyle w:val="Kop2"/>
         <w:jc w:val="center"/>
+        <w:rPr>
+          <w:lang w:val="en-GB"/>
+        </w:rPr>
       </w:pPr>
       <w:bookmarkStart w:id="19" w:name="_Toc4415295"/>
       <w:r>
+        <w:rPr>
+          <w:lang w:val="en-GB"/>
+        </w:rPr>
         <w:t>Johannes Hagspiel</w:t>
       </w:r>
       <w:bookmarkEnd w:id="19"/>
@@ -3363,54 +3849,157 @@
       <w:pPr>
         <w:pStyle w:val="Kop3"/>
         <w:jc w:val="center"/>
+        <w:rPr>
+          <w:lang w:val="en-GB"/>
+        </w:rPr>
       </w:pPr>
       <w:bookmarkStart w:id="20" w:name="_Toc4415296"/>
       <w:r>
+        <w:rPr>
+          <w:lang w:val="en-GB"/>
+        </w:rPr>
         <w:t>Strong points</w:t>
       </w:r>
       <w:bookmarkEnd w:id="20"/>
     </w:p>
-    <w:p/>
+    <w:p>
+      <w:pPr>
+        <w:rPr>
+          <w:lang w:val="en-GB"/>
+        </w:rPr>
+      </w:pPr>
+      <w:r>
+        <w:rPr>
+          <w:rFonts w:ascii="Arial" w:hAnsi="Arial" w:cs="Arial"/>
+          <w:color w:val="auto"/>
+          <w:sz w:val="20"/>
+          <w:lang w:val="en-GB"/>
+        </w:rPr>
+        <w:t>Overall, I did learn a lot about Java programming, mainly about the SPRING framework. I think my stronger points were that I worked independently and on a self-motivated basis, which resulted in me creating on my own the server and the part of the client that is responsible for the communication with the server</w:t>
+      </w:r>
+      <w:r>
+        <w:rPr>
+          <w:lang w:val="en-GB"/>
+        </w:rPr>
+        <w:t>.</w:t>
+      </w:r>
+    </w:p>
     <w:p>
       <w:pPr>
         <w:pStyle w:val="Kop3"/>
         <w:jc w:val="center"/>
+        <w:rPr>
+          <w:lang w:val="en-GB"/>
+        </w:rPr>
       </w:pPr>
       <w:bookmarkStart w:id="21" w:name="_Toc4415297"/>
-      <w:proofErr w:type="spellStart"/>
-      <w:r>
-        <w:t>Weak</w:t>
-      </w:r>
-      <w:proofErr w:type="spellEnd"/>
-      <w:r>
-        <w:t xml:space="preserve"> points</w:t>
+      <w:r>
+        <w:rPr>
+          <w:lang w:val="en-GB"/>
+        </w:rPr>
+        <w:t>Weak points</w:t>
       </w:r>
       <w:bookmarkEnd w:id="21"/>
     </w:p>
-    <w:p/>
+    <w:p>
+      <w:pPr>
+        <w:rPr>
+          <w:rFonts w:ascii="Arial" w:hAnsi="Arial" w:cs="Arial"/>
+          <w:color w:val="auto"/>
+          <w:lang w:val="en-GB"/>
+        </w:rPr>
+      </w:pPr>
+      <w:r>
+        <w:rPr>
+          <w:rFonts w:ascii="Arial" w:hAnsi="Arial" w:cs="Arial"/>
+          <w:color w:val="auto"/>
+          <w:sz w:val="20"/>
+          <w:szCs w:val="20"/>
+          <w:lang w:val="en-US"/>
+        </w:rPr>
+        <w:t>I think one of my weaker points was that I was not really able to explain how the server and the client-server communication worked. I feel particularly disappointed about this as I anticipated this and even told my team mates about it – I mentioned it as a weakness of mine in the README. Additionally, I did not really lead our team and push it during the periods when not much progress was being made, which is was also partially caused by the point I mentioned earlier, my inability to teach other people about things that I have learned.</w:t>
+      </w:r>
+    </w:p>
     <w:p>
       <w:pPr>
         <w:pStyle w:val="Kop3"/>
         <w:jc w:val="center"/>
+        <w:rPr>
+          <w:lang w:val="en-GB"/>
+        </w:rPr>
       </w:pPr>
       <w:bookmarkStart w:id="22" w:name="_Toc4415298"/>
-      <w:proofErr w:type="spellStart"/>
-      <w:r>
+      <w:r>
+        <w:rPr>
+          <w:lang w:val="en-GB"/>
+        </w:rPr>
         <w:t>Conflicts</w:t>
       </w:r>
       <w:bookmarkEnd w:id="22"/>
-      <w:proofErr w:type="spellEnd"/>
-    </w:p>
-    <w:p/>
-    <w:p/>
-    <w:p/>
+    </w:p>
+    <w:p>
+      <w:pPr>
+        <w:jc w:val="both"/>
+        <w:rPr>
+          <w:rFonts w:ascii="Arial" w:hAnsi="Arial" w:cs="Arial"/>
+          <w:color w:val="auto"/>
+          <w:sz w:val="20"/>
+          <w:szCs w:val="20"/>
+          <w:lang w:val="en-US"/>
+        </w:rPr>
+      </w:pPr>
+      <w:r>
+        <w:rPr>
+          <w:rFonts w:ascii="Arial" w:hAnsi="Arial" w:cs="Arial"/>
+          <w:color w:val="auto"/>
+          <w:sz w:val="20"/>
+          <w:szCs w:val="20"/>
+          <w:lang w:val="en-US"/>
+        </w:rPr>
+        <w:t xml:space="preserve">As far as  I remember, there were no major conflicts in the team. Even though on the surface, this looks good, I do think that this is also a sign of the fact that we did not engage too deeply into the areas that other people were responsible for. Overall, I think I had great team mates, I learned a lot about the SPRING framework and the importance as well as the difficulty of project management were highlighted again to me. </w:t>
+      </w:r>
+    </w:p>
+    <w:p>
+      <w:pPr>
+        <w:rPr>
+          <w:lang w:val="en-US"/>
+        </w:rPr>
+      </w:pPr>
+    </w:p>
+    <w:p>
+      <w:pPr>
+        <w:rPr>
+          <w:lang w:val="en-GB"/>
+        </w:rPr>
+      </w:pPr>
+    </w:p>
+    <w:p>
+      <w:pPr>
+        <w:rPr>
+          <w:lang w:val="en-GB"/>
+        </w:rPr>
+      </w:pPr>
+    </w:p>
+    <w:p>
+      <w:pPr>
+        <w:rPr>
+          <w:lang w:val="en-GB"/>
+        </w:rPr>
+      </w:pPr>
+    </w:p>
     <w:p>
       <w:pPr>
         <w:pStyle w:val="Kop2"/>
         <w:jc w:val="center"/>
+        <w:rPr>
+          <w:lang w:val="en-GB"/>
+        </w:rPr>
       </w:pPr>
       <w:bookmarkStart w:id="23" w:name="_Toc4415299"/>
       <w:r>
+        <w:rPr>
+          <w:lang w:val="en-GB"/>
+        </w:rPr>
         <w:t>Nathan ordonez</w:t>
       </w:r>
       <w:bookmarkEnd w:id="23"/>
@@ -3419,61 +4008,106 @@
       <w:pPr>
         <w:pStyle w:val="Kop3"/>
         <w:jc w:val="center"/>
+        <w:rPr>
+          <w:lang w:val="en-GB"/>
+        </w:rPr>
       </w:pPr>
       <w:bookmarkStart w:id="24" w:name="_Toc4415300"/>
       <w:r>
+        <w:rPr>
+          <w:lang w:val="en-GB"/>
+        </w:rPr>
         <w:t>Strong points</w:t>
       </w:r>
       <w:bookmarkEnd w:id="24"/>
     </w:p>
-    <w:p/>
+    <w:p>
+      <w:pPr>
+        <w:rPr>
+          <w:lang w:val="en-GB"/>
+        </w:rPr>
+      </w:pPr>
+    </w:p>
     <w:p>
       <w:pPr>
         <w:pStyle w:val="Kop3"/>
         <w:jc w:val="center"/>
+        <w:rPr>
+          <w:lang w:val="en-GB"/>
+        </w:rPr>
       </w:pPr>
       <w:bookmarkStart w:id="25" w:name="_Toc4415301"/>
-      <w:proofErr w:type="spellStart"/>
-      <w:r>
-        <w:t>Weak</w:t>
-      </w:r>
-      <w:proofErr w:type="spellEnd"/>
-      <w:r>
-        <w:t xml:space="preserve"> points</w:t>
+      <w:r>
+        <w:rPr>
+          <w:lang w:val="en-GB"/>
+        </w:rPr>
+        <w:lastRenderedPageBreak/>
+        <w:t>Weak points</w:t>
       </w:r>
       <w:bookmarkEnd w:id="25"/>
     </w:p>
-    <w:p/>
+    <w:p>
+      <w:pPr>
+        <w:rPr>
+          <w:lang w:val="en-GB"/>
+        </w:rPr>
+      </w:pPr>
+    </w:p>
     <w:p>
       <w:pPr>
         <w:pStyle w:val="Kop3"/>
         <w:jc w:val="center"/>
+        <w:rPr>
+          <w:lang w:val="en-GB"/>
+        </w:rPr>
       </w:pPr>
       <w:bookmarkStart w:id="26" w:name="_Toc4415302"/>
-      <w:proofErr w:type="spellStart"/>
-      <w:r>
+      <w:r>
+        <w:rPr>
+          <w:lang w:val="en-GB"/>
+        </w:rPr>
         <w:t>Conflicts</w:t>
       </w:r>
       <w:bookmarkEnd w:id="26"/>
-      <w:proofErr w:type="spellEnd"/>
-    </w:p>
-    <w:p/>
+    </w:p>
+    <w:p>
+      <w:pPr>
+        <w:rPr>
+          <w:lang w:val="en-GB"/>
+        </w:rPr>
+      </w:pPr>
+    </w:p>
     <w:p>
       <w:pPr>
         <w:pStyle w:val="Kop2"/>
         <w:jc w:val="center"/>
+        <w:rPr>
+          <w:lang w:val="en-GB"/>
+        </w:rPr>
       </w:pPr>
       <w:bookmarkStart w:id="27" w:name="_Toc4415303"/>
       <w:r>
+        <w:rPr>
+          <w:lang w:val="en-GB"/>
+        </w:rPr>
         <w:t>N</w:t>
       </w:r>
       <w:r>
+        <w:rPr>
+          <w:lang w:val="en-GB"/>
+        </w:rPr>
         <w:t xml:space="preserve">ick van </w:t>
       </w:r>
       <w:r>
+        <w:rPr>
+          <w:lang w:val="en-GB"/>
+        </w:rPr>
         <w:t>R</w:t>
       </w:r>
       <w:r>
+        <w:rPr>
+          <w:lang w:val="en-GB"/>
+        </w:rPr>
         <w:t>iet</w:t>
       </w:r>
       <w:bookmarkEnd w:id="27"/>
@@ -3482,63 +4116,88 @@
       <w:pPr>
         <w:pStyle w:val="Kop3"/>
         <w:jc w:val="center"/>
+        <w:rPr>
+          <w:lang w:val="en-GB"/>
+        </w:rPr>
       </w:pPr>
       <w:bookmarkStart w:id="28" w:name="_Toc4415304"/>
       <w:r>
+        <w:rPr>
+          <w:lang w:val="en-GB"/>
+        </w:rPr>
         <w:t>Strong points</w:t>
       </w:r>
       <w:bookmarkEnd w:id="28"/>
     </w:p>
-    <w:p/>
+    <w:p>
+      <w:pPr>
+        <w:rPr>
+          <w:lang w:val="en-GB"/>
+        </w:rPr>
+      </w:pPr>
+    </w:p>
     <w:p>
       <w:pPr>
         <w:pStyle w:val="Kop3"/>
         <w:jc w:val="center"/>
+        <w:rPr>
+          <w:lang w:val="en-GB"/>
+        </w:rPr>
       </w:pPr>
       <w:bookmarkStart w:id="29" w:name="_Toc4415305"/>
-      <w:proofErr w:type="spellStart"/>
-      <w:r>
-        <w:t>Weak</w:t>
-      </w:r>
-      <w:proofErr w:type="spellEnd"/>
-      <w:r>
-        <w:t xml:space="preserve"> points</w:t>
+      <w:r>
+        <w:rPr>
+          <w:lang w:val="en-GB"/>
+        </w:rPr>
+        <w:t>Weak points</w:t>
       </w:r>
       <w:bookmarkEnd w:id="29"/>
     </w:p>
-    <w:p/>
+    <w:p>
+      <w:pPr>
+        <w:rPr>
+          <w:lang w:val="en-GB"/>
+        </w:rPr>
+      </w:pPr>
+    </w:p>
     <w:p>
       <w:pPr>
         <w:pStyle w:val="Kop3"/>
         <w:jc w:val="center"/>
+        <w:rPr>
+          <w:lang w:val="en-GB"/>
+        </w:rPr>
       </w:pPr>
       <w:bookmarkStart w:id="30" w:name="_Toc4415306"/>
-      <w:proofErr w:type="spellStart"/>
-      <w:r>
-        <w:lastRenderedPageBreak/>
+      <w:r>
+        <w:rPr>
+          <w:lang w:val="en-GB"/>
+        </w:rPr>
         <w:t>Conflicts</w:t>
       </w:r>
       <w:bookmarkEnd w:id="30"/>
-      <w:proofErr w:type="spellEnd"/>
-    </w:p>
-    <w:p/>
+    </w:p>
+    <w:p>
+      <w:pPr>
+        <w:rPr>
+          <w:lang w:val="en-GB"/>
+        </w:rPr>
+      </w:pPr>
+    </w:p>
     <w:p>
       <w:pPr>
         <w:pStyle w:val="Kop2"/>
         <w:jc w:val="center"/>
+        <w:rPr>
+          <w:lang w:val="en-GB"/>
+        </w:rPr>
       </w:pPr>
       <w:bookmarkStart w:id="31" w:name="_Toc4415307"/>
       <w:r>
-        <w:t>L</w:t>
-      </w:r>
-      <w:r>
-        <w:t xml:space="preserve">ukas </w:t>
-      </w:r>
-      <w:r>
-        <w:t>Z</w:t>
-      </w:r>
-      <w:r>
-        <w:t>immerhackl</w:t>
+        <w:rPr>
+          <w:lang w:val="en-GB"/>
+        </w:rPr>
+        <w:t>Lukas Zimmerhackl</w:t>
       </w:r>
       <w:bookmarkEnd w:id="31"/>
     </w:p>
@@ -3546,45 +4205,74 @@
       <w:pPr>
         <w:pStyle w:val="Kop3"/>
         <w:jc w:val="center"/>
+        <w:rPr>
+          <w:lang w:val="en-GB"/>
+        </w:rPr>
       </w:pPr>
       <w:bookmarkStart w:id="32" w:name="_Toc4415308"/>
       <w:r>
+        <w:rPr>
+          <w:lang w:val="en-GB"/>
+        </w:rPr>
         <w:t>Strong points</w:t>
       </w:r>
       <w:bookmarkEnd w:id="32"/>
     </w:p>
-    <w:p/>
+    <w:p>
+      <w:pPr>
+        <w:rPr>
+          <w:lang w:val="en-GB"/>
+        </w:rPr>
+      </w:pPr>
+    </w:p>
     <w:p>
       <w:pPr>
         <w:pStyle w:val="Kop3"/>
         <w:jc w:val="center"/>
+        <w:rPr>
+          <w:lang w:val="en-GB"/>
+        </w:rPr>
       </w:pPr>
       <w:bookmarkStart w:id="33" w:name="_Toc4415309"/>
-      <w:proofErr w:type="spellStart"/>
-      <w:r>
-        <w:t>Weak</w:t>
-      </w:r>
-      <w:proofErr w:type="spellEnd"/>
-      <w:r>
-        <w:t xml:space="preserve"> points</w:t>
+      <w:r>
+        <w:rPr>
+          <w:lang w:val="en-GB"/>
+        </w:rPr>
+        <w:t>Weak points</w:t>
       </w:r>
       <w:bookmarkEnd w:id="33"/>
     </w:p>
-    <w:p/>
+    <w:p>
+      <w:pPr>
+        <w:rPr>
+          <w:lang w:val="en-GB"/>
+        </w:rPr>
+      </w:pPr>
+    </w:p>
     <w:p>
       <w:pPr>
         <w:pStyle w:val="Kop3"/>
         <w:jc w:val="center"/>
+        <w:rPr>
+          <w:lang w:val="en-GB"/>
+        </w:rPr>
       </w:pPr>
       <w:bookmarkStart w:id="34" w:name="_Toc4415310"/>
-      <w:proofErr w:type="spellStart"/>
-      <w:r>
+      <w:r>
+        <w:rPr>
+          <w:lang w:val="en-GB"/>
+        </w:rPr>
         <w:t>Conflicts</w:t>
       </w:r>
       <w:bookmarkEnd w:id="34"/>
-      <w:proofErr w:type="spellEnd"/>
-    </w:p>
-    <w:p/>
+    </w:p>
+    <w:p>
+      <w:pPr>
+        <w:rPr>
+          <w:lang w:val="en-GB"/>
+        </w:rPr>
+      </w:pPr>
+    </w:p>
     <w:p>
       <w:pPr>
         <w:pStyle w:val="Kop2"/>
@@ -3799,6 +4487,264 @@
       <w:r>
         <w:continuationSeparator/>
       </w:r>
+    </w:p>
+  </w:footnote>
+  <w:footnote w:id="1">
+    <w:p>
+      <w:pPr>
+        <w:pStyle w:val="Voetnoottekst"/>
+        <w:rPr>
+          <w:rFonts w:ascii="Arial" w:hAnsi="Arial" w:cs="Arial"/>
+          <w:color w:val="auto"/>
+          <w:sz w:val="18"/>
+          <w:lang w:val="en-GB"/>
+        </w:rPr>
+      </w:pPr>
+      <w:r>
+        <w:rPr>
+          <w:rStyle w:val="Voetnootmarkering"/>
+          <w:color w:val="auto"/>
+        </w:rPr>
+        <w:footnoteRef/>
+      </w:r>
+      <w:r>
+        <w:rPr>
+          <w:color w:val="auto"/>
+          <w:lang w:val="en-GB"/>
+        </w:rPr>
+        <w:t xml:space="preserve"> </w:t>
+      </w:r>
+      <w:r>
+        <w:rPr>
+          <w:rFonts w:ascii="Arial" w:hAnsi="Arial" w:cs="Arial"/>
+          <w:color w:val="auto"/>
+          <w:sz w:val="18"/>
+          <w:lang w:val="en-GB"/>
+        </w:rPr>
+        <w:t xml:space="preserve">The Spring Framework is an application framework and inversion of control container for the Java platform. The framework’s core features can be used by any Java application’ - </w:t>
+      </w:r>
+      <w:r>
+        <w:rPr>
+          <w:rFonts w:ascii="Arial" w:hAnsi="Arial" w:cs="Arial"/>
+          <w:color w:val="auto"/>
+          <w:sz w:val="18"/>
+          <w:szCs w:val="21"/>
+          <w:shd w:val="clear" w:color="auto" w:fill="FFFFFF"/>
+          <w:lang w:val="en-GB"/>
+        </w:rPr>
+        <w:t>https://en.wikipedia.org/wiki/Spring_Framework</w:t>
+      </w:r>
+    </w:p>
+    <w:p>
+      <w:pPr>
+        <w:pStyle w:val="Voetnoottekst"/>
+        <w:rPr>
+          <w:color w:val="auto"/>
+          <w:lang w:val="en-GB"/>
+        </w:rPr>
+      </w:pPr>
+    </w:p>
+  </w:footnote>
+  <w:footnote w:id="2">
+    <w:p>
+      <w:pPr>
+        <w:pStyle w:val="Voetnoottekst"/>
+        <w:rPr>
+          <w:color w:val="auto"/>
+          <w:lang w:val="en-GB"/>
+        </w:rPr>
+      </w:pPr>
+      <w:r>
+        <w:rPr>
+          <w:rStyle w:val="Voetnootmarkering"/>
+          <w:color w:val="auto"/>
+        </w:rPr>
+        <w:footnoteRef/>
+      </w:r>
+      <w:r>
+        <w:rPr>
+          <w:color w:val="auto"/>
+          <w:lang w:val="en-GB"/>
+        </w:rPr>
+        <w:t xml:space="preserve"> ‘</w:t>
+      </w:r>
+      <w:r>
+        <w:rPr>
+          <w:rFonts w:ascii="Arial" w:hAnsi="Arial" w:cs="Arial"/>
+          <w:color w:val="auto"/>
+          <w:sz w:val="18"/>
+          <w:lang w:val="en-GB"/>
+        </w:rPr>
+        <w:t>Representational State Transfer (REST) is a software architectural style that defines a set of constraints to be used for creating Web services</w:t>
+      </w:r>
+      <w:r>
+        <w:rPr>
+          <w:rFonts w:ascii="Arial" w:hAnsi="Arial" w:cs="Arial"/>
+          <w:color w:val="auto"/>
+          <w:sz w:val="18"/>
+          <w:lang w:val="en-GB"/>
+        </w:rPr>
+        <w:t xml:space="preserve"> ‘ </w:t>
+      </w:r>
+      <w:r>
+        <w:rPr>
+          <w:rFonts w:ascii="Arial" w:hAnsi="Arial" w:cs="Arial"/>
+          <w:color w:val="auto"/>
+          <w:sz w:val="18"/>
+          <w:lang w:val="en-GB"/>
+        </w:rPr>
+        <w:t>-https://en.wikipedia.org/wiki/</w:t>
+      </w:r>
+      <w:proofErr w:type="spellStart"/>
+      <w:r>
+        <w:rPr>
+          <w:rFonts w:ascii="Arial" w:hAnsi="Arial" w:cs="Arial"/>
+          <w:color w:val="auto"/>
+          <w:sz w:val="18"/>
+          <w:lang w:val="en-GB"/>
+        </w:rPr>
+        <w:t>Representational_state_transfer</w:t>
+      </w:r>
+      <w:proofErr w:type="spellEnd"/>
+    </w:p>
+  </w:footnote>
+  <w:footnote w:id="3">
+    <w:p>
+      <w:pPr>
+        <w:pStyle w:val="Voetnoottekst"/>
+        <w:rPr>
+          <w:rFonts w:ascii="Arial" w:hAnsi="Arial" w:cs="Arial"/>
+          <w:color w:val="auto"/>
+          <w:sz w:val="18"/>
+          <w:szCs w:val="18"/>
+          <w:lang w:val="en-GB"/>
+        </w:rPr>
+      </w:pPr>
+      <w:r>
+        <w:rPr>
+          <w:rStyle w:val="Voetnootmarkering"/>
+          <w:rFonts w:ascii="Arial" w:hAnsi="Arial" w:cs="Arial"/>
+          <w:color w:val="auto"/>
+          <w:sz w:val="18"/>
+          <w:szCs w:val="18"/>
+        </w:rPr>
+        <w:footnoteRef/>
+      </w:r>
+      <w:r>
+        <w:rPr>
+          <w:rFonts w:ascii="Arial" w:hAnsi="Arial" w:cs="Arial"/>
+          <w:color w:val="auto"/>
+          <w:sz w:val="18"/>
+          <w:szCs w:val="18"/>
+          <w:lang w:val="en-GB"/>
+        </w:rPr>
+        <w:t xml:space="preserve"> Object-relational mapping is a programming technique that is used to convert data between incompatible type systems using object-oriented programming.</w:t>
+      </w:r>
+    </w:p>
+  </w:footnote>
+  <w:footnote w:id="4">
+    <w:p>
+      <w:pPr>
+        <w:pStyle w:val="Voetnoottekst"/>
+        <w:rPr>
+          <w:rFonts w:ascii="Arial" w:hAnsi="Arial" w:cs="Arial"/>
+          <w:color w:val="auto"/>
+          <w:sz w:val="18"/>
+          <w:szCs w:val="18"/>
+          <w:lang w:val="en-GB"/>
+        </w:rPr>
+      </w:pPr>
+      <w:r>
+        <w:rPr>
+          <w:rStyle w:val="Voetnootmarkering"/>
+          <w:rFonts w:ascii="Arial" w:hAnsi="Arial" w:cs="Arial"/>
+          <w:color w:val="auto"/>
+          <w:sz w:val="18"/>
+          <w:szCs w:val="18"/>
+        </w:rPr>
+        <w:footnoteRef/>
+      </w:r>
+      <w:r>
+        <w:rPr>
+          <w:rFonts w:ascii="Arial" w:hAnsi="Arial" w:cs="Arial"/>
+          <w:color w:val="auto"/>
+          <w:sz w:val="18"/>
+          <w:szCs w:val="18"/>
+        </w:rPr>
+        <w:t xml:space="preserve"> </w:t>
+      </w:r>
+      <w:r>
+        <w:rPr>
+          <w:rFonts w:ascii="Arial" w:hAnsi="Arial" w:cs="Arial"/>
+          <w:color w:val="auto"/>
+          <w:sz w:val="18"/>
+          <w:szCs w:val="18"/>
+          <w:lang w:val="en-GB"/>
+        </w:rPr>
+        <w:t>Java Script Object Notation.</w:t>
+      </w:r>
+    </w:p>
+  </w:footnote>
+  <w:footnote w:id="5">
+    <w:p>
+      <w:pPr>
+        <w:pStyle w:val="Voetnoottekst"/>
+        <w:rPr>
+          <w:rFonts w:ascii="Arial" w:hAnsi="Arial" w:cs="Arial"/>
+          <w:lang w:val="en-GB"/>
+        </w:rPr>
+      </w:pPr>
+      <w:r>
+        <w:rPr>
+          <w:rStyle w:val="Voetnootmarkering"/>
+          <w:rFonts w:ascii="Arial" w:hAnsi="Arial" w:cs="Arial"/>
+          <w:color w:val="auto"/>
+          <w:sz w:val="18"/>
+          <w:szCs w:val="18"/>
+        </w:rPr>
+        <w:footnoteRef/>
+      </w:r>
+      <w:r>
+        <w:rPr>
+          <w:rFonts w:ascii="Arial" w:hAnsi="Arial" w:cs="Arial"/>
+          <w:color w:val="auto"/>
+          <w:sz w:val="18"/>
+          <w:szCs w:val="18"/>
+        </w:rPr>
+        <w:t xml:space="preserve"> </w:t>
+      </w:r>
+      <w:r>
+        <w:rPr>
+          <w:rFonts w:ascii="Arial" w:hAnsi="Arial" w:cs="Arial"/>
+          <w:color w:val="auto"/>
+          <w:sz w:val="18"/>
+          <w:szCs w:val="18"/>
+          <w:lang w:val="en-GB"/>
+        </w:rPr>
+        <w:t xml:space="preserve">Plain Old Java </w:t>
+      </w:r>
+      <w:r>
+        <w:rPr>
+          <w:rFonts w:ascii="Arial" w:hAnsi="Arial" w:cs="Arial"/>
+          <w:color w:val="auto"/>
+          <w:sz w:val="18"/>
+          <w:szCs w:val="18"/>
+          <w:lang w:val="en-GB"/>
+        </w:rPr>
+        <w:t>Object</w:t>
+      </w:r>
+      <w:r>
+        <w:rPr>
+          <w:rFonts w:ascii="Arial" w:hAnsi="Arial" w:cs="Arial"/>
+          <w:color w:val="auto"/>
+          <w:sz w:val="18"/>
+          <w:szCs w:val="18"/>
+          <w:lang w:val="en-GB"/>
+        </w:rPr>
+        <w:t>.</w:t>
+      </w:r>
+      <w:bookmarkStart w:id="9" w:name="_GoBack"/>
+      <w:bookmarkEnd w:id="9"/>
     </w:p>
   </w:footnote>
 </w:footnotes>
@@ -4422,6 +5368,7 @@
     <w:lsdException w:name="HTML Sample" w:semiHidden="1" w:unhideWhenUsed="1"/>
     <w:lsdException w:name="HTML Typewriter" w:semiHidden="1" w:unhideWhenUsed="1"/>
     <w:lsdException w:name="HTML Variable" w:semiHidden="1" w:unhideWhenUsed="1"/>
+    <w:lsdException w:name="Normal Table" w:semiHidden="1" w:unhideWhenUsed="1"/>
     <w:lsdException w:name="annotation subject" w:semiHidden="1" w:unhideWhenUsed="1"/>
     <w:lsdException w:name="No List" w:semiHidden="1" w:unhideWhenUsed="1"/>
     <w:lsdException w:name="Outline List 1" w:semiHidden="1" w:unhideWhenUsed="1"/>
@@ -4468,8 +5415,10 @@
     <w:lsdException w:name="Table Subtle 2" w:semiHidden="1" w:unhideWhenUsed="1"/>
     <w:lsdException w:name="Table Web 1" w:semiHidden="1" w:unhideWhenUsed="1"/>
     <w:lsdException w:name="Table Web 2" w:semiHidden="1" w:unhideWhenUsed="1"/>
+    <w:lsdException w:name="Table Web 3" w:semiHidden="1" w:unhideWhenUsed="1"/>
     <w:lsdException w:name="Balloon Text" w:semiHidden="1" w:unhideWhenUsed="1"/>
     <w:lsdException w:name="Table Grid" w:uiPriority="39"/>
+    <w:lsdException w:name="Table Theme" w:semiHidden="1" w:unhideWhenUsed="1"/>
     <w:lsdException w:name="Placeholder Text" w:semiHidden="1"/>
     <w:lsdException w:name="No Spacing" w:semiHidden="1" w:uiPriority="1" w:unhideWhenUsed="1" w:qFormat="1"/>
     <w:lsdException w:name="Light Shading" w:uiPriority="60"/>
@@ -5708,6 +6657,28 @@
       <w:spacing w:after="100"/>
       <w:ind w:left="440"/>
     </w:pPr>
+  </w:style>
+  <w:style w:type="character" w:styleId="Voetnootmarkering">
+    <w:name w:val="footnote reference"/>
+    <w:basedOn w:val="Standaardalinea-lettertype"/>
+    <w:uiPriority w:val="99"/>
+    <w:semiHidden/>
+    <w:unhideWhenUsed/>
+    <w:rsid w:val="00701629"/>
+    <w:rPr>
+      <w:vertAlign w:val="superscript"/>
+    </w:rPr>
+  </w:style>
+  <w:style w:type="character" w:styleId="Eindnootmarkering">
+    <w:name w:val="endnote reference"/>
+    <w:basedOn w:val="Standaardalinea-lettertype"/>
+    <w:uiPriority w:val="99"/>
+    <w:semiHidden/>
+    <w:unhideWhenUsed/>
+    <w:rsid w:val="00E222BB"/>
+    <w:rPr>
+      <w:vertAlign w:val="superscript"/>
+    </w:rPr>
   </w:style>
 </w:styles>
 </file>
@@ -6002,7 +6973,7 @@
 </file>
 
 <file path=customXml/itemProps1.xml><?xml version="1.0" encoding="utf-8"?>
-<ds:datastoreItem xmlns:ds="http://schemas.openxmlformats.org/officeDocument/2006/customXml" ds:itemID="{7FA115E2-8A8E-4867-AAE2-F53796D27B36}">
+<ds:datastoreItem xmlns:ds="http://schemas.openxmlformats.org/officeDocument/2006/customXml" ds:itemID="{6C68F136-AC8F-41CC-B116-A7B25D99408F}">
   <ds:schemaRefs>
     <ds:schemaRef ds:uri="http://schemas.openxmlformats.org/officeDocument/2006/bibliography"/>
   </ds:schemaRefs>

</xml_diff>

<commit_message>
Adding Work Division and Jari's Part to the Final Report
</commit_message>
<xml_diff>
--- a/doc/Final Report/Final_Report.docx
+++ b/doc/Final Report/Final_Report.docx
@@ -187,7 +187,12 @@
             <w:t xml:space="preserve"> of </w:t>
           </w:r>
           <w:r>
-            <w:t>Contents</w:t>
+            <w:t>Co</w:t>
+          </w:r>
+          <w:bookmarkStart w:id="0" w:name="_GoBack"/>
+          <w:bookmarkEnd w:id="0"/>
+          <w:r>
+            <w:t>ntents</w:t>
           </w:r>
         </w:p>
         <w:p>
@@ -224,11 +229,12 @@
             </w:rPr>
             <w:fldChar w:fldCharType="separate"/>
           </w:r>
-          <w:hyperlink w:anchor="_Toc4415277" w:history="1">
+          <w:hyperlink w:anchor="_Toc4422487" w:history="1">
             <w:r>
               <w:rPr>
                 <w:rStyle w:val="Hyperlink"/>
                 <w:noProof/>
+                <w:lang w:val="en-GB"/>
               </w:rPr>
               <w:t>General</w:t>
             </w:r>
@@ -251,7 +257,7 @@
                 <w:noProof/>
                 <w:webHidden/>
               </w:rPr>
-              <w:instrText xml:space="preserve"> PAGEREF _Toc4415277 \h </w:instrText>
+              <w:instrText xml:space="preserve"> PAGEREF _Toc4422487 \h </w:instrText>
             </w:r>
             <w:r>
               <w:rPr>
@@ -295,7 +301,7 @@
               <w:lang w:eastAsia="nl-NL"/>
             </w:rPr>
           </w:pPr>
-          <w:hyperlink w:anchor="_Toc4415278" w:history="1">
+          <w:hyperlink w:anchor="_Toc4422488" w:history="1">
             <w:r>
               <w:rPr>
                 <w:rStyle w:val="Hyperlink"/>
@@ -323,7 +329,7 @@
                 <w:noProof/>
                 <w:webHidden/>
               </w:rPr>
-              <w:instrText xml:space="preserve"> PAGEREF _Toc4415278 \h </w:instrText>
+              <w:instrText xml:space="preserve"> PAGEREF _Toc4422488 \h </w:instrText>
             </w:r>
             <w:r>
               <w:rPr>
@@ -367,7 +373,7 @@
               <w:lang w:eastAsia="nl-NL"/>
             </w:rPr>
           </w:pPr>
-          <w:hyperlink w:anchor="_Toc4415279" w:history="1">
+          <w:hyperlink w:anchor="_Toc4422489" w:history="1">
             <w:r>
               <w:rPr>
                 <w:rStyle w:val="Hyperlink"/>
@@ -395,7 +401,7 @@
                 <w:noProof/>
                 <w:webHidden/>
               </w:rPr>
-              <w:instrText xml:space="preserve"> PAGEREF _Toc4415279 \h </w:instrText>
+              <w:instrText xml:space="preserve"> PAGEREF _Toc4422489 \h </w:instrText>
             </w:r>
             <w:r>
               <w:rPr>
@@ -439,7 +445,7 @@
               <w:lang w:eastAsia="nl-NL"/>
             </w:rPr>
           </w:pPr>
-          <w:hyperlink w:anchor="_Toc4415280" w:history="1">
+          <w:hyperlink w:anchor="_Toc4422490" w:history="1">
             <w:r>
               <w:rPr>
                 <w:rStyle w:val="Hyperlink"/>
@@ -467,7 +473,7 @@
                 <w:noProof/>
                 <w:webHidden/>
               </w:rPr>
-              <w:instrText xml:space="preserve"> PAGEREF _Toc4415280 \h </w:instrText>
+              <w:instrText xml:space="preserve"> PAGEREF _Toc4422490 \h </w:instrText>
             </w:r>
             <w:r>
               <w:rPr>
@@ -511,13 +517,14 @@
               <w:lang w:eastAsia="nl-NL"/>
             </w:rPr>
           </w:pPr>
-          <w:hyperlink w:anchor="_Toc4415281" w:history="1">
+          <w:hyperlink w:anchor="_Toc4422491" w:history="1">
             <w:r>
               <w:rPr>
                 <w:rStyle w:val="Hyperlink"/>
                 <w:noProof/>
-              </w:rPr>
-              <w:t>Using gitlab</w:t>
+                <w:lang w:val="en-GB"/>
+              </w:rPr>
+              <w:t>Using GitLab</w:t>
             </w:r>
             <w:r>
               <w:rPr>
@@ -538,7 +545,7 @@
                 <w:noProof/>
                 <w:webHidden/>
               </w:rPr>
-              <w:instrText xml:space="preserve"> PAGEREF _Toc4415281 \h </w:instrText>
+              <w:instrText xml:space="preserve"> PAGEREF _Toc4422491 \h </w:instrText>
             </w:r>
             <w:r>
               <w:rPr>
@@ -582,7 +589,7 @@
               <w:lang w:eastAsia="nl-NL"/>
             </w:rPr>
           </w:pPr>
-          <w:hyperlink w:anchor="_Toc4415282" w:history="1">
+          <w:hyperlink w:anchor="_Toc4422492" w:history="1">
             <w:r>
               <w:rPr>
                 <w:rStyle w:val="Hyperlink"/>
@@ -610,7 +617,7 @@
                 <w:noProof/>
                 <w:webHidden/>
               </w:rPr>
-              <w:instrText xml:space="preserve"> PAGEREF _Toc4415282 \h </w:instrText>
+              <w:instrText xml:space="preserve"> PAGEREF _Toc4422492 \h </w:instrText>
             </w:r>
             <w:r>
               <w:rPr>
@@ -654,7 +661,7 @@
               <w:lang w:eastAsia="nl-NL"/>
             </w:rPr>
           </w:pPr>
-          <w:hyperlink w:anchor="_Toc4415283" w:history="1">
+          <w:hyperlink w:anchor="_Toc4422493" w:history="1">
             <w:r>
               <w:rPr>
                 <w:rStyle w:val="Hyperlink"/>
@@ -682,7 +689,7 @@
                 <w:noProof/>
                 <w:webHidden/>
               </w:rPr>
-              <w:instrText xml:space="preserve"> PAGEREF _Toc4415283 \h </w:instrText>
+              <w:instrText xml:space="preserve"> PAGEREF _Toc4422493 \h </w:instrText>
             </w:r>
             <w:r>
               <w:rPr>
@@ -726,7 +733,7 @@
               <w:lang w:eastAsia="nl-NL"/>
             </w:rPr>
           </w:pPr>
-          <w:hyperlink w:anchor="_Toc4415284" w:history="1">
+          <w:hyperlink w:anchor="_Toc4422494" w:history="1">
             <w:r>
               <w:rPr>
                 <w:rStyle w:val="Hyperlink"/>
@@ -754,7 +761,7 @@
                 <w:noProof/>
                 <w:webHidden/>
               </w:rPr>
-              <w:instrText xml:space="preserve"> PAGEREF _Toc4415284 \h </w:instrText>
+              <w:instrText xml:space="preserve"> PAGEREF _Toc4422494 \h </w:instrText>
             </w:r>
             <w:r>
               <w:rPr>
@@ -798,7 +805,7 @@
               <w:lang w:eastAsia="nl-NL"/>
             </w:rPr>
           </w:pPr>
-          <w:hyperlink w:anchor="_Toc4415285" w:history="1">
+          <w:hyperlink w:anchor="_Toc4422495" w:history="1">
             <w:r>
               <w:rPr>
                 <w:rStyle w:val="Hyperlink"/>
@@ -826,7 +833,7 @@
                 <w:noProof/>
                 <w:webHidden/>
               </w:rPr>
-              <w:instrText xml:space="preserve"> PAGEREF _Toc4415285 \h </w:instrText>
+              <w:instrText xml:space="preserve"> PAGEREF _Toc4422495 \h </w:instrText>
             </w:r>
             <w:r>
               <w:rPr>
@@ -846,7 +853,151 @@
                 <w:noProof/>
                 <w:webHidden/>
               </w:rPr>
-              <w:t>3</w:t>
+              <w:t>4</w:t>
+            </w:r>
+            <w:r>
+              <w:rPr>
+                <w:noProof/>
+                <w:webHidden/>
+              </w:rPr>
+              <w:fldChar w:fldCharType="end"/>
+            </w:r>
+          </w:hyperlink>
+        </w:p>
+        <w:p>
+          <w:pPr>
+            <w:pStyle w:val="Inhopg3"/>
+            <w:tabs>
+              <w:tab w:val="right" w:leader="dot" w:pos="8296"/>
+            </w:tabs>
+            <w:rPr>
+              <w:rFonts w:eastAsiaTheme="minorEastAsia"/>
+              <w:noProof/>
+              <w:color w:val="auto"/>
+              <w:lang w:eastAsia="nl-NL"/>
+            </w:rPr>
+          </w:pPr>
+          <w:hyperlink w:anchor="_Toc4422496" w:history="1">
+            <w:r>
+              <w:rPr>
+                <w:rStyle w:val="Hyperlink"/>
+                <w:noProof/>
+                <w:lang w:val="en-GB"/>
+              </w:rPr>
+              <w:t>The Server</w:t>
+            </w:r>
+            <w:r>
+              <w:rPr>
+                <w:noProof/>
+                <w:webHidden/>
+              </w:rPr>
+              <w:tab/>
+            </w:r>
+            <w:r>
+              <w:rPr>
+                <w:noProof/>
+                <w:webHidden/>
+              </w:rPr>
+              <w:fldChar w:fldCharType="begin"/>
+            </w:r>
+            <w:r>
+              <w:rPr>
+                <w:noProof/>
+                <w:webHidden/>
+              </w:rPr>
+              <w:instrText xml:space="preserve"> PAGEREF _Toc4422496 \h </w:instrText>
+            </w:r>
+            <w:r>
+              <w:rPr>
+                <w:noProof/>
+                <w:webHidden/>
+              </w:rPr>
+            </w:r>
+            <w:r>
+              <w:rPr>
+                <w:noProof/>
+                <w:webHidden/>
+              </w:rPr>
+              <w:fldChar w:fldCharType="separate"/>
+            </w:r>
+            <w:r>
+              <w:rPr>
+                <w:noProof/>
+                <w:webHidden/>
+              </w:rPr>
+              <w:t>4</w:t>
+            </w:r>
+            <w:r>
+              <w:rPr>
+                <w:noProof/>
+                <w:webHidden/>
+              </w:rPr>
+              <w:fldChar w:fldCharType="end"/>
+            </w:r>
+          </w:hyperlink>
+        </w:p>
+        <w:p>
+          <w:pPr>
+            <w:pStyle w:val="Inhopg3"/>
+            <w:tabs>
+              <w:tab w:val="right" w:leader="dot" w:pos="8296"/>
+            </w:tabs>
+            <w:rPr>
+              <w:rFonts w:eastAsiaTheme="minorEastAsia"/>
+              <w:noProof/>
+              <w:color w:val="auto"/>
+              <w:lang w:eastAsia="nl-NL"/>
+            </w:rPr>
+          </w:pPr>
+          <w:hyperlink w:anchor="_Toc4422497" w:history="1">
+            <w:r>
+              <w:rPr>
+                <w:rStyle w:val="Hyperlink"/>
+                <w:noProof/>
+                <w:lang w:val="en-US"/>
+              </w:rPr>
+              <w:t>Client Server Communication</w:t>
+            </w:r>
+            <w:r>
+              <w:rPr>
+                <w:noProof/>
+                <w:webHidden/>
+              </w:rPr>
+              <w:tab/>
+            </w:r>
+            <w:r>
+              <w:rPr>
+                <w:noProof/>
+                <w:webHidden/>
+              </w:rPr>
+              <w:fldChar w:fldCharType="begin"/>
+            </w:r>
+            <w:r>
+              <w:rPr>
+                <w:noProof/>
+                <w:webHidden/>
+              </w:rPr>
+              <w:instrText xml:space="preserve"> PAGEREF _Toc4422497 \h </w:instrText>
+            </w:r>
+            <w:r>
+              <w:rPr>
+                <w:noProof/>
+                <w:webHidden/>
+              </w:rPr>
+            </w:r>
+            <w:r>
+              <w:rPr>
+                <w:noProof/>
+                <w:webHidden/>
+              </w:rPr>
+              <w:fldChar w:fldCharType="separate"/>
+            </w:r>
+            <w:r>
+              <w:rPr>
+                <w:noProof/>
+                <w:webHidden/>
+              </w:rPr>
+              <w:t>4</w:t>
             </w:r>
             <w:r>
               <w:rPr>
@@ -870,7 +1021,7 @@
               <w:lang w:eastAsia="nl-NL"/>
             </w:rPr>
           </w:pPr>
-          <w:hyperlink w:anchor="_Toc4415286" w:history="1">
+          <w:hyperlink w:anchor="_Toc4422498" w:history="1">
             <w:r>
               <w:rPr>
                 <w:rStyle w:val="Hyperlink"/>
@@ -898,7 +1049,7 @@
                 <w:noProof/>
                 <w:webHidden/>
               </w:rPr>
-              <w:instrText xml:space="preserve"> PAGEREF _Toc4415286 \h </w:instrText>
+              <w:instrText xml:space="preserve"> PAGEREF _Toc4422498 \h </w:instrText>
             </w:r>
             <w:r>
               <w:rPr>
@@ -918,7 +1069,7 @@
                 <w:noProof/>
                 <w:webHidden/>
               </w:rPr>
-              <w:t>3</w:t>
+              <w:t>5</w:t>
             </w:r>
             <w:r>
               <w:rPr>
@@ -942,7 +1093,7 @@
               <w:lang w:eastAsia="nl-NL"/>
             </w:rPr>
           </w:pPr>
-          <w:hyperlink w:anchor="_Toc4415287" w:history="1">
+          <w:hyperlink w:anchor="_Toc4422499" w:history="1">
             <w:r>
               <w:rPr>
                 <w:rStyle w:val="Hyperlink"/>
@@ -970,7 +1121,7 @@
                 <w:noProof/>
                 <w:webHidden/>
               </w:rPr>
-              <w:instrText xml:space="preserve"> PAGEREF _Toc4415287 \h </w:instrText>
+              <w:instrText xml:space="preserve"> PAGEREF _Toc4422499 \h </w:instrText>
             </w:r>
             <w:r>
               <w:rPr>
@@ -990,7 +1141,7 @@
                 <w:noProof/>
                 <w:webHidden/>
               </w:rPr>
-              <w:t>3</w:t>
+              <w:t>5</w:t>
             </w:r>
             <w:r>
               <w:rPr>
@@ -1014,7 +1165,7 @@
               <w:lang w:eastAsia="nl-NL"/>
             </w:rPr>
           </w:pPr>
-          <w:hyperlink w:anchor="_Toc4415288" w:history="1">
+          <w:hyperlink w:anchor="_Toc4422500" w:history="1">
             <w:r>
               <w:rPr>
                 <w:rStyle w:val="Hyperlink"/>
@@ -1042,7 +1193,7 @@
                 <w:noProof/>
                 <w:webHidden/>
               </w:rPr>
-              <w:instrText xml:space="preserve"> PAGEREF _Toc4415288 \h </w:instrText>
+              <w:instrText xml:space="preserve"> PAGEREF _Toc4422500 \h </w:instrText>
             </w:r>
             <w:r>
               <w:rPr>
@@ -1062,7 +1213,7 @@
                 <w:noProof/>
                 <w:webHidden/>
               </w:rPr>
-              <w:t>3</w:t>
+              <w:t>5</w:t>
             </w:r>
             <w:r>
               <w:rPr>
@@ -1086,7 +1237,7 @@
               <w:lang w:eastAsia="nl-NL"/>
             </w:rPr>
           </w:pPr>
-          <w:hyperlink w:anchor="_Toc4415289" w:history="1">
+          <w:hyperlink w:anchor="_Toc4422501" w:history="1">
             <w:r>
               <w:rPr>
                 <w:rStyle w:val="Hyperlink"/>
@@ -1114,7 +1265,7 @@
                 <w:noProof/>
                 <w:webHidden/>
               </w:rPr>
-              <w:instrText xml:space="preserve"> PAGEREF _Toc4415289 \h </w:instrText>
+              <w:instrText xml:space="preserve"> PAGEREF _Toc4422501 \h </w:instrText>
             </w:r>
             <w:r>
               <w:rPr>
@@ -1134,7 +1285,7 @@
                 <w:noProof/>
                 <w:webHidden/>
               </w:rPr>
-              <w:t>3</w:t>
+              <w:t>5</w:t>
             </w:r>
             <w:r>
               <w:rPr>
@@ -1158,7 +1309,7 @@
               <w:lang w:eastAsia="nl-NL"/>
             </w:rPr>
           </w:pPr>
-          <w:hyperlink w:anchor="_Toc4415290" w:history="1">
+          <w:hyperlink w:anchor="_Toc4422502" w:history="1">
             <w:r>
               <w:rPr>
                 <w:rStyle w:val="Hyperlink"/>
@@ -1186,7 +1337,7 @@
                 <w:noProof/>
                 <w:webHidden/>
               </w:rPr>
-              <w:instrText xml:space="preserve"> PAGEREF _Toc4415290 \h </w:instrText>
+              <w:instrText xml:space="preserve"> PAGEREF _Toc4422502 \h </w:instrText>
             </w:r>
             <w:r>
               <w:rPr>
@@ -1206,7 +1357,7 @@
                 <w:noProof/>
                 <w:webHidden/>
               </w:rPr>
-              <w:t>4</w:t>
+              <w:t>5</w:t>
             </w:r>
             <w:r>
               <w:rPr>
@@ -1230,7 +1381,7 @@
               <w:lang w:eastAsia="nl-NL"/>
             </w:rPr>
           </w:pPr>
-          <w:hyperlink w:anchor="_Toc4415291" w:history="1">
+          <w:hyperlink w:anchor="_Toc4422503" w:history="1">
             <w:r>
               <w:rPr>
                 <w:rStyle w:val="Hyperlink"/>
@@ -1258,7 +1409,7 @@
                 <w:noProof/>
                 <w:webHidden/>
               </w:rPr>
-              <w:instrText xml:space="preserve"> PAGEREF _Toc4415291 \h </w:instrText>
+              <w:instrText xml:space="preserve"> PAGEREF _Toc4422503 \h </w:instrText>
             </w:r>
             <w:r>
               <w:rPr>
@@ -1278,7 +1429,7 @@
                 <w:noProof/>
                 <w:webHidden/>
               </w:rPr>
-              <w:t>4</w:t>
+              <w:t>5</w:t>
             </w:r>
             <w:r>
               <w:rPr>
@@ -1302,11 +1453,12 @@
               <w:lang w:eastAsia="nl-NL"/>
             </w:rPr>
           </w:pPr>
-          <w:hyperlink w:anchor="_Toc4415292" w:history="1">
+          <w:hyperlink w:anchor="_Toc4422504" w:history="1">
             <w:r>
               <w:rPr>
                 <w:rStyle w:val="Hyperlink"/>
                 <w:noProof/>
+                <w:lang w:val="en-GB"/>
               </w:rPr>
               <w:t>Strong points</w:t>
             </w:r>
@@ -1329,7 +1481,7 @@
                 <w:noProof/>
                 <w:webHidden/>
               </w:rPr>
-              <w:instrText xml:space="preserve"> PAGEREF _Toc4415292 \h </w:instrText>
+              <w:instrText xml:space="preserve"> PAGEREF _Toc4422504 \h </w:instrText>
             </w:r>
             <w:r>
               <w:rPr>
@@ -1349,7 +1501,7 @@
                 <w:noProof/>
                 <w:webHidden/>
               </w:rPr>
-              <w:t>4</w:t>
+              <w:t>5</w:t>
             </w:r>
             <w:r>
               <w:rPr>
@@ -1373,11 +1525,12 @@
               <w:lang w:eastAsia="nl-NL"/>
             </w:rPr>
           </w:pPr>
-          <w:hyperlink w:anchor="_Toc4415293" w:history="1">
+          <w:hyperlink w:anchor="_Toc4422505" w:history="1">
             <w:r>
               <w:rPr>
                 <w:rStyle w:val="Hyperlink"/>
                 <w:noProof/>
+                <w:lang w:val="en-GB"/>
               </w:rPr>
               <w:t>Weak points</w:t>
             </w:r>
@@ -1400,7 +1553,7 @@
                 <w:noProof/>
                 <w:webHidden/>
               </w:rPr>
-              <w:instrText xml:space="preserve"> PAGEREF _Toc4415293 \h </w:instrText>
+              <w:instrText xml:space="preserve"> PAGEREF _Toc4422505 \h </w:instrText>
             </w:r>
             <w:r>
               <w:rPr>
@@ -1420,7 +1573,7 @@
                 <w:noProof/>
                 <w:webHidden/>
               </w:rPr>
-              <w:t>4</w:t>
+              <w:t>5</w:t>
             </w:r>
             <w:r>
               <w:rPr>
@@ -1444,11 +1597,12 @@
               <w:lang w:eastAsia="nl-NL"/>
             </w:rPr>
           </w:pPr>
-          <w:hyperlink w:anchor="_Toc4415294" w:history="1">
+          <w:hyperlink w:anchor="_Toc4422506" w:history="1">
             <w:r>
               <w:rPr>
                 <w:rStyle w:val="Hyperlink"/>
                 <w:noProof/>
+                <w:lang w:val="en-GB"/>
               </w:rPr>
               <w:t>Conflicts</w:t>
             </w:r>
@@ -1471,7 +1625,7 @@
                 <w:noProof/>
                 <w:webHidden/>
               </w:rPr>
-              <w:instrText xml:space="preserve"> PAGEREF _Toc4415294 \h </w:instrText>
+              <w:instrText xml:space="preserve"> PAGEREF _Toc4422506 \h </w:instrText>
             </w:r>
             <w:r>
               <w:rPr>
@@ -1491,7 +1645,7 @@
                 <w:noProof/>
                 <w:webHidden/>
               </w:rPr>
-              <w:t>4</w:t>
+              <w:t>5</w:t>
             </w:r>
             <w:r>
               <w:rPr>
@@ -1515,11 +1669,12 @@
               <w:lang w:eastAsia="nl-NL"/>
             </w:rPr>
           </w:pPr>
-          <w:hyperlink w:anchor="_Toc4415295" w:history="1">
+          <w:hyperlink w:anchor="_Toc4422507" w:history="1">
             <w:r>
               <w:rPr>
                 <w:rStyle w:val="Hyperlink"/>
                 <w:noProof/>
+                <w:lang w:val="en-GB"/>
               </w:rPr>
               <w:t>Johannes Hagspiel</w:t>
             </w:r>
@@ -1542,7 +1697,7 @@
                 <w:noProof/>
                 <w:webHidden/>
               </w:rPr>
-              <w:instrText xml:space="preserve"> PAGEREF _Toc4415295 \h </w:instrText>
+              <w:instrText xml:space="preserve"> PAGEREF _Toc4422507 \h </w:instrText>
             </w:r>
             <w:r>
               <w:rPr>
@@ -1562,7 +1717,7 @@
                 <w:noProof/>
                 <w:webHidden/>
               </w:rPr>
-              <w:t>4</w:t>
+              <w:t>5</w:t>
             </w:r>
             <w:r>
               <w:rPr>
@@ -1586,11 +1741,12 @@
               <w:lang w:eastAsia="nl-NL"/>
             </w:rPr>
           </w:pPr>
-          <w:hyperlink w:anchor="_Toc4415296" w:history="1">
+          <w:hyperlink w:anchor="_Toc4422508" w:history="1">
             <w:r>
               <w:rPr>
                 <w:rStyle w:val="Hyperlink"/>
                 <w:noProof/>
+                <w:lang w:val="en-GB"/>
               </w:rPr>
               <w:t>Strong points</w:t>
             </w:r>
@@ -1613,7 +1769,7 @@
                 <w:noProof/>
                 <w:webHidden/>
               </w:rPr>
-              <w:instrText xml:space="preserve"> PAGEREF _Toc4415296 \h </w:instrText>
+              <w:instrText xml:space="preserve"> PAGEREF _Toc4422508 \h </w:instrText>
             </w:r>
             <w:r>
               <w:rPr>
@@ -1633,7 +1789,7 @@
                 <w:noProof/>
                 <w:webHidden/>
               </w:rPr>
-              <w:t>4</w:t>
+              <w:t>5</w:t>
             </w:r>
             <w:r>
               <w:rPr>
@@ -1657,11 +1813,12 @@
               <w:lang w:eastAsia="nl-NL"/>
             </w:rPr>
           </w:pPr>
-          <w:hyperlink w:anchor="_Toc4415297" w:history="1">
+          <w:hyperlink w:anchor="_Toc4422509" w:history="1">
             <w:r>
               <w:rPr>
                 <w:rStyle w:val="Hyperlink"/>
                 <w:noProof/>
+                <w:lang w:val="en-GB"/>
               </w:rPr>
               <w:t>Weak points</w:t>
             </w:r>
@@ -1684,7 +1841,7 @@
                 <w:noProof/>
                 <w:webHidden/>
               </w:rPr>
-              <w:instrText xml:space="preserve"> PAGEREF _Toc4415297 \h </w:instrText>
+              <w:instrText xml:space="preserve"> PAGEREF _Toc4422509 \h </w:instrText>
             </w:r>
             <w:r>
               <w:rPr>
@@ -1704,7 +1861,7 @@
                 <w:noProof/>
                 <w:webHidden/>
               </w:rPr>
-              <w:t>4</w:t>
+              <w:t>6</w:t>
             </w:r>
             <w:r>
               <w:rPr>
@@ -1728,11 +1885,12 @@
               <w:lang w:eastAsia="nl-NL"/>
             </w:rPr>
           </w:pPr>
-          <w:hyperlink w:anchor="_Toc4415298" w:history="1">
+          <w:hyperlink w:anchor="_Toc4422510" w:history="1">
             <w:r>
               <w:rPr>
                 <w:rStyle w:val="Hyperlink"/>
                 <w:noProof/>
+                <w:lang w:val="en-GB"/>
               </w:rPr>
               <w:t>Conflicts</w:t>
             </w:r>
@@ -1755,7 +1913,7 @@
                 <w:noProof/>
                 <w:webHidden/>
               </w:rPr>
-              <w:instrText xml:space="preserve"> PAGEREF _Toc4415298 \h </w:instrText>
+              <w:instrText xml:space="preserve"> PAGEREF _Toc4422510 \h </w:instrText>
             </w:r>
             <w:r>
               <w:rPr>
@@ -1775,7 +1933,7 @@
                 <w:noProof/>
                 <w:webHidden/>
               </w:rPr>
-              <w:t>4</w:t>
+              <w:t>6</w:t>
             </w:r>
             <w:r>
               <w:rPr>
@@ -1799,11 +1957,12 @@
               <w:lang w:eastAsia="nl-NL"/>
             </w:rPr>
           </w:pPr>
-          <w:hyperlink w:anchor="_Toc4415299" w:history="1">
+          <w:hyperlink w:anchor="_Toc4422511" w:history="1">
             <w:r>
               <w:rPr>
                 <w:rStyle w:val="Hyperlink"/>
                 <w:noProof/>
+                <w:lang w:val="en-GB"/>
               </w:rPr>
               <w:t>Nathan ordonez</w:t>
             </w:r>
@@ -1826,7 +1985,7 @@
                 <w:noProof/>
                 <w:webHidden/>
               </w:rPr>
-              <w:instrText xml:space="preserve"> PAGEREF _Toc4415299 \h </w:instrText>
+              <w:instrText xml:space="preserve"> PAGEREF _Toc4422511 \h </w:instrText>
             </w:r>
             <w:r>
               <w:rPr>
@@ -1846,7 +2005,7 @@
                 <w:noProof/>
                 <w:webHidden/>
               </w:rPr>
-              <w:t>4</w:t>
+              <w:t>6</w:t>
             </w:r>
             <w:r>
               <w:rPr>
@@ -1870,11 +2029,12 @@
               <w:lang w:eastAsia="nl-NL"/>
             </w:rPr>
           </w:pPr>
-          <w:hyperlink w:anchor="_Toc4415300" w:history="1">
+          <w:hyperlink w:anchor="_Toc4422512" w:history="1">
             <w:r>
               <w:rPr>
                 <w:rStyle w:val="Hyperlink"/>
                 <w:noProof/>
+                <w:lang w:val="en-GB"/>
               </w:rPr>
               <w:t>Strong points</w:t>
             </w:r>
@@ -1897,7 +2057,7 @@
                 <w:noProof/>
                 <w:webHidden/>
               </w:rPr>
-              <w:instrText xml:space="preserve"> PAGEREF _Toc4415300 \h </w:instrText>
+              <w:instrText xml:space="preserve"> PAGEREF _Toc4422512 \h </w:instrText>
             </w:r>
             <w:r>
               <w:rPr>
@@ -1917,7 +2077,7 @@
                 <w:noProof/>
                 <w:webHidden/>
               </w:rPr>
-              <w:t>4</w:t>
+              <w:t>6</w:t>
             </w:r>
             <w:r>
               <w:rPr>
@@ -1941,11 +2101,12 @@
               <w:lang w:eastAsia="nl-NL"/>
             </w:rPr>
           </w:pPr>
-          <w:hyperlink w:anchor="_Toc4415301" w:history="1">
+          <w:hyperlink w:anchor="_Toc4422513" w:history="1">
             <w:r>
               <w:rPr>
                 <w:rStyle w:val="Hyperlink"/>
                 <w:noProof/>
+                <w:lang w:val="en-GB"/>
               </w:rPr>
               <w:t>Weak points</w:t>
             </w:r>
@@ -1968,7 +2129,7 @@
                 <w:noProof/>
                 <w:webHidden/>
               </w:rPr>
-              <w:instrText xml:space="preserve"> PAGEREF _Toc4415301 \h </w:instrText>
+              <w:instrText xml:space="preserve"> PAGEREF _Toc4422513 \h </w:instrText>
             </w:r>
             <w:r>
               <w:rPr>
@@ -1988,7 +2149,7 @@
                 <w:noProof/>
                 <w:webHidden/>
               </w:rPr>
-              <w:t>4</w:t>
+              <w:t>6</w:t>
             </w:r>
             <w:r>
               <w:rPr>
@@ -2012,11 +2173,12 @@
               <w:lang w:eastAsia="nl-NL"/>
             </w:rPr>
           </w:pPr>
-          <w:hyperlink w:anchor="_Toc4415302" w:history="1">
+          <w:hyperlink w:anchor="_Toc4422514" w:history="1">
             <w:r>
               <w:rPr>
                 <w:rStyle w:val="Hyperlink"/>
                 <w:noProof/>
+                <w:lang w:val="en-GB"/>
               </w:rPr>
               <w:t>Conflicts</w:t>
             </w:r>
@@ -2039,7 +2201,7 @@
                 <w:noProof/>
                 <w:webHidden/>
               </w:rPr>
-              <w:instrText xml:space="preserve"> PAGEREF _Toc4415302 \h </w:instrText>
+              <w:instrText xml:space="preserve"> PAGEREF _Toc4422514 \h </w:instrText>
             </w:r>
             <w:r>
               <w:rPr>
@@ -2059,7 +2221,7 @@
                 <w:noProof/>
                 <w:webHidden/>
               </w:rPr>
-              <w:t>4</w:t>
+              <w:t>6</w:t>
             </w:r>
             <w:r>
               <w:rPr>
@@ -2083,11 +2245,12 @@
               <w:lang w:eastAsia="nl-NL"/>
             </w:rPr>
           </w:pPr>
-          <w:hyperlink w:anchor="_Toc4415303" w:history="1">
+          <w:hyperlink w:anchor="_Toc4422515" w:history="1">
             <w:r>
               <w:rPr>
                 <w:rStyle w:val="Hyperlink"/>
                 <w:noProof/>
+                <w:lang w:val="en-GB"/>
               </w:rPr>
               <w:t>Nick van Riet</w:t>
             </w:r>
@@ -2110,7 +2273,7 @@
                 <w:noProof/>
                 <w:webHidden/>
               </w:rPr>
-              <w:instrText xml:space="preserve"> PAGEREF _Toc4415303 \h </w:instrText>
+              <w:instrText xml:space="preserve"> PAGEREF _Toc4422515 \h </w:instrText>
             </w:r>
             <w:r>
               <w:rPr>
@@ -2130,7 +2293,7 @@
                 <w:noProof/>
                 <w:webHidden/>
               </w:rPr>
-              <w:t>4</w:t>
+              <w:t>6</w:t>
             </w:r>
             <w:r>
               <w:rPr>
@@ -2154,11 +2317,12 @@
               <w:lang w:eastAsia="nl-NL"/>
             </w:rPr>
           </w:pPr>
-          <w:hyperlink w:anchor="_Toc4415304" w:history="1">
+          <w:hyperlink w:anchor="_Toc4422516" w:history="1">
             <w:r>
               <w:rPr>
                 <w:rStyle w:val="Hyperlink"/>
                 <w:noProof/>
+                <w:lang w:val="en-GB"/>
               </w:rPr>
               <w:t>Strong points</w:t>
             </w:r>
@@ -2181,7 +2345,7 @@
                 <w:noProof/>
                 <w:webHidden/>
               </w:rPr>
-              <w:instrText xml:space="preserve"> PAGEREF _Toc4415304 \h </w:instrText>
+              <w:instrText xml:space="preserve"> PAGEREF _Toc4422516 \h </w:instrText>
             </w:r>
             <w:r>
               <w:rPr>
@@ -2201,7 +2365,7 @@
                 <w:noProof/>
                 <w:webHidden/>
               </w:rPr>
-              <w:t>4</w:t>
+              <w:t>6</w:t>
             </w:r>
             <w:r>
               <w:rPr>
@@ -2225,11 +2389,12 @@
               <w:lang w:eastAsia="nl-NL"/>
             </w:rPr>
           </w:pPr>
-          <w:hyperlink w:anchor="_Toc4415305" w:history="1">
+          <w:hyperlink w:anchor="_Toc4422517" w:history="1">
             <w:r>
               <w:rPr>
                 <w:rStyle w:val="Hyperlink"/>
                 <w:noProof/>
+                <w:lang w:val="en-GB"/>
               </w:rPr>
               <w:t>Weak points</w:t>
             </w:r>
@@ -2252,7 +2417,7 @@
                 <w:noProof/>
                 <w:webHidden/>
               </w:rPr>
-              <w:instrText xml:space="preserve"> PAGEREF _Toc4415305 \h </w:instrText>
+              <w:instrText xml:space="preserve"> PAGEREF _Toc4422517 \h </w:instrText>
             </w:r>
             <w:r>
               <w:rPr>
@@ -2272,7 +2437,7 @@
                 <w:noProof/>
                 <w:webHidden/>
               </w:rPr>
-              <w:t>4</w:t>
+              <w:t>6</w:t>
             </w:r>
             <w:r>
               <w:rPr>
@@ -2296,11 +2461,12 @@
               <w:lang w:eastAsia="nl-NL"/>
             </w:rPr>
           </w:pPr>
-          <w:hyperlink w:anchor="_Toc4415306" w:history="1">
+          <w:hyperlink w:anchor="_Toc4422518" w:history="1">
             <w:r>
               <w:rPr>
                 <w:rStyle w:val="Hyperlink"/>
                 <w:noProof/>
+                <w:lang w:val="en-GB"/>
               </w:rPr>
               <w:t>Conflicts</w:t>
             </w:r>
@@ -2323,7 +2489,7 @@
                 <w:noProof/>
                 <w:webHidden/>
               </w:rPr>
-              <w:instrText xml:space="preserve"> PAGEREF _Toc4415306 \h </w:instrText>
+              <w:instrText xml:space="preserve"> PAGEREF _Toc4422518 \h </w:instrText>
             </w:r>
             <w:r>
               <w:rPr>
@@ -2343,7 +2509,7 @@
                 <w:noProof/>
                 <w:webHidden/>
               </w:rPr>
-              <w:t>5</w:t>
+              <w:t>6</w:t>
             </w:r>
             <w:r>
               <w:rPr>
@@ -2367,11 +2533,12 @@
               <w:lang w:eastAsia="nl-NL"/>
             </w:rPr>
           </w:pPr>
-          <w:hyperlink w:anchor="_Toc4415307" w:history="1">
+          <w:hyperlink w:anchor="_Toc4422519" w:history="1">
             <w:r>
               <w:rPr>
                 <w:rStyle w:val="Hyperlink"/>
                 <w:noProof/>
+                <w:lang w:val="en-GB"/>
               </w:rPr>
               <w:t>Lukas Zimmerhackl</w:t>
             </w:r>
@@ -2394,7 +2561,7 @@
                 <w:noProof/>
                 <w:webHidden/>
               </w:rPr>
-              <w:instrText xml:space="preserve"> PAGEREF _Toc4415307 \h </w:instrText>
+              <w:instrText xml:space="preserve"> PAGEREF _Toc4422519 \h </w:instrText>
             </w:r>
             <w:r>
               <w:rPr>
@@ -2414,7 +2581,7 @@
                 <w:noProof/>
                 <w:webHidden/>
               </w:rPr>
-              <w:t>5</w:t>
+              <w:t>6</w:t>
             </w:r>
             <w:r>
               <w:rPr>
@@ -2438,11 +2605,12 @@
               <w:lang w:eastAsia="nl-NL"/>
             </w:rPr>
           </w:pPr>
-          <w:hyperlink w:anchor="_Toc4415308" w:history="1">
+          <w:hyperlink w:anchor="_Toc4422520" w:history="1">
             <w:r>
               <w:rPr>
                 <w:rStyle w:val="Hyperlink"/>
                 <w:noProof/>
+                <w:lang w:val="en-GB"/>
               </w:rPr>
               <w:t>Strong points</w:t>
             </w:r>
@@ -2465,7 +2633,7 @@
                 <w:noProof/>
                 <w:webHidden/>
               </w:rPr>
-              <w:instrText xml:space="preserve"> PAGEREF _Toc4415308 \h </w:instrText>
+              <w:instrText xml:space="preserve"> PAGEREF _Toc4422520 \h </w:instrText>
             </w:r>
             <w:r>
               <w:rPr>
@@ -2485,7 +2653,7 @@
                 <w:noProof/>
                 <w:webHidden/>
               </w:rPr>
-              <w:t>5</w:t>
+              <w:t>6</w:t>
             </w:r>
             <w:r>
               <w:rPr>
@@ -2509,11 +2677,12 @@
               <w:lang w:eastAsia="nl-NL"/>
             </w:rPr>
           </w:pPr>
-          <w:hyperlink w:anchor="_Toc4415309" w:history="1">
+          <w:hyperlink w:anchor="_Toc4422521" w:history="1">
             <w:r>
               <w:rPr>
                 <w:rStyle w:val="Hyperlink"/>
                 <w:noProof/>
+                <w:lang w:val="en-GB"/>
               </w:rPr>
               <w:t>Weak points</w:t>
             </w:r>
@@ -2536,7 +2705,7 @@
                 <w:noProof/>
                 <w:webHidden/>
               </w:rPr>
-              <w:instrText xml:space="preserve"> PAGEREF _Toc4415309 \h </w:instrText>
+              <w:instrText xml:space="preserve"> PAGEREF _Toc4422521 \h </w:instrText>
             </w:r>
             <w:r>
               <w:rPr>
@@ -2556,7 +2725,7 @@
                 <w:noProof/>
                 <w:webHidden/>
               </w:rPr>
-              <w:t>5</w:t>
+              <w:t>7</w:t>
             </w:r>
             <w:r>
               <w:rPr>
@@ -2580,11 +2749,12 @@
               <w:lang w:eastAsia="nl-NL"/>
             </w:rPr>
           </w:pPr>
-          <w:hyperlink w:anchor="_Toc4415310" w:history="1">
+          <w:hyperlink w:anchor="_Toc4422522" w:history="1">
             <w:r>
               <w:rPr>
                 <w:rStyle w:val="Hyperlink"/>
                 <w:noProof/>
+                <w:lang w:val="en-GB"/>
               </w:rPr>
               <w:t>Conflicts</w:t>
             </w:r>
@@ -2607,7 +2777,7 @@
                 <w:noProof/>
                 <w:webHidden/>
               </w:rPr>
-              <w:instrText xml:space="preserve"> PAGEREF _Toc4415310 \h </w:instrText>
+              <w:instrText xml:space="preserve"> PAGEREF _Toc4422522 \h </w:instrText>
             </w:r>
             <w:r>
               <w:rPr>
@@ -2627,7 +2797,7 @@
                 <w:noProof/>
                 <w:webHidden/>
               </w:rPr>
-              <w:t>5</w:t>
+              <w:t>7</w:t>
             </w:r>
             <w:r>
               <w:rPr>
@@ -2651,7 +2821,7 @@
               <w:lang w:eastAsia="nl-NL"/>
             </w:rPr>
           </w:pPr>
-          <w:hyperlink w:anchor="_Toc4415311" w:history="1">
+          <w:hyperlink w:anchor="_Toc4422523" w:history="1">
             <w:r>
               <w:rPr>
                 <w:rStyle w:val="Hyperlink"/>
@@ -2679,7 +2849,7 @@
                 <w:noProof/>
                 <w:webHidden/>
               </w:rPr>
-              <w:instrText xml:space="preserve"> PAGEREF _Toc4415311 \h </w:instrText>
+              <w:instrText xml:space="preserve"> PAGEREF _Toc4422523 \h </w:instrText>
             </w:r>
             <w:r>
               <w:rPr>
@@ -2699,7 +2869,7 @@
                 <w:noProof/>
                 <w:webHidden/>
               </w:rPr>
-              <w:t>5</w:t>
+              <w:t>7</w:t>
             </w:r>
             <w:r>
               <w:rPr>
@@ -2723,7 +2893,7 @@
               <w:lang w:eastAsia="nl-NL"/>
             </w:rPr>
           </w:pPr>
-          <w:hyperlink w:anchor="_Toc4415312" w:history="1">
+          <w:hyperlink w:anchor="_Toc4422524" w:history="1">
             <w:r>
               <w:rPr>
                 <w:rStyle w:val="Hyperlink"/>
@@ -2751,7 +2921,7 @@
                 <w:noProof/>
                 <w:webHidden/>
               </w:rPr>
-              <w:instrText xml:space="preserve"> PAGEREF _Toc4415312 \h </w:instrText>
+              <w:instrText xml:space="preserve"> PAGEREF _Toc4422524 \h </w:instrText>
             </w:r>
             <w:r>
               <w:rPr>
@@ -2771,7 +2941,7 @@
                 <w:noProof/>
                 <w:webHidden/>
               </w:rPr>
-              <w:t>5</w:t>
+              <w:t>7</w:t>
             </w:r>
             <w:r>
               <w:rPr>
@@ -2795,7 +2965,7 @@
               <w:lang w:eastAsia="nl-NL"/>
             </w:rPr>
           </w:pPr>
-          <w:hyperlink w:anchor="_Toc4415313" w:history="1">
+          <w:hyperlink w:anchor="_Toc4422525" w:history="1">
             <w:r>
               <w:rPr>
                 <w:rStyle w:val="Hyperlink"/>
@@ -2823,7 +2993,7 @@
                 <w:noProof/>
                 <w:webHidden/>
               </w:rPr>
-              <w:instrText xml:space="preserve"> PAGEREF _Toc4415313 \h </w:instrText>
+              <w:instrText xml:space="preserve"> PAGEREF _Toc4422525 \h </w:instrText>
             </w:r>
             <w:r>
               <w:rPr>
@@ -2843,7 +3013,7 @@
                 <w:noProof/>
                 <w:webHidden/>
               </w:rPr>
-              <w:t>5</w:t>
+              <w:t>7</w:t>
             </w:r>
             <w:r>
               <w:rPr>
@@ -2867,7 +3037,7 @@
               <w:lang w:eastAsia="nl-NL"/>
             </w:rPr>
           </w:pPr>
-          <w:hyperlink w:anchor="_Toc4415314" w:history="1">
+          <w:hyperlink w:anchor="_Toc4422526" w:history="1">
             <w:r>
               <w:rPr>
                 <w:rStyle w:val="Hyperlink"/>
@@ -2895,7 +3065,7 @@
                 <w:noProof/>
                 <w:webHidden/>
               </w:rPr>
-              <w:instrText xml:space="preserve"> PAGEREF _Toc4415314 \h </w:instrText>
+              <w:instrText xml:space="preserve"> PAGEREF _Toc4422526 \h </w:instrText>
             </w:r>
             <w:r>
               <w:rPr>
@@ -2915,7 +3085,7 @@
                 <w:noProof/>
                 <w:webHidden/>
               </w:rPr>
-              <w:t>5</w:t>
+              <w:t>7</w:t>
             </w:r>
             <w:r>
               <w:rPr>
@@ -2956,7 +3126,7 @@
           <w:lang w:val="en-GB"/>
         </w:rPr>
       </w:pPr>
-      <w:bookmarkStart w:id="0" w:name="_Toc4415277"/>
+      <w:bookmarkStart w:id="1" w:name="_Toc4422487"/>
       <w:r>
         <w:rPr>
           <w:lang w:val="en-GB"/>
@@ -2964,7 +3134,7 @@
         <w:lastRenderedPageBreak/>
         <w:t>General</w:t>
       </w:r>
-      <w:bookmarkEnd w:id="0"/>
+      <w:bookmarkEnd w:id="1"/>
     </w:p>
     <w:p>
       <w:pPr>
@@ -2994,14 +3164,14 @@
           <w:lang w:val="en-GB"/>
         </w:rPr>
       </w:pPr>
-      <w:bookmarkStart w:id="1" w:name="_Toc4415278"/>
+      <w:bookmarkStart w:id="2" w:name="_Toc4422488"/>
       <w:r>
         <w:rPr>
           <w:lang w:val="en-GB"/>
         </w:rPr>
         <w:t>The Planning</w:t>
       </w:r>
-      <w:bookmarkEnd w:id="1"/>
+      <w:bookmarkEnd w:id="2"/>
     </w:p>
     <w:p>
       <w:pPr>
@@ -3018,7 +3188,7 @@
           <w:lang w:val="en-GB"/>
         </w:rPr>
       </w:pPr>
-      <w:bookmarkStart w:id="2" w:name="_Toc4415279"/>
+      <w:bookmarkStart w:id="3" w:name="_Toc4422489"/>
       <w:r>
         <w:rPr>
           <w:lang w:val="en-GB"/>
@@ -3037,7 +3207,7 @@
         </w:rPr>
         <w:t>ollaboration</w:t>
       </w:r>
-      <w:bookmarkEnd w:id="2"/>
+      <w:bookmarkEnd w:id="3"/>
     </w:p>
     <w:p>
       <w:pPr>
@@ -3054,7 +3224,7 @@
           <w:lang w:val="en-GB"/>
         </w:rPr>
       </w:pPr>
-      <w:bookmarkStart w:id="3" w:name="_Toc4415280"/>
+      <w:bookmarkStart w:id="4" w:name="_Toc4422490"/>
       <w:r>
         <w:rPr>
           <w:lang w:val="en-GB"/>
@@ -3073,7 +3243,7 @@
         </w:rPr>
         <w:t>ommunication</w:t>
       </w:r>
-      <w:bookmarkEnd w:id="3"/>
+      <w:bookmarkEnd w:id="4"/>
     </w:p>
     <w:p>
       <w:pPr>
@@ -3090,14 +3260,38 @@
           <w:lang w:val="en-GB"/>
         </w:rPr>
       </w:pPr>
-      <w:bookmarkStart w:id="4" w:name="_Toc4415281"/>
-      <w:r>
-        <w:rPr>
-          <w:lang w:val="en-GB"/>
-        </w:rPr>
-        <w:t>Using gitlab</w:t>
-      </w:r>
-      <w:bookmarkEnd w:id="4"/>
+      <w:bookmarkStart w:id="5" w:name="_Toc4422491"/>
+      <w:r>
+        <w:rPr>
+          <w:lang w:val="en-GB"/>
+        </w:rPr>
+        <w:t xml:space="preserve">Using </w:t>
+      </w:r>
+      <w:r>
+        <w:rPr>
+          <w:lang w:val="en-GB"/>
+        </w:rPr>
+        <w:t>G</w:t>
+      </w:r>
+      <w:r>
+        <w:rPr>
+          <w:lang w:val="en-GB"/>
+        </w:rPr>
+        <w:t>it</w:t>
+      </w:r>
+      <w:r>
+        <w:rPr>
+          <w:lang w:val="en-GB"/>
+        </w:rPr>
+        <w:t>L</w:t>
+      </w:r>
+      <w:r>
+        <w:rPr>
+          <w:lang w:val="en-GB"/>
+        </w:rPr>
+        <w:t>ab</w:t>
+      </w:r>
+      <w:bookmarkEnd w:id="5"/>
     </w:p>
     <w:p>
       <w:pPr>
@@ -3114,7 +3308,7 @@
           <w:lang w:val="en-GB"/>
         </w:rPr>
       </w:pPr>
-      <w:bookmarkStart w:id="5" w:name="_Toc4415282"/>
+      <w:bookmarkStart w:id="6" w:name="_Toc4422492"/>
       <w:r>
         <w:rPr>
           <w:lang w:val="en-GB"/>
@@ -3127,7 +3321,7 @@
         </w:rPr>
         <w:t xml:space="preserve"> group</w:t>
       </w:r>
-      <w:bookmarkEnd w:id="5"/>
+      <w:bookmarkEnd w:id="6"/>
     </w:p>
     <w:p>
       <w:pPr>
@@ -3144,14 +3338,14 @@
           <w:lang w:val="en-GB"/>
         </w:rPr>
       </w:pPr>
-      <w:bookmarkStart w:id="6" w:name="_Toc4415283"/>
+      <w:bookmarkStart w:id="7" w:name="_Toc4422493"/>
       <w:r>
         <w:rPr>
           <w:lang w:val="en-GB"/>
         </w:rPr>
         <w:t>Design decisions</w:t>
       </w:r>
-      <w:bookmarkEnd w:id="6"/>
+      <w:bookmarkEnd w:id="7"/>
     </w:p>
     <w:p>
       <w:pPr>
@@ -3168,14 +3362,100 @@
           <w:lang w:val="en-GB"/>
         </w:rPr>
       </w:pPr>
-      <w:bookmarkStart w:id="7" w:name="_Toc4415284"/>
+      <w:bookmarkStart w:id="8" w:name="_Toc4422494"/>
       <w:r>
         <w:rPr>
           <w:lang w:val="en-GB"/>
         </w:rPr>
         <w:t>Work division</w:t>
       </w:r>
-      <w:bookmarkEnd w:id="7"/>
+      <w:bookmarkEnd w:id="8"/>
+    </w:p>
+    <w:p>
+      <w:pPr>
+        <w:rPr>
+          <w:rFonts w:ascii="Arial" w:hAnsi="Arial" w:cs="Arial"/>
+          <w:color w:val="auto"/>
+          <w:sz w:val="20"/>
+          <w:lang w:val="en-GB"/>
+        </w:rPr>
+      </w:pPr>
+      <w:r>
+        <w:rPr>
+          <w:rFonts w:ascii="Arial" w:hAnsi="Arial" w:cs="Arial"/>
+          <w:color w:val="auto"/>
+          <w:sz w:val="20"/>
+          <w:lang w:val="en-GB"/>
+        </w:rPr>
+        <w:t xml:space="preserve">At the start of the project we divided the project into several parts and assigned them to groups of people. The GUI was assigned to </w:t>
+      </w:r>
+      <w:proofErr w:type="spellStart"/>
+      <w:r>
+        <w:rPr>
+          <w:rFonts w:ascii="Arial" w:hAnsi="Arial" w:cs="Arial"/>
+          <w:color w:val="auto"/>
+          <w:sz w:val="20"/>
+          <w:lang w:val="en-GB"/>
+        </w:rPr>
+        <w:t>Ardy</w:t>
+      </w:r>
+      <w:proofErr w:type="spellEnd"/>
+      <w:r>
+        <w:rPr>
+          <w:rFonts w:ascii="Arial" w:hAnsi="Arial" w:cs="Arial"/>
+          <w:color w:val="auto"/>
+          <w:sz w:val="20"/>
+          <w:lang w:val="en-GB"/>
+        </w:rPr>
+        <w:t xml:space="preserve"> and Nick. They first worked on the login screen and after that created the second screen with the main application. Lukas assisted them whenever they needed him to and got rid of </w:t>
+      </w:r>
+      <w:proofErr w:type="spellStart"/>
+      <w:r>
+        <w:rPr>
+          <w:rFonts w:ascii="Arial" w:hAnsi="Arial" w:cs="Arial"/>
+          <w:color w:val="auto"/>
+          <w:sz w:val="20"/>
+          <w:lang w:val="en-GB"/>
+        </w:rPr>
+        <w:t>Checkstyle</w:t>
+      </w:r>
+      <w:proofErr w:type="spellEnd"/>
+      <w:r>
+        <w:rPr>
+          <w:rFonts w:ascii="Arial" w:hAnsi="Arial" w:cs="Arial"/>
+          <w:color w:val="auto"/>
+          <w:sz w:val="20"/>
+          <w:lang w:val="en-GB"/>
+        </w:rPr>
+        <w:t xml:space="preserve"> errors. The server side was assigned to Johannes, Nathan and Jari. At first they worked on making a server using telnet and combining that with a MySQL database. After a while we switched to SPRING, which Johannes implemented with </w:t>
+      </w:r>
+      <w:r>
+        <w:rPr>
+          <w:rFonts w:ascii="Arial" w:hAnsi="Arial" w:cs="Arial"/>
+          <w:color w:val="auto"/>
+          <w:sz w:val="20"/>
+          <w:lang w:val="en-GB"/>
+        </w:rPr>
+        <w:t>some</w:t>
+      </w:r>
+      <w:r>
+        <w:rPr>
+          <w:rFonts w:ascii="Arial" w:hAnsi="Arial" w:cs="Arial"/>
+          <w:color w:val="auto"/>
+          <w:sz w:val="20"/>
+          <w:lang w:val="en-GB"/>
+        </w:rPr>
+        <w:t xml:space="preserve"> help of Nathan and Jari. Nathan also set up a Raspberry Pi for continuous deployment. Making the backlog and retrospective for the Scrum aspects of the project was mostly done by Johannes, Nathan and Jari. Making the Agenda was usually done by Nick. </w:t>
+      </w:r>
+      <w:r>
+        <w:rPr>
+          <w:rFonts w:ascii="Arial" w:hAnsi="Arial" w:cs="Arial"/>
+          <w:color w:val="auto"/>
+          <w:sz w:val="20"/>
+          <w:lang w:val="en-GB"/>
+        </w:rPr>
+        <w:t>We all did our part in making sure everything was uploaded before every deadline. The Final Report and Presentation were mostly made by Jari.</w:t>
+      </w:r>
     </w:p>
     <w:p>
       <w:pPr>
@@ -3192,14 +3472,15 @@
           <w:lang w:val="en-GB"/>
         </w:rPr>
       </w:pPr>
-      <w:bookmarkStart w:id="8" w:name="_Toc4415285"/>
-      <w:r>
-        <w:rPr>
-          <w:lang w:val="en-GB"/>
-        </w:rPr>
+      <w:bookmarkStart w:id="9" w:name="_Toc4422495"/>
+      <w:r>
+        <w:rPr>
+          <w:lang w:val="en-GB"/>
+        </w:rPr>
+        <w:lastRenderedPageBreak/>
         <w:t>Technological Decisions</w:t>
       </w:r>
-      <w:bookmarkEnd w:id="8"/>
+      <w:bookmarkEnd w:id="9"/>
     </w:p>
     <w:p>
       <w:pPr>
@@ -3209,12 +3490,14 @@
           <w:lang w:val="en-GB"/>
         </w:rPr>
       </w:pPr>
+      <w:bookmarkStart w:id="10" w:name="_Toc4422496"/>
       <w:r>
         <w:rPr>
           <w:lang w:val="en-GB"/>
         </w:rPr>
         <w:t>The Server</w:t>
       </w:r>
+      <w:bookmarkEnd w:id="10"/>
     </w:p>
     <w:p>
       <w:pPr>
@@ -3407,29 +3690,28 @@
           <w:szCs w:val="20"/>
           <w:lang w:val="en-US"/>
         </w:rPr>
-        <w:t xml:space="preserve">omcat and the underlying database was a MYSQL database. Additionally, we </w:t>
-      </w:r>
-      <w:r>
-        <w:rPr>
+        <w:t>omcat and the underlying database was a MYSQL database. Additionally, we used hibernate for object-relational mapping</w:t>
+      </w:r>
+      <w:r>
+        <w:rPr>
+          <w:rStyle w:val="Voetnootmarkering"/>
           <w:rFonts w:ascii="Arial" w:hAnsi="Arial" w:cs="Arial"/>
           <w:color w:val="auto"/>
           <w:sz w:val="20"/>
           <w:szCs w:val="20"/>
           <w:lang w:val="en-US"/>
         </w:rPr>
-        <w:lastRenderedPageBreak/>
-        <w:t>used hibernate for object-relational mapping</w:t>
-      </w:r>
-      <w:r>
-        <w:rPr>
-          <w:rStyle w:val="Voetnootmarkering"/>
+        <w:footnoteReference w:id="3"/>
+      </w:r>
+      <w:r>
+        <w:rPr>
           <w:rFonts w:ascii="Arial" w:hAnsi="Arial" w:cs="Arial"/>
           <w:color w:val="auto"/>
           <w:sz w:val="20"/>
           <w:szCs w:val="20"/>
           <w:lang w:val="en-US"/>
         </w:rPr>
-        <w:footnoteReference w:id="3"/>
+        <w:t>. The reason for these design decisions is that they were made following an in-depth tutorial that explained in detail how to best make use of the SPRING framework in the context of an REST</w:t>
       </w:r>
       <w:r>
         <w:rPr>
@@ -3439,7 +3721,7 @@
           <w:szCs w:val="20"/>
           <w:lang w:val="en-US"/>
         </w:rPr>
-        <w:t>. The reason for these design decisions is that they were made following an in-depth tutorial that explained in detail how to best make use of the SPRING framework in the context of an REST</w:t>
+        <w:t xml:space="preserve"> API</w:t>
       </w:r>
       <w:r>
         <w:rPr>
@@ -3449,8 +3731,34 @@
           <w:szCs w:val="20"/>
           <w:lang w:val="en-US"/>
         </w:rPr>
-        <w:t xml:space="preserve"> API</w:t>
-      </w:r>
+        <w:t>. Thus, what spoke for making use of these tools is that they were accompanied by a guide, that clearly laid out the strengths and the weaknesses of these tools as well as how to best implement them. Obviously, other tools were also considered, such as using a Postgres database. However, after researching the general consensus in the programming community as to the usefulness of all these tools and as well as after having taken into consideration the fact that already a working prototype was created, the decision was made to stick with these services. Looking back, the group unanimously would reaffirm this choice.</w:t>
+      </w:r>
+    </w:p>
+    <w:p>
+      <w:pPr>
+        <w:pStyle w:val="Kop3"/>
+        <w:jc w:val="center"/>
+        <w:rPr>
+          <w:lang w:val="en-US"/>
+        </w:rPr>
+      </w:pPr>
+      <w:bookmarkStart w:id="11" w:name="_Toc4422497"/>
+      <w:r>
+        <w:rPr>
+          <w:lang w:val="en-US"/>
+        </w:rPr>
+        <w:t>Client Server Communication</w:t>
+      </w:r>
+      <w:bookmarkEnd w:id="11"/>
+    </w:p>
+    <w:p>
+      <w:pPr>
+        <w:rPr>
+          <w:rFonts w:ascii="Arial" w:hAnsi="Arial" w:cs="Arial"/>
+          <w:color w:val="auto"/>
+          <w:lang w:val="en-US"/>
+        </w:rPr>
+      </w:pPr>
       <w:r>
         <w:rPr>
           <w:rFonts w:ascii="Arial" w:hAnsi="Arial" w:cs="Arial"/>
@@ -3459,32 +3767,8 @@
           <w:szCs w:val="20"/>
           <w:lang w:val="en-US"/>
         </w:rPr>
-        <w:t>. Thus, what spoke for making use of these tools is that they were accompanied by a guide, that clearly laid out the strengths and the weaknesses of these tools as well as how to best implement them. Obviously, other tools were also considered, such as using a Postgres database. However, after researching the general consensus in the programming community as to the usefulness of all these tools and as well as after having taken into consideration the fact that already a working prototype was created, the decision was made to stick with these services. Looking back, the group unanimously would reaffirm this choice.</w:t>
-      </w:r>
-    </w:p>
-    <w:p>
-      <w:pPr>
-        <w:pStyle w:val="Kop3"/>
-        <w:jc w:val="center"/>
-        <w:rPr>
-          <w:lang w:val="en-US"/>
-        </w:rPr>
-      </w:pPr>
-      <w:r>
-        <w:rPr>
-          <w:lang w:val="en-US"/>
-        </w:rPr>
-        <w:t>Client Server Communication</w:t>
-      </w:r>
-    </w:p>
-    <w:p>
-      <w:pPr>
-        <w:rPr>
-          <w:rFonts w:ascii="Arial" w:hAnsi="Arial" w:cs="Arial"/>
-          <w:color w:val="auto"/>
-          <w:lang w:val="en-US"/>
-        </w:rPr>
-      </w:pPr>
+        <w:t>As stated previously, based on the TAs feedback, client server communication had to be implemented via a REST</w:t>
+      </w:r>
       <w:r>
         <w:rPr>
           <w:rFonts w:ascii="Arial" w:hAnsi="Arial" w:cs="Arial"/>
@@ -3493,7 +3777,7 @@
           <w:szCs w:val="20"/>
           <w:lang w:val="en-US"/>
         </w:rPr>
-        <w:t>As stated previously, based on the TAs feedback, client server communication had to be implemented via a REST</w:t>
+        <w:t xml:space="preserve"> API</w:t>
       </w:r>
       <w:r>
         <w:rPr>
@@ -3503,49 +3787,49 @@
           <w:szCs w:val="20"/>
           <w:lang w:val="en-US"/>
         </w:rPr>
-        <w:t xml:space="preserve"> API</w:t>
-      </w:r>
-      <w:r>
-        <w:rPr>
+        <w:t xml:space="preserve"> and via JSON</w:t>
+      </w:r>
+      <w:r>
+        <w:rPr>
+          <w:rStyle w:val="Voetnootmarkering"/>
           <w:rFonts w:ascii="Arial" w:hAnsi="Arial" w:cs="Arial"/>
           <w:color w:val="auto"/>
           <w:sz w:val="20"/>
           <w:szCs w:val="20"/>
           <w:lang w:val="en-US"/>
         </w:rPr>
-        <w:t xml:space="preserve"> and via JSON</w:t>
-      </w:r>
-      <w:r>
-        <w:rPr>
-          <w:rStyle w:val="Voetnootmarkering"/>
+        <w:footnoteReference w:id="4"/>
+      </w:r>
+      <w:r>
+        <w:rPr>
           <w:rFonts w:ascii="Arial" w:hAnsi="Arial" w:cs="Arial"/>
           <w:color w:val="auto"/>
           <w:sz w:val="20"/>
           <w:szCs w:val="20"/>
           <w:lang w:val="en-US"/>
         </w:rPr>
-        <w:footnoteReference w:id="4"/>
-      </w:r>
-      <w:r>
-        <w:rPr>
+        <w:t>. The endpoints of the API were set up using the Web section of the SPRING framework and the parsing of POJO’s</w:t>
+      </w:r>
+      <w:r>
+        <w:rPr>
+          <w:rStyle w:val="Voetnootmarkering"/>
           <w:rFonts w:ascii="Arial" w:hAnsi="Arial" w:cs="Arial"/>
           <w:color w:val="auto"/>
           <w:sz w:val="20"/>
           <w:szCs w:val="20"/>
           <w:lang w:val="en-US"/>
         </w:rPr>
-        <w:t>. The endpoints of the API were set up using the Web section of the SPRING framework and the parsing of POJO’s</w:t>
-      </w:r>
-      <w:r>
-        <w:rPr>
-          <w:rStyle w:val="Voetnootmarkering"/>
+        <w:footnoteReference w:id="5"/>
+      </w:r>
+      <w:r>
+        <w:rPr>
           <w:rFonts w:ascii="Arial" w:hAnsi="Arial" w:cs="Arial"/>
           <w:color w:val="auto"/>
           <w:sz w:val="20"/>
           <w:szCs w:val="20"/>
           <w:lang w:val="en-US"/>
         </w:rPr>
-        <w:footnoteReference w:id="5"/>
+        <w:t xml:space="preserve"> into JSON and back was achieved through the Jackson. In detail, the client would send, depending on the goal to be achieved, a PUT, GET, POST or DELETE request to a specific URL where the server then accepts this particular request, reads the body and then performs the appropriate action. Again, similarly to the server, this process was implemented by following a tutorial for </w:t>
       </w:r>
       <w:r>
         <w:rPr>
@@ -3555,7 +3839,7 @@
           <w:szCs w:val="20"/>
           <w:lang w:val="en-US"/>
         </w:rPr>
-        <w:t xml:space="preserve"> into JSON and back was achieved through the Jackson. In detail, the client would send, depending on the goal to be achieved, a PUT, GET, POST or DELETE request to a specific URL where the server then accepts this particular request, reads the body and then performs the appropriate action. Again, similarly to the server, this process was implemented by following a tutorial for </w:t>
+        <w:t xml:space="preserve">the </w:t>
       </w:r>
       <w:r>
         <w:rPr>
@@ -3565,7 +3849,7 @@
           <w:szCs w:val="20"/>
           <w:lang w:val="en-US"/>
         </w:rPr>
-        <w:t xml:space="preserve">the </w:t>
+        <w:t>REST</w:t>
       </w:r>
       <w:r>
         <w:rPr>
@@ -3575,7 +3859,7 @@
           <w:szCs w:val="20"/>
           <w:lang w:val="en-US"/>
         </w:rPr>
-        <w:t>REST</w:t>
+        <w:t xml:space="preserve"> API</w:t>
       </w:r>
       <w:r>
         <w:rPr>
@@ -3585,7 +3869,7 @@
           <w:szCs w:val="20"/>
           <w:lang w:val="en-US"/>
         </w:rPr>
-        <w:t xml:space="preserve"> API</w:t>
+        <w:t xml:space="preserve"> and again, other alternatives were taken into consideration. However, after having seen that this particular way of implementing a REST</w:t>
       </w:r>
       <w:r>
         <w:rPr>
@@ -3595,7 +3879,7 @@
           <w:szCs w:val="20"/>
           <w:lang w:val="en-US"/>
         </w:rPr>
-        <w:t xml:space="preserve"> and again, other alternatives were taken into consideration. However, after having seen that this particular way of implementing a REST</w:t>
+        <w:t xml:space="preserve"> API</w:t>
       </w:r>
       <w:r>
         <w:rPr>
@@ -3605,8 +3889,380 @@
           <w:szCs w:val="20"/>
           <w:lang w:val="en-US"/>
         </w:rPr>
-        <w:t xml:space="preserve"> API</w:t>
-      </w:r>
+        <w:t xml:space="preserve"> seems to be the standard, we decided to stick to it. Looking back at this decision, it is clear that this particular implementation provided us with the flexibility to add new and change already existing request endpoints without a lot of trouble. Conclusively, we no doubt would go down this path again.</w:t>
+      </w:r>
+    </w:p>
+    <w:p>
+      <w:pPr>
+        <w:rPr>
+          <w:lang w:val="en-GB"/>
+        </w:rPr>
+      </w:pPr>
+    </w:p>
+    <w:p>
+      <w:pPr>
+        <w:rPr>
+          <w:lang w:val="en-GB"/>
+        </w:rPr>
+      </w:pPr>
+    </w:p>
+    <w:p>
+      <w:pPr>
+        <w:pStyle w:val="Kop1"/>
+        <w:jc w:val="center"/>
+        <w:rPr>
+          <w:lang w:val="en-GB"/>
+        </w:rPr>
+      </w:pPr>
+      <w:bookmarkStart w:id="12" w:name="_Toc4422498"/>
+      <w:r>
+        <w:rPr>
+          <w:lang w:val="en-GB"/>
+        </w:rPr>
+        <w:lastRenderedPageBreak/>
+        <w:t>Point for improvement</w:t>
+      </w:r>
+      <w:bookmarkEnd w:id="12"/>
+    </w:p>
+    <w:p>
+      <w:pPr>
+        <w:pStyle w:val="Kop2"/>
+        <w:jc w:val="center"/>
+        <w:rPr>
+          <w:lang w:val="en-GB"/>
+        </w:rPr>
+      </w:pPr>
+      <w:bookmarkStart w:id="13" w:name="_Toc4422499"/>
+      <w:r>
+        <w:rPr>
+          <w:lang w:val="en-GB"/>
+        </w:rPr>
+        <w:t>Software improvement</w:t>
+      </w:r>
+      <w:bookmarkEnd w:id="13"/>
+    </w:p>
+    <w:p>
+      <w:pPr>
+        <w:rPr>
+          <w:lang w:val="en-GB"/>
+        </w:rPr>
+      </w:pPr>
+    </w:p>
+    <w:p>
+      <w:pPr>
+        <w:pStyle w:val="Kop2"/>
+        <w:jc w:val="center"/>
+        <w:rPr>
+          <w:lang w:val="en-GB"/>
+        </w:rPr>
+      </w:pPr>
+      <w:bookmarkStart w:id="14" w:name="_Toc4422500"/>
+      <w:r>
+        <w:rPr>
+          <w:lang w:val="en-GB"/>
+        </w:rPr>
+        <w:t>Process Improvement</w:t>
+      </w:r>
+      <w:bookmarkEnd w:id="14"/>
+    </w:p>
+    <w:p>
+      <w:pPr>
+        <w:rPr>
+          <w:lang w:val="en-GB"/>
+        </w:rPr>
+      </w:pPr>
+    </w:p>
+    <w:p>
+      <w:pPr>
+        <w:pStyle w:val="Kop2"/>
+        <w:jc w:val="center"/>
+        <w:rPr>
+          <w:lang w:val="en-GB"/>
+        </w:rPr>
+      </w:pPr>
+      <w:bookmarkStart w:id="15" w:name="_Toc4422501"/>
+      <w:r>
+        <w:rPr>
+          <w:lang w:val="en-GB"/>
+        </w:rPr>
+        <w:t>Course improvement</w:t>
+      </w:r>
+      <w:bookmarkEnd w:id="15"/>
+    </w:p>
+    <w:p>
+      <w:pPr>
+        <w:rPr>
+          <w:lang w:val="en-GB"/>
+        </w:rPr>
+      </w:pPr>
+    </w:p>
+    <w:p>
+      <w:pPr>
+        <w:pStyle w:val="Kop1"/>
+        <w:jc w:val="center"/>
+        <w:rPr>
+          <w:lang w:val="en-GB"/>
+        </w:rPr>
+      </w:pPr>
+      <w:bookmarkStart w:id="16" w:name="_Toc4422502"/>
+      <w:r>
+        <w:rPr>
+          <w:lang w:val="en-GB"/>
+        </w:rPr>
+        <w:t>Individual Feedback</w:t>
+      </w:r>
+      <w:bookmarkEnd w:id="16"/>
+    </w:p>
+    <w:p>
+      <w:pPr>
+        <w:pStyle w:val="Kop2"/>
+        <w:jc w:val="center"/>
+        <w:rPr>
+          <w:lang w:val="en-GB"/>
+        </w:rPr>
+      </w:pPr>
+      <w:bookmarkStart w:id="17" w:name="_Toc4422503"/>
+      <w:r>
+        <w:rPr>
+          <w:lang w:val="en-GB"/>
+        </w:rPr>
+        <w:t>Jari van den Broek</w:t>
+      </w:r>
+      <w:bookmarkEnd w:id="17"/>
+    </w:p>
+    <w:p>
+      <w:pPr>
+        <w:pStyle w:val="Kop3"/>
+        <w:jc w:val="center"/>
+        <w:rPr>
+          <w:lang w:val="en-GB"/>
+        </w:rPr>
+      </w:pPr>
+      <w:bookmarkStart w:id="18" w:name="_Toc4422504"/>
+      <w:r>
+        <w:rPr>
+          <w:lang w:val="en-GB"/>
+        </w:rPr>
+        <w:t>Strong points</w:t>
+      </w:r>
+      <w:bookmarkEnd w:id="18"/>
+    </w:p>
+    <w:p>
+      <w:pPr>
+        <w:rPr>
+          <w:rFonts w:ascii="Arial" w:hAnsi="Arial" w:cs="Arial"/>
+          <w:color w:val="auto"/>
+          <w:sz w:val="20"/>
+          <w:lang w:val="en-GB"/>
+        </w:rPr>
+      </w:pPr>
+      <w:r>
+        <w:rPr>
+          <w:rFonts w:ascii="Arial" w:hAnsi="Arial" w:cs="Arial"/>
+          <w:color w:val="auto"/>
+          <w:sz w:val="20"/>
+          <w:lang w:val="en-GB"/>
+        </w:rPr>
+        <w:t xml:space="preserve">I learned a lot about programming in Java and programming in general. There were a lot of different ways to use Java which were really great to discover and see which works best for our purposes. I think my strongest point in this project was communication. Being active in all conversations and brainstorming </w:t>
+      </w:r>
+      <w:r>
+        <w:rPr>
+          <w:rFonts w:ascii="Arial" w:hAnsi="Arial" w:cs="Arial"/>
+          <w:color w:val="auto"/>
+          <w:sz w:val="20"/>
+          <w:lang w:val="en-GB"/>
+        </w:rPr>
+        <w:t xml:space="preserve">with everyone and </w:t>
+      </w:r>
+      <w:r>
+        <w:rPr>
+          <w:rFonts w:ascii="Arial" w:hAnsi="Arial" w:cs="Arial"/>
+          <w:color w:val="auto"/>
+          <w:sz w:val="20"/>
+          <w:lang w:val="en-GB"/>
+        </w:rPr>
+        <w:t xml:space="preserve">seeing what was still needed and doing that was great. </w:t>
+      </w:r>
+    </w:p>
+    <w:p>
+      <w:pPr>
+        <w:pStyle w:val="Kop3"/>
+        <w:jc w:val="center"/>
+        <w:rPr>
+          <w:lang w:val="en-GB"/>
+        </w:rPr>
+      </w:pPr>
+      <w:bookmarkStart w:id="19" w:name="_Toc4422505"/>
+      <w:r>
+        <w:rPr>
+          <w:lang w:val="en-GB"/>
+        </w:rPr>
+        <w:t>Weak points</w:t>
+      </w:r>
+      <w:bookmarkEnd w:id="19"/>
+    </w:p>
+    <w:p>
+      <w:pPr>
+        <w:rPr>
+          <w:rFonts w:ascii="Arial" w:hAnsi="Arial" w:cs="Arial"/>
+          <w:color w:val="auto"/>
+          <w:sz w:val="20"/>
+          <w:lang w:val="en-GB"/>
+        </w:rPr>
+      </w:pPr>
+      <w:r>
+        <w:rPr>
+          <w:rFonts w:ascii="Arial" w:hAnsi="Arial" w:cs="Arial"/>
+          <w:color w:val="auto"/>
+          <w:sz w:val="20"/>
+          <w:lang w:val="en-GB"/>
+        </w:rPr>
+        <w:t xml:space="preserve">One of my weaker points was the difficulty of the things I coded. If I compare the level of my work to some of my peers, I think </w:t>
+      </w:r>
+      <w:r>
+        <w:rPr>
+          <w:rFonts w:ascii="Arial" w:hAnsi="Arial" w:cs="Arial"/>
+          <w:color w:val="auto"/>
+          <w:sz w:val="20"/>
+          <w:lang w:val="en-GB"/>
+        </w:rPr>
+        <w:t>mine was a bit sub-par. Even though I learned quite a lot about the Java programming language, some of my teammates excelled at one subject while I stayed quite mediocre in all of them. Another weak point was my planning, a lot of the times I had to cram all of the work on the Sunday before the deadline instead of doing it over multiple days.</w:t>
+      </w:r>
+    </w:p>
+    <w:p>
+      <w:pPr>
+        <w:pStyle w:val="Kop3"/>
+        <w:jc w:val="center"/>
+        <w:rPr>
+          <w:lang w:val="en-GB"/>
+        </w:rPr>
+      </w:pPr>
+      <w:bookmarkStart w:id="20" w:name="_Toc4422506"/>
+      <w:r>
+        <w:rPr>
+          <w:lang w:val="en-GB"/>
+        </w:rPr>
+        <w:t>Conflicts</w:t>
+      </w:r>
+      <w:bookmarkEnd w:id="20"/>
+    </w:p>
+    <w:p>
+      <w:pPr>
+        <w:rPr>
+          <w:rFonts w:ascii="Arial" w:hAnsi="Arial" w:cs="Arial"/>
+          <w:color w:val="auto"/>
+          <w:sz w:val="20"/>
+          <w:lang w:val="en-GB"/>
+        </w:rPr>
+      </w:pPr>
+      <w:r>
+        <w:rPr>
+          <w:rFonts w:ascii="Arial" w:hAnsi="Arial" w:cs="Arial"/>
+          <w:color w:val="auto"/>
+          <w:sz w:val="20"/>
+          <w:lang w:val="en-GB"/>
+        </w:rPr>
+        <w:t xml:space="preserve">There were no conflicts within the team, but that could also have been, because there was a clear difference between how vocal everyone was. All of us improved our knowledge of Java, but not everyone improved their communicative skills during the project, which was a bit disappointing. Overall it was a </w:t>
+      </w:r>
+      <w:r>
+        <w:rPr>
+          <w:rFonts w:ascii="Arial" w:hAnsi="Arial" w:cs="Arial"/>
+          <w:color w:val="auto"/>
+          <w:sz w:val="20"/>
+          <w:lang w:val="en-GB"/>
+        </w:rPr>
+        <w:t>good process and I was very content with my team mates.</w:t>
+      </w:r>
+    </w:p>
+    <w:p>
+      <w:pPr>
+        <w:rPr>
+          <w:lang w:val="en-GB"/>
+        </w:rPr>
+      </w:pPr>
+    </w:p>
+    <w:p>
+      <w:pPr>
+        <w:pStyle w:val="Kop2"/>
+        <w:jc w:val="center"/>
+        <w:rPr>
+          <w:lang w:val="en-GB"/>
+        </w:rPr>
+      </w:pPr>
+      <w:bookmarkStart w:id="21" w:name="_Toc4422507"/>
+      <w:r>
+        <w:rPr>
+          <w:lang w:val="en-GB"/>
+        </w:rPr>
+        <w:t>Johannes Hagspiel</w:t>
+      </w:r>
+      <w:bookmarkEnd w:id="21"/>
+    </w:p>
+    <w:p>
+      <w:pPr>
+        <w:pStyle w:val="Kop3"/>
+        <w:jc w:val="center"/>
+        <w:rPr>
+          <w:lang w:val="en-GB"/>
+        </w:rPr>
+      </w:pPr>
+      <w:bookmarkStart w:id="22" w:name="_Toc4422508"/>
+      <w:r>
+        <w:rPr>
+          <w:lang w:val="en-GB"/>
+        </w:rPr>
+        <w:t>Strong points</w:t>
+      </w:r>
+      <w:bookmarkEnd w:id="22"/>
+    </w:p>
+    <w:p>
+      <w:pPr>
+        <w:rPr>
+          <w:lang w:val="en-GB"/>
+        </w:rPr>
+      </w:pPr>
+      <w:r>
+        <w:rPr>
+          <w:rFonts w:ascii="Arial" w:hAnsi="Arial" w:cs="Arial"/>
+          <w:color w:val="auto"/>
+          <w:sz w:val="20"/>
+          <w:lang w:val="en-GB"/>
+        </w:rPr>
+        <w:t>Overall, I did learn a lot about Java programming, mainly about the SPRING framework. I think my stronger points were that I worked independently and on a self-motivated basis, which resulted in me creating on my own the server and the part of the client that is responsible for the communication with the server</w:t>
+      </w:r>
+      <w:r>
+        <w:rPr>
+          <w:lang w:val="en-GB"/>
+        </w:rPr>
+        <w:t>.</w:t>
+      </w:r>
+    </w:p>
+    <w:p>
+      <w:pPr>
+        <w:pStyle w:val="Kop3"/>
+        <w:jc w:val="center"/>
+        <w:rPr>
+          <w:lang w:val="en-GB"/>
+        </w:rPr>
+      </w:pPr>
+      <w:bookmarkStart w:id="23" w:name="_Toc4422509"/>
+      <w:r>
+        <w:rPr>
+          <w:lang w:val="en-GB"/>
+        </w:rPr>
+        <w:lastRenderedPageBreak/>
+        <w:t>Weak points</w:t>
+      </w:r>
+      <w:bookmarkEnd w:id="23"/>
+    </w:p>
+    <w:p>
+      <w:pPr>
+        <w:rPr>
+          <w:rFonts w:ascii="Arial" w:hAnsi="Arial" w:cs="Arial"/>
+          <w:color w:val="auto"/>
+          <w:lang w:val="en-GB"/>
+        </w:rPr>
+      </w:pPr>
       <w:r>
         <w:rPr>
           <w:rFonts w:ascii="Arial" w:hAnsi="Arial" w:cs="Arial"/>
@@ -3615,146 +4271,8 @@
           <w:szCs w:val="20"/>
           <w:lang w:val="en-US"/>
         </w:rPr>
-        <w:t xml:space="preserve"> seems to be the standard, we decided to stick to it. Looking back at this decision, it is clear that this particular implementation provided us with the flexibility to add new and change already existing request endpoints without a lot of trouble. Conclusively, we no doubt would go down this path again.</w:t>
-      </w:r>
-    </w:p>
-    <w:p>
-      <w:pPr>
-        <w:rPr>
-          <w:lang w:val="en-GB"/>
-        </w:rPr>
-      </w:pPr>
-    </w:p>
-    <w:p>
-      <w:pPr>
-        <w:rPr>
-          <w:lang w:val="en-GB"/>
-        </w:rPr>
-      </w:pPr>
-    </w:p>
-    <w:p>
-      <w:pPr>
-        <w:pStyle w:val="Kop1"/>
-        <w:jc w:val="center"/>
-        <w:rPr>
-          <w:lang w:val="en-GB"/>
-        </w:rPr>
-      </w:pPr>
-      <w:bookmarkStart w:id="10" w:name="_Toc4415286"/>
-      <w:r>
-        <w:rPr>
-          <w:lang w:val="en-GB"/>
-        </w:rPr>
-        <w:t>Point for improvement</w:t>
-      </w:r>
-      <w:bookmarkEnd w:id="10"/>
-    </w:p>
-    <w:p>
-      <w:pPr>
-        <w:pStyle w:val="Kop2"/>
-        <w:jc w:val="center"/>
-        <w:rPr>
-          <w:lang w:val="en-GB"/>
-        </w:rPr>
-      </w:pPr>
-      <w:bookmarkStart w:id="11" w:name="_Toc4415287"/>
-      <w:r>
-        <w:rPr>
-          <w:lang w:val="en-GB"/>
-        </w:rPr>
-        <w:t>Software improvement</w:t>
-      </w:r>
-      <w:bookmarkEnd w:id="11"/>
-    </w:p>
-    <w:p>
-      <w:pPr>
-        <w:rPr>
-          <w:lang w:val="en-GB"/>
-        </w:rPr>
-      </w:pPr>
-    </w:p>
-    <w:p>
-      <w:pPr>
-        <w:pStyle w:val="Kop2"/>
-        <w:jc w:val="center"/>
-        <w:rPr>
-          <w:lang w:val="en-GB"/>
-        </w:rPr>
-      </w:pPr>
-      <w:bookmarkStart w:id="12" w:name="_Toc4415288"/>
-      <w:r>
-        <w:rPr>
-          <w:lang w:val="en-GB"/>
-        </w:rPr>
-        <w:t>Process Improvement</w:t>
-      </w:r>
-      <w:bookmarkEnd w:id="12"/>
-    </w:p>
-    <w:p>
-      <w:pPr>
-        <w:rPr>
-          <w:lang w:val="en-GB"/>
-        </w:rPr>
-      </w:pPr>
-    </w:p>
-    <w:p>
-      <w:pPr>
-        <w:pStyle w:val="Kop2"/>
-        <w:jc w:val="center"/>
-        <w:rPr>
-          <w:lang w:val="en-GB"/>
-        </w:rPr>
-      </w:pPr>
-      <w:bookmarkStart w:id="13" w:name="_Toc4415289"/>
-      <w:r>
-        <w:rPr>
-          <w:lang w:val="en-GB"/>
-        </w:rPr>
-        <w:t>Course improvement</w:t>
-      </w:r>
-      <w:bookmarkEnd w:id="13"/>
-    </w:p>
-    <w:p>
-      <w:pPr>
-        <w:rPr>
-          <w:lang w:val="en-GB"/>
-        </w:rPr>
-      </w:pPr>
-    </w:p>
-    <w:p>
-      <w:pPr>
-        <w:pStyle w:val="Kop1"/>
-        <w:jc w:val="center"/>
-        <w:rPr>
-          <w:lang w:val="en-GB"/>
-        </w:rPr>
-      </w:pPr>
-      <w:bookmarkStart w:id="14" w:name="_Toc4415290"/>
-      <w:r>
-        <w:rPr>
-          <w:lang w:val="en-GB"/>
-        </w:rPr>
-        <w:lastRenderedPageBreak/>
-        <w:t>Individual Feedback</w:t>
-      </w:r>
-      <w:bookmarkEnd w:id="14"/>
-    </w:p>
-    <w:p>
-      <w:pPr>
-        <w:pStyle w:val="Kop2"/>
-        <w:jc w:val="center"/>
-        <w:rPr>
-          <w:lang w:val="en-GB"/>
-        </w:rPr>
-      </w:pPr>
-      <w:bookmarkStart w:id="15" w:name="_Toc4415291"/>
-      <w:r>
-        <w:rPr>
-          <w:lang w:val="en-GB"/>
-        </w:rPr>
-        <w:t>Jari van den Broek</w:t>
-      </w:r>
-      <w:bookmarkEnd w:id="15"/>
+        <w:t>I think one of my weaker points was that I was not really able to explain how the server and the client-server communication worked. I feel particularly disappointed about this as I anticipated this and even told my team mates about it – I mentioned it as a weakness of mine in the README. Additionally, I did not really lead our team and push it during the periods when not much progress was being made, which is was also partially caused by the point I mentioned earlier, my inability to teach other people about things that I have learned.</w:t>
+      </w:r>
     </w:p>
     <w:p>
       <w:pPr>
@@ -3764,152 +4282,18 @@
           <w:lang w:val="en-GB"/>
         </w:rPr>
       </w:pPr>
-      <w:bookmarkStart w:id="16" w:name="_Toc4415292"/>
-      <w:r>
-        <w:rPr>
-          <w:lang w:val="en-GB"/>
-        </w:rPr>
-        <w:t>Strong points</w:t>
-      </w:r>
-      <w:bookmarkEnd w:id="16"/>
-    </w:p>
-    <w:p>
-      <w:pPr>
-        <w:rPr>
-          <w:lang w:val="en-GB"/>
-        </w:rPr>
-      </w:pPr>
-    </w:p>
-    <w:p>
-      <w:pPr>
-        <w:pStyle w:val="Kop3"/>
-        <w:jc w:val="center"/>
-        <w:rPr>
-          <w:lang w:val="en-GB"/>
-        </w:rPr>
-      </w:pPr>
-      <w:bookmarkStart w:id="17" w:name="_Toc4415293"/>
-      <w:r>
-        <w:rPr>
-          <w:lang w:val="en-GB"/>
-        </w:rPr>
-        <w:t>Weak points</w:t>
-      </w:r>
-      <w:bookmarkEnd w:id="17"/>
-    </w:p>
-    <w:p>
-      <w:pPr>
-        <w:rPr>
-          <w:lang w:val="en-GB"/>
-        </w:rPr>
-      </w:pPr>
-    </w:p>
-    <w:p>
-      <w:pPr>
-        <w:pStyle w:val="Kop3"/>
-        <w:jc w:val="center"/>
-        <w:rPr>
-          <w:lang w:val="en-GB"/>
-        </w:rPr>
-      </w:pPr>
-      <w:bookmarkStart w:id="18" w:name="_Toc4415294"/>
+      <w:bookmarkStart w:id="24" w:name="_Toc4422510"/>
       <w:r>
         <w:rPr>
           <w:lang w:val="en-GB"/>
         </w:rPr>
         <w:t>Conflicts</w:t>
       </w:r>
-      <w:bookmarkEnd w:id="18"/>
-    </w:p>
-    <w:p>
-      <w:pPr>
-        <w:rPr>
-          <w:lang w:val="en-GB"/>
-        </w:rPr>
-      </w:pPr>
-    </w:p>
-    <w:p>
-      <w:pPr>
-        <w:pStyle w:val="Kop2"/>
-        <w:jc w:val="center"/>
-        <w:rPr>
-          <w:lang w:val="en-GB"/>
-        </w:rPr>
-      </w:pPr>
-      <w:bookmarkStart w:id="19" w:name="_Toc4415295"/>
-      <w:r>
-        <w:rPr>
-          <w:lang w:val="en-GB"/>
-        </w:rPr>
-        <w:t>Johannes Hagspiel</w:t>
-      </w:r>
-      <w:bookmarkEnd w:id="19"/>
-    </w:p>
-    <w:p>
-      <w:pPr>
-        <w:pStyle w:val="Kop3"/>
-        <w:jc w:val="center"/>
-        <w:rPr>
-          <w:lang w:val="en-GB"/>
-        </w:rPr>
-      </w:pPr>
-      <w:bookmarkStart w:id="20" w:name="_Toc4415296"/>
-      <w:r>
-        <w:rPr>
-          <w:lang w:val="en-GB"/>
-        </w:rPr>
-        <w:t>Strong points</w:t>
-      </w:r>
-      <w:bookmarkEnd w:id="20"/>
-    </w:p>
-    <w:p>
-      <w:pPr>
-        <w:rPr>
-          <w:lang w:val="en-GB"/>
-        </w:rPr>
-      </w:pPr>
-      <w:r>
-        <w:rPr>
-          <w:rFonts w:ascii="Arial" w:hAnsi="Arial" w:cs="Arial"/>
-          <w:color w:val="auto"/>
-          <w:sz w:val="20"/>
-          <w:lang w:val="en-GB"/>
-        </w:rPr>
-        <w:t>Overall, I did learn a lot about Java programming, mainly about the SPRING framework. I think my stronger points were that I worked independently and on a self-motivated basis, which resulted in me creating on my own the server and the part of the client that is responsible for the communication with the server</w:t>
-      </w:r>
-      <w:r>
-        <w:rPr>
-          <w:lang w:val="en-GB"/>
-        </w:rPr>
-        <w:t>.</w:t>
-      </w:r>
-    </w:p>
-    <w:p>
-      <w:pPr>
-        <w:pStyle w:val="Kop3"/>
-        <w:jc w:val="center"/>
-        <w:rPr>
-          <w:lang w:val="en-GB"/>
-        </w:rPr>
-      </w:pPr>
-      <w:bookmarkStart w:id="21" w:name="_Toc4415297"/>
-      <w:r>
-        <w:rPr>
-          <w:lang w:val="en-GB"/>
-        </w:rPr>
-        <w:t>Weak points</w:t>
-      </w:r>
-      <w:bookmarkEnd w:id="21"/>
-    </w:p>
-    <w:p>
-      <w:pPr>
-        <w:rPr>
-          <w:rFonts w:ascii="Arial" w:hAnsi="Arial" w:cs="Arial"/>
-          <w:color w:val="auto"/>
-          <w:lang w:val="en-GB"/>
-        </w:rPr>
-      </w:pPr>
-      <w:r>
+      <w:bookmarkEnd w:id="24"/>
+    </w:p>
+    <w:p>
+      <w:pPr>
+        <w:jc w:val="both"/>
         <w:rPr>
           <w:rFonts w:ascii="Arial" w:hAnsi="Arial" w:cs="Arial"/>
           <w:color w:val="auto"/>
@@ -3917,29 +4301,8 @@
           <w:szCs w:val="20"/>
           <w:lang w:val="en-US"/>
         </w:rPr>
-        <w:t>I think one of my weaker points was that I was not really able to explain how the server and the client-server communication worked. I feel particularly disappointed about this as I anticipated this and even told my team mates about it – I mentioned it as a weakness of mine in the README. Additionally, I did not really lead our team and push it during the periods when not much progress was being made, which is was also partially caused by the point I mentioned earlier, my inability to teach other people about things that I have learned.</w:t>
-      </w:r>
-    </w:p>
-    <w:p>
-      <w:pPr>
-        <w:pStyle w:val="Kop3"/>
-        <w:jc w:val="center"/>
-        <w:rPr>
-          <w:lang w:val="en-GB"/>
-        </w:rPr>
-      </w:pPr>
-      <w:bookmarkStart w:id="22" w:name="_Toc4415298"/>
-      <w:r>
-        <w:rPr>
-          <w:lang w:val="en-GB"/>
-        </w:rPr>
-        <w:t>Conflicts</w:t>
-      </w:r>
-      <w:bookmarkEnd w:id="22"/>
-    </w:p>
-    <w:p>
-      <w:pPr>
-        <w:jc w:val="both"/>
+      </w:pPr>
+      <w:r>
         <w:rPr>
           <w:rFonts w:ascii="Arial" w:hAnsi="Arial" w:cs="Arial"/>
           <w:color w:val="auto"/>
@@ -3947,15 +4310,6 @@
           <w:szCs w:val="20"/>
           <w:lang w:val="en-US"/>
         </w:rPr>
-      </w:pPr>
-      <w:r>
-        <w:rPr>
-          <w:rFonts w:ascii="Arial" w:hAnsi="Arial" w:cs="Arial"/>
-          <w:color w:val="auto"/>
-          <w:sz w:val="20"/>
-          <w:szCs w:val="20"/>
-          <w:lang w:val="en-US"/>
-        </w:rPr>
         <w:t xml:space="preserve">As far as  I remember, there were no major conflicts in the team. Even though on the surface, this looks good, I do think that this is also a sign of the fact that we did not engage too deeply into the areas that other people were responsible for. Overall, I think I had great team mates, I learned a lot about the SPRING framework and the importance as well as the difficulty of project management were highlighted again to me. </w:t>
       </w:r>
     </w:p>
@@ -3995,14 +4349,14 @@
           <w:lang w:val="en-GB"/>
         </w:rPr>
       </w:pPr>
-      <w:bookmarkStart w:id="23" w:name="_Toc4415299"/>
+      <w:bookmarkStart w:id="25" w:name="_Toc4422511"/>
       <w:r>
         <w:rPr>
           <w:lang w:val="en-GB"/>
         </w:rPr>
         <w:t>Nathan ordonez</w:t>
       </w:r>
-      <w:bookmarkEnd w:id="23"/>
+      <w:bookmarkEnd w:id="25"/>
     </w:p>
     <w:p>
       <w:pPr>
@@ -4012,14 +4366,14 @@
           <w:lang w:val="en-GB"/>
         </w:rPr>
       </w:pPr>
-      <w:bookmarkStart w:id="24" w:name="_Toc4415300"/>
+      <w:bookmarkStart w:id="26" w:name="_Toc4422512"/>
       <w:r>
         <w:rPr>
           <w:lang w:val="en-GB"/>
         </w:rPr>
         <w:t>Strong points</w:t>
       </w:r>
-      <w:bookmarkEnd w:id="24"/>
+      <w:bookmarkEnd w:id="26"/>
     </w:p>
     <w:p>
       <w:pPr>
@@ -4036,7 +4390,203 @@
           <w:lang w:val="en-GB"/>
         </w:rPr>
       </w:pPr>
-      <w:bookmarkStart w:id="25" w:name="_Toc4415301"/>
+      <w:bookmarkStart w:id="27" w:name="_Toc4422513"/>
+      <w:r>
+        <w:rPr>
+          <w:lang w:val="en-GB"/>
+        </w:rPr>
+        <w:t>Weak points</w:t>
+      </w:r>
+      <w:bookmarkEnd w:id="27"/>
+    </w:p>
+    <w:p>
+      <w:pPr>
+        <w:rPr>
+          <w:lang w:val="en-GB"/>
+        </w:rPr>
+      </w:pPr>
+    </w:p>
+    <w:p>
+      <w:pPr>
+        <w:pStyle w:val="Kop3"/>
+        <w:jc w:val="center"/>
+        <w:rPr>
+          <w:lang w:val="en-GB"/>
+        </w:rPr>
+      </w:pPr>
+      <w:bookmarkStart w:id="28" w:name="_Toc4422514"/>
+      <w:r>
+        <w:rPr>
+          <w:lang w:val="en-GB"/>
+        </w:rPr>
+        <w:t>Conflicts</w:t>
+      </w:r>
+      <w:bookmarkEnd w:id="28"/>
+    </w:p>
+    <w:p>
+      <w:pPr>
+        <w:rPr>
+          <w:lang w:val="en-GB"/>
+        </w:rPr>
+      </w:pPr>
+    </w:p>
+    <w:p>
+      <w:pPr>
+        <w:pStyle w:val="Kop2"/>
+        <w:jc w:val="center"/>
+        <w:rPr>
+          <w:lang w:val="en-GB"/>
+        </w:rPr>
+      </w:pPr>
+      <w:bookmarkStart w:id="29" w:name="_Toc4422515"/>
+      <w:r>
+        <w:rPr>
+          <w:lang w:val="en-GB"/>
+        </w:rPr>
+        <w:t>N</w:t>
+      </w:r>
+      <w:r>
+        <w:rPr>
+          <w:lang w:val="en-GB"/>
+        </w:rPr>
+        <w:t xml:space="preserve">ick van </w:t>
+      </w:r>
+      <w:r>
+        <w:rPr>
+          <w:lang w:val="en-GB"/>
+        </w:rPr>
+        <w:t>R</w:t>
+      </w:r>
+      <w:r>
+        <w:rPr>
+          <w:lang w:val="en-GB"/>
+        </w:rPr>
+        <w:t>iet</w:t>
+      </w:r>
+      <w:bookmarkEnd w:id="29"/>
+    </w:p>
+    <w:p>
+      <w:pPr>
+        <w:pStyle w:val="Kop3"/>
+        <w:jc w:val="center"/>
+        <w:rPr>
+          <w:lang w:val="en-GB"/>
+        </w:rPr>
+      </w:pPr>
+      <w:bookmarkStart w:id="30" w:name="_Toc4422516"/>
+      <w:r>
+        <w:rPr>
+          <w:lang w:val="en-GB"/>
+        </w:rPr>
+        <w:t>Strong points</w:t>
+      </w:r>
+      <w:bookmarkEnd w:id="30"/>
+    </w:p>
+    <w:p>
+      <w:pPr>
+        <w:rPr>
+          <w:lang w:val="en-GB"/>
+        </w:rPr>
+      </w:pPr>
+    </w:p>
+    <w:p>
+      <w:pPr>
+        <w:pStyle w:val="Kop3"/>
+        <w:jc w:val="center"/>
+        <w:rPr>
+          <w:lang w:val="en-GB"/>
+        </w:rPr>
+      </w:pPr>
+      <w:bookmarkStart w:id="31" w:name="_Toc4422517"/>
+      <w:r>
+        <w:rPr>
+          <w:lang w:val="en-GB"/>
+        </w:rPr>
+        <w:t>Weak points</w:t>
+      </w:r>
+      <w:bookmarkEnd w:id="31"/>
+    </w:p>
+    <w:p>
+      <w:pPr>
+        <w:rPr>
+          <w:lang w:val="en-GB"/>
+        </w:rPr>
+      </w:pPr>
+    </w:p>
+    <w:p>
+      <w:pPr>
+        <w:pStyle w:val="Kop3"/>
+        <w:jc w:val="center"/>
+        <w:rPr>
+          <w:lang w:val="en-GB"/>
+        </w:rPr>
+      </w:pPr>
+      <w:bookmarkStart w:id="32" w:name="_Toc4422518"/>
+      <w:r>
+        <w:rPr>
+          <w:lang w:val="en-GB"/>
+        </w:rPr>
+        <w:t>Conflicts</w:t>
+      </w:r>
+      <w:bookmarkEnd w:id="32"/>
+    </w:p>
+    <w:p>
+      <w:pPr>
+        <w:rPr>
+          <w:lang w:val="en-GB"/>
+        </w:rPr>
+      </w:pPr>
+    </w:p>
+    <w:p>
+      <w:pPr>
+        <w:pStyle w:val="Kop2"/>
+        <w:jc w:val="center"/>
+        <w:rPr>
+          <w:lang w:val="en-GB"/>
+        </w:rPr>
+      </w:pPr>
+      <w:bookmarkStart w:id="33" w:name="_Toc4422519"/>
+      <w:r>
+        <w:rPr>
+          <w:lang w:val="en-GB"/>
+        </w:rPr>
+        <w:t>Lukas Zimmerhackl</w:t>
+      </w:r>
+      <w:bookmarkEnd w:id="33"/>
+    </w:p>
+    <w:p>
+      <w:pPr>
+        <w:pStyle w:val="Kop3"/>
+        <w:jc w:val="center"/>
+        <w:rPr>
+          <w:lang w:val="en-GB"/>
+        </w:rPr>
+      </w:pPr>
+      <w:bookmarkStart w:id="34" w:name="_Toc4422520"/>
+      <w:r>
+        <w:rPr>
+          <w:lang w:val="en-GB"/>
+        </w:rPr>
+        <w:t>Strong points</w:t>
+      </w:r>
+      <w:bookmarkEnd w:id="34"/>
+    </w:p>
+    <w:p>
+      <w:pPr>
+        <w:rPr>
+          <w:lang w:val="en-GB"/>
+        </w:rPr>
+      </w:pPr>
+    </w:p>
+    <w:p>
+      <w:pPr>
+        <w:pStyle w:val="Kop3"/>
+        <w:jc w:val="center"/>
+        <w:rPr>
+          <w:lang w:val="en-GB"/>
+        </w:rPr>
+      </w:pPr>
+      <w:bookmarkStart w:id="35" w:name="_Toc4422521"/>
       <w:r>
         <w:rPr>
           <w:lang w:val="en-GB"/>
@@ -4044,7 +4594,7 @@
         <w:lastRenderedPageBreak/>
         <w:t>Weak points</w:t>
       </w:r>
-      <w:bookmarkEnd w:id="25"/>
+      <w:bookmarkEnd w:id="35"/>
     </w:p>
     <w:p>
       <w:pPr>
@@ -4061,14 +4611,14 @@
           <w:lang w:val="en-GB"/>
         </w:rPr>
       </w:pPr>
-      <w:bookmarkStart w:id="26" w:name="_Toc4415302"/>
+      <w:bookmarkStart w:id="36" w:name="_Toc4422522"/>
       <w:r>
         <w:rPr>
           <w:lang w:val="en-GB"/>
         </w:rPr>
         <w:t>Conflicts</w:t>
       </w:r>
-      <w:bookmarkEnd w:id="26"/>
+      <w:bookmarkEnd w:id="36"/>
     </w:p>
     <w:p>
       <w:pPr>
@@ -4085,32 +4635,14 @@
           <w:lang w:val="en-GB"/>
         </w:rPr>
       </w:pPr>
-      <w:bookmarkStart w:id="27" w:name="_Toc4415303"/>
-      <w:r>
-        <w:rPr>
-          <w:lang w:val="en-GB"/>
-        </w:rPr>
-        <w:t>N</w:t>
-      </w:r>
-      <w:r>
-        <w:rPr>
-          <w:lang w:val="en-GB"/>
-        </w:rPr>
-        <w:t xml:space="preserve">ick van </w:t>
-      </w:r>
-      <w:r>
-        <w:rPr>
-          <w:lang w:val="en-GB"/>
-        </w:rPr>
-        <w:t>R</w:t>
-      </w:r>
-      <w:r>
-        <w:rPr>
-          <w:lang w:val="en-GB"/>
-        </w:rPr>
-        <w:t>iet</w:t>
-      </w:r>
-      <w:bookmarkEnd w:id="27"/>
+      <w:bookmarkStart w:id="37" w:name="_Toc4422523"/>
+      <w:r>
+        <w:rPr>
+          <w:lang w:val="en-GB"/>
+        </w:rPr>
+        <w:t>Ardy Zwanenburg</w:t>
+      </w:r>
+      <w:bookmarkEnd w:id="37"/>
     </w:p>
     <w:p>
       <w:pPr>
@@ -4120,14 +4652,14 @@
           <w:lang w:val="en-GB"/>
         </w:rPr>
       </w:pPr>
-      <w:bookmarkStart w:id="28" w:name="_Toc4415304"/>
+      <w:bookmarkStart w:id="38" w:name="_Toc4422524"/>
       <w:r>
         <w:rPr>
           <w:lang w:val="en-GB"/>
         </w:rPr>
         <w:t>Strong points</w:t>
       </w:r>
-      <w:bookmarkEnd w:id="28"/>
+      <w:bookmarkEnd w:id="38"/>
     </w:p>
     <w:p>
       <w:pPr>
@@ -4144,14 +4676,14 @@
           <w:lang w:val="en-GB"/>
         </w:rPr>
       </w:pPr>
-      <w:bookmarkStart w:id="29" w:name="_Toc4415305"/>
+      <w:bookmarkStart w:id="39" w:name="_Toc4422525"/>
       <w:r>
         <w:rPr>
           <w:lang w:val="en-GB"/>
         </w:rPr>
         <w:t>Weak points</w:t>
       </w:r>
-      <w:bookmarkEnd w:id="29"/>
+      <w:bookmarkEnd w:id="39"/>
     </w:p>
     <w:p>
       <w:pPr>
@@ -4168,192 +4700,14 @@
           <w:lang w:val="en-GB"/>
         </w:rPr>
       </w:pPr>
-      <w:bookmarkStart w:id="30" w:name="_Toc4415306"/>
+      <w:bookmarkStart w:id="40" w:name="_Toc4422526"/>
       <w:r>
         <w:rPr>
           <w:lang w:val="en-GB"/>
         </w:rPr>
         <w:t>Conflicts</w:t>
       </w:r>
-      <w:bookmarkEnd w:id="30"/>
-    </w:p>
-    <w:p>
-      <w:pPr>
-        <w:rPr>
-          <w:lang w:val="en-GB"/>
-        </w:rPr>
-      </w:pPr>
-    </w:p>
-    <w:p>
-      <w:pPr>
-        <w:pStyle w:val="Kop2"/>
-        <w:jc w:val="center"/>
-        <w:rPr>
-          <w:lang w:val="en-GB"/>
-        </w:rPr>
-      </w:pPr>
-      <w:bookmarkStart w:id="31" w:name="_Toc4415307"/>
-      <w:r>
-        <w:rPr>
-          <w:lang w:val="en-GB"/>
-        </w:rPr>
-        <w:t>Lukas Zimmerhackl</w:t>
-      </w:r>
-      <w:bookmarkEnd w:id="31"/>
-    </w:p>
-    <w:p>
-      <w:pPr>
-        <w:pStyle w:val="Kop3"/>
-        <w:jc w:val="center"/>
-        <w:rPr>
-          <w:lang w:val="en-GB"/>
-        </w:rPr>
-      </w:pPr>
-      <w:bookmarkStart w:id="32" w:name="_Toc4415308"/>
-      <w:r>
-        <w:rPr>
-          <w:lang w:val="en-GB"/>
-        </w:rPr>
-        <w:t>Strong points</w:t>
-      </w:r>
-      <w:bookmarkEnd w:id="32"/>
-    </w:p>
-    <w:p>
-      <w:pPr>
-        <w:rPr>
-          <w:lang w:val="en-GB"/>
-        </w:rPr>
-      </w:pPr>
-    </w:p>
-    <w:p>
-      <w:pPr>
-        <w:pStyle w:val="Kop3"/>
-        <w:jc w:val="center"/>
-        <w:rPr>
-          <w:lang w:val="en-GB"/>
-        </w:rPr>
-      </w:pPr>
-      <w:bookmarkStart w:id="33" w:name="_Toc4415309"/>
-      <w:r>
-        <w:rPr>
-          <w:lang w:val="en-GB"/>
-        </w:rPr>
-        <w:t>Weak points</w:t>
-      </w:r>
-      <w:bookmarkEnd w:id="33"/>
-    </w:p>
-    <w:p>
-      <w:pPr>
-        <w:rPr>
-          <w:lang w:val="en-GB"/>
-        </w:rPr>
-      </w:pPr>
-    </w:p>
-    <w:p>
-      <w:pPr>
-        <w:pStyle w:val="Kop3"/>
-        <w:jc w:val="center"/>
-        <w:rPr>
-          <w:lang w:val="en-GB"/>
-        </w:rPr>
-      </w:pPr>
-      <w:bookmarkStart w:id="34" w:name="_Toc4415310"/>
-      <w:r>
-        <w:rPr>
-          <w:lang w:val="en-GB"/>
-        </w:rPr>
-        <w:t>Conflicts</w:t>
-      </w:r>
-      <w:bookmarkEnd w:id="34"/>
-    </w:p>
-    <w:p>
-      <w:pPr>
-        <w:rPr>
-          <w:lang w:val="en-GB"/>
-        </w:rPr>
-      </w:pPr>
-    </w:p>
-    <w:p>
-      <w:pPr>
-        <w:pStyle w:val="Kop2"/>
-        <w:jc w:val="center"/>
-        <w:rPr>
-          <w:lang w:val="en-GB"/>
-        </w:rPr>
-      </w:pPr>
-      <w:bookmarkStart w:id="35" w:name="_Toc4415311"/>
-      <w:r>
-        <w:rPr>
-          <w:lang w:val="en-GB"/>
-        </w:rPr>
-        <w:t>Ardy Zwanenburg</w:t>
-      </w:r>
-      <w:bookmarkEnd w:id="35"/>
-    </w:p>
-    <w:p>
-      <w:pPr>
-        <w:pStyle w:val="Kop3"/>
-        <w:jc w:val="center"/>
-        <w:rPr>
-          <w:lang w:val="en-GB"/>
-        </w:rPr>
-      </w:pPr>
-      <w:bookmarkStart w:id="36" w:name="_Toc4415312"/>
-      <w:r>
-        <w:rPr>
-          <w:lang w:val="en-GB"/>
-        </w:rPr>
-        <w:t>Strong points</w:t>
-      </w:r>
-      <w:bookmarkEnd w:id="36"/>
-    </w:p>
-    <w:p>
-      <w:pPr>
-        <w:rPr>
-          <w:lang w:val="en-GB"/>
-        </w:rPr>
-      </w:pPr>
-    </w:p>
-    <w:p>
-      <w:pPr>
-        <w:pStyle w:val="Kop3"/>
-        <w:jc w:val="center"/>
-        <w:rPr>
-          <w:lang w:val="en-GB"/>
-        </w:rPr>
-      </w:pPr>
-      <w:bookmarkStart w:id="37" w:name="_Toc4415313"/>
-      <w:r>
-        <w:rPr>
-          <w:lang w:val="en-GB"/>
-        </w:rPr>
-        <w:t>Weak points</w:t>
-      </w:r>
-      <w:bookmarkEnd w:id="37"/>
-    </w:p>
-    <w:p>
-      <w:pPr>
-        <w:rPr>
-          <w:lang w:val="en-GB"/>
-        </w:rPr>
-      </w:pPr>
-    </w:p>
-    <w:p>
-      <w:pPr>
-        <w:pStyle w:val="Kop3"/>
-        <w:jc w:val="center"/>
-        <w:rPr>
-          <w:lang w:val="en-GB"/>
-        </w:rPr>
-      </w:pPr>
-      <w:bookmarkStart w:id="38" w:name="_Toc4415314"/>
-      <w:r>
-        <w:rPr>
-          <w:lang w:val="en-GB"/>
-        </w:rPr>
-        <w:t>Conflicts</w:t>
-      </w:r>
-      <w:bookmarkEnd w:id="38"/>
+      <w:bookmarkEnd w:id="40"/>
     </w:p>
     <w:p>
       <w:pPr>
@@ -4721,7 +5075,7 @@
           <w:szCs w:val="18"/>
           <w:lang w:val="en-GB"/>
         </w:rPr>
-        <w:t xml:space="preserve">Plain Old Java </w:t>
+        <w:t>Plain Old Java Object</w:t>
       </w:r>
       <w:r>
         <w:rPr>
@@ -4731,20 +5085,8 @@
           <w:szCs w:val="18"/>
           <w:lang w:val="en-GB"/>
         </w:rPr>
-        <w:t>Object</w:t>
-      </w:r>
-      <w:r>
-        <w:rPr>
-          <w:rFonts w:ascii="Arial" w:hAnsi="Arial" w:cs="Arial"/>
-          <w:color w:val="auto"/>
-          <w:sz w:val="18"/>
-          <w:szCs w:val="18"/>
-          <w:lang w:val="en-GB"/>
-        </w:rPr>
         <w:t>.</w:t>
       </w:r>
-      <w:bookmarkStart w:id="9" w:name="_GoBack"/>
-      <w:bookmarkEnd w:id="9"/>
     </w:p>
   </w:footnote>
 </w:footnotes>
@@ -6973,7 +7315,7 @@
 </file>
 
 <file path=customXml/itemProps1.xml><?xml version="1.0" encoding="utf-8"?>
-<ds:datastoreItem xmlns:ds="http://schemas.openxmlformats.org/officeDocument/2006/customXml" ds:itemID="{6C68F136-AC8F-41CC-B116-A7B25D99408F}">
+<ds:datastoreItem xmlns:ds="http://schemas.openxmlformats.org/officeDocument/2006/customXml" ds:itemID="{E98A4646-CE8E-44CC-A0E4-5686D99AAB20}">
   <ds:schemaRefs>
     <ds:schemaRef ds:uri="http://schemas.openxmlformats.org/officeDocument/2006/bibliography"/>
   </ds:schemaRefs>

</xml_diff>

<commit_message>
Adding: General, Collaboration, Communication, GitLab usage, What did we learn
</commit_message>
<xml_diff>
--- a/doc/Final Report/Final_Report.docx
+++ b/doc/Final Report/Final_Report.docx
@@ -187,12 +187,7 @@
             <w:t xml:space="preserve"> of </w:t>
           </w:r>
           <w:r>
-            <w:t>Co</w:t>
-          </w:r>
-          <w:bookmarkStart w:id="0" w:name="_GoBack"/>
-          <w:bookmarkEnd w:id="0"/>
-          <w:r>
-            <w:t>ntents</w:t>
+            <w:t>Contents</w:t>
           </w:r>
         </w:p>
         <w:p>
@@ -3126,7 +3121,7 @@
           <w:lang w:val="en-GB"/>
         </w:rPr>
       </w:pPr>
-      <w:bookmarkStart w:id="1" w:name="_Toc4422487"/>
+      <w:bookmarkStart w:id="0" w:name="_Toc4422487"/>
       <w:r>
         <w:rPr>
           <w:lang w:val="en-GB"/>
@@ -3134,27 +3129,35 @@
         <w:lastRenderedPageBreak/>
         <w:t>General</w:t>
       </w:r>
-      <w:bookmarkEnd w:id="1"/>
-    </w:p>
-    <w:p>
-      <w:pPr>
-        <w:rPr>
-          <w:lang w:val="en-GB"/>
-        </w:rPr>
-      </w:pPr>
-    </w:p>
-    <w:p>
-      <w:pPr>
-        <w:pStyle w:val="Lijstopsomteken"/>
-        <w:numPr>
-          <w:ilvl w:val="0"/>
-          <w:numId w:val="0"/>
-        </w:numPr>
-        <w:ind w:left="720" w:hanging="360"/>
-        <w:rPr>
-          <w:lang w:val="en-GB"/>
-        </w:rPr>
-      </w:pPr>
+      <w:bookmarkEnd w:id="0"/>
+    </w:p>
+    <w:p>
+      <w:pPr>
+        <w:rPr>
+          <w:rFonts w:ascii="Arial" w:hAnsi="Arial" w:cs="Arial"/>
+          <w:color w:val="auto"/>
+          <w:sz w:val="20"/>
+          <w:lang w:val="en-GB"/>
+        </w:rPr>
+      </w:pPr>
+      <w:r>
+        <w:rPr>
+          <w:rFonts w:ascii="Arial" w:hAnsi="Arial" w:cs="Arial"/>
+          <w:color w:val="auto"/>
+          <w:sz w:val="20"/>
+          <w:lang w:val="en-GB"/>
+        </w:rPr>
+        <w:t xml:space="preserve">This project was all about </w:t>
+      </w:r>
+      <w:r>
+        <w:rPr>
+          <w:rFonts w:ascii="Arial" w:hAnsi="Arial" w:cs="Arial"/>
+          <w:color w:val="auto"/>
+          <w:sz w:val="20"/>
+          <w:lang w:val="en-GB"/>
+        </w:rPr>
+        <w:t xml:space="preserve">improving our knowledge of the Java programming language and seeing what it’s like to work with a team, in this case consisting of six team member, and a client. The goal was to build an application in which users would be able to track how much CO2 they have saved and also see how much their friends have saved. </w:t>
+      </w:r>
     </w:p>
     <w:p>
       <w:pPr>
@@ -3164,21 +3167,71 @@
           <w:lang w:val="en-GB"/>
         </w:rPr>
       </w:pPr>
-      <w:bookmarkStart w:id="2" w:name="_Toc4422488"/>
+      <w:bookmarkStart w:id="1" w:name="_Toc4422488"/>
       <w:r>
         <w:rPr>
           <w:lang w:val="en-GB"/>
         </w:rPr>
         <w:t>The Planning</w:t>
       </w:r>
-      <w:bookmarkEnd w:id="2"/>
-    </w:p>
-    <w:p>
-      <w:pPr>
-        <w:rPr>
-          <w:lang w:val="en-GB"/>
-        </w:rPr>
-      </w:pPr>
+      <w:bookmarkEnd w:id="1"/>
+    </w:p>
+    <w:p>
+      <w:pPr>
+        <w:rPr>
+          <w:rFonts w:ascii="Arial" w:hAnsi="Arial" w:cs="Arial"/>
+          <w:color w:val="auto"/>
+          <w:sz w:val="20"/>
+          <w:lang w:val="en-GB"/>
+        </w:rPr>
+      </w:pPr>
+      <w:r>
+        <w:rPr>
+          <w:rFonts w:ascii="Arial" w:hAnsi="Arial" w:cs="Arial"/>
+          <w:color w:val="auto"/>
+          <w:sz w:val="20"/>
+          <w:lang w:val="en-GB"/>
+        </w:rPr>
+        <w:t xml:space="preserve">The planning was done via the Scrum framework. Scrum allowed us to set clear goals for each week and gave us a clear overview of what every member was responsible for and what still had to be done. After the weekly meetings on Monday we assigned new tasks via the </w:t>
+      </w:r>
+      <w:proofErr w:type="spellStart"/>
+      <w:r>
+        <w:rPr>
+          <w:rFonts w:ascii="Arial" w:hAnsi="Arial" w:cs="Arial"/>
+          <w:color w:val="auto"/>
+          <w:sz w:val="20"/>
+          <w:lang w:val="en-GB"/>
+        </w:rPr>
+        <w:t>Scrumboard</w:t>
+      </w:r>
+      <w:proofErr w:type="spellEnd"/>
+      <w:r>
+        <w:rPr>
+          <w:rFonts w:ascii="Arial" w:hAnsi="Arial" w:cs="Arial"/>
+          <w:color w:val="auto"/>
+          <w:sz w:val="20"/>
+          <w:lang w:val="en-GB"/>
+        </w:rPr>
+        <w:t xml:space="preserve"> in our GitLab. Every week we would make a Backlog and a Retrospective. The Backlog would contain the stories from the client and the tasks we assigned to our team members and the priority of the given task. The Retrospective </w:t>
+      </w:r>
+      <w:r>
+        <w:rPr>
+          <w:rFonts w:ascii="Arial" w:hAnsi="Arial" w:cs="Arial"/>
+          <w:color w:val="auto"/>
+          <w:sz w:val="20"/>
+          <w:lang w:val="en-GB"/>
+        </w:rPr>
+        <w:t>would contain</w:t>
+      </w:r>
+      <w:r>
+        <w:rPr>
+          <w:rFonts w:ascii="Arial" w:hAnsi="Arial" w:cs="Arial"/>
+          <w:color w:val="auto"/>
+          <w:sz w:val="20"/>
+          <w:lang w:val="en-GB"/>
+        </w:rPr>
+        <w:t xml:space="preserve"> the problems we encountered during a certain week and how we would adjust to them to improve ourselves in the future. </w:t>
+      </w:r>
     </w:p>
     <w:p>
       <w:pPr>
@@ -3188,7 +3241,7 @@
           <w:lang w:val="en-GB"/>
         </w:rPr>
       </w:pPr>
-      <w:bookmarkStart w:id="3" w:name="_Toc4422489"/>
+      <w:bookmarkStart w:id="2" w:name="_Toc4422489"/>
       <w:r>
         <w:rPr>
           <w:lang w:val="en-GB"/>
@@ -3207,14 +3260,24 @@
         </w:rPr>
         <w:t>ollaboration</w:t>
       </w:r>
-      <w:bookmarkEnd w:id="3"/>
-    </w:p>
-    <w:p>
-      <w:pPr>
-        <w:rPr>
-          <w:lang w:val="en-GB"/>
-        </w:rPr>
-      </w:pPr>
+      <w:bookmarkEnd w:id="2"/>
+    </w:p>
+    <w:p>
+      <w:pPr>
+        <w:rPr>
+          <w:rFonts w:ascii="Arial" w:hAnsi="Arial" w:cs="Arial"/>
+          <w:lang w:val="en-GB"/>
+        </w:rPr>
+      </w:pPr>
+      <w:r>
+        <w:rPr>
+          <w:rFonts w:ascii="Arial" w:hAnsi="Arial" w:cs="Arial"/>
+          <w:color w:val="auto"/>
+          <w:sz w:val="20"/>
+          <w:lang w:val="en-GB"/>
+        </w:rPr>
+        <w:t xml:space="preserve">Our collaboration went very smoothly. Everyone was committed to making every deadline and delivering a product that was solid. There were no major issues and everyone did their best, which resulted in a great working environment where everyone could speak their minds and voice their ideas, which greatly benefitted our creativity and thereby also the end-product. </w:t>
+      </w:r>
     </w:p>
     <w:p>
       <w:pPr>
@@ -3224,7 +3287,7 @@
           <w:lang w:val="en-GB"/>
         </w:rPr>
       </w:pPr>
-      <w:bookmarkStart w:id="4" w:name="_Toc4422490"/>
+      <w:bookmarkStart w:id="3" w:name="_Toc4422490"/>
       <w:r>
         <w:rPr>
           <w:lang w:val="en-GB"/>
@@ -3243,14 +3306,26 @@
         </w:rPr>
         <w:t>ommunication</w:t>
       </w:r>
-      <w:bookmarkEnd w:id="4"/>
-    </w:p>
-    <w:p>
-      <w:pPr>
-        <w:rPr>
-          <w:lang w:val="en-GB"/>
-        </w:rPr>
-      </w:pPr>
+      <w:bookmarkEnd w:id="3"/>
+    </w:p>
+    <w:p>
+      <w:pPr>
+        <w:rPr>
+          <w:rFonts w:ascii="Arial" w:hAnsi="Arial" w:cs="Arial"/>
+          <w:color w:val="auto"/>
+          <w:sz w:val="20"/>
+          <w:lang w:val="en-GB"/>
+        </w:rPr>
+      </w:pPr>
+      <w:r>
+        <w:rPr>
+          <w:rFonts w:ascii="Arial" w:hAnsi="Arial" w:cs="Arial"/>
+          <w:color w:val="auto"/>
+          <w:sz w:val="20"/>
+          <w:lang w:val="en-GB"/>
+        </w:rPr>
+        <w:t xml:space="preserve">The communication was mostly done during our weekly meetings on Monday and our group chat in WhatsApp. All our communication was in English, so that everyone would be able to understand each other at any given point. If at any point we found it helpful to do so, we would also meet during other days of the week to discuss our work and help one another out with their issues. The communication went well and we always made sure everyone was involved in the conversation and got the chance to speak their minds. </w:t>
+      </w:r>
     </w:p>
     <w:p>
       <w:pPr>
@@ -3260,7 +3335,7 @@
           <w:lang w:val="en-GB"/>
         </w:rPr>
       </w:pPr>
-      <w:bookmarkStart w:id="5" w:name="_Toc4422491"/>
+      <w:bookmarkStart w:id="4" w:name="_Toc4422491"/>
       <w:r>
         <w:rPr>
           <w:lang w:val="en-GB"/>
@@ -3291,7 +3366,35 @@
         </w:rPr>
         <w:t>ab</w:t>
       </w:r>
-      <w:bookmarkEnd w:id="5"/>
+      <w:bookmarkEnd w:id="4"/>
+    </w:p>
+    <w:p>
+      <w:pPr>
+        <w:rPr>
+          <w:rFonts w:ascii="Arial" w:hAnsi="Arial" w:cs="Arial"/>
+          <w:color w:val="auto"/>
+          <w:sz w:val="20"/>
+          <w:lang w:val="en-GB"/>
+        </w:rPr>
+      </w:pPr>
+      <w:r>
+        <w:rPr>
+          <w:rFonts w:ascii="Arial" w:hAnsi="Arial" w:cs="Arial"/>
+          <w:color w:val="auto"/>
+          <w:sz w:val="20"/>
+          <w:lang w:val="en-GB"/>
+        </w:rPr>
+        <w:t xml:space="preserve">GitLab was one of the most difficult parts about this project, but as we progressed throughout the project our understanding of it’s functions and </w:t>
+      </w:r>
+      <w:r>
+        <w:rPr>
+          <w:rFonts w:ascii="Arial" w:hAnsi="Arial" w:cs="Arial"/>
+          <w:color w:val="auto"/>
+          <w:sz w:val="20"/>
+          <w:lang w:val="en-GB"/>
+        </w:rPr>
+        <w:t xml:space="preserve">the proper usage grew a lot. We did make some mistakes at the start of the project, such as committing directly to the masters, but with the help of our TA we got better and better at using Git. At the later parts of our project the biggest challenge was keeping our GitLab clean and our branches to a minimum. </w:t>
+      </w:r>
     </w:p>
     <w:p>
       <w:pPr>
@@ -3308,7 +3411,7 @@
           <w:lang w:val="en-GB"/>
         </w:rPr>
       </w:pPr>
-      <w:bookmarkStart w:id="6" w:name="_Toc4422492"/>
+      <w:bookmarkStart w:id="5" w:name="_Toc4422492"/>
       <w:r>
         <w:rPr>
           <w:lang w:val="en-GB"/>
@@ -3321,8 +3424,39 @@
         </w:rPr>
         <w:t xml:space="preserve"> group</w:t>
       </w:r>
-      <w:bookmarkEnd w:id="6"/>
-    </w:p>
+      <w:bookmarkEnd w:id="5"/>
+    </w:p>
+    <w:p>
+      <w:pPr>
+        <w:rPr>
+          <w:rFonts w:ascii="Arial" w:hAnsi="Arial" w:cs="Arial"/>
+          <w:color w:val="auto"/>
+          <w:sz w:val="20"/>
+          <w:lang w:val="en-GB"/>
+        </w:rPr>
+      </w:pPr>
+      <w:bookmarkStart w:id="6" w:name="_GoBack"/>
+      <w:r>
+        <w:rPr>
+          <w:rFonts w:ascii="Arial" w:hAnsi="Arial" w:cs="Arial"/>
+          <w:color w:val="auto"/>
+          <w:sz w:val="20"/>
+          <w:lang w:val="en-GB"/>
+        </w:rPr>
+        <w:t>The biggest takeaways from this project are the proper usage of Git, the better understanding of programming and how to use Scrum to manage your project.</w:t>
+      </w:r>
+      <w:r>
+        <w:rPr>
+          <w:rFonts w:ascii="Arial" w:hAnsi="Arial" w:cs="Arial"/>
+          <w:color w:val="auto"/>
+          <w:sz w:val="20"/>
+          <w:lang w:val="en-GB"/>
+        </w:rPr>
+        <w:br/>
+        <w:t>The usage of a version control will be helpful in every project to come, and the same is true for the Scrum framework, which will help us in all our future projects, no matter what the subject is. The greater understanding of Java and, more in general, programming itself will benefit us greatly during our studies and will form a great foundation to build upon.</w:t>
+      </w:r>
+    </w:p>
+    <w:bookmarkEnd w:id="6"/>
     <w:p>
       <w:pPr>
         <w:rPr>
@@ -3343,6 +3477,7 @@
         <w:rPr>
           <w:lang w:val="en-GB"/>
         </w:rPr>
+        <w:lastRenderedPageBreak/>
         <w:t>Design decisions</w:t>
       </w:r>
       <w:bookmarkEnd w:id="7"/>
@@ -3477,7 +3612,6 @@
         <w:rPr>
           <w:lang w:val="en-GB"/>
         </w:rPr>
-        <w:lastRenderedPageBreak/>
         <w:t>Technological Decisions</w:t>
       </w:r>
       <w:bookmarkEnd w:id="9"/>
@@ -3570,7 +3704,7 @@
           <w:szCs w:val="20"/>
           <w:lang w:val="en-US"/>
         </w:rPr>
-        <w:t>, which was not possible wh</w:t>
+        <w:t xml:space="preserve">, which was not possible while using telnet. Thus, we had to look for a second solution, where we landed on the SPRING framework. Making use of the tools provided by various SPRING projects such as SPRING </w:t>
       </w:r>
       <w:r>
         <w:rPr>
@@ -3580,7 +3714,7 @@
           <w:szCs w:val="20"/>
           <w:lang w:val="en-US"/>
         </w:rPr>
-        <w:t>ile</w:t>
+        <w:t>W</w:t>
       </w:r>
       <w:r>
         <w:rPr>
@@ -3590,7 +3724,7 @@
           <w:szCs w:val="20"/>
           <w:lang w:val="en-US"/>
         </w:rPr>
-        <w:t xml:space="preserve"> using telnet. Thus, we had to look for a second solution, where we landed on the SPRING framework. Making use of the tools provided by various SPRING projects such as SPRING </w:t>
+        <w:t>eb</w:t>
       </w:r>
       <w:r>
         <w:rPr>
@@ -3600,7 +3734,7 @@
           <w:szCs w:val="20"/>
           <w:lang w:val="en-US"/>
         </w:rPr>
-        <w:t>W</w:t>
+        <w:t xml:space="preserve"> MVC</w:t>
       </w:r>
       <w:r>
         <w:rPr>
@@ -3610,7 +3744,7 @@
           <w:szCs w:val="20"/>
           <w:lang w:val="en-US"/>
         </w:rPr>
-        <w:t>eb</w:t>
+        <w:t>, we created a REST</w:t>
       </w:r>
       <w:r>
         <w:rPr>
@@ -3620,7 +3754,7 @@
           <w:szCs w:val="20"/>
           <w:lang w:val="en-US"/>
         </w:rPr>
-        <w:t xml:space="preserve"> MVC</w:t>
+        <w:t xml:space="preserve"> API</w:t>
       </w:r>
       <w:r>
         <w:rPr>
@@ -3630,17 +3764,18 @@
           <w:szCs w:val="20"/>
           <w:lang w:val="en-US"/>
         </w:rPr>
-        <w:t>, we created a REST</w:t>
-      </w:r>
-      <w:r>
-        <w:rPr>
+        <w:t>. For the servlet container, we used Apache Tomcat and the underlying database was a MYSQL database. Additionally, we used hibernate for object-relational mapping</w:t>
+      </w:r>
+      <w:r>
+        <w:rPr>
+          <w:rStyle w:val="Voetnootmarkering"/>
           <w:rFonts w:ascii="Arial" w:hAnsi="Arial" w:cs="Arial"/>
           <w:color w:val="auto"/>
           <w:sz w:val="20"/>
           <w:szCs w:val="20"/>
           <w:lang w:val="en-US"/>
         </w:rPr>
-        <w:t xml:space="preserve"> API</w:t>
+        <w:footnoteReference w:id="3"/>
       </w:r>
       <w:r>
         <w:rPr>
@@ -3650,7 +3785,7 @@
           <w:szCs w:val="20"/>
           <w:lang w:val="en-US"/>
         </w:rPr>
-        <w:t xml:space="preserve">. For the servlet container, we used </w:t>
+        <w:t>. The reason for these design decisions is that they were made following an in-depth tutorial that explained in detail how to best make use of the SPRING framework in the context of an REST</w:t>
       </w:r>
       <w:r>
         <w:rPr>
@@ -3660,7 +3795,7 @@
           <w:szCs w:val="20"/>
           <w:lang w:val="en-US"/>
         </w:rPr>
-        <w:t>A</w:t>
+        <w:t xml:space="preserve"> API</w:t>
       </w:r>
       <w:r>
         <w:rPr>
@@ -3670,8 +3805,35 @@
           <w:szCs w:val="20"/>
           <w:lang w:val="en-US"/>
         </w:rPr>
-        <w:t xml:space="preserve">pache </w:t>
-      </w:r>
+        <w:t>. Thus, what spoke for making use of these tools is that they were accompanied by a guide, that clearly laid out the strengths and the weaknesses of these tools as well as how to best implement them. Obviously, other tools were also considered, such as using a Postgres database. However, after researching the general consensus in the programming community as to the usefulness of all these tools and as well as after having taken into consideration the fact that already a working prototype was created, the decision was made to stick with these services. Looking back, the group unanimously would reaffirm this choice.</w:t>
+      </w:r>
+    </w:p>
+    <w:p>
+      <w:pPr>
+        <w:pStyle w:val="Kop3"/>
+        <w:jc w:val="center"/>
+        <w:rPr>
+          <w:lang w:val="en-US"/>
+        </w:rPr>
+      </w:pPr>
+      <w:bookmarkStart w:id="11" w:name="_Toc4422497"/>
+      <w:r>
+        <w:rPr>
+          <w:lang w:val="en-US"/>
+        </w:rPr>
+        <w:lastRenderedPageBreak/>
+        <w:t>Client Server Communication</w:t>
+      </w:r>
+      <w:bookmarkEnd w:id="11"/>
+    </w:p>
+    <w:p>
+      <w:pPr>
+        <w:rPr>
+          <w:rFonts w:ascii="Arial" w:hAnsi="Arial" w:cs="Arial"/>
+          <w:color w:val="auto"/>
+          <w:lang w:val="en-US"/>
+        </w:rPr>
+      </w:pPr>
       <w:r>
         <w:rPr>
           <w:rFonts w:ascii="Arial" w:hAnsi="Arial" w:cs="Arial"/>
@@ -3680,7 +3842,7 @@
           <w:szCs w:val="20"/>
           <w:lang w:val="en-US"/>
         </w:rPr>
-        <w:t>T</w:t>
+        <w:t>As stated previously, based on the TAs feedback, client server communication had to be implemented via a REST</w:t>
       </w:r>
       <w:r>
         <w:rPr>
@@ -3690,28 +3852,28 @@
           <w:szCs w:val="20"/>
           <w:lang w:val="en-US"/>
         </w:rPr>
-        <w:t>omcat and the underlying database was a MYSQL database. Additionally, we used hibernate for object-relational mapping</w:t>
-      </w:r>
-      <w:r>
-        <w:rPr>
-          <w:rStyle w:val="Voetnootmarkering"/>
+        <w:t xml:space="preserve"> API</w:t>
+      </w:r>
+      <w:r>
+        <w:rPr>
           <w:rFonts w:ascii="Arial" w:hAnsi="Arial" w:cs="Arial"/>
           <w:color w:val="auto"/>
           <w:sz w:val="20"/>
           <w:szCs w:val="20"/>
           <w:lang w:val="en-US"/>
         </w:rPr>
-        <w:footnoteReference w:id="3"/>
-      </w:r>
-      <w:r>
-        <w:rPr>
+        <w:t xml:space="preserve"> and via JSON</w:t>
+      </w:r>
+      <w:r>
+        <w:rPr>
+          <w:rStyle w:val="Voetnootmarkering"/>
           <w:rFonts w:ascii="Arial" w:hAnsi="Arial" w:cs="Arial"/>
           <w:color w:val="auto"/>
           <w:sz w:val="20"/>
           <w:szCs w:val="20"/>
           <w:lang w:val="en-US"/>
         </w:rPr>
-        <w:t>. The reason for these design decisions is that they were made following an in-depth tutorial that explained in detail how to best make use of the SPRING framework in the context of an REST</w:t>
+        <w:footnoteReference w:id="4"/>
       </w:r>
       <w:r>
         <w:rPr>
@@ -3721,44 +3883,19 @@
           <w:szCs w:val="20"/>
           <w:lang w:val="en-US"/>
         </w:rPr>
-        <w:t xml:space="preserve"> API</w:t>
-      </w:r>
-      <w:r>
-        <w:rPr>
+        <w:t>. The endpoints of the API were set up using the Web section of the SPRING framework and the parsing of POJO’s</w:t>
+      </w:r>
+      <w:r>
+        <w:rPr>
+          <w:rStyle w:val="Voetnootmarkering"/>
           <w:rFonts w:ascii="Arial" w:hAnsi="Arial" w:cs="Arial"/>
           <w:color w:val="auto"/>
           <w:sz w:val="20"/>
           <w:szCs w:val="20"/>
           <w:lang w:val="en-US"/>
         </w:rPr>
-        <w:t>. Thus, what spoke for making use of these tools is that they were accompanied by a guide, that clearly laid out the strengths and the weaknesses of these tools as well as how to best implement them. Obviously, other tools were also considered, such as using a Postgres database. However, after researching the general consensus in the programming community as to the usefulness of all these tools and as well as after having taken into consideration the fact that already a working prototype was created, the decision was made to stick with these services. Looking back, the group unanimously would reaffirm this choice.</w:t>
-      </w:r>
-    </w:p>
-    <w:p>
-      <w:pPr>
-        <w:pStyle w:val="Kop3"/>
-        <w:jc w:val="center"/>
-        <w:rPr>
-          <w:lang w:val="en-US"/>
-        </w:rPr>
-      </w:pPr>
-      <w:bookmarkStart w:id="11" w:name="_Toc4422497"/>
-      <w:r>
-        <w:rPr>
-          <w:lang w:val="en-US"/>
-        </w:rPr>
-        <w:t>Client Server Communication</w:t>
-      </w:r>
-      <w:bookmarkEnd w:id="11"/>
-    </w:p>
-    <w:p>
-      <w:pPr>
-        <w:rPr>
-          <w:rFonts w:ascii="Arial" w:hAnsi="Arial" w:cs="Arial"/>
-          <w:color w:val="auto"/>
-          <w:lang w:val="en-US"/>
-        </w:rPr>
-      </w:pPr>
+        <w:footnoteReference w:id="5"/>
+      </w:r>
       <w:r>
         <w:rPr>
           <w:rFonts w:ascii="Arial" w:hAnsi="Arial" w:cs="Arial"/>
@@ -3767,7 +3904,7 @@
           <w:szCs w:val="20"/>
           <w:lang w:val="en-US"/>
         </w:rPr>
-        <w:t>As stated previously, based on the TAs feedback, client server communication had to be implemented via a REST</w:t>
+        <w:t xml:space="preserve"> into JSON and back was achieved through the Jackson. In detail, the client would send, depending on the goal to be achieved, a PUT, GET, POST or DELETE request to a specific URL where the server then accepts this particular request, reads the body and then performs the appropriate action. Again, similarly to the server, this process was implemented by following a tutorial for </w:t>
       </w:r>
       <w:r>
         <w:rPr>
@@ -3777,7 +3914,7 @@
           <w:szCs w:val="20"/>
           <w:lang w:val="en-US"/>
         </w:rPr>
-        <w:t xml:space="preserve"> API</w:t>
+        <w:t xml:space="preserve">the </w:t>
       </w:r>
       <w:r>
         <w:rPr>
@@ -3787,18 +3924,17 @@
           <w:szCs w:val="20"/>
           <w:lang w:val="en-US"/>
         </w:rPr>
-        <w:t xml:space="preserve"> and via JSON</w:t>
-      </w:r>
-      <w:r>
-        <w:rPr>
-          <w:rStyle w:val="Voetnootmarkering"/>
+        <w:t>REST</w:t>
+      </w:r>
+      <w:r>
+        <w:rPr>
           <w:rFonts w:ascii="Arial" w:hAnsi="Arial" w:cs="Arial"/>
           <w:color w:val="auto"/>
           <w:sz w:val="20"/>
           <w:szCs w:val="20"/>
           <w:lang w:val="en-US"/>
         </w:rPr>
-        <w:footnoteReference w:id="4"/>
+        <w:t xml:space="preserve"> API</w:t>
       </w:r>
       <w:r>
         <w:rPr>
@@ -3808,18 +3944,17 @@
           <w:szCs w:val="20"/>
           <w:lang w:val="en-US"/>
         </w:rPr>
-        <w:t>. The endpoints of the API were set up using the Web section of the SPRING framework and the parsing of POJO’s</w:t>
-      </w:r>
-      <w:r>
-        <w:rPr>
-          <w:rStyle w:val="Voetnootmarkering"/>
+        <w:t xml:space="preserve"> and again, other alternatives were taken into consideration. However, after having seen that this particular way of implementing a REST</w:t>
+      </w:r>
+      <w:r>
+        <w:rPr>
           <w:rFonts w:ascii="Arial" w:hAnsi="Arial" w:cs="Arial"/>
           <w:color w:val="auto"/>
           <w:sz w:val="20"/>
           <w:szCs w:val="20"/>
           <w:lang w:val="en-US"/>
         </w:rPr>
-        <w:footnoteReference w:id="5"/>
+        <w:t xml:space="preserve"> API</w:t>
       </w:r>
       <w:r>
         <w:rPr>
@@ -3829,8 +3964,388 @@
           <w:szCs w:val="20"/>
           <w:lang w:val="en-US"/>
         </w:rPr>
-        <w:t xml:space="preserve"> into JSON and back was achieved through the Jackson. In detail, the client would send, depending on the goal to be achieved, a PUT, GET, POST or DELETE request to a specific URL where the server then accepts this particular request, reads the body and then performs the appropriate action. Again, similarly to the server, this process was implemented by following a tutorial for </w:t>
-      </w:r>
+        <w:t xml:space="preserve"> seems to be the standard, we decided to stick to it. Looking back at this decision, it is clear that this particular implementation provided us with the flexibility to add new and change already existing request endpoints without a lot of trouble. Conclusively, we no doubt would go down this path again.</w:t>
+      </w:r>
+    </w:p>
+    <w:p>
+      <w:pPr>
+        <w:rPr>
+          <w:lang w:val="en-GB"/>
+        </w:rPr>
+      </w:pPr>
+    </w:p>
+    <w:p>
+      <w:pPr>
+        <w:rPr>
+          <w:lang w:val="en-GB"/>
+        </w:rPr>
+      </w:pPr>
+    </w:p>
+    <w:p>
+      <w:pPr>
+        <w:pStyle w:val="Kop1"/>
+        <w:jc w:val="center"/>
+        <w:rPr>
+          <w:lang w:val="en-GB"/>
+        </w:rPr>
+      </w:pPr>
+      <w:bookmarkStart w:id="12" w:name="_Toc4422498"/>
+      <w:r>
+        <w:rPr>
+          <w:lang w:val="en-GB"/>
+        </w:rPr>
+        <w:t>Point for improvement</w:t>
+      </w:r>
+      <w:bookmarkEnd w:id="12"/>
+    </w:p>
+    <w:p>
+      <w:pPr>
+        <w:pStyle w:val="Kop2"/>
+        <w:jc w:val="center"/>
+        <w:rPr>
+          <w:lang w:val="en-GB"/>
+        </w:rPr>
+      </w:pPr>
+      <w:bookmarkStart w:id="13" w:name="_Toc4422499"/>
+      <w:r>
+        <w:rPr>
+          <w:lang w:val="en-GB"/>
+        </w:rPr>
+        <w:t>Software improvement</w:t>
+      </w:r>
+      <w:bookmarkEnd w:id="13"/>
+    </w:p>
+    <w:p>
+      <w:pPr>
+        <w:rPr>
+          <w:lang w:val="en-GB"/>
+        </w:rPr>
+      </w:pPr>
+    </w:p>
+    <w:p>
+      <w:pPr>
+        <w:pStyle w:val="Kop2"/>
+        <w:jc w:val="center"/>
+        <w:rPr>
+          <w:lang w:val="en-GB"/>
+        </w:rPr>
+      </w:pPr>
+      <w:bookmarkStart w:id="14" w:name="_Toc4422500"/>
+      <w:r>
+        <w:rPr>
+          <w:lang w:val="en-GB"/>
+        </w:rPr>
+        <w:t>Process Improvement</w:t>
+      </w:r>
+      <w:bookmarkEnd w:id="14"/>
+    </w:p>
+    <w:p>
+      <w:pPr>
+        <w:rPr>
+          <w:lang w:val="en-GB"/>
+        </w:rPr>
+      </w:pPr>
+    </w:p>
+    <w:p>
+      <w:pPr>
+        <w:pStyle w:val="Kop2"/>
+        <w:jc w:val="center"/>
+        <w:rPr>
+          <w:lang w:val="en-GB"/>
+        </w:rPr>
+      </w:pPr>
+      <w:bookmarkStart w:id="15" w:name="_Toc4422501"/>
+      <w:r>
+        <w:rPr>
+          <w:lang w:val="en-GB"/>
+        </w:rPr>
+        <w:t>Course improvement</w:t>
+      </w:r>
+      <w:bookmarkEnd w:id="15"/>
+    </w:p>
+    <w:p>
+      <w:pPr>
+        <w:rPr>
+          <w:lang w:val="en-GB"/>
+        </w:rPr>
+      </w:pPr>
+    </w:p>
+    <w:p>
+      <w:pPr>
+        <w:pStyle w:val="Kop1"/>
+        <w:jc w:val="center"/>
+        <w:rPr>
+          <w:lang w:val="en-GB"/>
+        </w:rPr>
+      </w:pPr>
+      <w:bookmarkStart w:id="16" w:name="_Toc4422502"/>
+      <w:r>
+        <w:rPr>
+          <w:lang w:val="en-GB"/>
+        </w:rPr>
+        <w:t>Individual Feedback</w:t>
+      </w:r>
+      <w:bookmarkEnd w:id="16"/>
+    </w:p>
+    <w:p>
+      <w:pPr>
+        <w:pStyle w:val="Kop2"/>
+        <w:jc w:val="center"/>
+        <w:rPr>
+          <w:lang w:val="en-GB"/>
+        </w:rPr>
+      </w:pPr>
+      <w:bookmarkStart w:id="17" w:name="_Toc4422503"/>
+      <w:r>
+        <w:rPr>
+          <w:lang w:val="en-GB"/>
+        </w:rPr>
+        <w:t>Jari van den Broek</w:t>
+      </w:r>
+      <w:bookmarkEnd w:id="17"/>
+    </w:p>
+    <w:p>
+      <w:pPr>
+        <w:pStyle w:val="Kop3"/>
+        <w:jc w:val="center"/>
+        <w:rPr>
+          <w:lang w:val="en-GB"/>
+        </w:rPr>
+      </w:pPr>
+      <w:bookmarkStart w:id="18" w:name="_Toc4422504"/>
+      <w:r>
+        <w:rPr>
+          <w:lang w:val="en-GB"/>
+        </w:rPr>
+        <w:t>Strong points</w:t>
+      </w:r>
+      <w:bookmarkEnd w:id="18"/>
+    </w:p>
+    <w:p>
+      <w:pPr>
+        <w:rPr>
+          <w:rFonts w:ascii="Arial" w:hAnsi="Arial" w:cs="Arial"/>
+          <w:color w:val="auto"/>
+          <w:sz w:val="20"/>
+          <w:lang w:val="en-GB"/>
+        </w:rPr>
+      </w:pPr>
+      <w:r>
+        <w:rPr>
+          <w:rFonts w:ascii="Arial" w:hAnsi="Arial" w:cs="Arial"/>
+          <w:color w:val="auto"/>
+          <w:sz w:val="20"/>
+          <w:lang w:val="en-GB"/>
+        </w:rPr>
+        <w:t xml:space="preserve">I learned a lot about programming in Java and programming in general. There were a lot of different ways to use Java which were really great to discover and see which works best for our purposes. I think my strongest point in this project was communication. Being active in all conversations and brainstorming </w:t>
+      </w:r>
+      <w:r>
+        <w:rPr>
+          <w:rFonts w:ascii="Arial" w:hAnsi="Arial" w:cs="Arial"/>
+          <w:color w:val="auto"/>
+          <w:sz w:val="20"/>
+          <w:lang w:val="en-GB"/>
+        </w:rPr>
+        <w:t xml:space="preserve">with everyone and </w:t>
+      </w:r>
+      <w:r>
+        <w:rPr>
+          <w:rFonts w:ascii="Arial" w:hAnsi="Arial" w:cs="Arial"/>
+          <w:color w:val="auto"/>
+          <w:sz w:val="20"/>
+          <w:lang w:val="en-GB"/>
+        </w:rPr>
+        <w:t xml:space="preserve">seeing what was still needed and doing that was great. </w:t>
+      </w:r>
+    </w:p>
+    <w:p>
+      <w:pPr>
+        <w:pStyle w:val="Kop3"/>
+        <w:jc w:val="center"/>
+        <w:rPr>
+          <w:lang w:val="en-GB"/>
+        </w:rPr>
+      </w:pPr>
+      <w:bookmarkStart w:id="19" w:name="_Toc4422505"/>
+      <w:r>
+        <w:rPr>
+          <w:lang w:val="en-GB"/>
+        </w:rPr>
+        <w:t>Weak points</w:t>
+      </w:r>
+      <w:bookmarkEnd w:id="19"/>
+    </w:p>
+    <w:p>
+      <w:pPr>
+        <w:rPr>
+          <w:rFonts w:ascii="Arial" w:hAnsi="Arial" w:cs="Arial"/>
+          <w:color w:val="auto"/>
+          <w:sz w:val="20"/>
+          <w:lang w:val="en-GB"/>
+        </w:rPr>
+      </w:pPr>
+      <w:r>
+        <w:rPr>
+          <w:rFonts w:ascii="Arial" w:hAnsi="Arial" w:cs="Arial"/>
+          <w:color w:val="auto"/>
+          <w:sz w:val="20"/>
+          <w:lang w:val="en-GB"/>
+        </w:rPr>
+        <w:t xml:space="preserve">One of my weaker points was the difficulty of the things I coded. If I compare the level of my work to some of my peers, I think </w:t>
+      </w:r>
+      <w:r>
+        <w:rPr>
+          <w:rFonts w:ascii="Arial" w:hAnsi="Arial" w:cs="Arial"/>
+          <w:color w:val="auto"/>
+          <w:sz w:val="20"/>
+          <w:lang w:val="en-GB"/>
+        </w:rPr>
+        <w:t xml:space="preserve">mine was a bit sub-par. Even though I learned quite a lot </w:t>
+      </w:r>
+      <w:r>
+        <w:rPr>
+          <w:rFonts w:ascii="Arial" w:hAnsi="Arial" w:cs="Arial"/>
+          <w:color w:val="auto"/>
+          <w:sz w:val="20"/>
+          <w:lang w:val="en-GB"/>
+        </w:rPr>
+        <w:lastRenderedPageBreak/>
+        <w:t>about the Java programming language, some of my teammates excelled at one subject while I stayed quite mediocre in all of them. Another weak point was my planning, a lot of the times I had to cram all of the work on the Sunday before the deadline instead of doing it over multiple days.</w:t>
+      </w:r>
+    </w:p>
+    <w:p>
+      <w:pPr>
+        <w:pStyle w:val="Kop3"/>
+        <w:jc w:val="center"/>
+        <w:rPr>
+          <w:lang w:val="en-GB"/>
+        </w:rPr>
+      </w:pPr>
+      <w:bookmarkStart w:id="20" w:name="_Toc4422506"/>
+      <w:r>
+        <w:rPr>
+          <w:lang w:val="en-GB"/>
+        </w:rPr>
+        <w:t>Conflicts</w:t>
+      </w:r>
+      <w:bookmarkEnd w:id="20"/>
+    </w:p>
+    <w:p>
+      <w:pPr>
+        <w:rPr>
+          <w:rFonts w:ascii="Arial" w:hAnsi="Arial" w:cs="Arial"/>
+          <w:color w:val="auto"/>
+          <w:sz w:val="20"/>
+          <w:lang w:val="en-GB"/>
+        </w:rPr>
+      </w:pPr>
+      <w:r>
+        <w:rPr>
+          <w:rFonts w:ascii="Arial" w:hAnsi="Arial" w:cs="Arial"/>
+          <w:color w:val="auto"/>
+          <w:sz w:val="20"/>
+          <w:lang w:val="en-GB"/>
+        </w:rPr>
+        <w:t xml:space="preserve">There were no conflicts within the team, but that could also have been, because there was a clear difference between how vocal everyone was. All of us improved our knowledge of Java, but not everyone improved their communicative skills during the project, which was a bit disappointing. Overall it was a </w:t>
+      </w:r>
+      <w:r>
+        <w:rPr>
+          <w:rFonts w:ascii="Arial" w:hAnsi="Arial" w:cs="Arial"/>
+          <w:color w:val="auto"/>
+          <w:sz w:val="20"/>
+          <w:lang w:val="en-GB"/>
+        </w:rPr>
+        <w:t>good process and I was very content with my team mates.</w:t>
+      </w:r>
+    </w:p>
+    <w:p>
+      <w:pPr>
+        <w:rPr>
+          <w:lang w:val="en-GB"/>
+        </w:rPr>
+      </w:pPr>
+    </w:p>
+    <w:p>
+      <w:pPr>
+        <w:pStyle w:val="Kop2"/>
+        <w:jc w:val="center"/>
+        <w:rPr>
+          <w:lang w:val="en-GB"/>
+        </w:rPr>
+      </w:pPr>
+      <w:bookmarkStart w:id="21" w:name="_Toc4422507"/>
+      <w:r>
+        <w:rPr>
+          <w:lang w:val="en-GB"/>
+        </w:rPr>
+        <w:t>Johannes Hagspiel</w:t>
+      </w:r>
+      <w:bookmarkEnd w:id="21"/>
+    </w:p>
+    <w:p>
+      <w:pPr>
+        <w:pStyle w:val="Kop3"/>
+        <w:jc w:val="center"/>
+        <w:rPr>
+          <w:lang w:val="en-GB"/>
+        </w:rPr>
+      </w:pPr>
+      <w:bookmarkStart w:id="22" w:name="_Toc4422508"/>
+      <w:r>
+        <w:rPr>
+          <w:lang w:val="en-GB"/>
+        </w:rPr>
+        <w:t>Strong points</w:t>
+      </w:r>
+      <w:bookmarkEnd w:id="22"/>
+    </w:p>
+    <w:p>
+      <w:pPr>
+        <w:rPr>
+          <w:lang w:val="en-GB"/>
+        </w:rPr>
+      </w:pPr>
+      <w:r>
+        <w:rPr>
+          <w:rFonts w:ascii="Arial" w:hAnsi="Arial" w:cs="Arial"/>
+          <w:color w:val="auto"/>
+          <w:sz w:val="20"/>
+          <w:lang w:val="en-GB"/>
+        </w:rPr>
+        <w:t>Overall, I did learn a lot about Java programming, mainly about the SPRING framework. I think my stronger points were that I worked independently and on a self-motivated basis, which resulted in me creating on my own the server and the part of the client that is responsible for the communication with the server</w:t>
+      </w:r>
+      <w:r>
+        <w:rPr>
+          <w:lang w:val="en-GB"/>
+        </w:rPr>
+        <w:t>.</w:t>
+      </w:r>
+    </w:p>
+    <w:p>
+      <w:pPr>
+        <w:pStyle w:val="Kop3"/>
+        <w:jc w:val="center"/>
+        <w:rPr>
+          <w:lang w:val="en-GB"/>
+        </w:rPr>
+      </w:pPr>
+      <w:bookmarkStart w:id="23" w:name="_Toc4422509"/>
+      <w:r>
+        <w:rPr>
+          <w:lang w:val="en-GB"/>
+        </w:rPr>
+        <w:t>Weak points</w:t>
+      </w:r>
+      <w:bookmarkEnd w:id="23"/>
+    </w:p>
+    <w:p>
+      <w:pPr>
+        <w:rPr>
+          <w:rFonts w:ascii="Arial" w:hAnsi="Arial" w:cs="Arial"/>
+          <w:color w:val="auto"/>
+          <w:lang w:val="en-GB"/>
+        </w:rPr>
+      </w:pPr>
       <w:r>
         <w:rPr>
           <w:rFonts w:ascii="Arial" w:hAnsi="Arial" w:cs="Arial"/>
@@ -3839,9 +4354,29 @@
           <w:szCs w:val="20"/>
           <w:lang w:val="en-US"/>
         </w:rPr>
-        <w:t xml:space="preserve">the </w:t>
-      </w:r>
-      <w:r>
+        <w:t>I think one of my weaker points was that I was not really able to explain how the server and the client-server communication worked. I feel particularly disappointed about this as I anticipated this and even told my team mates about it – I mentioned it as a weakness of mine in the README. Additionally, I did not really lead our team and push it during the periods when not much progress was being made, which is was also partially caused by the point I mentioned earlier, my inability to teach other people about things that I have learned.</w:t>
+      </w:r>
+    </w:p>
+    <w:p>
+      <w:pPr>
+        <w:pStyle w:val="Kop3"/>
+        <w:jc w:val="center"/>
+        <w:rPr>
+          <w:lang w:val="en-GB"/>
+        </w:rPr>
+      </w:pPr>
+      <w:bookmarkStart w:id="24" w:name="_Toc4422510"/>
+      <w:r>
+        <w:rPr>
+          <w:lang w:val="en-GB"/>
+        </w:rPr>
+        <w:t>Conflicts</w:t>
+      </w:r>
+      <w:bookmarkEnd w:id="24"/>
+    </w:p>
+    <w:p>
+      <w:pPr>
+        <w:jc w:val="both"/>
         <w:rPr>
           <w:rFonts w:ascii="Arial" w:hAnsi="Arial" w:cs="Arial"/>
           <w:color w:val="auto"/>
@@ -3849,8 +4384,7 @@
           <w:szCs w:val="20"/>
           <w:lang w:val="en-US"/>
         </w:rPr>
-        <w:t>REST</w:t>
-      </w:r>
+      </w:pPr>
       <w:r>
         <w:rPr>
           <w:rFonts w:ascii="Arial" w:hAnsi="Arial" w:cs="Arial"/>
@@ -3859,70 +4393,36 @@
           <w:szCs w:val="20"/>
           <w:lang w:val="en-US"/>
         </w:rPr>
-        <w:t xml:space="preserve"> API</w:t>
-      </w:r>
-      <w:r>
-        <w:rPr>
-          <w:rFonts w:ascii="Arial" w:hAnsi="Arial" w:cs="Arial"/>
-          <w:color w:val="auto"/>
-          <w:sz w:val="20"/>
-          <w:szCs w:val="20"/>
+        <w:t xml:space="preserve">As far as  I remember, there were no major conflicts in the team. Even though on the surface, this looks good, I do think that this is also a sign of the fact that we did not engage too deeply into the areas that other people were responsible for. Overall, I think I had great team mates, I learned a lot about the SPRING framework and the importance as well as the difficulty of project management were highlighted again to me. </w:t>
+      </w:r>
+    </w:p>
+    <w:p>
+      <w:pPr>
+        <w:rPr>
           <w:lang w:val="en-US"/>
         </w:rPr>
-        <w:t xml:space="preserve"> and again, other alternatives were taken into consideration. However, after having seen that this particular way of implementing a REST</w:t>
-      </w:r>
-      <w:r>
-        <w:rPr>
-          <w:rFonts w:ascii="Arial" w:hAnsi="Arial" w:cs="Arial"/>
-          <w:color w:val="auto"/>
-          <w:sz w:val="20"/>
-          <w:szCs w:val="20"/>
-          <w:lang w:val="en-US"/>
-        </w:rPr>
-        <w:t xml:space="preserve"> API</w:t>
-      </w:r>
-      <w:r>
-        <w:rPr>
-          <w:rFonts w:ascii="Arial" w:hAnsi="Arial" w:cs="Arial"/>
-          <w:color w:val="auto"/>
-          <w:sz w:val="20"/>
-          <w:szCs w:val="20"/>
-          <w:lang w:val="en-US"/>
-        </w:rPr>
-        <w:t xml:space="preserve"> seems to be the standard, we decided to stick to it. Looking back at this decision, it is clear that this particular implementation provided us with the flexibility to add new and change already existing request endpoints without a lot of trouble. Conclusively, we no doubt would go down this path again.</w:t>
-      </w:r>
-    </w:p>
-    <w:p>
-      <w:pPr>
-        <w:rPr>
-          <w:lang w:val="en-GB"/>
-        </w:rPr>
-      </w:pPr>
-    </w:p>
-    <w:p>
-      <w:pPr>
-        <w:rPr>
-          <w:lang w:val="en-GB"/>
-        </w:rPr>
-      </w:pPr>
-    </w:p>
-    <w:p>
-      <w:pPr>
-        <w:pStyle w:val="Kop1"/>
-        <w:jc w:val="center"/>
-        <w:rPr>
-          <w:lang w:val="en-GB"/>
-        </w:rPr>
-      </w:pPr>
-      <w:bookmarkStart w:id="12" w:name="_Toc4422498"/>
-      <w:r>
-        <w:rPr>
-          <w:lang w:val="en-GB"/>
-        </w:rPr>
-        <w:lastRenderedPageBreak/>
-        <w:t>Point for improvement</w:t>
-      </w:r>
-      <w:bookmarkEnd w:id="12"/>
+      </w:pPr>
+    </w:p>
+    <w:p>
+      <w:pPr>
+        <w:rPr>
+          <w:lang w:val="en-GB"/>
+        </w:rPr>
+      </w:pPr>
+    </w:p>
+    <w:p>
+      <w:pPr>
+        <w:rPr>
+          <w:lang w:val="en-GB"/>
+        </w:rPr>
+      </w:pPr>
+    </w:p>
+    <w:p>
+      <w:pPr>
+        <w:rPr>
+          <w:lang w:val="en-GB"/>
+        </w:rPr>
+      </w:pPr>
     </w:p>
     <w:p>
       <w:pPr>
@@ -3932,14 +4432,80 @@
           <w:lang w:val="en-GB"/>
         </w:rPr>
       </w:pPr>
-      <w:bookmarkStart w:id="13" w:name="_Toc4422499"/>
-      <w:r>
-        <w:rPr>
-          <w:lang w:val="en-GB"/>
-        </w:rPr>
-        <w:t>Software improvement</w:t>
-      </w:r>
-      <w:bookmarkEnd w:id="13"/>
+      <w:bookmarkStart w:id="25" w:name="_Toc4422511"/>
+      <w:r>
+        <w:rPr>
+          <w:lang w:val="en-GB"/>
+        </w:rPr>
+        <w:t>Nathan ordonez</w:t>
+      </w:r>
+      <w:bookmarkEnd w:id="25"/>
+    </w:p>
+    <w:p>
+      <w:pPr>
+        <w:pStyle w:val="Kop3"/>
+        <w:jc w:val="center"/>
+        <w:rPr>
+          <w:lang w:val="en-GB"/>
+        </w:rPr>
+      </w:pPr>
+      <w:bookmarkStart w:id="26" w:name="_Toc4422512"/>
+      <w:r>
+        <w:rPr>
+          <w:lang w:val="en-GB"/>
+        </w:rPr>
+        <w:t>Strong points</w:t>
+      </w:r>
+      <w:bookmarkEnd w:id="26"/>
+    </w:p>
+    <w:p>
+      <w:pPr>
+        <w:rPr>
+          <w:lang w:val="en-GB"/>
+        </w:rPr>
+      </w:pPr>
+    </w:p>
+    <w:p>
+      <w:pPr>
+        <w:pStyle w:val="Kop3"/>
+        <w:jc w:val="center"/>
+        <w:rPr>
+          <w:lang w:val="en-GB"/>
+        </w:rPr>
+      </w:pPr>
+      <w:bookmarkStart w:id="27" w:name="_Toc4422513"/>
+      <w:r>
+        <w:rPr>
+          <w:lang w:val="en-GB"/>
+        </w:rPr>
+        <w:t>Weak points</w:t>
+      </w:r>
+      <w:bookmarkEnd w:id="27"/>
+    </w:p>
+    <w:p>
+      <w:pPr>
+        <w:rPr>
+          <w:lang w:val="en-GB"/>
+        </w:rPr>
+      </w:pPr>
+    </w:p>
+    <w:p>
+      <w:pPr>
+        <w:pStyle w:val="Kop3"/>
+        <w:jc w:val="center"/>
+        <w:rPr>
+          <w:lang w:val="en-GB"/>
+        </w:rPr>
+      </w:pPr>
+      <w:bookmarkStart w:id="28" w:name="_Toc4422514"/>
+      <w:r>
+        <w:rPr>
+          <w:lang w:val="en-GB"/>
+        </w:rPr>
+        <w:lastRenderedPageBreak/>
+        <w:t>Conflicts</w:t>
+      </w:r>
+      <w:bookmarkEnd w:id="28"/>
     </w:p>
     <w:p>
       <w:pPr>
@@ -3956,14 +4522,97 @@
           <w:lang w:val="en-GB"/>
         </w:rPr>
       </w:pPr>
-      <w:bookmarkStart w:id="14" w:name="_Toc4422500"/>
-      <w:r>
-        <w:rPr>
-          <w:lang w:val="en-GB"/>
-        </w:rPr>
-        <w:t>Process Improvement</w:t>
-      </w:r>
-      <w:bookmarkEnd w:id="14"/>
+      <w:bookmarkStart w:id="29" w:name="_Toc4422515"/>
+      <w:r>
+        <w:rPr>
+          <w:lang w:val="en-GB"/>
+        </w:rPr>
+        <w:t>N</w:t>
+      </w:r>
+      <w:r>
+        <w:rPr>
+          <w:lang w:val="en-GB"/>
+        </w:rPr>
+        <w:t xml:space="preserve">ick van </w:t>
+      </w:r>
+      <w:r>
+        <w:rPr>
+          <w:lang w:val="en-GB"/>
+        </w:rPr>
+        <w:t>R</w:t>
+      </w:r>
+      <w:r>
+        <w:rPr>
+          <w:lang w:val="en-GB"/>
+        </w:rPr>
+        <w:t>iet</w:t>
+      </w:r>
+      <w:bookmarkEnd w:id="29"/>
+    </w:p>
+    <w:p>
+      <w:pPr>
+        <w:pStyle w:val="Kop3"/>
+        <w:jc w:val="center"/>
+        <w:rPr>
+          <w:lang w:val="en-GB"/>
+        </w:rPr>
+      </w:pPr>
+      <w:bookmarkStart w:id="30" w:name="_Toc4422516"/>
+      <w:r>
+        <w:rPr>
+          <w:lang w:val="en-GB"/>
+        </w:rPr>
+        <w:t>Strong points</w:t>
+      </w:r>
+      <w:bookmarkEnd w:id="30"/>
+    </w:p>
+    <w:p>
+      <w:pPr>
+        <w:rPr>
+          <w:lang w:val="en-GB"/>
+        </w:rPr>
+      </w:pPr>
+    </w:p>
+    <w:p>
+      <w:pPr>
+        <w:pStyle w:val="Kop3"/>
+        <w:jc w:val="center"/>
+        <w:rPr>
+          <w:lang w:val="en-GB"/>
+        </w:rPr>
+      </w:pPr>
+      <w:bookmarkStart w:id="31" w:name="_Toc4422517"/>
+      <w:r>
+        <w:rPr>
+          <w:lang w:val="en-GB"/>
+        </w:rPr>
+        <w:t>Weak points</w:t>
+      </w:r>
+      <w:bookmarkEnd w:id="31"/>
+    </w:p>
+    <w:p>
+      <w:pPr>
+        <w:rPr>
+          <w:lang w:val="en-GB"/>
+        </w:rPr>
+      </w:pPr>
+    </w:p>
+    <w:p>
+      <w:pPr>
+        <w:pStyle w:val="Kop3"/>
+        <w:jc w:val="center"/>
+        <w:rPr>
+          <w:lang w:val="en-GB"/>
+        </w:rPr>
+      </w:pPr>
+      <w:bookmarkStart w:id="32" w:name="_Toc4422518"/>
+      <w:r>
+        <w:rPr>
+          <w:lang w:val="en-GB"/>
+        </w:rPr>
+        <w:t>Conflicts</w:t>
+      </w:r>
+      <w:bookmarkEnd w:id="32"/>
     </w:p>
     <w:p>
       <w:pPr>
@@ -3980,55 +4629,14 @@
           <w:lang w:val="en-GB"/>
         </w:rPr>
       </w:pPr>
-      <w:bookmarkStart w:id="15" w:name="_Toc4422501"/>
-      <w:r>
-        <w:rPr>
-          <w:lang w:val="en-GB"/>
-        </w:rPr>
-        <w:t>Course improvement</w:t>
-      </w:r>
-      <w:bookmarkEnd w:id="15"/>
-    </w:p>
-    <w:p>
-      <w:pPr>
-        <w:rPr>
-          <w:lang w:val="en-GB"/>
-        </w:rPr>
-      </w:pPr>
-    </w:p>
-    <w:p>
-      <w:pPr>
-        <w:pStyle w:val="Kop1"/>
-        <w:jc w:val="center"/>
-        <w:rPr>
-          <w:lang w:val="en-GB"/>
-        </w:rPr>
-      </w:pPr>
-      <w:bookmarkStart w:id="16" w:name="_Toc4422502"/>
-      <w:r>
-        <w:rPr>
-          <w:lang w:val="en-GB"/>
-        </w:rPr>
-        <w:t>Individual Feedback</w:t>
-      </w:r>
-      <w:bookmarkEnd w:id="16"/>
-    </w:p>
-    <w:p>
-      <w:pPr>
-        <w:pStyle w:val="Kop2"/>
-        <w:jc w:val="center"/>
-        <w:rPr>
-          <w:lang w:val="en-GB"/>
-        </w:rPr>
-      </w:pPr>
-      <w:bookmarkStart w:id="17" w:name="_Toc4422503"/>
-      <w:r>
-        <w:rPr>
-          <w:lang w:val="en-GB"/>
-        </w:rPr>
-        <w:t>Jari van den Broek</w:t>
-      </w:r>
-      <w:bookmarkEnd w:id="17"/>
+      <w:bookmarkStart w:id="33" w:name="_Toc4422519"/>
+      <w:r>
+        <w:rPr>
+          <w:lang w:val="en-GB"/>
+        </w:rPr>
+        <w:t>Lukas Zimmerhackl</w:t>
+      </w:r>
+      <w:bookmarkEnd w:id="33"/>
     </w:p>
     <w:p>
       <w:pPr>
@@ -4038,51 +4646,21 @@
           <w:lang w:val="en-GB"/>
         </w:rPr>
       </w:pPr>
-      <w:bookmarkStart w:id="18" w:name="_Toc4422504"/>
+      <w:bookmarkStart w:id="34" w:name="_Toc4422520"/>
       <w:r>
         <w:rPr>
           <w:lang w:val="en-GB"/>
         </w:rPr>
         <w:t>Strong points</w:t>
       </w:r>
-      <w:bookmarkEnd w:id="18"/>
-    </w:p>
-    <w:p>
-      <w:pPr>
-        <w:rPr>
-          <w:rFonts w:ascii="Arial" w:hAnsi="Arial" w:cs="Arial"/>
-          <w:color w:val="auto"/>
-          <w:sz w:val="20"/>
-          <w:lang w:val="en-GB"/>
-        </w:rPr>
-      </w:pPr>
-      <w:r>
-        <w:rPr>
-          <w:rFonts w:ascii="Arial" w:hAnsi="Arial" w:cs="Arial"/>
-          <w:color w:val="auto"/>
-          <w:sz w:val="20"/>
-          <w:lang w:val="en-GB"/>
-        </w:rPr>
-        <w:t xml:space="preserve">I learned a lot about programming in Java and programming in general. There were a lot of different ways to use Java which were really great to discover and see which works best for our purposes. I think my strongest point in this project was communication. Being active in all conversations and brainstorming </w:t>
-      </w:r>
-      <w:r>
-        <w:rPr>
-          <w:rFonts w:ascii="Arial" w:hAnsi="Arial" w:cs="Arial"/>
-          <w:color w:val="auto"/>
-          <w:sz w:val="20"/>
-          <w:lang w:val="en-GB"/>
-        </w:rPr>
-        <w:t xml:space="preserve">with everyone and </w:t>
-      </w:r>
-      <w:r>
-        <w:rPr>
-          <w:rFonts w:ascii="Arial" w:hAnsi="Arial" w:cs="Arial"/>
-          <w:color w:val="auto"/>
-          <w:sz w:val="20"/>
-          <w:lang w:val="en-GB"/>
-        </w:rPr>
-        <w:t xml:space="preserve">seeing what was still needed and doing that was great. </w:t>
-      </w:r>
+      <w:bookmarkEnd w:id="34"/>
+    </w:p>
+    <w:p>
+      <w:pPr>
+        <w:rPr>
+          <w:lang w:val="en-GB"/>
+        </w:rPr>
+      </w:pPr>
     </w:p>
     <w:p>
       <w:pPr>
@@ -4092,506 +4670,11 @@
           <w:lang w:val="en-GB"/>
         </w:rPr>
       </w:pPr>
-      <w:bookmarkStart w:id="19" w:name="_Toc4422505"/>
-      <w:r>
-        <w:rPr>
-          <w:lang w:val="en-GB"/>
-        </w:rPr>
-        <w:t>Weak points</w:t>
-      </w:r>
-      <w:bookmarkEnd w:id="19"/>
-    </w:p>
-    <w:p>
-      <w:pPr>
-        <w:rPr>
-          <w:rFonts w:ascii="Arial" w:hAnsi="Arial" w:cs="Arial"/>
-          <w:color w:val="auto"/>
-          <w:sz w:val="20"/>
-          <w:lang w:val="en-GB"/>
-        </w:rPr>
-      </w:pPr>
-      <w:r>
-        <w:rPr>
-          <w:rFonts w:ascii="Arial" w:hAnsi="Arial" w:cs="Arial"/>
-          <w:color w:val="auto"/>
-          <w:sz w:val="20"/>
-          <w:lang w:val="en-GB"/>
-        </w:rPr>
-        <w:t xml:space="preserve">One of my weaker points was the difficulty of the things I coded. If I compare the level of my work to some of my peers, I think </w:t>
-      </w:r>
-      <w:r>
-        <w:rPr>
-          <w:rFonts w:ascii="Arial" w:hAnsi="Arial" w:cs="Arial"/>
-          <w:color w:val="auto"/>
-          <w:sz w:val="20"/>
-          <w:lang w:val="en-GB"/>
-        </w:rPr>
-        <w:t>mine was a bit sub-par. Even though I learned quite a lot about the Java programming language, some of my teammates excelled at one subject while I stayed quite mediocre in all of them. Another weak point was my planning, a lot of the times I had to cram all of the work on the Sunday before the deadline instead of doing it over multiple days.</w:t>
-      </w:r>
-    </w:p>
-    <w:p>
-      <w:pPr>
-        <w:pStyle w:val="Kop3"/>
-        <w:jc w:val="center"/>
-        <w:rPr>
-          <w:lang w:val="en-GB"/>
-        </w:rPr>
-      </w:pPr>
-      <w:bookmarkStart w:id="20" w:name="_Toc4422506"/>
-      <w:r>
-        <w:rPr>
-          <w:lang w:val="en-GB"/>
-        </w:rPr>
-        <w:t>Conflicts</w:t>
-      </w:r>
-      <w:bookmarkEnd w:id="20"/>
-    </w:p>
-    <w:p>
-      <w:pPr>
-        <w:rPr>
-          <w:rFonts w:ascii="Arial" w:hAnsi="Arial" w:cs="Arial"/>
-          <w:color w:val="auto"/>
-          <w:sz w:val="20"/>
-          <w:lang w:val="en-GB"/>
-        </w:rPr>
-      </w:pPr>
-      <w:r>
-        <w:rPr>
-          <w:rFonts w:ascii="Arial" w:hAnsi="Arial" w:cs="Arial"/>
-          <w:color w:val="auto"/>
-          <w:sz w:val="20"/>
-          <w:lang w:val="en-GB"/>
-        </w:rPr>
-        <w:t xml:space="preserve">There were no conflicts within the team, but that could also have been, because there was a clear difference between how vocal everyone was. All of us improved our knowledge of Java, but not everyone improved their communicative skills during the project, which was a bit disappointing. Overall it was a </w:t>
-      </w:r>
-      <w:r>
-        <w:rPr>
-          <w:rFonts w:ascii="Arial" w:hAnsi="Arial" w:cs="Arial"/>
-          <w:color w:val="auto"/>
-          <w:sz w:val="20"/>
-          <w:lang w:val="en-GB"/>
-        </w:rPr>
-        <w:t>good process and I was very content with my team mates.</w:t>
-      </w:r>
-    </w:p>
-    <w:p>
-      <w:pPr>
-        <w:rPr>
-          <w:lang w:val="en-GB"/>
-        </w:rPr>
-      </w:pPr>
-    </w:p>
-    <w:p>
-      <w:pPr>
-        <w:pStyle w:val="Kop2"/>
-        <w:jc w:val="center"/>
-        <w:rPr>
-          <w:lang w:val="en-GB"/>
-        </w:rPr>
-      </w:pPr>
-      <w:bookmarkStart w:id="21" w:name="_Toc4422507"/>
-      <w:r>
-        <w:rPr>
-          <w:lang w:val="en-GB"/>
-        </w:rPr>
-        <w:t>Johannes Hagspiel</w:t>
-      </w:r>
-      <w:bookmarkEnd w:id="21"/>
-    </w:p>
-    <w:p>
-      <w:pPr>
-        <w:pStyle w:val="Kop3"/>
-        <w:jc w:val="center"/>
-        <w:rPr>
-          <w:lang w:val="en-GB"/>
-        </w:rPr>
-      </w:pPr>
-      <w:bookmarkStart w:id="22" w:name="_Toc4422508"/>
-      <w:r>
-        <w:rPr>
-          <w:lang w:val="en-GB"/>
-        </w:rPr>
-        <w:t>Strong points</w:t>
-      </w:r>
-      <w:bookmarkEnd w:id="22"/>
-    </w:p>
-    <w:p>
-      <w:pPr>
-        <w:rPr>
-          <w:lang w:val="en-GB"/>
-        </w:rPr>
-      </w:pPr>
-      <w:r>
-        <w:rPr>
-          <w:rFonts w:ascii="Arial" w:hAnsi="Arial" w:cs="Arial"/>
-          <w:color w:val="auto"/>
-          <w:sz w:val="20"/>
-          <w:lang w:val="en-GB"/>
-        </w:rPr>
-        <w:t>Overall, I did learn a lot about Java programming, mainly about the SPRING framework. I think my stronger points were that I worked independently and on a self-motivated basis, which resulted in me creating on my own the server and the part of the client that is responsible for the communication with the server</w:t>
-      </w:r>
-      <w:r>
-        <w:rPr>
-          <w:lang w:val="en-GB"/>
-        </w:rPr>
-        <w:t>.</w:t>
-      </w:r>
-    </w:p>
-    <w:p>
-      <w:pPr>
-        <w:pStyle w:val="Kop3"/>
-        <w:jc w:val="center"/>
-        <w:rPr>
-          <w:lang w:val="en-GB"/>
-        </w:rPr>
-      </w:pPr>
-      <w:bookmarkStart w:id="23" w:name="_Toc4422509"/>
-      <w:r>
-        <w:rPr>
-          <w:lang w:val="en-GB"/>
-        </w:rPr>
-        <w:lastRenderedPageBreak/>
-        <w:t>Weak points</w:t>
-      </w:r>
-      <w:bookmarkEnd w:id="23"/>
-    </w:p>
-    <w:p>
-      <w:pPr>
-        <w:rPr>
-          <w:rFonts w:ascii="Arial" w:hAnsi="Arial" w:cs="Arial"/>
-          <w:color w:val="auto"/>
-          <w:lang w:val="en-GB"/>
-        </w:rPr>
-      </w:pPr>
-      <w:r>
-        <w:rPr>
-          <w:rFonts w:ascii="Arial" w:hAnsi="Arial" w:cs="Arial"/>
-          <w:color w:val="auto"/>
-          <w:sz w:val="20"/>
-          <w:szCs w:val="20"/>
-          <w:lang w:val="en-US"/>
-        </w:rPr>
-        <w:t>I think one of my weaker points was that I was not really able to explain how the server and the client-server communication worked. I feel particularly disappointed about this as I anticipated this and even told my team mates about it – I mentioned it as a weakness of mine in the README. Additionally, I did not really lead our team and push it during the periods when not much progress was being made, which is was also partially caused by the point I mentioned earlier, my inability to teach other people about things that I have learned.</w:t>
-      </w:r>
-    </w:p>
-    <w:p>
-      <w:pPr>
-        <w:pStyle w:val="Kop3"/>
-        <w:jc w:val="center"/>
-        <w:rPr>
-          <w:lang w:val="en-GB"/>
-        </w:rPr>
-      </w:pPr>
-      <w:bookmarkStart w:id="24" w:name="_Toc4422510"/>
-      <w:r>
-        <w:rPr>
-          <w:lang w:val="en-GB"/>
-        </w:rPr>
-        <w:t>Conflicts</w:t>
-      </w:r>
-      <w:bookmarkEnd w:id="24"/>
-    </w:p>
-    <w:p>
-      <w:pPr>
-        <w:jc w:val="both"/>
-        <w:rPr>
-          <w:rFonts w:ascii="Arial" w:hAnsi="Arial" w:cs="Arial"/>
-          <w:color w:val="auto"/>
-          <w:sz w:val="20"/>
-          <w:szCs w:val="20"/>
-          <w:lang w:val="en-US"/>
-        </w:rPr>
-      </w:pPr>
-      <w:r>
-        <w:rPr>
-          <w:rFonts w:ascii="Arial" w:hAnsi="Arial" w:cs="Arial"/>
-          <w:color w:val="auto"/>
-          <w:sz w:val="20"/>
-          <w:szCs w:val="20"/>
-          <w:lang w:val="en-US"/>
-        </w:rPr>
-        <w:t xml:space="preserve">As far as  I remember, there were no major conflicts in the team. Even though on the surface, this looks good, I do think that this is also a sign of the fact that we did not engage too deeply into the areas that other people were responsible for. Overall, I think I had great team mates, I learned a lot about the SPRING framework and the importance as well as the difficulty of project management were highlighted again to me. </w:t>
-      </w:r>
-    </w:p>
-    <w:p>
-      <w:pPr>
-        <w:rPr>
-          <w:lang w:val="en-US"/>
-        </w:rPr>
-      </w:pPr>
-    </w:p>
-    <w:p>
-      <w:pPr>
-        <w:rPr>
-          <w:lang w:val="en-GB"/>
-        </w:rPr>
-      </w:pPr>
-    </w:p>
-    <w:p>
-      <w:pPr>
-        <w:rPr>
-          <w:lang w:val="en-GB"/>
-        </w:rPr>
-      </w:pPr>
-    </w:p>
-    <w:p>
-      <w:pPr>
-        <w:rPr>
-          <w:lang w:val="en-GB"/>
-        </w:rPr>
-      </w:pPr>
-    </w:p>
-    <w:p>
-      <w:pPr>
-        <w:pStyle w:val="Kop2"/>
-        <w:jc w:val="center"/>
-        <w:rPr>
-          <w:lang w:val="en-GB"/>
-        </w:rPr>
-      </w:pPr>
-      <w:bookmarkStart w:id="25" w:name="_Toc4422511"/>
-      <w:r>
-        <w:rPr>
-          <w:lang w:val="en-GB"/>
-        </w:rPr>
-        <w:t>Nathan ordonez</w:t>
-      </w:r>
-      <w:bookmarkEnd w:id="25"/>
-    </w:p>
-    <w:p>
-      <w:pPr>
-        <w:pStyle w:val="Kop3"/>
-        <w:jc w:val="center"/>
-        <w:rPr>
-          <w:lang w:val="en-GB"/>
-        </w:rPr>
-      </w:pPr>
-      <w:bookmarkStart w:id="26" w:name="_Toc4422512"/>
-      <w:r>
-        <w:rPr>
-          <w:lang w:val="en-GB"/>
-        </w:rPr>
-        <w:t>Strong points</w:t>
-      </w:r>
-      <w:bookmarkEnd w:id="26"/>
-    </w:p>
-    <w:p>
-      <w:pPr>
-        <w:rPr>
-          <w:lang w:val="en-GB"/>
-        </w:rPr>
-      </w:pPr>
-    </w:p>
-    <w:p>
-      <w:pPr>
-        <w:pStyle w:val="Kop3"/>
-        <w:jc w:val="center"/>
-        <w:rPr>
-          <w:lang w:val="en-GB"/>
-        </w:rPr>
-      </w:pPr>
-      <w:bookmarkStart w:id="27" w:name="_Toc4422513"/>
-      <w:r>
-        <w:rPr>
-          <w:lang w:val="en-GB"/>
-        </w:rPr>
-        <w:t>Weak points</w:t>
-      </w:r>
-      <w:bookmarkEnd w:id="27"/>
-    </w:p>
-    <w:p>
-      <w:pPr>
-        <w:rPr>
-          <w:lang w:val="en-GB"/>
-        </w:rPr>
-      </w:pPr>
-    </w:p>
-    <w:p>
-      <w:pPr>
-        <w:pStyle w:val="Kop3"/>
-        <w:jc w:val="center"/>
-        <w:rPr>
-          <w:lang w:val="en-GB"/>
-        </w:rPr>
-      </w:pPr>
-      <w:bookmarkStart w:id="28" w:name="_Toc4422514"/>
-      <w:r>
-        <w:rPr>
-          <w:lang w:val="en-GB"/>
-        </w:rPr>
-        <w:t>Conflicts</w:t>
-      </w:r>
-      <w:bookmarkEnd w:id="28"/>
-    </w:p>
-    <w:p>
-      <w:pPr>
-        <w:rPr>
-          <w:lang w:val="en-GB"/>
-        </w:rPr>
-      </w:pPr>
-    </w:p>
-    <w:p>
-      <w:pPr>
-        <w:pStyle w:val="Kop2"/>
-        <w:jc w:val="center"/>
-        <w:rPr>
-          <w:lang w:val="en-GB"/>
-        </w:rPr>
-      </w:pPr>
-      <w:bookmarkStart w:id="29" w:name="_Toc4422515"/>
-      <w:r>
-        <w:rPr>
-          <w:lang w:val="en-GB"/>
-        </w:rPr>
-        <w:t>N</w:t>
-      </w:r>
-      <w:r>
-        <w:rPr>
-          <w:lang w:val="en-GB"/>
-        </w:rPr>
-        <w:t xml:space="preserve">ick van </w:t>
-      </w:r>
-      <w:r>
-        <w:rPr>
-          <w:lang w:val="en-GB"/>
-        </w:rPr>
-        <w:t>R</w:t>
-      </w:r>
-      <w:r>
-        <w:rPr>
-          <w:lang w:val="en-GB"/>
-        </w:rPr>
-        <w:t>iet</w:t>
-      </w:r>
-      <w:bookmarkEnd w:id="29"/>
-    </w:p>
-    <w:p>
-      <w:pPr>
-        <w:pStyle w:val="Kop3"/>
-        <w:jc w:val="center"/>
-        <w:rPr>
-          <w:lang w:val="en-GB"/>
-        </w:rPr>
-      </w:pPr>
-      <w:bookmarkStart w:id="30" w:name="_Toc4422516"/>
-      <w:r>
-        <w:rPr>
-          <w:lang w:val="en-GB"/>
-        </w:rPr>
-        <w:t>Strong points</w:t>
-      </w:r>
-      <w:bookmarkEnd w:id="30"/>
-    </w:p>
-    <w:p>
-      <w:pPr>
-        <w:rPr>
-          <w:lang w:val="en-GB"/>
-        </w:rPr>
-      </w:pPr>
-    </w:p>
-    <w:p>
-      <w:pPr>
-        <w:pStyle w:val="Kop3"/>
-        <w:jc w:val="center"/>
-        <w:rPr>
-          <w:lang w:val="en-GB"/>
-        </w:rPr>
-      </w:pPr>
-      <w:bookmarkStart w:id="31" w:name="_Toc4422517"/>
-      <w:r>
-        <w:rPr>
-          <w:lang w:val="en-GB"/>
-        </w:rPr>
-        <w:t>Weak points</w:t>
-      </w:r>
-      <w:bookmarkEnd w:id="31"/>
-    </w:p>
-    <w:p>
-      <w:pPr>
-        <w:rPr>
-          <w:lang w:val="en-GB"/>
-        </w:rPr>
-      </w:pPr>
-    </w:p>
-    <w:p>
-      <w:pPr>
-        <w:pStyle w:val="Kop3"/>
-        <w:jc w:val="center"/>
-        <w:rPr>
-          <w:lang w:val="en-GB"/>
-        </w:rPr>
-      </w:pPr>
-      <w:bookmarkStart w:id="32" w:name="_Toc4422518"/>
-      <w:r>
-        <w:rPr>
-          <w:lang w:val="en-GB"/>
-        </w:rPr>
-        <w:t>Conflicts</w:t>
-      </w:r>
-      <w:bookmarkEnd w:id="32"/>
-    </w:p>
-    <w:p>
-      <w:pPr>
-        <w:rPr>
-          <w:lang w:val="en-GB"/>
-        </w:rPr>
-      </w:pPr>
-    </w:p>
-    <w:p>
-      <w:pPr>
-        <w:pStyle w:val="Kop2"/>
-        <w:jc w:val="center"/>
-        <w:rPr>
-          <w:lang w:val="en-GB"/>
-        </w:rPr>
-      </w:pPr>
-      <w:bookmarkStart w:id="33" w:name="_Toc4422519"/>
-      <w:r>
-        <w:rPr>
-          <w:lang w:val="en-GB"/>
-        </w:rPr>
-        <w:t>Lukas Zimmerhackl</w:t>
-      </w:r>
-      <w:bookmarkEnd w:id="33"/>
-    </w:p>
-    <w:p>
-      <w:pPr>
-        <w:pStyle w:val="Kop3"/>
-        <w:jc w:val="center"/>
-        <w:rPr>
-          <w:lang w:val="en-GB"/>
-        </w:rPr>
-      </w:pPr>
-      <w:bookmarkStart w:id="34" w:name="_Toc4422520"/>
-      <w:r>
-        <w:rPr>
-          <w:lang w:val="en-GB"/>
-        </w:rPr>
-        <w:t>Strong points</w:t>
-      </w:r>
-      <w:bookmarkEnd w:id="34"/>
-    </w:p>
-    <w:p>
-      <w:pPr>
-        <w:rPr>
-          <w:lang w:val="en-GB"/>
-        </w:rPr>
-      </w:pPr>
-    </w:p>
-    <w:p>
-      <w:pPr>
-        <w:pStyle w:val="Kop3"/>
-        <w:jc w:val="center"/>
-        <w:rPr>
-          <w:lang w:val="en-GB"/>
-        </w:rPr>
-      </w:pPr>
       <w:bookmarkStart w:id="35" w:name="_Toc4422521"/>
       <w:r>
         <w:rPr>
           <w:lang w:val="en-GB"/>
         </w:rPr>
-        <w:lastRenderedPageBreak/>
         <w:t>Weak points</w:t>
       </w:r>
       <w:bookmarkEnd w:id="35"/>
@@ -5024,6 +5107,7 @@
           <w:color w:val="auto"/>
           <w:sz w:val="18"/>
           <w:szCs w:val="18"/>
+          <w:lang w:val="en-GB"/>
         </w:rPr>
         <w:t xml:space="preserve"> </w:t>
       </w:r>
@@ -5064,6 +5148,7 @@
           <w:color w:val="auto"/>
           <w:sz w:val="18"/>
           <w:szCs w:val="18"/>
+          <w:lang w:val="en-GB"/>
         </w:rPr>
         <w:t xml:space="preserve"> </w:t>
       </w:r>
@@ -7315,7 +7400,7 @@
 </file>
 
 <file path=customXml/itemProps1.xml><?xml version="1.0" encoding="utf-8"?>
-<ds:datastoreItem xmlns:ds="http://schemas.openxmlformats.org/officeDocument/2006/customXml" ds:itemID="{E98A4646-CE8E-44CC-A0E4-5686D99AAB20}">
+<ds:datastoreItem xmlns:ds="http://schemas.openxmlformats.org/officeDocument/2006/customXml" ds:itemID="{99B69F51-602D-416B-870E-06BC51D3FA95}">
   <ds:schemaRefs>
     <ds:schemaRef ds:uri="http://schemas.openxmlformats.org/officeDocument/2006/bibliography"/>
   </ds:schemaRefs>

</xml_diff>

<commit_message>
Adding extra punctuation and fixing spelling errors
</commit_message>
<xml_diff>
--- a/doc/Final Report/Final_Report.docx
+++ b/doc/Final Report/Final_Report.docx
@@ -3478,8 +3478,6 @@
         </w:rPr>
         <w:t>,</w:t>
       </w:r>
-      <w:bookmarkStart w:id="5" w:name="_GoBack"/>
-      <w:bookmarkEnd w:id="5"/>
       <w:r>
         <w:rPr>
           <w:rFonts w:ascii="Arial" w:hAnsi="Arial" w:cs="Arial"/>
@@ -3505,7 +3503,7 @@
           <w:lang w:val="en-GB"/>
         </w:rPr>
       </w:pPr>
-      <w:bookmarkStart w:id="6" w:name="_Toc4674412"/>
+      <w:bookmarkStart w:id="5" w:name="_Toc4674412"/>
       <w:r>
         <w:rPr>
           <w:lang w:val="en-GB"/>
@@ -3518,7 +3516,7 @@
         </w:rPr>
         <w:t xml:space="preserve"> group</w:t>
       </w:r>
-      <w:bookmarkEnd w:id="6"/>
+      <w:bookmarkEnd w:id="5"/>
     </w:p>
     <w:p>
       <w:pPr>
@@ -3546,7 +3544,7 @@
           <w:lang w:val="en-GB"/>
         </w:rPr>
         <w:br/>
-        <w:t xml:space="preserve">The usage of a version control will be helpful in every project to come, and the same is true </w:t>
+        <w:t xml:space="preserve">The usage of version control will be helpful in every project to come, and the same is true for </w:t>
       </w:r>
       <w:r>
         <w:rPr>
@@ -3556,7 +3554,7 @@
           <w:lang w:val="en-GB"/>
         </w:rPr>
         <w:lastRenderedPageBreak/>
-        <w:t>for the Scrum framework, which will help us in all our future projects, no matter what the subject is. The greater understanding of Java and, more in general, programming itself will benefit us greatly during our studies and will form a great foundation to build upon.</w:t>
+        <w:t>the Scrum framework, which will help us in all our future projects, no matter what the subject is. The greater understanding of Java and, more in general, programming itself will benefit us greatly during our studies and will form a great foundation to build upon.</w:t>
       </w:r>
     </w:p>
     <w:p>
@@ -3574,14 +3572,14 @@
           <w:lang w:val="en-GB"/>
         </w:rPr>
       </w:pPr>
-      <w:bookmarkStart w:id="7" w:name="_Toc4674413"/>
+      <w:bookmarkStart w:id="6" w:name="_Toc4674413"/>
       <w:r>
         <w:rPr>
           <w:lang w:val="en-GB"/>
         </w:rPr>
         <w:t>Design decisions</w:t>
       </w:r>
-      <w:bookmarkEnd w:id="7"/>
+      <w:bookmarkEnd w:id="6"/>
     </w:p>
     <w:p>
       <w:pPr>
@@ -3598,32 +3596,50 @@
           <w:lang w:val="en-GB"/>
         </w:rPr>
       </w:pPr>
-      <w:bookmarkStart w:id="8" w:name="_Toc4674414"/>
+      <w:bookmarkStart w:id="7" w:name="_Toc4674414"/>
       <w:r>
         <w:rPr>
           <w:lang w:val="en-GB"/>
         </w:rPr>
         <w:t>Work division</w:t>
       </w:r>
-      <w:bookmarkEnd w:id="8"/>
-    </w:p>
-    <w:p>
-      <w:pPr>
-        <w:rPr>
-          <w:rFonts w:ascii="Arial" w:hAnsi="Arial" w:cs="Arial"/>
-          <w:color w:val="auto"/>
-          <w:sz w:val="20"/>
-          <w:lang w:val="en-GB"/>
-        </w:rPr>
-      </w:pPr>
-      <w:r>
-        <w:rPr>
-          <w:rFonts w:ascii="Arial" w:hAnsi="Arial" w:cs="Arial"/>
-          <w:color w:val="auto"/>
-          <w:sz w:val="20"/>
-          <w:lang w:val="en-GB"/>
-        </w:rPr>
-        <w:t xml:space="preserve">At the start of the project we divided the project into several parts and assigned them to groups of people. The GUI was assigned to </w:t>
+      <w:bookmarkEnd w:id="7"/>
+    </w:p>
+    <w:p>
+      <w:pPr>
+        <w:rPr>
+          <w:rFonts w:ascii="Arial" w:hAnsi="Arial" w:cs="Arial"/>
+          <w:color w:val="auto"/>
+          <w:sz w:val="20"/>
+          <w:lang w:val="en-GB"/>
+        </w:rPr>
+      </w:pPr>
+      <w:r>
+        <w:rPr>
+          <w:rFonts w:ascii="Arial" w:hAnsi="Arial" w:cs="Arial"/>
+          <w:color w:val="auto"/>
+          <w:sz w:val="20"/>
+          <w:lang w:val="en-GB"/>
+        </w:rPr>
+        <w:t>At the start of the project</w:t>
+      </w:r>
+      <w:r>
+        <w:rPr>
+          <w:rFonts w:ascii="Arial" w:hAnsi="Arial" w:cs="Arial"/>
+          <w:color w:val="auto"/>
+          <w:sz w:val="20"/>
+          <w:lang w:val="en-GB"/>
+        </w:rPr>
+        <w:t>,</w:t>
+      </w:r>
+      <w:r>
+        <w:rPr>
+          <w:rFonts w:ascii="Arial" w:hAnsi="Arial" w:cs="Arial"/>
+          <w:color w:val="auto"/>
+          <w:sz w:val="20"/>
+          <w:lang w:val="en-GB"/>
+        </w:rPr>
+        <w:t xml:space="preserve"> we divided the project into several parts and assigned them to groups of people. The GUI was assigned to </w:t>
       </w:r>
       <w:proofErr w:type="spellStart"/>
       <w:r>
@@ -3663,7 +3679,61 @@
           <w:sz w:val="20"/>
           <w:lang w:val="en-GB"/>
         </w:rPr>
-        <w:t xml:space="preserve"> errors. The server side was assigned to Johannes, Nathan and Jari. At first they worked on making a server using telnet and combining that with a MySQL database. After a while we switched to SPRING, which Johannes implemented with </w:t>
+        <w:t xml:space="preserve"> errors. The server side was assigned to Johannes, Nathan</w:t>
+      </w:r>
+      <w:r>
+        <w:rPr>
+          <w:rFonts w:ascii="Arial" w:hAnsi="Arial" w:cs="Arial"/>
+          <w:color w:val="auto"/>
+          <w:sz w:val="20"/>
+          <w:lang w:val="en-GB"/>
+        </w:rPr>
+        <w:t>,</w:t>
+      </w:r>
+      <w:r>
+        <w:rPr>
+          <w:rFonts w:ascii="Arial" w:hAnsi="Arial" w:cs="Arial"/>
+          <w:color w:val="auto"/>
+          <w:sz w:val="20"/>
+          <w:lang w:val="en-GB"/>
+        </w:rPr>
+        <w:t xml:space="preserve"> and Jari. At first</w:t>
+      </w:r>
+      <w:r>
+        <w:rPr>
+          <w:rFonts w:ascii="Arial" w:hAnsi="Arial" w:cs="Arial"/>
+          <w:color w:val="auto"/>
+          <w:sz w:val="20"/>
+          <w:lang w:val="en-GB"/>
+        </w:rPr>
+        <w:t>,</w:t>
+      </w:r>
+      <w:r>
+        <w:rPr>
+          <w:rFonts w:ascii="Arial" w:hAnsi="Arial" w:cs="Arial"/>
+          <w:color w:val="auto"/>
+          <w:sz w:val="20"/>
+          <w:lang w:val="en-GB"/>
+        </w:rPr>
+        <w:t xml:space="preserve"> they worked on making a server using telnet and combining that with a MySQL database. After a while</w:t>
+      </w:r>
+      <w:r>
+        <w:rPr>
+          <w:rFonts w:ascii="Arial" w:hAnsi="Arial" w:cs="Arial"/>
+          <w:color w:val="auto"/>
+          <w:sz w:val="20"/>
+          <w:lang w:val="en-GB"/>
+        </w:rPr>
+        <w:t>,</w:t>
+      </w:r>
+      <w:r>
+        <w:rPr>
+          <w:rFonts w:ascii="Arial" w:hAnsi="Arial" w:cs="Arial"/>
+          <w:color w:val="auto"/>
+          <w:sz w:val="20"/>
+          <w:lang w:val="en-GB"/>
+        </w:rPr>
+        <w:t xml:space="preserve"> we switched to SPRING, which Johannes implemented with </w:t>
       </w:r>
       <w:r>
         <w:rPr>
@@ -3681,7 +3751,25 @@
           <w:sz w:val="20"/>
           <w:lang w:val="en-GB"/>
         </w:rPr>
-        <w:t xml:space="preserve"> help of Nathan and Jari. Nathan also set up a Raspberry Pi for continuous deployment. Making the backlog and retrospective for the Scrum aspects of the project was mostly done by Johannes, Nathan and Jari. Making the Agenda was usually done by Nick. </w:t>
+        <w:t xml:space="preserve"> help of Nathan and Jari. Nathan also set up a Raspberry Pi for continuous deployment. Making the backlog and retrospective for the Scrum aspects of the project was mostly done by Johannes, Nathan</w:t>
+      </w:r>
+      <w:r>
+        <w:rPr>
+          <w:rFonts w:ascii="Arial" w:hAnsi="Arial" w:cs="Arial"/>
+          <w:color w:val="auto"/>
+          <w:sz w:val="20"/>
+          <w:lang w:val="en-GB"/>
+        </w:rPr>
+        <w:t>,</w:t>
+      </w:r>
+      <w:r>
+        <w:rPr>
+          <w:rFonts w:ascii="Arial" w:hAnsi="Arial" w:cs="Arial"/>
+          <w:color w:val="auto"/>
+          <w:sz w:val="20"/>
+          <w:lang w:val="en-GB"/>
+        </w:rPr>
+        <w:t xml:space="preserve"> and Jari. Making the Agenda was usually done by Nick. </w:t>
       </w:r>
       <w:r>
         <w:rPr>
@@ -3708,14 +3796,14 @@
           <w:lang w:val="en-GB"/>
         </w:rPr>
       </w:pPr>
-      <w:bookmarkStart w:id="9" w:name="_Toc4674415"/>
+      <w:bookmarkStart w:id="8" w:name="_Toc4674415"/>
       <w:r>
         <w:rPr>
           <w:lang w:val="en-GB"/>
         </w:rPr>
         <w:t>Technological Decisions</w:t>
       </w:r>
-      <w:bookmarkEnd w:id="9"/>
+      <w:bookmarkEnd w:id="8"/>
     </w:p>
     <w:p>
       <w:pPr>
@@ -3725,14 +3813,14 @@
           <w:lang w:val="en-GB"/>
         </w:rPr>
       </w:pPr>
-      <w:bookmarkStart w:id="10" w:name="_Toc4674416"/>
+      <w:bookmarkStart w:id="9" w:name="_Toc4674416"/>
       <w:r>
         <w:rPr>
           <w:lang w:val="en-GB"/>
         </w:rPr>
         <w:t>The Server</w:t>
       </w:r>
-      <w:bookmarkEnd w:id="10"/>
+      <w:bookmarkEnd w:id="9"/>
     </w:p>
     <w:p>
       <w:pPr>
@@ -3886,7 +3974,7 @@
           <w:szCs w:val="20"/>
           <w:lang w:val="en-US"/>
         </w:rPr>
-        <w:t>. The reason for these design decisions is that they were made following an in-depth tutorial that explained in detail how to best make use of the SPRING framework in the context of an REST</w:t>
+        <w:t>. The reason for these design decisions is that they were made following an in-depth tutorial that explained in detail how to best make use of the SPRING framework in the context of a REST</w:t>
       </w:r>
       <w:r>
         <w:rPr>
@@ -3928,7 +4016,7 @@
           <w:lang w:val="en-US"/>
         </w:rPr>
       </w:pPr>
-      <w:bookmarkStart w:id="11" w:name="_Toc4674417"/>
+      <w:bookmarkStart w:id="10" w:name="_Toc4674417"/>
       <w:r>
         <w:rPr>
           <w:lang w:val="en-US"/>
@@ -3947,7 +4035,7 @@
         </w:rPr>
         <w:t>Server Communication</w:t>
       </w:r>
-      <w:bookmarkEnd w:id="11"/>
+      <w:bookmarkEnd w:id="10"/>
     </w:p>
     <w:p>
       <w:pPr>
@@ -3965,7 +4053,7 @@
           <w:szCs w:val="20"/>
           <w:lang w:val="en-US"/>
         </w:rPr>
-        <w:t>As stated previously, based on the TAs feedback, client server communication had to be implemented via a REST</w:t>
+        <w:t>As stated previously, based on the TAs feedback, client</w:t>
       </w:r>
       <w:r>
         <w:rPr>
@@ -3975,7 +4063,7 @@
           <w:szCs w:val="20"/>
           <w:lang w:val="en-US"/>
         </w:rPr>
-        <w:t xml:space="preserve"> API</w:t>
+        <w:t>-</w:t>
       </w:r>
       <w:r>
         <w:rPr>
@@ -3985,18 +4073,17 @@
           <w:szCs w:val="20"/>
           <w:lang w:val="en-US"/>
         </w:rPr>
-        <w:t xml:space="preserve"> and via JSON</w:t>
-      </w:r>
-      <w:r>
-        <w:rPr>
-          <w:rStyle w:val="Voetnootmarkering"/>
+        <w:t>server communication had to be implemented via a REST</w:t>
+      </w:r>
+      <w:r>
+        <w:rPr>
           <w:rFonts w:ascii="Arial" w:hAnsi="Arial" w:cs="Arial"/>
           <w:color w:val="auto"/>
           <w:sz w:val="20"/>
           <w:szCs w:val="20"/>
           <w:lang w:val="en-US"/>
         </w:rPr>
-        <w:footnoteReference w:id="6"/>
+        <w:t xml:space="preserve"> API</w:t>
       </w:r>
       <w:r>
         <w:rPr>
@@ -4006,7 +4093,7 @@
           <w:szCs w:val="20"/>
           <w:lang w:val="en-US"/>
         </w:rPr>
-        <w:t>. The endpoints of the API were set up using the Web section of the SPRING framework and the parsing of POJO’s</w:t>
+        <w:t xml:space="preserve"> and via JSON</w:t>
       </w:r>
       <w:r>
         <w:rPr>
@@ -4017,7 +4104,7 @@
           <w:szCs w:val="20"/>
           <w:lang w:val="en-US"/>
         </w:rPr>
-        <w:footnoteReference w:id="7"/>
+        <w:footnoteReference w:id="6"/>
       </w:r>
       <w:r>
         <w:rPr>
@@ -4027,17 +4114,18 @@
           <w:szCs w:val="20"/>
           <w:lang w:val="en-US"/>
         </w:rPr>
-        <w:t xml:space="preserve"> into JSON and back was achieved through the Jackson. In detail, the client would send, depending on the goal to be achieved, a PUT, GET, POST or DELETE request to a specific URL where the server then accepts this particular request, reads the body and then performs the appropriate action. Again, similarly to the server, this process was implemented by following a tutorial for </w:t>
-      </w:r>
-      <w:r>
-        <w:rPr>
+        <w:t>. The endpoints of the API were set up using the Web section of the SPRING framework and the parsing of POJO’s</w:t>
+      </w:r>
+      <w:r>
+        <w:rPr>
+          <w:rStyle w:val="Voetnootmarkering"/>
           <w:rFonts w:ascii="Arial" w:hAnsi="Arial" w:cs="Arial"/>
           <w:color w:val="auto"/>
           <w:sz w:val="20"/>
           <w:szCs w:val="20"/>
           <w:lang w:val="en-US"/>
         </w:rPr>
-        <w:t xml:space="preserve">the </w:t>
+        <w:footnoteReference w:id="7"/>
       </w:r>
       <w:r>
         <w:rPr>
@@ -4047,7 +4135,7 @@
           <w:szCs w:val="20"/>
           <w:lang w:val="en-US"/>
         </w:rPr>
-        <w:t>REST</w:t>
+        <w:t xml:space="preserve"> into JSON and back was achieved through the Jackson. In detail, the client would send, depending on the goal to be achieved, a PUT, GET, POST or DELETE request to a specific URL where the server then accepts this particular request, reads the body and then performs the appropriate action. Again, similarly to the server, this process was implemented by following a tutorial for </w:t>
       </w:r>
       <w:r>
         <w:rPr>
@@ -4057,7 +4145,7 @@
           <w:szCs w:val="20"/>
           <w:lang w:val="en-US"/>
         </w:rPr>
-        <w:t xml:space="preserve"> API</w:t>
+        <w:t xml:space="preserve">the </w:t>
       </w:r>
       <w:r>
         <w:rPr>
@@ -4067,7 +4155,7 @@
           <w:szCs w:val="20"/>
           <w:lang w:val="en-US"/>
         </w:rPr>
-        <w:t xml:space="preserve"> and again, other alternatives were taken into consideration. However, after having seen that this particular way of implementing a REST</w:t>
+        <w:t>REST</w:t>
       </w:r>
       <w:r>
         <w:rPr>
@@ -4087,6 +4175,26 @@
           <w:szCs w:val="20"/>
           <w:lang w:val="en-US"/>
         </w:rPr>
+        <w:t xml:space="preserve"> and again, other alternatives were taken into consideration. However, after having seen that this particular way of implementing a REST</w:t>
+      </w:r>
+      <w:r>
+        <w:rPr>
+          <w:rFonts w:ascii="Arial" w:hAnsi="Arial" w:cs="Arial"/>
+          <w:color w:val="auto"/>
+          <w:sz w:val="20"/>
+          <w:szCs w:val="20"/>
+          <w:lang w:val="en-US"/>
+        </w:rPr>
+        <w:t xml:space="preserve"> API</w:t>
+      </w:r>
+      <w:r>
+        <w:rPr>
+          <w:rFonts w:ascii="Arial" w:hAnsi="Arial" w:cs="Arial"/>
+          <w:color w:val="auto"/>
+          <w:sz w:val="20"/>
+          <w:szCs w:val="20"/>
+          <w:lang w:val="en-US"/>
+        </w:rPr>
         <w:t xml:space="preserve"> seems to be the standard, we decided to stick to it. Looking back at this decision, it is clear that this particular implementation provided us with the flexibility to add new and change already existing request endpoints without a lot of trouble. Conclusively, we no doubt would go down this path again.</w:t>
       </w:r>
     </w:p>
@@ -4112,14 +4220,14 @@
           <w:lang w:val="en-GB"/>
         </w:rPr>
       </w:pPr>
-      <w:bookmarkStart w:id="12" w:name="_Toc4674418"/>
+      <w:bookmarkStart w:id="11" w:name="_Toc4674418"/>
       <w:r>
         <w:rPr>
           <w:lang w:val="en-GB"/>
         </w:rPr>
         <w:t>Point for improvement</w:t>
       </w:r>
-      <w:bookmarkEnd w:id="12"/>
+      <w:bookmarkEnd w:id="11"/>
     </w:p>
     <w:p>
       <w:pPr>
@@ -4129,14 +4237,14 @@
           <w:lang w:val="en-GB"/>
         </w:rPr>
       </w:pPr>
-      <w:bookmarkStart w:id="13" w:name="_Toc4674419"/>
+      <w:bookmarkStart w:id="12" w:name="_Toc4674419"/>
       <w:r>
         <w:rPr>
           <w:lang w:val="en-GB"/>
         </w:rPr>
         <w:t>Software improvement</w:t>
       </w:r>
-      <w:bookmarkEnd w:id="13"/>
+      <w:bookmarkEnd w:id="12"/>
     </w:p>
     <w:p>
       <w:pPr>
@@ -4153,14 +4261,14 @@
           <w:lang w:val="en-GB"/>
         </w:rPr>
       </w:pPr>
-      <w:bookmarkStart w:id="14" w:name="_Toc4674420"/>
+      <w:bookmarkStart w:id="13" w:name="_Toc4674420"/>
       <w:r>
         <w:rPr>
           <w:lang w:val="en-GB"/>
         </w:rPr>
         <w:t>Process Improvement</w:t>
       </w:r>
-      <w:bookmarkEnd w:id="14"/>
+      <w:bookmarkEnd w:id="13"/>
     </w:p>
     <w:p>
       <w:pPr>
@@ -4177,14 +4285,14 @@
           <w:lang w:val="en-GB"/>
         </w:rPr>
       </w:pPr>
-      <w:bookmarkStart w:id="15" w:name="_Toc4674421"/>
+      <w:bookmarkStart w:id="14" w:name="_Toc4674421"/>
       <w:r>
         <w:rPr>
           <w:lang w:val="en-GB"/>
         </w:rPr>
         <w:t>Course improvement</w:t>
       </w:r>
-      <w:bookmarkEnd w:id="15"/>
+      <w:bookmarkEnd w:id="14"/>
     </w:p>
     <w:p>
       <w:pPr>
@@ -4201,14 +4309,14 @@
           <w:lang w:val="en-GB"/>
         </w:rPr>
       </w:pPr>
-      <w:bookmarkStart w:id="16" w:name="_Toc4674422"/>
+      <w:bookmarkStart w:id="15" w:name="_Toc4674422"/>
       <w:r>
         <w:rPr>
           <w:lang w:val="en-GB"/>
         </w:rPr>
         <w:t>Individual Feedback</w:t>
       </w:r>
-      <w:bookmarkEnd w:id="16"/>
+      <w:bookmarkEnd w:id="15"/>
     </w:p>
     <w:p>
       <w:pPr>
@@ -4218,14 +4326,14 @@
           <w:lang w:val="en-GB"/>
         </w:rPr>
       </w:pPr>
-      <w:bookmarkStart w:id="17" w:name="_Toc4674423"/>
+      <w:bookmarkStart w:id="16" w:name="_Toc4674423"/>
       <w:r>
         <w:rPr>
           <w:lang w:val="en-GB"/>
         </w:rPr>
         <w:t>Jari van den Broek</w:t>
       </w:r>
-      <w:bookmarkEnd w:id="17"/>
+      <w:bookmarkEnd w:id="16"/>
     </w:p>
     <w:p>
       <w:pPr>
@@ -4235,14 +4343,14 @@
           <w:lang w:val="en-GB"/>
         </w:rPr>
       </w:pPr>
-      <w:bookmarkStart w:id="18" w:name="_Toc4674424"/>
+      <w:bookmarkStart w:id="17" w:name="_Toc4674424"/>
       <w:r>
         <w:rPr>
           <w:lang w:val="en-GB"/>
         </w:rPr>
         <w:t>Strong points</w:t>
       </w:r>
-      <w:bookmarkEnd w:id="18"/>
+      <w:bookmarkEnd w:id="17"/>
     </w:p>
     <w:p>
       <w:pPr>
@@ -4289,7 +4397,7 @@
           <w:lang w:val="en-GB"/>
         </w:rPr>
       </w:pPr>
-      <w:bookmarkStart w:id="19" w:name="_Toc4674425"/>
+      <w:bookmarkStart w:id="18" w:name="_Toc4674425"/>
       <w:r>
         <w:rPr>
           <w:lang w:val="en-GB"/>
@@ -4297,7 +4405,7 @@
         <w:lastRenderedPageBreak/>
         <w:t>Weak points</w:t>
       </w:r>
-      <w:bookmarkEnd w:id="19"/>
+      <w:bookmarkEnd w:id="18"/>
     </w:p>
     <w:p>
       <w:pPr>
@@ -4335,41 +4443,59 @@
           <w:lang w:val="en-GB"/>
         </w:rPr>
       </w:pPr>
-      <w:bookmarkStart w:id="20" w:name="_Toc4674426"/>
+      <w:bookmarkStart w:id="19" w:name="_Toc4674426"/>
       <w:r>
         <w:rPr>
           <w:lang w:val="en-GB"/>
         </w:rPr>
         <w:t>Conflicts</w:t>
       </w:r>
-      <w:bookmarkEnd w:id="20"/>
-    </w:p>
-    <w:p>
-      <w:pPr>
-        <w:rPr>
-          <w:rFonts w:ascii="Arial" w:hAnsi="Arial" w:cs="Arial"/>
-          <w:color w:val="auto"/>
-          <w:sz w:val="20"/>
-          <w:lang w:val="en-GB"/>
-        </w:rPr>
-      </w:pPr>
-      <w:r>
-        <w:rPr>
-          <w:rFonts w:ascii="Arial" w:hAnsi="Arial" w:cs="Arial"/>
-          <w:color w:val="auto"/>
-          <w:sz w:val="20"/>
-          <w:lang w:val="en-GB"/>
-        </w:rPr>
-        <w:t xml:space="preserve">There were no conflicts within the team, but that could also have been, because there was a clear difference between how vocal everyone was. All of us improved our knowledge of Java, but not everyone improved their communicative skills during the project, which was a bit disappointing. Overall it was a </w:t>
-      </w:r>
-      <w:r>
-        <w:rPr>
-          <w:rFonts w:ascii="Arial" w:hAnsi="Arial" w:cs="Arial"/>
-          <w:color w:val="auto"/>
-          <w:sz w:val="20"/>
-          <w:lang w:val="en-GB"/>
-        </w:rPr>
-        <w:t>good process and I was very content with my team mates.</w:t>
+      <w:bookmarkEnd w:id="19"/>
+    </w:p>
+    <w:p>
+      <w:pPr>
+        <w:rPr>
+          <w:rFonts w:ascii="Arial" w:hAnsi="Arial" w:cs="Arial"/>
+          <w:color w:val="auto"/>
+          <w:sz w:val="20"/>
+          <w:lang w:val="en-GB"/>
+        </w:rPr>
+      </w:pPr>
+      <w:r>
+        <w:rPr>
+          <w:rFonts w:ascii="Arial" w:hAnsi="Arial" w:cs="Arial"/>
+          <w:color w:val="auto"/>
+          <w:sz w:val="20"/>
+          <w:lang w:val="en-GB"/>
+        </w:rPr>
+        <w:t>There were no conflicts within the team, but that could also have been</w:t>
+      </w:r>
+      <w:r>
+        <w:rPr>
+          <w:rFonts w:ascii="Arial" w:hAnsi="Arial" w:cs="Arial"/>
+          <w:color w:val="auto"/>
+          <w:sz w:val="20"/>
+          <w:lang w:val="en-GB"/>
+        </w:rPr>
+        <w:t xml:space="preserve"> </w:t>
+      </w:r>
+      <w:r>
+        <w:rPr>
+          <w:rFonts w:ascii="Arial" w:hAnsi="Arial" w:cs="Arial"/>
+          <w:color w:val="auto"/>
+          <w:sz w:val="20"/>
+          <w:lang w:val="en-GB"/>
+        </w:rPr>
+        <w:t xml:space="preserve">because there was a clear difference between how vocal everyone was. All of us improved our knowledge of Java, but not everyone improved their communicative skills during the project, which was a bit disappointing. Overall it was a </w:t>
+      </w:r>
+      <w:r>
+        <w:rPr>
+          <w:rFonts w:ascii="Arial" w:hAnsi="Arial" w:cs="Arial"/>
+          <w:color w:val="auto"/>
+          <w:sz w:val="20"/>
+          <w:lang w:val="en-GB"/>
+        </w:rPr>
+        <w:t>good process and I was very content with my teammates.</w:t>
       </w:r>
     </w:p>
     <w:p>
@@ -4387,14 +4513,14 @@
           <w:lang w:val="en-GB"/>
         </w:rPr>
       </w:pPr>
-      <w:bookmarkStart w:id="21" w:name="_Toc4674427"/>
+      <w:bookmarkStart w:id="20" w:name="_Toc4674427"/>
       <w:r>
         <w:rPr>
           <w:lang w:val="en-GB"/>
         </w:rPr>
         <w:t>Johannes Hagspiel</w:t>
       </w:r>
-      <w:bookmarkEnd w:id="21"/>
+      <w:bookmarkEnd w:id="20"/>
     </w:p>
     <w:p>
       <w:pPr>
@@ -4404,14 +4530,14 @@
           <w:lang w:val="en-GB"/>
         </w:rPr>
       </w:pPr>
-      <w:bookmarkStart w:id="22" w:name="_Toc4674428"/>
+      <w:bookmarkStart w:id="21" w:name="_Toc4674428"/>
       <w:r>
         <w:rPr>
           <w:lang w:val="en-GB"/>
         </w:rPr>
         <w:t>Strong points</w:t>
       </w:r>
-      <w:bookmarkEnd w:id="22"/>
+      <w:bookmarkEnd w:id="21"/>
     </w:p>
     <w:p>
       <w:pPr>
@@ -4443,14 +4569,14 @@
           <w:lang w:val="en-GB"/>
         </w:rPr>
       </w:pPr>
-      <w:bookmarkStart w:id="23" w:name="_Toc4674429"/>
+      <w:bookmarkStart w:id="22" w:name="_Toc4674429"/>
       <w:r>
         <w:rPr>
           <w:lang w:val="en-GB"/>
         </w:rPr>
         <w:t>Weak points</w:t>
       </w:r>
-      <w:bookmarkEnd w:id="23"/>
+      <w:bookmarkEnd w:id="22"/>
     </w:p>
     <w:p>
       <w:pPr>
@@ -4468,7 +4594,7 @@
           <w:szCs w:val="20"/>
           <w:lang w:val="en-US"/>
         </w:rPr>
-        <w:t>I think one of my weaker points was that I was not really able to explain how the server and the client-server communication worked. I feel particularly disappointed about this as I anticipated this and even told my team mates about it – I mentioned it as a weakness of mine in the README. Additionally, I did not really lead our team and push it during the periods when not much progress was being made, which is was also partially caused by the point I mentioned earlier, my inability to teach other people about things that I have learned.</w:t>
+        <w:t>I think one of my weaker points was that I was not really able to explain how the server and the client-server communication worked. I feel particularly disappointed about this as I anticipated this and even told my teammates about it – I mentioned it as a weakness of mine in the README. Additionally, I did not really lead our team and push it during the periods when not much progress was being made, which was also partially caused by the point I mentioned earlier, my inability to teach other people about things that I have learned.</w:t>
       </w:r>
     </w:p>
     <w:p>
@@ -4479,14 +4605,14 @@
           <w:lang w:val="en-GB"/>
         </w:rPr>
       </w:pPr>
-      <w:bookmarkStart w:id="24" w:name="_Toc4674430"/>
+      <w:bookmarkStart w:id="23" w:name="_Toc4674430"/>
       <w:r>
         <w:rPr>
           <w:lang w:val="en-GB"/>
         </w:rPr>
         <w:t>Conflicts</w:t>
       </w:r>
-      <w:bookmarkEnd w:id="24"/>
+      <w:bookmarkEnd w:id="23"/>
     </w:p>
     <w:p>
       <w:pPr>
@@ -4507,7 +4633,7 @@
           <w:szCs w:val="20"/>
           <w:lang w:val="en-US"/>
         </w:rPr>
-        <w:t xml:space="preserve">As far as  I remember, there were no major conflicts in the team. Even though on the surface, this looks good, I do think that this is also a sign of the fact that we did not engage too deeply into the areas that other people were responsible for. Overall, I think I had great team mates, I learned a lot about the SPRING framework and the importance as well as the difficulty of project management were highlighted again to me. </w:t>
+        <w:t xml:space="preserve">As far as  I remember, there were no major conflicts in the team. Even though on the surface, this looks good, I do think that this is also a sign of the fact that we did not engage too deeply into the areas that other people were responsible for. Overall, I think I had great teammates, I learned a lot about the SPRING framework and the importance as well as the difficulty of project management were highlighted again to me. </w:t>
       </w:r>
     </w:p>
     <w:p>
@@ -4546,7 +4672,7 @@
           <w:lang w:val="en-GB"/>
         </w:rPr>
       </w:pPr>
-      <w:bookmarkStart w:id="25" w:name="_Toc4674431"/>
+      <w:bookmarkStart w:id="24" w:name="_Toc4674431"/>
       <w:r>
         <w:rPr>
           <w:lang w:val="en-GB"/>
@@ -4565,7 +4691,7 @@
         </w:rPr>
         <w:t>rdonez</w:t>
       </w:r>
-      <w:bookmarkEnd w:id="25"/>
+      <w:bookmarkEnd w:id="24"/>
     </w:p>
     <w:p>
       <w:pPr>
@@ -4575,14 +4701,14 @@
           <w:lang w:val="en-GB"/>
         </w:rPr>
       </w:pPr>
-      <w:bookmarkStart w:id="26" w:name="_Toc4674432"/>
+      <w:bookmarkStart w:id="25" w:name="_Toc4674432"/>
       <w:r>
         <w:rPr>
           <w:lang w:val="en-GB"/>
         </w:rPr>
         <w:t>Strong points</w:t>
       </w:r>
-      <w:bookmarkEnd w:id="26"/>
+      <w:bookmarkEnd w:id="25"/>
     </w:p>
     <w:p>
       <w:pPr>
@@ -4599,7 +4725,7 @@
           <w:lang w:val="en-GB"/>
         </w:rPr>
       </w:pPr>
-      <w:bookmarkStart w:id="27" w:name="_Toc4674433"/>
+      <w:bookmarkStart w:id="26" w:name="_Toc4674433"/>
       <w:r>
         <w:rPr>
           <w:lang w:val="en-GB"/>
@@ -4607,7 +4733,7 @@
         <w:lastRenderedPageBreak/>
         <w:t>Weak points</w:t>
       </w:r>
-      <w:bookmarkEnd w:id="27"/>
+      <w:bookmarkEnd w:id="26"/>
     </w:p>
     <w:p>
       <w:pPr>
@@ -4624,14 +4750,14 @@
           <w:lang w:val="en-GB"/>
         </w:rPr>
       </w:pPr>
-      <w:bookmarkStart w:id="28" w:name="_Toc4674434"/>
+      <w:bookmarkStart w:id="27" w:name="_Toc4674434"/>
       <w:r>
         <w:rPr>
           <w:lang w:val="en-GB"/>
         </w:rPr>
         <w:t>Conflicts</w:t>
       </w:r>
-      <w:bookmarkEnd w:id="28"/>
+      <w:bookmarkEnd w:id="27"/>
     </w:p>
     <w:p>
       <w:pPr>
@@ -4648,7 +4774,7 @@
           <w:lang w:val="en-GB"/>
         </w:rPr>
       </w:pPr>
-      <w:bookmarkStart w:id="29" w:name="_Toc4674435"/>
+      <w:bookmarkStart w:id="28" w:name="_Toc4674435"/>
       <w:r>
         <w:rPr>
           <w:lang w:val="en-GB"/>
@@ -4667,12 +4793,14 @@
         </w:rPr>
         <w:t>R</w:t>
       </w:r>
+      <w:bookmarkEnd w:id="28"/>
       <w:r>
         <w:rPr>
           <w:lang w:val="en-GB"/>
         </w:rPr>
         <w:t>iet</w:t>
       </w:r>
+      <w:bookmarkStart w:id="29" w:name="_GoBack"/>
       <w:bookmarkEnd w:id="29"/>
     </w:p>
     <w:p>
@@ -5201,7 +5329,25 @@
           <w:sz w:val="18"/>
           <w:lang w:val="en-GB"/>
         </w:rPr>
-        <w:t xml:space="preserve">The Spring Framework is an application framework and inversion of control container for the Java platform. The framework’s core features can be used by any Java application’ - </w:t>
+        <w:t>The S</w:t>
+      </w:r>
+      <w:r>
+        <w:rPr>
+          <w:rFonts w:ascii="Arial" w:hAnsi="Arial" w:cs="Arial"/>
+          <w:color w:val="auto"/>
+          <w:sz w:val="18"/>
+          <w:lang w:val="en-GB"/>
+        </w:rPr>
+        <w:t xml:space="preserve">PRING </w:t>
+      </w:r>
+      <w:r>
+        <w:rPr>
+          <w:rFonts w:ascii="Arial" w:hAnsi="Arial" w:cs="Arial"/>
+          <w:color w:val="auto"/>
+          <w:sz w:val="18"/>
+          <w:lang w:val="en-GB"/>
+        </w:rPr>
+        <w:t xml:space="preserve">Framework is an application framework and inversion of control container for the Java platform. The framework’s core features can be used by any Java application’ - </w:t>
       </w:r>
       <w:r>
         <w:rPr>
@@ -7643,7 +7789,7 @@
 </file>
 
 <file path=customXml/itemProps1.xml><?xml version="1.0" encoding="utf-8"?>
-<ds:datastoreItem xmlns:ds="http://schemas.openxmlformats.org/officeDocument/2006/customXml" ds:itemID="{185199D7-A3FB-4F49-8E49-D63CB1714040}">
+<ds:datastoreItem xmlns:ds="http://schemas.openxmlformats.org/officeDocument/2006/customXml" ds:itemID="{2DC79264-7F4F-4D43-886D-05521FB27A3F}">
   <ds:schemaRefs>
     <ds:schemaRef ds:uri="http://schemas.openxmlformats.org/officeDocument/2006/bibliography"/>
   </ds:schemaRefs>

</xml_diff>

<commit_message>
Adding the entire improvement section
</commit_message>
<xml_diff>
--- a/doc/Final Report/Final_Report.docx
+++ b/doc/Final Report/Final_Report.docx
@@ -189,6 +189,8 @@
           <w:r>
             <w:t>Contents</w:t>
           </w:r>
+          <w:bookmarkStart w:id="0" w:name="_GoBack"/>
+          <w:bookmarkEnd w:id="0"/>
         </w:p>
         <w:p>
           <w:pPr>
@@ -224,7 +226,7 @@
             </w:rPr>
             <w:fldChar w:fldCharType="separate"/>
           </w:r>
-          <w:hyperlink w:anchor="_Toc4674407" w:history="1">
+          <w:hyperlink w:anchor="_Toc4677380" w:history="1">
             <w:r>
               <w:rPr>
                 <w:rStyle w:val="Hyperlink"/>
@@ -252,7 +254,7 @@
                 <w:noProof/>
                 <w:webHidden/>
               </w:rPr>
-              <w:instrText xml:space="preserve"> PAGEREF _Toc4674407 \h </w:instrText>
+              <w:instrText xml:space="preserve"> PAGEREF _Toc4677380 \h </w:instrText>
             </w:r>
             <w:r>
               <w:rPr>
@@ -296,7 +298,7 @@
               <w:lang w:eastAsia="nl-NL"/>
             </w:rPr>
           </w:pPr>
-          <w:hyperlink w:anchor="_Toc4674408" w:history="1">
+          <w:hyperlink w:anchor="_Toc4677381" w:history="1">
             <w:r>
               <w:rPr>
                 <w:rStyle w:val="Hyperlink"/>
@@ -324,7 +326,7 @@
                 <w:noProof/>
                 <w:webHidden/>
               </w:rPr>
-              <w:instrText xml:space="preserve"> PAGEREF _Toc4674408 \h </w:instrText>
+              <w:instrText xml:space="preserve"> PAGEREF _Toc4677381 \h </w:instrText>
             </w:r>
             <w:r>
               <w:rPr>
@@ -368,7 +370,7 @@
               <w:lang w:eastAsia="nl-NL"/>
             </w:rPr>
           </w:pPr>
-          <w:hyperlink w:anchor="_Toc4674409" w:history="1">
+          <w:hyperlink w:anchor="_Toc4677382" w:history="1">
             <w:r>
               <w:rPr>
                 <w:rStyle w:val="Hyperlink"/>
@@ -396,7 +398,7 @@
                 <w:noProof/>
                 <w:webHidden/>
               </w:rPr>
-              <w:instrText xml:space="preserve"> PAGEREF _Toc4674409 \h </w:instrText>
+              <w:instrText xml:space="preserve"> PAGEREF _Toc4677382 \h </w:instrText>
             </w:r>
             <w:r>
               <w:rPr>
@@ -440,7 +442,7 @@
               <w:lang w:eastAsia="nl-NL"/>
             </w:rPr>
           </w:pPr>
-          <w:hyperlink w:anchor="_Toc4674410" w:history="1">
+          <w:hyperlink w:anchor="_Toc4677383" w:history="1">
             <w:r>
               <w:rPr>
                 <w:rStyle w:val="Hyperlink"/>
@@ -468,7 +470,7 @@
                 <w:noProof/>
                 <w:webHidden/>
               </w:rPr>
-              <w:instrText xml:space="preserve"> PAGEREF _Toc4674410 \h </w:instrText>
+              <w:instrText xml:space="preserve"> PAGEREF _Toc4677383 \h </w:instrText>
             </w:r>
             <w:r>
               <w:rPr>
@@ -512,7 +514,7 @@
               <w:lang w:eastAsia="nl-NL"/>
             </w:rPr>
           </w:pPr>
-          <w:hyperlink w:anchor="_Toc4674411" w:history="1">
+          <w:hyperlink w:anchor="_Toc4677384" w:history="1">
             <w:r>
               <w:rPr>
                 <w:rStyle w:val="Hyperlink"/>
@@ -540,7 +542,7 @@
                 <w:noProof/>
                 <w:webHidden/>
               </w:rPr>
-              <w:instrText xml:space="preserve"> PAGEREF _Toc4674411 \h </w:instrText>
+              <w:instrText xml:space="preserve"> PAGEREF _Toc4677384 \h </w:instrText>
             </w:r>
             <w:r>
               <w:rPr>
@@ -584,7 +586,7 @@
               <w:lang w:eastAsia="nl-NL"/>
             </w:rPr>
           </w:pPr>
-          <w:hyperlink w:anchor="_Toc4674412" w:history="1">
+          <w:hyperlink w:anchor="_Toc4677385" w:history="1">
             <w:r>
               <w:rPr>
                 <w:rStyle w:val="Hyperlink"/>
@@ -612,7 +614,7 @@
                 <w:noProof/>
                 <w:webHidden/>
               </w:rPr>
-              <w:instrText xml:space="preserve"> PAGEREF _Toc4674412 \h </w:instrText>
+              <w:instrText xml:space="preserve"> PAGEREF _Toc4677385 \h </w:instrText>
             </w:r>
             <w:r>
               <w:rPr>
@@ -656,7 +658,7 @@
               <w:lang w:eastAsia="nl-NL"/>
             </w:rPr>
           </w:pPr>
-          <w:hyperlink w:anchor="_Toc4674413" w:history="1">
+          <w:hyperlink w:anchor="_Toc4677386" w:history="1">
             <w:r>
               <w:rPr>
                 <w:rStyle w:val="Hyperlink"/>
@@ -684,7 +686,7 @@
                 <w:noProof/>
                 <w:webHidden/>
               </w:rPr>
-              <w:instrText xml:space="preserve"> PAGEREF _Toc4674413 \h </w:instrText>
+              <w:instrText xml:space="preserve"> PAGEREF _Toc4677386 \h </w:instrText>
             </w:r>
             <w:r>
               <w:rPr>
@@ -728,7 +730,7 @@
               <w:lang w:eastAsia="nl-NL"/>
             </w:rPr>
           </w:pPr>
-          <w:hyperlink w:anchor="_Toc4674414" w:history="1">
+          <w:hyperlink w:anchor="_Toc4677387" w:history="1">
             <w:r>
               <w:rPr>
                 <w:rStyle w:val="Hyperlink"/>
@@ -756,7 +758,7 @@
                 <w:noProof/>
                 <w:webHidden/>
               </w:rPr>
-              <w:instrText xml:space="preserve"> PAGEREF _Toc4674414 \h </w:instrText>
+              <w:instrText xml:space="preserve"> PAGEREF _Toc4677387 \h </w:instrText>
             </w:r>
             <w:r>
               <w:rPr>
@@ -800,7 +802,7 @@
               <w:lang w:eastAsia="nl-NL"/>
             </w:rPr>
           </w:pPr>
-          <w:hyperlink w:anchor="_Toc4674415" w:history="1">
+          <w:hyperlink w:anchor="_Toc4677388" w:history="1">
             <w:r>
               <w:rPr>
                 <w:rStyle w:val="Hyperlink"/>
@@ -828,7 +830,7 @@
                 <w:noProof/>
                 <w:webHidden/>
               </w:rPr>
-              <w:instrText xml:space="preserve"> PAGEREF _Toc4674415 \h </w:instrText>
+              <w:instrText xml:space="preserve"> PAGEREF _Toc4677388 \h </w:instrText>
             </w:r>
             <w:r>
               <w:rPr>
@@ -872,7 +874,7 @@
               <w:lang w:eastAsia="nl-NL"/>
             </w:rPr>
           </w:pPr>
-          <w:hyperlink w:anchor="_Toc4674416" w:history="1">
+          <w:hyperlink w:anchor="_Toc4677389" w:history="1">
             <w:r>
               <w:rPr>
                 <w:rStyle w:val="Hyperlink"/>
@@ -900,7 +902,7 @@
                 <w:noProof/>
                 <w:webHidden/>
               </w:rPr>
-              <w:instrText xml:space="preserve"> PAGEREF _Toc4674416 \h </w:instrText>
+              <w:instrText xml:space="preserve"> PAGEREF _Toc4677389 \h </w:instrText>
             </w:r>
             <w:r>
               <w:rPr>
@@ -944,14 +946,14 @@
               <w:lang w:eastAsia="nl-NL"/>
             </w:rPr>
           </w:pPr>
-          <w:hyperlink w:anchor="_Toc4674417" w:history="1">
+          <w:hyperlink w:anchor="_Toc4677390" w:history="1">
             <w:r>
               <w:rPr>
                 <w:rStyle w:val="Hyperlink"/>
                 <w:noProof/>
                 <w:lang w:val="en-US"/>
               </w:rPr>
-              <w:t>Client Server Communication</w:t>
+              <w:t>Client-Server Communication</w:t>
             </w:r>
             <w:r>
               <w:rPr>
@@ -972,7 +974,7 @@
                 <w:noProof/>
                 <w:webHidden/>
               </w:rPr>
-              <w:instrText xml:space="preserve"> PAGEREF _Toc4674417 \h </w:instrText>
+              <w:instrText xml:space="preserve"> PAGEREF _Toc4677390 \h </w:instrText>
             </w:r>
             <w:r>
               <w:rPr>
@@ -1016,7 +1018,7 @@
               <w:lang w:eastAsia="nl-NL"/>
             </w:rPr>
           </w:pPr>
-          <w:hyperlink w:anchor="_Toc4674418" w:history="1">
+          <w:hyperlink w:anchor="_Toc4677391" w:history="1">
             <w:r>
               <w:rPr>
                 <w:rStyle w:val="Hyperlink"/>
@@ -1044,7 +1046,7 @@
                 <w:noProof/>
                 <w:webHidden/>
               </w:rPr>
-              <w:instrText xml:space="preserve"> PAGEREF _Toc4674418 \h </w:instrText>
+              <w:instrText xml:space="preserve"> PAGEREF _Toc4677391 \h </w:instrText>
             </w:r>
             <w:r>
               <w:rPr>
@@ -1088,7 +1090,7 @@
               <w:lang w:eastAsia="nl-NL"/>
             </w:rPr>
           </w:pPr>
-          <w:hyperlink w:anchor="_Toc4674419" w:history="1">
+          <w:hyperlink w:anchor="_Toc4677392" w:history="1">
             <w:r>
               <w:rPr>
                 <w:rStyle w:val="Hyperlink"/>
@@ -1116,7 +1118,7 @@
                 <w:noProof/>
                 <w:webHidden/>
               </w:rPr>
-              <w:instrText xml:space="preserve"> PAGEREF _Toc4674419 \h </w:instrText>
+              <w:instrText xml:space="preserve"> PAGEREF _Toc4677392 \h </w:instrText>
             </w:r>
             <w:r>
               <w:rPr>
@@ -1160,7 +1162,7 @@
               <w:lang w:eastAsia="nl-NL"/>
             </w:rPr>
           </w:pPr>
-          <w:hyperlink w:anchor="_Toc4674420" w:history="1">
+          <w:hyperlink w:anchor="_Toc4677393" w:history="1">
             <w:r>
               <w:rPr>
                 <w:rStyle w:val="Hyperlink"/>
@@ -1188,7 +1190,7 @@
                 <w:noProof/>
                 <w:webHidden/>
               </w:rPr>
-              <w:instrText xml:space="preserve"> PAGEREF _Toc4674420 \h </w:instrText>
+              <w:instrText xml:space="preserve"> PAGEREF _Toc4677393 \h </w:instrText>
             </w:r>
             <w:r>
               <w:rPr>
@@ -1232,7 +1234,7 @@
               <w:lang w:eastAsia="nl-NL"/>
             </w:rPr>
           </w:pPr>
-          <w:hyperlink w:anchor="_Toc4674421" w:history="1">
+          <w:hyperlink w:anchor="_Toc4677394" w:history="1">
             <w:r>
               <w:rPr>
                 <w:rStyle w:val="Hyperlink"/>
@@ -1260,7 +1262,7 @@
                 <w:noProof/>
                 <w:webHidden/>
               </w:rPr>
-              <w:instrText xml:space="preserve"> PAGEREF _Toc4674421 \h </w:instrText>
+              <w:instrText xml:space="preserve"> PAGEREF _Toc4677394 \h </w:instrText>
             </w:r>
             <w:r>
               <w:rPr>
@@ -1280,7 +1282,7 @@
                 <w:noProof/>
                 <w:webHidden/>
               </w:rPr>
-              <w:t>5</w:t>
+              <w:t>6</w:t>
             </w:r>
             <w:r>
               <w:rPr>
@@ -1304,7 +1306,7 @@
               <w:lang w:eastAsia="nl-NL"/>
             </w:rPr>
           </w:pPr>
-          <w:hyperlink w:anchor="_Toc4674422" w:history="1">
+          <w:hyperlink w:anchor="_Toc4677395" w:history="1">
             <w:r>
               <w:rPr>
                 <w:rStyle w:val="Hyperlink"/>
@@ -1332,7 +1334,7 @@
                 <w:noProof/>
                 <w:webHidden/>
               </w:rPr>
-              <w:instrText xml:space="preserve"> PAGEREF _Toc4674422 \h </w:instrText>
+              <w:instrText xml:space="preserve"> PAGEREF _Toc4677395 \h </w:instrText>
             </w:r>
             <w:r>
               <w:rPr>
@@ -1352,7 +1354,7 @@
                 <w:noProof/>
                 <w:webHidden/>
               </w:rPr>
-              <w:t>5</w:t>
+              <w:t>6</w:t>
             </w:r>
             <w:r>
               <w:rPr>
@@ -1376,7 +1378,7 @@
               <w:lang w:eastAsia="nl-NL"/>
             </w:rPr>
           </w:pPr>
-          <w:hyperlink w:anchor="_Toc4674423" w:history="1">
+          <w:hyperlink w:anchor="_Toc4677396" w:history="1">
             <w:r>
               <w:rPr>
                 <w:rStyle w:val="Hyperlink"/>
@@ -1404,7 +1406,7 @@
                 <w:noProof/>
                 <w:webHidden/>
               </w:rPr>
-              <w:instrText xml:space="preserve"> PAGEREF _Toc4674423 \h </w:instrText>
+              <w:instrText xml:space="preserve"> PAGEREF _Toc4677396 \h </w:instrText>
             </w:r>
             <w:r>
               <w:rPr>
@@ -1424,7 +1426,7 @@
                 <w:noProof/>
                 <w:webHidden/>
               </w:rPr>
-              <w:t>5</w:t>
+              <w:t>6</w:t>
             </w:r>
             <w:r>
               <w:rPr>
@@ -1448,7 +1450,7 @@
               <w:lang w:eastAsia="nl-NL"/>
             </w:rPr>
           </w:pPr>
-          <w:hyperlink w:anchor="_Toc4674424" w:history="1">
+          <w:hyperlink w:anchor="_Toc4677397" w:history="1">
             <w:r>
               <w:rPr>
                 <w:rStyle w:val="Hyperlink"/>
@@ -1476,7 +1478,7 @@
                 <w:noProof/>
                 <w:webHidden/>
               </w:rPr>
-              <w:instrText xml:space="preserve"> PAGEREF _Toc4674424 \h </w:instrText>
+              <w:instrText xml:space="preserve"> PAGEREF _Toc4677397 \h </w:instrText>
             </w:r>
             <w:r>
               <w:rPr>
@@ -1496,7 +1498,7 @@
                 <w:noProof/>
                 <w:webHidden/>
               </w:rPr>
-              <w:t>5</w:t>
+              <w:t>6</w:t>
             </w:r>
             <w:r>
               <w:rPr>
@@ -1520,7 +1522,7 @@
               <w:lang w:eastAsia="nl-NL"/>
             </w:rPr>
           </w:pPr>
-          <w:hyperlink w:anchor="_Toc4674425" w:history="1">
+          <w:hyperlink w:anchor="_Toc4677398" w:history="1">
             <w:r>
               <w:rPr>
                 <w:rStyle w:val="Hyperlink"/>
@@ -1548,7 +1550,7 @@
                 <w:noProof/>
                 <w:webHidden/>
               </w:rPr>
-              <w:instrText xml:space="preserve"> PAGEREF _Toc4674425 \h </w:instrText>
+              <w:instrText xml:space="preserve"> PAGEREF _Toc4677398 \h </w:instrText>
             </w:r>
             <w:r>
               <w:rPr>
@@ -1592,7 +1594,7 @@
               <w:lang w:eastAsia="nl-NL"/>
             </w:rPr>
           </w:pPr>
-          <w:hyperlink w:anchor="_Toc4674426" w:history="1">
+          <w:hyperlink w:anchor="_Toc4677399" w:history="1">
             <w:r>
               <w:rPr>
                 <w:rStyle w:val="Hyperlink"/>
@@ -1620,7 +1622,7 @@
                 <w:noProof/>
                 <w:webHidden/>
               </w:rPr>
-              <w:instrText xml:space="preserve"> PAGEREF _Toc4674426 \h </w:instrText>
+              <w:instrText xml:space="preserve"> PAGEREF _Toc4677399 \h </w:instrText>
             </w:r>
             <w:r>
               <w:rPr>
@@ -1664,7 +1666,7 @@
               <w:lang w:eastAsia="nl-NL"/>
             </w:rPr>
           </w:pPr>
-          <w:hyperlink w:anchor="_Toc4674427" w:history="1">
+          <w:hyperlink w:anchor="_Toc4677400" w:history="1">
             <w:r>
               <w:rPr>
                 <w:rStyle w:val="Hyperlink"/>
@@ -1692,7 +1694,7 @@
                 <w:noProof/>
                 <w:webHidden/>
               </w:rPr>
-              <w:instrText xml:space="preserve"> PAGEREF _Toc4674427 \h </w:instrText>
+              <w:instrText xml:space="preserve"> PAGEREF _Toc4677400 \h </w:instrText>
             </w:r>
             <w:r>
               <w:rPr>
@@ -1736,7 +1738,7 @@
               <w:lang w:eastAsia="nl-NL"/>
             </w:rPr>
           </w:pPr>
-          <w:hyperlink w:anchor="_Toc4674428" w:history="1">
+          <w:hyperlink w:anchor="_Toc4677401" w:history="1">
             <w:r>
               <w:rPr>
                 <w:rStyle w:val="Hyperlink"/>
@@ -1764,7 +1766,7 @@
                 <w:noProof/>
                 <w:webHidden/>
               </w:rPr>
-              <w:instrText xml:space="preserve"> PAGEREF _Toc4674428 \h </w:instrText>
+              <w:instrText xml:space="preserve"> PAGEREF _Toc4677401 \h </w:instrText>
             </w:r>
             <w:r>
               <w:rPr>
@@ -1808,7 +1810,7 @@
               <w:lang w:eastAsia="nl-NL"/>
             </w:rPr>
           </w:pPr>
-          <w:hyperlink w:anchor="_Toc4674429" w:history="1">
+          <w:hyperlink w:anchor="_Toc4677402" w:history="1">
             <w:r>
               <w:rPr>
                 <w:rStyle w:val="Hyperlink"/>
@@ -1836,7 +1838,7 @@
                 <w:noProof/>
                 <w:webHidden/>
               </w:rPr>
-              <w:instrText xml:space="preserve"> PAGEREF _Toc4674429 \h </w:instrText>
+              <w:instrText xml:space="preserve"> PAGEREF _Toc4677402 \h </w:instrText>
             </w:r>
             <w:r>
               <w:rPr>
@@ -1880,7 +1882,7 @@
               <w:lang w:eastAsia="nl-NL"/>
             </w:rPr>
           </w:pPr>
-          <w:hyperlink w:anchor="_Toc4674430" w:history="1">
+          <w:hyperlink w:anchor="_Toc4677403" w:history="1">
             <w:r>
               <w:rPr>
                 <w:rStyle w:val="Hyperlink"/>
@@ -1908,7 +1910,7 @@
                 <w:noProof/>
                 <w:webHidden/>
               </w:rPr>
-              <w:instrText xml:space="preserve"> PAGEREF _Toc4674430 \h </w:instrText>
+              <w:instrText xml:space="preserve"> PAGEREF _Toc4677403 \h </w:instrText>
             </w:r>
             <w:r>
               <w:rPr>
@@ -1928,7 +1930,7 @@
                 <w:noProof/>
                 <w:webHidden/>
               </w:rPr>
-              <w:t>6</w:t>
+              <w:t>7</w:t>
             </w:r>
             <w:r>
               <w:rPr>
@@ -1952,14 +1954,14 @@
               <w:lang w:eastAsia="nl-NL"/>
             </w:rPr>
           </w:pPr>
-          <w:hyperlink w:anchor="_Toc4674431" w:history="1">
+          <w:hyperlink w:anchor="_Toc4677404" w:history="1">
             <w:r>
               <w:rPr>
                 <w:rStyle w:val="Hyperlink"/>
                 <w:noProof/>
                 <w:lang w:val="en-GB"/>
               </w:rPr>
-              <w:t>Nathan ordonez</w:t>
+              <w:t>Nathan Ordonez</w:t>
             </w:r>
             <w:r>
               <w:rPr>
@@ -1980,7 +1982,7 @@
                 <w:noProof/>
                 <w:webHidden/>
               </w:rPr>
-              <w:instrText xml:space="preserve"> PAGEREF _Toc4674431 \h </w:instrText>
+              <w:instrText xml:space="preserve"> PAGEREF _Toc4677404 \h </w:instrText>
             </w:r>
             <w:r>
               <w:rPr>
@@ -2000,7 +2002,7 @@
                 <w:noProof/>
                 <w:webHidden/>
               </w:rPr>
-              <w:t>6</w:t>
+              <w:t>7</w:t>
             </w:r>
             <w:r>
               <w:rPr>
@@ -2024,7 +2026,7 @@
               <w:lang w:eastAsia="nl-NL"/>
             </w:rPr>
           </w:pPr>
-          <w:hyperlink w:anchor="_Toc4674432" w:history="1">
+          <w:hyperlink w:anchor="_Toc4677405" w:history="1">
             <w:r>
               <w:rPr>
                 <w:rStyle w:val="Hyperlink"/>
@@ -2052,7 +2054,7 @@
                 <w:noProof/>
                 <w:webHidden/>
               </w:rPr>
-              <w:instrText xml:space="preserve"> PAGEREF _Toc4674432 \h </w:instrText>
+              <w:instrText xml:space="preserve"> PAGEREF _Toc4677405 \h </w:instrText>
             </w:r>
             <w:r>
               <w:rPr>
@@ -2072,7 +2074,7 @@
                 <w:noProof/>
                 <w:webHidden/>
               </w:rPr>
-              <w:t>6</w:t>
+              <w:t>7</w:t>
             </w:r>
             <w:r>
               <w:rPr>
@@ -2096,7 +2098,7 @@
               <w:lang w:eastAsia="nl-NL"/>
             </w:rPr>
           </w:pPr>
-          <w:hyperlink w:anchor="_Toc4674433" w:history="1">
+          <w:hyperlink w:anchor="_Toc4677406" w:history="1">
             <w:r>
               <w:rPr>
                 <w:rStyle w:val="Hyperlink"/>
@@ -2124,7 +2126,7 @@
                 <w:noProof/>
                 <w:webHidden/>
               </w:rPr>
-              <w:instrText xml:space="preserve"> PAGEREF _Toc4674433 \h </w:instrText>
+              <w:instrText xml:space="preserve"> PAGEREF _Toc4677406 \h </w:instrText>
             </w:r>
             <w:r>
               <w:rPr>
@@ -2168,7 +2170,7 @@
               <w:lang w:eastAsia="nl-NL"/>
             </w:rPr>
           </w:pPr>
-          <w:hyperlink w:anchor="_Toc4674434" w:history="1">
+          <w:hyperlink w:anchor="_Toc4677407" w:history="1">
             <w:r>
               <w:rPr>
                 <w:rStyle w:val="Hyperlink"/>
@@ -2196,7 +2198,7 @@
                 <w:noProof/>
                 <w:webHidden/>
               </w:rPr>
-              <w:instrText xml:space="preserve"> PAGEREF _Toc4674434 \h </w:instrText>
+              <w:instrText xml:space="preserve"> PAGEREF _Toc4677407 \h </w:instrText>
             </w:r>
             <w:r>
               <w:rPr>
@@ -2240,7 +2242,7 @@
               <w:lang w:eastAsia="nl-NL"/>
             </w:rPr>
           </w:pPr>
-          <w:hyperlink w:anchor="_Toc4674435" w:history="1">
+          <w:hyperlink w:anchor="_Toc4677408" w:history="1">
             <w:r>
               <w:rPr>
                 <w:rStyle w:val="Hyperlink"/>
@@ -2268,7 +2270,7 @@
                 <w:noProof/>
                 <w:webHidden/>
               </w:rPr>
-              <w:instrText xml:space="preserve"> PAGEREF _Toc4674435 \h </w:instrText>
+              <w:instrText xml:space="preserve"> PAGEREF _Toc4677408 \h </w:instrText>
             </w:r>
             <w:r>
               <w:rPr>
@@ -2312,7 +2314,7 @@
               <w:lang w:eastAsia="nl-NL"/>
             </w:rPr>
           </w:pPr>
-          <w:hyperlink w:anchor="_Toc4674436" w:history="1">
+          <w:hyperlink w:anchor="_Toc4677409" w:history="1">
             <w:r>
               <w:rPr>
                 <w:rStyle w:val="Hyperlink"/>
@@ -2340,7 +2342,7 @@
                 <w:noProof/>
                 <w:webHidden/>
               </w:rPr>
-              <w:instrText xml:space="preserve"> PAGEREF _Toc4674436 \h </w:instrText>
+              <w:instrText xml:space="preserve"> PAGEREF _Toc4677409 \h </w:instrText>
             </w:r>
             <w:r>
               <w:rPr>
@@ -2384,7 +2386,7 @@
               <w:lang w:eastAsia="nl-NL"/>
             </w:rPr>
           </w:pPr>
-          <w:hyperlink w:anchor="_Toc4674437" w:history="1">
+          <w:hyperlink w:anchor="_Toc4677410" w:history="1">
             <w:r>
               <w:rPr>
                 <w:rStyle w:val="Hyperlink"/>
@@ -2412,7 +2414,7 @@
                 <w:noProof/>
                 <w:webHidden/>
               </w:rPr>
-              <w:instrText xml:space="preserve"> PAGEREF _Toc4674437 \h </w:instrText>
+              <w:instrText xml:space="preserve"> PAGEREF _Toc4677410 \h </w:instrText>
             </w:r>
             <w:r>
               <w:rPr>
@@ -2456,7 +2458,7 @@
               <w:lang w:eastAsia="nl-NL"/>
             </w:rPr>
           </w:pPr>
-          <w:hyperlink w:anchor="_Toc4674438" w:history="1">
+          <w:hyperlink w:anchor="_Toc4677411" w:history="1">
             <w:r>
               <w:rPr>
                 <w:rStyle w:val="Hyperlink"/>
@@ -2484,7 +2486,7 @@
                 <w:noProof/>
                 <w:webHidden/>
               </w:rPr>
-              <w:instrText xml:space="preserve"> PAGEREF _Toc4674438 \h </w:instrText>
+              <w:instrText xml:space="preserve"> PAGEREF _Toc4677411 \h </w:instrText>
             </w:r>
             <w:r>
               <w:rPr>
@@ -2528,7 +2530,7 @@
               <w:lang w:eastAsia="nl-NL"/>
             </w:rPr>
           </w:pPr>
-          <w:hyperlink w:anchor="_Toc4674439" w:history="1">
+          <w:hyperlink w:anchor="_Toc4677412" w:history="1">
             <w:r>
               <w:rPr>
                 <w:rStyle w:val="Hyperlink"/>
@@ -2556,7 +2558,7 @@
                 <w:noProof/>
                 <w:webHidden/>
               </w:rPr>
-              <w:instrText xml:space="preserve"> PAGEREF _Toc4674439 \h </w:instrText>
+              <w:instrText xml:space="preserve"> PAGEREF _Toc4677412 \h </w:instrText>
             </w:r>
             <w:r>
               <w:rPr>
@@ -2600,7 +2602,7 @@
               <w:lang w:eastAsia="nl-NL"/>
             </w:rPr>
           </w:pPr>
-          <w:hyperlink w:anchor="_Toc4674440" w:history="1">
+          <w:hyperlink w:anchor="_Toc4677413" w:history="1">
             <w:r>
               <w:rPr>
                 <w:rStyle w:val="Hyperlink"/>
@@ -2628,7 +2630,7 @@
                 <w:noProof/>
                 <w:webHidden/>
               </w:rPr>
-              <w:instrText xml:space="preserve"> PAGEREF _Toc4674440 \h </w:instrText>
+              <w:instrText xml:space="preserve"> PAGEREF _Toc4677413 \h </w:instrText>
             </w:r>
             <w:r>
               <w:rPr>
@@ -2672,7 +2674,7 @@
               <w:lang w:eastAsia="nl-NL"/>
             </w:rPr>
           </w:pPr>
-          <w:hyperlink w:anchor="_Toc4674441" w:history="1">
+          <w:hyperlink w:anchor="_Toc4677414" w:history="1">
             <w:r>
               <w:rPr>
                 <w:rStyle w:val="Hyperlink"/>
@@ -2700,7 +2702,7 @@
                 <w:noProof/>
                 <w:webHidden/>
               </w:rPr>
-              <w:instrText xml:space="preserve"> PAGEREF _Toc4674441 \h </w:instrText>
+              <w:instrText xml:space="preserve"> PAGEREF _Toc4677414 \h </w:instrText>
             </w:r>
             <w:r>
               <w:rPr>
@@ -2744,7 +2746,7 @@
               <w:lang w:eastAsia="nl-NL"/>
             </w:rPr>
           </w:pPr>
-          <w:hyperlink w:anchor="_Toc4674442" w:history="1">
+          <w:hyperlink w:anchor="_Toc4677415" w:history="1">
             <w:r>
               <w:rPr>
                 <w:rStyle w:val="Hyperlink"/>
@@ -2772,7 +2774,7 @@
                 <w:noProof/>
                 <w:webHidden/>
               </w:rPr>
-              <w:instrText xml:space="preserve"> PAGEREF _Toc4674442 \h </w:instrText>
+              <w:instrText xml:space="preserve"> PAGEREF _Toc4677415 \h </w:instrText>
             </w:r>
             <w:r>
               <w:rPr>
@@ -2792,7 +2794,7 @@
                 <w:noProof/>
                 <w:webHidden/>
               </w:rPr>
-              <w:t>7</w:t>
+              <w:t>8</w:t>
             </w:r>
             <w:r>
               <w:rPr>
@@ -2816,7 +2818,7 @@
               <w:lang w:eastAsia="nl-NL"/>
             </w:rPr>
           </w:pPr>
-          <w:hyperlink w:anchor="_Toc4674443" w:history="1">
+          <w:hyperlink w:anchor="_Toc4677416" w:history="1">
             <w:r>
               <w:rPr>
                 <w:rStyle w:val="Hyperlink"/>
@@ -2844,7 +2846,7 @@
                 <w:noProof/>
                 <w:webHidden/>
               </w:rPr>
-              <w:instrText xml:space="preserve"> PAGEREF _Toc4674443 \h </w:instrText>
+              <w:instrText xml:space="preserve"> PAGEREF _Toc4677416 \h </w:instrText>
             </w:r>
             <w:r>
               <w:rPr>
@@ -2864,7 +2866,7 @@
                 <w:noProof/>
                 <w:webHidden/>
               </w:rPr>
-              <w:t>7</w:t>
+              <w:t>8</w:t>
             </w:r>
             <w:r>
               <w:rPr>
@@ -2888,7 +2890,7 @@
               <w:lang w:eastAsia="nl-NL"/>
             </w:rPr>
           </w:pPr>
-          <w:hyperlink w:anchor="_Toc4674444" w:history="1">
+          <w:hyperlink w:anchor="_Toc4677417" w:history="1">
             <w:r>
               <w:rPr>
                 <w:rStyle w:val="Hyperlink"/>
@@ -2916,7 +2918,7 @@
                 <w:noProof/>
                 <w:webHidden/>
               </w:rPr>
-              <w:instrText xml:space="preserve"> PAGEREF _Toc4674444 \h </w:instrText>
+              <w:instrText xml:space="preserve"> PAGEREF _Toc4677417 \h </w:instrText>
             </w:r>
             <w:r>
               <w:rPr>
@@ -2936,7 +2938,7 @@
                 <w:noProof/>
                 <w:webHidden/>
               </w:rPr>
-              <w:t>7</w:t>
+              <w:t>8</w:t>
             </w:r>
             <w:r>
               <w:rPr>
@@ -2960,7 +2962,7 @@
               <w:lang w:eastAsia="nl-NL"/>
             </w:rPr>
           </w:pPr>
-          <w:hyperlink w:anchor="_Toc4674445" w:history="1">
+          <w:hyperlink w:anchor="_Toc4677418" w:history="1">
             <w:r>
               <w:rPr>
                 <w:rStyle w:val="Hyperlink"/>
@@ -2988,7 +2990,7 @@
                 <w:noProof/>
                 <w:webHidden/>
               </w:rPr>
-              <w:instrText xml:space="preserve"> PAGEREF _Toc4674445 \h </w:instrText>
+              <w:instrText xml:space="preserve"> PAGEREF _Toc4677418 \h </w:instrText>
             </w:r>
             <w:r>
               <w:rPr>
@@ -3008,7 +3010,7 @@
                 <w:noProof/>
                 <w:webHidden/>
               </w:rPr>
-              <w:t>7</w:t>
+              <w:t>8</w:t>
             </w:r>
             <w:r>
               <w:rPr>
@@ -3032,7 +3034,7 @@
               <w:lang w:eastAsia="nl-NL"/>
             </w:rPr>
           </w:pPr>
-          <w:hyperlink w:anchor="_Toc4674446" w:history="1">
+          <w:hyperlink w:anchor="_Toc4677419" w:history="1">
             <w:r>
               <w:rPr>
                 <w:rStyle w:val="Hyperlink"/>
@@ -3060,7 +3062,7 @@
                 <w:noProof/>
                 <w:webHidden/>
               </w:rPr>
-              <w:instrText xml:space="preserve"> PAGEREF _Toc4674446 \h </w:instrText>
+              <w:instrText xml:space="preserve"> PAGEREF _Toc4677419 \h </w:instrText>
             </w:r>
             <w:r>
               <w:rPr>
@@ -3080,7 +3082,7 @@
                 <w:noProof/>
                 <w:webHidden/>
               </w:rPr>
-              <w:t>7</w:t>
+              <w:t>8</w:t>
             </w:r>
             <w:r>
               <w:rPr>
@@ -3121,7 +3123,7 @@
           <w:lang w:val="en-GB"/>
         </w:rPr>
       </w:pPr>
-      <w:bookmarkStart w:id="0" w:name="_Toc4674407"/>
+      <w:bookmarkStart w:id="1" w:name="_Toc4677380"/>
       <w:r>
         <w:rPr>
           <w:lang w:val="en-GB"/>
@@ -3129,7 +3131,7 @@
         <w:lastRenderedPageBreak/>
         <w:t>General</w:t>
       </w:r>
-      <w:bookmarkEnd w:id="0"/>
+      <w:bookmarkEnd w:id="1"/>
     </w:p>
     <w:p>
       <w:pPr>
@@ -3167,14 +3169,14 @@
           <w:lang w:val="en-GB"/>
         </w:rPr>
       </w:pPr>
-      <w:bookmarkStart w:id="1" w:name="_Toc4674408"/>
+      <w:bookmarkStart w:id="2" w:name="_Toc4677381"/>
       <w:r>
         <w:rPr>
           <w:lang w:val="en-GB"/>
         </w:rPr>
         <w:t>The Planning</w:t>
       </w:r>
-      <w:bookmarkEnd w:id="1"/>
+      <w:bookmarkEnd w:id="2"/>
     </w:p>
     <w:p>
       <w:pPr>
@@ -3229,27 +3231,7 @@
           <w:sz w:val="20"/>
           <w:lang w:val="en-GB"/>
         </w:rPr>
-        <w:t xml:space="preserve"> we assigned new tasks via the </w:t>
-      </w:r>
-      <w:proofErr w:type="spellStart"/>
-      <w:r>
-        <w:rPr>
-          <w:rFonts w:ascii="Arial" w:hAnsi="Arial" w:cs="Arial"/>
-          <w:color w:val="auto"/>
-          <w:sz w:val="20"/>
-          <w:lang w:val="en-GB"/>
-        </w:rPr>
-        <w:t>Scrumboard</w:t>
-      </w:r>
-      <w:proofErr w:type="spellEnd"/>
-      <w:r>
-        <w:rPr>
-          <w:rFonts w:ascii="Arial" w:hAnsi="Arial" w:cs="Arial"/>
-          <w:color w:val="auto"/>
-          <w:sz w:val="20"/>
-          <w:lang w:val="en-GB"/>
-        </w:rPr>
-        <w:t xml:space="preserve"> in our GitLab</w:t>
+        <w:t xml:space="preserve"> we assigned new tasks via the Scrumboard in our GitLab</w:t>
       </w:r>
       <w:r>
         <w:rPr>
@@ -3297,7 +3279,7 @@
           <w:lang w:val="en-GB"/>
         </w:rPr>
       </w:pPr>
-      <w:bookmarkStart w:id="2" w:name="_Toc4674409"/>
+      <w:bookmarkStart w:id="3" w:name="_Toc4677382"/>
       <w:r>
         <w:rPr>
           <w:lang w:val="en-GB"/>
@@ -3316,7 +3298,7 @@
         </w:rPr>
         <w:t>ollaboration</w:t>
       </w:r>
-      <w:bookmarkEnd w:id="2"/>
+      <w:bookmarkEnd w:id="3"/>
     </w:p>
     <w:p>
       <w:pPr>
@@ -3343,7 +3325,7 @@
           <w:lang w:val="en-GB"/>
         </w:rPr>
       </w:pPr>
-      <w:bookmarkStart w:id="3" w:name="_Toc4674410"/>
+      <w:bookmarkStart w:id="4" w:name="_Toc4677383"/>
       <w:r>
         <w:rPr>
           <w:lang w:val="en-GB"/>
@@ -3362,7 +3344,7 @@
         </w:rPr>
         <w:t>ommunication</w:t>
       </w:r>
-      <w:bookmarkEnd w:id="3"/>
+      <w:bookmarkEnd w:id="4"/>
     </w:p>
     <w:p>
       <w:pPr>
@@ -3391,7 +3373,7 @@
           <w:lang w:val="en-GB"/>
         </w:rPr>
       </w:pPr>
-      <w:bookmarkStart w:id="4" w:name="_Toc4674411"/>
+      <w:bookmarkStart w:id="5" w:name="_Toc4677384"/>
       <w:r>
         <w:rPr>
           <w:lang w:val="en-GB"/>
@@ -3422,7 +3404,7 @@
         </w:rPr>
         <w:t>ab</w:t>
       </w:r>
-      <w:bookmarkEnd w:id="4"/>
+      <w:bookmarkEnd w:id="5"/>
     </w:p>
     <w:p>
       <w:pPr>
@@ -3503,7 +3485,7 @@
           <w:lang w:val="en-GB"/>
         </w:rPr>
       </w:pPr>
-      <w:bookmarkStart w:id="5" w:name="_Toc4674412"/>
+      <w:bookmarkStart w:id="6" w:name="_Toc4677385"/>
       <w:r>
         <w:rPr>
           <w:lang w:val="en-GB"/>
@@ -3516,7 +3498,7 @@
         </w:rPr>
         <w:t xml:space="preserve"> group</w:t>
       </w:r>
-      <w:bookmarkEnd w:id="5"/>
+      <w:bookmarkEnd w:id="6"/>
     </w:p>
     <w:p>
       <w:pPr>
@@ -3572,14 +3554,14 @@
           <w:lang w:val="en-GB"/>
         </w:rPr>
       </w:pPr>
-      <w:bookmarkStart w:id="6" w:name="_Toc4674413"/>
+      <w:bookmarkStart w:id="7" w:name="_Toc4677386"/>
       <w:r>
         <w:rPr>
           <w:lang w:val="en-GB"/>
         </w:rPr>
         <w:t>Design decisions</w:t>
       </w:r>
-      <w:bookmarkEnd w:id="6"/>
+      <w:bookmarkEnd w:id="7"/>
     </w:p>
     <w:p>
       <w:pPr>
@@ -3596,14 +3578,14 @@
           <w:lang w:val="en-GB"/>
         </w:rPr>
       </w:pPr>
-      <w:bookmarkStart w:id="7" w:name="_Toc4674414"/>
+      <w:bookmarkStart w:id="8" w:name="_Toc4677387"/>
       <w:r>
         <w:rPr>
           <w:lang w:val="en-GB"/>
         </w:rPr>
         <w:t>Work division</w:t>
       </w:r>
-      <w:bookmarkEnd w:id="7"/>
+      <w:bookmarkEnd w:id="8"/>
     </w:p>
     <w:p>
       <w:pPr>
@@ -3796,14 +3778,14 @@
           <w:lang w:val="en-GB"/>
         </w:rPr>
       </w:pPr>
-      <w:bookmarkStart w:id="8" w:name="_Toc4674415"/>
+      <w:bookmarkStart w:id="9" w:name="_Toc4677388"/>
       <w:r>
         <w:rPr>
           <w:lang w:val="en-GB"/>
         </w:rPr>
         <w:t>Technological Decisions</w:t>
       </w:r>
-      <w:bookmarkEnd w:id="8"/>
+      <w:bookmarkEnd w:id="9"/>
     </w:p>
     <w:p>
       <w:pPr>
@@ -3813,14 +3795,14 @@
           <w:lang w:val="en-GB"/>
         </w:rPr>
       </w:pPr>
-      <w:bookmarkStart w:id="9" w:name="_Toc4674416"/>
+      <w:bookmarkStart w:id="10" w:name="_Toc4677389"/>
       <w:r>
         <w:rPr>
           <w:lang w:val="en-GB"/>
         </w:rPr>
         <w:t>The Server</w:t>
       </w:r>
-      <w:bookmarkEnd w:id="9"/>
+      <w:bookmarkEnd w:id="10"/>
     </w:p>
     <w:p>
       <w:pPr>
@@ -4016,7 +3998,7 @@
           <w:lang w:val="en-US"/>
         </w:rPr>
       </w:pPr>
-      <w:bookmarkStart w:id="10" w:name="_Toc4674417"/>
+      <w:bookmarkStart w:id="11" w:name="_Toc4677390"/>
       <w:r>
         <w:rPr>
           <w:lang w:val="en-US"/>
@@ -4035,7 +4017,7 @@
         </w:rPr>
         <w:t>Server Communication</w:t>
       </w:r>
-      <w:bookmarkEnd w:id="10"/>
+      <w:bookmarkEnd w:id="11"/>
     </w:p>
     <w:p>
       <w:pPr>
@@ -4220,14 +4202,14 @@
           <w:lang w:val="en-GB"/>
         </w:rPr>
       </w:pPr>
-      <w:bookmarkStart w:id="11" w:name="_Toc4674418"/>
+      <w:bookmarkStart w:id="12" w:name="_Toc4677391"/>
       <w:r>
         <w:rPr>
           <w:lang w:val="en-GB"/>
         </w:rPr>
         <w:t>Point for improvement</w:t>
       </w:r>
-      <w:bookmarkEnd w:id="11"/>
+      <w:bookmarkEnd w:id="12"/>
     </w:p>
     <w:p>
       <w:pPr>
@@ -4237,21 +4219,97 @@
           <w:lang w:val="en-GB"/>
         </w:rPr>
       </w:pPr>
-      <w:bookmarkStart w:id="12" w:name="_Toc4674419"/>
+      <w:bookmarkStart w:id="13" w:name="_Toc4677392"/>
       <w:r>
         <w:rPr>
           <w:lang w:val="en-GB"/>
         </w:rPr>
         <w:t>Software improvement</w:t>
       </w:r>
-      <w:bookmarkEnd w:id="12"/>
-    </w:p>
-    <w:p>
-      <w:pPr>
-        <w:rPr>
-          <w:lang w:val="en-GB"/>
-        </w:rPr>
-      </w:pPr>
+      <w:bookmarkEnd w:id="13"/>
+    </w:p>
+    <w:p>
+      <w:pPr>
+        <w:rPr>
+          <w:rFonts w:ascii="Arial" w:hAnsi="Arial" w:cs="Arial"/>
+          <w:color w:val="auto"/>
+          <w:sz w:val="20"/>
+          <w:lang w:val="en-GB"/>
+        </w:rPr>
+      </w:pPr>
+      <w:r>
+        <w:rPr>
+          <w:rFonts w:ascii="Arial" w:hAnsi="Arial" w:cs="Arial"/>
+          <w:color w:val="auto"/>
+          <w:sz w:val="20"/>
+          <w:lang w:val="en-GB"/>
+        </w:rPr>
+        <w:t xml:space="preserve">The biggest improvements to our application </w:t>
+      </w:r>
+      <w:r>
+        <w:rPr>
+          <w:rFonts w:ascii="Arial" w:hAnsi="Arial" w:cs="Arial"/>
+          <w:color w:val="auto"/>
+          <w:sz w:val="20"/>
+          <w:lang w:val="en-GB"/>
+        </w:rPr>
+        <w:t>could</w:t>
+      </w:r>
+      <w:r>
+        <w:rPr>
+          <w:rFonts w:ascii="Arial" w:hAnsi="Arial" w:cs="Arial"/>
+          <w:color w:val="auto"/>
+          <w:sz w:val="20"/>
+          <w:lang w:val="en-GB"/>
+        </w:rPr>
+        <w:t xml:space="preserve"> be the implementation of our basic features. At this point the choices are all quite binary, you either did or you didn’t. For things such as lowering the temperature and taking the bike instead of the car, we could implement our features different</w:t>
+      </w:r>
+      <w:r>
+        <w:rPr>
+          <w:rFonts w:ascii="Arial" w:hAnsi="Arial" w:cs="Arial"/>
+          <w:color w:val="auto"/>
+          <w:sz w:val="20"/>
+          <w:lang w:val="en-GB"/>
+        </w:rPr>
+        <w:t>ly</w:t>
+      </w:r>
+      <w:r>
+        <w:rPr>
+          <w:rFonts w:ascii="Arial" w:hAnsi="Arial" w:cs="Arial"/>
+          <w:color w:val="auto"/>
+          <w:sz w:val="20"/>
+          <w:lang w:val="en-GB"/>
+        </w:rPr>
+        <w:t>, like get the distance the user travelled by bike instead of car and how many degrees did the user lower the heating. These improvements would give the users a more realistic number of how much CO</w:t>
+      </w:r>
+      <w:r>
+        <w:rPr>
+          <w:rFonts w:ascii="Arial" w:hAnsi="Arial" w:cs="Arial"/>
+          <w:color w:val="auto"/>
+          <w:sz w:val="20"/>
+          <w:vertAlign w:val="subscript"/>
+          <w:lang w:val="en-GB"/>
+        </w:rPr>
+        <w:t>2</w:t>
+      </w:r>
+      <w:r>
+        <w:rPr>
+          <w:rFonts w:ascii="Arial" w:hAnsi="Arial" w:cs="Arial"/>
+          <w:color w:val="auto"/>
+          <w:sz w:val="20"/>
+          <w:lang w:val="en-GB"/>
+        </w:rPr>
+        <w:t xml:space="preserve"> they have actually saved.</w:t>
+      </w:r>
+      <w:r>
+        <w:rPr>
+          <w:rFonts w:ascii="Arial" w:hAnsi="Arial" w:cs="Arial"/>
+          <w:color w:val="auto"/>
+          <w:sz w:val="20"/>
+          <w:lang w:val="en-GB"/>
+        </w:rPr>
+        <w:t xml:space="preserve"> Another improvement could be the addition of information the user could access of their friends and the accomplishments of their friends. </w:t>
+      </w:r>
     </w:p>
     <w:p>
       <w:pPr>
@@ -4261,14 +4319,33 @@
           <w:lang w:val="en-GB"/>
         </w:rPr>
       </w:pPr>
-      <w:bookmarkStart w:id="13" w:name="_Toc4674420"/>
+      <w:bookmarkStart w:id="14" w:name="_Toc4677393"/>
       <w:r>
         <w:rPr>
           <w:lang w:val="en-GB"/>
         </w:rPr>
         <w:t>Process Improvement</w:t>
       </w:r>
-      <w:bookmarkEnd w:id="13"/>
+      <w:bookmarkEnd w:id="14"/>
+    </w:p>
+    <w:p>
+      <w:pPr>
+        <w:rPr>
+          <w:rFonts w:ascii="Arial" w:hAnsi="Arial" w:cs="Arial"/>
+          <w:color w:val="auto"/>
+          <w:sz w:val="20"/>
+          <w:lang w:val="en-GB"/>
+        </w:rPr>
+      </w:pPr>
+      <w:r>
+        <w:rPr>
+          <w:rFonts w:ascii="Arial" w:hAnsi="Arial" w:cs="Arial"/>
+          <w:color w:val="auto"/>
+          <w:sz w:val="20"/>
+          <w:lang w:val="en-GB"/>
+        </w:rPr>
+        <w:t>Planning is something that could definitely be improved. We delayed our work until Sunday and then we started working on it, instead of doing it as soon as possible. On the week after our demo’s we would often not be very productive as there was no pressure of a deadline the next week. By setting clear goals and making sure everyone did their part every week we could improve our process a lot. We used the Scrumboard for this, but if had put more emphasis on it, our process would have been better and our workloads would have been distributed more evenly over the weeks.</w:t>
+      </w:r>
     </w:p>
     <w:p>
       <w:pPr>
@@ -4285,14 +4362,34 @@
           <w:lang w:val="en-GB"/>
         </w:rPr>
       </w:pPr>
-      <w:bookmarkStart w:id="14" w:name="_Toc4674421"/>
-      <w:r>
-        <w:rPr>
-          <w:lang w:val="en-GB"/>
-        </w:rPr>
+      <w:bookmarkStart w:id="15" w:name="_Toc4677394"/>
+      <w:r>
+        <w:rPr>
+          <w:lang w:val="en-GB"/>
+        </w:rPr>
+        <w:lastRenderedPageBreak/>
         <w:t>Course improvement</w:t>
       </w:r>
-      <w:bookmarkEnd w:id="14"/>
+      <w:bookmarkEnd w:id="15"/>
+    </w:p>
+    <w:p>
+      <w:pPr>
+        <w:rPr>
+          <w:rFonts w:ascii="Arial" w:hAnsi="Arial" w:cs="Arial"/>
+          <w:color w:val="auto"/>
+          <w:sz w:val="20"/>
+          <w:lang w:val="en-GB"/>
+        </w:rPr>
+      </w:pPr>
+      <w:r>
+        <w:rPr>
+          <w:rFonts w:ascii="Arial" w:hAnsi="Arial" w:cs="Arial"/>
+          <w:color w:val="auto"/>
+          <w:sz w:val="20"/>
+          <w:lang w:val="en-GB"/>
+        </w:rPr>
+        <w:t xml:space="preserve">The biggest improvements that should be made for next year would be the explanation of GitLab and giving us more good practice rules from the start. We made quiet a lot of errors concerning Git that could have easily been avoided if that information had been more clear from the start. Another improvement would be more feedback from the TA on how many points we earned after a demo and if the team is doing well enough to get the points for subjects such as Scrum and the overall process.  </w:t>
+      </w:r>
     </w:p>
     <w:p>
       <w:pPr>
@@ -4309,14 +4406,14 @@
           <w:lang w:val="en-GB"/>
         </w:rPr>
       </w:pPr>
-      <w:bookmarkStart w:id="15" w:name="_Toc4674422"/>
+      <w:bookmarkStart w:id="16" w:name="_Toc4677395"/>
       <w:r>
         <w:rPr>
           <w:lang w:val="en-GB"/>
         </w:rPr>
         <w:t>Individual Feedback</w:t>
       </w:r>
-      <w:bookmarkEnd w:id="15"/>
+      <w:bookmarkEnd w:id="16"/>
     </w:p>
     <w:p>
       <w:pPr>
@@ -4326,14 +4423,14 @@
           <w:lang w:val="en-GB"/>
         </w:rPr>
       </w:pPr>
-      <w:bookmarkStart w:id="16" w:name="_Toc4674423"/>
+      <w:bookmarkStart w:id="17" w:name="_Toc4677396"/>
       <w:r>
         <w:rPr>
           <w:lang w:val="en-GB"/>
         </w:rPr>
         <w:t>Jari van den Broek</w:t>
       </w:r>
-      <w:bookmarkEnd w:id="16"/>
+      <w:bookmarkEnd w:id="17"/>
     </w:p>
     <w:p>
       <w:pPr>
@@ -4343,14 +4440,14 @@
           <w:lang w:val="en-GB"/>
         </w:rPr>
       </w:pPr>
-      <w:bookmarkStart w:id="17" w:name="_Toc4674424"/>
+      <w:bookmarkStart w:id="18" w:name="_Toc4677397"/>
       <w:r>
         <w:rPr>
           <w:lang w:val="en-GB"/>
         </w:rPr>
         <w:t>Strong points</w:t>
       </w:r>
-      <w:bookmarkEnd w:id="17"/>
+      <w:bookmarkEnd w:id="18"/>
     </w:p>
     <w:p>
       <w:pPr>
@@ -4397,15 +4494,14 @@
           <w:lang w:val="en-GB"/>
         </w:rPr>
       </w:pPr>
-      <w:bookmarkStart w:id="18" w:name="_Toc4674425"/>
-      <w:r>
-        <w:rPr>
-          <w:lang w:val="en-GB"/>
-        </w:rPr>
-        <w:lastRenderedPageBreak/>
+      <w:bookmarkStart w:id="19" w:name="_Toc4677398"/>
+      <w:r>
+        <w:rPr>
+          <w:lang w:val="en-GB"/>
+        </w:rPr>
         <w:t>Weak points</w:t>
       </w:r>
-      <w:bookmarkEnd w:id="18"/>
+      <w:bookmarkEnd w:id="19"/>
     </w:p>
     <w:p>
       <w:pPr>
@@ -4443,14 +4539,14 @@
           <w:lang w:val="en-GB"/>
         </w:rPr>
       </w:pPr>
-      <w:bookmarkStart w:id="19" w:name="_Toc4674426"/>
+      <w:bookmarkStart w:id="20" w:name="_Toc4677399"/>
       <w:r>
         <w:rPr>
           <w:lang w:val="en-GB"/>
         </w:rPr>
         <w:t>Conflicts</w:t>
       </w:r>
-      <w:bookmarkEnd w:id="19"/>
+      <w:bookmarkEnd w:id="20"/>
     </w:p>
     <w:p>
       <w:pPr>
@@ -4513,14 +4609,14 @@
           <w:lang w:val="en-GB"/>
         </w:rPr>
       </w:pPr>
-      <w:bookmarkStart w:id="20" w:name="_Toc4674427"/>
+      <w:bookmarkStart w:id="21" w:name="_Toc4677400"/>
       <w:r>
         <w:rPr>
           <w:lang w:val="en-GB"/>
         </w:rPr>
         <w:t>Johannes Hagspiel</w:t>
       </w:r>
-      <w:bookmarkEnd w:id="20"/>
+      <w:bookmarkEnd w:id="21"/>
     </w:p>
     <w:p>
       <w:pPr>
@@ -4530,14 +4626,14 @@
           <w:lang w:val="en-GB"/>
         </w:rPr>
       </w:pPr>
-      <w:bookmarkStart w:id="21" w:name="_Toc4674428"/>
+      <w:bookmarkStart w:id="22" w:name="_Toc4677401"/>
       <w:r>
         <w:rPr>
           <w:lang w:val="en-GB"/>
         </w:rPr>
         <w:t>Strong points</w:t>
       </w:r>
-      <w:bookmarkEnd w:id="21"/>
+      <w:bookmarkEnd w:id="22"/>
     </w:p>
     <w:p>
       <w:pPr>
@@ -4569,14 +4665,14 @@
           <w:lang w:val="en-GB"/>
         </w:rPr>
       </w:pPr>
-      <w:bookmarkStart w:id="22" w:name="_Toc4674429"/>
+      <w:bookmarkStart w:id="23" w:name="_Toc4677402"/>
       <w:r>
         <w:rPr>
           <w:lang w:val="en-GB"/>
         </w:rPr>
         <w:t>Weak points</w:t>
       </w:r>
-      <w:bookmarkEnd w:id="22"/>
+      <w:bookmarkEnd w:id="23"/>
     </w:p>
     <w:p>
       <w:pPr>
@@ -4594,7 +4690,18 @@
           <w:szCs w:val="20"/>
           <w:lang w:val="en-US"/>
         </w:rPr>
-        <w:t>I think one of my weaker points was that I was not really able to explain how the server and the client-server communication worked. I feel particularly disappointed about this as I anticipated this and even told my teammates about it – I mentioned it as a weakness of mine in the README. Additionally, I did not really lead our team and push it during the periods when not much progress was being made, which was also partially caused by the point I mentioned earlier, my inability to teach other people about things that I have learned.</w:t>
+        <w:t xml:space="preserve">I think one of my weaker points was that I was not really able to explain how the server and the client-server communication worked. I feel particularly disappointed about this as I anticipated this and even told my teammates about it – I mentioned it as a weakness of mine </w:t>
+      </w:r>
+      <w:r>
+        <w:rPr>
+          <w:rFonts w:ascii="Arial" w:hAnsi="Arial" w:cs="Arial"/>
+          <w:color w:val="auto"/>
+          <w:sz w:val="20"/>
+          <w:szCs w:val="20"/>
+          <w:lang w:val="en-US"/>
+        </w:rPr>
+        <w:lastRenderedPageBreak/>
+        <w:t>in the README. Additionally, I did not really lead our team and push it during the periods when not much progress was being made, which was also partially caused by the point I mentioned earlier, my inability to teach other people about things that I have learned.</w:t>
       </w:r>
     </w:p>
     <w:p>
@@ -4605,14 +4712,14 @@
           <w:lang w:val="en-GB"/>
         </w:rPr>
       </w:pPr>
-      <w:bookmarkStart w:id="23" w:name="_Toc4674430"/>
+      <w:bookmarkStart w:id="24" w:name="_Toc4677403"/>
       <w:r>
         <w:rPr>
           <w:lang w:val="en-GB"/>
         </w:rPr>
         <w:t>Conflicts</w:t>
       </w:r>
-      <w:bookmarkEnd w:id="23"/>
+      <w:bookmarkEnd w:id="24"/>
     </w:p>
     <w:p>
       <w:pPr>
@@ -4672,7 +4779,7 @@
           <w:lang w:val="en-GB"/>
         </w:rPr>
       </w:pPr>
-      <w:bookmarkStart w:id="24" w:name="_Toc4674431"/>
+      <w:bookmarkStart w:id="25" w:name="_Toc4677404"/>
       <w:r>
         <w:rPr>
           <w:lang w:val="en-GB"/>
@@ -4691,7 +4798,7 @@
         </w:rPr>
         <w:t>rdonez</w:t>
       </w:r>
-      <w:bookmarkEnd w:id="24"/>
+      <w:bookmarkEnd w:id="25"/>
     </w:p>
     <w:p>
       <w:pPr>
@@ -4701,14 +4808,14 @@
           <w:lang w:val="en-GB"/>
         </w:rPr>
       </w:pPr>
-      <w:bookmarkStart w:id="25" w:name="_Toc4674432"/>
+      <w:bookmarkStart w:id="26" w:name="_Toc4677405"/>
       <w:r>
         <w:rPr>
           <w:lang w:val="en-GB"/>
         </w:rPr>
         <w:t>Strong points</w:t>
       </w:r>
-      <w:bookmarkEnd w:id="25"/>
+      <w:bookmarkEnd w:id="26"/>
     </w:p>
     <w:p>
       <w:pPr>
@@ -4725,15 +4832,14 @@
           <w:lang w:val="en-GB"/>
         </w:rPr>
       </w:pPr>
-      <w:bookmarkStart w:id="26" w:name="_Toc4674433"/>
-      <w:r>
-        <w:rPr>
-          <w:lang w:val="en-GB"/>
-        </w:rPr>
-        <w:lastRenderedPageBreak/>
+      <w:bookmarkStart w:id="27" w:name="_Toc4677406"/>
+      <w:r>
+        <w:rPr>
+          <w:lang w:val="en-GB"/>
+        </w:rPr>
         <w:t>Weak points</w:t>
       </w:r>
-      <w:bookmarkEnd w:id="26"/>
+      <w:bookmarkEnd w:id="27"/>
     </w:p>
     <w:p>
       <w:pPr>
@@ -4750,14 +4856,14 @@
           <w:lang w:val="en-GB"/>
         </w:rPr>
       </w:pPr>
-      <w:bookmarkStart w:id="27" w:name="_Toc4674434"/>
+      <w:bookmarkStart w:id="28" w:name="_Toc4677407"/>
       <w:r>
         <w:rPr>
           <w:lang w:val="en-GB"/>
         </w:rPr>
         <w:t>Conflicts</w:t>
       </w:r>
-      <w:bookmarkEnd w:id="27"/>
+      <w:bookmarkEnd w:id="28"/>
     </w:p>
     <w:p>
       <w:pPr>
@@ -4774,7 +4880,7 @@
           <w:lang w:val="en-GB"/>
         </w:rPr>
       </w:pPr>
-      <w:bookmarkStart w:id="28" w:name="_Toc4674435"/>
+      <w:bookmarkStart w:id="29" w:name="_Toc4677408"/>
       <w:r>
         <w:rPr>
           <w:lang w:val="en-GB"/>
@@ -4793,14 +4899,12 @@
         </w:rPr>
         <w:t>R</w:t>
       </w:r>
-      <w:bookmarkEnd w:id="28"/>
       <w:r>
         <w:rPr>
           <w:lang w:val="en-GB"/>
         </w:rPr>
         <w:t>iet</w:t>
       </w:r>
-      <w:bookmarkStart w:id="29" w:name="_GoBack"/>
       <w:bookmarkEnd w:id="29"/>
     </w:p>
     <w:p>
@@ -4811,7 +4915,7 @@
           <w:lang w:val="en-GB"/>
         </w:rPr>
       </w:pPr>
-      <w:bookmarkStart w:id="30" w:name="_Toc4674436"/>
+      <w:bookmarkStart w:id="30" w:name="_Toc4677409"/>
       <w:r>
         <w:rPr>
           <w:lang w:val="en-GB"/>
@@ -4835,7 +4939,7 @@
           <w:lang w:val="en-GB"/>
         </w:rPr>
       </w:pPr>
-      <w:bookmarkStart w:id="31" w:name="_Toc4674437"/>
+      <w:bookmarkStart w:id="31" w:name="_Toc4677410"/>
       <w:r>
         <w:rPr>
           <w:lang w:val="en-GB"/>
@@ -4859,7 +4963,7 @@
           <w:lang w:val="en-GB"/>
         </w:rPr>
       </w:pPr>
-      <w:bookmarkStart w:id="32" w:name="_Toc4674438"/>
+      <w:bookmarkStart w:id="32" w:name="_Toc4677411"/>
       <w:r>
         <w:rPr>
           <w:lang w:val="en-GB"/>
@@ -4883,7 +4987,7 @@
           <w:lang w:val="en-GB"/>
         </w:rPr>
       </w:pPr>
-      <w:bookmarkStart w:id="33" w:name="_Toc4674439"/>
+      <w:bookmarkStart w:id="33" w:name="_Toc4677412"/>
       <w:r>
         <w:rPr>
           <w:lang w:val="en-GB"/>
@@ -4900,7 +5004,7 @@
           <w:lang w:val="en-GB"/>
         </w:rPr>
       </w:pPr>
-      <w:bookmarkStart w:id="34" w:name="_Toc4674440"/>
+      <w:bookmarkStart w:id="34" w:name="_Toc4677413"/>
       <w:r>
         <w:rPr>
           <w:lang w:val="en-GB"/>
@@ -4924,7 +5028,7 @@
           <w:lang w:val="en-GB"/>
         </w:rPr>
       </w:pPr>
-      <w:bookmarkStart w:id="35" w:name="_Toc4674441"/>
+      <w:bookmarkStart w:id="35" w:name="_Toc4677414"/>
       <w:r>
         <w:rPr>
           <w:lang w:val="en-GB"/>
@@ -4948,11 +5052,12 @@
           <w:lang w:val="en-GB"/>
         </w:rPr>
       </w:pPr>
-      <w:bookmarkStart w:id="36" w:name="_Toc4674442"/>
-      <w:r>
-        <w:rPr>
-          <w:lang w:val="en-GB"/>
-        </w:rPr>
+      <w:bookmarkStart w:id="36" w:name="_Toc4677415"/>
+      <w:r>
+        <w:rPr>
+          <w:lang w:val="en-GB"/>
+        </w:rPr>
+        <w:lastRenderedPageBreak/>
         <w:t>Conflicts</w:t>
       </w:r>
       <w:bookmarkEnd w:id="36"/>
@@ -4972,7 +5077,7 @@
           <w:lang w:val="en-GB"/>
         </w:rPr>
       </w:pPr>
-      <w:bookmarkStart w:id="37" w:name="_Toc4674443"/>
+      <w:bookmarkStart w:id="37" w:name="_Toc4677416"/>
       <w:r>
         <w:rPr>
           <w:lang w:val="en-GB"/>
@@ -4989,7 +5094,7 @@
           <w:lang w:val="en-GB"/>
         </w:rPr>
       </w:pPr>
-      <w:bookmarkStart w:id="38" w:name="_Toc4674444"/>
+      <w:bookmarkStart w:id="38" w:name="_Toc4677417"/>
       <w:r>
         <w:rPr>
           <w:lang w:val="en-GB"/>
@@ -5013,7 +5118,7 @@
           <w:lang w:val="en-GB"/>
         </w:rPr>
       </w:pPr>
-      <w:bookmarkStart w:id="39" w:name="_Toc4674445"/>
+      <w:bookmarkStart w:id="39" w:name="_Toc4677418"/>
       <w:r>
         <w:rPr>
           <w:lang w:val="en-GB"/>
@@ -5037,7 +5142,7 @@
           <w:lang w:val="en-GB"/>
         </w:rPr>
       </w:pPr>
-      <w:bookmarkStart w:id="40" w:name="_Toc4674446"/>
+      <w:bookmarkStart w:id="40" w:name="_Toc4677419"/>
       <w:r>
         <w:rPr>
           <w:lang w:val="en-GB"/>
@@ -5109,19 +5214,7 @@
       <w:rPr>
         <w:lang w:bidi="nl-NL"/>
       </w:rPr>
-      <w:t>Pag</w:t>
-    </w:r>
-    <w:r>
-      <w:rPr>
-        <w:lang w:bidi="nl-NL"/>
-      </w:rPr>
-      <w:t>e</w:t>
-    </w:r>
-    <w:r>
-      <w:rPr>
-        <w:lang w:bidi="nl-NL"/>
-      </w:rPr>
-      <w:t xml:space="preserve"> </w:t>
+      <w:t xml:space="preserve">Page </w:t>
     </w:r>
     <w:r>
       <w:rPr>
@@ -7789,7 +7882,7 @@
 </file>
 
 <file path=customXml/itemProps1.xml><?xml version="1.0" encoding="utf-8"?>
-<ds:datastoreItem xmlns:ds="http://schemas.openxmlformats.org/officeDocument/2006/customXml" ds:itemID="{2DC79264-7F4F-4D43-886D-05521FB27A3F}">
+<ds:datastoreItem xmlns:ds="http://schemas.openxmlformats.org/officeDocument/2006/customXml" ds:itemID="{607972EE-42BA-4896-921A-7FE413BF9480}">
   <ds:schemaRefs>
     <ds:schemaRef ds:uri="http://schemas.openxmlformats.org/officeDocument/2006/bibliography"/>
   </ds:schemaRefs>

</xml_diff>

<commit_message>
Correcting more grammar issues and spelling mistakes
</commit_message>
<xml_diff>
--- a/doc/Final Report/Final_Report.docx
+++ b/doc/Final Report/Final_Report.docx
@@ -189,8 +189,6 @@
           <w:r>
             <w:t>Contents</w:t>
           </w:r>
-          <w:bookmarkStart w:id="0" w:name="_GoBack"/>
-          <w:bookmarkEnd w:id="0"/>
         </w:p>
         <w:p>
           <w:pPr>
@@ -3123,7 +3121,7 @@
           <w:lang w:val="en-GB"/>
         </w:rPr>
       </w:pPr>
-      <w:bookmarkStart w:id="1" w:name="_Toc4677380"/>
+      <w:bookmarkStart w:id="0" w:name="_Toc4677380"/>
       <w:r>
         <w:rPr>
           <w:lang w:val="en-GB"/>
@@ -3131,7 +3129,7 @@
         <w:lastRenderedPageBreak/>
         <w:t>General</w:t>
       </w:r>
-      <w:bookmarkEnd w:id="1"/>
+      <w:bookmarkEnd w:id="0"/>
     </w:p>
     <w:p>
       <w:pPr>
@@ -3158,7 +3156,26 @@
           <w:sz w:val="20"/>
           <w:lang w:val="en-GB"/>
         </w:rPr>
-        <w:t xml:space="preserve">improving our knowledge of the Java programming language and seeing what it’s like to work with a team, in this case consisting of six team member, and a client. The goal was to build an application in which users would be able to track how much CO2 they have saved and also see how much their friends have saved. </w:t>
+        <w:t>improving our knowledge of the Java programming language and seeing what it’s like to work with a team, in this case consisting of six team member, and a client. The goal was to build an application in which users would be able to track how much CO</w:t>
+      </w:r>
+      <w:r>
+        <w:rPr>
+          <w:rFonts w:ascii="Arial" w:hAnsi="Arial" w:cs="Arial"/>
+          <w:color w:val="auto"/>
+          <w:sz w:val="20"/>
+          <w:vertAlign w:val="subscript"/>
+          <w:lang w:val="en-GB"/>
+        </w:rPr>
+        <w:t>2</w:t>
+      </w:r>
+      <w:r>
+        <w:rPr>
+          <w:rFonts w:ascii="Arial" w:hAnsi="Arial" w:cs="Arial"/>
+          <w:color w:val="auto"/>
+          <w:sz w:val="20"/>
+          <w:lang w:val="en-GB"/>
+        </w:rPr>
+        <w:t xml:space="preserve"> they have saved and also see how much their friends have saved. </w:t>
       </w:r>
     </w:p>
     <w:p>
@@ -3169,14 +3186,14 @@
           <w:lang w:val="en-GB"/>
         </w:rPr>
       </w:pPr>
-      <w:bookmarkStart w:id="2" w:name="_Toc4677381"/>
+      <w:bookmarkStart w:id="1" w:name="_Toc4677381"/>
       <w:r>
         <w:rPr>
           <w:lang w:val="en-GB"/>
         </w:rPr>
         <w:t>The Planning</w:t>
       </w:r>
-      <w:bookmarkEnd w:id="2"/>
+      <w:bookmarkEnd w:id="1"/>
     </w:p>
     <w:p>
       <w:pPr>
@@ -3279,7 +3296,7 @@
           <w:lang w:val="en-GB"/>
         </w:rPr>
       </w:pPr>
-      <w:bookmarkStart w:id="3" w:name="_Toc4677382"/>
+      <w:bookmarkStart w:id="2" w:name="_Toc4677382"/>
       <w:r>
         <w:rPr>
           <w:lang w:val="en-GB"/>
@@ -3298,7 +3315,7 @@
         </w:rPr>
         <w:t>ollaboration</w:t>
       </w:r>
-      <w:bookmarkEnd w:id="3"/>
+      <w:bookmarkEnd w:id="2"/>
     </w:p>
     <w:p>
       <w:pPr>
@@ -3325,7 +3342,7 @@
           <w:lang w:val="en-GB"/>
         </w:rPr>
       </w:pPr>
-      <w:bookmarkStart w:id="4" w:name="_Toc4677383"/>
+      <w:bookmarkStart w:id="3" w:name="_Toc4677383"/>
       <w:r>
         <w:rPr>
           <w:lang w:val="en-GB"/>
@@ -3344,25 +3361,45 @@
         </w:rPr>
         <w:t>ommunication</w:t>
       </w:r>
+      <w:bookmarkEnd w:id="3"/>
+    </w:p>
+    <w:p>
+      <w:pPr>
+        <w:rPr>
+          <w:rFonts w:ascii="Arial" w:hAnsi="Arial" w:cs="Arial"/>
+          <w:color w:val="auto"/>
+          <w:sz w:val="20"/>
+          <w:lang w:val="en-GB"/>
+        </w:rPr>
+      </w:pPr>
+      <w:r>
+        <w:rPr>
+          <w:rFonts w:ascii="Arial" w:hAnsi="Arial" w:cs="Arial"/>
+          <w:color w:val="auto"/>
+          <w:sz w:val="20"/>
+          <w:lang w:val="en-GB"/>
+        </w:rPr>
+        <w:t>The communication was mostly done during our weekly meetings on Monday and our group</w:t>
+      </w:r>
+      <w:r>
+        <w:rPr>
+          <w:rFonts w:ascii="Arial" w:hAnsi="Arial" w:cs="Arial"/>
+          <w:color w:val="auto"/>
+          <w:sz w:val="20"/>
+          <w:lang w:val="en-GB"/>
+        </w:rPr>
+        <w:t xml:space="preserve"> </w:t>
+      </w:r>
+      <w:bookmarkStart w:id="4" w:name="_GoBack"/>
       <w:bookmarkEnd w:id="4"/>
-    </w:p>
-    <w:p>
-      <w:pPr>
-        <w:rPr>
-          <w:rFonts w:ascii="Arial" w:hAnsi="Arial" w:cs="Arial"/>
-          <w:color w:val="auto"/>
-          <w:sz w:val="20"/>
-          <w:lang w:val="en-GB"/>
-        </w:rPr>
-      </w:pPr>
-      <w:r>
-        <w:rPr>
-          <w:rFonts w:ascii="Arial" w:hAnsi="Arial" w:cs="Arial"/>
-          <w:color w:val="auto"/>
-          <w:sz w:val="20"/>
-          <w:lang w:val="en-GB"/>
-        </w:rPr>
-        <w:t xml:space="preserve">The communication was mostly done during our weekly meetings on Monday and our groupchat in WhatsApp. All our communication was in English so that everyone would be able to understand each other at any given point. If at any point we found it helpful to do so, we would also meet during other days of the week to discuss our work and help one another out with their issues. The communication went well and we always made sure everyone was involved in the conversation and got the chance to speak their minds. </w:t>
+      <w:r>
+        <w:rPr>
+          <w:rFonts w:ascii="Arial" w:hAnsi="Arial" w:cs="Arial"/>
+          <w:color w:val="auto"/>
+          <w:sz w:val="20"/>
+          <w:lang w:val="en-GB"/>
+        </w:rPr>
+        <w:t xml:space="preserve">chat in WhatsApp. All our communication was in English so that everyone would be able to understand each other at any given point. If at any point we found it helpful to do so, we would also meet during other days of the week to discuss our work and help one another out with their issues. The communication went well and we always made sure everyone was involved in the conversation and got the chance to speak their minds. </w:t>
       </w:r>
     </w:p>
     <w:p>
@@ -3621,47 +3658,7 @@
           <w:sz w:val="20"/>
           <w:lang w:val="en-GB"/>
         </w:rPr>
-        <w:t xml:space="preserve"> we divided the project into several parts and assigned them to groups of people. The GUI was assigned to </w:t>
-      </w:r>
-      <w:proofErr w:type="spellStart"/>
-      <w:r>
-        <w:rPr>
-          <w:rFonts w:ascii="Arial" w:hAnsi="Arial" w:cs="Arial"/>
-          <w:color w:val="auto"/>
-          <w:sz w:val="20"/>
-          <w:lang w:val="en-GB"/>
-        </w:rPr>
-        <w:t>Ardy</w:t>
-      </w:r>
-      <w:proofErr w:type="spellEnd"/>
-      <w:r>
-        <w:rPr>
-          <w:rFonts w:ascii="Arial" w:hAnsi="Arial" w:cs="Arial"/>
-          <w:color w:val="auto"/>
-          <w:sz w:val="20"/>
-          <w:lang w:val="en-GB"/>
-        </w:rPr>
-        <w:t xml:space="preserve"> and Nick. They first worked on the login screen and after that created the second screen with the main application. Lukas assisted them whenever they needed him to and got rid of </w:t>
-      </w:r>
-      <w:proofErr w:type="spellStart"/>
-      <w:r>
-        <w:rPr>
-          <w:rFonts w:ascii="Arial" w:hAnsi="Arial" w:cs="Arial"/>
-          <w:color w:val="auto"/>
-          <w:sz w:val="20"/>
-          <w:lang w:val="en-GB"/>
-        </w:rPr>
-        <w:t>Checkstyle</w:t>
-      </w:r>
-      <w:proofErr w:type="spellEnd"/>
-      <w:r>
-        <w:rPr>
-          <w:rFonts w:ascii="Arial" w:hAnsi="Arial" w:cs="Arial"/>
-          <w:color w:val="auto"/>
-          <w:sz w:val="20"/>
-          <w:lang w:val="en-GB"/>
-        </w:rPr>
-        <w:t xml:space="preserve"> errors. The server side was assigned to Johannes, Nathan</w:t>
+        <w:t xml:space="preserve"> we divided the project into several parts and assigned them to groups of people. The GUI was assigned to Ardy and Nick. They first worked on the login screen and after that created the second screen with the main application. Lukas assisted them whenever they needed him to and got rid of Checkstyle errors. The server side was assigned to Johannes, Nathan</w:t>
       </w:r>
       <w:r>
         <w:rPr>
@@ -4280,7 +4277,43 @@
           <w:sz w:val="20"/>
           <w:lang w:val="en-GB"/>
         </w:rPr>
-        <w:t>, like get the distance the user travelled by bike instead of car and how many degrees did the user lower the heating. These improvements would give the users a more realistic number of how much CO</w:t>
+        <w:t xml:space="preserve">, like get the distance the user </w:t>
+      </w:r>
+      <w:r>
+        <w:rPr>
+          <w:rFonts w:ascii="Arial" w:hAnsi="Arial" w:cs="Arial"/>
+          <w:color w:val="auto"/>
+          <w:sz w:val="20"/>
+          <w:lang w:val="en-GB"/>
+        </w:rPr>
+        <w:t>travelled</w:t>
+      </w:r>
+      <w:r>
+        <w:rPr>
+          <w:rFonts w:ascii="Arial" w:hAnsi="Arial" w:cs="Arial"/>
+          <w:color w:val="auto"/>
+          <w:sz w:val="20"/>
+          <w:lang w:val="en-GB"/>
+        </w:rPr>
+        <w:t xml:space="preserve"> by bike instead of </w:t>
+      </w:r>
+      <w:r>
+        <w:rPr>
+          <w:rFonts w:ascii="Arial" w:hAnsi="Arial" w:cs="Arial"/>
+          <w:color w:val="auto"/>
+          <w:sz w:val="20"/>
+          <w:lang w:val="en-GB"/>
+        </w:rPr>
+        <w:t xml:space="preserve">by </w:t>
+      </w:r>
+      <w:r>
+        <w:rPr>
+          <w:rFonts w:ascii="Arial" w:hAnsi="Arial" w:cs="Arial"/>
+          <w:color w:val="auto"/>
+          <w:sz w:val="20"/>
+          <w:lang w:val="en-GB"/>
+        </w:rPr>
+        <w:t>car and how many degrees did the user lower the heating. These improvements would give the users a more realistic number of how much CO</w:t>
       </w:r>
       <w:r>
         <w:rPr>
@@ -4344,7 +4377,25 @@
           <w:sz w:val="20"/>
           <w:lang w:val="en-GB"/>
         </w:rPr>
-        <w:t>Planning is something that could definitely be improved. We delayed our work until Sunday and then we started working on it, instead of doing it as soon as possible. On the week after our demo’s we would often not be very productive as there was no pressure of a deadline the next week. By setting clear goals and making sure everyone did their part every week we could improve our process a lot. We used the Scrumboard for this, but if had put more emphasis on it, our process would have been better and our workloads would have been distributed more evenly over the weeks.</w:t>
+        <w:t>Planning is something that could definitely be improved. We delayed our work until Sunday and then we started working on it, instead of doing it as soon as possible. On the week after our demo’s we would often not be very productive as there was no pressure of a deadline the next week. By setting clear goals and making sure everyone did their part every week we could improve our process a lot. We used the Scrumboard for this, but if</w:t>
+      </w:r>
+      <w:r>
+        <w:rPr>
+          <w:rFonts w:ascii="Arial" w:hAnsi="Arial" w:cs="Arial"/>
+          <w:color w:val="auto"/>
+          <w:sz w:val="20"/>
+          <w:lang w:val="en-GB"/>
+        </w:rPr>
+        <w:t xml:space="preserve"> we</w:t>
+      </w:r>
+      <w:r>
+        <w:rPr>
+          <w:rFonts w:ascii="Arial" w:hAnsi="Arial" w:cs="Arial"/>
+          <w:color w:val="auto"/>
+          <w:sz w:val="20"/>
+          <w:lang w:val="en-GB"/>
+        </w:rPr>
+        <w:t xml:space="preserve"> had put more emphasis on it, our process would have been better and our workloads would have been distributed more evenly over the weeks.</w:t>
       </w:r>
     </w:p>
     <w:p>
@@ -4388,7 +4439,25 @@
           <w:sz w:val="20"/>
           <w:lang w:val="en-GB"/>
         </w:rPr>
-        <w:t xml:space="preserve">The biggest improvements that should be made for next year would be the explanation of GitLab and giving us more good practice rules from the start. We made quiet a lot of errors concerning Git that could have easily been avoided if that information had been more clear from the start. Another improvement would be more feedback from the TA on how many points we earned after a demo and if the team is doing well enough to get the points for subjects such as Scrum and the overall process.  </w:t>
+        <w:t>The biggest improvements that should be made for next year would be the explanation of GitLab and giving us more good practice rules from the start. We made qui</w:t>
+      </w:r>
+      <w:r>
+        <w:rPr>
+          <w:rFonts w:ascii="Arial" w:hAnsi="Arial" w:cs="Arial"/>
+          <w:color w:val="auto"/>
+          <w:sz w:val="20"/>
+          <w:lang w:val="en-GB"/>
+        </w:rPr>
+        <w:t>te</w:t>
+      </w:r>
+      <w:r>
+        <w:rPr>
+          <w:rFonts w:ascii="Arial" w:hAnsi="Arial" w:cs="Arial"/>
+          <w:color w:val="auto"/>
+          <w:sz w:val="20"/>
+          <w:lang w:val="en-GB"/>
+        </w:rPr>
+        <w:t xml:space="preserve"> a lot of errors concerning Git that could have easily been avoided if that information had been more clear from the start. Another improvement would be more feedback from the TA on how many points we earned after a demo and if the team is doing well enough to get the points for subjects such as Scrum and the overall process.  </w:t>
       </w:r>
     </w:p>
     <w:p>
@@ -7882,7 +7951,7 @@
 </file>
 
 <file path=customXml/itemProps1.xml><?xml version="1.0" encoding="utf-8"?>
-<ds:datastoreItem xmlns:ds="http://schemas.openxmlformats.org/officeDocument/2006/customXml" ds:itemID="{607972EE-42BA-4896-921A-7FE413BF9480}">
+<ds:datastoreItem xmlns:ds="http://schemas.openxmlformats.org/officeDocument/2006/customXml" ds:itemID="{326555AE-E256-474B-B135-38B86E01FC3A}">
   <ds:schemaRefs>
     <ds:schemaRef ds:uri="http://schemas.openxmlformats.org/officeDocument/2006/bibliography"/>
   </ds:schemaRefs>

</xml_diff>

<commit_message>
Adding sources and improving the style
</commit_message>
<xml_diff>
--- a/doc/Final Report/Final_Report.docx
+++ b/doc/Final Report/Final_Report.docx
@@ -189,6 +189,8 @@
           <w:r>
             <w:t>Contents</w:t>
           </w:r>
+          <w:bookmarkStart w:id="0" w:name="_GoBack"/>
+          <w:bookmarkEnd w:id="0"/>
         </w:p>
         <w:p>
           <w:pPr>
@@ -224,7 +226,7 @@
             </w:rPr>
             <w:fldChar w:fldCharType="separate"/>
           </w:r>
-          <w:hyperlink w:anchor="_Toc4677380" w:history="1">
+          <w:hyperlink w:anchor="_Toc4678492" w:history="1">
             <w:r>
               <w:rPr>
                 <w:rStyle w:val="Hyperlink"/>
@@ -252,7 +254,7 @@
                 <w:noProof/>
                 <w:webHidden/>
               </w:rPr>
-              <w:instrText xml:space="preserve"> PAGEREF _Toc4677380 \h </w:instrText>
+              <w:instrText xml:space="preserve"> PAGEREF _Toc4678492 \h </w:instrText>
             </w:r>
             <w:r>
               <w:rPr>
@@ -296,7 +298,7 @@
               <w:lang w:eastAsia="nl-NL"/>
             </w:rPr>
           </w:pPr>
-          <w:hyperlink w:anchor="_Toc4677381" w:history="1">
+          <w:hyperlink w:anchor="_Toc4678493" w:history="1">
             <w:r>
               <w:rPr>
                 <w:rStyle w:val="Hyperlink"/>
@@ -324,7 +326,7 @@
                 <w:noProof/>
                 <w:webHidden/>
               </w:rPr>
-              <w:instrText xml:space="preserve"> PAGEREF _Toc4677381 \h </w:instrText>
+              <w:instrText xml:space="preserve"> PAGEREF _Toc4678493 \h </w:instrText>
             </w:r>
             <w:r>
               <w:rPr>
@@ -368,7 +370,7 @@
               <w:lang w:eastAsia="nl-NL"/>
             </w:rPr>
           </w:pPr>
-          <w:hyperlink w:anchor="_Toc4677382" w:history="1">
+          <w:hyperlink w:anchor="_Toc4678494" w:history="1">
             <w:r>
               <w:rPr>
                 <w:rStyle w:val="Hyperlink"/>
@@ -396,7 +398,7 @@
                 <w:noProof/>
                 <w:webHidden/>
               </w:rPr>
-              <w:instrText xml:space="preserve"> PAGEREF _Toc4677382 \h </w:instrText>
+              <w:instrText xml:space="preserve"> PAGEREF _Toc4678494 \h </w:instrText>
             </w:r>
             <w:r>
               <w:rPr>
@@ -440,7 +442,7 @@
               <w:lang w:eastAsia="nl-NL"/>
             </w:rPr>
           </w:pPr>
-          <w:hyperlink w:anchor="_Toc4677383" w:history="1">
+          <w:hyperlink w:anchor="_Toc4678495" w:history="1">
             <w:r>
               <w:rPr>
                 <w:rStyle w:val="Hyperlink"/>
@@ -468,7 +470,7 @@
                 <w:noProof/>
                 <w:webHidden/>
               </w:rPr>
-              <w:instrText xml:space="preserve"> PAGEREF _Toc4677383 \h </w:instrText>
+              <w:instrText xml:space="preserve"> PAGEREF _Toc4678495 \h </w:instrText>
             </w:r>
             <w:r>
               <w:rPr>
@@ -512,7 +514,7 @@
               <w:lang w:eastAsia="nl-NL"/>
             </w:rPr>
           </w:pPr>
-          <w:hyperlink w:anchor="_Toc4677384" w:history="1">
+          <w:hyperlink w:anchor="_Toc4678496" w:history="1">
             <w:r>
               <w:rPr>
                 <w:rStyle w:val="Hyperlink"/>
@@ -540,7 +542,7 @@
                 <w:noProof/>
                 <w:webHidden/>
               </w:rPr>
-              <w:instrText xml:space="preserve"> PAGEREF _Toc4677384 \h </w:instrText>
+              <w:instrText xml:space="preserve"> PAGEREF _Toc4678496 \h </w:instrText>
             </w:r>
             <w:r>
               <w:rPr>
@@ -584,7 +586,7 @@
               <w:lang w:eastAsia="nl-NL"/>
             </w:rPr>
           </w:pPr>
-          <w:hyperlink w:anchor="_Toc4677385" w:history="1">
+          <w:hyperlink w:anchor="_Toc4678497" w:history="1">
             <w:r>
               <w:rPr>
                 <w:rStyle w:val="Hyperlink"/>
@@ -612,7 +614,7 @@
                 <w:noProof/>
                 <w:webHidden/>
               </w:rPr>
-              <w:instrText xml:space="preserve"> PAGEREF _Toc4677385 \h </w:instrText>
+              <w:instrText xml:space="preserve"> PAGEREF _Toc4678497 \h </w:instrText>
             </w:r>
             <w:r>
               <w:rPr>
@@ -656,7 +658,7 @@
               <w:lang w:eastAsia="nl-NL"/>
             </w:rPr>
           </w:pPr>
-          <w:hyperlink w:anchor="_Toc4677386" w:history="1">
+          <w:hyperlink w:anchor="_Toc4678498" w:history="1">
             <w:r>
               <w:rPr>
                 <w:rStyle w:val="Hyperlink"/>
@@ -684,7 +686,7 @@
                 <w:noProof/>
                 <w:webHidden/>
               </w:rPr>
-              <w:instrText xml:space="preserve"> PAGEREF _Toc4677386 \h </w:instrText>
+              <w:instrText xml:space="preserve"> PAGEREF _Toc4678498 \h </w:instrText>
             </w:r>
             <w:r>
               <w:rPr>
@@ -728,7 +730,7 @@
               <w:lang w:eastAsia="nl-NL"/>
             </w:rPr>
           </w:pPr>
-          <w:hyperlink w:anchor="_Toc4677387" w:history="1">
+          <w:hyperlink w:anchor="_Toc4678499" w:history="1">
             <w:r>
               <w:rPr>
                 <w:rStyle w:val="Hyperlink"/>
@@ -756,7 +758,7 @@
                 <w:noProof/>
                 <w:webHidden/>
               </w:rPr>
-              <w:instrText xml:space="preserve"> PAGEREF _Toc4677387 \h </w:instrText>
+              <w:instrText xml:space="preserve"> PAGEREF _Toc4678499 \h </w:instrText>
             </w:r>
             <w:r>
               <w:rPr>
@@ -800,7 +802,7 @@
               <w:lang w:eastAsia="nl-NL"/>
             </w:rPr>
           </w:pPr>
-          <w:hyperlink w:anchor="_Toc4677388" w:history="1">
+          <w:hyperlink w:anchor="_Toc4678500" w:history="1">
             <w:r>
               <w:rPr>
                 <w:rStyle w:val="Hyperlink"/>
@@ -828,7 +830,7 @@
                 <w:noProof/>
                 <w:webHidden/>
               </w:rPr>
-              <w:instrText xml:space="preserve"> PAGEREF _Toc4677388 \h </w:instrText>
+              <w:instrText xml:space="preserve"> PAGEREF _Toc4678500 \h </w:instrText>
             </w:r>
             <w:r>
               <w:rPr>
@@ -872,7 +874,7 @@
               <w:lang w:eastAsia="nl-NL"/>
             </w:rPr>
           </w:pPr>
-          <w:hyperlink w:anchor="_Toc4677389" w:history="1">
+          <w:hyperlink w:anchor="_Toc4678501" w:history="1">
             <w:r>
               <w:rPr>
                 <w:rStyle w:val="Hyperlink"/>
@@ -900,7 +902,7 @@
                 <w:noProof/>
                 <w:webHidden/>
               </w:rPr>
-              <w:instrText xml:space="preserve"> PAGEREF _Toc4677389 \h </w:instrText>
+              <w:instrText xml:space="preserve"> PAGEREF _Toc4678501 \h </w:instrText>
             </w:r>
             <w:r>
               <w:rPr>
@@ -944,7 +946,7 @@
               <w:lang w:eastAsia="nl-NL"/>
             </w:rPr>
           </w:pPr>
-          <w:hyperlink w:anchor="_Toc4677390" w:history="1">
+          <w:hyperlink w:anchor="_Toc4678502" w:history="1">
             <w:r>
               <w:rPr>
                 <w:rStyle w:val="Hyperlink"/>
@@ -972,7 +974,7 @@
                 <w:noProof/>
                 <w:webHidden/>
               </w:rPr>
-              <w:instrText xml:space="preserve"> PAGEREF _Toc4677390 \h </w:instrText>
+              <w:instrText xml:space="preserve"> PAGEREF _Toc4678502 \h </w:instrText>
             </w:r>
             <w:r>
               <w:rPr>
@@ -1016,7 +1018,7 @@
               <w:lang w:eastAsia="nl-NL"/>
             </w:rPr>
           </w:pPr>
-          <w:hyperlink w:anchor="_Toc4677391" w:history="1">
+          <w:hyperlink w:anchor="_Toc4678503" w:history="1">
             <w:r>
               <w:rPr>
                 <w:rStyle w:val="Hyperlink"/>
@@ -1044,7 +1046,7 @@
                 <w:noProof/>
                 <w:webHidden/>
               </w:rPr>
-              <w:instrText xml:space="preserve"> PAGEREF _Toc4677391 \h </w:instrText>
+              <w:instrText xml:space="preserve"> PAGEREF _Toc4678503 \h </w:instrText>
             </w:r>
             <w:r>
               <w:rPr>
@@ -1088,7 +1090,7 @@
               <w:lang w:eastAsia="nl-NL"/>
             </w:rPr>
           </w:pPr>
-          <w:hyperlink w:anchor="_Toc4677392" w:history="1">
+          <w:hyperlink w:anchor="_Toc4678504" w:history="1">
             <w:r>
               <w:rPr>
                 <w:rStyle w:val="Hyperlink"/>
@@ -1116,7 +1118,7 @@
                 <w:noProof/>
                 <w:webHidden/>
               </w:rPr>
-              <w:instrText xml:space="preserve"> PAGEREF _Toc4677392 \h </w:instrText>
+              <w:instrText xml:space="preserve"> PAGEREF _Toc4678504 \h </w:instrText>
             </w:r>
             <w:r>
               <w:rPr>
@@ -1160,7 +1162,7 @@
               <w:lang w:eastAsia="nl-NL"/>
             </w:rPr>
           </w:pPr>
-          <w:hyperlink w:anchor="_Toc4677393" w:history="1">
+          <w:hyperlink w:anchor="_Toc4678505" w:history="1">
             <w:r>
               <w:rPr>
                 <w:rStyle w:val="Hyperlink"/>
@@ -1188,7 +1190,7 @@
                 <w:noProof/>
                 <w:webHidden/>
               </w:rPr>
-              <w:instrText xml:space="preserve"> PAGEREF _Toc4677393 \h </w:instrText>
+              <w:instrText xml:space="preserve"> PAGEREF _Toc4678505 \h </w:instrText>
             </w:r>
             <w:r>
               <w:rPr>
@@ -1232,7 +1234,7 @@
               <w:lang w:eastAsia="nl-NL"/>
             </w:rPr>
           </w:pPr>
-          <w:hyperlink w:anchor="_Toc4677394" w:history="1">
+          <w:hyperlink w:anchor="_Toc4678506" w:history="1">
             <w:r>
               <w:rPr>
                 <w:rStyle w:val="Hyperlink"/>
@@ -1260,7 +1262,7 @@
                 <w:noProof/>
                 <w:webHidden/>
               </w:rPr>
-              <w:instrText xml:space="preserve"> PAGEREF _Toc4677394 \h </w:instrText>
+              <w:instrText xml:space="preserve"> PAGEREF _Toc4678506 \h </w:instrText>
             </w:r>
             <w:r>
               <w:rPr>
@@ -1304,7 +1306,7 @@
               <w:lang w:eastAsia="nl-NL"/>
             </w:rPr>
           </w:pPr>
-          <w:hyperlink w:anchor="_Toc4677395" w:history="1">
+          <w:hyperlink w:anchor="_Toc4678507" w:history="1">
             <w:r>
               <w:rPr>
                 <w:rStyle w:val="Hyperlink"/>
@@ -1332,7 +1334,7 @@
                 <w:noProof/>
                 <w:webHidden/>
               </w:rPr>
-              <w:instrText xml:space="preserve"> PAGEREF _Toc4677395 \h </w:instrText>
+              <w:instrText xml:space="preserve"> PAGEREF _Toc4678507 \h </w:instrText>
             </w:r>
             <w:r>
               <w:rPr>
@@ -1376,7 +1378,7 @@
               <w:lang w:eastAsia="nl-NL"/>
             </w:rPr>
           </w:pPr>
-          <w:hyperlink w:anchor="_Toc4677396" w:history="1">
+          <w:hyperlink w:anchor="_Toc4678508" w:history="1">
             <w:r>
               <w:rPr>
                 <w:rStyle w:val="Hyperlink"/>
@@ -1404,7 +1406,7 @@
                 <w:noProof/>
                 <w:webHidden/>
               </w:rPr>
-              <w:instrText xml:space="preserve"> PAGEREF _Toc4677396 \h </w:instrText>
+              <w:instrText xml:space="preserve"> PAGEREF _Toc4678508 \h </w:instrText>
             </w:r>
             <w:r>
               <w:rPr>
@@ -1448,7 +1450,7 @@
               <w:lang w:eastAsia="nl-NL"/>
             </w:rPr>
           </w:pPr>
-          <w:hyperlink w:anchor="_Toc4677397" w:history="1">
+          <w:hyperlink w:anchor="_Toc4678509" w:history="1">
             <w:r>
               <w:rPr>
                 <w:rStyle w:val="Hyperlink"/>
@@ -1476,7 +1478,7 @@
                 <w:noProof/>
                 <w:webHidden/>
               </w:rPr>
-              <w:instrText xml:space="preserve"> PAGEREF _Toc4677397 \h </w:instrText>
+              <w:instrText xml:space="preserve"> PAGEREF _Toc4678509 \h </w:instrText>
             </w:r>
             <w:r>
               <w:rPr>
@@ -1520,7 +1522,7 @@
               <w:lang w:eastAsia="nl-NL"/>
             </w:rPr>
           </w:pPr>
-          <w:hyperlink w:anchor="_Toc4677398" w:history="1">
+          <w:hyperlink w:anchor="_Toc4678510" w:history="1">
             <w:r>
               <w:rPr>
                 <w:rStyle w:val="Hyperlink"/>
@@ -1548,7 +1550,7 @@
                 <w:noProof/>
                 <w:webHidden/>
               </w:rPr>
-              <w:instrText xml:space="preserve"> PAGEREF _Toc4677398 \h </w:instrText>
+              <w:instrText xml:space="preserve"> PAGEREF _Toc4678510 \h </w:instrText>
             </w:r>
             <w:r>
               <w:rPr>
@@ -1592,7 +1594,7 @@
               <w:lang w:eastAsia="nl-NL"/>
             </w:rPr>
           </w:pPr>
-          <w:hyperlink w:anchor="_Toc4677399" w:history="1">
+          <w:hyperlink w:anchor="_Toc4678511" w:history="1">
             <w:r>
               <w:rPr>
                 <w:rStyle w:val="Hyperlink"/>
@@ -1620,7 +1622,7 @@
                 <w:noProof/>
                 <w:webHidden/>
               </w:rPr>
-              <w:instrText xml:space="preserve"> PAGEREF _Toc4677399 \h </w:instrText>
+              <w:instrText xml:space="preserve"> PAGEREF _Toc4678511 \h </w:instrText>
             </w:r>
             <w:r>
               <w:rPr>
@@ -1664,7 +1666,7 @@
               <w:lang w:eastAsia="nl-NL"/>
             </w:rPr>
           </w:pPr>
-          <w:hyperlink w:anchor="_Toc4677400" w:history="1">
+          <w:hyperlink w:anchor="_Toc4678512" w:history="1">
             <w:r>
               <w:rPr>
                 <w:rStyle w:val="Hyperlink"/>
@@ -1692,7 +1694,7 @@
                 <w:noProof/>
                 <w:webHidden/>
               </w:rPr>
-              <w:instrText xml:space="preserve"> PAGEREF _Toc4677400 \h </w:instrText>
+              <w:instrText xml:space="preserve"> PAGEREF _Toc4678512 \h </w:instrText>
             </w:r>
             <w:r>
               <w:rPr>
@@ -1736,7 +1738,7 @@
               <w:lang w:eastAsia="nl-NL"/>
             </w:rPr>
           </w:pPr>
-          <w:hyperlink w:anchor="_Toc4677401" w:history="1">
+          <w:hyperlink w:anchor="_Toc4678513" w:history="1">
             <w:r>
               <w:rPr>
                 <w:rStyle w:val="Hyperlink"/>
@@ -1764,7 +1766,7 @@
                 <w:noProof/>
                 <w:webHidden/>
               </w:rPr>
-              <w:instrText xml:space="preserve"> PAGEREF _Toc4677401 \h </w:instrText>
+              <w:instrText xml:space="preserve"> PAGEREF _Toc4678513 \h </w:instrText>
             </w:r>
             <w:r>
               <w:rPr>
@@ -1808,7 +1810,7 @@
               <w:lang w:eastAsia="nl-NL"/>
             </w:rPr>
           </w:pPr>
-          <w:hyperlink w:anchor="_Toc4677402" w:history="1">
+          <w:hyperlink w:anchor="_Toc4678514" w:history="1">
             <w:r>
               <w:rPr>
                 <w:rStyle w:val="Hyperlink"/>
@@ -1836,7 +1838,7 @@
                 <w:noProof/>
                 <w:webHidden/>
               </w:rPr>
-              <w:instrText xml:space="preserve"> PAGEREF _Toc4677402 \h </w:instrText>
+              <w:instrText xml:space="preserve"> PAGEREF _Toc4678514 \h </w:instrText>
             </w:r>
             <w:r>
               <w:rPr>
@@ -1880,7 +1882,7 @@
               <w:lang w:eastAsia="nl-NL"/>
             </w:rPr>
           </w:pPr>
-          <w:hyperlink w:anchor="_Toc4677403" w:history="1">
+          <w:hyperlink w:anchor="_Toc4678515" w:history="1">
             <w:r>
               <w:rPr>
                 <w:rStyle w:val="Hyperlink"/>
@@ -1908,7 +1910,7 @@
                 <w:noProof/>
                 <w:webHidden/>
               </w:rPr>
-              <w:instrText xml:space="preserve"> PAGEREF _Toc4677403 \h </w:instrText>
+              <w:instrText xml:space="preserve"> PAGEREF _Toc4678515 \h </w:instrText>
             </w:r>
             <w:r>
               <w:rPr>
@@ -1952,7 +1954,7 @@
               <w:lang w:eastAsia="nl-NL"/>
             </w:rPr>
           </w:pPr>
-          <w:hyperlink w:anchor="_Toc4677404" w:history="1">
+          <w:hyperlink w:anchor="_Toc4678516" w:history="1">
             <w:r>
               <w:rPr>
                 <w:rStyle w:val="Hyperlink"/>
@@ -1980,7 +1982,7 @@
                 <w:noProof/>
                 <w:webHidden/>
               </w:rPr>
-              <w:instrText xml:space="preserve"> PAGEREF _Toc4677404 \h </w:instrText>
+              <w:instrText xml:space="preserve"> PAGEREF _Toc4678516 \h </w:instrText>
             </w:r>
             <w:r>
               <w:rPr>
@@ -2024,7 +2026,7 @@
               <w:lang w:eastAsia="nl-NL"/>
             </w:rPr>
           </w:pPr>
-          <w:hyperlink w:anchor="_Toc4677405" w:history="1">
+          <w:hyperlink w:anchor="_Toc4678517" w:history="1">
             <w:r>
               <w:rPr>
                 <w:rStyle w:val="Hyperlink"/>
@@ -2052,7 +2054,7 @@
                 <w:noProof/>
                 <w:webHidden/>
               </w:rPr>
-              <w:instrText xml:space="preserve"> PAGEREF _Toc4677405 \h </w:instrText>
+              <w:instrText xml:space="preserve"> PAGEREF _Toc4678517 \h </w:instrText>
             </w:r>
             <w:r>
               <w:rPr>
@@ -2096,7 +2098,7 @@
               <w:lang w:eastAsia="nl-NL"/>
             </w:rPr>
           </w:pPr>
-          <w:hyperlink w:anchor="_Toc4677406" w:history="1">
+          <w:hyperlink w:anchor="_Toc4678518" w:history="1">
             <w:r>
               <w:rPr>
                 <w:rStyle w:val="Hyperlink"/>
@@ -2124,7 +2126,7 @@
                 <w:noProof/>
                 <w:webHidden/>
               </w:rPr>
-              <w:instrText xml:space="preserve"> PAGEREF _Toc4677406 \h </w:instrText>
+              <w:instrText xml:space="preserve"> PAGEREF _Toc4678518 \h </w:instrText>
             </w:r>
             <w:r>
               <w:rPr>
@@ -2168,7 +2170,7 @@
               <w:lang w:eastAsia="nl-NL"/>
             </w:rPr>
           </w:pPr>
-          <w:hyperlink w:anchor="_Toc4677407" w:history="1">
+          <w:hyperlink w:anchor="_Toc4678519" w:history="1">
             <w:r>
               <w:rPr>
                 <w:rStyle w:val="Hyperlink"/>
@@ -2196,7 +2198,7 @@
                 <w:noProof/>
                 <w:webHidden/>
               </w:rPr>
-              <w:instrText xml:space="preserve"> PAGEREF _Toc4677407 \h </w:instrText>
+              <w:instrText xml:space="preserve"> PAGEREF _Toc4678519 \h </w:instrText>
             </w:r>
             <w:r>
               <w:rPr>
@@ -2240,7 +2242,7 @@
               <w:lang w:eastAsia="nl-NL"/>
             </w:rPr>
           </w:pPr>
-          <w:hyperlink w:anchor="_Toc4677408" w:history="1">
+          <w:hyperlink w:anchor="_Toc4678520" w:history="1">
             <w:r>
               <w:rPr>
                 <w:rStyle w:val="Hyperlink"/>
@@ -2268,7 +2270,7 @@
                 <w:noProof/>
                 <w:webHidden/>
               </w:rPr>
-              <w:instrText xml:space="preserve"> PAGEREF _Toc4677408 \h </w:instrText>
+              <w:instrText xml:space="preserve"> PAGEREF _Toc4678520 \h </w:instrText>
             </w:r>
             <w:r>
               <w:rPr>
@@ -2312,7 +2314,7 @@
               <w:lang w:eastAsia="nl-NL"/>
             </w:rPr>
           </w:pPr>
-          <w:hyperlink w:anchor="_Toc4677409" w:history="1">
+          <w:hyperlink w:anchor="_Toc4678521" w:history="1">
             <w:r>
               <w:rPr>
                 <w:rStyle w:val="Hyperlink"/>
@@ -2340,7 +2342,7 @@
                 <w:noProof/>
                 <w:webHidden/>
               </w:rPr>
-              <w:instrText xml:space="preserve"> PAGEREF _Toc4677409 \h </w:instrText>
+              <w:instrText xml:space="preserve"> PAGEREF _Toc4678521 \h </w:instrText>
             </w:r>
             <w:r>
               <w:rPr>
@@ -2384,7 +2386,7 @@
               <w:lang w:eastAsia="nl-NL"/>
             </w:rPr>
           </w:pPr>
-          <w:hyperlink w:anchor="_Toc4677410" w:history="1">
+          <w:hyperlink w:anchor="_Toc4678522" w:history="1">
             <w:r>
               <w:rPr>
                 <w:rStyle w:val="Hyperlink"/>
@@ -2412,7 +2414,7 @@
                 <w:noProof/>
                 <w:webHidden/>
               </w:rPr>
-              <w:instrText xml:space="preserve"> PAGEREF _Toc4677410 \h </w:instrText>
+              <w:instrText xml:space="preserve"> PAGEREF _Toc4678522 \h </w:instrText>
             </w:r>
             <w:r>
               <w:rPr>
@@ -2456,7 +2458,7 @@
               <w:lang w:eastAsia="nl-NL"/>
             </w:rPr>
           </w:pPr>
-          <w:hyperlink w:anchor="_Toc4677411" w:history="1">
+          <w:hyperlink w:anchor="_Toc4678523" w:history="1">
             <w:r>
               <w:rPr>
                 <w:rStyle w:val="Hyperlink"/>
@@ -2484,7 +2486,7 @@
                 <w:noProof/>
                 <w:webHidden/>
               </w:rPr>
-              <w:instrText xml:space="preserve"> PAGEREF _Toc4677411 \h </w:instrText>
+              <w:instrText xml:space="preserve"> PAGEREF _Toc4678523 \h </w:instrText>
             </w:r>
             <w:r>
               <w:rPr>
@@ -2528,7 +2530,7 @@
               <w:lang w:eastAsia="nl-NL"/>
             </w:rPr>
           </w:pPr>
-          <w:hyperlink w:anchor="_Toc4677412" w:history="1">
+          <w:hyperlink w:anchor="_Toc4678524" w:history="1">
             <w:r>
               <w:rPr>
                 <w:rStyle w:val="Hyperlink"/>
@@ -2556,7 +2558,7 @@
                 <w:noProof/>
                 <w:webHidden/>
               </w:rPr>
-              <w:instrText xml:space="preserve"> PAGEREF _Toc4677412 \h </w:instrText>
+              <w:instrText xml:space="preserve"> PAGEREF _Toc4678524 \h </w:instrText>
             </w:r>
             <w:r>
               <w:rPr>
@@ -2600,7 +2602,7 @@
               <w:lang w:eastAsia="nl-NL"/>
             </w:rPr>
           </w:pPr>
-          <w:hyperlink w:anchor="_Toc4677413" w:history="1">
+          <w:hyperlink w:anchor="_Toc4678525" w:history="1">
             <w:r>
               <w:rPr>
                 <w:rStyle w:val="Hyperlink"/>
@@ -2628,7 +2630,7 @@
                 <w:noProof/>
                 <w:webHidden/>
               </w:rPr>
-              <w:instrText xml:space="preserve"> PAGEREF _Toc4677413 \h </w:instrText>
+              <w:instrText xml:space="preserve"> PAGEREF _Toc4678525 \h </w:instrText>
             </w:r>
             <w:r>
               <w:rPr>
@@ -2672,7 +2674,7 @@
               <w:lang w:eastAsia="nl-NL"/>
             </w:rPr>
           </w:pPr>
-          <w:hyperlink w:anchor="_Toc4677414" w:history="1">
+          <w:hyperlink w:anchor="_Toc4678526" w:history="1">
             <w:r>
               <w:rPr>
                 <w:rStyle w:val="Hyperlink"/>
@@ -2700,7 +2702,7 @@
                 <w:noProof/>
                 <w:webHidden/>
               </w:rPr>
-              <w:instrText xml:space="preserve"> PAGEREF _Toc4677414 \h </w:instrText>
+              <w:instrText xml:space="preserve"> PAGEREF _Toc4678526 \h </w:instrText>
             </w:r>
             <w:r>
               <w:rPr>
@@ -2744,7 +2746,7 @@
               <w:lang w:eastAsia="nl-NL"/>
             </w:rPr>
           </w:pPr>
-          <w:hyperlink w:anchor="_Toc4677415" w:history="1">
+          <w:hyperlink w:anchor="_Toc4678527" w:history="1">
             <w:r>
               <w:rPr>
                 <w:rStyle w:val="Hyperlink"/>
@@ -2772,7 +2774,7 @@
                 <w:noProof/>
                 <w:webHidden/>
               </w:rPr>
-              <w:instrText xml:space="preserve"> PAGEREF _Toc4677415 \h </w:instrText>
+              <w:instrText xml:space="preserve"> PAGEREF _Toc4678527 \h </w:instrText>
             </w:r>
             <w:r>
               <w:rPr>
@@ -2816,7 +2818,7 @@
               <w:lang w:eastAsia="nl-NL"/>
             </w:rPr>
           </w:pPr>
-          <w:hyperlink w:anchor="_Toc4677416" w:history="1">
+          <w:hyperlink w:anchor="_Toc4678528" w:history="1">
             <w:r>
               <w:rPr>
                 <w:rStyle w:val="Hyperlink"/>
@@ -2844,7 +2846,7 @@
                 <w:noProof/>
                 <w:webHidden/>
               </w:rPr>
-              <w:instrText xml:space="preserve"> PAGEREF _Toc4677416 \h </w:instrText>
+              <w:instrText xml:space="preserve"> PAGEREF _Toc4678528 \h </w:instrText>
             </w:r>
             <w:r>
               <w:rPr>
@@ -2888,7 +2890,7 @@
               <w:lang w:eastAsia="nl-NL"/>
             </w:rPr>
           </w:pPr>
-          <w:hyperlink w:anchor="_Toc4677417" w:history="1">
+          <w:hyperlink w:anchor="_Toc4678529" w:history="1">
             <w:r>
               <w:rPr>
                 <w:rStyle w:val="Hyperlink"/>
@@ -2916,7 +2918,7 @@
                 <w:noProof/>
                 <w:webHidden/>
               </w:rPr>
-              <w:instrText xml:space="preserve"> PAGEREF _Toc4677417 \h </w:instrText>
+              <w:instrText xml:space="preserve"> PAGEREF _Toc4678529 \h </w:instrText>
             </w:r>
             <w:r>
               <w:rPr>
@@ -2960,7 +2962,7 @@
               <w:lang w:eastAsia="nl-NL"/>
             </w:rPr>
           </w:pPr>
-          <w:hyperlink w:anchor="_Toc4677418" w:history="1">
+          <w:hyperlink w:anchor="_Toc4678530" w:history="1">
             <w:r>
               <w:rPr>
                 <w:rStyle w:val="Hyperlink"/>
@@ -2988,7 +2990,7 @@
                 <w:noProof/>
                 <w:webHidden/>
               </w:rPr>
-              <w:instrText xml:space="preserve"> PAGEREF _Toc4677418 \h </w:instrText>
+              <w:instrText xml:space="preserve"> PAGEREF _Toc4678530 \h </w:instrText>
             </w:r>
             <w:r>
               <w:rPr>
@@ -3032,7 +3034,7 @@
               <w:lang w:eastAsia="nl-NL"/>
             </w:rPr>
           </w:pPr>
-          <w:hyperlink w:anchor="_Toc4677419" w:history="1">
+          <w:hyperlink w:anchor="_Toc4678531" w:history="1">
             <w:r>
               <w:rPr>
                 <w:rStyle w:val="Hyperlink"/>
@@ -3060,7 +3062,79 @@
                 <w:noProof/>
                 <w:webHidden/>
               </w:rPr>
-              <w:instrText xml:space="preserve"> PAGEREF _Toc4677419 \h </w:instrText>
+              <w:instrText xml:space="preserve"> PAGEREF _Toc4678531 \h </w:instrText>
+            </w:r>
+            <w:r>
+              <w:rPr>
+                <w:noProof/>
+                <w:webHidden/>
+              </w:rPr>
+            </w:r>
+            <w:r>
+              <w:rPr>
+                <w:noProof/>
+                <w:webHidden/>
+              </w:rPr>
+              <w:fldChar w:fldCharType="separate"/>
+            </w:r>
+            <w:r>
+              <w:rPr>
+                <w:noProof/>
+                <w:webHidden/>
+              </w:rPr>
+              <w:t>8</w:t>
+            </w:r>
+            <w:r>
+              <w:rPr>
+                <w:noProof/>
+                <w:webHidden/>
+              </w:rPr>
+              <w:fldChar w:fldCharType="end"/>
+            </w:r>
+          </w:hyperlink>
+        </w:p>
+        <w:p>
+          <w:pPr>
+            <w:pStyle w:val="Inhopg2"/>
+            <w:tabs>
+              <w:tab w:val="right" w:leader="dot" w:pos="8296"/>
+            </w:tabs>
+            <w:rPr>
+              <w:rFonts w:eastAsiaTheme="minorEastAsia"/>
+              <w:noProof/>
+              <w:color w:val="auto"/>
+              <w:lang w:eastAsia="nl-NL"/>
+            </w:rPr>
+          </w:pPr>
+          <w:hyperlink w:anchor="_Toc4678532" w:history="1">
+            <w:r>
+              <w:rPr>
+                <w:rStyle w:val="Hyperlink"/>
+                <w:noProof/>
+                <w:lang w:val="en-GB"/>
+              </w:rPr>
+              <w:t>Sources</w:t>
+            </w:r>
+            <w:r>
+              <w:rPr>
+                <w:noProof/>
+                <w:webHidden/>
+              </w:rPr>
+              <w:tab/>
+            </w:r>
+            <w:r>
+              <w:rPr>
+                <w:noProof/>
+                <w:webHidden/>
+              </w:rPr>
+              <w:fldChar w:fldCharType="begin"/>
+            </w:r>
+            <w:r>
+              <w:rPr>
+                <w:noProof/>
+                <w:webHidden/>
+              </w:rPr>
+              <w:instrText xml:space="preserve"> PAGEREF _Toc4678532 \h </w:instrText>
             </w:r>
             <w:r>
               <w:rPr>
@@ -3121,7 +3195,7 @@
           <w:lang w:val="en-GB"/>
         </w:rPr>
       </w:pPr>
-      <w:bookmarkStart w:id="0" w:name="_Toc4677380"/>
+      <w:bookmarkStart w:id="1" w:name="_Toc4678492"/>
       <w:r>
         <w:rPr>
           <w:lang w:val="en-GB"/>
@@ -3129,7 +3203,7 @@
         <w:lastRenderedPageBreak/>
         <w:t>General</w:t>
       </w:r>
-      <w:bookmarkEnd w:id="0"/>
+      <w:bookmarkEnd w:id="1"/>
     </w:p>
     <w:p>
       <w:pPr>
@@ -3186,14 +3260,14 @@
           <w:lang w:val="en-GB"/>
         </w:rPr>
       </w:pPr>
-      <w:bookmarkStart w:id="1" w:name="_Toc4677381"/>
+      <w:bookmarkStart w:id="2" w:name="_Toc4678493"/>
       <w:r>
         <w:rPr>
           <w:lang w:val="en-GB"/>
         </w:rPr>
         <w:t>The Planning</w:t>
       </w:r>
-      <w:bookmarkEnd w:id="1"/>
+      <w:bookmarkEnd w:id="2"/>
     </w:p>
     <w:p>
       <w:pPr>
@@ -3296,7 +3370,7 @@
           <w:lang w:val="en-GB"/>
         </w:rPr>
       </w:pPr>
-      <w:bookmarkStart w:id="2" w:name="_Toc4677382"/>
+      <w:bookmarkStart w:id="4" w:name="_Toc4678494"/>
       <w:r>
         <w:rPr>
           <w:lang w:val="en-GB"/>
@@ -3315,7 +3389,7 @@
         </w:rPr>
         <w:t>ollaboration</w:t>
       </w:r>
-      <w:bookmarkEnd w:id="2"/>
+      <w:bookmarkEnd w:id="4"/>
     </w:p>
     <w:p>
       <w:pPr>
@@ -3342,7 +3416,7 @@
           <w:lang w:val="en-GB"/>
         </w:rPr>
       </w:pPr>
-      <w:bookmarkStart w:id="3" w:name="_Toc4677383"/>
+      <w:bookmarkStart w:id="5" w:name="_Toc4678495"/>
       <w:r>
         <w:rPr>
           <w:lang w:val="en-GB"/>
@@ -3361,7 +3435,7 @@
         </w:rPr>
         <w:t>ommunication</w:t>
       </w:r>
-      <w:bookmarkEnd w:id="3"/>
+      <w:bookmarkEnd w:id="5"/>
     </w:p>
     <w:p>
       <w:pPr>
@@ -3390,8 +3464,6 @@
         </w:rPr>
         <w:t xml:space="preserve"> </w:t>
       </w:r>
-      <w:bookmarkStart w:id="4" w:name="_GoBack"/>
-      <w:bookmarkEnd w:id="4"/>
       <w:r>
         <w:rPr>
           <w:rFonts w:ascii="Arial" w:hAnsi="Arial" w:cs="Arial"/>
@@ -3410,7 +3482,7 @@
           <w:lang w:val="en-GB"/>
         </w:rPr>
       </w:pPr>
-      <w:bookmarkStart w:id="5" w:name="_Toc4677384"/>
+      <w:bookmarkStart w:id="6" w:name="_Toc4678496"/>
       <w:r>
         <w:rPr>
           <w:lang w:val="en-GB"/>
@@ -3441,7 +3513,7 @@
         </w:rPr>
         <w:t>ab</w:t>
       </w:r>
-      <w:bookmarkEnd w:id="5"/>
+      <w:bookmarkEnd w:id="6"/>
     </w:p>
     <w:p>
       <w:pPr>
@@ -3522,7 +3594,7 @@
           <w:lang w:val="en-GB"/>
         </w:rPr>
       </w:pPr>
-      <w:bookmarkStart w:id="6" w:name="_Toc4677385"/>
+      <w:bookmarkStart w:id="7" w:name="_Toc4678497"/>
       <w:r>
         <w:rPr>
           <w:lang w:val="en-GB"/>
@@ -3535,7 +3607,7 @@
         </w:rPr>
         <w:t xml:space="preserve"> group</w:t>
       </w:r>
-      <w:bookmarkEnd w:id="6"/>
+      <w:bookmarkEnd w:id="7"/>
     </w:p>
     <w:p>
       <w:pPr>
@@ -3563,7 +3635,7 @@
           <w:lang w:val="en-GB"/>
         </w:rPr>
         <w:br/>
-        <w:t xml:space="preserve">The usage of version control will be helpful in every project to come, and the same is true for </w:t>
+        <w:t xml:space="preserve">The usage of version control will be helpful in every project to come, and the same is true for the Scrum framework, which will help us in all our future projects, no matter what the subject </w:t>
       </w:r>
       <w:r>
         <w:rPr>
@@ -3573,7 +3645,7 @@
           <w:lang w:val="en-GB"/>
         </w:rPr>
         <w:lastRenderedPageBreak/>
-        <w:t>the Scrum framework, which will help us in all our future projects, no matter what the subject is. The greater understanding of Java and, more in general, programming itself will benefit us greatly during our studies and will form a great foundation to build upon.</w:t>
+        <w:t>is. The greater understanding of Java and, more in general, programming itself will benefit us greatly during our studies and will form a great foundation to build upon.</w:t>
       </w:r>
     </w:p>
     <w:p>
@@ -3591,14 +3663,14 @@
           <w:lang w:val="en-GB"/>
         </w:rPr>
       </w:pPr>
-      <w:bookmarkStart w:id="7" w:name="_Toc4677386"/>
+      <w:bookmarkStart w:id="8" w:name="_Toc4678498"/>
       <w:r>
         <w:rPr>
           <w:lang w:val="en-GB"/>
         </w:rPr>
         <w:t>Design decisions</w:t>
       </w:r>
-      <w:bookmarkEnd w:id="7"/>
+      <w:bookmarkEnd w:id="8"/>
     </w:p>
     <w:p>
       <w:pPr>
@@ -3615,14 +3687,14 @@
           <w:lang w:val="en-GB"/>
         </w:rPr>
       </w:pPr>
-      <w:bookmarkStart w:id="8" w:name="_Toc4677387"/>
+      <w:bookmarkStart w:id="9" w:name="_Toc4678499"/>
       <w:r>
         <w:rPr>
           <w:lang w:val="en-GB"/>
         </w:rPr>
         <w:t>Work division</w:t>
       </w:r>
-      <w:bookmarkEnd w:id="8"/>
+      <w:bookmarkEnd w:id="9"/>
     </w:p>
     <w:p>
       <w:pPr>
@@ -3775,14 +3847,14 @@
           <w:lang w:val="en-GB"/>
         </w:rPr>
       </w:pPr>
-      <w:bookmarkStart w:id="9" w:name="_Toc4677388"/>
+      <w:bookmarkStart w:id="10" w:name="_Toc4678500"/>
       <w:r>
         <w:rPr>
           <w:lang w:val="en-GB"/>
         </w:rPr>
         <w:t>Technological Decisions</w:t>
       </w:r>
-      <w:bookmarkEnd w:id="9"/>
+      <w:bookmarkEnd w:id="10"/>
     </w:p>
     <w:p>
       <w:pPr>
@@ -3792,14 +3864,14 @@
           <w:lang w:val="en-GB"/>
         </w:rPr>
       </w:pPr>
-      <w:bookmarkStart w:id="10" w:name="_Toc4677389"/>
+      <w:bookmarkStart w:id="11" w:name="_Toc4678501"/>
       <w:r>
         <w:rPr>
           <w:lang w:val="en-GB"/>
         </w:rPr>
         <w:t>The Server</w:t>
       </w:r>
-      <w:bookmarkEnd w:id="10"/>
+      <w:bookmarkEnd w:id="11"/>
     </w:p>
     <w:p>
       <w:pPr>
@@ -3973,7 +4045,7 @@
           <w:szCs w:val="20"/>
           <w:lang w:val="en-US"/>
         </w:rPr>
-        <w:t xml:space="preserve">. Thus, what spoke for making use of these tools is that they were accompanied by a guide, that clearly laid out the strengths and the weaknesses of these tools as well as how to best implement them. Obviously, other tools were also considered, such as using a Postgres database. However, after researching the general consensus in the programming community as to the usefulness of all these tools and as well </w:t>
+        <w:t xml:space="preserve">. Thus, what spoke for making use of these tools is that they were accompanied by a guide, that clearly laid out the strengths and the weaknesses of these tools as well as how to best implement them. Obviously, other tools were also considered, such as using a Postgres database. However, after researching the general consensus in the programming community as to the usefulness of all these tools and as well as after having taken into consideration the fact that already a working prototype was created, </w:t>
       </w:r>
       <w:r>
         <w:rPr>
@@ -3984,7 +4056,7 @@
           <w:lang w:val="en-US"/>
         </w:rPr>
         <w:lastRenderedPageBreak/>
-        <w:t>as after having taken into consideration the fact that already a working prototype was created, the decision was made to stick with these services. Looking back, the group unanimously would reaffirm this choice.</w:t>
+        <w:t>the decision was made to stick with these services. Looking back, the group unanimously would reaffirm this choice.</w:t>
       </w:r>
     </w:p>
     <w:p>
@@ -3995,7 +4067,7 @@
           <w:lang w:val="en-US"/>
         </w:rPr>
       </w:pPr>
-      <w:bookmarkStart w:id="11" w:name="_Toc4677390"/>
+      <w:bookmarkStart w:id="12" w:name="_Toc4678502"/>
       <w:r>
         <w:rPr>
           <w:lang w:val="en-US"/>
@@ -4014,7 +4086,7 @@
         </w:rPr>
         <w:t>Server Communication</w:t>
       </w:r>
-      <w:bookmarkEnd w:id="11"/>
+      <w:bookmarkEnd w:id="12"/>
     </w:p>
     <w:p>
       <w:pPr>
@@ -4199,14 +4271,14 @@
           <w:lang w:val="en-GB"/>
         </w:rPr>
       </w:pPr>
-      <w:bookmarkStart w:id="12" w:name="_Toc4677391"/>
+      <w:bookmarkStart w:id="13" w:name="_Toc4678503"/>
       <w:r>
         <w:rPr>
           <w:lang w:val="en-GB"/>
         </w:rPr>
         <w:t>Point for improvement</w:t>
       </w:r>
-      <w:bookmarkEnd w:id="12"/>
+      <w:bookmarkEnd w:id="13"/>
     </w:p>
     <w:p>
       <w:pPr>
@@ -4216,14 +4288,14 @@
           <w:lang w:val="en-GB"/>
         </w:rPr>
       </w:pPr>
-      <w:bookmarkStart w:id="13" w:name="_Toc4677392"/>
+      <w:bookmarkStart w:id="14" w:name="_Toc4678504"/>
       <w:r>
         <w:rPr>
           <w:lang w:val="en-GB"/>
         </w:rPr>
         <w:t>Software improvement</w:t>
       </w:r>
-      <w:bookmarkEnd w:id="13"/>
+      <w:bookmarkEnd w:id="14"/>
     </w:p>
     <w:p>
       <w:pPr>
@@ -4352,14 +4424,14 @@
           <w:lang w:val="en-GB"/>
         </w:rPr>
       </w:pPr>
-      <w:bookmarkStart w:id="14" w:name="_Toc4677393"/>
+      <w:bookmarkStart w:id="15" w:name="_Toc4678505"/>
       <w:r>
         <w:rPr>
           <w:lang w:val="en-GB"/>
         </w:rPr>
         <w:t>Process Improvement</w:t>
       </w:r>
-      <w:bookmarkEnd w:id="14"/>
+      <w:bookmarkEnd w:id="15"/>
     </w:p>
     <w:p>
       <w:pPr>
@@ -4413,7 +4485,7 @@
           <w:lang w:val="en-GB"/>
         </w:rPr>
       </w:pPr>
-      <w:bookmarkStart w:id="15" w:name="_Toc4677394"/>
+      <w:bookmarkStart w:id="16" w:name="_Toc4678506"/>
       <w:r>
         <w:rPr>
           <w:lang w:val="en-GB"/>
@@ -4421,7 +4493,7 @@
         <w:lastRenderedPageBreak/>
         <w:t>Course improvement</w:t>
       </w:r>
-      <w:bookmarkEnd w:id="15"/>
+      <w:bookmarkEnd w:id="16"/>
     </w:p>
     <w:p>
       <w:pPr>
@@ -4475,14 +4547,14 @@
           <w:lang w:val="en-GB"/>
         </w:rPr>
       </w:pPr>
-      <w:bookmarkStart w:id="16" w:name="_Toc4677395"/>
+      <w:bookmarkStart w:id="17" w:name="_Toc4678507"/>
       <w:r>
         <w:rPr>
           <w:lang w:val="en-GB"/>
         </w:rPr>
         <w:t>Individual Feedback</w:t>
       </w:r>
-      <w:bookmarkEnd w:id="16"/>
+      <w:bookmarkEnd w:id="17"/>
     </w:p>
     <w:p>
       <w:pPr>
@@ -4492,14 +4564,14 @@
           <w:lang w:val="en-GB"/>
         </w:rPr>
       </w:pPr>
-      <w:bookmarkStart w:id="17" w:name="_Toc4677396"/>
+      <w:bookmarkStart w:id="18" w:name="_Toc4678508"/>
       <w:r>
         <w:rPr>
           <w:lang w:val="en-GB"/>
         </w:rPr>
         <w:t>Jari van den Broek</w:t>
       </w:r>
-      <w:bookmarkEnd w:id="17"/>
+      <w:bookmarkEnd w:id="18"/>
     </w:p>
     <w:p>
       <w:pPr>
@@ -4509,14 +4581,14 @@
           <w:lang w:val="en-GB"/>
         </w:rPr>
       </w:pPr>
-      <w:bookmarkStart w:id="18" w:name="_Toc4677397"/>
+      <w:bookmarkStart w:id="19" w:name="_Toc4678509"/>
       <w:r>
         <w:rPr>
           <w:lang w:val="en-GB"/>
         </w:rPr>
         <w:t>Strong points</w:t>
       </w:r>
-      <w:bookmarkEnd w:id="18"/>
+      <w:bookmarkEnd w:id="19"/>
     </w:p>
     <w:p>
       <w:pPr>
@@ -4563,14 +4635,14 @@
           <w:lang w:val="en-GB"/>
         </w:rPr>
       </w:pPr>
-      <w:bookmarkStart w:id="19" w:name="_Toc4677398"/>
+      <w:bookmarkStart w:id="20" w:name="_Toc4678510"/>
       <w:r>
         <w:rPr>
           <w:lang w:val="en-GB"/>
         </w:rPr>
         <w:t>Weak points</w:t>
       </w:r>
-      <w:bookmarkEnd w:id="19"/>
+      <w:bookmarkEnd w:id="20"/>
     </w:p>
     <w:p>
       <w:pPr>
@@ -4608,14 +4680,14 @@
           <w:lang w:val="en-GB"/>
         </w:rPr>
       </w:pPr>
-      <w:bookmarkStart w:id="20" w:name="_Toc4677399"/>
+      <w:bookmarkStart w:id="21" w:name="_Toc4678511"/>
       <w:r>
         <w:rPr>
           <w:lang w:val="en-GB"/>
         </w:rPr>
         <w:t>Conflicts</w:t>
       </w:r>
-      <w:bookmarkEnd w:id="20"/>
+      <w:bookmarkEnd w:id="21"/>
     </w:p>
     <w:p>
       <w:pPr>
@@ -4678,14 +4750,14 @@
           <w:lang w:val="en-GB"/>
         </w:rPr>
       </w:pPr>
-      <w:bookmarkStart w:id="21" w:name="_Toc4677400"/>
+      <w:bookmarkStart w:id="22" w:name="_Toc4678512"/>
       <w:r>
         <w:rPr>
           <w:lang w:val="en-GB"/>
         </w:rPr>
         <w:t>Johannes Hagspiel</w:t>
       </w:r>
-      <w:bookmarkEnd w:id="21"/>
+      <w:bookmarkEnd w:id="22"/>
     </w:p>
     <w:p>
       <w:pPr>
@@ -4695,14 +4767,14 @@
           <w:lang w:val="en-GB"/>
         </w:rPr>
       </w:pPr>
-      <w:bookmarkStart w:id="22" w:name="_Toc4677401"/>
+      <w:bookmarkStart w:id="23" w:name="_Toc4678513"/>
       <w:r>
         <w:rPr>
           <w:lang w:val="en-GB"/>
         </w:rPr>
         <w:t>Strong points</w:t>
       </w:r>
-      <w:bookmarkEnd w:id="22"/>
+      <w:bookmarkEnd w:id="23"/>
     </w:p>
     <w:p>
       <w:pPr>
@@ -4734,14 +4806,14 @@
           <w:lang w:val="en-GB"/>
         </w:rPr>
       </w:pPr>
-      <w:bookmarkStart w:id="23" w:name="_Toc4677402"/>
+      <w:bookmarkStart w:id="24" w:name="_Toc4678514"/>
       <w:r>
         <w:rPr>
           <w:lang w:val="en-GB"/>
         </w:rPr>
         <w:t>Weak points</w:t>
       </w:r>
-      <w:bookmarkEnd w:id="23"/>
+      <w:bookmarkEnd w:id="24"/>
     </w:p>
     <w:p>
       <w:pPr>
@@ -4781,14 +4853,14 @@
           <w:lang w:val="en-GB"/>
         </w:rPr>
       </w:pPr>
-      <w:bookmarkStart w:id="24" w:name="_Toc4677403"/>
+      <w:bookmarkStart w:id="25" w:name="_Toc4678515"/>
       <w:r>
         <w:rPr>
           <w:lang w:val="en-GB"/>
         </w:rPr>
         <w:t>Conflicts</w:t>
       </w:r>
-      <w:bookmarkEnd w:id="24"/>
+      <w:bookmarkEnd w:id="25"/>
     </w:p>
     <w:p>
       <w:pPr>
@@ -4848,7 +4920,7 @@
           <w:lang w:val="en-GB"/>
         </w:rPr>
       </w:pPr>
-      <w:bookmarkStart w:id="25" w:name="_Toc4677404"/>
+      <w:bookmarkStart w:id="26" w:name="_Toc4678516"/>
       <w:r>
         <w:rPr>
           <w:lang w:val="en-GB"/>
@@ -4867,7 +4939,7 @@
         </w:rPr>
         <w:t>rdonez</w:t>
       </w:r>
-      <w:bookmarkEnd w:id="25"/>
+      <w:bookmarkEnd w:id="26"/>
     </w:p>
     <w:p>
       <w:pPr>
@@ -4877,14 +4949,14 @@
           <w:lang w:val="en-GB"/>
         </w:rPr>
       </w:pPr>
-      <w:bookmarkStart w:id="26" w:name="_Toc4677405"/>
+      <w:bookmarkStart w:id="27" w:name="_Toc4678517"/>
       <w:r>
         <w:rPr>
           <w:lang w:val="en-GB"/>
         </w:rPr>
         <w:t>Strong points</w:t>
       </w:r>
-      <w:bookmarkEnd w:id="26"/>
+      <w:bookmarkEnd w:id="27"/>
     </w:p>
     <w:p>
       <w:pPr>
@@ -4901,14 +4973,14 @@
           <w:lang w:val="en-GB"/>
         </w:rPr>
       </w:pPr>
-      <w:bookmarkStart w:id="27" w:name="_Toc4677406"/>
+      <w:bookmarkStart w:id="28" w:name="_Toc4678518"/>
       <w:r>
         <w:rPr>
           <w:lang w:val="en-GB"/>
         </w:rPr>
         <w:t>Weak points</w:t>
       </w:r>
-      <w:bookmarkEnd w:id="27"/>
+      <w:bookmarkEnd w:id="28"/>
     </w:p>
     <w:p>
       <w:pPr>
@@ -4925,14 +4997,14 @@
           <w:lang w:val="en-GB"/>
         </w:rPr>
       </w:pPr>
-      <w:bookmarkStart w:id="28" w:name="_Toc4677407"/>
+      <w:bookmarkStart w:id="29" w:name="_Toc4678519"/>
       <w:r>
         <w:rPr>
           <w:lang w:val="en-GB"/>
         </w:rPr>
         <w:t>Conflicts</w:t>
       </w:r>
-      <w:bookmarkEnd w:id="28"/>
+      <w:bookmarkEnd w:id="29"/>
     </w:p>
     <w:p>
       <w:pPr>
@@ -4949,7 +5021,7 @@
           <w:lang w:val="en-GB"/>
         </w:rPr>
       </w:pPr>
-      <w:bookmarkStart w:id="29" w:name="_Toc4677408"/>
+      <w:bookmarkStart w:id="30" w:name="_Toc4678520"/>
       <w:r>
         <w:rPr>
           <w:lang w:val="en-GB"/>
@@ -4974,7 +5046,7 @@
         </w:rPr>
         <w:t>iet</w:t>
       </w:r>
-      <w:bookmarkEnd w:id="29"/>
+      <w:bookmarkEnd w:id="30"/>
     </w:p>
     <w:p>
       <w:pPr>
@@ -4984,14 +5056,14 @@
           <w:lang w:val="en-GB"/>
         </w:rPr>
       </w:pPr>
-      <w:bookmarkStart w:id="30" w:name="_Toc4677409"/>
+      <w:bookmarkStart w:id="31" w:name="_Toc4678521"/>
       <w:r>
         <w:rPr>
           <w:lang w:val="en-GB"/>
         </w:rPr>
         <w:t>Strong points</w:t>
       </w:r>
-      <w:bookmarkEnd w:id="30"/>
+      <w:bookmarkEnd w:id="31"/>
     </w:p>
     <w:p>
       <w:pPr>
@@ -5008,14 +5080,14 @@
           <w:lang w:val="en-GB"/>
         </w:rPr>
       </w:pPr>
-      <w:bookmarkStart w:id="31" w:name="_Toc4677410"/>
+      <w:bookmarkStart w:id="32" w:name="_Toc4678522"/>
       <w:r>
         <w:rPr>
           <w:lang w:val="en-GB"/>
         </w:rPr>
         <w:t>Weak points</w:t>
       </w:r>
-      <w:bookmarkEnd w:id="31"/>
+      <w:bookmarkEnd w:id="32"/>
     </w:p>
     <w:p>
       <w:pPr>
@@ -5032,14 +5104,14 @@
           <w:lang w:val="en-GB"/>
         </w:rPr>
       </w:pPr>
-      <w:bookmarkStart w:id="32" w:name="_Toc4677411"/>
+      <w:bookmarkStart w:id="33" w:name="_Toc4678523"/>
       <w:r>
         <w:rPr>
           <w:lang w:val="en-GB"/>
         </w:rPr>
         <w:t>Conflicts</w:t>
       </w:r>
-      <w:bookmarkEnd w:id="32"/>
+      <w:bookmarkEnd w:id="33"/>
     </w:p>
     <w:p>
       <w:pPr>
@@ -5056,14 +5128,14 @@
           <w:lang w:val="en-GB"/>
         </w:rPr>
       </w:pPr>
-      <w:bookmarkStart w:id="33" w:name="_Toc4677412"/>
+      <w:bookmarkStart w:id="34" w:name="_Toc4678524"/>
       <w:r>
         <w:rPr>
           <w:lang w:val="en-GB"/>
         </w:rPr>
         <w:t>Lukas Zimmerhackl</w:t>
       </w:r>
-      <w:bookmarkEnd w:id="33"/>
+      <w:bookmarkEnd w:id="34"/>
     </w:p>
     <w:p>
       <w:pPr>
@@ -5073,14 +5145,14 @@
           <w:lang w:val="en-GB"/>
         </w:rPr>
       </w:pPr>
-      <w:bookmarkStart w:id="34" w:name="_Toc4677413"/>
+      <w:bookmarkStart w:id="35" w:name="_Toc4678525"/>
       <w:r>
         <w:rPr>
           <w:lang w:val="en-GB"/>
         </w:rPr>
         <w:t>Strong points</w:t>
       </w:r>
-      <w:bookmarkEnd w:id="34"/>
+      <w:bookmarkEnd w:id="35"/>
     </w:p>
     <w:p>
       <w:pPr>
@@ -5097,14 +5169,14 @@
           <w:lang w:val="en-GB"/>
         </w:rPr>
       </w:pPr>
-      <w:bookmarkStart w:id="35" w:name="_Toc4677414"/>
+      <w:bookmarkStart w:id="36" w:name="_Toc4678526"/>
       <w:r>
         <w:rPr>
           <w:lang w:val="en-GB"/>
         </w:rPr>
         <w:t>Weak points</w:t>
       </w:r>
-      <w:bookmarkEnd w:id="35"/>
+      <w:bookmarkEnd w:id="36"/>
     </w:p>
     <w:p>
       <w:pPr>
@@ -5121,7 +5193,7 @@
           <w:lang w:val="en-GB"/>
         </w:rPr>
       </w:pPr>
-      <w:bookmarkStart w:id="36" w:name="_Toc4677415"/>
+      <w:bookmarkStart w:id="37" w:name="_Toc4678527"/>
       <w:r>
         <w:rPr>
           <w:lang w:val="en-GB"/>
@@ -5129,7 +5201,7 @@
         <w:lastRenderedPageBreak/>
         <w:t>Conflicts</w:t>
       </w:r>
-      <w:bookmarkEnd w:id="36"/>
+      <w:bookmarkEnd w:id="37"/>
     </w:p>
     <w:p>
       <w:pPr>
@@ -5146,14 +5218,14 @@
           <w:lang w:val="en-GB"/>
         </w:rPr>
       </w:pPr>
-      <w:bookmarkStart w:id="37" w:name="_Toc4677416"/>
+      <w:bookmarkStart w:id="38" w:name="_Toc4678528"/>
       <w:r>
         <w:rPr>
           <w:lang w:val="en-GB"/>
         </w:rPr>
         <w:t>Ardy Zwanenburg</w:t>
       </w:r>
-      <w:bookmarkEnd w:id="37"/>
+      <w:bookmarkEnd w:id="38"/>
     </w:p>
     <w:p>
       <w:pPr>
@@ -5163,14 +5235,14 @@
           <w:lang w:val="en-GB"/>
         </w:rPr>
       </w:pPr>
-      <w:bookmarkStart w:id="38" w:name="_Toc4677417"/>
+      <w:bookmarkStart w:id="39" w:name="_Toc4678529"/>
       <w:r>
         <w:rPr>
           <w:lang w:val="en-GB"/>
         </w:rPr>
         <w:t>Strong points</w:t>
       </w:r>
-      <w:bookmarkEnd w:id="38"/>
+      <w:bookmarkEnd w:id="39"/>
     </w:p>
     <w:p>
       <w:pPr>
@@ -5187,14 +5259,14 @@
           <w:lang w:val="en-GB"/>
         </w:rPr>
       </w:pPr>
-      <w:bookmarkStart w:id="39" w:name="_Toc4677418"/>
+      <w:bookmarkStart w:id="40" w:name="_Toc4678530"/>
       <w:r>
         <w:rPr>
           <w:lang w:val="en-GB"/>
         </w:rPr>
         <w:t>Weak points</w:t>
       </w:r>
-      <w:bookmarkEnd w:id="39"/>
+      <w:bookmarkEnd w:id="40"/>
     </w:p>
     <w:p>
       <w:pPr>
@@ -5211,18 +5283,184 @@
           <w:lang w:val="en-GB"/>
         </w:rPr>
       </w:pPr>
-      <w:bookmarkStart w:id="40" w:name="_Toc4677419"/>
+      <w:bookmarkStart w:id="41" w:name="_Toc4678531"/>
       <w:r>
         <w:rPr>
           <w:lang w:val="en-GB"/>
         </w:rPr>
         <w:t>Conflicts</w:t>
       </w:r>
-      <w:bookmarkEnd w:id="40"/>
-    </w:p>
-    <w:p>
-      <w:pPr>
-        <w:pStyle w:val="Kop3"/>
+      <w:bookmarkEnd w:id="41"/>
+    </w:p>
+    <w:p>
+      <w:pPr>
+        <w:rPr>
+          <w:lang w:val="en-GB"/>
+        </w:rPr>
+      </w:pPr>
+    </w:p>
+    <w:p>
+      <w:pPr>
+        <w:pStyle w:val="Kop2"/>
+        <w:jc w:val="center"/>
+        <w:rPr>
+          <w:lang w:val="en-GB"/>
+        </w:rPr>
+      </w:pPr>
+      <w:bookmarkStart w:id="42" w:name="_Toc4678532"/>
+      <w:r>
+        <w:rPr>
+          <w:lang w:val="en-GB"/>
+        </w:rPr>
+        <w:t>Sources</w:t>
+      </w:r>
+      <w:bookmarkEnd w:id="42"/>
+    </w:p>
+    <w:p>
+      <w:pPr>
+        <w:pStyle w:val="Lijstalinea"/>
+        <w:numPr>
+          <w:ilvl w:val="0"/>
+          <w:numId w:val="18"/>
+        </w:numPr>
+        <w:rPr>
+          <w:rFonts w:ascii="Arial" w:hAnsi="Arial" w:cs="Arial"/>
+          <w:color w:val="auto"/>
+          <w:sz w:val="20"/>
+          <w:szCs w:val="20"/>
+          <w:lang w:val="en-GB"/>
+        </w:rPr>
+      </w:pPr>
+      <w:r>
+        <w:rPr>
+          <w:rFonts w:ascii="Arial" w:hAnsi="Arial" w:cs="Arial"/>
+          <w:color w:val="auto"/>
+          <w:sz w:val="20"/>
+          <w:szCs w:val="20"/>
+          <w:lang w:val="en-GB"/>
+        </w:rPr>
+        <w:t>https://www.scrum.org/resources/what-is-scrum - 28/03/2019</w:t>
+      </w:r>
+    </w:p>
+    <w:p>
+      <w:pPr>
+        <w:pStyle w:val="Lijstalinea"/>
+        <w:numPr>
+          <w:ilvl w:val="0"/>
+          <w:numId w:val="18"/>
+        </w:numPr>
+        <w:rPr>
+          <w:rFonts w:ascii="Arial" w:hAnsi="Arial" w:cs="Arial"/>
+          <w:color w:val="auto"/>
+          <w:sz w:val="20"/>
+          <w:szCs w:val="20"/>
+          <w:lang w:val="en-GB"/>
+        </w:rPr>
+      </w:pPr>
+      <w:r>
+        <w:rPr>
+          <w:rFonts w:ascii="Arial" w:hAnsi="Arial" w:cs="Arial"/>
+          <w:color w:val="auto"/>
+          <w:sz w:val="20"/>
+          <w:szCs w:val="20"/>
+          <w:lang w:val="en-GB"/>
+        </w:rPr>
+        <w:t>https://git-scm.com/ - 28/03/2019</w:t>
+      </w:r>
+    </w:p>
+    <w:p>
+      <w:pPr>
+        <w:pStyle w:val="Lijstalinea"/>
+        <w:numPr>
+          <w:ilvl w:val="0"/>
+          <w:numId w:val="18"/>
+        </w:numPr>
+        <w:rPr>
+          <w:rFonts w:ascii="Arial" w:hAnsi="Arial" w:cs="Arial"/>
+          <w:color w:val="auto"/>
+          <w:sz w:val="20"/>
+          <w:szCs w:val="20"/>
+          <w:lang w:val="en-GB"/>
+        </w:rPr>
+      </w:pPr>
+      <w:r>
+        <w:rPr>
+          <w:rFonts w:ascii="Arial" w:hAnsi="Arial" w:cs="Arial"/>
+          <w:color w:val="auto"/>
+          <w:sz w:val="20"/>
+          <w:szCs w:val="20"/>
+          <w:shd w:val="clear" w:color="auto" w:fill="FFFFFF"/>
+          <w:lang w:val="en-GB"/>
+        </w:rPr>
+        <w:t xml:space="preserve">https://en.wikipedia.org/wiki/Spring_Framework </w:t>
+      </w:r>
+      <w:r>
+        <w:rPr>
+          <w:rFonts w:ascii="Arial" w:hAnsi="Arial" w:cs="Arial"/>
+          <w:color w:val="auto"/>
+          <w:sz w:val="20"/>
+          <w:szCs w:val="20"/>
+          <w:shd w:val="clear" w:color="auto" w:fill="FFFFFF"/>
+          <w:lang w:val="en-GB"/>
+        </w:rPr>
+        <w:t>-</w:t>
+      </w:r>
+      <w:r>
+        <w:rPr>
+          <w:rFonts w:ascii="Arial" w:hAnsi="Arial" w:cs="Arial"/>
+          <w:color w:val="auto"/>
+          <w:sz w:val="20"/>
+          <w:szCs w:val="20"/>
+          <w:shd w:val="clear" w:color="auto" w:fill="FFFFFF"/>
+          <w:lang w:val="en-GB"/>
+        </w:rPr>
+        <w:t xml:space="preserve"> 28/03/2019</w:t>
+      </w:r>
+    </w:p>
+    <w:p>
+      <w:pPr>
+        <w:pStyle w:val="Voetnoottekst"/>
+        <w:numPr>
+          <w:ilvl w:val="0"/>
+          <w:numId w:val="18"/>
+        </w:numPr>
+        <w:rPr>
+          <w:rFonts w:ascii="Arial" w:hAnsi="Arial" w:cs="Arial"/>
+          <w:color w:val="auto"/>
+          <w:sz w:val="20"/>
+          <w:lang w:val="en-GB"/>
+        </w:rPr>
+      </w:pPr>
+      <w:r>
+        <w:rPr>
+          <w:rFonts w:ascii="Arial" w:hAnsi="Arial" w:cs="Arial"/>
+          <w:color w:val="auto"/>
+          <w:sz w:val="20"/>
+          <w:lang w:val="en-GB"/>
+        </w:rPr>
+        <w:t>https://en.wikipedia.org/wiki/Representational_state_transfer - 28/03/2019</w:t>
+      </w:r>
+    </w:p>
+    <w:p>
+      <w:pPr>
+        <w:pStyle w:val="Voetnoottekst"/>
+        <w:ind w:left="720"/>
+        <w:rPr>
+          <w:color w:val="auto"/>
+          <w:lang w:val="en-GB"/>
+        </w:rPr>
+      </w:pPr>
+    </w:p>
+    <w:p>
+      <w:pPr>
+        <w:pStyle w:val="Lijstalinea"/>
+        <w:rPr>
+          <w:lang w:val="en-GB"/>
+        </w:rPr>
+      </w:pPr>
+    </w:p>
+    <w:p>
+      <w:pPr>
         <w:rPr>
           <w:lang w:val="en-GB"/>
         </w:rPr>
@@ -5355,14 +5593,65 @@
       <w:r>
         <w:rPr>
           <w:rStyle w:val="Voetnootmarkering"/>
+          <w:rFonts w:ascii="Arial" w:hAnsi="Arial" w:cs="Arial"/>
+          <w:color w:val="auto"/>
+          <w:sz w:val="18"/>
+          <w:szCs w:val="18"/>
         </w:rPr>
         <w:footnoteRef/>
       </w:r>
       <w:r>
         <w:rPr>
+          <w:rFonts w:ascii="Arial" w:hAnsi="Arial" w:cs="Arial"/>
+          <w:color w:val="auto"/>
+          <w:sz w:val="18"/>
+          <w:szCs w:val="18"/>
           <w:lang w:val="en-GB"/>
         </w:rPr>
         <w:t xml:space="preserve"> </w:t>
+      </w:r>
+      <w:r>
+        <w:rPr>
+          <w:rFonts w:ascii="Arial" w:hAnsi="Arial" w:cs="Arial"/>
+          <w:color w:val="auto"/>
+          <w:sz w:val="18"/>
+          <w:szCs w:val="18"/>
+          <w:lang w:val="en-GB"/>
+        </w:rPr>
+        <w:t>‘</w:t>
+      </w:r>
+      <w:r>
+        <w:rPr>
+          <w:rFonts w:ascii="Arial" w:hAnsi="Arial" w:cs="Arial"/>
+          <w:color w:val="auto"/>
+          <w:sz w:val="18"/>
+          <w:szCs w:val="18"/>
+          <w:shd w:val="clear" w:color="auto" w:fill="FFFFFF"/>
+          <w:lang w:val="en-GB"/>
+        </w:rPr>
+        <w:t>Scrum is a framework within which people can address complex adaptive problems, while productively and creatively delivering products of the highest possible value.</w:t>
+      </w:r>
+      <w:r>
+        <w:rPr>
+          <w:rFonts w:ascii="Arial" w:hAnsi="Arial" w:cs="Arial"/>
+          <w:color w:val="auto"/>
+          <w:sz w:val="18"/>
+          <w:szCs w:val="18"/>
+          <w:shd w:val="clear" w:color="auto" w:fill="FFFFFF"/>
+          <w:lang w:val="en-GB"/>
+        </w:rPr>
+        <w:t>’</w:t>
+      </w:r>
+      <w:r>
+        <w:rPr>
+          <w:rFonts w:ascii="Arial" w:hAnsi="Arial" w:cs="Arial"/>
+          <w:color w:val="auto"/>
+          <w:sz w:val="18"/>
+          <w:szCs w:val="18"/>
+          <w:shd w:val="clear" w:color="auto" w:fill="FFFFFF"/>
+          <w:lang w:val="en-GB"/>
+        </w:rPr>
+        <w:t xml:space="preserve"> -</w:t>
       </w:r>
       <w:r>
         <w:rPr>
@@ -5373,30 +5662,9 @@
           <w:shd w:val="clear" w:color="auto" w:fill="FFFFFF"/>
           <w:lang w:val="en-GB"/>
         </w:rPr>
-        <w:t>Scrum is a framework within which people can address complex adaptive problems, while productively and creatively delivering products of the highest possible value</w:t>
-      </w:r>
-      <w:r>
-        <w:rPr>
-          <w:rFonts w:ascii="Arial" w:hAnsi="Arial" w:cs="Arial"/>
-          <w:color w:val="415970"/>
-          <w:sz w:val="27"/>
-          <w:szCs w:val="27"/>
-          <w:shd w:val="clear" w:color="auto" w:fill="FFFFFF"/>
-          <w:lang w:val="en-GB"/>
-        </w:rPr>
-        <w:t>.</w:t>
-      </w:r>
-      <w:r>
-        <w:rPr>
-          <w:rFonts w:ascii="Arial" w:hAnsi="Arial" w:cs="Arial"/>
-          <w:color w:val="415970"/>
-          <w:sz w:val="27"/>
-          <w:szCs w:val="27"/>
-          <w:shd w:val="clear" w:color="auto" w:fill="FFFFFF"/>
-          <w:lang w:val="en-GB"/>
-        </w:rPr>
         <w:t xml:space="preserve"> </w:t>
       </w:r>
+      <w:bookmarkStart w:id="3" w:name="_Hlk4678042"/>
       <w:r>
         <w:rPr>
           <w:rFonts w:ascii="Arial" w:hAnsi="Arial" w:cs="Arial"/>
@@ -5406,8 +5674,9 @@
           <w:shd w:val="clear" w:color="auto" w:fill="FFFFFF"/>
           <w:lang w:val="en-GB"/>
         </w:rPr>
-        <w:t>- https://www.scrum.org/resources/what-is-scrum</w:t>
-      </w:r>
+        <w:t>https://www.scrum.org/resources/what-is-scrum</w:t>
+      </w:r>
+      <w:bookmarkEnd w:id="3"/>
     </w:p>
   </w:footnote>
   <w:footnote w:id="2">
@@ -5435,6 +5704,17 @@
           <w:rFonts w:ascii="Arial" w:hAnsi="Arial" w:cs="Arial"/>
           <w:color w:val="auto"/>
           <w:sz w:val="18"/>
+          <w:szCs w:val="18"/>
+          <w:lang w:val="en-GB"/>
+        </w:rPr>
+        <w:t>‘</w:t>
+      </w:r>
+      <w:r>
+        <w:rPr>
+          <w:rFonts w:ascii="Arial" w:hAnsi="Arial" w:cs="Arial"/>
+          <w:color w:val="auto"/>
+          <w:sz w:val="18"/>
+          <w:szCs w:val="18"/>
           <w:lang w:val="en-GB"/>
         </w:rPr>
         <w:t>Git is a free and open source distributed version control system designed to handle everything from small to very large projects with speed and efficiency.</w:t>
@@ -5444,18 +5724,20 @@
           <w:rFonts w:ascii="Arial" w:hAnsi="Arial" w:cs="Arial"/>
           <w:color w:val="auto"/>
           <w:sz w:val="18"/>
-          <w:lang w:val="en-GB"/>
-        </w:rPr>
-        <w:t xml:space="preserve"> - </w:t>
+          <w:szCs w:val="18"/>
+          <w:lang w:val="en-GB"/>
+        </w:rPr>
+        <w:t>’</w:t>
       </w:r>
       <w:r>
         <w:rPr>
           <w:rFonts w:ascii="Arial" w:hAnsi="Arial" w:cs="Arial"/>
           <w:color w:val="auto"/>
           <w:sz w:val="18"/>
-          <w:lang w:val="en-GB"/>
-        </w:rPr>
-        <w:t>https://git-scm.com/</w:t>
+          <w:szCs w:val="18"/>
+          <w:lang w:val="en-GB"/>
+        </w:rPr>
+        <w:t xml:space="preserve"> - https://git-scm.com/</w:t>
       </w:r>
     </w:p>
   </w:footnote>
@@ -6172,6 +6454,345 @@
       <w:pPr>
         <w:ind w:left="4320" w:hanging="1440"/>
       </w:pPr>
+    </w:lvl>
+  </w:abstractNum>
+  <w:abstractNum w:abstractNumId="13" w15:restartNumberingAfterBreak="0">
+    <w:nsid w:val="51587605"/>
+    <w:multiLevelType w:val="hybridMultilevel"/>
+    <w:tmpl w:val="EF52E5CC"/>
+    <w:lvl w:ilvl="0" w:tplc="04130005">
+      <w:start w:val="1"/>
+      <w:numFmt w:val="bullet"/>
+      <w:lvlText w:val=""/>
+      <w:lvlJc w:val="left"/>
+      <w:pPr>
+        <w:ind w:left="720" w:hanging="360"/>
+      </w:pPr>
+      <w:rPr>
+        <w:rFonts w:ascii="Wingdings" w:hAnsi="Wingdings" w:hint="default"/>
+      </w:rPr>
+    </w:lvl>
+    <w:lvl w:ilvl="1" w:tplc="04130003" w:tentative="1">
+      <w:start w:val="1"/>
+      <w:numFmt w:val="bullet"/>
+      <w:lvlText w:val="o"/>
+      <w:lvlJc w:val="left"/>
+      <w:pPr>
+        <w:ind w:left="1440" w:hanging="360"/>
+      </w:pPr>
+      <w:rPr>
+        <w:rFonts w:ascii="Courier New" w:hAnsi="Courier New" w:cs="Courier New" w:hint="default"/>
+      </w:rPr>
+    </w:lvl>
+    <w:lvl w:ilvl="2" w:tplc="04130005" w:tentative="1">
+      <w:start w:val="1"/>
+      <w:numFmt w:val="bullet"/>
+      <w:lvlText w:val=""/>
+      <w:lvlJc w:val="left"/>
+      <w:pPr>
+        <w:ind w:left="2160" w:hanging="360"/>
+      </w:pPr>
+      <w:rPr>
+        <w:rFonts w:ascii="Wingdings" w:hAnsi="Wingdings" w:hint="default"/>
+      </w:rPr>
+    </w:lvl>
+    <w:lvl w:ilvl="3" w:tplc="04130001" w:tentative="1">
+      <w:start w:val="1"/>
+      <w:numFmt w:val="bullet"/>
+      <w:lvlText w:val=""/>
+      <w:lvlJc w:val="left"/>
+      <w:pPr>
+        <w:ind w:left="2880" w:hanging="360"/>
+      </w:pPr>
+      <w:rPr>
+        <w:rFonts w:ascii="Symbol" w:hAnsi="Symbol" w:hint="default"/>
+      </w:rPr>
+    </w:lvl>
+    <w:lvl w:ilvl="4" w:tplc="04130003" w:tentative="1">
+      <w:start w:val="1"/>
+      <w:numFmt w:val="bullet"/>
+      <w:lvlText w:val="o"/>
+      <w:lvlJc w:val="left"/>
+      <w:pPr>
+        <w:ind w:left="3600" w:hanging="360"/>
+      </w:pPr>
+      <w:rPr>
+        <w:rFonts w:ascii="Courier New" w:hAnsi="Courier New" w:cs="Courier New" w:hint="default"/>
+      </w:rPr>
+    </w:lvl>
+    <w:lvl w:ilvl="5" w:tplc="04130005" w:tentative="1">
+      <w:start w:val="1"/>
+      <w:numFmt w:val="bullet"/>
+      <w:lvlText w:val=""/>
+      <w:lvlJc w:val="left"/>
+      <w:pPr>
+        <w:ind w:left="4320" w:hanging="360"/>
+      </w:pPr>
+      <w:rPr>
+        <w:rFonts w:ascii="Wingdings" w:hAnsi="Wingdings" w:hint="default"/>
+      </w:rPr>
+    </w:lvl>
+    <w:lvl w:ilvl="6" w:tplc="04130001" w:tentative="1">
+      <w:start w:val="1"/>
+      <w:numFmt w:val="bullet"/>
+      <w:lvlText w:val=""/>
+      <w:lvlJc w:val="left"/>
+      <w:pPr>
+        <w:ind w:left="5040" w:hanging="360"/>
+      </w:pPr>
+      <w:rPr>
+        <w:rFonts w:ascii="Symbol" w:hAnsi="Symbol" w:hint="default"/>
+      </w:rPr>
+    </w:lvl>
+    <w:lvl w:ilvl="7" w:tplc="04130003" w:tentative="1">
+      <w:start w:val="1"/>
+      <w:numFmt w:val="bullet"/>
+      <w:lvlText w:val="o"/>
+      <w:lvlJc w:val="left"/>
+      <w:pPr>
+        <w:ind w:left="5760" w:hanging="360"/>
+      </w:pPr>
+      <w:rPr>
+        <w:rFonts w:ascii="Courier New" w:hAnsi="Courier New" w:cs="Courier New" w:hint="default"/>
+      </w:rPr>
+    </w:lvl>
+    <w:lvl w:ilvl="8" w:tplc="04130005" w:tentative="1">
+      <w:start w:val="1"/>
+      <w:numFmt w:val="bullet"/>
+      <w:lvlText w:val=""/>
+      <w:lvlJc w:val="left"/>
+      <w:pPr>
+        <w:ind w:left="6480" w:hanging="360"/>
+      </w:pPr>
+      <w:rPr>
+        <w:rFonts w:ascii="Wingdings" w:hAnsi="Wingdings" w:hint="default"/>
+      </w:rPr>
+    </w:lvl>
+  </w:abstractNum>
+  <w:abstractNum w:abstractNumId="14" w15:restartNumberingAfterBreak="0">
+    <w:nsid w:val="60F15076"/>
+    <w:multiLevelType w:val="hybridMultilevel"/>
+    <w:tmpl w:val="2536E876"/>
+    <w:lvl w:ilvl="0" w:tplc="04130001">
+      <w:start w:val="1"/>
+      <w:numFmt w:val="bullet"/>
+      <w:lvlText w:val=""/>
+      <w:lvlJc w:val="left"/>
+      <w:pPr>
+        <w:ind w:left="720" w:hanging="360"/>
+      </w:pPr>
+      <w:rPr>
+        <w:rFonts w:ascii="Symbol" w:hAnsi="Symbol" w:hint="default"/>
+      </w:rPr>
+    </w:lvl>
+    <w:lvl w:ilvl="1" w:tplc="04130003" w:tentative="1">
+      <w:start w:val="1"/>
+      <w:numFmt w:val="bullet"/>
+      <w:lvlText w:val="o"/>
+      <w:lvlJc w:val="left"/>
+      <w:pPr>
+        <w:ind w:left="1440" w:hanging="360"/>
+      </w:pPr>
+      <w:rPr>
+        <w:rFonts w:ascii="Courier New" w:hAnsi="Courier New" w:cs="Courier New" w:hint="default"/>
+      </w:rPr>
+    </w:lvl>
+    <w:lvl w:ilvl="2" w:tplc="04130005" w:tentative="1">
+      <w:start w:val="1"/>
+      <w:numFmt w:val="bullet"/>
+      <w:lvlText w:val=""/>
+      <w:lvlJc w:val="left"/>
+      <w:pPr>
+        <w:ind w:left="2160" w:hanging="360"/>
+      </w:pPr>
+      <w:rPr>
+        <w:rFonts w:ascii="Wingdings" w:hAnsi="Wingdings" w:hint="default"/>
+      </w:rPr>
+    </w:lvl>
+    <w:lvl w:ilvl="3" w:tplc="04130001" w:tentative="1">
+      <w:start w:val="1"/>
+      <w:numFmt w:val="bullet"/>
+      <w:lvlText w:val=""/>
+      <w:lvlJc w:val="left"/>
+      <w:pPr>
+        <w:ind w:left="2880" w:hanging="360"/>
+      </w:pPr>
+      <w:rPr>
+        <w:rFonts w:ascii="Symbol" w:hAnsi="Symbol" w:hint="default"/>
+      </w:rPr>
+    </w:lvl>
+    <w:lvl w:ilvl="4" w:tplc="04130003" w:tentative="1">
+      <w:start w:val="1"/>
+      <w:numFmt w:val="bullet"/>
+      <w:lvlText w:val="o"/>
+      <w:lvlJc w:val="left"/>
+      <w:pPr>
+        <w:ind w:left="3600" w:hanging="360"/>
+      </w:pPr>
+      <w:rPr>
+        <w:rFonts w:ascii="Courier New" w:hAnsi="Courier New" w:cs="Courier New" w:hint="default"/>
+      </w:rPr>
+    </w:lvl>
+    <w:lvl w:ilvl="5" w:tplc="04130005" w:tentative="1">
+      <w:start w:val="1"/>
+      <w:numFmt w:val="bullet"/>
+      <w:lvlText w:val=""/>
+      <w:lvlJc w:val="left"/>
+      <w:pPr>
+        <w:ind w:left="4320" w:hanging="360"/>
+      </w:pPr>
+      <w:rPr>
+        <w:rFonts w:ascii="Wingdings" w:hAnsi="Wingdings" w:hint="default"/>
+      </w:rPr>
+    </w:lvl>
+    <w:lvl w:ilvl="6" w:tplc="04130001" w:tentative="1">
+      <w:start w:val="1"/>
+      <w:numFmt w:val="bullet"/>
+      <w:lvlText w:val=""/>
+      <w:lvlJc w:val="left"/>
+      <w:pPr>
+        <w:ind w:left="5040" w:hanging="360"/>
+      </w:pPr>
+      <w:rPr>
+        <w:rFonts w:ascii="Symbol" w:hAnsi="Symbol" w:hint="default"/>
+      </w:rPr>
+    </w:lvl>
+    <w:lvl w:ilvl="7" w:tplc="04130003" w:tentative="1">
+      <w:start w:val="1"/>
+      <w:numFmt w:val="bullet"/>
+      <w:lvlText w:val="o"/>
+      <w:lvlJc w:val="left"/>
+      <w:pPr>
+        <w:ind w:left="5760" w:hanging="360"/>
+      </w:pPr>
+      <w:rPr>
+        <w:rFonts w:ascii="Courier New" w:hAnsi="Courier New" w:cs="Courier New" w:hint="default"/>
+      </w:rPr>
+    </w:lvl>
+    <w:lvl w:ilvl="8" w:tplc="04130005" w:tentative="1">
+      <w:start w:val="1"/>
+      <w:numFmt w:val="bullet"/>
+      <w:lvlText w:val=""/>
+      <w:lvlJc w:val="left"/>
+      <w:pPr>
+        <w:ind w:left="6480" w:hanging="360"/>
+      </w:pPr>
+      <w:rPr>
+        <w:rFonts w:ascii="Wingdings" w:hAnsi="Wingdings" w:hint="default"/>
+      </w:rPr>
+    </w:lvl>
+  </w:abstractNum>
+  <w:abstractNum w:abstractNumId="15" w15:restartNumberingAfterBreak="0">
+    <w:nsid w:val="6623200C"/>
+    <w:multiLevelType w:val="hybridMultilevel"/>
+    <w:tmpl w:val="3DAEA592"/>
+    <w:lvl w:ilvl="0" w:tplc="04130001">
+      <w:start w:val="1"/>
+      <w:numFmt w:val="bullet"/>
+      <w:lvlText w:val=""/>
+      <w:lvlJc w:val="left"/>
+      <w:pPr>
+        <w:ind w:left="720" w:hanging="360"/>
+      </w:pPr>
+      <w:rPr>
+        <w:rFonts w:ascii="Symbol" w:hAnsi="Symbol" w:hint="default"/>
+      </w:rPr>
+    </w:lvl>
+    <w:lvl w:ilvl="1" w:tplc="04130003" w:tentative="1">
+      <w:start w:val="1"/>
+      <w:numFmt w:val="bullet"/>
+      <w:lvlText w:val="o"/>
+      <w:lvlJc w:val="left"/>
+      <w:pPr>
+        <w:ind w:left="1440" w:hanging="360"/>
+      </w:pPr>
+      <w:rPr>
+        <w:rFonts w:ascii="Courier New" w:hAnsi="Courier New" w:cs="Courier New" w:hint="default"/>
+      </w:rPr>
+    </w:lvl>
+    <w:lvl w:ilvl="2" w:tplc="04130005" w:tentative="1">
+      <w:start w:val="1"/>
+      <w:numFmt w:val="bullet"/>
+      <w:lvlText w:val=""/>
+      <w:lvlJc w:val="left"/>
+      <w:pPr>
+        <w:ind w:left="2160" w:hanging="360"/>
+      </w:pPr>
+      <w:rPr>
+        <w:rFonts w:ascii="Wingdings" w:hAnsi="Wingdings" w:hint="default"/>
+      </w:rPr>
+    </w:lvl>
+    <w:lvl w:ilvl="3" w:tplc="04130001" w:tentative="1">
+      <w:start w:val="1"/>
+      <w:numFmt w:val="bullet"/>
+      <w:lvlText w:val=""/>
+      <w:lvlJc w:val="left"/>
+      <w:pPr>
+        <w:ind w:left="2880" w:hanging="360"/>
+      </w:pPr>
+      <w:rPr>
+        <w:rFonts w:ascii="Symbol" w:hAnsi="Symbol" w:hint="default"/>
+      </w:rPr>
+    </w:lvl>
+    <w:lvl w:ilvl="4" w:tplc="04130003" w:tentative="1">
+      <w:start w:val="1"/>
+      <w:numFmt w:val="bullet"/>
+      <w:lvlText w:val="o"/>
+      <w:lvlJc w:val="left"/>
+      <w:pPr>
+        <w:ind w:left="3600" w:hanging="360"/>
+      </w:pPr>
+      <w:rPr>
+        <w:rFonts w:ascii="Courier New" w:hAnsi="Courier New" w:cs="Courier New" w:hint="default"/>
+      </w:rPr>
+    </w:lvl>
+    <w:lvl w:ilvl="5" w:tplc="04130005" w:tentative="1">
+      <w:start w:val="1"/>
+      <w:numFmt w:val="bullet"/>
+      <w:lvlText w:val=""/>
+      <w:lvlJc w:val="left"/>
+      <w:pPr>
+        <w:ind w:left="4320" w:hanging="360"/>
+      </w:pPr>
+      <w:rPr>
+        <w:rFonts w:ascii="Wingdings" w:hAnsi="Wingdings" w:hint="default"/>
+      </w:rPr>
+    </w:lvl>
+    <w:lvl w:ilvl="6" w:tplc="04130001" w:tentative="1">
+      <w:start w:val="1"/>
+      <w:numFmt w:val="bullet"/>
+      <w:lvlText w:val=""/>
+      <w:lvlJc w:val="left"/>
+      <w:pPr>
+        <w:ind w:left="5040" w:hanging="360"/>
+      </w:pPr>
+      <w:rPr>
+        <w:rFonts w:ascii="Symbol" w:hAnsi="Symbol" w:hint="default"/>
+      </w:rPr>
+    </w:lvl>
+    <w:lvl w:ilvl="7" w:tplc="04130003" w:tentative="1">
+      <w:start w:val="1"/>
+      <w:numFmt w:val="bullet"/>
+      <w:lvlText w:val="o"/>
+      <w:lvlJc w:val="left"/>
+      <w:pPr>
+        <w:ind w:left="5760" w:hanging="360"/>
+      </w:pPr>
+      <w:rPr>
+        <w:rFonts w:ascii="Courier New" w:hAnsi="Courier New" w:cs="Courier New" w:hint="default"/>
+      </w:rPr>
+    </w:lvl>
+    <w:lvl w:ilvl="8" w:tplc="04130005" w:tentative="1">
+      <w:start w:val="1"/>
+      <w:numFmt w:val="bullet"/>
+      <w:lvlText w:val=""/>
+      <w:lvlJc w:val="left"/>
+      <w:pPr>
+        <w:ind w:left="6480" w:hanging="360"/>
+      </w:pPr>
+      <w:rPr>
+        <w:rFonts w:ascii="Wingdings" w:hAnsi="Wingdings" w:hint="default"/>
+      </w:rPr>
     </w:lvl>
   </w:abstractNum>
   <w:num w:numId="1">
@@ -6218,6 +6839,15 @@
   </w:num>
   <w:num w:numId="15">
     <w:abstractNumId w:val="0"/>
+  </w:num>
+  <w:num w:numId="16">
+    <w:abstractNumId w:val="14"/>
+  </w:num>
+  <w:num w:numId="17">
+    <w:abstractNumId w:val="15"/>
+  </w:num>
+  <w:num w:numId="18">
+    <w:abstractNumId w:val="13"/>
   </w:num>
 </w:numbering>
 </file>
@@ -7658,6 +8288,30 @@
       <w:vertAlign w:val="superscript"/>
     </w:rPr>
   </w:style>
+  <w:style w:type="paragraph" w:styleId="Lijstalinea">
+    <w:name w:val="List Paragraph"/>
+    <w:basedOn w:val="Standaard"/>
+    <w:uiPriority w:val="34"/>
+    <w:unhideWhenUsed/>
+    <w:qFormat/>
+    <w:rsid w:val="00C10CA0"/>
+    <w:pPr>
+      <w:ind w:left="720"/>
+      <w:contextualSpacing/>
+    </w:pPr>
+  </w:style>
+  <w:style w:type="character" w:styleId="Onopgelostemelding">
+    <w:name w:val="Unresolved Mention"/>
+    <w:basedOn w:val="Standaardalinea-lettertype"/>
+    <w:uiPriority w:val="99"/>
+    <w:semiHidden/>
+    <w:unhideWhenUsed/>
+    <w:rsid w:val="00C10CA0"/>
+    <w:rPr>
+      <w:color w:val="605E5C"/>
+      <w:shd w:val="clear" w:color="auto" w:fill="E1DFDD"/>
+    </w:rPr>
+  </w:style>
 </w:styles>
 </file>
 
@@ -7951,7 +8605,7 @@
 </file>
 
 <file path=customXml/itemProps1.xml><?xml version="1.0" encoding="utf-8"?>
-<ds:datastoreItem xmlns:ds="http://schemas.openxmlformats.org/officeDocument/2006/customXml" ds:itemID="{326555AE-E256-474B-B135-38B86E01FC3A}">
+<ds:datastoreItem xmlns:ds="http://schemas.openxmlformats.org/officeDocument/2006/customXml" ds:itemID="{F1E8A163-F3AD-45FB-BA21-48A4F08AFDE5}">
   <ds:schemaRefs>
     <ds:schemaRef ds:uri="http://schemas.openxmlformats.org/officeDocument/2006/bibliography"/>
   </ds:schemaRefs>

</xml_diff>

<commit_message>
Adding Ardy's individual feedback
</commit_message>
<xml_diff>
--- a/doc/Final Report/Final_Report.docx
+++ b/doc/Final Report/Final_Report.docx
@@ -63,7 +63,7 @@
     </w:p>
     <w:p>
       <w:pPr>
-        <w:pStyle w:val="Titel"/>
+        <w:pStyle w:val="Title"/>
         <w:rPr>
           <w:lang w:val="en-GB"/>
         </w:rPr>
@@ -77,7 +77,7 @@
     </w:p>
     <w:p>
       <w:pPr>
-        <w:pStyle w:val="Ondertitel"/>
+        <w:pStyle w:val="Subtitle"/>
         <w:rPr>
           <w:lang w:val="en-GB"/>
         </w:rPr>
@@ -118,15 +118,7 @@
       </w:r>
       <w:proofErr w:type="spellEnd"/>
       <w:r>
-        <w:t xml:space="preserve">, </w:t>
-      </w:r>
-      <w:proofErr w:type="spellStart"/>
-      <w:r>
-        <w:t>Ardy</w:t>
-      </w:r>
-      <w:proofErr w:type="spellEnd"/>
-      <w:r>
-        <w:t xml:space="preserve"> Zwanenburg</w:t>
+        <w:t>, Ardy Zwanenburg</w:t>
       </w:r>
       <w:r>
         <w:rPr>
@@ -176,7 +168,7 @@
       <w:sdtContent>
         <w:p>
           <w:pPr>
-            <w:pStyle w:val="Kopvaninhoudsopgave"/>
+            <w:pStyle w:val="TOCHeading"/>
           </w:pPr>
           <w:proofErr w:type="spellStart"/>
           <w:r>
@@ -189,12 +181,10 @@
           <w:r>
             <w:t>Contents</w:t>
           </w:r>
-          <w:bookmarkStart w:id="0" w:name="_GoBack"/>
-          <w:bookmarkEnd w:id="0"/>
         </w:p>
         <w:p>
           <w:pPr>
-            <w:pStyle w:val="Inhopg1"/>
+            <w:pStyle w:val="TOC1"/>
             <w:tabs>
               <w:tab w:val="right" w:leader="dot" w:pos="8296"/>
             </w:tabs>
@@ -287,7 +277,7 @@
         </w:p>
         <w:p>
           <w:pPr>
-            <w:pStyle w:val="Inhopg2"/>
+            <w:pStyle w:val="TOC2"/>
             <w:tabs>
               <w:tab w:val="right" w:leader="dot" w:pos="8296"/>
             </w:tabs>
@@ -359,7 +349,7 @@
         </w:p>
         <w:p>
           <w:pPr>
-            <w:pStyle w:val="Inhopg2"/>
+            <w:pStyle w:val="TOC2"/>
             <w:tabs>
               <w:tab w:val="right" w:leader="dot" w:pos="8296"/>
             </w:tabs>
@@ -431,7 +421,7 @@
         </w:p>
         <w:p>
           <w:pPr>
-            <w:pStyle w:val="Inhopg2"/>
+            <w:pStyle w:val="TOC2"/>
             <w:tabs>
               <w:tab w:val="right" w:leader="dot" w:pos="8296"/>
             </w:tabs>
@@ -503,7 +493,7 @@
         </w:p>
         <w:p>
           <w:pPr>
-            <w:pStyle w:val="Inhopg2"/>
+            <w:pStyle w:val="TOC2"/>
             <w:tabs>
               <w:tab w:val="right" w:leader="dot" w:pos="8296"/>
             </w:tabs>
@@ -575,7 +565,7 @@
         </w:p>
         <w:p>
           <w:pPr>
-            <w:pStyle w:val="Inhopg2"/>
+            <w:pStyle w:val="TOC2"/>
             <w:tabs>
               <w:tab w:val="right" w:leader="dot" w:pos="8296"/>
             </w:tabs>
@@ -647,7 +637,7 @@
         </w:p>
         <w:p>
           <w:pPr>
-            <w:pStyle w:val="Inhopg1"/>
+            <w:pStyle w:val="TOC1"/>
             <w:tabs>
               <w:tab w:val="right" w:leader="dot" w:pos="8296"/>
             </w:tabs>
@@ -719,7 +709,7 @@
         </w:p>
         <w:p>
           <w:pPr>
-            <w:pStyle w:val="Inhopg2"/>
+            <w:pStyle w:val="TOC2"/>
             <w:tabs>
               <w:tab w:val="right" w:leader="dot" w:pos="8296"/>
             </w:tabs>
@@ -791,7 +781,7 @@
         </w:p>
         <w:p>
           <w:pPr>
-            <w:pStyle w:val="Inhopg2"/>
+            <w:pStyle w:val="TOC2"/>
             <w:tabs>
               <w:tab w:val="right" w:leader="dot" w:pos="8296"/>
             </w:tabs>
@@ -863,7 +853,7 @@
         </w:p>
         <w:p>
           <w:pPr>
-            <w:pStyle w:val="Inhopg3"/>
+            <w:pStyle w:val="TOC3"/>
             <w:tabs>
               <w:tab w:val="right" w:leader="dot" w:pos="8296"/>
             </w:tabs>
@@ -935,7 +925,7 @@
         </w:p>
         <w:p>
           <w:pPr>
-            <w:pStyle w:val="Inhopg3"/>
+            <w:pStyle w:val="TOC3"/>
             <w:tabs>
               <w:tab w:val="right" w:leader="dot" w:pos="8296"/>
             </w:tabs>
@@ -1007,7 +997,7 @@
         </w:p>
         <w:p>
           <w:pPr>
-            <w:pStyle w:val="Inhopg1"/>
+            <w:pStyle w:val="TOC1"/>
             <w:tabs>
               <w:tab w:val="right" w:leader="dot" w:pos="8296"/>
             </w:tabs>
@@ -1079,7 +1069,7 @@
         </w:p>
         <w:p>
           <w:pPr>
-            <w:pStyle w:val="Inhopg2"/>
+            <w:pStyle w:val="TOC2"/>
             <w:tabs>
               <w:tab w:val="right" w:leader="dot" w:pos="8296"/>
             </w:tabs>
@@ -1151,7 +1141,7 @@
         </w:p>
         <w:p>
           <w:pPr>
-            <w:pStyle w:val="Inhopg2"/>
+            <w:pStyle w:val="TOC2"/>
             <w:tabs>
               <w:tab w:val="right" w:leader="dot" w:pos="8296"/>
             </w:tabs>
@@ -1223,7 +1213,7 @@
         </w:p>
         <w:p>
           <w:pPr>
-            <w:pStyle w:val="Inhopg2"/>
+            <w:pStyle w:val="TOC2"/>
             <w:tabs>
               <w:tab w:val="right" w:leader="dot" w:pos="8296"/>
             </w:tabs>
@@ -1295,7 +1285,7 @@
         </w:p>
         <w:p>
           <w:pPr>
-            <w:pStyle w:val="Inhopg1"/>
+            <w:pStyle w:val="TOC1"/>
             <w:tabs>
               <w:tab w:val="right" w:leader="dot" w:pos="8296"/>
             </w:tabs>
@@ -1367,7 +1357,7 @@
         </w:p>
         <w:p>
           <w:pPr>
-            <w:pStyle w:val="Inhopg2"/>
+            <w:pStyle w:val="TOC2"/>
             <w:tabs>
               <w:tab w:val="right" w:leader="dot" w:pos="8296"/>
             </w:tabs>
@@ -1439,7 +1429,7 @@
         </w:p>
         <w:p>
           <w:pPr>
-            <w:pStyle w:val="Inhopg3"/>
+            <w:pStyle w:val="TOC3"/>
             <w:tabs>
               <w:tab w:val="right" w:leader="dot" w:pos="8296"/>
             </w:tabs>
@@ -1511,7 +1501,7 @@
         </w:p>
         <w:p>
           <w:pPr>
-            <w:pStyle w:val="Inhopg3"/>
+            <w:pStyle w:val="TOC3"/>
             <w:tabs>
               <w:tab w:val="right" w:leader="dot" w:pos="8296"/>
             </w:tabs>
@@ -1583,7 +1573,7 @@
         </w:p>
         <w:p>
           <w:pPr>
-            <w:pStyle w:val="Inhopg3"/>
+            <w:pStyle w:val="TOC3"/>
             <w:tabs>
               <w:tab w:val="right" w:leader="dot" w:pos="8296"/>
             </w:tabs>
@@ -1655,7 +1645,7 @@
         </w:p>
         <w:p>
           <w:pPr>
-            <w:pStyle w:val="Inhopg2"/>
+            <w:pStyle w:val="TOC2"/>
             <w:tabs>
               <w:tab w:val="right" w:leader="dot" w:pos="8296"/>
             </w:tabs>
@@ -1727,7 +1717,7 @@
         </w:p>
         <w:p>
           <w:pPr>
-            <w:pStyle w:val="Inhopg3"/>
+            <w:pStyle w:val="TOC3"/>
             <w:tabs>
               <w:tab w:val="right" w:leader="dot" w:pos="8296"/>
             </w:tabs>
@@ -1799,7 +1789,7 @@
         </w:p>
         <w:p>
           <w:pPr>
-            <w:pStyle w:val="Inhopg3"/>
+            <w:pStyle w:val="TOC3"/>
             <w:tabs>
               <w:tab w:val="right" w:leader="dot" w:pos="8296"/>
             </w:tabs>
@@ -1871,7 +1861,7 @@
         </w:p>
         <w:p>
           <w:pPr>
-            <w:pStyle w:val="Inhopg3"/>
+            <w:pStyle w:val="TOC3"/>
             <w:tabs>
               <w:tab w:val="right" w:leader="dot" w:pos="8296"/>
             </w:tabs>
@@ -1943,7 +1933,7 @@
         </w:p>
         <w:p>
           <w:pPr>
-            <w:pStyle w:val="Inhopg2"/>
+            <w:pStyle w:val="TOC2"/>
             <w:tabs>
               <w:tab w:val="right" w:leader="dot" w:pos="8296"/>
             </w:tabs>
@@ -2015,7 +2005,7 @@
         </w:p>
         <w:p>
           <w:pPr>
-            <w:pStyle w:val="Inhopg3"/>
+            <w:pStyle w:val="TOC3"/>
             <w:tabs>
               <w:tab w:val="right" w:leader="dot" w:pos="8296"/>
             </w:tabs>
@@ -2087,7 +2077,7 @@
         </w:p>
         <w:p>
           <w:pPr>
-            <w:pStyle w:val="Inhopg3"/>
+            <w:pStyle w:val="TOC3"/>
             <w:tabs>
               <w:tab w:val="right" w:leader="dot" w:pos="8296"/>
             </w:tabs>
@@ -2159,7 +2149,7 @@
         </w:p>
         <w:p>
           <w:pPr>
-            <w:pStyle w:val="Inhopg3"/>
+            <w:pStyle w:val="TOC3"/>
             <w:tabs>
               <w:tab w:val="right" w:leader="dot" w:pos="8296"/>
             </w:tabs>
@@ -2231,7 +2221,7 @@
         </w:p>
         <w:p>
           <w:pPr>
-            <w:pStyle w:val="Inhopg2"/>
+            <w:pStyle w:val="TOC2"/>
             <w:tabs>
               <w:tab w:val="right" w:leader="dot" w:pos="8296"/>
             </w:tabs>
@@ -2303,7 +2293,7 @@
         </w:p>
         <w:p>
           <w:pPr>
-            <w:pStyle w:val="Inhopg3"/>
+            <w:pStyle w:val="TOC3"/>
             <w:tabs>
               <w:tab w:val="right" w:leader="dot" w:pos="8296"/>
             </w:tabs>
@@ -2375,7 +2365,7 @@
         </w:p>
         <w:p>
           <w:pPr>
-            <w:pStyle w:val="Inhopg3"/>
+            <w:pStyle w:val="TOC3"/>
             <w:tabs>
               <w:tab w:val="right" w:leader="dot" w:pos="8296"/>
             </w:tabs>
@@ -2447,7 +2437,7 @@
         </w:p>
         <w:p>
           <w:pPr>
-            <w:pStyle w:val="Inhopg3"/>
+            <w:pStyle w:val="TOC3"/>
             <w:tabs>
               <w:tab w:val="right" w:leader="dot" w:pos="8296"/>
             </w:tabs>
@@ -2519,7 +2509,7 @@
         </w:p>
         <w:p>
           <w:pPr>
-            <w:pStyle w:val="Inhopg2"/>
+            <w:pStyle w:val="TOC2"/>
             <w:tabs>
               <w:tab w:val="right" w:leader="dot" w:pos="8296"/>
             </w:tabs>
@@ -2591,7 +2581,7 @@
         </w:p>
         <w:p>
           <w:pPr>
-            <w:pStyle w:val="Inhopg3"/>
+            <w:pStyle w:val="TOC3"/>
             <w:tabs>
               <w:tab w:val="right" w:leader="dot" w:pos="8296"/>
             </w:tabs>
@@ -2663,7 +2653,7 @@
         </w:p>
         <w:p>
           <w:pPr>
-            <w:pStyle w:val="Inhopg3"/>
+            <w:pStyle w:val="TOC3"/>
             <w:tabs>
               <w:tab w:val="right" w:leader="dot" w:pos="8296"/>
             </w:tabs>
@@ -2735,7 +2725,7 @@
         </w:p>
         <w:p>
           <w:pPr>
-            <w:pStyle w:val="Inhopg3"/>
+            <w:pStyle w:val="TOC3"/>
             <w:tabs>
               <w:tab w:val="right" w:leader="dot" w:pos="8296"/>
             </w:tabs>
@@ -2807,7 +2797,7 @@
         </w:p>
         <w:p>
           <w:pPr>
-            <w:pStyle w:val="Inhopg2"/>
+            <w:pStyle w:val="TOC2"/>
             <w:tabs>
               <w:tab w:val="right" w:leader="dot" w:pos="8296"/>
             </w:tabs>
@@ -2879,7 +2869,7 @@
         </w:p>
         <w:p>
           <w:pPr>
-            <w:pStyle w:val="Inhopg3"/>
+            <w:pStyle w:val="TOC3"/>
             <w:tabs>
               <w:tab w:val="right" w:leader="dot" w:pos="8296"/>
             </w:tabs>
@@ -2951,7 +2941,7 @@
         </w:p>
         <w:p>
           <w:pPr>
-            <w:pStyle w:val="Inhopg3"/>
+            <w:pStyle w:val="TOC3"/>
             <w:tabs>
               <w:tab w:val="right" w:leader="dot" w:pos="8296"/>
             </w:tabs>
@@ -3023,7 +3013,7 @@
         </w:p>
         <w:p>
           <w:pPr>
-            <w:pStyle w:val="Inhopg3"/>
+            <w:pStyle w:val="TOC3"/>
             <w:tabs>
               <w:tab w:val="right" w:leader="dot" w:pos="8296"/>
             </w:tabs>
@@ -3095,7 +3085,7 @@
         </w:p>
         <w:p>
           <w:pPr>
-            <w:pStyle w:val="Inhopg2"/>
+            <w:pStyle w:val="TOC2"/>
             <w:tabs>
               <w:tab w:val="right" w:leader="dot" w:pos="8296"/>
             </w:tabs>
@@ -3189,13 +3179,13 @@
     </w:p>
     <w:p>
       <w:pPr>
-        <w:pStyle w:val="Kop1"/>
+        <w:pStyle w:val="Heading1"/>
         <w:jc w:val="center"/>
         <w:rPr>
           <w:lang w:val="en-GB"/>
         </w:rPr>
       </w:pPr>
-      <w:bookmarkStart w:id="1" w:name="_Toc4678492"/>
+      <w:bookmarkStart w:id="0" w:name="_Toc4678492"/>
       <w:r>
         <w:rPr>
           <w:lang w:val="en-GB"/>
@@ -3203,6 +3193,70 @@
         <w:lastRenderedPageBreak/>
         <w:t>General</w:t>
       </w:r>
+      <w:bookmarkEnd w:id="0"/>
+    </w:p>
+    <w:p>
+      <w:pPr>
+        <w:rPr>
+          <w:rFonts w:ascii="Arial" w:hAnsi="Arial" w:cs="Arial"/>
+          <w:color w:val="auto"/>
+          <w:sz w:val="20"/>
+          <w:lang w:val="en-GB"/>
+        </w:rPr>
+      </w:pPr>
+      <w:r>
+        <w:rPr>
+          <w:rFonts w:ascii="Arial" w:hAnsi="Arial" w:cs="Arial"/>
+          <w:color w:val="auto"/>
+          <w:sz w:val="20"/>
+          <w:lang w:val="en-GB"/>
+        </w:rPr>
+        <w:t xml:space="preserve">This project was all about </w:t>
+      </w:r>
+      <w:r>
+        <w:rPr>
+          <w:rFonts w:ascii="Arial" w:hAnsi="Arial" w:cs="Arial"/>
+          <w:color w:val="auto"/>
+          <w:sz w:val="20"/>
+          <w:lang w:val="en-GB"/>
+        </w:rPr>
+        <w:t>improving our knowledge of the Java programming language and seeing what it’s like to work with a team, in this case consisting of six team member, and a client. The goal was to build an application in which users would be able to track how much CO</w:t>
+      </w:r>
+      <w:r>
+        <w:rPr>
+          <w:rFonts w:ascii="Arial" w:hAnsi="Arial" w:cs="Arial"/>
+          <w:color w:val="auto"/>
+          <w:sz w:val="20"/>
+          <w:vertAlign w:val="subscript"/>
+          <w:lang w:val="en-GB"/>
+        </w:rPr>
+        <w:t>2</w:t>
+      </w:r>
+      <w:r>
+        <w:rPr>
+          <w:rFonts w:ascii="Arial" w:hAnsi="Arial" w:cs="Arial"/>
+          <w:color w:val="auto"/>
+          <w:sz w:val="20"/>
+          <w:lang w:val="en-GB"/>
+        </w:rPr>
+        <w:t xml:space="preserve"> they have saved and also see how much their friends have saved. </w:t>
+      </w:r>
+    </w:p>
+    <w:p>
+      <w:pPr>
+        <w:pStyle w:val="Heading2"/>
+        <w:jc w:val="center"/>
+        <w:rPr>
+          <w:lang w:val="en-GB"/>
+        </w:rPr>
+      </w:pPr>
+      <w:bookmarkStart w:id="1" w:name="_Toc4678493"/>
+      <w:r>
+        <w:rPr>
+          <w:lang w:val="en-GB"/>
+        </w:rPr>
+        <w:t>The Planning</w:t>
+      </w:r>
       <w:bookmarkEnd w:id="1"/>
     </w:p>
     <w:p>
@@ -3221,90 +3275,262 @@
           <w:sz w:val="20"/>
           <w:lang w:val="en-GB"/>
         </w:rPr>
-        <w:t xml:space="preserve">This project was all about </w:t>
-      </w:r>
-      <w:r>
-        <w:rPr>
-          <w:rFonts w:ascii="Arial" w:hAnsi="Arial" w:cs="Arial"/>
-          <w:color w:val="auto"/>
-          <w:sz w:val="20"/>
-          <w:lang w:val="en-GB"/>
-        </w:rPr>
-        <w:t>improving our knowledge of the Java programming language and seeing what it’s like to work with a team, in this case consisting of six team member, and a client. The goal was to build an application in which users would be able to track how much CO</w:t>
-      </w:r>
-      <w:r>
-        <w:rPr>
-          <w:rFonts w:ascii="Arial" w:hAnsi="Arial" w:cs="Arial"/>
-          <w:color w:val="auto"/>
-          <w:sz w:val="20"/>
-          <w:vertAlign w:val="subscript"/>
-          <w:lang w:val="en-GB"/>
-        </w:rPr>
-        <w:t>2</w:t>
-      </w:r>
-      <w:r>
-        <w:rPr>
-          <w:rFonts w:ascii="Arial" w:hAnsi="Arial" w:cs="Arial"/>
-          <w:color w:val="auto"/>
-          <w:sz w:val="20"/>
-          <w:lang w:val="en-GB"/>
-        </w:rPr>
-        <w:t xml:space="preserve"> they have saved and also see how much their friends have saved. </w:t>
-      </w:r>
-    </w:p>
-    <w:p>
-      <w:pPr>
-        <w:pStyle w:val="Kop2"/>
+        <w:t>The planning was done via the Scrum framework</w:t>
+      </w:r>
+      <w:r>
+        <w:rPr>
+          <w:rStyle w:val="FootnoteReference"/>
+          <w:rFonts w:ascii="Arial" w:hAnsi="Arial" w:cs="Arial"/>
+          <w:color w:val="auto"/>
+          <w:sz w:val="20"/>
+          <w:lang w:val="en-GB"/>
+        </w:rPr>
+        <w:footnoteReference w:id="1"/>
+      </w:r>
+      <w:r>
+        <w:rPr>
+          <w:rFonts w:ascii="Arial" w:hAnsi="Arial" w:cs="Arial"/>
+          <w:color w:val="auto"/>
+          <w:sz w:val="20"/>
+          <w:lang w:val="en-GB"/>
+        </w:rPr>
+        <w:t>. Scrum allowed us to set clear goals for each week and gave us a clear overview of what every member was responsible for and what still had to be done. After the weekly meetings on Monday</w:t>
+      </w:r>
+      <w:r>
+        <w:rPr>
+          <w:rFonts w:ascii="Arial" w:hAnsi="Arial" w:cs="Arial"/>
+          <w:color w:val="auto"/>
+          <w:sz w:val="20"/>
+          <w:lang w:val="en-GB"/>
+        </w:rPr>
+        <w:t>,</w:t>
+      </w:r>
+      <w:r>
+        <w:rPr>
+          <w:rFonts w:ascii="Arial" w:hAnsi="Arial" w:cs="Arial"/>
+          <w:color w:val="auto"/>
+          <w:sz w:val="20"/>
+          <w:lang w:val="en-GB"/>
+        </w:rPr>
+        <w:t xml:space="preserve"> we assigned new tasks via the Scrumboard in our GitLab</w:t>
+      </w:r>
+      <w:r>
+        <w:rPr>
+          <w:rStyle w:val="FootnoteReference"/>
+          <w:rFonts w:ascii="Arial" w:hAnsi="Arial" w:cs="Arial"/>
+          <w:color w:val="auto"/>
+          <w:sz w:val="20"/>
+          <w:lang w:val="en-GB"/>
+        </w:rPr>
+        <w:footnoteReference w:id="2"/>
+      </w:r>
+      <w:r>
+        <w:rPr>
+          <w:rFonts w:ascii="Arial" w:hAnsi="Arial" w:cs="Arial"/>
+          <w:color w:val="auto"/>
+          <w:sz w:val="20"/>
+          <w:lang w:val="en-GB"/>
+        </w:rPr>
+        <w:t xml:space="preserve">. Every week we would make a Backlog and a Retrospective. The Backlog would contain the stories from the client and the tasks we assigned to our team members and the priority of the given task. The Retrospective </w:t>
+      </w:r>
+      <w:r>
+        <w:rPr>
+          <w:rFonts w:ascii="Arial" w:hAnsi="Arial" w:cs="Arial"/>
+          <w:color w:val="auto"/>
+          <w:sz w:val="20"/>
+          <w:lang w:val="en-GB"/>
+        </w:rPr>
+        <w:t>would contain</w:t>
+      </w:r>
+      <w:r>
+        <w:rPr>
+          <w:rFonts w:ascii="Arial" w:hAnsi="Arial" w:cs="Arial"/>
+          <w:color w:val="auto"/>
+          <w:sz w:val="20"/>
+          <w:lang w:val="en-GB"/>
+        </w:rPr>
+        <w:t xml:space="preserve"> the problems we encountered during a certain week and how we would adjust to them to improve ourselves in the future. </w:t>
+      </w:r>
+    </w:p>
+    <w:p>
+      <w:pPr>
+        <w:pStyle w:val="Heading2"/>
         <w:jc w:val="center"/>
         <w:rPr>
           <w:lang w:val="en-GB"/>
         </w:rPr>
       </w:pPr>
-      <w:bookmarkStart w:id="2" w:name="_Toc4678493"/>
-      <w:r>
-        <w:rPr>
-          <w:lang w:val="en-GB"/>
-        </w:rPr>
-        <w:t>The Planning</w:t>
-      </w:r>
-      <w:bookmarkEnd w:id="2"/>
-    </w:p>
-    <w:p>
-      <w:pPr>
-        <w:rPr>
-          <w:rFonts w:ascii="Arial" w:hAnsi="Arial" w:cs="Arial"/>
-          <w:color w:val="auto"/>
-          <w:sz w:val="20"/>
-          <w:lang w:val="en-GB"/>
-        </w:rPr>
-      </w:pPr>
-      <w:r>
-        <w:rPr>
-          <w:rFonts w:ascii="Arial" w:hAnsi="Arial" w:cs="Arial"/>
-          <w:color w:val="auto"/>
-          <w:sz w:val="20"/>
-          <w:lang w:val="en-GB"/>
-        </w:rPr>
-        <w:t>The planning was done via the Scrum framework</w:t>
-      </w:r>
-      <w:r>
-        <w:rPr>
-          <w:rStyle w:val="Voetnootmarkering"/>
-          <w:rFonts w:ascii="Arial" w:hAnsi="Arial" w:cs="Arial"/>
-          <w:color w:val="auto"/>
-          <w:sz w:val="20"/>
-          <w:lang w:val="en-GB"/>
-        </w:rPr>
-        <w:footnoteReference w:id="1"/>
-      </w:r>
-      <w:r>
-        <w:rPr>
-          <w:rFonts w:ascii="Arial" w:hAnsi="Arial" w:cs="Arial"/>
-          <w:color w:val="auto"/>
-          <w:sz w:val="20"/>
-          <w:lang w:val="en-GB"/>
-        </w:rPr>
-        <w:t>. Scrum allowed us to set clear goals for each week and gave us a clear overview of what every member was responsible for and what still had to be done. After the weekly meetings on Monday</w:t>
+      <w:bookmarkStart w:id="3" w:name="_Toc4678494"/>
+      <w:r>
+        <w:rPr>
+          <w:lang w:val="en-GB"/>
+        </w:rPr>
+        <w:t xml:space="preserve">The </w:t>
+      </w:r>
+      <w:r>
+        <w:rPr>
+          <w:lang w:val="en-GB"/>
+        </w:rPr>
+        <w:t>C</w:t>
+      </w:r>
+      <w:r>
+        <w:rPr>
+          <w:lang w:val="en-GB"/>
+        </w:rPr>
+        <w:t>ollaboration</w:t>
+      </w:r>
+      <w:bookmarkEnd w:id="3"/>
+    </w:p>
+    <w:p>
+      <w:pPr>
+        <w:rPr>
+          <w:rFonts w:ascii="Arial" w:hAnsi="Arial" w:cs="Arial"/>
+          <w:lang w:val="en-GB"/>
+        </w:rPr>
+      </w:pPr>
+      <w:r>
+        <w:rPr>
+          <w:rFonts w:ascii="Arial" w:hAnsi="Arial" w:cs="Arial"/>
+          <w:color w:val="auto"/>
+          <w:sz w:val="20"/>
+          <w:lang w:val="en-GB"/>
+        </w:rPr>
+        <w:t xml:space="preserve">Our collaboration went very smoothly. Everyone was committed to making every deadline and delivering a product that was solid. There were no major issues and everyone did their best, which resulted in a great working environment where everyone could speak their minds and voice their ideas, which greatly benefitted our creativity and thereby also the end-product. </w:t>
+      </w:r>
+    </w:p>
+    <w:p>
+      <w:pPr>
+        <w:pStyle w:val="Heading2"/>
+        <w:jc w:val="center"/>
+        <w:rPr>
+          <w:lang w:val="en-GB"/>
+        </w:rPr>
+      </w:pPr>
+      <w:bookmarkStart w:id="4" w:name="_Toc4678495"/>
+      <w:r>
+        <w:rPr>
+          <w:lang w:val="en-GB"/>
+        </w:rPr>
+        <w:t xml:space="preserve">The </w:t>
+      </w:r>
+      <w:r>
+        <w:rPr>
+          <w:lang w:val="en-GB"/>
+        </w:rPr>
+        <w:t>C</w:t>
+      </w:r>
+      <w:r>
+        <w:rPr>
+          <w:lang w:val="en-GB"/>
+        </w:rPr>
+        <w:t>ommunication</w:t>
+      </w:r>
+      <w:bookmarkEnd w:id="4"/>
+    </w:p>
+    <w:p>
+      <w:pPr>
+        <w:rPr>
+          <w:rFonts w:ascii="Arial" w:hAnsi="Arial" w:cs="Arial"/>
+          <w:color w:val="auto"/>
+          <w:sz w:val="20"/>
+          <w:lang w:val="en-GB"/>
+        </w:rPr>
+      </w:pPr>
+      <w:r>
+        <w:rPr>
+          <w:rFonts w:ascii="Arial" w:hAnsi="Arial" w:cs="Arial"/>
+          <w:color w:val="auto"/>
+          <w:sz w:val="20"/>
+          <w:lang w:val="en-GB"/>
+        </w:rPr>
+        <w:t>The communication was mostly done during our weekly meetings on Monday and our group</w:t>
+      </w:r>
+      <w:r>
+        <w:rPr>
+          <w:rFonts w:ascii="Arial" w:hAnsi="Arial" w:cs="Arial"/>
+          <w:color w:val="auto"/>
+          <w:sz w:val="20"/>
+          <w:lang w:val="en-GB"/>
+        </w:rPr>
+        <w:t xml:space="preserve"> </w:t>
+      </w:r>
+      <w:r>
+        <w:rPr>
+          <w:rFonts w:ascii="Arial" w:hAnsi="Arial" w:cs="Arial"/>
+          <w:color w:val="auto"/>
+          <w:sz w:val="20"/>
+          <w:lang w:val="en-GB"/>
+        </w:rPr>
+        <w:t xml:space="preserve">chat in WhatsApp. All our communication was in English so that everyone would be able to understand each other at any given point. If at any point we found it helpful to do so, we would also meet during other days of the week to discuss our work and help one another out with their issues. The communication went well and we always made sure everyone was involved in the conversation and got the chance to speak their minds. </w:t>
+      </w:r>
+    </w:p>
+    <w:p>
+      <w:pPr>
+        <w:pStyle w:val="Heading2"/>
+        <w:jc w:val="center"/>
+        <w:rPr>
+          <w:lang w:val="en-GB"/>
+        </w:rPr>
+      </w:pPr>
+      <w:bookmarkStart w:id="5" w:name="_Toc4678496"/>
+      <w:r>
+        <w:rPr>
+          <w:lang w:val="en-GB"/>
+        </w:rPr>
+        <w:t xml:space="preserve">Using </w:t>
+      </w:r>
+      <w:r>
+        <w:rPr>
+          <w:lang w:val="en-GB"/>
+        </w:rPr>
+        <w:t>G</w:t>
+      </w:r>
+      <w:r>
+        <w:rPr>
+          <w:lang w:val="en-GB"/>
+        </w:rPr>
+        <w:t>it</w:t>
+      </w:r>
+      <w:r>
+        <w:rPr>
+          <w:lang w:val="en-GB"/>
+        </w:rPr>
+        <w:t>L</w:t>
+      </w:r>
+      <w:r>
+        <w:rPr>
+          <w:lang w:val="en-GB"/>
+        </w:rPr>
+        <w:t>ab</w:t>
+      </w:r>
+      <w:bookmarkEnd w:id="5"/>
+    </w:p>
+    <w:p>
+      <w:pPr>
+        <w:rPr>
+          <w:rFonts w:ascii="Arial" w:hAnsi="Arial" w:cs="Arial"/>
+          <w:color w:val="auto"/>
+          <w:sz w:val="20"/>
+          <w:lang w:val="en-GB"/>
+        </w:rPr>
+      </w:pPr>
+      <w:r>
+        <w:rPr>
+          <w:rFonts w:ascii="Arial" w:hAnsi="Arial" w:cs="Arial"/>
+          <w:color w:val="auto"/>
+          <w:sz w:val="20"/>
+          <w:lang w:val="en-GB"/>
+        </w:rPr>
+        <w:t xml:space="preserve">GitLab was one of the most difficult parts about this project, but as we progressed throughout the project our understanding of its functions and </w:t>
+      </w:r>
+      <w:r>
+        <w:rPr>
+          <w:rFonts w:ascii="Arial" w:hAnsi="Arial" w:cs="Arial"/>
+          <w:color w:val="auto"/>
+          <w:sz w:val="20"/>
+          <w:lang w:val="en-GB"/>
+        </w:rPr>
+        <w:t>the proper usage grew a lot. We did make some mistakes at the start of the project, such as committing directly to the masters, but with the help of our TA</w:t>
       </w:r>
       <w:r>
         <w:rPr>
@@ -3322,292 +3548,56 @@
           <w:sz w:val="20"/>
           <w:lang w:val="en-GB"/>
         </w:rPr>
-        <w:t xml:space="preserve"> we assigned new tasks via the Scrumboard in our GitLab</w:t>
-      </w:r>
-      <w:r>
-        <w:rPr>
-          <w:rStyle w:val="Voetnootmarkering"/>
-          <w:rFonts w:ascii="Arial" w:hAnsi="Arial" w:cs="Arial"/>
-          <w:color w:val="auto"/>
-          <w:sz w:val="20"/>
-          <w:lang w:val="en-GB"/>
-        </w:rPr>
-        <w:footnoteReference w:id="2"/>
-      </w:r>
-      <w:r>
-        <w:rPr>
-          <w:rFonts w:ascii="Arial" w:hAnsi="Arial" w:cs="Arial"/>
-          <w:color w:val="auto"/>
-          <w:sz w:val="20"/>
-          <w:lang w:val="en-GB"/>
-        </w:rPr>
-        <w:t xml:space="preserve">. Every week we would make a Backlog and a Retrospective. The Backlog would contain the stories from the client and the tasks we assigned to our team members and the priority of the given task. The Retrospective </w:t>
-      </w:r>
-      <w:r>
-        <w:rPr>
-          <w:rFonts w:ascii="Arial" w:hAnsi="Arial" w:cs="Arial"/>
-          <w:color w:val="auto"/>
-          <w:sz w:val="20"/>
-          <w:lang w:val="en-GB"/>
-        </w:rPr>
-        <w:t>would contain</w:t>
-      </w:r>
-      <w:r>
-        <w:rPr>
-          <w:rFonts w:ascii="Arial" w:hAnsi="Arial" w:cs="Arial"/>
-          <w:color w:val="auto"/>
-          <w:sz w:val="20"/>
-          <w:lang w:val="en-GB"/>
-        </w:rPr>
-        <w:t xml:space="preserve"> the problems we encountered during a certain week and how we would adjust to them to improve ourselves in the future. </w:t>
-      </w:r>
-    </w:p>
-    <w:p>
-      <w:pPr>
-        <w:pStyle w:val="Kop2"/>
+        <w:t xml:space="preserve"> we got better and better at using Git. At the later parts of our project</w:t>
+      </w:r>
+      <w:r>
+        <w:rPr>
+          <w:rFonts w:ascii="Arial" w:hAnsi="Arial" w:cs="Arial"/>
+          <w:color w:val="auto"/>
+          <w:sz w:val="20"/>
+          <w:lang w:val="en-GB"/>
+        </w:rPr>
+        <w:t>,</w:t>
+      </w:r>
+      <w:r>
+        <w:rPr>
+          <w:rFonts w:ascii="Arial" w:hAnsi="Arial" w:cs="Arial"/>
+          <w:color w:val="auto"/>
+          <w:sz w:val="20"/>
+          <w:lang w:val="en-GB"/>
+        </w:rPr>
+        <w:t xml:space="preserve"> the biggest challenge was keeping our GitLab clean and our branches to a minimum. </w:t>
+      </w:r>
+    </w:p>
+    <w:p>
+      <w:pPr>
+        <w:rPr>
+          <w:lang w:val="en-GB"/>
+        </w:rPr>
+      </w:pPr>
+    </w:p>
+    <w:p>
+      <w:pPr>
+        <w:pStyle w:val="Heading2"/>
         <w:jc w:val="center"/>
         <w:rPr>
           <w:lang w:val="en-GB"/>
         </w:rPr>
       </w:pPr>
-      <w:bookmarkStart w:id="4" w:name="_Toc4678494"/>
-      <w:r>
-        <w:rPr>
-          <w:lang w:val="en-GB"/>
-        </w:rPr>
-        <w:t xml:space="preserve">The </w:t>
-      </w:r>
-      <w:r>
-        <w:rPr>
-          <w:lang w:val="en-GB"/>
-        </w:rPr>
-        <w:t>C</w:t>
-      </w:r>
-      <w:r>
-        <w:rPr>
-          <w:lang w:val="en-GB"/>
-        </w:rPr>
-        <w:t>ollaboration</w:t>
-      </w:r>
-      <w:bookmarkEnd w:id="4"/>
-    </w:p>
-    <w:p>
-      <w:pPr>
-        <w:rPr>
-          <w:rFonts w:ascii="Arial" w:hAnsi="Arial" w:cs="Arial"/>
-          <w:lang w:val="en-GB"/>
-        </w:rPr>
-      </w:pPr>
-      <w:r>
-        <w:rPr>
-          <w:rFonts w:ascii="Arial" w:hAnsi="Arial" w:cs="Arial"/>
-          <w:color w:val="auto"/>
-          <w:sz w:val="20"/>
-          <w:lang w:val="en-GB"/>
-        </w:rPr>
-        <w:t xml:space="preserve">Our collaboration went very smoothly. Everyone was committed to making every deadline and delivering a product that was solid. There were no major issues and everyone did their best, which resulted in a great working environment where everyone could speak their minds and voice their ideas, which greatly benefitted our creativity and thereby also the end-product. </w:t>
-      </w:r>
-    </w:p>
-    <w:p>
-      <w:pPr>
-        <w:pStyle w:val="Kop2"/>
-        <w:jc w:val="center"/>
-        <w:rPr>
-          <w:lang w:val="en-GB"/>
-        </w:rPr>
-      </w:pPr>
-      <w:bookmarkStart w:id="5" w:name="_Toc4678495"/>
-      <w:r>
-        <w:rPr>
-          <w:lang w:val="en-GB"/>
-        </w:rPr>
-        <w:t xml:space="preserve">The </w:t>
-      </w:r>
-      <w:r>
-        <w:rPr>
-          <w:lang w:val="en-GB"/>
-        </w:rPr>
-        <w:t>C</w:t>
-      </w:r>
-      <w:r>
-        <w:rPr>
-          <w:lang w:val="en-GB"/>
-        </w:rPr>
-        <w:t>ommunication</w:t>
-      </w:r>
-      <w:bookmarkEnd w:id="5"/>
-    </w:p>
-    <w:p>
-      <w:pPr>
-        <w:rPr>
-          <w:rFonts w:ascii="Arial" w:hAnsi="Arial" w:cs="Arial"/>
-          <w:color w:val="auto"/>
-          <w:sz w:val="20"/>
-          <w:lang w:val="en-GB"/>
-        </w:rPr>
-      </w:pPr>
-      <w:r>
-        <w:rPr>
-          <w:rFonts w:ascii="Arial" w:hAnsi="Arial" w:cs="Arial"/>
-          <w:color w:val="auto"/>
-          <w:sz w:val="20"/>
-          <w:lang w:val="en-GB"/>
-        </w:rPr>
-        <w:t>The communication was mostly done during our weekly meetings on Monday and our group</w:t>
-      </w:r>
-      <w:r>
-        <w:rPr>
-          <w:rFonts w:ascii="Arial" w:hAnsi="Arial" w:cs="Arial"/>
-          <w:color w:val="auto"/>
-          <w:sz w:val="20"/>
-          <w:lang w:val="en-GB"/>
-        </w:rPr>
-        <w:t xml:space="preserve"> </w:t>
-      </w:r>
-      <w:r>
-        <w:rPr>
-          <w:rFonts w:ascii="Arial" w:hAnsi="Arial" w:cs="Arial"/>
-          <w:color w:val="auto"/>
-          <w:sz w:val="20"/>
-          <w:lang w:val="en-GB"/>
-        </w:rPr>
-        <w:t xml:space="preserve">chat in WhatsApp. All our communication was in English so that everyone would be able to understand each other at any given point. If at any point we found it helpful to do so, we would also meet during other days of the week to discuss our work and help one another out with their issues. The communication went well and we always made sure everyone was involved in the conversation and got the chance to speak their minds. </w:t>
-      </w:r>
-    </w:p>
-    <w:p>
-      <w:pPr>
-        <w:pStyle w:val="Kop2"/>
-        <w:jc w:val="center"/>
-        <w:rPr>
-          <w:lang w:val="en-GB"/>
-        </w:rPr>
-      </w:pPr>
-      <w:bookmarkStart w:id="6" w:name="_Toc4678496"/>
-      <w:r>
-        <w:rPr>
-          <w:lang w:val="en-GB"/>
-        </w:rPr>
-        <w:t xml:space="preserve">Using </w:t>
-      </w:r>
-      <w:r>
-        <w:rPr>
-          <w:lang w:val="en-GB"/>
-        </w:rPr>
-        <w:t>G</w:t>
-      </w:r>
-      <w:r>
-        <w:rPr>
-          <w:lang w:val="en-GB"/>
-        </w:rPr>
-        <w:t>it</w:t>
-      </w:r>
-      <w:r>
-        <w:rPr>
-          <w:lang w:val="en-GB"/>
-        </w:rPr>
-        <w:t>L</w:t>
-      </w:r>
-      <w:r>
-        <w:rPr>
-          <w:lang w:val="en-GB"/>
-        </w:rPr>
-        <w:t>ab</w:t>
+      <w:bookmarkStart w:id="6" w:name="_Toc4678497"/>
+      <w:r>
+        <w:rPr>
+          <w:lang w:val="en-GB"/>
+        </w:rPr>
+        <w:t>What did we learn as a</w:t>
+      </w:r>
+      <w:r>
+        <w:rPr>
+          <w:lang w:val="en-GB"/>
+        </w:rPr>
+        <w:t xml:space="preserve"> group</w:t>
       </w:r>
       <w:bookmarkEnd w:id="6"/>
-    </w:p>
-    <w:p>
-      <w:pPr>
-        <w:rPr>
-          <w:rFonts w:ascii="Arial" w:hAnsi="Arial" w:cs="Arial"/>
-          <w:color w:val="auto"/>
-          <w:sz w:val="20"/>
-          <w:lang w:val="en-GB"/>
-        </w:rPr>
-      </w:pPr>
-      <w:r>
-        <w:rPr>
-          <w:rFonts w:ascii="Arial" w:hAnsi="Arial" w:cs="Arial"/>
-          <w:color w:val="auto"/>
-          <w:sz w:val="20"/>
-          <w:lang w:val="en-GB"/>
-        </w:rPr>
-        <w:t xml:space="preserve">GitLab was one of the most difficult parts about this project, but as we progressed throughout the project our understanding of its functions and </w:t>
-      </w:r>
-      <w:r>
-        <w:rPr>
-          <w:rFonts w:ascii="Arial" w:hAnsi="Arial" w:cs="Arial"/>
-          <w:color w:val="auto"/>
-          <w:sz w:val="20"/>
-          <w:lang w:val="en-GB"/>
-        </w:rPr>
-        <w:t>the proper usage grew a lot. We did make some mistakes at the start of the project, such as committing directly to the masters, but with the help of our TA</w:t>
-      </w:r>
-      <w:r>
-        <w:rPr>
-          <w:rFonts w:ascii="Arial" w:hAnsi="Arial" w:cs="Arial"/>
-          <w:color w:val="auto"/>
-          <w:sz w:val="20"/>
-          <w:lang w:val="en-GB"/>
-        </w:rPr>
-        <w:t>,</w:t>
-      </w:r>
-      <w:r>
-        <w:rPr>
-          <w:rFonts w:ascii="Arial" w:hAnsi="Arial" w:cs="Arial"/>
-          <w:color w:val="auto"/>
-          <w:sz w:val="20"/>
-          <w:lang w:val="en-GB"/>
-        </w:rPr>
-        <w:t xml:space="preserve"> we got better and better at using Git. At the later parts of our project</w:t>
-      </w:r>
-      <w:r>
-        <w:rPr>
-          <w:rFonts w:ascii="Arial" w:hAnsi="Arial" w:cs="Arial"/>
-          <w:color w:val="auto"/>
-          <w:sz w:val="20"/>
-          <w:lang w:val="en-GB"/>
-        </w:rPr>
-        <w:t>,</w:t>
-      </w:r>
-      <w:r>
-        <w:rPr>
-          <w:rFonts w:ascii="Arial" w:hAnsi="Arial" w:cs="Arial"/>
-          <w:color w:val="auto"/>
-          <w:sz w:val="20"/>
-          <w:lang w:val="en-GB"/>
-        </w:rPr>
-        <w:t xml:space="preserve"> the biggest challenge was keeping our GitLab clean and our branches to a minimum. </w:t>
-      </w:r>
-    </w:p>
-    <w:p>
-      <w:pPr>
-        <w:rPr>
-          <w:lang w:val="en-GB"/>
-        </w:rPr>
-      </w:pPr>
-    </w:p>
-    <w:p>
-      <w:pPr>
-        <w:pStyle w:val="Kop2"/>
-        <w:jc w:val="center"/>
-        <w:rPr>
-          <w:lang w:val="en-GB"/>
-        </w:rPr>
-      </w:pPr>
-      <w:bookmarkStart w:id="7" w:name="_Toc4678497"/>
-      <w:r>
-        <w:rPr>
-          <w:lang w:val="en-GB"/>
-        </w:rPr>
-        <w:t>What did we learn as a</w:t>
-      </w:r>
-      <w:r>
-        <w:rPr>
-          <w:lang w:val="en-GB"/>
-        </w:rPr>
-        <w:t xml:space="preserve"> group</w:t>
-      </w:r>
-      <w:bookmarkEnd w:id="7"/>
     </w:p>
     <w:p>
       <w:pPr>
@@ -3657,221 +3647,221 @@
     </w:p>
     <w:p>
       <w:pPr>
-        <w:pStyle w:val="Kop1"/>
+        <w:pStyle w:val="Heading1"/>
         <w:jc w:val="center"/>
         <w:rPr>
           <w:lang w:val="en-GB"/>
         </w:rPr>
       </w:pPr>
-      <w:bookmarkStart w:id="8" w:name="_Toc4678498"/>
+      <w:bookmarkStart w:id="7" w:name="_Toc4678498"/>
       <w:r>
         <w:rPr>
           <w:lang w:val="en-GB"/>
         </w:rPr>
         <w:t>Design decisions</w:t>
       </w:r>
+      <w:bookmarkEnd w:id="7"/>
+    </w:p>
+    <w:p>
+      <w:pPr>
+        <w:rPr>
+          <w:lang w:val="en-GB"/>
+        </w:rPr>
+      </w:pPr>
+    </w:p>
+    <w:p>
+      <w:pPr>
+        <w:pStyle w:val="Heading2"/>
+        <w:jc w:val="center"/>
+        <w:rPr>
+          <w:lang w:val="en-GB"/>
+        </w:rPr>
+      </w:pPr>
+      <w:bookmarkStart w:id="8" w:name="_Toc4678499"/>
+      <w:r>
+        <w:rPr>
+          <w:lang w:val="en-GB"/>
+        </w:rPr>
+        <w:t>Work division</w:t>
+      </w:r>
       <w:bookmarkEnd w:id="8"/>
     </w:p>
     <w:p>
       <w:pPr>
         <w:rPr>
-          <w:lang w:val="en-GB"/>
-        </w:rPr>
-      </w:pPr>
-    </w:p>
-    <w:p>
-      <w:pPr>
-        <w:pStyle w:val="Kop2"/>
+          <w:rFonts w:ascii="Arial" w:hAnsi="Arial" w:cs="Arial"/>
+          <w:color w:val="auto"/>
+          <w:sz w:val="20"/>
+          <w:lang w:val="en-GB"/>
+        </w:rPr>
+      </w:pPr>
+      <w:r>
+        <w:rPr>
+          <w:rFonts w:ascii="Arial" w:hAnsi="Arial" w:cs="Arial"/>
+          <w:color w:val="auto"/>
+          <w:sz w:val="20"/>
+          <w:lang w:val="en-GB"/>
+        </w:rPr>
+        <w:t>At the start of the project</w:t>
+      </w:r>
+      <w:r>
+        <w:rPr>
+          <w:rFonts w:ascii="Arial" w:hAnsi="Arial" w:cs="Arial"/>
+          <w:color w:val="auto"/>
+          <w:sz w:val="20"/>
+          <w:lang w:val="en-GB"/>
+        </w:rPr>
+        <w:t>,</w:t>
+      </w:r>
+      <w:r>
+        <w:rPr>
+          <w:rFonts w:ascii="Arial" w:hAnsi="Arial" w:cs="Arial"/>
+          <w:color w:val="auto"/>
+          <w:sz w:val="20"/>
+          <w:lang w:val="en-GB"/>
+        </w:rPr>
+        <w:t xml:space="preserve"> we divided the project into several parts and assigned them to groups of people. The GUI was assigned to Ardy and Nick. They first worked on the login screen and after that created the second screen with the main application. Lukas assisted them whenever they needed him to and got rid of Checkstyle errors. The server side was assigned to Johannes, Nathan</w:t>
+      </w:r>
+      <w:r>
+        <w:rPr>
+          <w:rFonts w:ascii="Arial" w:hAnsi="Arial" w:cs="Arial"/>
+          <w:color w:val="auto"/>
+          <w:sz w:val="20"/>
+          <w:lang w:val="en-GB"/>
+        </w:rPr>
+        <w:t>,</w:t>
+      </w:r>
+      <w:r>
+        <w:rPr>
+          <w:rFonts w:ascii="Arial" w:hAnsi="Arial" w:cs="Arial"/>
+          <w:color w:val="auto"/>
+          <w:sz w:val="20"/>
+          <w:lang w:val="en-GB"/>
+        </w:rPr>
+        <w:t xml:space="preserve"> and Jari. At first</w:t>
+      </w:r>
+      <w:r>
+        <w:rPr>
+          <w:rFonts w:ascii="Arial" w:hAnsi="Arial" w:cs="Arial"/>
+          <w:color w:val="auto"/>
+          <w:sz w:val="20"/>
+          <w:lang w:val="en-GB"/>
+        </w:rPr>
+        <w:t>,</w:t>
+      </w:r>
+      <w:r>
+        <w:rPr>
+          <w:rFonts w:ascii="Arial" w:hAnsi="Arial" w:cs="Arial"/>
+          <w:color w:val="auto"/>
+          <w:sz w:val="20"/>
+          <w:lang w:val="en-GB"/>
+        </w:rPr>
+        <w:t xml:space="preserve"> they worked on making a server using telnet and combining that with a MySQL database. After a while</w:t>
+      </w:r>
+      <w:r>
+        <w:rPr>
+          <w:rFonts w:ascii="Arial" w:hAnsi="Arial" w:cs="Arial"/>
+          <w:color w:val="auto"/>
+          <w:sz w:val="20"/>
+          <w:lang w:val="en-GB"/>
+        </w:rPr>
+        <w:t>,</w:t>
+      </w:r>
+      <w:r>
+        <w:rPr>
+          <w:rFonts w:ascii="Arial" w:hAnsi="Arial" w:cs="Arial"/>
+          <w:color w:val="auto"/>
+          <w:sz w:val="20"/>
+          <w:lang w:val="en-GB"/>
+        </w:rPr>
+        <w:t xml:space="preserve"> we switched to SPRING, which Johannes implemented with </w:t>
+      </w:r>
+      <w:r>
+        <w:rPr>
+          <w:rFonts w:ascii="Arial" w:hAnsi="Arial" w:cs="Arial"/>
+          <w:color w:val="auto"/>
+          <w:sz w:val="20"/>
+          <w:lang w:val="en-GB"/>
+        </w:rPr>
+        <w:t>some</w:t>
+      </w:r>
+      <w:r>
+        <w:rPr>
+          <w:rFonts w:ascii="Arial" w:hAnsi="Arial" w:cs="Arial"/>
+          <w:color w:val="auto"/>
+          <w:sz w:val="20"/>
+          <w:lang w:val="en-GB"/>
+        </w:rPr>
+        <w:t xml:space="preserve"> help of Nathan and Jari. Nathan also set up a Raspberry Pi for continuous deployment. Making the backlog and retrospective for the Scrum aspects of the project was mostly done by Johannes, Nathan</w:t>
+      </w:r>
+      <w:r>
+        <w:rPr>
+          <w:rFonts w:ascii="Arial" w:hAnsi="Arial" w:cs="Arial"/>
+          <w:color w:val="auto"/>
+          <w:sz w:val="20"/>
+          <w:lang w:val="en-GB"/>
+        </w:rPr>
+        <w:t>,</w:t>
+      </w:r>
+      <w:r>
+        <w:rPr>
+          <w:rFonts w:ascii="Arial" w:hAnsi="Arial" w:cs="Arial"/>
+          <w:color w:val="auto"/>
+          <w:sz w:val="20"/>
+          <w:lang w:val="en-GB"/>
+        </w:rPr>
+        <w:t xml:space="preserve"> and Jari. Making the Agenda was usually done by Nick. </w:t>
+      </w:r>
+      <w:r>
+        <w:rPr>
+          <w:rFonts w:ascii="Arial" w:hAnsi="Arial" w:cs="Arial"/>
+          <w:color w:val="auto"/>
+          <w:sz w:val="20"/>
+          <w:lang w:val="en-GB"/>
+        </w:rPr>
+        <w:t>We all did our part in making sure everything was uploaded before every deadline. The Final Report and Presentation were mostly made by Jari.</w:t>
+      </w:r>
+    </w:p>
+    <w:p>
+      <w:pPr>
+        <w:rPr>
+          <w:lang w:val="en-GB"/>
+        </w:rPr>
+      </w:pPr>
+    </w:p>
+    <w:p>
+      <w:pPr>
+        <w:pStyle w:val="Heading2"/>
         <w:jc w:val="center"/>
         <w:rPr>
           <w:lang w:val="en-GB"/>
         </w:rPr>
       </w:pPr>
-      <w:bookmarkStart w:id="9" w:name="_Toc4678499"/>
-      <w:r>
-        <w:rPr>
-          <w:lang w:val="en-GB"/>
-        </w:rPr>
-        <w:t>Work division</w:t>
+      <w:bookmarkStart w:id="9" w:name="_Toc4678500"/>
+      <w:r>
+        <w:rPr>
+          <w:lang w:val="en-GB"/>
+        </w:rPr>
+        <w:t>Technological Decisions</w:t>
       </w:r>
       <w:bookmarkEnd w:id="9"/>
     </w:p>
     <w:p>
       <w:pPr>
-        <w:rPr>
-          <w:rFonts w:ascii="Arial" w:hAnsi="Arial" w:cs="Arial"/>
-          <w:color w:val="auto"/>
-          <w:sz w:val="20"/>
-          <w:lang w:val="en-GB"/>
-        </w:rPr>
-      </w:pPr>
-      <w:r>
-        <w:rPr>
-          <w:rFonts w:ascii="Arial" w:hAnsi="Arial" w:cs="Arial"/>
-          <w:color w:val="auto"/>
-          <w:sz w:val="20"/>
-          <w:lang w:val="en-GB"/>
-        </w:rPr>
-        <w:t>At the start of the project</w:t>
-      </w:r>
-      <w:r>
-        <w:rPr>
-          <w:rFonts w:ascii="Arial" w:hAnsi="Arial" w:cs="Arial"/>
-          <w:color w:val="auto"/>
-          <w:sz w:val="20"/>
-          <w:lang w:val="en-GB"/>
-        </w:rPr>
-        <w:t>,</w:t>
-      </w:r>
-      <w:r>
-        <w:rPr>
-          <w:rFonts w:ascii="Arial" w:hAnsi="Arial" w:cs="Arial"/>
-          <w:color w:val="auto"/>
-          <w:sz w:val="20"/>
-          <w:lang w:val="en-GB"/>
-        </w:rPr>
-        <w:t xml:space="preserve"> we divided the project into several parts and assigned them to groups of people. The GUI was assigned to Ardy and Nick. They first worked on the login screen and after that created the second screen with the main application. Lukas assisted them whenever they needed him to and got rid of Checkstyle errors. The server side was assigned to Johannes, Nathan</w:t>
-      </w:r>
-      <w:r>
-        <w:rPr>
-          <w:rFonts w:ascii="Arial" w:hAnsi="Arial" w:cs="Arial"/>
-          <w:color w:val="auto"/>
-          <w:sz w:val="20"/>
-          <w:lang w:val="en-GB"/>
-        </w:rPr>
-        <w:t>,</w:t>
-      </w:r>
-      <w:r>
-        <w:rPr>
-          <w:rFonts w:ascii="Arial" w:hAnsi="Arial" w:cs="Arial"/>
-          <w:color w:val="auto"/>
-          <w:sz w:val="20"/>
-          <w:lang w:val="en-GB"/>
-        </w:rPr>
-        <w:t xml:space="preserve"> and Jari. At first</w:t>
-      </w:r>
-      <w:r>
-        <w:rPr>
-          <w:rFonts w:ascii="Arial" w:hAnsi="Arial" w:cs="Arial"/>
-          <w:color w:val="auto"/>
-          <w:sz w:val="20"/>
-          <w:lang w:val="en-GB"/>
-        </w:rPr>
-        <w:t>,</w:t>
-      </w:r>
-      <w:r>
-        <w:rPr>
-          <w:rFonts w:ascii="Arial" w:hAnsi="Arial" w:cs="Arial"/>
-          <w:color w:val="auto"/>
-          <w:sz w:val="20"/>
-          <w:lang w:val="en-GB"/>
-        </w:rPr>
-        <w:t xml:space="preserve"> they worked on making a server using telnet and combining that with a MySQL database. After a while</w:t>
-      </w:r>
-      <w:r>
-        <w:rPr>
-          <w:rFonts w:ascii="Arial" w:hAnsi="Arial" w:cs="Arial"/>
-          <w:color w:val="auto"/>
-          <w:sz w:val="20"/>
-          <w:lang w:val="en-GB"/>
-        </w:rPr>
-        <w:t>,</w:t>
-      </w:r>
-      <w:r>
-        <w:rPr>
-          <w:rFonts w:ascii="Arial" w:hAnsi="Arial" w:cs="Arial"/>
-          <w:color w:val="auto"/>
-          <w:sz w:val="20"/>
-          <w:lang w:val="en-GB"/>
-        </w:rPr>
-        <w:t xml:space="preserve"> we switched to SPRING, which Johannes implemented with </w:t>
-      </w:r>
-      <w:r>
-        <w:rPr>
-          <w:rFonts w:ascii="Arial" w:hAnsi="Arial" w:cs="Arial"/>
-          <w:color w:val="auto"/>
-          <w:sz w:val="20"/>
-          <w:lang w:val="en-GB"/>
-        </w:rPr>
-        <w:t>some</w:t>
-      </w:r>
-      <w:r>
-        <w:rPr>
-          <w:rFonts w:ascii="Arial" w:hAnsi="Arial" w:cs="Arial"/>
-          <w:color w:val="auto"/>
-          <w:sz w:val="20"/>
-          <w:lang w:val="en-GB"/>
-        </w:rPr>
-        <w:t xml:space="preserve"> help of Nathan and Jari. Nathan also set up a Raspberry Pi for continuous deployment. Making the backlog and retrospective for the Scrum aspects of the project was mostly done by Johannes, Nathan</w:t>
-      </w:r>
-      <w:r>
-        <w:rPr>
-          <w:rFonts w:ascii="Arial" w:hAnsi="Arial" w:cs="Arial"/>
-          <w:color w:val="auto"/>
-          <w:sz w:val="20"/>
-          <w:lang w:val="en-GB"/>
-        </w:rPr>
-        <w:t>,</w:t>
-      </w:r>
-      <w:r>
-        <w:rPr>
-          <w:rFonts w:ascii="Arial" w:hAnsi="Arial" w:cs="Arial"/>
-          <w:color w:val="auto"/>
-          <w:sz w:val="20"/>
-          <w:lang w:val="en-GB"/>
-        </w:rPr>
-        <w:t xml:space="preserve"> and Jari. Making the Agenda was usually done by Nick. </w:t>
-      </w:r>
-      <w:r>
-        <w:rPr>
-          <w:rFonts w:ascii="Arial" w:hAnsi="Arial" w:cs="Arial"/>
-          <w:color w:val="auto"/>
-          <w:sz w:val="20"/>
-          <w:lang w:val="en-GB"/>
-        </w:rPr>
-        <w:t>We all did our part in making sure everything was uploaded before every deadline. The Final Report and Presentation were mostly made by Jari.</w:t>
-      </w:r>
-    </w:p>
-    <w:p>
-      <w:pPr>
-        <w:rPr>
-          <w:lang w:val="en-GB"/>
-        </w:rPr>
-      </w:pPr>
-    </w:p>
-    <w:p>
-      <w:pPr>
-        <w:pStyle w:val="Kop2"/>
+        <w:pStyle w:val="Heading3"/>
         <w:jc w:val="center"/>
         <w:rPr>
           <w:lang w:val="en-GB"/>
         </w:rPr>
       </w:pPr>
-      <w:bookmarkStart w:id="10" w:name="_Toc4678500"/>
-      <w:r>
-        <w:rPr>
-          <w:lang w:val="en-GB"/>
-        </w:rPr>
-        <w:t>Technological Decisions</w:t>
+      <w:bookmarkStart w:id="10" w:name="_Toc4678501"/>
+      <w:r>
+        <w:rPr>
+          <w:lang w:val="en-GB"/>
+        </w:rPr>
+        <w:t>The Server</w:t>
       </w:r>
       <w:bookmarkEnd w:id="10"/>
-    </w:p>
-    <w:p>
-      <w:pPr>
-        <w:pStyle w:val="Kop3"/>
-        <w:jc w:val="center"/>
-        <w:rPr>
-          <w:lang w:val="en-GB"/>
-        </w:rPr>
-      </w:pPr>
-      <w:bookmarkStart w:id="11" w:name="_Toc4678501"/>
-      <w:r>
-        <w:rPr>
-          <w:lang w:val="en-GB"/>
-        </w:rPr>
-        <w:t>The Server</w:t>
-      </w:r>
-      <w:bookmarkEnd w:id="11"/>
     </w:p>
     <w:p>
       <w:pPr>
@@ -3896,7 +3886,7 @@
       </w:r>
       <w:r>
         <w:rPr>
-          <w:rStyle w:val="Voetnootmarkering"/>
+          <w:rStyle w:val="FootnoteReference"/>
           <w:rFonts w:ascii="Arial" w:hAnsi="Arial" w:cs="Arial"/>
           <w:color w:val="auto"/>
           <w:sz w:val="20"/>
@@ -3927,7 +3917,7 @@
       </w:r>
       <w:r>
         <w:rPr>
-          <w:rStyle w:val="Voetnootmarkering"/>
+          <w:rStyle w:val="FootnoteReference"/>
           <w:rFonts w:ascii="Arial" w:hAnsi="Arial" w:cs="Arial"/>
           <w:color w:val="auto"/>
           <w:sz w:val="20"/>
@@ -4008,7 +3998,7 @@
       </w:r>
       <w:r>
         <w:rPr>
-          <w:rStyle w:val="Voetnootmarkering"/>
+          <w:rStyle w:val="FootnoteReference"/>
           <w:rFonts w:ascii="Arial" w:hAnsi="Arial" w:cs="Arial"/>
           <w:color w:val="auto"/>
           <w:sz w:val="20"/>
@@ -4061,13 +4051,13 @@
     </w:p>
     <w:p>
       <w:pPr>
-        <w:pStyle w:val="Kop3"/>
+        <w:pStyle w:val="Heading3"/>
         <w:jc w:val="center"/>
         <w:rPr>
           <w:lang w:val="en-US"/>
         </w:rPr>
       </w:pPr>
-      <w:bookmarkStart w:id="12" w:name="_Toc4678502"/>
+      <w:bookmarkStart w:id="11" w:name="_Toc4678502"/>
       <w:r>
         <w:rPr>
           <w:lang w:val="en-US"/>
@@ -4086,7 +4076,7 @@
         </w:rPr>
         <w:t>Server Communication</w:t>
       </w:r>
-      <w:bookmarkEnd w:id="12"/>
+      <w:bookmarkEnd w:id="11"/>
     </w:p>
     <w:p>
       <w:pPr>
@@ -4148,7 +4138,7 @@
       </w:r>
       <w:r>
         <w:rPr>
-          <w:rStyle w:val="Voetnootmarkering"/>
+          <w:rStyle w:val="FootnoteReference"/>
           <w:rFonts w:ascii="Arial" w:hAnsi="Arial" w:cs="Arial"/>
           <w:color w:val="auto"/>
           <w:sz w:val="20"/>
@@ -4169,7 +4159,7 @@
       </w:r>
       <w:r>
         <w:rPr>
-          <w:rStyle w:val="Voetnootmarkering"/>
+          <w:rStyle w:val="FootnoteReference"/>
           <w:rFonts w:ascii="Arial" w:hAnsi="Arial" w:cs="Arial"/>
           <w:color w:val="auto"/>
           <w:sz w:val="20"/>
@@ -4265,35 +4255,171 @@
     </w:p>
     <w:p>
       <w:pPr>
-        <w:pStyle w:val="Kop1"/>
+        <w:pStyle w:val="Heading1"/>
         <w:jc w:val="center"/>
         <w:rPr>
           <w:lang w:val="en-GB"/>
         </w:rPr>
       </w:pPr>
-      <w:bookmarkStart w:id="13" w:name="_Toc4678503"/>
+      <w:bookmarkStart w:id="12" w:name="_Toc4678503"/>
       <w:r>
         <w:rPr>
           <w:lang w:val="en-GB"/>
         </w:rPr>
         <w:t>Point for improvement</w:t>
       </w:r>
+      <w:bookmarkEnd w:id="12"/>
+    </w:p>
+    <w:p>
+      <w:pPr>
+        <w:pStyle w:val="Heading2"/>
+        <w:jc w:val="center"/>
+        <w:rPr>
+          <w:lang w:val="en-GB"/>
+        </w:rPr>
+      </w:pPr>
+      <w:bookmarkStart w:id="13" w:name="_Toc4678504"/>
+      <w:r>
+        <w:rPr>
+          <w:lang w:val="en-GB"/>
+        </w:rPr>
+        <w:t>Software improvement</w:t>
+      </w:r>
       <w:bookmarkEnd w:id="13"/>
     </w:p>
     <w:p>
       <w:pPr>
-        <w:pStyle w:val="Kop2"/>
+        <w:rPr>
+          <w:rFonts w:ascii="Arial" w:hAnsi="Arial" w:cs="Arial"/>
+          <w:color w:val="auto"/>
+          <w:sz w:val="20"/>
+          <w:lang w:val="en-GB"/>
+        </w:rPr>
+      </w:pPr>
+      <w:r>
+        <w:rPr>
+          <w:rFonts w:ascii="Arial" w:hAnsi="Arial" w:cs="Arial"/>
+          <w:color w:val="auto"/>
+          <w:sz w:val="20"/>
+          <w:lang w:val="en-GB"/>
+        </w:rPr>
+        <w:t xml:space="preserve">The biggest improvements to our application </w:t>
+      </w:r>
+      <w:r>
+        <w:rPr>
+          <w:rFonts w:ascii="Arial" w:hAnsi="Arial" w:cs="Arial"/>
+          <w:color w:val="auto"/>
+          <w:sz w:val="20"/>
+          <w:lang w:val="en-GB"/>
+        </w:rPr>
+        <w:t>could</w:t>
+      </w:r>
+      <w:r>
+        <w:rPr>
+          <w:rFonts w:ascii="Arial" w:hAnsi="Arial" w:cs="Arial"/>
+          <w:color w:val="auto"/>
+          <w:sz w:val="20"/>
+          <w:lang w:val="en-GB"/>
+        </w:rPr>
+        <w:t xml:space="preserve"> be the implementation of our basic features. At this point the choices are all quite binary, you either did or you didn’t. For things such as lowering the temperature and taking the bike instead of the car, we could implement our features different</w:t>
+      </w:r>
+      <w:r>
+        <w:rPr>
+          <w:rFonts w:ascii="Arial" w:hAnsi="Arial" w:cs="Arial"/>
+          <w:color w:val="auto"/>
+          <w:sz w:val="20"/>
+          <w:lang w:val="en-GB"/>
+        </w:rPr>
+        <w:t>ly</w:t>
+      </w:r>
+      <w:r>
+        <w:rPr>
+          <w:rFonts w:ascii="Arial" w:hAnsi="Arial" w:cs="Arial"/>
+          <w:color w:val="auto"/>
+          <w:sz w:val="20"/>
+          <w:lang w:val="en-GB"/>
+        </w:rPr>
+        <w:t xml:space="preserve">, like get the distance the user </w:t>
+      </w:r>
+      <w:r>
+        <w:rPr>
+          <w:rFonts w:ascii="Arial" w:hAnsi="Arial" w:cs="Arial"/>
+          <w:color w:val="auto"/>
+          <w:sz w:val="20"/>
+          <w:lang w:val="en-GB"/>
+        </w:rPr>
+        <w:t>travelled</w:t>
+      </w:r>
+      <w:r>
+        <w:rPr>
+          <w:rFonts w:ascii="Arial" w:hAnsi="Arial" w:cs="Arial"/>
+          <w:color w:val="auto"/>
+          <w:sz w:val="20"/>
+          <w:lang w:val="en-GB"/>
+        </w:rPr>
+        <w:t xml:space="preserve"> by bike instead of </w:t>
+      </w:r>
+      <w:r>
+        <w:rPr>
+          <w:rFonts w:ascii="Arial" w:hAnsi="Arial" w:cs="Arial"/>
+          <w:color w:val="auto"/>
+          <w:sz w:val="20"/>
+          <w:lang w:val="en-GB"/>
+        </w:rPr>
+        <w:t xml:space="preserve">by </w:t>
+      </w:r>
+      <w:r>
+        <w:rPr>
+          <w:rFonts w:ascii="Arial" w:hAnsi="Arial" w:cs="Arial"/>
+          <w:color w:val="auto"/>
+          <w:sz w:val="20"/>
+          <w:lang w:val="en-GB"/>
+        </w:rPr>
+        <w:t>car and how many degrees did the user lower the heating. These improvements would give the users a more realistic number of how much CO</w:t>
+      </w:r>
+      <w:r>
+        <w:rPr>
+          <w:rFonts w:ascii="Arial" w:hAnsi="Arial" w:cs="Arial"/>
+          <w:color w:val="auto"/>
+          <w:sz w:val="20"/>
+          <w:vertAlign w:val="subscript"/>
+          <w:lang w:val="en-GB"/>
+        </w:rPr>
+        <w:t>2</w:t>
+      </w:r>
+      <w:r>
+        <w:rPr>
+          <w:rFonts w:ascii="Arial" w:hAnsi="Arial" w:cs="Arial"/>
+          <w:color w:val="auto"/>
+          <w:sz w:val="20"/>
+          <w:lang w:val="en-GB"/>
+        </w:rPr>
+        <w:t xml:space="preserve"> they have actually saved.</w:t>
+      </w:r>
+      <w:r>
+        <w:rPr>
+          <w:rFonts w:ascii="Arial" w:hAnsi="Arial" w:cs="Arial"/>
+          <w:color w:val="auto"/>
+          <w:sz w:val="20"/>
+          <w:lang w:val="en-GB"/>
+        </w:rPr>
+        <w:t xml:space="preserve"> Another improvement could be the addition of information the user could access of their friends and the accomplishments of their friends. </w:t>
+      </w:r>
+    </w:p>
+    <w:p>
+      <w:pPr>
+        <w:pStyle w:val="Heading2"/>
         <w:jc w:val="center"/>
         <w:rPr>
           <w:lang w:val="en-GB"/>
         </w:rPr>
       </w:pPr>
-      <w:bookmarkStart w:id="14" w:name="_Toc4678504"/>
-      <w:r>
-        <w:rPr>
-          <w:lang w:val="en-GB"/>
-        </w:rPr>
-        <w:t>Software improvement</w:t>
+      <w:bookmarkStart w:id="14" w:name="_Toc4678505"/>
+      <w:r>
+        <w:rPr>
+          <w:lang w:val="en-GB"/>
+        </w:rPr>
+        <w:t>Process Improvement</w:t>
       </w:r>
       <w:bookmarkEnd w:id="14"/>
     </w:p>
@@ -4313,179 +4439,43 @@
           <w:sz w:val="20"/>
           <w:lang w:val="en-GB"/>
         </w:rPr>
-        <w:t xml:space="preserve">The biggest improvements to our application </w:t>
-      </w:r>
-      <w:r>
-        <w:rPr>
-          <w:rFonts w:ascii="Arial" w:hAnsi="Arial" w:cs="Arial"/>
-          <w:color w:val="auto"/>
-          <w:sz w:val="20"/>
-          <w:lang w:val="en-GB"/>
-        </w:rPr>
-        <w:t>could</w:t>
-      </w:r>
-      <w:r>
-        <w:rPr>
-          <w:rFonts w:ascii="Arial" w:hAnsi="Arial" w:cs="Arial"/>
-          <w:color w:val="auto"/>
-          <w:sz w:val="20"/>
-          <w:lang w:val="en-GB"/>
-        </w:rPr>
-        <w:t xml:space="preserve"> be the implementation of our basic features. At this point the choices are all quite binary, you either did or you didn’t. For things such as lowering the temperature and taking the bike instead of the car, we could implement our features different</w:t>
-      </w:r>
-      <w:r>
-        <w:rPr>
-          <w:rFonts w:ascii="Arial" w:hAnsi="Arial" w:cs="Arial"/>
-          <w:color w:val="auto"/>
-          <w:sz w:val="20"/>
-          <w:lang w:val="en-GB"/>
-        </w:rPr>
-        <w:t>ly</w:t>
-      </w:r>
-      <w:r>
-        <w:rPr>
-          <w:rFonts w:ascii="Arial" w:hAnsi="Arial" w:cs="Arial"/>
-          <w:color w:val="auto"/>
-          <w:sz w:val="20"/>
-          <w:lang w:val="en-GB"/>
-        </w:rPr>
-        <w:t xml:space="preserve">, like get the distance the user </w:t>
-      </w:r>
-      <w:r>
-        <w:rPr>
-          <w:rFonts w:ascii="Arial" w:hAnsi="Arial" w:cs="Arial"/>
-          <w:color w:val="auto"/>
-          <w:sz w:val="20"/>
-          <w:lang w:val="en-GB"/>
-        </w:rPr>
-        <w:t>travelled</w:t>
-      </w:r>
-      <w:r>
-        <w:rPr>
-          <w:rFonts w:ascii="Arial" w:hAnsi="Arial" w:cs="Arial"/>
-          <w:color w:val="auto"/>
-          <w:sz w:val="20"/>
-          <w:lang w:val="en-GB"/>
-        </w:rPr>
-        <w:t xml:space="preserve"> by bike instead of </w:t>
-      </w:r>
-      <w:r>
-        <w:rPr>
-          <w:rFonts w:ascii="Arial" w:hAnsi="Arial" w:cs="Arial"/>
-          <w:color w:val="auto"/>
-          <w:sz w:val="20"/>
-          <w:lang w:val="en-GB"/>
-        </w:rPr>
-        <w:t xml:space="preserve">by </w:t>
-      </w:r>
-      <w:r>
-        <w:rPr>
-          <w:rFonts w:ascii="Arial" w:hAnsi="Arial" w:cs="Arial"/>
-          <w:color w:val="auto"/>
-          <w:sz w:val="20"/>
-          <w:lang w:val="en-GB"/>
-        </w:rPr>
-        <w:t>car and how many degrees did the user lower the heating. These improvements would give the users a more realistic number of how much CO</w:t>
-      </w:r>
-      <w:r>
-        <w:rPr>
-          <w:rFonts w:ascii="Arial" w:hAnsi="Arial" w:cs="Arial"/>
-          <w:color w:val="auto"/>
-          <w:sz w:val="20"/>
-          <w:vertAlign w:val="subscript"/>
-          <w:lang w:val="en-GB"/>
-        </w:rPr>
-        <w:t>2</w:t>
-      </w:r>
-      <w:r>
-        <w:rPr>
-          <w:rFonts w:ascii="Arial" w:hAnsi="Arial" w:cs="Arial"/>
-          <w:color w:val="auto"/>
-          <w:sz w:val="20"/>
-          <w:lang w:val="en-GB"/>
-        </w:rPr>
-        <w:t xml:space="preserve"> they have actually saved.</w:t>
-      </w:r>
-      <w:r>
-        <w:rPr>
-          <w:rFonts w:ascii="Arial" w:hAnsi="Arial" w:cs="Arial"/>
-          <w:color w:val="auto"/>
-          <w:sz w:val="20"/>
-          <w:lang w:val="en-GB"/>
-        </w:rPr>
-        <w:t xml:space="preserve"> Another improvement could be the addition of information the user could access of their friends and the accomplishments of their friends. </w:t>
-      </w:r>
-    </w:p>
-    <w:p>
-      <w:pPr>
-        <w:pStyle w:val="Kop2"/>
+        <w:t>Planning is something that could definitely be improved. We delayed our work until Sunday and then we started working on it, instead of doing it as soon as possible. On the week after our demo’s we would often not be very productive as there was no pressure of a deadline the next week. By setting clear goals and making sure everyone did their part every week we could improve our process a lot. We used the Scrumboard for this, but if</w:t>
+      </w:r>
+      <w:r>
+        <w:rPr>
+          <w:rFonts w:ascii="Arial" w:hAnsi="Arial" w:cs="Arial"/>
+          <w:color w:val="auto"/>
+          <w:sz w:val="20"/>
+          <w:lang w:val="en-GB"/>
+        </w:rPr>
+        <w:t xml:space="preserve"> we</w:t>
+      </w:r>
+      <w:r>
+        <w:rPr>
+          <w:rFonts w:ascii="Arial" w:hAnsi="Arial" w:cs="Arial"/>
+          <w:color w:val="auto"/>
+          <w:sz w:val="20"/>
+          <w:lang w:val="en-GB"/>
+        </w:rPr>
+        <w:t xml:space="preserve"> had put more emphasis on it, our process would have been better and our workloads would have been distributed more evenly over the weeks.</w:t>
+      </w:r>
+    </w:p>
+    <w:p>
+      <w:pPr>
+        <w:rPr>
+          <w:lang w:val="en-GB"/>
+        </w:rPr>
+      </w:pPr>
+    </w:p>
+    <w:p>
+      <w:pPr>
+        <w:pStyle w:val="Heading2"/>
         <w:jc w:val="center"/>
         <w:rPr>
           <w:lang w:val="en-GB"/>
         </w:rPr>
       </w:pPr>
-      <w:bookmarkStart w:id="15" w:name="_Toc4678505"/>
-      <w:r>
-        <w:rPr>
-          <w:lang w:val="en-GB"/>
-        </w:rPr>
-        <w:t>Process Improvement</w:t>
-      </w:r>
-      <w:bookmarkEnd w:id="15"/>
-    </w:p>
-    <w:p>
-      <w:pPr>
-        <w:rPr>
-          <w:rFonts w:ascii="Arial" w:hAnsi="Arial" w:cs="Arial"/>
-          <w:color w:val="auto"/>
-          <w:sz w:val="20"/>
-          <w:lang w:val="en-GB"/>
-        </w:rPr>
-      </w:pPr>
-      <w:r>
-        <w:rPr>
-          <w:rFonts w:ascii="Arial" w:hAnsi="Arial" w:cs="Arial"/>
-          <w:color w:val="auto"/>
-          <w:sz w:val="20"/>
-          <w:lang w:val="en-GB"/>
-        </w:rPr>
-        <w:t>Planning is something that could definitely be improved. We delayed our work until Sunday and then we started working on it, instead of doing it as soon as possible. On the week after our demo’s we would often not be very productive as there was no pressure of a deadline the next week. By setting clear goals and making sure everyone did their part every week we could improve our process a lot. We used the Scrumboard for this, but if</w:t>
-      </w:r>
-      <w:r>
-        <w:rPr>
-          <w:rFonts w:ascii="Arial" w:hAnsi="Arial" w:cs="Arial"/>
-          <w:color w:val="auto"/>
-          <w:sz w:val="20"/>
-          <w:lang w:val="en-GB"/>
-        </w:rPr>
-        <w:t xml:space="preserve"> we</w:t>
-      </w:r>
-      <w:r>
-        <w:rPr>
-          <w:rFonts w:ascii="Arial" w:hAnsi="Arial" w:cs="Arial"/>
-          <w:color w:val="auto"/>
-          <w:sz w:val="20"/>
-          <w:lang w:val="en-GB"/>
-        </w:rPr>
-        <w:t xml:space="preserve"> had put more emphasis on it, our process would have been better and our workloads would have been distributed more evenly over the weeks.</w:t>
-      </w:r>
-    </w:p>
-    <w:p>
-      <w:pPr>
-        <w:rPr>
-          <w:lang w:val="en-GB"/>
-        </w:rPr>
-      </w:pPr>
-    </w:p>
-    <w:p>
-      <w:pPr>
-        <w:pStyle w:val="Kop2"/>
-        <w:jc w:val="center"/>
-        <w:rPr>
-          <w:lang w:val="en-GB"/>
-        </w:rPr>
-      </w:pPr>
-      <w:bookmarkStart w:id="16" w:name="_Toc4678506"/>
+      <w:bookmarkStart w:id="15" w:name="_Toc4678506"/>
       <w:r>
         <w:rPr>
           <w:lang w:val="en-GB"/>
@@ -4493,327 +4483,320 @@
         <w:lastRenderedPageBreak/>
         <w:t>Course improvement</w:t>
       </w:r>
+      <w:bookmarkEnd w:id="15"/>
+    </w:p>
+    <w:p>
+      <w:pPr>
+        <w:rPr>
+          <w:rFonts w:ascii="Arial" w:hAnsi="Arial" w:cs="Arial"/>
+          <w:color w:val="auto"/>
+          <w:sz w:val="20"/>
+          <w:lang w:val="en-GB"/>
+        </w:rPr>
+      </w:pPr>
+      <w:r>
+        <w:rPr>
+          <w:rFonts w:ascii="Arial" w:hAnsi="Arial" w:cs="Arial"/>
+          <w:color w:val="auto"/>
+          <w:sz w:val="20"/>
+          <w:lang w:val="en-GB"/>
+        </w:rPr>
+        <w:t>The biggest improvements that should be made for next year would be the explanation of GitLab and giving us more good practice rules from the start. We made qui</w:t>
+      </w:r>
+      <w:r>
+        <w:rPr>
+          <w:rFonts w:ascii="Arial" w:hAnsi="Arial" w:cs="Arial"/>
+          <w:color w:val="auto"/>
+          <w:sz w:val="20"/>
+          <w:lang w:val="en-GB"/>
+        </w:rPr>
+        <w:t>te</w:t>
+      </w:r>
+      <w:r>
+        <w:rPr>
+          <w:rFonts w:ascii="Arial" w:hAnsi="Arial" w:cs="Arial"/>
+          <w:color w:val="auto"/>
+          <w:sz w:val="20"/>
+          <w:lang w:val="en-GB"/>
+        </w:rPr>
+        <w:t xml:space="preserve"> a lot of errors concerning Git that could have easily been avoided if that information had been more clear from the start. Another improvement would be more feedback from the TA on how many points we earned after a demo and if the team is doing well enough to get the points for subjects such as Scrum and the overall process.  </w:t>
+      </w:r>
+    </w:p>
+    <w:p>
+      <w:pPr>
+        <w:rPr>
+          <w:lang w:val="en-GB"/>
+        </w:rPr>
+      </w:pPr>
+    </w:p>
+    <w:p>
+      <w:pPr>
+        <w:pStyle w:val="Heading1"/>
+        <w:jc w:val="center"/>
+      </w:pPr>
+      <w:bookmarkStart w:id="16" w:name="_Toc4678507"/>
+      <w:proofErr w:type="spellStart"/>
+      <w:r>
+        <w:t>Individual</w:t>
+      </w:r>
+      <w:proofErr w:type="spellEnd"/>
+      <w:r>
+        <w:t xml:space="preserve"> Feedback</w:t>
+      </w:r>
       <w:bookmarkEnd w:id="16"/>
     </w:p>
     <w:p>
       <w:pPr>
-        <w:rPr>
-          <w:rFonts w:ascii="Arial" w:hAnsi="Arial" w:cs="Arial"/>
-          <w:color w:val="auto"/>
-          <w:sz w:val="20"/>
-          <w:lang w:val="en-GB"/>
-        </w:rPr>
-      </w:pPr>
-      <w:r>
-        <w:rPr>
-          <w:rFonts w:ascii="Arial" w:hAnsi="Arial" w:cs="Arial"/>
-          <w:color w:val="auto"/>
-          <w:sz w:val="20"/>
-          <w:lang w:val="en-GB"/>
-        </w:rPr>
-        <w:t>The biggest improvements that should be made for next year would be the explanation of GitLab and giving us more good practice rules from the start. We made qui</w:t>
-      </w:r>
-      <w:r>
-        <w:rPr>
-          <w:rFonts w:ascii="Arial" w:hAnsi="Arial" w:cs="Arial"/>
-          <w:color w:val="auto"/>
-          <w:sz w:val="20"/>
-          <w:lang w:val="en-GB"/>
-        </w:rPr>
-        <w:t>te</w:t>
-      </w:r>
-      <w:r>
-        <w:rPr>
-          <w:rFonts w:ascii="Arial" w:hAnsi="Arial" w:cs="Arial"/>
-          <w:color w:val="auto"/>
-          <w:sz w:val="20"/>
-          <w:lang w:val="en-GB"/>
-        </w:rPr>
-        <w:t xml:space="preserve"> a lot of errors concerning Git that could have easily been avoided if that information had been more clear from the start. Another improvement would be more feedback from the TA on how many points we earned after a demo and if the team is doing well enough to get the points for subjects such as Scrum and the overall process.  </w:t>
-      </w:r>
-    </w:p>
-    <w:p>
-      <w:pPr>
-        <w:rPr>
-          <w:lang w:val="en-GB"/>
-        </w:rPr>
-      </w:pPr>
-    </w:p>
-    <w:p>
-      <w:pPr>
-        <w:pStyle w:val="Kop1"/>
+        <w:pStyle w:val="Heading2"/>
         <w:jc w:val="center"/>
-        <w:rPr>
-          <w:lang w:val="en-GB"/>
-        </w:rPr>
-      </w:pPr>
-      <w:bookmarkStart w:id="17" w:name="_Toc4678507"/>
-      <w:r>
-        <w:rPr>
-          <w:lang w:val="en-GB"/>
-        </w:rPr>
-        <w:t>Individual Feedback</w:t>
+      </w:pPr>
+      <w:bookmarkStart w:id="17" w:name="_Toc4678508"/>
+      <w:r>
+        <w:t>Jari van den Broek</w:t>
       </w:r>
       <w:bookmarkEnd w:id="17"/>
     </w:p>
     <w:p>
       <w:pPr>
-        <w:pStyle w:val="Kop2"/>
+        <w:pStyle w:val="Heading3"/>
         <w:jc w:val="center"/>
         <w:rPr>
           <w:lang w:val="en-GB"/>
         </w:rPr>
       </w:pPr>
-      <w:bookmarkStart w:id="18" w:name="_Toc4678508"/>
-      <w:r>
-        <w:rPr>
-          <w:lang w:val="en-GB"/>
-        </w:rPr>
-        <w:t>Jari van den Broek</w:t>
+      <w:bookmarkStart w:id="18" w:name="_Toc4678509"/>
+      <w:r>
+        <w:rPr>
+          <w:lang w:val="en-GB"/>
+        </w:rPr>
+        <w:t>Strong points</w:t>
       </w:r>
       <w:bookmarkEnd w:id="18"/>
     </w:p>
     <w:p>
       <w:pPr>
-        <w:pStyle w:val="Kop3"/>
+        <w:rPr>
+          <w:rFonts w:ascii="Arial" w:hAnsi="Arial" w:cs="Arial"/>
+          <w:color w:val="auto"/>
+          <w:sz w:val="20"/>
+          <w:lang w:val="en-GB"/>
+        </w:rPr>
+      </w:pPr>
+      <w:r>
+        <w:rPr>
+          <w:rFonts w:ascii="Arial" w:hAnsi="Arial" w:cs="Arial"/>
+          <w:color w:val="auto"/>
+          <w:sz w:val="20"/>
+          <w:lang w:val="en-GB"/>
+        </w:rPr>
+        <w:t xml:space="preserve">I learned a lot about programming in Java and programming in general. There were a lot of different ways to use Java which were really great to discover and see which works best for our purposes. I think my strongest point in this project was communication. Being active in all conversations and brainstorming </w:t>
+      </w:r>
+      <w:r>
+        <w:rPr>
+          <w:rFonts w:ascii="Arial" w:hAnsi="Arial" w:cs="Arial"/>
+          <w:color w:val="auto"/>
+          <w:sz w:val="20"/>
+          <w:lang w:val="en-GB"/>
+        </w:rPr>
+        <w:t xml:space="preserve">with everyone and </w:t>
+      </w:r>
+      <w:r>
+        <w:rPr>
+          <w:rFonts w:ascii="Arial" w:hAnsi="Arial" w:cs="Arial"/>
+          <w:color w:val="auto"/>
+          <w:sz w:val="20"/>
+          <w:lang w:val="en-GB"/>
+        </w:rPr>
+        <w:t xml:space="preserve">seeing what was still needed and doing that was great. </w:t>
+      </w:r>
+    </w:p>
+    <w:p>
+      <w:pPr>
+        <w:pStyle w:val="Heading3"/>
         <w:jc w:val="center"/>
         <w:rPr>
           <w:lang w:val="en-GB"/>
         </w:rPr>
       </w:pPr>
-      <w:bookmarkStart w:id="19" w:name="_Toc4678509"/>
+      <w:bookmarkStart w:id="19" w:name="_Toc4678510"/>
+      <w:r>
+        <w:rPr>
+          <w:lang w:val="en-GB"/>
+        </w:rPr>
+        <w:t>Weak points</w:t>
+      </w:r>
+      <w:bookmarkEnd w:id="19"/>
+    </w:p>
+    <w:p>
+      <w:pPr>
+        <w:rPr>
+          <w:rFonts w:ascii="Arial" w:hAnsi="Arial" w:cs="Arial"/>
+          <w:color w:val="auto"/>
+          <w:sz w:val="20"/>
+          <w:lang w:val="en-GB"/>
+        </w:rPr>
+      </w:pPr>
+      <w:r>
+        <w:rPr>
+          <w:rFonts w:ascii="Arial" w:hAnsi="Arial" w:cs="Arial"/>
+          <w:color w:val="auto"/>
+          <w:sz w:val="20"/>
+          <w:lang w:val="en-GB"/>
+        </w:rPr>
+        <w:t xml:space="preserve">One of my weaker points was the difficulty of the things I coded. If I compare the level of my work to some of my peers, I think </w:t>
+      </w:r>
+      <w:r>
+        <w:rPr>
+          <w:rFonts w:ascii="Arial" w:hAnsi="Arial" w:cs="Arial"/>
+          <w:color w:val="auto"/>
+          <w:sz w:val="20"/>
+          <w:lang w:val="en-GB"/>
+        </w:rPr>
+        <w:t>mine was a bit sub-par. Even though I learned quite a lot about the Java programming language, some of my teammates excelled at one subject while I stayed quite mediocre in all of them. Another weak point was my planning, a lot of the times I had to cram all of the work on the Sunday before the deadline instead of doing it over multiple days.</w:t>
+      </w:r>
+    </w:p>
+    <w:p>
+      <w:pPr>
+        <w:pStyle w:val="Heading3"/>
+        <w:jc w:val="center"/>
+        <w:rPr>
+          <w:lang w:val="en-GB"/>
+        </w:rPr>
+      </w:pPr>
+      <w:bookmarkStart w:id="20" w:name="_Toc4678511"/>
+      <w:r>
+        <w:rPr>
+          <w:lang w:val="en-GB"/>
+        </w:rPr>
+        <w:t>Conflicts</w:t>
+      </w:r>
+      <w:bookmarkEnd w:id="20"/>
+    </w:p>
+    <w:p>
+      <w:pPr>
+        <w:rPr>
+          <w:rFonts w:ascii="Arial" w:hAnsi="Arial" w:cs="Arial"/>
+          <w:color w:val="auto"/>
+          <w:sz w:val="20"/>
+          <w:lang w:val="en-GB"/>
+        </w:rPr>
+      </w:pPr>
+      <w:r>
+        <w:rPr>
+          <w:rFonts w:ascii="Arial" w:hAnsi="Arial" w:cs="Arial"/>
+          <w:color w:val="auto"/>
+          <w:sz w:val="20"/>
+          <w:lang w:val="en-GB"/>
+        </w:rPr>
+        <w:t>There were no conflicts within the team, but that could also have been</w:t>
+      </w:r>
+      <w:r>
+        <w:rPr>
+          <w:rFonts w:ascii="Arial" w:hAnsi="Arial" w:cs="Arial"/>
+          <w:color w:val="auto"/>
+          <w:sz w:val="20"/>
+          <w:lang w:val="en-GB"/>
+        </w:rPr>
+        <w:t xml:space="preserve"> </w:t>
+      </w:r>
+      <w:r>
+        <w:rPr>
+          <w:rFonts w:ascii="Arial" w:hAnsi="Arial" w:cs="Arial"/>
+          <w:color w:val="auto"/>
+          <w:sz w:val="20"/>
+          <w:lang w:val="en-GB"/>
+        </w:rPr>
+        <w:t xml:space="preserve">because there was a clear difference between how vocal everyone was. All of us improved our knowledge of Java, but not everyone improved their communicative skills during the project, which was a bit disappointing. Overall it was a </w:t>
+      </w:r>
+      <w:r>
+        <w:rPr>
+          <w:rFonts w:ascii="Arial" w:hAnsi="Arial" w:cs="Arial"/>
+          <w:color w:val="auto"/>
+          <w:sz w:val="20"/>
+          <w:lang w:val="en-GB"/>
+        </w:rPr>
+        <w:t>good process and I was very content with my teammates.</w:t>
+      </w:r>
+    </w:p>
+    <w:p>
+      <w:pPr>
+        <w:rPr>
+          <w:lang w:val="en-GB"/>
+        </w:rPr>
+      </w:pPr>
+    </w:p>
+    <w:p>
+      <w:pPr>
+        <w:pStyle w:val="Heading2"/>
+        <w:jc w:val="center"/>
+        <w:rPr>
+          <w:lang w:val="en-GB"/>
+        </w:rPr>
+      </w:pPr>
+      <w:bookmarkStart w:id="21" w:name="_Toc4678512"/>
+      <w:r>
+        <w:rPr>
+          <w:lang w:val="en-GB"/>
+        </w:rPr>
+        <w:t>Johannes Hagspiel</w:t>
+      </w:r>
+      <w:bookmarkEnd w:id="21"/>
+    </w:p>
+    <w:p>
+      <w:pPr>
+        <w:pStyle w:val="Heading3"/>
+        <w:jc w:val="center"/>
+        <w:rPr>
+          <w:lang w:val="en-GB"/>
+        </w:rPr>
+      </w:pPr>
+      <w:bookmarkStart w:id="22" w:name="_Toc4678513"/>
       <w:r>
         <w:rPr>
           <w:lang w:val="en-GB"/>
         </w:rPr>
         <w:t>Strong points</w:t>
       </w:r>
-      <w:bookmarkEnd w:id="19"/>
-    </w:p>
-    <w:p>
-      <w:pPr>
-        <w:rPr>
-          <w:rFonts w:ascii="Arial" w:hAnsi="Arial" w:cs="Arial"/>
-          <w:color w:val="auto"/>
-          <w:sz w:val="20"/>
-          <w:lang w:val="en-GB"/>
-        </w:rPr>
-      </w:pPr>
-      <w:r>
-        <w:rPr>
-          <w:rFonts w:ascii="Arial" w:hAnsi="Arial" w:cs="Arial"/>
-          <w:color w:val="auto"/>
-          <w:sz w:val="20"/>
-          <w:lang w:val="en-GB"/>
-        </w:rPr>
-        <w:t xml:space="preserve">I learned a lot about programming in Java and programming in general. There were a lot of different ways to use Java which were really great to discover and see which works best for our purposes. I think my strongest point in this project was communication. Being active in all conversations and brainstorming </w:t>
-      </w:r>
-      <w:r>
-        <w:rPr>
-          <w:rFonts w:ascii="Arial" w:hAnsi="Arial" w:cs="Arial"/>
-          <w:color w:val="auto"/>
-          <w:sz w:val="20"/>
-          <w:lang w:val="en-GB"/>
-        </w:rPr>
-        <w:t xml:space="preserve">with everyone and </w:t>
-      </w:r>
-      <w:r>
-        <w:rPr>
-          <w:rFonts w:ascii="Arial" w:hAnsi="Arial" w:cs="Arial"/>
-          <w:color w:val="auto"/>
-          <w:sz w:val="20"/>
-          <w:lang w:val="en-GB"/>
-        </w:rPr>
-        <w:t xml:space="preserve">seeing what was still needed and doing that was great. </w:t>
-      </w:r>
-    </w:p>
-    <w:p>
-      <w:pPr>
-        <w:pStyle w:val="Kop3"/>
+      <w:bookmarkEnd w:id="22"/>
+    </w:p>
+    <w:p>
+      <w:pPr>
+        <w:rPr>
+          <w:lang w:val="en-GB"/>
+        </w:rPr>
+      </w:pPr>
+      <w:r>
+        <w:rPr>
+          <w:rFonts w:ascii="Arial" w:hAnsi="Arial" w:cs="Arial"/>
+          <w:color w:val="auto"/>
+          <w:sz w:val="20"/>
+          <w:lang w:val="en-GB"/>
+        </w:rPr>
+        <w:t>Overall, I did learn a lot about Java programming, mainly about the SPRING framework. I think my stronger points were that I worked independently and on a self-motivated basis, which resulted in me creating on my own the server and the part of the client that is responsible for the communication with the server</w:t>
+      </w:r>
+      <w:r>
+        <w:rPr>
+          <w:lang w:val="en-GB"/>
+        </w:rPr>
+        <w:t>.</w:t>
+      </w:r>
+    </w:p>
+    <w:p>
+      <w:pPr>
+        <w:pStyle w:val="Heading3"/>
         <w:jc w:val="center"/>
         <w:rPr>
           <w:lang w:val="en-GB"/>
         </w:rPr>
       </w:pPr>
-      <w:bookmarkStart w:id="20" w:name="_Toc4678510"/>
+      <w:bookmarkStart w:id="23" w:name="_Toc4678514"/>
       <w:r>
         <w:rPr>
           <w:lang w:val="en-GB"/>
         </w:rPr>
         <w:t>Weak points</w:t>
       </w:r>
-      <w:bookmarkEnd w:id="20"/>
-    </w:p>
-    <w:p>
-      <w:pPr>
-        <w:rPr>
-          <w:rFonts w:ascii="Arial" w:hAnsi="Arial" w:cs="Arial"/>
-          <w:color w:val="auto"/>
-          <w:sz w:val="20"/>
-          <w:lang w:val="en-GB"/>
-        </w:rPr>
-      </w:pPr>
-      <w:r>
-        <w:rPr>
-          <w:rFonts w:ascii="Arial" w:hAnsi="Arial" w:cs="Arial"/>
-          <w:color w:val="auto"/>
-          <w:sz w:val="20"/>
-          <w:lang w:val="en-GB"/>
-        </w:rPr>
-        <w:t xml:space="preserve">One of my weaker points was the difficulty of the things I coded. If I compare the level of my work to some of my peers, I think </w:t>
-      </w:r>
-      <w:r>
-        <w:rPr>
-          <w:rFonts w:ascii="Arial" w:hAnsi="Arial" w:cs="Arial"/>
-          <w:color w:val="auto"/>
-          <w:sz w:val="20"/>
-          <w:lang w:val="en-GB"/>
-        </w:rPr>
-        <w:t>mine was a bit sub-par. Even though I learned quite a lot about the Java programming language, some of my teammates excelled at one subject while I stayed quite mediocre in all of them. Another weak point was my planning, a lot of the times I had to cram all of the work on the Sunday before the deadline instead of doing it over multiple days.</w:t>
-      </w:r>
-    </w:p>
-    <w:p>
-      <w:pPr>
-        <w:pStyle w:val="Kop3"/>
-        <w:jc w:val="center"/>
-        <w:rPr>
-          <w:lang w:val="en-GB"/>
-        </w:rPr>
-      </w:pPr>
-      <w:bookmarkStart w:id="21" w:name="_Toc4678511"/>
-      <w:r>
-        <w:rPr>
-          <w:lang w:val="en-GB"/>
-        </w:rPr>
-        <w:t>Conflicts</w:t>
-      </w:r>
-      <w:bookmarkEnd w:id="21"/>
-    </w:p>
-    <w:p>
-      <w:pPr>
-        <w:rPr>
-          <w:rFonts w:ascii="Arial" w:hAnsi="Arial" w:cs="Arial"/>
-          <w:color w:val="auto"/>
-          <w:sz w:val="20"/>
-          <w:lang w:val="en-GB"/>
-        </w:rPr>
-      </w:pPr>
-      <w:r>
-        <w:rPr>
-          <w:rFonts w:ascii="Arial" w:hAnsi="Arial" w:cs="Arial"/>
-          <w:color w:val="auto"/>
-          <w:sz w:val="20"/>
-          <w:lang w:val="en-GB"/>
-        </w:rPr>
-        <w:t>There were no conflicts within the team, but that could also have been</w:t>
-      </w:r>
-      <w:r>
-        <w:rPr>
-          <w:rFonts w:ascii="Arial" w:hAnsi="Arial" w:cs="Arial"/>
-          <w:color w:val="auto"/>
-          <w:sz w:val="20"/>
-          <w:lang w:val="en-GB"/>
-        </w:rPr>
-        <w:t xml:space="preserve"> </w:t>
-      </w:r>
-      <w:r>
-        <w:rPr>
-          <w:rFonts w:ascii="Arial" w:hAnsi="Arial" w:cs="Arial"/>
-          <w:color w:val="auto"/>
-          <w:sz w:val="20"/>
-          <w:lang w:val="en-GB"/>
-        </w:rPr>
-        <w:t xml:space="preserve">because there was a clear difference between how vocal everyone was. All of us improved our knowledge of Java, but not everyone improved their communicative skills during the project, which was a bit disappointing. Overall it was a </w:t>
-      </w:r>
-      <w:r>
-        <w:rPr>
-          <w:rFonts w:ascii="Arial" w:hAnsi="Arial" w:cs="Arial"/>
-          <w:color w:val="auto"/>
-          <w:sz w:val="20"/>
-          <w:lang w:val="en-GB"/>
-        </w:rPr>
-        <w:t>good process and I was very content with my teammates.</w:t>
-      </w:r>
-    </w:p>
-    <w:p>
-      <w:pPr>
-        <w:rPr>
-          <w:lang w:val="en-GB"/>
-        </w:rPr>
-      </w:pPr>
-    </w:p>
-    <w:p>
-      <w:pPr>
-        <w:pStyle w:val="Kop2"/>
-        <w:jc w:val="center"/>
-        <w:rPr>
-          <w:lang w:val="en-GB"/>
-        </w:rPr>
-      </w:pPr>
-      <w:bookmarkStart w:id="22" w:name="_Toc4678512"/>
-      <w:r>
-        <w:rPr>
-          <w:lang w:val="en-GB"/>
-        </w:rPr>
-        <w:t>Johannes Hagspiel</w:t>
-      </w:r>
-      <w:bookmarkEnd w:id="22"/>
-    </w:p>
-    <w:p>
-      <w:pPr>
-        <w:pStyle w:val="Kop3"/>
-        <w:jc w:val="center"/>
-        <w:rPr>
-          <w:lang w:val="en-GB"/>
-        </w:rPr>
-      </w:pPr>
-      <w:bookmarkStart w:id="23" w:name="_Toc4678513"/>
-      <w:r>
-        <w:rPr>
-          <w:lang w:val="en-GB"/>
-        </w:rPr>
-        <w:t>Strong points</w:t>
-      </w:r>
       <w:bookmarkEnd w:id="23"/>
-    </w:p>
-    <w:p>
-      <w:pPr>
-        <w:rPr>
-          <w:lang w:val="en-GB"/>
-        </w:rPr>
-      </w:pPr>
-      <w:r>
-        <w:rPr>
-          <w:rFonts w:ascii="Arial" w:hAnsi="Arial" w:cs="Arial"/>
-          <w:color w:val="auto"/>
-          <w:sz w:val="20"/>
-          <w:lang w:val="en-GB"/>
-        </w:rPr>
-        <w:t>Overall, I did learn a lot about Java programming, mainly about the SPRING framework. I think my stronger points were that I worked independently and on a self-motivated basis, which resulted in me creating on my own the server and the part of the client that is responsible for the communication with the server</w:t>
-      </w:r>
-      <w:r>
-        <w:rPr>
-          <w:lang w:val="en-GB"/>
-        </w:rPr>
-        <w:t>.</w:t>
-      </w:r>
-    </w:p>
-    <w:p>
-      <w:pPr>
-        <w:pStyle w:val="Kop3"/>
-        <w:jc w:val="center"/>
-        <w:rPr>
-          <w:lang w:val="en-GB"/>
-        </w:rPr>
-      </w:pPr>
-      <w:bookmarkStart w:id="24" w:name="_Toc4678514"/>
-      <w:r>
-        <w:rPr>
-          <w:lang w:val="en-GB"/>
-        </w:rPr>
-        <w:t>Weak points</w:t>
-      </w:r>
-      <w:bookmarkEnd w:id="24"/>
     </w:p>
     <w:p>
       <w:pPr>
@@ -4847,20 +4830,20 @@
     </w:p>
     <w:p>
       <w:pPr>
-        <w:pStyle w:val="Kop3"/>
+        <w:pStyle w:val="Heading3"/>
         <w:jc w:val="center"/>
         <w:rPr>
           <w:lang w:val="en-GB"/>
         </w:rPr>
       </w:pPr>
-      <w:bookmarkStart w:id="25" w:name="_Toc4678515"/>
+      <w:bookmarkStart w:id="24" w:name="_Toc4678515"/>
       <w:r>
         <w:rPr>
           <w:lang w:val="en-GB"/>
         </w:rPr>
         <w:t>Conflicts</w:t>
       </w:r>
-      <w:bookmarkEnd w:id="25"/>
+      <w:bookmarkEnd w:id="24"/>
     </w:p>
     <w:p>
       <w:pPr>
@@ -4914,13 +4897,13 @@
     </w:p>
     <w:p>
       <w:pPr>
-        <w:pStyle w:val="Kop2"/>
+        <w:pStyle w:val="Heading2"/>
         <w:jc w:val="center"/>
         <w:rPr>
           <w:lang w:val="en-GB"/>
         </w:rPr>
       </w:pPr>
-      <w:bookmarkStart w:id="26" w:name="_Toc4678516"/>
+      <w:bookmarkStart w:id="25" w:name="_Toc4678516"/>
       <w:r>
         <w:rPr>
           <w:lang w:val="en-GB"/>
@@ -4939,261 +4922,261 @@
         </w:rPr>
         <w:t>rdonez</w:t>
       </w:r>
+      <w:bookmarkEnd w:id="25"/>
+    </w:p>
+    <w:p>
+      <w:pPr>
+        <w:pStyle w:val="Heading3"/>
+        <w:jc w:val="center"/>
+        <w:rPr>
+          <w:lang w:val="en-GB"/>
+        </w:rPr>
+      </w:pPr>
+      <w:bookmarkStart w:id="26" w:name="_Toc4678517"/>
+      <w:r>
+        <w:rPr>
+          <w:lang w:val="en-GB"/>
+        </w:rPr>
+        <w:t>Strong points</w:t>
+      </w:r>
       <w:bookmarkEnd w:id="26"/>
     </w:p>
     <w:p>
       <w:pPr>
-        <w:pStyle w:val="Kop3"/>
+        <w:rPr>
+          <w:lang w:val="en-GB"/>
+        </w:rPr>
+      </w:pPr>
+    </w:p>
+    <w:p>
+      <w:pPr>
+        <w:pStyle w:val="Heading3"/>
         <w:jc w:val="center"/>
         <w:rPr>
           <w:lang w:val="en-GB"/>
         </w:rPr>
       </w:pPr>
-      <w:bookmarkStart w:id="27" w:name="_Toc4678517"/>
+      <w:bookmarkStart w:id="27" w:name="_Toc4678518"/>
+      <w:r>
+        <w:rPr>
+          <w:lang w:val="en-GB"/>
+        </w:rPr>
+        <w:t>Weak points</w:t>
+      </w:r>
+      <w:bookmarkEnd w:id="27"/>
+    </w:p>
+    <w:p>
+      <w:pPr>
+        <w:rPr>
+          <w:lang w:val="en-GB"/>
+        </w:rPr>
+      </w:pPr>
+    </w:p>
+    <w:p>
+      <w:pPr>
+        <w:pStyle w:val="Heading3"/>
+        <w:jc w:val="center"/>
+        <w:rPr>
+          <w:lang w:val="en-GB"/>
+        </w:rPr>
+      </w:pPr>
+      <w:bookmarkStart w:id="28" w:name="_Toc4678519"/>
+      <w:r>
+        <w:rPr>
+          <w:lang w:val="en-GB"/>
+        </w:rPr>
+        <w:t>Conflicts</w:t>
+      </w:r>
+      <w:bookmarkEnd w:id="28"/>
+    </w:p>
+    <w:p>
+      <w:pPr>
+        <w:rPr>
+          <w:lang w:val="en-GB"/>
+        </w:rPr>
+      </w:pPr>
+    </w:p>
+    <w:p>
+      <w:pPr>
+        <w:pStyle w:val="Heading2"/>
+        <w:jc w:val="center"/>
+        <w:rPr>
+          <w:lang w:val="en-GB"/>
+        </w:rPr>
+      </w:pPr>
+      <w:bookmarkStart w:id="29" w:name="_Toc4678520"/>
+      <w:r>
+        <w:rPr>
+          <w:lang w:val="en-GB"/>
+        </w:rPr>
+        <w:t>N</w:t>
+      </w:r>
+      <w:r>
+        <w:rPr>
+          <w:lang w:val="en-GB"/>
+        </w:rPr>
+        <w:t xml:space="preserve">ick van </w:t>
+      </w:r>
+      <w:r>
+        <w:rPr>
+          <w:lang w:val="en-GB"/>
+        </w:rPr>
+        <w:t>R</w:t>
+      </w:r>
+      <w:r>
+        <w:rPr>
+          <w:lang w:val="en-GB"/>
+        </w:rPr>
+        <w:t>iet</w:t>
+      </w:r>
+      <w:bookmarkEnd w:id="29"/>
+    </w:p>
+    <w:p>
+      <w:pPr>
+        <w:pStyle w:val="Heading3"/>
+        <w:jc w:val="center"/>
+        <w:rPr>
+          <w:lang w:val="en-GB"/>
+        </w:rPr>
+      </w:pPr>
+      <w:bookmarkStart w:id="30" w:name="_Toc4678521"/>
       <w:r>
         <w:rPr>
           <w:lang w:val="en-GB"/>
         </w:rPr>
         <w:t>Strong points</w:t>
       </w:r>
-      <w:bookmarkEnd w:id="27"/>
-    </w:p>
-    <w:p>
-      <w:pPr>
-        <w:rPr>
-          <w:lang w:val="en-GB"/>
-        </w:rPr>
-      </w:pPr>
-    </w:p>
-    <w:p>
-      <w:pPr>
-        <w:pStyle w:val="Kop3"/>
+      <w:bookmarkEnd w:id="30"/>
+    </w:p>
+    <w:p>
+      <w:pPr>
+        <w:rPr>
+          <w:lang w:val="en-GB"/>
+        </w:rPr>
+      </w:pPr>
+    </w:p>
+    <w:p>
+      <w:pPr>
+        <w:pStyle w:val="Heading3"/>
         <w:jc w:val="center"/>
         <w:rPr>
           <w:lang w:val="en-GB"/>
         </w:rPr>
       </w:pPr>
-      <w:bookmarkStart w:id="28" w:name="_Toc4678518"/>
+      <w:bookmarkStart w:id="31" w:name="_Toc4678522"/>
       <w:r>
         <w:rPr>
           <w:lang w:val="en-GB"/>
         </w:rPr>
         <w:t>Weak points</w:t>
       </w:r>
-      <w:bookmarkEnd w:id="28"/>
-    </w:p>
-    <w:p>
-      <w:pPr>
-        <w:rPr>
-          <w:lang w:val="en-GB"/>
-        </w:rPr>
-      </w:pPr>
-    </w:p>
-    <w:p>
-      <w:pPr>
-        <w:pStyle w:val="Kop3"/>
+      <w:bookmarkEnd w:id="31"/>
+    </w:p>
+    <w:p>
+      <w:pPr>
+        <w:rPr>
+          <w:lang w:val="en-GB"/>
+        </w:rPr>
+      </w:pPr>
+    </w:p>
+    <w:p>
+      <w:pPr>
+        <w:pStyle w:val="Heading3"/>
         <w:jc w:val="center"/>
         <w:rPr>
           <w:lang w:val="en-GB"/>
         </w:rPr>
       </w:pPr>
-      <w:bookmarkStart w:id="29" w:name="_Toc4678519"/>
+      <w:bookmarkStart w:id="32" w:name="_Toc4678523"/>
       <w:r>
         <w:rPr>
           <w:lang w:val="en-GB"/>
         </w:rPr>
         <w:t>Conflicts</w:t>
       </w:r>
-      <w:bookmarkEnd w:id="29"/>
-    </w:p>
-    <w:p>
-      <w:pPr>
-        <w:rPr>
-          <w:lang w:val="en-GB"/>
-        </w:rPr>
-      </w:pPr>
-    </w:p>
-    <w:p>
-      <w:pPr>
-        <w:pStyle w:val="Kop2"/>
+      <w:bookmarkEnd w:id="32"/>
+    </w:p>
+    <w:p>
+      <w:pPr>
+        <w:rPr>
+          <w:lang w:val="en-GB"/>
+        </w:rPr>
+      </w:pPr>
+    </w:p>
+    <w:p>
+      <w:pPr>
+        <w:pStyle w:val="Heading2"/>
         <w:jc w:val="center"/>
         <w:rPr>
           <w:lang w:val="en-GB"/>
         </w:rPr>
       </w:pPr>
-      <w:bookmarkStart w:id="30" w:name="_Toc4678520"/>
-      <w:r>
-        <w:rPr>
-          <w:lang w:val="en-GB"/>
-        </w:rPr>
-        <w:t>N</w:t>
-      </w:r>
-      <w:r>
-        <w:rPr>
-          <w:lang w:val="en-GB"/>
-        </w:rPr>
-        <w:t xml:space="preserve">ick van </w:t>
-      </w:r>
-      <w:r>
-        <w:rPr>
-          <w:lang w:val="en-GB"/>
-        </w:rPr>
-        <w:t>R</w:t>
-      </w:r>
-      <w:r>
-        <w:rPr>
-          <w:lang w:val="en-GB"/>
-        </w:rPr>
-        <w:t>iet</w:t>
-      </w:r>
-      <w:bookmarkEnd w:id="30"/>
-    </w:p>
-    <w:p>
-      <w:pPr>
-        <w:pStyle w:val="Kop3"/>
+      <w:bookmarkStart w:id="33" w:name="_Toc4678524"/>
+      <w:r>
+        <w:rPr>
+          <w:lang w:val="en-GB"/>
+        </w:rPr>
+        <w:t>Lukas Zimmerhackl</w:t>
+      </w:r>
+      <w:bookmarkEnd w:id="33"/>
+    </w:p>
+    <w:p>
+      <w:pPr>
+        <w:pStyle w:val="Heading3"/>
         <w:jc w:val="center"/>
         <w:rPr>
           <w:lang w:val="en-GB"/>
         </w:rPr>
       </w:pPr>
-      <w:bookmarkStart w:id="31" w:name="_Toc4678521"/>
+      <w:bookmarkStart w:id="34" w:name="_Toc4678525"/>
       <w:r>
         <w:rPr>
           <w:lang w:val="en-GB"/>
         </w:rPr>
         <w:t>Strong points</w:t>
       </w:r>
-      <w:bookmarkEnd w:id="31"/>
-    </w:p>
-    <w:p>
-      <w:pPr>
-        <w:rPr>
-          <w:lang w:val="en-GB"/>
-        </w:rPr>
-      </w:pPr>
-    </w:p>
-    <w:p>
-      <w:pPr>
-        <w:pStyle w:val="Kop3"/>
+      <w:bookmarkEnd w:id="34"/>
+    </w:p>
+    <w:p>
+      <w:pPr>
+        <w:rPr>
+          <w:lang w:val="en-GB"/>
+        </w:rPr>
+      </w:pPr>
+    </w:p>
+    <w:p>
+      <w:pPr>
+        <w:pStyle w:val="Heading3"/>
         <w:jc w:val="center"/>
         <w:rPr>
           <w:lang w:val="en-GB"/>
         </w:rPr>
       </w:pPr>
-      <w:bookmarkStart w:id="32" w:name="_Toc4678522"/>
+      <w:bookmarkStart w:id="35" w:name="_Toc4678526"/>
       <w:r>
         <w:rPr>
           <w:lang w:val="en-GB"/>
         </w:rPr>
         <w:t>Weak points</w:t>
       </w:r>
-      <w:bookmarkEnd w:id="32"/>
-    </w:p>
-    <w:p>
-      <w:pPr>
-        <w:rPr>
-          <w:lang w:val="en-GB"/>
-        </w:rPr>
-      </w:pPr>
-    </w:p>
-    <w:p>
-      <w:pPr>
-        <w:pStyle w:val="Kop3"/>
+      <w:bookmarkEnd w:id="35"/>
+    </w:p>
+    <w:p>
+      <w:pPr>
+        <w:rPr>
+          <w:lang w:val="en-GB"/>
+        </w:rPr>
+      </w:pPr>
+    </w:p>
+    <w:p>
+      <w:pPr>
+        <w:pStyle w:val="Heading3"/>
         <w:jc w:val="center"/>
         <w:rPr>
           <w:lang w:val="en-GB"/>
         </w:rPr>
       </w:pPr>
-      <w:bookmarkStart w:id="33" w:name="_Toc4678523"/>
-      <w:r>
-        <w:rPr>
-          <w:lang w:val="en-GB"/>
-        </w:rPr>
-        <w:t>Conflicts</w:t>
-      </w:r>
-      <w:bookmarkEnd w:id="33"/>
-    </w:p>
-    <w:p>
-      <w:pPr>
-        <w:rPr>
-          <w:lang w:val="en-GB"/>
-        </w:rPr>
-      </w:pPr>
-    </w:p>
-    <w:p>
-      <w:pPr>
-        <w:pStyle w:val="Kop2"/>
-        <w:jc w:val="center"/>
-        <w:rPr>
-          <w:lang w:val="en-GB"/>
-        </w:rPr>
-      </w:pPr>
-      <w:bookmarkStart w:id="34" w:name="_Toc4678524"/>
-      <w:r>
-        <w:rPr>
-          <w:lang w:val="en-GB"/>
-        </w:rPr>
-        <w:t>Lukas Zimmerhackl</w:t>
-      </w:r>
-      <w:bookmarkEnd w:id="34"/>
-    </w:p>
-    <w:p>
-      <w:pPr>
-        <w:pStyle w:val="Kop3"/>
-        <w:jc w:val="center"/>
-        <w:rPr>
-          <w:lang w:val="en-GB"/>
-        </w:rPr>
-      </w:pPr>
-      <w:bookmarkStart w:id="35" w:name="_Toc4678525"/>
-      <w:r>
-        <w:rPr>
-          <w:lang w:val="en-GB"/>
-        </w:rPr>
-        <w:t>Strong points</w:t>
-      </w:r>
-      <w:bookmarkEnd w:id="35"/>
-    </w:p>
-    <w:p>
-      <w:pPr>
-        <w:rPr>
-          <w:lang w:val="en-GB"/>
-        </w:rPr>
-      </w:pPr>
-    </w:p>
-    <w:p>
-      <w:pPr>
-        <w:pStyle w:val="Kop3"/>
-        <w:jc w:val="center"/>
-        <w:rPr>
-          <w:lang w:val="en-GB"/>
-        </w:rPr>
-      </w:pPr>
-      <w:bookmarkStart w:id="36" w:name="_Toc4678526"/>
-      <w:r>
-        <w:rPr>
-          <w:lang w:val="en-GB"/>
-        </w:rPr>
-        <w:t>Weak points</w:t>
-      </w:r>
-      <w:bookmarkEnd w:id="36"/>
-    </w:p>
-    <w:p>
-      <w:pPr>
-        <w:rPr>
-          <w:lang w:val="en-GB"/>
-        </w:rPr>
-      </w:pPr>
-    </w:p>
-    <w:p>
-      <w:pPr>
-        <w:pStyle w:val="Kop3"/>
-        <w:jc w:val="center"/>
-        <w:rPr>
-          <w:lang w:val="en-GB"/>
-        </w:rPr>
-      </w:pPr>
-      <w:bookmarkStart w:id="37" w:name="_Toc4678527"/>
+      <w:bookmarkStart w:id="36" w:name="_Toc4678527"/>
       <w:r>
         <w:rPr>
           <w:lang w:val="en-GB"/>
@@ -5201,46 +5184,76 @@
         <w:lastRenderedPageBreak/>
         <w:t>Conflicts</w:t>
       </w:r>
+      <w:bookmarkEnd w:id="36"/>
+    </w:p>
+    <w:p>
+      <w:pPr>
+        <w:rPr>
+          <w:lang w:val="en-GB"/>
+        </w:rPr>
+      </w:pPr>
+    </w:p>
+    <w:p>
+      <w:pPr>
+        <w:pStyle w:val="Heading2"/>
+        <w:jc w:val="center"/>
+        <w:rPr>
+          <w:lang w:val="en-GB"/>
+        </w:rPr>
+      </w:pPr>
+      <w:bookmarkStart w:id="37" w:name="_Toc4678528"/>
+      <w:r>
+        <w:rPr>
+          <w:lang w:val="en-GB"/>
+        </w:rPr>
+        <w:t>Ardy Zwanenburg</w:t>
+      </w:r>
       <w:bookmarkEnd w:id="37"/>
     </w:p>
     <w:p>
       <w:pPr>
-        <w:rPr>
-          <w:lang w:val="en-GB"/>
-        </w:rPr>
-      </w:pPr>
-    </w:p>
-    <w:p>
-      <w:pPr>
-        <w:pStyle w:val="Kop2"/>
+        <w:pStyle w:val="Heading3"/>
         <w:jc w:val="center"/>
         <w:rPr>
           <w:lang w:val="en-GB"/>
         </w:rPr>
       </w:pPr>
-      <w:bookmarkStart w:id="38" w:name="_Toc4678528"/>
-      <w:r>
-        <w:rPr>
-          <w:lang w:val="en-GB"/>
-        </w:rPr>
-        <w:t>Ardy Zwanenburg</w:t>
+      <w:bookmarkStart w:id="38" w:name="_Toc4678529"/>
+      <w:r>
+        <w:rPr>
+          <w:lang w:val="en-GB"/>
+        </w:rPr>
+        <w:t>Strong points</w:t>
       </w:r>
       <w:bookmarkEnd w:id="38"/>
     </w:p>
     <w:p>
       <w:pPr>
-        <w:pStyle w:val="Kop3"/>
+        <w:rPr>
+          <w:lang w:val="en-GB"/>
+        </w:rPr>
+      </w:pPr>
+      <w:r>
+        <w:rPr>
+          <w:lang w:val="en-GB"/>
+        </w:rPr>
+        <w:t xml:space="preserve">After this project I can proudly say: “I survived GIT”. After struggling with understanding what GIT is, how it works and how to use it, it has proven to me that GIT is a good tool for team projects and I am really happy that I now can say that GIT is one of my stronger points. Still can improve on it by committing more and have a better look at others their merge requests, but that can still be learned in further projects. Starting this project I also learned a lot about JFrames. How to create a JFrame and implement functionality to it. And to end one of my stronger points is now getting a problem before me and just work in a solving process to solve the problem and also look further than only solving it. Also making sure that your solution does not give any problems somewhere later in time. </w:t>
+      </w:r>
+    </w:p>
+    <w:p>
+      <w:pPr>
+        <w:pStyle w:val="Heading3"/>
         <w:jc w:val="center"/>
         <w:rPr>
           <w:lang w:val="en-GB"/>
         </w:rPr>
       </w:pPr>
-      <w:bookmarkStart w:id="39" w:name="_Toc4678529"/>
-      <w:r>
-        <w:rPr>
-          <w:lang w:val="en-GB"/>
-        </w:rPr>
-        <w:t>Strong points</w:t>
+      <w:bookmarkStart w:id="39" w:name="_Toc4678530"/>
+      <w:r>
+        <w:rPr>
+          <w:lang w:val="en-GB"/>
+        </w:rPr>
+        <w:t>Weak points</w:t>
       </w:r>
       <w:bookmarkEnd w:id="39"/>
     </w:p>
@@ -5250,21 +5263,33 @@
           <w:lang w:val="en-GB"/>
         </w:rPr>
       </w:pPr>
-    </w:p>
-    <w:p>
-      <w:pPr>
-        <w:pStyle w:val="Kop3"/>
+      <w:r>
+        <w:rPr>
+          <w:lang w:val="en-GB"/>
+        </w:rPr>
+        <w:t xml:space="preserve">I still think communication is still one of my weak points. I am a person that is more a planner and makes sure that he can go to bed before a deadline instead of working on it until one minute before the deadline and in this group there are more people who are more saving their work until the last moment and that gives conflicts. Especially when I need something from someone else or someone needs my help, but saves it for the last moment just before the deadline. I think I should be more aware of this and sometimes stay up later for those questions. </w:t>
+      </w:r>
+      <w:r>
+        <w:rPr>
+          <w:lang w:val="en-GB"/>
+        </w:rPr>
+        <w:t xml:space="preserve">It is also sometimes hard to stay of others work. Than I see nothing happen and ask if they can do and end up doing it myself, because I was already working on a different part of it. </w:t>
+      </w:r>
+    </w:p>
+    <w:p>
+      <w:pPr>
+        <w:pStyle w:val="Heading3"/>
         <w:jc w:val="center"/>
         <w:rPr>
           <w:lang w:val="en-GB"/>
         </w:rPr>
       </w:pPr>
-      <w:bookmarkStart w:id="40" w:name="_Toc4678530"/>
-      <w:r>
-        <w:rPr>
-          <w:lang w:val="en-GB"/>
-        </w:rPr>
-        <w:t>Weak points</w:t>
+      <w:bookmarkStart w:id="40" w:name="_Toc4678531"/>
+      <w:r>
+        <w:rPr>
+          <w:lang w:val="en-GB"/>
+        </w:rPr>
+        <w:t>Conflicts</w:t>
       </w:r>
       <w:bookmarkEnd w:id="40"/>
     </w:p>
@@ -5274,39 +5299,23 @@
           <w:lang w:val="en-GB"/>
         </w:rPr>
       </w:pPr>
-    </w:p>
-    <w:p>
-      <w:pPr>
-        <w:pStyle w:val="Kop3"/>
+      <w:r>
+        <w:rPr>
+          <w:lang w:val="en-GB"/>
+        </w:rPr>
+        <w:t xml:space="preserve">The were not really big or nasty conflicts in our group. The only things were like discussion over small implementations. That for example I changed a constructor because it was easier to test, but turned out in someone else his code to start giving problems without really knowing why. </w:t>
+      </w:r>
+      <w:bookmarkStart w:id="41" w:name="_GoBack"/>
+      <w:bookmarkEnd w:id="41"/>
+    </w:p>
+    <w:p>
+      <w:pPr>
+        <w:pStyle w:val="Heading2"/>
         <w:jc w:val="center"/>
         <w:rPr>
           <w:lang w:val="en-GB"/>
         </w:rPr>
       </w:pPr>
-      <w:bookmarkStart w:id="41" w:name="_Toc4678531"/>
-      <w:r>
-        <w:rPr>
-          <w:lang w:val="en-GB"/>
-        </w:rPr>
-        <w:t>Conflicts</w:t>
-      </w:r>
-      <w:bookmarkEnd w:id="41"/>
-    </w:p>
-    <w:p>
-      <w:pPr>
-        <w:rPr>
-          <w:lang w:val="en-GB"/>
-        </w:rPr>
-      </w:pPr>
-    </w:p>
-    <w:p>
-      <w:pPr>
-        <w:pStyle w:val="Kop2"/>
-        <w:jc w:val="center"/>
-        <w:rPr>
-          <w:lang w:val="en-GB"/>
-        </w:rPr>
-      </w:pPr>
       <w:bookmarkStart w:id="42" w:name="_Toc4678532"/>
       <w:r>
         <w:rPr>
@@ -5318,7 +5327,7 @@
     </w:p>
     <w:p>
       <w:pPr>
-        <w:pStyle w:val="Lijstalinea"/>
+        <w:pStyle w:val="ListParagraph"/>
         <w:numPr>
           <w:ilvl w:val="0"/>
           <w:numId w:val="18"/>
@@ -5344,7 +5353,7 @@
     </w:p>
     <w:p>
       <w:pPr>
-        <w:pStyle w:val="Lijstalinea"/>
+        <w:pStyle w:val="ListParagraph"/>
         <w:numPr>
           <w:ilvl w:val="0"/>
           <w:numId w:val="18"/>
@@ -5370,7 +5379,7 @@
     </w:p>
     <w:p>
       <w:pPr>
-        <w:pStyle w:val="Lijstalinea"/>
+        <w:pStyle w:val="ListParagraph"/>
         <w:numPr>
           <w:ilvl w:val="0"/>
           <w:numId w:val="18"/>
@@ -5419,7 +5428,7 @@
     </w:p>
     <w:p>
       <w:pPr>
-        <w:pStyle w:val="Voetnoottekst"/>
+        <w:pStyle w:val="FootnoteText"/>
         <w:numPr>
           <w:ilvl w:val="0"/>
           <w:numId w:val="18"/>
@@ -5443,7 +5452,7 @@
     </w:p>
     <w:p>
       <w:pPr>
-        <w:pStyle w:val="Voetnoottekst"/>
+        <w:pStyle w:val="FootnoteText"/>
         <w:ind w:left="720"/>
         <w:rPr>
           <w:color w:val="auto"/>
@@ -5453,7 +5462,7 @@
     </w:p>
     <w:p>
       <w:pPr>
-        <w:pStyle w:val="Lijstalinea"/>
+        <w:pStyle w:val="ListParagraph"/>
         <w:rPr>
           <w:lang w:val="en-GB"/>
         </w:rPr>
@@ -5515,7 +5524,7 @@
 <w:ftr xmlns:wpc="http://schemas.microsoft.com/office/word/2010/wordprocessingCanvas" xmlns:cx="http://schemas.microsoft.com/office/drawing/2014/chartex" xmlns:cx1="http://schemas.microsoft.com/office/drawing/2015/9/8/chartex" xmlns:cx2="http://schemas.microsoft.com/office/drawing/2015/10/21/chartex" xmlns:cx3="http://schemas.microsoft.com/office/drawing/2016/5/9/chartex" xmlns:cx4="http://schemas.microsoft.com/office/drawing/2016/5/10/chartex" xmlns:cx5="http://schemas.microsoft.com/office/drawing/2016/5/11/chartex" xmlns:cx6="http://schemas.microsoft.com/office/drawing/2016/5/12/chartex" xmlns:cx7="http://schemas.microsoft.com/office/drawing/2016/5/13/chartex" xmlns:cx8="http://schemas.microsoft.com/office/drawing/2016/5/14/chartex" xmlns:mc="http://schemas.openxmlformats.org/markup-compatibility/2006" xmlns:aink="http://schemas.microsoft.com/office/drawing/2016/ink" xmlns:am3d="http://schemas.microsoft.com/office/drawing/2017/model3d" xmlns:o="urn:schemas-microsoft-com:office:office" xmlns:r="http://schemas.openxmlformats.org/officeDocument/2006/relationships" xmlns:m="http://schemas.openxmlformats.org/officeDocument/2006/math" xmlns:v="urn:schemas-microsoft-com:vml" xmlns:wp14="http://schemas.microsoft.com/office/word/2010/wordprocessingDrawing" xmlns:wp="http://schemas.openxmlformats.org/drawingml/2006/wordprocessingDrawing" xmlns:w10="urn:schemas-microsoft-com:office:word" xmlns:w="http://schemas.openxmlformats.org/wordprocessingml/2006/main" xmlns:w14="http://schemas.microsoft.com/office/word/2010/wordml" xmlns:w15="http://schemas.microsoft.com/office/word/2012/wordml" xmlns:w16cid="http://schemas.microsoft.com/office/word/2016/wordml/cid" xmlns:w16se="http://schemas.microsoft.com/office/word/2015/wordml/symex" xmlns:wpg="http://schemas.microsoft.com/office/word/2010/wordprocessingGroup" xmlns:wpi="http://schemas.microsoft.com/office/word/2010/wordprocessingInk" xmlns:wne="http://schemas.microsoft.com/office/word/2006/wordml" xmlns:wps="http://schemas.microsoft.com/office/word/2010/wordprocessingShape" mc:Ignorable="w14 w15 w16se w16cid wp14">
   <w:p>
     <w:pPr>
-      <w:pStyle w:val="Voettekst"/>
+      <w:pStyle w:val="Footer"/>
     </w:pPr>
     <w:r>
       <w:rPr>
@@ -5583,7 +5592,7 @@
   <w:footnote w:id="1">
     <w:p>
       <w:pPr>
-        <w:pStyle w:val="Voetnoottekst"/>
+        <w:pStyle w:val="FootnoteText"/>
         <w:rPr>
           <w:color w:val="auto"/>
           <w:sz w:val="18"/>
@@ -5592,7 +5601,7 @@
       </w:pPr>
       <w:r>
         <w:rPr>
-          <w:rStyle w:val="Voetnootmarkering"/>
+          <w:rStyle w:val="FootnoteReference"/>
           <w:rFonts w:ascii="Arial" w:hAnsi="Arial" w:cs="Arial"/>
           <w:color w:val="auto"/>
           <w:sz w:val="18"/>
@@ -5664,7 +5673,7 @@
         </w:rPr>
         <w:t xml:space="preserve"> </w:t>
       </w:r>
-      <w:bookmarkStart w:id="3" w:name="_Hlk4678042"/>
+      <w:bookmarkStart w:id="2" w:name="_Hlk4678042"/>
       <w:r>
         <w:rPr>
           <w:rFonts w:ascii="Arial" w:hAnsi="Arial" w:cs="Arial"/>
@@ -5676,20 +5685,20 @@
         </w:rPr>
         <w:t>https://www.scrum.org/resources/what-is-scrum</w:t>
       </w:r>
-      <w:bookmarkEnd w:id="3"/>
+      <w:bookmarkEnd w:id="2"/>
     </w:p>
   </w:footnote>
   <w:footnote w:id="2">
     <w:p>
       <w:pPr>
-        <w:pStyle w:val="Voetnoottekst"/>
-        <w:rPr>
-          <w:lang w:val="en-GB"/>
-        </w:rPr>
-      </w:pPr>
-      <w:r>
-        <w:rPr>
-          <w:rStyle w:val="Voetnootmarkering"/>
+        <w:pStyle w:val="FootnoteText"/>
+        <w:rPr>
+          <w:lang w:val="en-GB"/>
+        </w:rPr>
+      </w:pPr>
+      <w:r>
+        <w:rPr>
+          <w:rStyle w:val="FootnoteReference"/>
         </w:rPr>
         <w:footnoteRef/>
       </w:r>
@@ -5744,7 +5753,7 @@
   <w:footnote w:id="3">
     <w:p>
       <w:pPr>
-        <w:pStyle w:val="Voetnoottekst"/>
+        <w:pStyle w:val="FootnoteText"/>
         <w:rPr>
           <w:rFonts w:ascii="Arial" w:hAnsi="Arial" w:cs="Arial"/>
           <w:color w:val="auto"/>
@@ -5754,7 +5763,7 @@
       </w:pPr>
       <w:r>
         <w:rPr>
-          <w:rStyle w:val="Voetnootmarkering"/>
+          <w:rStyle w:val="FootnoteReference"/>
           <w:color w:val="auto"/>
         </w:rPr>
         <w:footnoteRef/>
@@ -5807,7 +5816,7 @@
     </w:p>
     <w:p>
       <w:pPr>
-        <w:pStyle w:val="Voetnoottekst"/>
+        <w:pStyle w:val="FootnoteText"/>
         <w:rPr>
           <w:color w:val="auto"/>
           <w:lang w:val="en-GB"/>
@@ -5818,15 +5827,15 @@
   <w:footnote w:id="4">
     <w:p>
       <w:pPr>
-        <w:pStyle w:val="Voetnoottekst"/>
-        <w:rPr>
-          <w:color w:val="auto"/>
-          <w:lang w:val="en-GB"/>
-        </w:rPr>
-      </w:pPr>
-      <w:r>
-        <w:rPr>
-          <w:rStyle w:val="Voetnootmarkering"/>
+        <w:pStyle w:val="FootnoteText"/>
+        <w:rPr>
+          <w:color w:val="auto"/>
+          <w:lang w:val="en-GB"/>
+        </w:rPr>
+      </w:pPr>
+      <w:r>
+        <w:rPr>
+          <w:rStyle w:val="FootnoteReference"/>
           <w:color w:val="auto"/>
         </w:rPr>
         <w:footnoteRef/>
@@ -5881,7 +5890,7 @@
   <w:footnote w:id="5">
     <w:p>
       <w:pPr>
-        <w:pStyle w:val="Voetnoottekst"/>
+        <w:pStyle w:val="FootnoteText"/>
         <w:rPr>
           <w:rFonts w:ascii="Arial" w:hAnsi="Arial" w:cs="Arial"/>
           <w:color w:val="auto"/>
@@ -5892,7 +5901,7 @@
       </w:pPr>
       <w:r>
         <w:rPr>
-          <w:rStyle w:val="Voetnootmarkering"/>
+          <w:rStyle w:val="FootnoteReference"/>
           <w:rFonts w:ascii="Arial" w:hAnsi="Arial" w:cs="Arial"/>
           <w:color w:val="auto"/>
           <w:sz w:val="18"/>
@@ -5915,7 +5924,7 @@
   <w:footnote w:id="6">
     <w:p>
       <w:pPr>
-        <w:pStyle w:val="Voetnoottekst"/>
+        <w:pStyle w:val="FootnoteText"/>
         <w:rPr>
           <w:rFonts w:ascii="Arial" w:hAnsi="Arial" w:cs="Arial"/>
           <w:color w:val="auto"/>
@@ -5926,7 +5935,7 @@
       </w:pPr>
       <w:r>
         <w:rPr>
-          <w:rStyle w:val="Voetnootmarkering"/>
+          <w:rStyle w:val="FootnoteReference"/>
           <w:rFonts w:ascii="Arial" w:hAnsi="Arial" w:cs="Arial"/>
           <w:color w:val="auto"/>
           <w:sz w:val="18"/>
@@ -5959,15 +5968,15 @@
   <w:footnote w:id="7">
     <w:p>
       <w:pPr>
-        <w:pStyle w:val="Voetnoottekst"/>
-        <w:rPr>
-          <w:rFonts w:ascii="Arial" w:hAnsi="Arial" w:cs="Arial"/>
-          <w:lang w:val="en-GB"/>
-        </w:rPr>
-      </w:pPr>
-      <w:r>
-        <w:rPr>
-          <w:rStyle w:val="Voetnootmarkering"/>
+        <w:pStyle w:val="FootnoteText"/>
+        <w:rPr>
+          <w:rFonts w:ascii="Arial" w:hAnsi="Arial" w:cs="Arial"/>
+          <w:lang w:val="en-GB"/>
+        </w:rPr>
+      </w:pPr>
+      <w:r>
+        <w:rPr>
+          <w:rStyle w:val="FootnoteReference"/>
           <w:rFonts w:ascii="Arial" w:hAnsi="Arial" w:cs="Arial"/>
           <w:color w:val="auto"/>
           <w:sz w:val="18"/>
@@ -6167,7 +6176,7 @@
     <w:lvl w:ilvl="0">
       <w:start w:val="1"/>
       <w:numFmt w:val="decimal"/>
-      <w:pStyle w:val="Lijstnummering"/>
+      <w:pStyle w:val="ListNumber"/>
       <w:lvlText w:val="%1."/>
       <w:lvlJc w:val="left"/>
       <w:pPr>
@@ -6185,7 +6194,7 @@
     <w:lvl w:ilvl="0">
       <w:start w:val="1"/>
       <w:numFmt w:val="bullet"/>
-      <w:pStyle w:val="Lijstopsomteken"/>
+      <w:pStyle w:val="ListBullet"/>
       <w:lvlText w:val="−"/>
       <w:lvlJc w:val="left"/>
       <w:pPr>
@@ -7247,16 +7256,16 @@
     <w:lsdException w:name="Hashtag" w:semiHidden="1" w:unhideWhenUsed="1"/>
     <w:lsdException w:name="Unresolved Mention" w:semiHidden="1" w:unhideWhenUsed="1"/>
   </w:latentStyles>
-  <w:style w:type="paragraph" w:default="1" w:styleId="Standaard">
+  <w:style w:type="paragraph" w:default="1" w:styleId="Normal">
     <w:name w:val="Normal"/>
     <w:qFormat/>
     <w:rsid w:val="00333D0D"/>
   </w:style>
-  <w:style w:type="paragraph" w:styleId="Kop1">
+  <w:style w:type="paragraph" w:styleId="Heading1">
     <w:name w:val="heading 1"/>
-    <w:basedOn w:val="Standaard"/>
-    <w:next w:val="Standaard"/>
-    <w:link w:val="Kop1Char"/>
+    <w:basedOn w:val="Normal"/>
+    <w:next w:val="Normal"/>
+    <w:link w:val="Heading1Char"/>
     <w:uiPriority w:val="9"/>
     <w:qFormat/>
     <w:rsid w:val="00333D0D"/>
@@ -7273,11 +7282,11 @@
       <w:sz w:val="32"/>
     </w:rPr>
   </w:style>
-  <w:style w:type="paragraph" w:styleId="Kop2">
+  <w:style w:type="paragraph" w:styleId="Heading2">
     <w:name w:val="heading 2"/>
-    <w:basedOn w:val="Standaard"/>
-    <w:next w:val="Standaard"/>
-    <w:link w:val="Kop2Char"/>
+    <w:basedOn w:val="Normal"/>
+    <w:next w:val="Normal"/>
+    <w:link w:val="Heading2Char"/>
     <w:uiPriority w:val="9"/>
     <w:unhideWhenUsed/>
     <w:qFormat/>
@@ -7296,11 +7305,11 @@
       <w:sz w:val="24"/>
     </w:rPr>
   </w:style>
-  <w:style w:type="paragraph" w:styleId="Kop3">
+  <w:style w:type="paragraph" w:styleId="Heading3">
     <w:name w:val="heading 3"/>
-    <w:basedOn w:val="Standaard"/>
-    <w:next w:val="Standaard"/>
-    <w:link w:val="Kop3Char"/>
+    <w:basedOn w:val="Normal"/>
+    <w:next w:val="Normal"/>
+    <w:link w:val="Heading3Char"/>
     <w:uiPriority w:val="9"/>
     <w:unhideWhenUsed/>
     <w:qFormat/>
@@ -7318,11 +7327,11 @@
       <w:szCs w:val="24"/>
     </w:rPr>
   </w:style>
-  <w:style w:type="paragraph" w:styleId="Kop6">
+  <w:style w:type="paragraph" w:styleId="Heading6">
     <w:name w:val="heading 6"/>
-    <w:basedOn w:val="Standaard"/>
-    <w:next w:val="Standaard"/>
-    <w:link w:val="Kop6Char"/>
+    <w:basedOn w:val="Normal"/>
+    <w:next w:val="Normal"/>
+    <w:link w:val="Heading6Char"/>
     <w:uiPriority w:val="9"/>
     <w:semiHidden/>
     <w:unhideWhenUsed/>
@@ -7339,11 +7348,11 @@
       <w:color w:val="004F5B" w:themeColor="accent1" w:themeShade="7F"/>
     </w:rPr>
   </w:style>
-  <w:style w:type="paragraph" w:styleId="Kop7">
+  <w:style w:type="paragraph" w:styleId="Heading7">
     <w:name w:val="heading 7"/>
-    <w:basedOn w:val="Standaard"/>
-    <w:next w:val="Standaard"/>
-    <w:link w:val="Kop7Char"/>
+    <w:basedOn w:val="Normal"/>
+    <w:next w:val="Normal"/>
+    <w:link w:val="Heading7Char"/>
     <w:uiPriority w:val="9"/>
     <w:semiHidden/>
     <w:unhideWhenUsed/>
@@ -7362,11 +7371,11 @@
       <w:color w:val="004F5B" w:themeColor="accent1" w:themeShade="7F"/>
     </w:rPr>
   </w:style>
-  <w:style w:type="paragraph" w:styleId="Kop8">
+  <w:style w:type="paragraph" w:styleId="Heading8">
     <w:name w:val="heading 8"/>
-    <w:basedOn w:val="Standaard"/>
-    <w:next w:val="Standaard"/>
-    <w:link w:val="Kop8Char"/>
+    <w:basedOn w:val="Normal"/>
+    <w:next w:val="Normal"/>
+    <w:link w:val="Heading8Char"/>
     <w:uiPriority w:val="9"/>
     <w:semiHidden/>
     <w:unhideWhenUsed/>
@@ -7384,11 +7393,11 @@
       <w:szCs w:val="21"/>
     </w:rPr>
   </w:style>
-  <w:style w:type="paragraph" w:styleId="Kop9">
+  <w:style w:type="paragraph" w:styleId="Heading9">
     <w:name w:val="heading 9"/>
-    <w:basedOn w:val="Standaard"/>
-    <w:next w:val="Standaard"/>
-    <w:link w:val="Kop9Char"/>
+    <w:basedOn w:val="Normal"/>
+    <w:next w:val="Normal"/>
+    <w:link w:val="Heading9Char"/>
     <w:uiPriority w:val="9"/>
     <w:semiHidden/>
     <w:unhideWhenUsed/>
@@ -7408,13 +7417,13 @@
       <w:szCs w:val="21"/>
     </w:rPr>
   </w:style>
-  <w:style w:type="character" w:default="1" w:styleId="Standaardalinea-lettertype">
+  <w:style w:type="character" w:default="1" w:styleId="DefaultParagraphFont">
     <w:name w:val="Default Paragraph Font"/>
     <w:uiPriority w:val="1"/>
     <w:semiHidden/>
     <w:unhideWhenUsed/>
   </w:style>
-  <w:style w:type="table" w:default="1" w:styleId="Standaardtabel">
+  <w:style w:type="table" w:default="1" w:styleId="TableNormal">
     <w:name w:val="Normal Table"/>
     <w:uiPriority w:val="99"/>
     <w:semiHidden/>
@@ -7429,16 +7438,16 @@
       </w:tblCellMar>
     </w:tblPr>
   </w:style>
-  <w:style w:type="numbering" w:default="1" w:styleId="Geenlijst">
+  <w:style w:type="numbering" w:default="1" w:styleId="NoList">
     <w:name w:val="No List"/>
     <w:uiPriority w:val="99"/>
     <w:semiHidden/>
     <w:unhideWhenUsed/>
   </w:style>
-  <w:style w:type="character" w:customStyle="1" w:styleId="Kop1Char">
-    <w:name w:val="Kop 1 Char"/>
-    <w:basedOn w:val="Standaardalinea-lettertype"/>
-    <w:link w:val="Kop1"/>
+  <w:style w:type="character" w:customStyle="1" w:styleId="Heading1Char">
+    <w:name w:val="Heading 1 Char"/>
+    <w:basedOn w:val="DefaultParagraphFont"/>
+    <w:link w:val="Heading1"/>
     <w:uiPriority w:val="9"/>
     <w:rsid w:val="00333D0D"/>
     <w:rPr>
@@ -7447,10 +7456,10 @@
       <w:sz w:val="32"/>
     </w:rPr>
   </w:style>
-  <w:style w:type="character" w:customStyle="1" w:styleId="Kop2Char">
-    <w:name w:val="Kop 2 Char"/>
-    <w:basedOn w:val="Standaardalinea-lettertype"/>
-    <w:link w:val="Kop2"/>
+  <w:style w:type="character" w:customStyle="1" w:styleId="Heading2Char">
+    <w:name w:val="Heading 2 Char"/>
+    <w:basedOn w:val="DefaultParagraphFont"/>
+    <w:link w:val="Heading2"/>
     <w:uiPriority w:val="9"/>
     <w:rsid w:val="00333D0D"/>
     <w:rPr>
@@ -7462,7 +7471,7 @@
   </w:style>
   <w:style w:type="paragraph" w:customStyle="1" w:styleId="Contactgegevens">
     <w:name w:val="Contactgegevens"/>
-    <w:basedOn w:val="Standaard"/>
+    <w:basedOn w:val="Normal"/>
     <w:uiPriority w:val="4"/>
     <w:qFormat/>
     <w:rsid w:val="00C6554A"/>
@@ -7471,9 +7480,9 @@
       <w:jc w:val="center"/>
     </w:pPr>
   </w:style>
-  <w:style w:type="paragraph" w:styleId="Lijstopsomteken">
+  <w:style w:type="paragraph" w:styleId="ListBullet">
     <w:name w:val="List Bullet"/>
-    <w:basedOn w:val="Standaard"/>
+    <w:basedOn w:val="Normal"/>
     <w:uiPriority w:val="10"/>
     <w:unhideWhenUsed/>
     <w:qFormat/>
@@ -7484,10 +7493,10 @@
       </w:numPr>
     </w:pPr>
   </w:style>
-  <w:style w:type="paragraph" w:styleId="Titel">
+  <w:style w:type="paragraph" w:styleId="Title">
     <w:name w:val="Title"/>
-    <w:basedOn w:val="Standaard"/>
-    <w:link w:val="TitelChar"/>
+    <w:basedOn w:val="Normal"/>
+    <w:link w:val="TitleChar"/>
     <w:uiPriority w:val="2"/>
     <w:unhideWhenUsed/>
     <w:qFormat/>
@@ -7504,10 +7513,10 @@
       <w:sz w:val="60"/>
     </w:rPr>
   </w:style>
-  <w:style w:type="character" w:customStyle="1" w:styleId="TitelChar">
-    <w:name w:val="Titel Char"/>
-    <w:basedOn w:val="Standaardalinea-lettertype"/>
-    <w:link w:val="Titel"/>
+  <w:style w:type="character" w:customStyle="1" w:styleId="TitleChar">
+    <w:name w:val="Title Char"/>
+    <w:basedOn w:val="DefaultParagraphFont"/>
+    <w:link w:val="Title"/>
     <w:uiPriority w:val="2"/>
     <w:rsid w:val="00333D0D"/>
     <w:rPr>
@@ -7517,10 +7526,10 @@
       <w:sz w:val="60"/>
     </w:rPr>
   </w:style>
-  <w:style w:type="paragraph" w:styleId="Ondertitel">
+  <w:style w:type="paragraph" w:styleId="Subtitle">
     <w:name w:val="Subtitle"/>
-    <w:basedOn w:val="Standaard"/>
-    <w:link w:val="OndertitelChar"/>
+    <w:basedOn w:val="Normal"/>
+    <w:link w:val="SubtitleChar"/>
     <w:uiPriority w:val="3"/>
     <w:unhideWhenUsed/>
     <w:qFormat/>
@@ -7539,10 +7548,10 @@
       <w:sz w:val="26"/>
     </w:rPr>
   </w:style>
-  <w:style w:type="character" w:customStyle="1" w:styleId="OndertitelChar">
-    <w:name w:val="Ondertitel Char"/>
-    <w:basedOn w:val="Standaardalinea-lettertype"/>
-    <w:link w:val="Ondertitel"/>
+  <w:style w:type="character" w:customStyle="1" w:styleId="SubtitleChar">
+    <w:name w:val="Subtitle Char"/>
+    <w:basedOn w:val="DefaultParagraphFont"/>
+    <w:link w:val="Subtitle"/>
     <w:uiPriority w:val="3"/>
     <w:rsid w:val="00333D0D"/>
     <w:rPr>
@@ -7551,10 +7560,10 @@
       <w:sz w:val="26"/>
     </w:rPr>
   </w:style>
-  <w:style w:type="paragraph" w:styleId="Voettekst">
+  <w:style w:type="paragraph" w:styleId="Footer">
     <w:name w:val="footer"/>
-    <w:basedOn w:val="Standaard"/>
-    <w:link w:val="VoettekstChar"/>
+    <w:basedOn w:val="Normal"/>
+    <w:link w:val="FooterChar"/>
     <w:uiPriority w:val="99"/>
     <w:unhideWhenUsed/>
     <w:rsid w:val="00C6554A"/>
@@ -7566,10 +7575,10 @@
       <w:caps/>
     </w:rPr>
   </w:style>
-  <w:style w:type="character" w:customStyle="1" w:styleId="VoettekstChar">
-    <w:name w:val="Voettekst Char"/>
-    <w:basedOn w:val="Standaardalinea-lettertype"/>
-    <w:link w:val="Voettekst"/>
+  <w:style w:type="character" w:customStyle="1" w:styleId="FooterChar">
+    <w:name w:val="Footer Char"/>
+    <w:basedOn w:val="DefaultParagraphFont"/>
+    <w:link w:val="Footer"/>
     <w:uiPriority w:val="99"/>
     <w:rsid w:val="00C6554A"/>
     <w:rPr>
@@ -7578,7 +7587,7 @@
   </w:style>
   <w:style w:type="paragraph" w:customStyle="1" w:styleId="Foto">
     <w:name w:val="Foto"/>
-    <w:basedOn w:val="Standaard"/>
+    <w:basedOn w:val="Normal"/>
     <w:uiPriority w:val="1"/>
     <w:qFormat/>
     <w:rsid w:val="00C6554A"/>
@@ -7587,10 +7596,10 @@
       <w:jc w:val="center"/>
     </w:pPr>
   </w:style>
-  <w:style w:type="paragraph" w:styleId="Koptekst">
+  <w:style w:type="paragraph" w:styleId="Header">
     <w:name w:val="header"/>
-    <w:basedOn w:val="Standaard"/>
-    <w:link w:val="KoptekstChar"/>
+    <w:basedOn w:val="Normal"/>
+    <w:link w:val="HeaderChar"/>
     <w:uiPriority w:val="99"/>
     <w:unhideWhenUsed/>
     <w:rsid w:val="00C6554A"/>
@@ -7598,10 +7607,10 @@
       <w:spacing w:before="0" w:after="0" w:line="240" w:lineRule="auto"/>
     </w:pPr>
   </w:style>
-  <w:style w:type="character" w:customStyle="1" w:styleId="KoptekstChar">
-    <w:name w:val="Koptekst Char"/>
-    <w:basedOn w:val="Standaardalinea-lettertype"/>
-    <w:link w:val="Koptekst"/>
+  <w:style w:type="character" w:customStyle="1" w:styleId="HeaderChar">
+    <w:name w:val="Header Char"/>
+    <w:basedOn w:val="DefaultParagraphFont"/>
+    <w:link w:val="Header"/>
     <w:uiPriority w:val="99"/>
     <w:rsid w:val="00C6554A"/>
     <w:rPr>
@@ -7611,9 +7620,9 @@
       <w:lang w:eastAsia="ja-JP"/>
     </w:rPr>
   </w:style>
-  <w:style w:type="paragraph" w:styleId="Lijstnummering">
+  <w:style w:type="paragraph" w:styleId="ListNumber">
     <w:name w:val="List Number"/>
-    <w:basedOn w:val="Standaard"/>
+    <w:basedOn w:val="Normal"/>
     <w:uiPriority w:val="11"/>
     <w:unhideWhenUsed/>
     <w:qFormat/>
@@ -7625,10 +7634,10 @@
       <w:contextualSpacing/>
     </w:pPr>
   </w:style>
-  <w:style w:type="character" w:customStyle="1" w:styleId="Kop3Char">
-    <w:name w:val="Kop 3 Char"/>
-    <w:basedOn w:val="Standaardalinea-lettertype"/>
-    <w:link w:val="Kop3"/>
+  <w:style w:type="character" w:customStyle="1" w:styleId="Heading3Char">
+    <w:name w:val="Heading 3 Char"/>
+    <w:basedOn w:val="DefaultParagraphFont"/>
+    <w:link w:val="Heading3"/>
     <w:uiPriority w:val="9"/>
     <w:rsid w:val="00C6554A"/>
     <w:rPr>
@@ -7638,10 +7647,10 @@
       <w:szCs w:val="24"/>
     </w:rPr>
   </w:style>
-  <w:style w:type="character" w:customStyle="1" w:styleId="Kop8Char">
-    <w:name w:val="Kop 8 Char"/>
-    <w:basedOn w:val="Standaardalinea-lettertype"/>
-    <w:link w:val="Kop8"/>
+  <w:style w:type="character" w:customStyle="1" w:styleId="Heading8Char">
+    <w:name w:val="Heading 8 Char"/>
+    <w:basedOn w:val="DefaultParagraphFont"/>
+    <w:link w:val="Heading8"/>
     <w:uiPriority w:val="9"/>
     <w:semiHidden/>
     <w:rsid w:val="00C6554A"/>
@@ -7651,10 +7660,10 @@
       <w:szCs w:val="21"/>
     </w:rPr>
   </w:style>
-  <w:style w:type="character" w:customStyle="1" w:styleId="Kop9Char">
-    <w:name w:val="Kop 9 Char"/>
-    <w:basedOn w:val="Standaardalinea-lettertype"/>
-    <w:link w:val="Kop9"/>
+  <w:style w:type="character" w:customStyle="1" w:styleId="Heading9Char">
+    <w:name w:val="Heading 9 Char"/>
+    <w:basedOn w:val="DefaultParagraphFont"/>
+    <w:link w:val="Heading9"/>
     <w:uiPriority w:val="9"/>
     <w:semiHidden/>
     <w:rsid w:val="00C6554A"/>
@@ -7666,9 +7675,9 @@
       <w:szCs w:val="21"/>
     </w:rPr>
   </w:style>
-  <w:style w:type="character" w:styleId="Intensievebenadrukking">
+  <w:style w:type="character" w:styleId="IntenseEmphasis">
     <w:name w:val="Intense Emphasis"/>
-    <w:basedOn w:val="Standaardalinea-lettertype"/>
+    <w:basedOn w:val="DefaultParagraphFont"/>
     <w:uiPriority w:val="21"/>
     <w:semiHidden/>
     <w:unhideWhenUsed/>
@@ -7680,11 +7689,11 @@
       <w:color w:val="007789" w:themeColor="accent1" w:themeShade="BF"/>
     </w:rPr>
   </w:style>
-  <w:style w:type="paragraph" w:styleId="Duidelijkcitaat">
+  <w:style w:type="paragraph" w:styleId="IntenseQuote">
     <w:name w:val="Intense Quote"/>
-    <w:basedOn w:val="Standaard"/>
-    <w:next w:val="Standaard"/>
-    <w:link w:val="DuidelijkcitaatChar"/>
+    <w:basedOn w:val="Normal"/>
+    <w:next w:val="Normal"/>
+    <w:link w:val="IntenseQuoteChar"/>
     <w:uiPriority w:val="30"/>
     <w:semiHidden/>
     <w:unhideWhenUsed/>
@@ -7705,10 +7714,10 @@
       <w:color w:val="007789" w:themeColor="accent1" w:themeShade="BF"/>
     </w:rPr>
   </w:style>
-  <w:style w:type="character" w:customStyle="1" w:styleId="DuidelijkcitaatChar">
-    <w:name w:val="Duidelijk citaat Char"/>
-    <w:basedOn w:val="Standaardalinea-lettertype"/>
-    <w:link w:val="Duidelijkcitaat"/>
+  <w:style w:type="character" w:customStyle="1" w:styleId="IntenseQuoteChar">
+    <w:name w:val="Intense Quote Char"/>
+    <w:basedOn w:val="DefaultParagraphFont"/>
+    <w:link w:val="IntenseQuote"/>
     <w:uiPriority w:val="30"/>
     <w:semiHidden/>
     <w:rsid w:val="00C6554A"/>
@@ -7718,9 +7727,9 @@
       <w:color w:val="007789" w:themeColor="accent1" w:themeShade="BF"/>
     </w:rPr>
   </w:style>
-  <w:style w:type="character" w:styleId="Intensieveverwijzing">
+  <w:style w:type="character" w:styleId="IntenseReference">
     <w:name w:val="Intense Reference"/>
-    <w:basedOn w:val="Standaardalinea-lettertype"/>
+    <w:basedOn w:val="DefaultParagraphFont"/>
     <w:uiPriority w:val="32"/>
     <w:semiHidden/>
     <w:unhideWhenUsed/>
@@ -7735,10 +7744,10 @@
       <w:spacing w:val="5"/>
     </w:rPr>
   </w:style>
-  <w:style w:type="paragraph" w:styleId="Bijschrift">
+  <w:style w:type="paragraph" w:styleId="Caption">
     <w:name w:val="caption"/>
-    <w:basedOn w:val="Standaard"/>
-    <w:next w:val="Standaard"/>
+    <w:basedOn w:val="Normal"/>
+    <w:next w:val="Normal"/>
     <w:uiPriority w:val="35"/>
     <w:semiHidden/>
     <w:unhideWhenUsed/>
@@ -7754,10 +7763,10 @@
       <w:szCs w:val="18"/>
     </w:rPr>
   </w:style>
-  <w:style w:type="paragraph" w:styleId="Ballontekst">
+  <w:style w:type="paragraph" w:styleId="BalloonText">
     <w:name w:val="Balloon Text"/>
-    <w:basedOn w:val="Standaard"/>
-    <w:link w:val="BallontekstChar"/>
+    <w:basedOn w:val="Normal"/>
+    <w:link w:val="BalloonTextChar"/>
     <w:uiPriority w:val="99"/>
     <w:semiHidden/>
     <w:unhideWhenUsed/>
@@ -7770,10 +7779,10 @@
       <w:szCs w:val="18"/>
     </w:rPr>
   </w:style>
-  <w:style w:type="character" w:customStyle="1" w:styleId="BallontekstChar">
-    <w:name w:val="Ballontekst Char"/>
-    <w:basedOn w:val="Standaardalinea-lettertype"/>
-    <w:link w:val="Ballontekst"/>
+  <w:style w:type="character" w:customStyle="1" w:styleId="BalloonTextChar">
+    <w:name w:val="Balloon Text Char"/>
+    <w:basedOn w:val="DefaultParagraphFont"/>
+    <w:link w:val="BalloonText"/>
     <w:uiPriority w:val="99"/>
     <w:semiHidden/>
     <w:rsid w:val="00C6554A"/>
@@ -7782,9 +7791,9 @@
       <w:szCs w:val="18"/>
     </w:rPr>
   </w:style>
-  <w:style w:type="paragraph" w:styleId="Bloktekst">
+  <w:style w:type="paragraph" w:styleId="BlockText">
     <w:name w:val="Block Text"/>
-    <w:basedOn w:val="Standaard"/>
+    <w:basedOn w:val="Normal"/>
     <w:uiPriority w:val="99"/>
     <w:semiHidden/>
     <w:unhideWhenUsed/>
@@ -7805,10 +7814,10 @@
       <w:color w:val="007789" w:themeColor="accent1" w:themeShade="BF"/>
     </w:rPr>
   </w:style>
-  <w:style w:type="paragraph" w:styleId="Plattetekst3">
+  <w:style w:type="paragraph" w:styleId="BodyText3">
     <w:name w:val="Body Text 3"/>
-    <w:basedOn w:val="Standaard"/>
-    <w:link w:val="Plattetekst3Char"/>
+    <w:basedOn w:val="Normal"/>
+    <w:link w:val="BodyText3Char"/>
     <w:uiPriority w:val="99"/>
     <w:semiHidden/>
     <w:unhideWhenUsed/>
@@ -7820,10 +7829,10 @@
       <w:szCs w:val="16"/>
     </w:rPr>
   </w:style>
-  <w:style w:type="character" w:customStyle="1" w:styleId="Plattetekst3Char">
-    <w:name w:val="Platte tekst 3 Char"/>
-    <w:basedOn w:val="Standaardalinea-lettertype"/>
-    <w:link w:val="Plattetekst3"/>
+  <w:style w:type="character" w:customStyle="1" w:styleId="BodyText3Char">
+    <w:name w:val="Body Text 3 Char"/>
+    <w:basedOn w:val="DefaultParagraphFont"/>
+    <w:link w:val="BodyText3"/>
     <w:uiPriority w:val="99"/>
     <w:semiHidden/>
     <w:rsid w:val="00C6554A"/>
@@ -7831,10 +7840,10 @@
       <w:szCs w:val="16"/>
     </w:rPr>
   </w:style>
-  <w:style w:type="paragraph" w:styleId="Plattetekstinspringen3">
+  <w:style w:type="paragraph" w:styleId="BodyTextIndent3">
     <w:name w:val="Body Text Indent 3"/>
-    <w:basedOn w:val="Standaard"/>
-    <w:link w:val="Plattetekstinspringen3Char"/>
+    <w:basedOn w:val="Normal"/>
+    <w:link w:val="BodyTextIndent3Char"/>
     <w:uiPriority w:val="99"/>
     <w:semiHidden/>
     <w:unhideWhenUsed/>
@@ -7847,10 +7856,10 @@
       <w:szCs w:val="16"/>
     </w:rPr>
   </w:style>
-  <w:style w:type="character" w:customStyle="1" w:styleId="Plattetekstinspringen3Char">
-    <w:name w:val="Platte tekst inspringen 3 Char"/>
-    <w:basedOn w:val="Standaardalinea-lettertype"/>
-    <w:link w:val="Plattetekstinspringen3"/>
+  <w:style w:type="character" w:customStyle="1" w:styleId="BodyTextIndent3Char">
+    <w:name w:val="Body Text Indent 3 Char"/>
+    <w:basedOn w:val="DefaultParagraphFont"/>
+    <w:link w:val="BodyTextIndent3"/>
     <w:uiPriority w:val="99"/>
     <w:semiHidden/>
     <w:rsid w:val="00C6554A"/>
@@ -7858,9 +7867,9 @@
       <w:szCs w:val="16"/>
     </w:rPr>
   </w:style>
-  <w:style w:type="character" w:styleId="Verwijzingopmerking">
+  <w:style w:type="character" w:styleId="CommentReference">
     <w:name w:val="annotation reference"/>
-    <w:basedOn w:val="Standaardalinea-lettertype"/>
+    <w:basedOn w:val="DefaultParagraphFont"/>
     <w:uiPriority w:val="99"/>
     <w:semiHidden/>
     <w:unhideWhenUsed/>
@@ -7870,10 +7879,10 @@
       <w:szCs w:val="16"/>
     </w:rPr>
   </w:style>
-  <w:style w:type="paragraph" w:styleId="Tekstopmerking">
+  <w:style w:type="paragraph" w:styleId="CommentText">
     <w:name w:val="annotation text"/>
-    <w:basedOn w:val="Standaard"/>
-    <w:link w:val="TekstopmerkingChar"/>
+    <w:basedOn w:val="Normal"/>
+    <w:link w:val="CommentTextChar"/>
     <w:uiPriority w:val="99"/>
     <w:semiHidden/>
     <w:unhideWhenUsed/>
@@ -7885,10 +7894,10 @@
       <w:szCs w:val="20"/>
     </w:rPr>
   </w:style>
-  <w:style w:type="character" w:customStyle="1" w:styleId="TekstopmerkingChar">
-    <w:name w:val="Tekst opmerking Char"/>
-    <w:basedOn w:val="Standaardalinea-lettertype"/>
-    <w:link w:val="Tekstopmerking"/>
+  <w:style w:type="character" w:customStyle="1" w:styleId="CommentTextChar">
+    <w:name w:val="Comment Text Char"/>
+    <w:basedOn w:val="DefaultParagraphFont"/>
+    <w:link w:val="CommentText"/>
     <w:uiPriority w:val="99"/>
     <w:semiHidden/>
     <w:rsid w:val="00C6554A"/>
@@ -7896,11 +7905,11 @@
       <w:szCs w:val="20"/>
     </w:rPr>
   </w:style>
-  <w:style w:type="paragraph" w:styleId="Onderwerpvanopmerking">
+  <w:style w:type="paragraph" w:styleId="CommentSubject">
     <w:name w:val="annotation subject"/>
-    <w:basedOn w:val="Tekstopmerking"/>
-    <w:next w:val="Tekstopmerking"/>
-    <w:link w:val="OnderwerpvanopmerkingChar"/>
+    <w:basedOn w:val="CommentText"/>
+    <w:next w:val="CommentText"/>
+    <w:link w:val="CommentSubjectChar"/>
     <w:uiPriority w:val="99"/>
     <w:semiHidden/>
     <w:unhideWhenUsed/>
@@ -7910,10 +7919,10 @@
       <w:bCs/>
     </w:rPr>
   </w:style>
-  <w:style w:type="character" w:customStyle="1" w:styleId="OnderwerpvanopmerkingChar">
-    <w:name w:val="Onderwerp van opmerking Char"/>
-    <w:basedOn w:val="TekstopmerkingChar"/>
-    <w:link w:val="Onderwerpvanopmerking"/>
+  <w:style w:type="character" w:customStyle="1" w:styleId="CommentSubjectChar">
+    <w:name w:val="Comment Subject Char"/>
+    <w:basedOn w:val="CommentTextChar"/>
+    <w:link w:val="CommentSubject"/>
     <w:uiPriority w:val="99"/>
     <w:semiHidden/>
     <w:rsid w:val="00C6554A"/>
@@ -7923,10 +7932,10 @@
       <w:szCs w:val="20"/>
     </w:rPr>
   </w:style>
-  <w:style w:type="paragraph" w:styleId="Documentstructuur">
+  <w:style w:type="paragraph" w:styleId="DocumentMap">
     <w:name w:val="Document Map"/>
-    <w:basedOn w:val="Standaard"/>
-    <w:link w:val="DocumentstructuurChar"/>
+    <w:basedOn w:val="Normal"/>
+    <w:link w:val="DocumentMapChar"/>
     <w:uiPriority w:val="99"/>
     <w:semiHidden/>
     <w:unhideWhenUsed/>
@@ -7939,10 +7948,10 @@
       <w:szCs w:val="16"/>
     </w:rPr>
   </w:style>
-  <w:style w:type="character" w:customStyle="1" w:styleId="DocumentstructuurChar">
-    <w:name w:val="Documentstructuur Char"/>
-    <w:basedOn w:val="Standaardalinea-lettertype"/>
-    <w:link w:val="Documentstructuur"/>
+  <w:style w:type="character" w:customStyle="1" w:styleId="DocumentMapChar">
+    <w:name w:val="Document Map Char"/>
+    <w:basedOn w:val="DefaultParagraphFont"/>
+    <w:link w:val="DocumentMap"/>
     <w:uiPriority w:val="99"/>
     <w:semiHidden/>
     <w:rsid w:val="00C6554A"/>
@@ -7951,10 +7960,10 @@
       <w:szCs w:val="16"/>
     </w:rPr>
   </w:style>
-  <w:style w:type="paragraph" w:styleId="Eindnoottekst">
+  <w:style w:type="paragraph" w:styleId="EndnoteText">
     <w:name w:val="endnote text"/>
-    <w:basedOn w:val="Standaard"/>
-    <w:link w:val="EindnoottekstChar"/>
+    <w:basedOn w:val="Normal"/>
+    <w:link w:val="EndnoteTextChar"/>
     <w:uiPriority w:val="99"/>
     <w:semiHidden/>
     <w:unhideWhenUsed/>
@@ -7966,10 +7975,10 @@
       <w:szCs w:val="20"/>
     </w:rPr>
   </w:style>
-  <w:style w:type="character" w:customStyle="1" w:styleId="EindnoottekstChar">
-    <w:name w:val="Eindnoottekst Char"/>
-    <w:basedOn w:val="Standaardalinea-lettertype"/>
-    <w:link w:val="Eindnoottekst"/>
+  <w:style w:type="character" w:customStyle="1" w:styleId="EndnoteTextChar">
+    <w:name w:val="Endnote Text Char"/>
+    <w:basedOn w:val="DefaultParagraphFont"/>
+    <w:link w:val="EndnoteText"/>
     <w:uiPriority w:val="99"/>
     <w:semiHidden/>
     <w:rsid w:val="00C6554A"/>
@@ -7977,9 +7986,9 @@
       <w:szCs w:val="20"/>
     </w:rPr>
   </w:style>
-  <w:style w:type="paragraph" w:styleId="Afzender">
+  <w:style w:type="paragraph" w:styleId="EnvelopeReturn">
     <w:name w:val="envelope return"/>
-    <w:basedOn w:val="Standaard"/>
+    <w:basedOn w:val="Normal"/>
     <w:uiPriority w:val="99"/>
     <w:semiHidden/>
     <w:unhideWhenUsed/>
@@ -7992,9 +8001,9 @@
       <w:szCs w:val="20"/>
     </w:rPr>
   </w:style>
-  <w:style w:type="character" w:styleId="GevolgdeHyperlink">
+  <w:style w:type="character" w:styleId="FollowedHyperlink">
     <w:name w:val="FollowedHyperlink"/>
-    <w:basedOn w:val="Standaardalinea-lettertype"/>
+    <w:basedOn w:val="DefaultParagraphFont"/>
     <w:uiPriority w:val="99"/>
     <w:semiHidden/>
     <w:unhideWhenUsed/>
@@ -8004,10 +8013,10 @@
       <w:u w:val="single"/>
     </w:rPr>
   </w:style>
-  <w:style w:type="paragraph" w:styleId="Voetnoottekst">
+  <w:style w:type="paragraph" w:styleId="FootnoteText">
     <w:name w:val="footnote text"/>
-    <w:basedOn w:val="Standaard"/>
-    <w:link w:val="VoetnoottekstChar"/>
+    <w:basedOn w:val="Normal"/>
+    <w:link w:val="FootnoteTextChar"/>
     <w:uiPriority w:val="99"/>
     <w:semiHidden/>
     <w:unhideWhenUsed/>
@@ -8019,10 +8028,10 @@
       <w:szCs w:val="20"/>
     </w:rPr>
   </w:style>
-  <w:style w:type="character" w:customStyle="1" w:styleId="VoetnoottekstChar">
-    <w:name w:val="Voetnoottekst Char"/>
-    <w:basedOn w:val="Standaardalinea-lettertype"/>
-    <w:link w:val="Voetnoottekst"/>
+  <w:style w:type="character" w:customStyle="1" w:styleId="FootnoteTextChar">
+    <w:name w:val="Footnote Text Char"/>
+    <w:basedOn w:val="DefaultParagraphFont"/>
+    <w:link w:val="FootnoteText"/>
     <w:uiPriority w:val="99"/>
     <w:semiHidden/>
     <w:rsid w:val="00C6554A"/>
@@ -8032,7 +8041,7 @@
   </w:style>
   <w:style w:type="character" w:styleId="HTMLCode">
     <w:name w:val="HTML Code"/>
-    <w:basedOn w:val="Standaardalinea-lettertype"/>
+    <w:basedOn w:val="DefaultParagraphFont"/>
     <w:uiPriority w:val="99"/>
     <w:semiHidden/>
     <w:unhideWhenUsed/>
@@ -8043,9 +8052,9 @@
       <w:szCs w:val="20"/>
     </w:rPr>
   </w:style>
-  <w:style w:type="character" w:styleId="HTML-toetsenbord">
+  <w:style w:type="character" w:styleId="HTMLKeyboard">
     <w:name w:val="HTML Keyboard"/>
-    <w:basedOn w:val="Standaardalinea-lettertype"/>
+    <w:basedOn w:val="DefaultParagraphFont"/>
     <w:uiPriority w:val="99"/>
     <w:semiHidden/>
     <w:unhideWhenUsed/>
@@ -8056,10 +8065,10 @@
       <w:szCs w:val="20"/>
     </w:rPr>
   </w:style>
-  <w:style w:type="paragraph" w:styleId="HTML-voorafopgemaakt">
+  <w:style w:type="paragraph" w:styleId="HTMLPreformatted">
     <w:name w:val="HTML Preformatted"/>
-    <w:basedOn w:val="Standaard"/>
-    <w:link w:val="HTML-voorafopgemaaktChar"/>
+    <w:basedOn w:val="Normal"/>
+    <w:link w:val="HTMLPreformattedChar"/>
     <w:uiPriority w:val="99"/>
     <w:semiHidden/>
     <w:unhideWhenUsed/>
@@ -8072,10 +8081,10 @@
       <w:szCs w:val="20"/>
     </w:rPr>
   </w:style>
-  <w:style w:type="character" w:customStyle="1" w:styleId="HTML-voorafopgemaaktChar">
-    <w:name w:val="HTML - vooraf opgemaakt Char"/>
-    <w:basedOn w:val="Standaardalinea-lettertype"/>
-    <w:link w:val="HTML-voorafopgemaakt"/>
+  <w:style w:type="character" w:customStyle="1" w:styleId="HTMLPreformattedChar">
+    <w:name w:val="HTML Preformatted Char"/>
+    <w:basedOn w:val="DefaultParagraphFont"/>
+    <w:link w:val="HTMLPreformatted"/>
     <w:uiPriority w:val="99"/>
     <w:semiHidden/>
     <w:rsid w:val="00C6554A"/>
@@ -8084,9 +8093,9 @@
       <w:szCs w:val="20"/>
     </w:rPr>
   </w:style>
-  <w:style w:type="character" w:styleId="HTML-schrijfmachine">
+  <w:style w:type="character" w:styleId="HTMLTypewriter">
     <w:name w:val="HTML Typewriter"/>
-    <w:basedOn w:val="Standaardalinea-lettertype"/>
+    <w:basedOn w:val="DefaultParagraphFont"/>
     <w:uiPriority w:val="99"/>
     <w:semiHidden/>
     <w:unhideWhenUsed/>
@@ -8099,7 +8108,7 @@
   </w:style>
   <w:style w:type="character" w:styleId="Hyperlink">
     <w:name w:val="Hyperlink"/>
-    <w:basedOn w:val="Standaardalinea-lettertype"/>
+    <w:basedOn w:val="DefaultParagraphFont"/>
     <w:uiPriority w:val="99"/>
     <w:unhideWhenUsed/>
     <w:rsid w:val="00C6554A"/>
@@ -8108,9 +8117,9 @@
       <w:u w:val="single"/>
     </w:rPr>
   </w:style>
-  <w:style w:type="paragraph" w:styleId="Macrotekst">
+  <w:style w:type="paragraph" w:styleId="MacroText">
     <w:name w:val="macro"/>
-    <w:link w:val="MacrotekstChar"/>
+    <w:link w:val="MacroTextChar"/>
     <w:uiPriority w:val="99"/>
     <w:semiHidden/>
     <w:unhideWhenUsed/>
@@ -8134,10 +8143,10 @@
       <w:szCs w:val="20"/>
     </w:rPr>
   </w:style>
-  <w:style w:type="character" w:customStyle="1" w:styleId="MacrotekstChar">
-    <w:name w:val="Macrotekst Char"/>
-    <w:basedOn w:val="Standaardalinea-lettertype"/>
-    <w:link w:val="Macrotekst"/>
+  <w:style w:type="character" w:customStyle="1" w:styleId="MacroTextChar">
+    <w:name w:val="Macro Text Char"/>
+    <w:basedOn w:val="DefaultParagraphFont"/>
+    <w:link w:val="MacroText"/>
     <w:uiPriority w:val="99"/>
     <w:semiHidden/>
     <w:rsid w:val="00C6554A"/>
@@ -8146,9 +8155,9 @@
       <w:szCs w:val="20"/>
     </w:rPr>
   </w:style>
-  <w:style w:type="character" w:styleId="Tekstvantijdelijkeaanduiding">
+  <w:style w:type="character" w:styleId="PlaceholderText">
     <w:name w:val="Placeholder Text"/>
-    <w:basedOn w:val="Standaardalinea-lettertype"/>
+    <w:basedOn w:val="DefaultParagraphFont"/>
     <w:uiPriority w:val="99"/>
     <w:semiHidden/>
     <w:rsid w:val="00C6554A"/>
@@ -8156,10 +8165,10 @@
       <w:color w:val="595959" w:themeColor="text1" w:themeTint="A6"/>
     </w:rPr>
   </w:style>
-  <w:style w:type="paragraph" w:styleId="Tekstzonderopmaak">
+  <w:style w:type="paragraph" w:styleId="PlainText">
     <w:name w:val="Plain Text"/>
-    <w:basedOn w:val="Standaard"/>
-    <w:link w:val="TekstzonderopmaakChar"/>
+    <w:basedOn w:val="Normal"/>
+    <w:link w:val="PlainTextChar"/>
     <w:uiPriority w:val="99"/>
     <w:semiHidden/>
     <w:unhideWhenUsed/>
@@ -8172,10 +8181,10 @@
       <w:szCs w:val="21"/>
     </w:rPr>
   </w:style>
-  <w:style w:type="character" w:customStyle="1" w:styleId="TekstzonderopmaakChar">
-    <w:name w:val="Tekst zonder opmaak Char"/>
-    <w:basedOn w:val="Standaardalinea-lettertype"/>
-    <w:link w:val="Tekstzonderopmaak"/>
+  <w:style w:type="character" w:customStyle="1" w:styleId="PlainTextChar">
+    <w:name w:val="Plain Text Char"/>
+    <w:basedOn w:val="DefaultParagraphFont"/>
+    <w:link w:val="PlainText"/>
     <w:uiPriority w:val="99"/>
     <w:semiHidden/>
     <w:rsid w:val="00C6554A"/>
@@ -8184,10 +8193,10 @@
       <w:szCs w:val="21"/>
     </w:rPr>
   </w:style>
-  <w:style w:type="character" w:customStyle="1" w:styleId="Kop7Char">
-    <w:name w:val="Kop 7 Char"/>
-    <w:basedOn w:val="Standaardalinea-lettertype"/>
-    <w:link w:val="Kop7"/>
+  <w:style w:type="character" w:customStyle="1" w:styleId="Heading7Char">
+    <w:name w:val="Heading 7 Char"/>
+    <w:basedOn w:val="DefaultParagraphFont"/>
+    <w:link w:val="Heading7"/>
     <w:uiPriority w:val="9"/>
     <w:semiHidden/>
     <w:rsid w:val="002554CD"/>
@@ -8198,10 +8207,10 @@
       <w:color w:val="004F5B" w:themeColor="accent1" w:themeShade="7F"/>
     </w:rPr>
   </w:style>
-  <w:style w:type="character" w:customStyle="1" w:styleId="Kop6Char">
-    <w:name w:val="Kop 6 Char"/>
-    <w:basedOn w:val="Standaardalinea-lettertype"/>
-    <w:link w:val="Kop6"/>
+  <w:style w:type="character" w:customStyle="1" w:styleId="Heading6Char">
+    <w:name w:val="Heading 6 Char"/>
+    <w:basedOn w:val="DefaultParagraphFont"/>
+    <w:link w:val="Heading6"/>
     <w:uiPriority w:val="9"/>
     <w:semiHidden/>
     <w:rsid w:val="002554CD"/>
@@ -8210,10 +8219,10 @@
       <w:color w:val="004F5B" w:themeColor="accent1" w:themeShade="7F"/>
     </w:rPr>
   </w:style>
-  <w:style w:type="paragraph" w:styleId="Kopvaninhoudsopgave">
+  <w:style w:type="paragraph" w:styleId="TOCHeading">
     <w:name w:val="TOC Heading"/>
-    <w:basedOn w:val="Kop1"/>
-    <w:next w:val="Standaard"/>
+    <w:basedOn w:val="Heading1"/>
+    <w:next w:val="Normal"/>
     <w:uiPriority w:val="39"/>
     <w:unhideWhenUsed/>
     <w:qFormat/>
@@ -8228,10 +8237,10 @@
       <w:lang w:eastAsia="nl-NL"/>
     </w:rPr>
   </w:style>
-  <w:style w:type="paragraph" w:styleId="Inhopg1">
+  <w:style w:type="paragraph" w:styleId="TOC1">
     <w:name w:val="toc 1"/>
-    <w:basedOn w:val="Standaard"/>
-    <w:next w:val="Standaard"/>
+    <w:basedOn w:val="Normal"/>
+    <w:next w:val="Normal"/>
     <w:autoRedefine/>
     <w:uiPriority w:val="39"/>
     <w:unhideWhenUsed/>
@@ -8240,10 +8249,10 @@
       <w:spacing w:after="100"/>
     </w:pPr>
   </w:style>
-  <w:style w:type="paragraph" w:styleId="Inhopg2">
+  <w:style w:type="paragraph" w:styleId="TOC2">
     <w:name w:val="toc 2"/>
-    <w:basedOn w:val="Standaard"/>
-    <w:next w:val="Standaard"/>
+    <w:basedOn w:val="Normal"/>
+    <w:next w:val="Normal"/>
     <w:autoRedefine/>
     <w:uiPriority w:val="39"/>
     <w:unhideWhenUsed/>
@@ -8253,10 +8262,10 @@
       <w:ind w:left="220"/>
     </w:pPr>
   </w:style>
-  <w:style w:type="paragraph" w:styleId="Inhopg3">
+  <w:style w:type="paragraph" w:styleId="TOC3">
     <w:name w:val="toc 3"/>
-    <w:basedOn w:val="Standaard"/>
-    <w:next w:val="Standaard"/>
+    <w:basedOn w:val="Normal"/>
+    <w:next w:val="Normal"/>
     <w:autoRedefine/>
     <w:uiPriority w:val="39"/>
     <w:unhideWhenUsed/>
@@ -8266,9 +8275,9 @@
       <w:ind w:left="440"/>
     </w:pPr>
   </w:style>
-  <w:style w:type="character" w:styleId="Voetnootmarkering">
+  <w:style w:type="character" w:styleId="FootnoteReference">
     <w:name w:val="footnote reference"/>
-    <w:basedOn w:val="Standaardalinea-lettertype"/>
+    <w:basedOn w:val="DefaultParagraphFont"/>
     <w:uiPriority w:val="99"/>
     <w:semiHidden/>
     <w:unhideWhenUsed/>
@@ -8277,9 +8286,9 @@
       <w:vertAlign w:val="superscript"/>
     </w:rPr>
   </w:style>
-  <w:style w:type="character" w:styleId="Eindnootmarkering">
+  <w:style w:type="character" w:styleId="EndnoteReference">
     <w:name w:val="endnote reference"/>
-    <w:basedOn w:val="Standaardalinea-lettertype"/>
+    <w:basedOn w:val="DefaultParagraphFont"/>
     <w:uiPriority w:val="99"/>
     <w:semiHidden/>
     <w:unhideWhenUsed/>
@@ -8288,9 +8297,9 @@
       <w:vertAlign w:val="superscript"/>
     </w:rPr>
   </w:style>
-  <w:style w:type="paragraph" w:styleId="Lijstalinea">
+  <w:style w:type="paragraph" w:styleId="ListParagraph">
     <w:name w:val="List Paragraph"/>
-    <w:basedOn w:val="Standaard"/>
+    <w:basedOn w:val="Normal"/>
     <w:uiPriority w:val="34"/>
     <w:unhideWhenUsed/>
     <w:qFormat/>
@@ -8300,9 +8309,9 @@
       <w:contextualSpacing/>
     </w:pPr>
   </w:style>
-  <w:style w:type="character" w:styleId="Onopgelostemelding">
+  <w:style w:type="character" w:styleId="UnresolvedMention">
     <w:name w:val="Unresolved Mention"/>
-    <w:basedOn w:val="Standaardalinea-lettertype"/>
+    <w:basedOn w:val="DefaultParagraphFont"/>
     <w:uiPriority w:val="99"/>
     <w:semiHidden/>
     <w:unhideWhenUsed/>
@@ -8605,7 +8614,7 @@
 </file>
 
 <file path=customXml/itemProps1.xml><?xml version="1.0" encoding="utf-8"?>
-<ds:datastoreItem xmlns:ds="http://schemas.openxmlformats.org/officeDocument/2006/customXml" ds:itemID="{F1E8A163-F3AD-45FB-BA21-48A4F08AFDE5}">
+<ds:datastoreItem xmlns:ds="http://schemas.openxmlformats.org/officeDocument/2006/customXml" ds:itemID="{F30B0D19-ED96-4061-993F-A4CF14C44E5A}">
   <ds:schemaRefs>
     <ds:schemaRef ds:uri="http://schemas.openxmlformats.org/officeDocument/2006/bibliography"/>
   </ds:schemaRefs>

</xml_diff>

<commit_message>
added my part to the final report
</commit_message>
<xml_diff>
--- a/doc/Final Report/Final_Report.docx
+++ b/doc/Final Report/Final_Report.docx
@@ -110,15 +110,15 @@
       </w:r>
       <w:proofErr w:type="spellEnd"/>
       <w:r>
-        <w:t xml:space="preserve">, Nick van Riet, Lukas </w:t>
+        <w:t xml:space="preserve">, Nick van Riet, Lukas Zimmerhackl, </w:t>
       </w:r>
       <w:proofErr w:type="spellStart"/>
       <w:r>
-        <w:t>Zimmerhackl</w:t>
+        <w:t>Ardy</w:t>
       </w:r>
       <w:proofErr w:type="spellEnd"/>
       <w:r>
-        <w:t>, Ardy Zwanenburg</w:t>
+        <w:t xml:space="preserve"> Zwanenburg</w:t>
       </w:r>
       <w:r>
         <w:rPr>
@@ -5140,7 +5140,37 @@
     <w:p>
       <w:pPr>
         <w:rPr>
-          <w:lang w:val="en-GB"/>
+          <w:lang w:val="en-US"/>
+        </w:rPr>
+      </w:pPr>
+      <w:r>
+        <w:rPr>
+          <w:lang w:val="en-US"/>
+        </w:rPr>
+        <w:t xml:space="preserve">For me my strong points where sticking to a schedule. I attended all the group sessions, apart from the one where I was sick, and did my best to make the deadlines. I think I improved my scheduling a lot. I also learned a lot about working in a group and what I should do during group sessions, even though they are still beneath average. I also learned a lot about how to work with git, maven, checkstyle and </w:t>
+      </w:r>
+      <w:proofErr w:type="spellStart"/>
+      <w:r>
+        <w:rPr>
+          <w:lang w:val="en-US"/>
+        </w:rPr>
+        <w:t>Intellij</w:t>
+      </w:r>
+      <w:proofErr w:type="spellEnd"/>
+      <w:r>
+        <w:rPr>
+          <w:lang w:val="en-US"/>
+        </w:rPr>
+        <w:t>.</w:t>
+      </w:r>
+      <w:bookmarkStart w:id="35" w:name="_GoBack"/>
+      <w:bookmarkEnd w:id="35"/>
+    </w:p>
+    <w:p>
+      <w:pPr>
+        <w:jc w:val="center"/>
+        <w:rPr>
+          <w:lang w:val="en-US"/>
         </w:rPr>
       </w:pPr>
     </w:p>
@@ -5152,19 +5182,32 @@
           <w:lang w:val="en-GB"/>
         </w:rPr>
       </w:pPr>
-      <w:bookmarkStart w:id="35" w:name="_Toc4678526"/>
+      <w:bookmarkStart w:id="36" w:name="_Toc4678526"/>
       <w:r>
         <w:rPr>
           <w:lang w:val="en-GB"/>
         </w:rPr>
         <w:t>Weak points</w:t>
       </w:r>
-      <w:bookmarkEnd w:id="35"/>
-    </w:p>
-    <w:p>
-      <w:pPr>
-        <w:rPr>
-          <w:lang w:val="en-GB"/>
+      <w:bookmarkEnd w:id="36"/>
+    </w:p>
+    <w:p>
+      <w:pPr>
+        <w:rPr>
+          <w:lang w:val="en-US"/>
+        </w:rPr>
+      </w:pPr>
+      <w:r>
+        <w:rPr>
+          <w:lang w:val="en-US"/>
+        </w:rPr>
+        <w:t>One of my weak points was input. I found it difficult to contribute to the conversation during meetings and I have been trying to improve that by speaking up more. I didn’t expect that to be so difficult. I also should have taken more initiative.  I did all the tasks that my team members gave me but I didn’t think of many tasks myself which led to me having a low number of commits. I also should have asked the TA for help earlier with my technical difficulties. I coded less interesting things because of this than my peers which led me to having beneath average coding input.</w:t>
+      </w:r>
+    </w:p>
+    <w:p>
+      <w:pPr>
+        <w:rPr>
+          <w:lang w:val="en-US"/>
         </w:rPr>
       </w:pPr>
     </w:p>
@@ -5176,20 +5219,32 @@
           <w:lang w:val="en-GB"/>
         </w:rPr>
       </w:pPr>
-      <w:bookmarkStart w:id="36" w:name="_Toc4678527"/>
-      <w:r>
-        <w:rPr>
-          <w:lang w:val="en-GB"/>
-        </w:rPr>
-        <w:lastRenderedPageBreak/>
+      <w:bookmarkStart w:id="37" w:name="_Toc4678527"/>
+      <w:r>
+        <w:rPr>
+          <w:lang w:val="en-GB"/>
+        </w:rPr>
         <w:t>Conflicts</w:t>
       </w:r>
-      <w:bookmarkEnd w:id="36"/>
-    </w:p>
-    <w:p>
-      <w:pPr>
-        <w:rPr>
-          <w:lang w:val="en-GB"/>
+      <w:bookmarkEnd w:id="37"/>
+    </w:p>
+    <w:p>
+      <w:pPr>
+        <w:rPr>
+          <w:lang w:val="en-US"/>
+        </w:rPr>
+      </w:pPr>
+      <w:r>
+        <w:rPr>
+          <w:lang w:val="en-US"/>
+        </w:rPr>
+        <w:t>I don’t think we had any big conflicts as a team and I think this shows that we were all on the same page and this shows that nobody in our team was intentionally doing something wrong. I didn’t speak up enough in the beginning of our project and in the week 5 peer review thing everyone said I should speak up more and that has helped me with trying to improve my communication skills. I don’t have any big problems with any of my teammates.</w:t>
+      </w:r>
+    </w:p>
+    <w:p>
+      <w:pPr>
+        <w:rPr>
+          <w:lang w:val="en-US"/>
         </w:rPr>
       </w:pPr>
     </w:p>
@@ -5201,14 +5256,14 @@
           <w:lang w:val="en-GB"/>
         </w:rPr>
       </w:pPr>
-      <w:bookmarkStart w:id="37" w:name="_Toc4678528"/>
+      <w:bookmarkStart w:id="38" w:name="_Toc4678528"/>
       <w:r>
         <w:rPr>
           <w:lang w:val="en-GB"/>
         </w:rPr>
         <w:t>Ardy Zwanenburg</w:t>
       </w:r>
-      <w:bookmarkEnd w:id="37"/>
+      <w:bookmarkEnd w:id="38"/>
     </w:p>
     <w:p>
       <w:pPr>
@@ -5218,14 +5273,14 @@
           <w:lang w:val="en-GB"/>
         </w:rPr>
       </w:pPr>
-      <w:bookmarkStart w:id="38" w:name="_Toc4678529"/>
+      <w:bookmarkStart w:id="39" w:name="_Toc4678529"/>
       <w:r>
         <w:rPr>
           <w:lang w:val="en-GB"/>
         </w:rPr>
         <w:t>Strong points</w:t>
       </w:r>
-      <w:bookmarkEnd w:id="38"/>
+      <w:bookmarkEnd w:id="39"/>
     </w:p>
     <w:p>
       <w:pPr>
@@ -5248,14 +5303,14 @@
           <w:lang w:val="en-GB"/>
         </w:rPr>
       </w:pPr>
-      <w:bookmarkStart w:id="39" w:name="_Toc4678530"/>
+      <w:bookmarkStart w:id="40" w:name="_Toc4678530"/>
       <w:r>
         <w:rPr>
           <w:lang w:val="en-GB"/>
         </w:rPr>
         <w:t>Weak points</w:t>
       </w:r>
-      <w:bookmarkEnd w:id="39"/>
+      <w:bookmarkEnd w:id="40"/>
     </w:p>
     <w:p>
       <w:pPr>
@@ -5273,7 +5328,14 @@
         <w:rPr>
           <w:lang w:val="en-GB"/>
         </w:rPr>
-        <w:t xml:space="preserve">It is also sometimes hard to stay of others work. Than I see nothing happen and ask if they can do and end up doing it myself, because I was already working on a different part of it. </w:t>
+        <w:t xml:space="preserve">It is also sometimes hard to stay of others </w:t>
+      </w:r>
+      <w:r>
+        <w:rPr>
+          <w:lang w:val="en-GB"/>
+        </w:rPr>
+        <w:lastRenderedPageBreak/>
+        <w:t xml:space="preserve">work. Than I see nothing happen and ask if they can do and end up doing it myself, because I was already working on a different part of it. </w:t>
       </w:r>
     </w:p>
     <w:p>
@@ -5284,14 +5346,14 @@
           <w:lang w:val="en-GB"/>
         </w:rPr>
       </w:pPr>
-      <w:bookmarkStart w:id="40" w:name="_Toc4678531"/>
+      <w:bookmarkStart w:id="41" w:name="_Toc4678531"/>
       <w:r>
         <w:rPr>
           <w:lang w:val="en-GB"/>
         </w:rPr>
         <w:t>Conflicts</w:t>
       </w:r>
-      <w:bookmarkEnd w:id="40"/>
+      <w:bookmarkEnd w:id="41"/>
     </w:p>
     <w:p>
       <w:pPr>
@@ -5305,8 +5367,6 @@
         </w:rPr>
         <w:t xml:space="preserve">The were not really big or nasty conflicts in our group. The only things were like discussion over small implementations. That for example I changed a constructor because it was easier to test, but turned out in someone else his code to start giving problems without really knowing why. </w:t>
       </w:r>
-      <w:bookmarkStart w:id="41" w:name="_GoBack"/>
-      <w:bookmarkEnd w:id="41"/>
     </w:p>
     <w:p>
       <w:pPr>
@@ -7420,7 +7480,6 @@
   <w:style w:type="character" w:default="1" w:styleId="DefaultParagraphFont">
     <w:name w:val="Default Paragraph Font"/>
     <w:uiPriority w:val="1"/>
-    <w:semiHidden/>
     <w:unhideWhenUsed/>
   </w:style>
   <w:style w:type="table" w:default="1" w:styleId="TableNormal">
@@ -8614,7 +8673,7 @@
 </file>
 
 <file path=customXml/itemProps1.xml><?xml version="1.0" encoding="utf-8"?>
-<ds:datastoreItem xmlns:ds="http://schemas.openxmlformats.org/officeDocument/2006/customXml" ds:itemID="{F30B0D19-ED96-4061-993F-A4CF14C44E5A}">
+<ds:datastoreItem xmlns:ds="http://schemas.openxmlformats.org/officeDocument/2006/customXml" ds:itemID="{9AC4549C-8254-4B25-B003-86892E3E628D}">
   <ds:schemaRefs>
     <ds:schemaRef ds:uri="http://schemas.openxmlformats.org/officeDocument/2006/bibliography"/>
   </ds:schemaRefs>

</xml_diff>

<commit_message>
Spelling correction and synchronisation for Ardy and Lukas their part
</commit_message>
<xml_diff>
--- a/doc/Final Report/Final_Report.docx
+++ b/doc/Final Report/Final_Report.docx
@@ -1,6 +1,6 @@
 
 <file path=word/document.xml><?xml version="1.0" encoding="utf-8"?>
-<w:document xmlns:wpc="http://schemas.microsoft.com/office/word/2010/wordprocessingCanvas" xmlns:cx="http://schemas.microsoft.com/office/drawing/2014/chartex" xmlns:cx1="http://schemas.microsoft.com/office/drawing/2015/9/8/chartex" xmlns:cx2="http://schemas.microsoft.com/office/drawing/2015/10/21/chartex" xmlns:cx3="http://schemas.microsoft.com/office/drawing/2016/5/9/chartex" xmlns:cx4="http://schemas.microsoft.com/office/drawing/2016/5/10/chartex" xmlns:cx5="http://schemas.microsoft.com/office/drawing/2016/5/11/chartex" xmlns:cx6="http://schemas.microsoft.com/office/drawing/2016/5/12/chartex" xmlns:cx7="http://schemas.microsoft.com/office/drawing/2016/5/13/chartex" xmlns:cx8="http://schemas.microsoft.com/office/drawing/2016/5/14/chartex" xmlns:mc="http://schemas.openxmlformats.org/markup-compatibility/2006" xmlns:aink="http://schemas.microsoft.com/office/drawing/2016/ink" xmlns:am3d="http://schemas.microsoft.com/office/drawing/2017/model3d" xmlns:o="urn:schemas-microsoft-com:office:office" xmlns:r="http://schemas.openxmlformats.org/officeDocument/2006/relationships" xmlns:m="http://schemas.openxmlformats.org/officeDocument/2006/math" xmlns:v="urn:schemas-microsoft-com:vml" xmlns:wp14="http://schemas.microsoft.com/office/word/2010/wordprocessingDrawing" xmlns:wp="http://schemas.openxmlformats.org/drawingml/2006/wordprocessingDrawing" xmlns:w10="urn:schemas-microsoft-com:office:word" xmlns:w="http://schemas.openxmlformats.org/wordprocessingml/2006/main" xmlns:w14="http://schemas.microsoft.com/office/word/2010/wordml" xmlns:w15="http://schemas.microsoft.com/office/word/2012/wordml" xmlns:w16cid="http://schemas.microsoft.com/office/word/2016/wordml/cid" xmlns:w16se="http://schemas.microsoft.com/office/word/2015/wordml/symex" xmlns:wpg="http://schemas.microsoft.com/office/word/2010/wordprocessingGroup" xmlns:wpi="http://schemas.microsoft.com/office/word/2010/wordprocessingInk" xmlns:wne="http://schemas.microsoft.com/office/word/2006/wordml" xmlns:wps="http://schemas.microsoft.com/office/word/2010/wordprocessingShape" mc:Ignorable="w14 w15 w16se w16cid wp14">
+<w:document xmlns:wpc="http://schemas.microsoft.com/office/word/2010/wordprocessingCanvas" xmlns:mc="http://schemas.openxmlformats.org/markup-compatibility/2006" xmlns:o="urn:schemas-microsoft-com:office:office" xmlns:r="http://schemas.openxmlformats.org/officeDocument/2006/relationships" xmlns:m="http://schemas.openxmlformats.org/officeDocument/2006/math" xmlns:v="urn:schemas-microsoft-com:vml" xmlns:wp14="http://schemas.microsoft.com/office/word/2010/wordprocessingDrawing" xmlns:wp="http://schemas.openxmlformats.org/drawingml/2006/wordprocessingDrawing" xmlns:w10="urn:schemas-microsoft-com:office:word" xmlns:w="http://schemas.openxmlformats.org/wordprocessingml/2006/main" xmlns:w14="http://schemas.microsoft.com/office/word/2010/wordml" xmlns:w15="http://schemas.microsoft.com/office/word/2012/wordml" xmlns:wpg="http://schemas.microsoft.com/office/word/2010/wordprocessingGroup" xmlns:wpi="http://schemas.microsoft.com/office/word/2010/wordprocessingInk" xmlns:wne="http://schemas.microsoft.com/office/word/2006/wordml" xmlns:wps="http://schemas.microsoft.com/office/word/2010/wordprocessingShape" mc:Ignorable="w14 w15 wp14">
   <w:body>
     <w:p>
       <w:pPr>
@@ -63,7 +63,7 @@
     </w:p>
     <w:p>
       <w:pPr>
-        <w:pStyle w:val="Title"/>
+        <w:pStyle w:val="Titel"/>
         <w:rPr>
           <w:lang w:val="en-GB"/>
         </w:rPr>
@@ -77,7 +77,7 @@
     </w:p>
     <w:p>
       <w:pPr>
-        <w:pStyle w:val="Subtitle"/>
+        <w:pStyle w:val="Ondertitel"/>
         <w:rPr>
           <w:lang w:val="en-GB"/>
         </w:rPr>
@@ -92,55 +92,123 @@
     <w:p>
       <w:pPr>
         <w:pStyle w:val="Contactgegevens"/>
-      </w:pPr>
-      <w:r>
-        <w:t xml:space="preserve">Jari van den Broek, Johannes </w:t>
-      </w:r>
+        <w:rPr>
+          <w:lang w:val="en-GB"/>
+        </w:rPr>
+      </w:pPr>
       <w:proofErr w:type="spellStart"/>
       <w:r>
+        <w:rPr>
+          <w:lang w:val="en-GB"/>
+        </w:rPr>
+        <w:t>Jari</w:t>
+      </w:r>
+      <w:proofErr w:type="spellEnd"/>
+      <w:r>
+        <w:rPr>
+          <w:lang w:val="en-GB"/>
+        </w:rPr>
+        <w:t xml:space="preserve"> van den </w:t>
+      </w:r>
+      <w:proofErr w:type="spellStart"/>
+      <w:r>
+        <w:rPr>
+          <w:lang w:val="en-GB"/>
+        </w:rPr>
+        <w:t>Broek</w:t>
+      </w:r>
+      <w:proofErr w:type="spellEnd"/>
+      <w:r>
+        <w:rPr>
+          <w:lang w:val="en-GB"/>
+        </w:rPr>
+        <w:t xml:space="preserve">, Johannes </w:t>
+      </w:r>
+      <w:proofErr w:type="spellStart"/>
+      <w:r>
+        <w:rPr>
+          <w:lang w:val="en-GB"/>
+        </w:rPr>
         <w:t>Hagspiel</w:t>
       </w:r>
       <w:proofErr w:type="spellEnd"/>
       <w:r>
-        <w:t xml:space="preserve">, Nathan </w:t>
+        <w:rPr>
+          <w:lang w:val="en-GB"/>
+        </w:rPr>
+        <w:t xml:space="preserve">, Nathan Ordonez, Nick van Riet, Lukas </w:t>
       </w:r>
       <w:proofErr w:type="spellStart"/>
       <w:r>
-        <w:t>Ordonez</w:t>
+        <w:rPr>
+          <w:lang w:val="en-GB"/>
+        </w:rPr>
+        <w:t>Zimmerhackl</w:t>
       </w:r>
       <w:proofErr w:type="spellEnd"/>
       <w:r>
-        <w:t xml:space="preserve">, Nick van Riet, Lukas Zimmerhackl, </w:t>
+        <w:rPr>
+          <w:lang w:val="en-GB"/>
+        </w:rPr>
+        <w:t xml:space="preserve">, </w:t>
       </w:r>
       <w:proofErr w:type="spellStart"/>
       <w:r>
+        <w:rPr>
+          <w:lang w:val="en-GB"/>
+        </w:rPr>
         <w:t>Ardy</w:t>
       </w:r>
       <w:proofErr w:type="spellEnd"/>
       <w:r>
-        <w:t xml:space="preserve"> Zwanenburg</w:t>
-      </w:r>
-      <w:r>
-        <w:rPr>
-          <w:lang w:bidi="nl-NL"/>
+        <w:rPr>
+          <w:lang w:val="en-GB"/>
+        </w:rPr>
+        <w:t xml:space="preserve"> </w:t>
+      </w:r>
+      <w:proofErr w:type="spellStart"/>
+      <w:r>
+        <w:rPr>
+          <w:lang w:val="en-GB"/>
+        </w:rPr>
+        <w:t>Zwanenburg</w:t>
+      </w:r>
+      <w:proofErr w:type="spellEnd"/>
+      <w:r>
+        <w:rPr>
+          <w:lang w:val="en-GB" w:bidi="nl-NL"/>
         </w:rPr>
         <w:t xml:space="preserve"> | </w:t>
       </w:r>
       <w:r>
+        <w:rPr>
+          <w:lang w:val="en-GB"/>
+        </w:rPr>
         <w:t>CSE1105</w:t>
       </w:r>
       <w:r>
         <w:rPr>
-          <w:lang w:bidi="nl-NL"/>
+          <w:lang w:val="en-GB" w:bidi="nl-NL"/>
         </w:rPr>
         <w:t xml:space="preserve"> | </w:t>
       </w:r>
       <w:r>
+        <w:rPr>
+          <w:lang w:val="en-GB"/>
+        </w:rPr>
         <w:t>11-04-2019</w:t>
       </w:r>
     </w:p>
     <w:p>
-      <w:r>
+      <w:pPr>
+        <w:rPr>
+          <w:lang w:val="en-GB"/>
+        </w:rPr>
+      </w:pPr>
+      <w:r>
+        <w:rPr>
+          <w:lang w:val="en-GB"/>
+        </w:rPr>
         <w:br w:type="page"/>
       </w:r>
     </w:p>
@@ -168,23 +236,27 @@
       <w:sdtContent>
         <w:p>
           <w:pPr>
-            <w:pStyle w:val="TOCHeading"/>
+            <w:pStyle w:val="Kopvaninhoudsopgave"/>
+            <w:rPr>
+              <w:lang w:val="en-GB"/>
+            </w:rPr>
           </w:pPr>
-          <w:proofErr w:type="spellStart"/>
           <w:r>
-            <w:t>Table</w:t>
-          </w:r>
-          <w:proofErr w:type="spellEnd"/>
-          <w:r>
-            <w:t xml:space="preserve"> of </w:t>
+            <w:rPr>
+              <w:lang w:val="en-GB"/>
+            </w:rPr>
+            <w:t xml:space="preserve">Table of </w:t>
           </w:r>
           <w:r>
+            <w:rPr>
+              <w:lang w:val="en-GB"/>
+            </w:rPr>
             <w:t>Contents</w:t>
           </w:r>
         </w:p>
         <w:p>
           <w:pPr>
-            <w:pStyle w:val="TOC1"/>
+            <w:pStyle w:val="Inhopg1"/>
             <w:tabs>
               <w:tab w:val="right" w:leader="dot" w:pos="8296"/>
             </w:tabs>
@@ -277,7 +349,7 @@
         </w:p>
         <w:p>
           <w:pPr>
-            <w:pStyle w:val="TOC2"/>
+            <w:pStyle w:val="Inhopg2"/>
             <w:tabs>
               <w:tab w:val="right" w:leader="dot" w:pos="8296"/>
             </w:tabs>
@@ -349,7 +421,7 @@
         </w:p>
         <w:p>
           <w:pPr>
-            <w:pStyle w:val="TOC2"/>
+            <w:pStyle w:val="Inhopg2"/>
             <w:tabs>
               <w:tab w:val="right" w:leader="dot" w:pos="8296"/>
             </w:tabs>
@@ -421,7 +493,7 @@
         </w:p>
         <w:p>
           <w:pPr>
-            <w:pStyle w:val="TOC2"/>
+            <w:pStyle w:val="Inhopg2"/>
             <w:tabs>
               <w:tab w:val="right" w:leader="dot" w:pos="8296"/>
             </w:tabs>
@@ -493,7 +565,7 @@
         </w:p>
         <w:p>
           <w:pPr>
-            <w:pStyle w:val="TOC2"/>
+            <w:pStyle w:val="Inhopg2"/>
             <w:tabs>
               <w:tab w:val="right" w:leader="dot" w:pos="8296"/>
             </w:tabs>
@@ -565,7 +637,7 @@
         </w:p>
         <w:p>
           <w:pPr>
-            <w:pStyle w:val="TOC2"/>
+            <w:pStyle w:val="Inhopg2"/>
             <w:tabs>
               <w:tab w:val="right" w:leader="dot" w:pos="8296"/>
             </w:tabs>
@@ -637,7 +709,7 @@
         </w:p>
         <w:p>
           <w:pPr>
-            <w:pStyle w:val="TOC1"/>
+            <w:pStyle w:val="Inhopg1"/>
             <w:tabs>
               <w:tab w:val="right" w:leader="dot" w:pos="8296"/>
             </w:tabs>
@@ -709,7 +781,7 @@
         </w:p>
         <w:p>
           <w:pPr>
-            <w:pStyle w:val="TOC2"/>
+            <w:pStyle w:val="Inhopg2"/>
             <w:tabs>
               <w:tab w:val="right" w:leader="dot" w:pos="8296"/>
             </w:tabs>
@@ -781,7 +853,7 @@
         </w:p>
         <w:p>
           <w:pPr>
-            <w:pStyle w:val="TOC2"/>
+            <w:pStyle w:val="Inhopg2"/>
             <w:tabs>
               <w:tab w:val="right" w:leader="dot" w:pos="8296"/>
             </w:tabs>
@@ -853,7 +925,7 @@
         </w:p>
         <w:p>
           <w:pPr>
-            <w:pStyle w:val="TOC3"/>
+            <w:pStyle w:val="Inhopg3"/>
             <w:tabs>
               <w:tab w:val="right" w:leader="dot" w:pos="8296"/>
             </w:tabs>
@@ -925,7 +997,7 @@
         </w:p>
         <w:p>
           <w:pPr>
-            <w:pStyle w:val="TOC3"/>
+            <w:pStyle w:val="Inhopg3"/>
             <w:tabs>
               <w:tab w:val="right" w:leader="dot" w:pos="8296"/>
             </w:tabs>
@@ -997,7 +1069,7 @@
         </w:p>
         <w:p>
           <w:pPr>
-            <w:pStyle w:val="TOC1"/>
+            <w:pStyle w:val="Inhopg1"/>
             <w:tabs>
               <w:tab w:val="right" w:leader="dot" w:pos="8296"/>
             </w:tabs>
@@ -1069,7 +1141,7 @@
         </w:p>
         <w:p>
           <w:pPr>
-            <w:pStyle w:val="TOC2"/>
+            <w:pStyle w:val="Inhopg2"/>
             <w:tabs>
               <w:tab w:val="right" w:leader="dot" w:pos="8296"/>
             </w:tabs>
@@ -1141,7 +1213,7 @@
         </w:p>
         <w:p>
           <w:pPr>
-            <w:pStyle w:val="TOC2"/>
+            <w:pStyle w:val="Inhopg2"/>
             <w:tabs>
               <w:tab w:val="right" w:leader="dot" w:pos="8296"/>
             </w:tabs>
@@ -1213,7 +1285,7 @@
         </w:p>
         <w:p>
           <w:pPr>
-            <w:pStyle w:val="TOC2"/>
+            <w:pStyle w:val="Inhopg2"/>
             <w:tabs>
               <w:tab w:val="right" w:leader="dot" w:pos="8296"/>
             </w:tabs>
@@ -1285,7 +1357,7 @@
         </w:p>
         <w:p>
           <w:pPr>
-            <w:pStyle w:val="TOC1"/>
+            <w:pStyle w:val="Inhopg1"/>
             <w:tabs>
               <w:tab w:val="right" w:leader="dot" w:pos="8296"/>
             </w:tabs>
@@ -1357,7 +1429,7 @@
         </w:p>
         <w:p>
           <w:pPr>
-            <w:pStyle w:val="TOC2"/>
+            <w:pStyle w:val="Inhopg2"/>
             <w:tabs>
               <w:tab w:val="right" w:leader="dot" w:pos="8296"/>
             </w:tabs>
@@ -1429,7 +1501,7 @@
         </w:p>
         <w:p>
           <w:pPr>
-            <w:pStyle w:val="TOC3"/>
+            <w:pStyle w:val="Inhopg3"/>
             <w:tabs>
               <w:tab w:val="right" w:leader="dot" w:pos="8296"/>
             </w:tabs>
@@ -1501,7 +1573,7 @@
         </w:p>
         <w:p>
           <w:pPr>
-            <w:pStyle w:val="TOC3"/>
+            <w:pStyle w:val="Inhopg3"/>
             <w:tabs>
               <w:tab w:val="right" w:leader="dot" w:pos="8296"/>
             </w:tabs>
@@ -1573,7 +1645,7 @@
         </w:p>
         <w:p>
           <w:pPr>
-            <w:pStyle w:val="TOC3"/>
+            <w:pStyle w:val="Inhopg3"/>
             <w:tabs>
               <w:tab w:val="right" w:leader="dot" w:pos="8296"/>
             </w:tabs>
@@ -1645,7 +1717,7 @@
         </w:p>
         <w:p>
           <w:pPr>
-            <w:pStyle w:val="TOC2"/>
+            <w:pStyle w:val="Inhopg2"/>
             <w:tabs>
               <w:tab w:val="right" w:leader="dot" w:pos="8296"/>
             </w:tabs>
@@ -1717,7 +1789,7 @@
         </w:p>
         <w:p>
           <w:pPr>
-            <w:pStyle w:val="TOC3"/>
+            <w:pStyle w:val="Inhopg3"/>
             <w:tabs>
               <w:tab w:val="right" w:leader="dot" w:pos="8296"/>
             </w:tabs>
@@ -1789,7 +1861,7 @@
         </w:p>
         <w:p>
           <w:pPr>
-            <w:pStyle w:val="TOC3"/>
+            <w:pStyle w:val="Inhopg3"/>
             <w:tabs>
               <w:tab w:val="right" w:leader="dot" w:pos="8296"/>
             </w:tabs>
@@ -1861,7 +1933,7 @@
         </w:p>
         <w:p>
           <w:pPr>
-            <w:pStyle w:val="TOC3"/>
+            <w:pStyle w:val="Inhopg3"/>
             <w:tabs>
               <w:tab w:val="right" w:leader="dot" w:pos="8296"/>
             </w:tabs>
@@ -1933,7 +2005,7 @@
         </w:p>
         <w:p>
           <w:pPr>
-            <w:pStyle w:val="TOC2"/>
+            <w:pStyle w:val="Inhopg2"/>
             <w:tabs>
               <w:tab w:val="right" w:leader="dot" w:pos="8296"/>
             </w:tabs>
@@ -2005,7 +2077,7 @@
         </w:p>
         <w:p>
           <w:pPr>
-            <w:pStyle w:val="TOC3"/>
+            <w:pStyle w:val="Inhopg3"/>
             <w:tabs>
               <w:tab w:val="right" w:leader="dot" w:pos="8296"/>
             </w:tabs>
@@ -2077,7 +2149,7 @@
         </w:p>
         <w:p>
           <w:pPr>
-            <w:pStyle w:val="TOC3"/>
+            <w:pStyle w:val="Inhopg3"/>
             <w:tabs>
               <w:tab w:val="right" w:leader="dot" w:pos="8296"/>
             </w:tabs>
@@ -2149,7 +2221,7 @@
         </w:p>
         <w:p>
           <w:pPr>
-            <w:pStyle w:val="TOC3"/>
+            <w:pStyle w:val="Inhopg3"/>
             <w:tabs>
               <w:tab w:val="right" w:leader="dot" w:pos="8296"/>
             </w:tabs>
@@ -2221,7 +2293,7 @@
         </w:p>
         <w:p>
           <w:pPr>
-            <w:pStyle w:val="TOC2"/>
+            <w:pStyle w:val="Inhopg2"/>
             <w:tabs>
               <w:tab w:val="right" w:leader="dot" w:pos="8296"/>
             </w:tabs>
@@ -2293,7 +2365,7 @@
         </w:p>
         <w:p>
           <w:pPr>
-            <w:pStyle w:val="TOC3"/>
+            <w:pStyle w:val="Inhopg3"/>
             <w:tabs>
               <w:tab w:val="right" w:leader="dot" w:pos="8296"/>
             </w:tabs>
@@ -2365,7 +2437,7 @@
         </w:p>
         <w:p>
           <w:pPr>
-            <w:pStyle w:val="TOC3"/>
+            <w:pStyle w:val="Inhopg3"/>
             <w:tabs>
               <w:tab w:val="right" w:leader="dot" w:pos="8296"/>
             </w:tabs>
@@ -2437,7 +2509,7 @@
         </w:p>
         <w:p>
           <w:pPr>
-            <w:pStyle w:val="TOC3"/>
+            <w:pStyle w:val="Inhopg3"/>
             <w:tabs>
               <w:tab w:val="right" w:leader="dot" w:pos="8296"/>
             </w:tabs>
@@ -2509,7 +2581,7 @@
         </w:p>
         <w:p>
           <w:pPr>
-            <w:pStyle w:val="TOC2"/>
+            <w:pStyle w:val="Inhopg2"/>
             <w:tabs>
               <w:tab w:val="right" w:leader="dot" w:pos="8296"/>
             </w:tabs>
@@ -2581,7 +2653,7 @@
         </w:p>
         <w:p>
           <w:pPr>
-            <w:pStyle w:val="TOC3"/>
+            <w:pStyle w:val="Inhopg3"/>
             <w:tabs>
               <w:tab w:val="right" w:leader="dot" w:pos="8296"/>
             </w:tabs>
@@ -2653,7 +2725,7 @@
         </w:p>
         <w:p>
           <w:pPr>
-            <w:pStyle w:val="TOC3"/>
+            <w:pStyle w:val="Inhopg3"/>
             <w:tabs>
               <w:tab w:val="right" w:leader="dot" w:pos="8296"/>
             </w:tabs>
@@ -2725,7 +2797,7 @@
         </w:p>
         <w:p>
           <w:pPr>
-            <w:pStyle w:val="TOC3"/>
+            <w:pStyle w:val="Inhopg3"/>
             <w:tabs>
               <w:tab w:val="right" w:leader="dot" w:pos="8296"/>
             </w:tabs>
@@ -2797,7 +2869,7 @@
         </w:p>
         <w:p>
           <w:pPr>
-            <w:pStyle w:val="TOC2"/>
+            <w:pStyle w:val="Inhopg2"/>
             <w:tabs>
               <w:tab w:val="right" w:leader="dot" w:pos="8296"/>
             </w:tabs>
@@ -2869,7 +2941,7 @@
         </w:p>
         <w:p>
           <w:pPr>
-            <w:pStyle w:val="TOC3"/>
+            <w:pStyle w:val="Inhopg3"/>
             <w:tabs>
               <w:tab w:val="right" w:leader="dot" w:pos="8296"/>
             </w:tabs>
@@ -2941,7 +3013,7 @@
         </w:p>
         <w:p>
           <w:pPr>
-            <w:pStyle w:val="TOC3"/>
+            <w:pStyle w:val="Inhopg3"/>
             <w:tabs>
               <w:tab w:val="right" w:leader="dot" w:pos="8296"/>
             </w:tabs>
@@ -3013,7 +3085,7 @@
         </w:p>
         <w:p>
           <w:pPr>
-            <w:pStyle w:val="TOC3"/>
+            <w:pStyle w:val="Inhopg3"/>
             <w:tabs>
               <w:tab w:val="right" w:leader="dot" w:pos="8296"/>
             </w:tabs>
@@ -3085,7 +3157,7 @@
         </w:p>
         <w:p>
           <w:pPr>
-            <w:pStyle w:val="TOC2"/>
+            <w:pStyle w:val="Inhopg2"/>
             <w:tabs>
               <w:tab w:val="right" w:leader="dot" w:pos="8296"/>
             </w:tabs>
@@ -3179,7 +3251,7 @@
     </w:p>
     <w:p>
       <w:pPr>
-        <w:pStyle w:val="Heading1"/>
+        <w:pStyle w:val="Kop1"/>
         <w:jc w:val="center"/>
         <w:rPr>
           <w:lang w:val="en-GB"/>
@@ -3244,7 +3316,7 @@
     </w:p>
     <w:p>
       <w:pPr>
-        <w:pStyle w:val="Heading2"/>
+        <w:pStyle w:val="Kop2"/>
         <w:jc w:val="center"/>
         <w:rPr>
           <w:lang w:val="en-GB"/>
@@ -3279,7 +3351,7 @@
       </w:r>
       <w:r>
         <w:rPr>
-          <w:rStyle w:val="FootnoteReference"/>
+          <w:rStyle w:val="Voetnootmarkering"/>
           <w:rFonts w:ascii="Arial" w:hAnsi="Arial" w:cs="Arial"/>
           <w:color w:val="auto"/>
           <w:sz w:val="20"/>
@@ -3316,7 +3388,7 @@
       </w:r>
       <w:r>
         <w:rPr>
-          <w:rStyle w:val="FootnoteReference"/>
+          <w:rStyle w:val="Voetnootmarkering"/>
           <w:rFonts w:ascii="Arial" w:hAnsi="Arial" w:cs="Arial"/>
           <w:color w:val="auto"/>
           <w:sz w:val="20"/>
@@ -3354,7 +3426,7 @@
     </w:p>
     <w:p>
       <w:pPr>
-        <w:pStyle w:val="Heading2"/>
+        <w:pStyle w:val="Kop2"/>
         <w:jc w:val="center"/>
         <w:rPr>
           <w:lang w:val="en-GB"/>
@@ -3400,7 +3472,7 @@
     </w:p>
     <w:p>
       <w:pPr>
-        <w:pStyle w:val="Heading2"/>
+        <w:pStyle w:val="Kop2"/>
         <w:jc w:val="center"/>
         <w:rPr>
           <w:lang w:val="en-GB"/>
@@ -3466,7 +3538,7 @@
     </w:p>
     <w:p>
       <w:pPr>
-        <w:pStyle w:val="Heading2"/>
+        <w:pStyle w:val="Kop2"/>
         <w:jc w:val="center"/>
         <w:rPr>
           <w:lang w:val="en-GB"/>
@@ -3578,7 +3650,7 @@
     </w:p>
     <w:p>
       <w:pPr>
-        <w:pStyle w:val="Heading2"/>
+        <w:pStyle w:val="Kop2"/>
         <w:jc w:val="center"/>
         <w:rPr>
           <w:lang w:val="en-GB"/>
@@ -3647,7 +3719,7 @@
     </w:p>
     <w:p>
       <w:pPr>
-        <w:pStyle w:val="Heading1"/>
+        <w:pStyle w:val="Kop1"/>
         <w:jc w:val="center"/>
         <w:rPr>
           <w:lang w:val="en-GB"/>
@@ -3671,7 +3743,7 @@
     </w:p>
     <w:p>
       <w:pPr>
-        <w:pStyle w:val="Heading2"/>
+        <w:pStyle w:val="Kop2"/>
         <w:jc w:val="center"/>
         <w:rPr>
           <w:lang w:val="en-GB"/>
@@ -3831,7 +3903,7 @@
     </w:p>
     <w:p>
       <w:pPr>
-        <w:pStyle w:val="Heading2"/>
+        <w:pStyle w:val="Kop2"/>
         <w:jc w:val="center"/>
         <w:rPr>
           <w:lang w:val="en-GB"/>
@@ -3848,7 +3920,7 @@
     </w:p>
     <w:p>
       <w:pPr>
-        <w:pStyle w:val="Heading3"/>
+        <w:pStyle w:val="Kop3"/>
         <w:jc w:val="center"/>
         <w:rPr>
           <w:lang w:val="en-GB"/>
@@ -3886,7 +3958,7 @@
       </w:r>
       <w:r>
         <w:rPr>
-          <w:rStyle w:val="FootnoteReference"/>
+          <w:rStyle w:val="Voetnootmarkering"/>
           <w:rFonts w:ascii="Arial" w:hAnsi="Arial" w:cs="Arial"/>
           <w:color w:val="auto"/>
           <w:sz w:val="20"/>
@@ -3917,7 +3989,7 @@
       </w:r>
       <w:r>
         <w:rPr>
-          <w:rStyle w:val="FootnoteReference"/>
+          <w:rStyle w:val="Voetnootmarkering"/>
           <w:rFonts w:ascii="Arial" w:hAnsi="Arial" w:cs="Arial"/>
           <w:color w:val="auto"/>
           <w:sz w:val="20"/>
@@ -3998,7 +4070,7 @@
       </w:r>
       <w:r>
         <w:rPr>
-          <w:rStyle w:val="FootnoteReference"/>
+          <w:rStyle w:val="Voetnootmarkering"/>
           <w:rFonts w:ascii="Arial" w:hAnsi="Arial" w:cs="Arial"/>
           <w:color w:val="auto"/>
           <w:sz w:val="20"/>
@@ -4051,7 +4123,7 @@
     </w:p>
     <w:p>
       <w:pPr>
-        <w:pStyle w:val="Heading3"/>
+        <w:pStyle w:val="Kop3"/>
         <w:jc w:val="center"/>
         <w:rPr>
           <w:lang w:val="en-US"/>
@@ -4138,7 +4210,7 @@
       </w:r>
       <w:r>
         <w:rPr>
-          <w:rStyle w:val="FootnoteReference"/>
+          <w:rStyle w:val="Voetnootmarkering"/>
           <w:rFonts w:ascii="Arial" w:hAnsi="Arial" w:cs="Arial"/>
           <w:color w:val="auto"/>
           <w:sz w:val="20"/>
@@ -4159,7 +4231,7 @@
       </w:r>
       <w:r>
         <w:rPr>
-          <w:rStyle w:val="FootnoteReference"/>
+          <w:rStyle w:val="Voetnootmarkering"/>
           <w:rFonts w:ascii="Arial" w:hAnsi="Arial" w:cs="Arial"/>
           <w:color w:val="auto"/>
           <w:sz w:val="20"/>
@@ -4255,7 +4327,7 @@
     </w:p>
     <w:p>
       <w:pPr>
-        <w:pStyle w:val="Heading1"/>
+        <w:pStyle w:val="Kop1"/>
         <w:jc w:val="center"/>
         <w:rPr>
           <w:lang w:val="en-GB"/>
@@ -4272,7 +4344,7 @@
     </w:p>
     <w:p>
       <w:pPr>
-        <w:pStyle w:val="Heading2"/>
+        <w:pStyle w:val="Kop2"/>
         <w:jc w:val="center"/>
         <w:rPr>
           <w:lang w:val="en-GB"/>
@@ -4408,7 +4480,7 @@
     </w:p>
     <w:p>
       <w:pPr>
-        <w:pStyle w:val="Heading2"/>
+        <w:pStyle w:val="Kop2"/>
         <w:jc w:val="center"/>
         <w:rPr>
           <w:lang w:val="en-GB"/>
@@ -4469,7 +4541,7 @@
     </w:p>
     <w:p>
       <w:pPr>
-        <w:pStyle w:val="Heading2"/>
+        <w:pStyle w:val="Kop2"/>
         <w:jc w:val="center"/>
         <w:rPr>
           <w:lang w:val="en-GB"/>
@@ -4531,7 +4603,7 @@
     </w:p>
     <w:p>
       <w:pPr>
-        <w:pStyle w:val="Heading1"/>
+        <w:pStyle w:val="Kop1"/>
         <w:jc w:val="center"/>
       </w:pPr>
       <w:bookmarkStart w:id="16" w:name="_Toc4678507"/>
@@ -4547,7 +4619,7 @@
     </w:p>
     <w:p>
       <w:pPr>
-        <w:pStyle w:val="Heading2"/>
+        <w:pStyle w:val="Kop2"/>
         <w:jc w:val="center"/>
       </w:pPr>
       <w:bookmarkStart w:id="17" w:name="_Toc4678508"/>
@@ -4558,7 +4630,7 @@
     </w:p>
     <w:p>
       <w:pPr>
-        <w:pStyle w:val="Heading3"/>
+        <w:pStyle w:val="Kop3"/>
         <w:jc w:val="center"/>
         <w:rPr>
           <w:lang w:val="en-GB"/>
@@ -4612,7 +4684,7 @@
     </w:p>
     <w:p>
       <w:pPr>
-        <w:pStyle w:val="Heading3"/>
+        <w:pStyle w:val="Kop3"/>
         <w:jc w:val="center"/>
         <w:rPr>
           <w:lang w:val="en-GB"/>
@@ -4657,7 +4729,7 @@
     </w:p>
     <w:p>
       <w:pPr>
-        <w:pStyle w:val="Heading3"/>
+        <w:pStyle w:val="Kop3"/>
         <w:jc w:val="center"/>
         <w:rPr>
           <w:lang w:val="en-GB"/>
@@ -4727,7 +4799,7 @@
     </w:p>
     <w:p>
       <w:pPr>
-        <w:pStyle w:val="Heading2"/>
+        <w:pStyle w:val="Kop2"/>
         <w:jc w:val="center"/>
         <w:rPr>
           <w:lang w:val="en-GB"/>
@@ -4744,7 +4816,7 @@
     </w:p>
     <w:p>
       <w:pPr>
-        <w:pStyle w:val="Heading3"/>
+        <w:pStyle w:val="Kop3"/>
         <w:jc w:val="center"/>
         <w:rPr>
           <w:lang w:val="en-GB"/>
@@ -4783,7 +4855,7 @@
     </w:p>
     <w:p>
       <w:pPr>
-        <w:pStyle w:val="Heading3"/>
+        <w:pStyle w:val="Kop3"/>
         <w:jc w:val="center"/>
         <w:rPr>
           <w:lang w:val="en-GB"/>
@@ -4830,7 +4902,7 @@
     </w:p>
     <w:p>
       <w:pPr>
-        <w:pStyle w:val="Heading3"/>
+        <w:pStyle w:val="Kop3"/>
         <w:jc w:val="center"/>
         <w:rPr>
           <w:lang w:val="en-GB"/>
@@ -4897,7 +4969,7 @@
     </w:p>
     <w:p>
       <w:pPr>
-        <w:pStyle w:val="Heading2"/>
+        <w:pStyle w:val="Kop2"/>
         <w:jc w:val="center"/>
         <w:rPr>
           <w:lang w:val="en-GB"/>
@@ -4926,7 +4998,7 @@
     </w:p>
     <w:p>
       <w:pPr>
-        <w:pStyle w:val="Heading3"/>
+        <w:pStyle w:val="Kop3"/>
         <w:jc w:val="center"/>
         <w:rPr>
           <w:lang w:val="en-GB"/>
@@ -4950,7 +5022,7 @@
     </w:p>
     <w:p>
       <w:pPr>
-        <w:pStyle w:val="Heading3"/>
+        <w:pStyle w:val="Kop3"/>
         <w:jc w:val="center"/>
         <w:rPr>
           <w:lang w:val="en-GB"/>
@@ -4974,7 +5046,7 @@
     </w:p>
     <w:p>
       <w:pPr>
-        <w:pStyle w:val="Heading3"/>
+        <w:pStyle w:val="Kop3"/>
         <w:jc w:val="center"/>
         <w:rPr>
           <w:lang w:val="en-GB"/>
@@ -4998,7 +5070,7 @@
     </w:p>
     <w:p>
       <w:pPr>
-        <w:pStyle w:val="Heading2"/>
+        <w:pStyle w:val="Kop2"/>
         <w:jc w:val="center"/>
         <w:rPr>
           <w:lang w:val="en-GB"/>
@@ -5033,7 +5105,7 @@
     </w:p>
     <w:p>
       <w:pPr>
-        <w:pStyle w:val="Heading3"/>
+        <w:pStyle w:val="Kop3"/>
         <w:jc w:val="center"/>
         <w:rPr>
           <w:lang w:val="en-GB"/>
@@ -5057,7 +5129,7 @@
     </w:p>
     <w:p>
       <w:pPr>
-        <w:pStyle w:val="Heading3"/>
+        <w:pStyle w:val="Kop3"/>
         <w:jc w:val="center"/>
         <w:rPr>
           <w:lang w:val="en-GB"/>
@@ -5081,7 +5153,7 @@
     </w:p>
     <w:p>
       <w:pPr>
-        <w:pStyle w:val="Heading3"/>
+        <w:pStyle w:val="Kop3"/>
         <w:jc w:val="center"/>
         <w:rPr>
           <w:lang w:val="en-GB"/>
@@ -5105,7 +5177,7 @@
     </w:p>
     <w:p>
       <w:pPr>
-        <w:pStyle w:val="Heading2"/>
+        <w:pStyle w:val="Kop2"/>
         <w:jc w:val="center"/>
         <w:rPr>
           <w:lang w:val="en-GB"/>
@@ -5122,7 +5194,7 @@
     </w:p>
     <w:p>
       <w:pPr>
-        <w:pStyle w:val="Heading3"/>
+        <w:pStyle w:val="Kop3"/>
         <w:jc w:val="center"/>
         <w:rPr>
           <w:lang w:val="en-GB"/>
@@ -5140,254 +5212,674 @@
     <w:p>
       <w:pPr>
         <w:rPr>
+          <w:rFonts w:ascii="Arial" w:hAnsi="Arial" w:cs="Arial"/>
+          <w:color w:val="auto"/>
+          <w:sz w:val="20"/>
+          <w:szCs w:val="20"/>
           <w:lang w:val="en-US"/>
         </w:rPr>
       </w:pPr>
       <w:r>
         <w:rPr>
+          <w:rFonts w:ascii="Arial" w:hAnsi="Arial" w:cs="Arial"/>
+          <w:color w:val="auto"/>
+          <w:sz w:val="20"/>
+          <w:szCs w:val="20"/>
           <w:lang w:val="en-US"/>
         </w:rPr>
-        <w:t xml:space="preserve">For me my strong points where sticking to a schedule. I attended all the group sessions, apart from the one where I was sick, and did my best to make the deadlines. I think I improved my scheduling a lot. I also learned a lot about working in a group and what I should do during group sessions, even though they are still beneath average. I also learned a lot about how to work with git, maven, checkstyle and </w:t>
-      </w:r>
-      <w:proofErr w:type="spellStart"/>
-      <w:r>
-        <w:rPr>
+        <w:t>For me, my strong points w</w:t>
+      </w:r>
+      <w:r>
+        <w:rPr>
+          <w:rFonts w:ascii="Arial" w:hAnsi="Arial" w:cs="Arial"/>
+          <w:color w:val="auto"/>
+          <w:sz w:val="20"/>
+          <w:szCs w:val="20"/>
           <w:lang w:val="en-US"/>
         </w:rPr>
-        <w:t>Intellij</w:t>
-      </w:r>
-      <w:proofErr w:type="spellEnd"/>
-      <w:r>
-        <w:rPr>
+        <w:t>ere sticking to a schedule. I attended all the group se</w:t>
+      </w:r>
+      <w:r>
+        <w:rPr>
+          <w:rFonts w:ascii="Arial" w:hAnsi="Arial" w:cs="Arial"/>
+          <w:color w:val="auto"/>
+          <w:sz w:val="20"/>
+          <w:szCs w:val="20"/>
           <w:lang w:val="en-US"/>
         </w:rPr>
+        <w:t>ssions, apart from the one when</w:t>
+      </w:r>
+      <w:r>
+        <w:rPr>
+          <w:rFonts w:ascii="Arial" w:hAnsi="Arial" w:cs="Arial"/>
+          <w:color w:val="auto"/>
+          <w:sz w:val="20"/>
+          <w:szCs w:val="20"/>
+          <w:lang w:val="en-US"/>
+        </w:rPr>
+        <w:t xml:space="preserve"> I was sick, and did my best to make the deadlines. I think I improved my scheduling a lot. I also learned a lot about working in a group and what I should do during group sessions, even though they are still beneath average. I also learned a lot abou</w:t>
+      </w:r>
+      <w:r>
+        <w:rPr>
+          <w:rFonts w:ascii="Arial" w:hAnsi="Arial" w:cs="Arial"/>
+          <w:color w:val="auto"/>
+          <w:sz w:val="20"/>
+          <w:szCs w:val="20"/>
+          <w:lang w:val="en-US"/>
+        </w:rPr>
+        <w:t>t how to work with Git, Maven, Checkstyle and IntelliJ</w:t>
+      </w:r>
+      <w:r>
+        <w:rPr>
+          <w:rFonts w:ascii="Arial" w:hAnsi="Arial" w:cs="Arial"/>
+          <w:color w:val="auto"/>
+          <w:sz w:val="20"/>
+          <w:szCs w:val="20"/>
+          <w:lang w:val="en-US"/>
+        </w:rPr>
         <w:t>.</w:t>
       </w:r>
-      <w:bookmarkStart w:id="35" w:name="_GoBack"/>
+    </w:p>
+    <w:p>
+      <w:pPr>
+        <w:jc w:val="center"/>
+        <w:rPr>
+          <w:lang w:val="en-US"/>
+        </w:rPr>
+      </w:pPr>
+    </w:p>
+    <w:p>
+      <w:pPr>
+        <w:pStyle w:val="Kop3"/>
+        <w:jc w:val="center"/>
+        <w:rPr>
+          <w:lang w:val="en-GB"/>
+        </w:rPr>
+      </w:pPr>
+      <w:bookmarkStart w:id="35" w:name="_Toc4678526"/>
+      <w:r>
+        <w:rPr>
+          <w:lang w:val="en-GB"/>
+        </w:rPr>
+        <w:t>Weak points</w:t>
+      </w:r>
       <w:bookmarkEnd w:id="35"/>
     </w:p>
     <w:p>
       <w:pPr>
+        <w:rPr>
+          <w:rFonts w:ascii="Arial" w:hAnsi="Arial" w:cs="Arial"/>
+          <w:color w:val="auto"/>
+          <w:sz w:val="20"/>
+          <w:szCs w:val="20"/>
+          <w:lang w:val="en-US"/>
+        </w:rPr>
+      </w:pPr>
+      <w:r>
+        <w:rPr>
+          <w:rFonts w:ascii="Arial" w:hAnsi="Arial" w:cs="Arial"/>
+          <w:color w:val="auto"/>
+          <w:sz w:val="20"/>
+          <w:szCs w:val="20"/>
+          <w:lang w:val="en-US"/>
+        </w:rPr>
+        <w:t>One of my weak points was input. I found it difficult to contribute to the conversation during meetings and I have been trying to improve that by speaking up more. I didn’t expect that to be so difficult. I also should have taken more initiative.  I did all the tasks that my team members gave me but I didn’t think of many tasks myself which led to me having a low number of commits. I also should have asked the TA for help earlier with my technical difficulties. I coded less interesting things because of this than</w:t>
+      </w:r>
+      <w:r>
+        <w:rPr>
+          <w:rFonts w:ascii="Arial" w:hAnsi="Arial" w:cs="Arial"/>
+          <w:color w:val="auto"/>
+          <w:sz w:val="20"/>
+          <w:szCs w:val="20"/>
+          <w:lang w:val="en-US"/>
+        </w:rPr>
+        <w:t xml:space="preserve"> my peers which led me to have</w:t>
+      </w:r>
+      <w:r>
+        <w:rPr>
+          <w:rFonts w:ascii="Arial" w:hAnsi="Arial" w:cs="Arial"/>
+          <w:color w:val="auto"/>
+          <w:sz w:val="20"/>
+          <w:szCs w:val="20"/>
+          <w:lang w:val="en-US"/>
+        </w:rPr>
+        <w:t xml:space="preserve"> beneath average coding input.</w:t>
+      </w:r>
+    </w:p>
+    <w:p>
+      <w:pPr>
+        <w:rPr>
+          <w:lang w:val="en-US"/>
+        </w:rPr>
+      </w:pPr>
+    </w:p>
+    <w:p>
+      <w:pPr>
+        <w:pStyle w:val="Kop3"/>
         <w:jc w:val="center"/>
         <w:rPr>
+          <w:lang w:val="en-GB"/>
+        </w:rPr>
+      </w:pPr>
+      <w:bookmarkStart w:id="36" w:name="_Toc4678527"/>
+      <w:r>
+        <w:rPr>
+          <w:lang w:val="en-GB"/>
+        </w:rPr>
+        <w:t>Conflicts</w:t>
+      </w:r>
+      <w:bookmarkEnd w:id="36"/>
+    </w:p>
+    <w:p>
+      <w:pPr>
+        <w:rPr>
+          <w:rFonts w:ascii="Arial" w:hAnsi="Arial" w:cs="Arial"/>
+          <w:color w:val="auto"/>
+          <w:sz w:val="20"/>
+          <w:szCs w:val="20"/>
           <w:lang w:val="en-US"/>
         </w:rPr>
       </w:pPr>
-    </w:p>
-    <w:p>
-      <w:pPr>
-        <w:pStyle w:val="Heading3"/>
+      <w:r>
+        <w:rPr>
+          <w:rFonts w:ascii="Arial" w:hAnsi="Arial" w:cs="Arial"/>
+          <w:color w:val="auto"/>
+          <w:sz w:val="20"/>
+          <w:szCs w:val="20"/>
+          <w:lang w:val="en-US"/>
+        </w:rPr>
+        <w:t>I don’t think we had any big conflicts as a team and I think this shows that we were all</w:t>
+      </w:r>
+      <w:r>
+        <w:rPr>
+          <w:rFonts w:ascii="Arial" w:hAnsi="Arial" w:cs="Arial"/>
+          <w:color w:val="auto"/>
+          <w:sz w:val="20"/>
+          <w:szCs w:val="20"/>
+          <w:lang w:val="en-US"/>
+        </w:rPr>
+        <w:t xml:space="preserve"> on the same page and</w:t>
+      </w:r>
+      <w:r>
+        <w:rPr>
+          <w:rFonts w:ascii="Arial" w:hAnsi="Arial" w:cs="Arial"/>
+          <w:color w:val="auto"/>
+          <w:sz w:val="20"/>
+          <w:szCs w:val="20"/>
+          <w:lang w:val="en-US"/>
+        </w:rPr>
+        <w:t xml:space="preserve"> that nobody in our team was intentionally doing something wr</w:t>
+      </w:r>
+      <w:r>
+        <w:rPr>
+          <w:rFonts w:ascii="Arial" w:hAnsi="Arial" w:cs="Arial"/>
+          <w:color w:val="auto"/>
+          <w:sz w:val="20"/>
+          <w:szCs w:val="20"/>
+          <w:lang w:val="en-US"/>
+        </w:rPr>
+        <w:t>ong. I didn’t speak up enough during</w:t>
+      </w:r>
+      <w:r>
+        <w:rPr>
+          <w:rFonts w:ascii="Arial" w:hAnsi="Arial" w:cs="Arial"/>
+          <w:color w:val="auto"/>
+          <w:sz w:val="20"/>
+          <w:szCs w:val="20"/>
+          <w:lang w:val="en-US"/>
+        </w:rPr>
+        <w:t xml:space="preserve"> the beginning of our project and in the week 5 peer review thing everyone said I should speak up more and that has helped me with trying to improve my communication skills. I don’t have any big problems with any of my teammates.</w:t>
+      </w:r>
+    </w:p>
+    <w:p>
+      <w:pPr>
+        <w:rPr>
+          <w:lang w:val="en-US"/>
+        </w:rPr>
+      </w:pPr>
+    </w:p>
+    <w:p>
+      <w:pPr>
+        <w:pStyle w:val="Kop2"/>
         <w:jc w:val="center"/>
         <w:rPr>
           <w:lang w:val="en-GB"/>
         </w:rPr>
       </w:pPr>
-      <w:bookmarkStart w:id="36" w:name="_Toc4678526"/>
+      <w:bookmarkStart w:id="37" w:name="_Toc4678528"/>
+      <w:r>
+        <w:rPr>
+          <w:lang w:val="en-GB"/>
+        </w:rPr>
+        <w:t>Ardy Zwanenburg</w:t>
+      </w:r>
+      <w:bookmarkEnd w:id="37"/>
+    </w:p>
+    <w:p>
+      <w:pPr>
+        <w:pStyle w:val="Kop3"/>
+        <w:jc w:val="center"/>
+        <w:rPr>
+          <w:lang w:val="en-GB"/>
+        </w:rPr>
+      </w:pPr>
+      <w:bookmarkStart w:id="38" w:name="_Toc4678529"/>
+      <w:r>
+        <w:rPr>
+          <w:lang w:val="en-GB"/>
+        </w:rPr>
+        <w:t>Strong points</w:t>
+      </w:r>
+      <w:bookmarkEnd w:id="38"/>
+    </w:p>
+    <w:p>
+      <w:pPr>
+        <w:rPr>
+          <w:rFonts w:ascii="Arial" w:hAnsi="Arial" w:cs="Arial"/>
+          <w:color w:val="auto"/>
+          <w:sz w:val="20"/>
+          <w:szCs w:val="20"/>
+          <w:lang w:val="en-GB"/>
+        </w:rPr>
+      </w:pPr>
+      <w:r>
+        <w:rPr>
+          <w:rFonts w:ascii="Arial" w:hAnsi="Arial" w:cs="Arial"/>
+          <w:color w:val="auto"/>
+          <w:sz w:val="20"/>
+          <w:szCs w:val="20"/>
+          <w:lang w:val="en-GB"/>
+        </w:rPr>
+        <w:t>After this project</w:t>
+      </w:r>
+      <w:r>
+        <w:rPr>
+          <w:rFonts w:ascii="Arial" w:hAnsi="Arial" w:cs="Arial"/>
+          <w:color w:val="auto"/>
+          <w:sz w:val="20"/>
+          <w:szCs w:val="20"/>
+          <w:lang w:val="en-GB"/>
+        </w:rPr>
+        <w:t>,</w:t>
+      </w:r>
+      <w:r>
+        <w:rPr>
+          <w:rFonts w:ascii="Arial" w:hAnsi="Arial" w:cs="Arial"/>
+          <w:color w:val="auto"/>
+          <w:sz w:val="20"/>
+          <w:szCs w:val="20"/>
+          <w:lang w:val="en-GB"/>
+        </w:rPr>
+        <w:t xml:space="preserve"> I can proudly say:</w:t>
+      </w:r>
+      <w:r>
+        <w:rPr>
+          <w:rFonts w:ascii="Arial" w:hAnsi="Arial" w:cs="Arial"/>
+          <w:color w:val="auto"/>
+          <w:sz w:val="20"/>
+          <w:szCs w:val="20"/>
+          <w:lang w:val="en-GB"/>
+        </w:rPr>
+        <w:t xml:space="preserve"> “I survived Git</w:t>
+      </w:r>
+      <w:r>
+        <w:rPr>
+          <w:rFonts w:ascii="Arial" w:hAnsi="Arial" w:cs="Arial"/>
+          <w:color w:val="auto"/>
+          <w:sz w:val="20"/>
+          <w:szCs w:val="20"/>
+          <w:lang w:val="en-GB"/>
+        </w:rPr>
+        <w:t>”. After strugg</w:t>
+      </w:r>
+      <w:r>
+        <w:rPr>
+          <w:rFonts w:ascii="Arial" w:hAnsi="Arial" w:cs="Arial"/>
+          <w:color w:val="auto"/>
+          <w:sz w:val="20"/>
+          <w:szCs w:val="20"/>
+          <w:lang w:val="en-GB"/>
+        </w:rPr>
+        <w:t>ling with understanding what Git</w:t>
+      </w:r>
+      <w:r>
+        <w:rPr>
+          <w:rFonts w:ascii="Arial" w:hAnsi="Arial" w:cs="Arial"/>
+          <w:color w:val="auto"/>
+          <w:sz w:val="20"/>
+          <w:szCs w:val="20"/>
+          <w:lang w:val="en-GB"/>
+        </w:rPr>
+        <w:t xml:space="preserve"> is, how it works and how to use </w:t>
+      </w:r>
+      <w:r>
+        <w:rPr>
+          <w:rFonts w:ascii="Arial" w:hAnsi="Arial" w:cs="Arial"/>
+          <w:color w:val="auto"/>
+          <w:sz w:val="20"/>
+          <w:szCs w:val="20"/>
+          <w:lang w:val="en-GB"/>
+        </w:rPr>
+        <w:t>it, it has proven to me that Git</w:t>
+      </w:r>
+      <w:r>
+        <w:rPr>
+          <w:rFonts w:ascii="Arial" w:hAnsi="Arial" w:cs="Arial"/>
+          <w:color w:val="auto"/>
+          <w:sz w:val="20"/>
+          <w:szCs w:val="20"/>
+          <w:lang w:val="en-GB"/>
+        </w:rPr>
+        <w:t xml:space="preserve"> is a good tool for team projects and I am really h</w:t>
+      </w:r>
+      <w:r>
+        <w:rPr>
+          <w:rFonts w:ascii="Arial" w:hAnsi="Arial" w:cs="Arial"/>
+          <w:color w:val="auto"/>
+          <w:sz w:val="20"/>
+          <w:szCs w:val="20"/>
+          <w:lang w:val="en-GB"/>
+        </w:rPr>
+        <w:t>appy that I now can say that Git</w:t>
+      </w:r>
+      <w:r>
+        <w:rPr>
+          <w:rFonts w:ascii="Arial" w:hAnsi="Arial" w:cs="Arial"/>
+          <w:color w:val="auto"/>
+          <w:sz w:val="20"/>
+          <w:szCs w:val="20"/>
+          <w:lang w:val="en-GB"/>
+        </w:rPr>
+        <w:t xml:space="preserve"> is one of my stronger points. Still can improve on it by committing more and have a better look at others their merge requests, but that can still be learned in further projects. Starting this project I also learned a lot about JFrames. How to create a JFrame and implement functionality to it. And to end one of my stronger points is now getting a problem before me and just work in a solving process to solve the problem</w:t>
+      </w:r>
+      <w:r>
+        <w:rPr>
+          <w:rFonts w:ascii="Arial" w:hAnsi="Arial" w:cs="Arial"/>
+          <w:color w:val="auto"/>
+          <w:sz w:val="20"/>
+          <w:szCs w:val="20"/>
+          <w:lang w:val="en-GB"/>
+        </w:rPr>
+        <w:t xml:space="preserve"> and also look further than just</w:t>
+      </w:r>
+      <w:r>
+        <w:rPr>
+          <w:rFonts w:ascii="Arial" w:hAnsi="Arial" w:cs="Arial"/>
+          <w:color w:val="auto"/>
+          <w:sz w:val="20"/>
+          <w:szCs w:val="20"/>
+          <w:lang w:val="en-GB"/>
+        </w:rPr>
+        <w:t xml:space="preserve"> solving it. Also making sure that your solution does not give any problems somewhere later in time. </w:t>
+      </w:r>
+    </w:p>
+    <w:p>
+      <w:pPr>
+        <w:pStyle w:val="Kop3"/>
+        <w:jc w:val="center"/>
+        <w:rPr>
+          <w:lang w:val="en-GB"/>
+        </w:rPr>
+      </w:pPr>
+      <w:bookmarkStart w:id="39" w:name="_Toc4678530"/>
       <w:r>
         <w:rPr>
           <w:lang w:val="en-GB"/>
         </w:rPr>
         <w:t>Weak points</w:t>
       </w:r>
-      <w:bookmarkEnd w:id="36"/>
-    </w:p>
-    <w:p>
-      <w:pPr>
-        <w:rPr>
-          <w:lang w:val="en-US"/>
-        </w:rPr>
-      </w:pPr>
-      <w:r>
-        <w:rPr>
-          <w:lang w:val="en-US"/>
-        </w:rPr>
-        <w:t>One of my weak points was input. I found it difficult to contribute to the conversation during meetings and I have been trying to improve that by speaking up more. I didn’t expect that to be so difficult. I also should have taken more initiative.  I did all the tasks that my team members gave me but I didn’t think of many tasks myself which led to me having a low number of commits. I also should have asked the TA for help earlier with my technical difficulties. I coded less interesting things because of this than my peers which led me to having beneath average coding input.</w:t>
-      </w:r>
-    </w:p>
-    <w:p>
-      <w:pPr>
-        <w:rPr>
-          <w:lang w:val="en-US"/>
-        </w:rPr>
-      </w:pPr>
-    </w:p>
-    <w:p>
-      <w:pPr>
-        <w:pStyle w:val="Heading3"/>
+      <w:bookmarkEnd w:id="39"/>
+    </w:p>
+    <w:p>
+      <w:pPr>
+        <w:rPr>
+          <w:rFonts w:ascii="Arial" w:hAnsi="Arial" w:cs="Arial"/>
+          <w:color w:val="auto"/>
+          <w:sz w:val="20"/>
+          <w:szCs w:val="20"/>
+          <w:lang w:val="en-GB"/>
+        </w:rPr>
+      </w:pPr>
+      <w:r>
+        <w:rPr>
+          <w:rFonts w:ascii="Arial" w:hAnsi="Arial" w:cs="Arial"/>
+          <w:color w:val="auto"/>
+          <w:sz w:val="20"/>
+          <w:szCs w:val="20"/>
+          <w:lang w:val="en-GB"/>
+        </w:rPr>
+        <w:t>I still think communication is still one of my weak points. I am a person that is more</w:t>
+      </w:r>
+      <w:r>
+        <w:rPr>
+          <w:rFonts w:ascii="Arial" w:hAnsi="Arial" w:cs="Arial"/>
+          <w:color w:val="auto"/>
+          <w:sz w:val="20"/>
+          <w:szCs w:val="20"/>
+          <w:lang w:val="en-GB"/>
+        </w:rPr>
+        <w:t xml:space="preserve"> of </w:t>
+      </w:r>
+      <w:r>
+        <w:rPr>
+          <w:rFonts w:ascii="Arial" w:hAnsi="Arial" w:cs="Arial"/>
+          <w:color w:val="auto"/>
+          <w:sz w:val="20"/>
+          <w:szCs w:val="20"/>
+          <w:lang w:val="en-GB"/>
+        </w:rPr>
+        <w:t xml:space="preserve"> a planner and makes sure that he can go to bed before a deadline instead of working on it until one minute before the deadline and in this group there are more people who are more saving their work until the last moment and that gives conflicts. Especially when I need something from someone else or someone needs my help, but saves it for the last moment just before the deadline. I think I should be more aware of this and sometimes stay up later for those questions. </w:t>
+      </w:r>
+      <w:r>
+        <w:rPr>
+          <w:rFonts w:ascii="Arial" w:hAnsi="Arial" w:cs="Arial"/>
+          <w:color w:val="auto"/>
+          <w:sz w:val="20"/>
+          <w:szCs w:val="20"/>
+          <w:lang w:val="en-GB"/>
+        </w:rPr>
+        <w:t xml:space="preserve">It is also sometimes hard to stay </w:t>
+      </w:r>
+      <w:r>
+        <w:rPr>
+          <w:rFonts w:ascii="Arial" w:hAnsi="Arial" w:cs="Arial"/>
+          <w:color w:val="auto"/>
+          <w:sz w:val="20"/>
+          <w:szCs w:val="20"/>
+          <w:lang w:val="en-GB"/>
+        </w:rPr>
+        <w:t>of others work. The</w:t>
+      </w:r>
+      <w:r>
+        <w:rPr>
+          <w:rFonts w:ascii="Arial" w:hAnsi="Arial" w:cs="Arial"/>
+          <w:color w:val="auto"/>
+          <w:sz w:val="20"/>
+          <w:szCs w:val="20"/>
+          <w:lang w:val="en-GB"/>
+        </w:rPr>
+        <w:t xml:space="preserve">n I see nothing </w:t>
+      </w:r>
+      <w:r>
+        <w:rPr>
+          <w:rFonts w:ascii="Arial" w:hAnsi="Arial" w:cs="Arial"/>
+          <w:color w:val="auto"/>
+          <w:sz w:val="20"/>
+          <w:szCs w:val="20"/>
+          <w:lang w:val="en-GB"/>
+        </w:rPr>
+        <w:t xml:space="preserve">is </w:t>
+      </w:r>
+      <w:r>
+        <w:rPr>
+          <w:rFonts w:ascii="Arial" w:hAnsi="Arial" w:cs="Arial"/>
+          <w:color w:val="auto"/>
+          <w:sz w:val="20"/>
+          <w:szCs w:val="20"/>
+          <w:lang w:val="en-GB"/>
+        </w:rPr>
+        <w:t>happen</w:t>
+      </w:r>
+      <w:r>
+        <w:rPr>
+          <w:rFonts w:ascii="Arial" w:hAnsi="Arial" w:cs="Arial"/>
+          <w:color w:val="auto"/>
+          <w:sz w:val="20"/>
+          <w:szCs w:val="20"/>
+          <w:lang w:val="en-GB"/>
+        </w:rPr>
+        <w:t>ing</w:t>
+      </w:r>
+      <w:r>
+        <w:rPr>
+          <w:rFonts w:ascii="Arial" w:hAnsi="Arial" w:cs="Arial"/>
+          <w:color w:val="auto"/>
+          <w:sz w:val="20"/>
+          <w:szCs w:val="20"/>
+          <w:lang w:val="en-GB"/>
+        </w:rPr>
+        <w:t xml:space="preserve"> and ask if they can do </w:t>
+      </w:r>
+      <w:r>
+        <w:rPr>
+          <w:rFonts w:ascii="Arial" w:hAnsi="Arial" w:cs="Arial"/>
+          <w:color w:val="auto"/>
+          <w:sz w:val="20"/>
+          <w:szCs w:val="20"/>
+          <w:lang w:val="en-GB"/>
+        </w:rPr>
+        <w:t>it and end up doing it myself</w:t>
+      </w:r>
+      <w:r>
+        <w:rPr>
+          <w:rFonts w:ascii="Arial" w:hAnsi="Arial" w:cs="Arial"/>
+          <w:color w:val="auto"/>
+          <w:sz w:val="20"/>
+          <w:szCs w:val="20"/>
+          <w:lang w:val="en-GB"/>
+        </w:rPr>
+        <w:t xml:space="preserve"> because I was already working on a different part of it. </w:t>
+      </w:r>
+    </w:p>
+    <w:p>
+      <w:pPr>
+        <w:pStyle w:val="Kop3"/>
         <w:jc w:val="center"/>
         <w:rPr>
           <w:lang w:val="en-GB"/>
         </w:rPr>
       </w:pPr>
-      <w:bookmarkStart w:id="37" w:name="_Toc4678527"/>
+      <w:bookmarkStart w:id="40" w:name="_Toc4678531"/>
       <w:r>
         <w:rPr>
           <w:lang w:val="en-GB"/>
         </w:rPr>
         <w:t>Conflicts</w:t>
       </w:r>
-      <w:bookmarkEnd w:id="37"/>
-    </w:p>
-    <w:p>
-      <w:pPr>
-        <w:rPr>
-          <w:lang w:val="en-US"/>
-        </w:rPr>
-      </w:pPr>
-      <w:r>
-        <w:rPr>
-          <w:lang w:val="en-US"/>
-        </w:rPr>
-        <w:t>I don’t think we had any big conflicts as a team and I think this shows that we were all on the same page and this shows that nobody in our team was intentionally doing something wrong. I didn’t speak up enough in the beginning of our project and in the week 5 peer review thing everyone said I should speak up more and that has helped me with trying to improve my communication skills. I don’t have any big problems with any of my teammates.</w:t>
-      </w:r>
-    </w:p>
-    <w:p>
-      <w:pPr>
-        <w:rPr>
-          <w:lang w:val="en-US"/>
-        </w:rPr>
-      </w:pPr>
-    </w:p>
-    <w:p>
-      <w:pPr>
-        <w:pStyle w:val="Heading2"/>
+      <w:bookmarkEnd w:id="40"/>
+    </w:p>
+    <w:p>
+      <w:pPr>
+        <w:rPr>
+          <w:rFonts w:ascii="Arial" w:hAnsi="Arial" w:cs="Arial"/>
+          <w:color w:val="auto"/>
+          <w:sz w:val="20"/>
+          <w:szCs w:val="20"/>
+          <w:lang w:val="en-GB"/>
+        </w:rPr>
+      </w:pPr>
+      <w:r>
+        <w:rPr>
+          <w:rFonts w:ascii="Arial" w:hAnsi="Arial" w:cs="Arial"/>
+          <w:color w:val="auto"/>
+          <w:sz w:val="20"/>
+          <w:szCs w:val="20"/>
+          <w:lang w:val="en-GB"/>
+        </w:rPr>
+        <w:t>The</w:t>
+      </w:r>
+      <w:r>
+        <w:rPr>
+          <w:rFonts w:ascii="Arial" w:hAnsi="Arial" w:cs="Arial"/>
+          <w:color w:val="auto"/>
+          <w:sz w:val="20"/>
+          <w:szCs w:val="20"/>
+          <w:lang w:val="en-GB"/>
+        </w:rPr>
+        <w:t>re weren’t any</w:t>
+      </w:r>
+      <w:r>
+        <w:rPr>
+          <w:rFonts w:ascii="Arial" w:hAnsi="Arial" w:cs="Arial"/>
+          <w:color w:val="auto"/>
+          <w:sz w:val="20"/>
+          <w:szCs w:val="20"/>
+          <w:lang w:val="en-GB"/>
+        </w:rPr>
+        <w:t xml:space="preserve"> really big or nasty conflicts in our </w:t>
+      </w:r>
+      <w:r>
+        <w:rPr>
+          <w:rFonts w:ascii="Arial" w:hAnsi="Arial" w:cs="Arial"/>
+          <w:color w:val="auto"/>
+          <w:sz w:val="20"/>
+          <w:szCs w:val="20"/>
+          <w:lang w:val="en-GB"/>
+        </w:rPr>
+        <w:t xml:space="preserve">group. The only things were </w:t>
+      </w:r>
+      <w:r>
+        <w:rPr>
+          <w:rFonts w:ascii="Arial" w:hAnsi="Arial" w:cs="Arial"/>
+          <w:color w:val="auto"/>
+          <w:sz w:val="20"/>
+          <w:szCs w:val="20"/>
+          <w:lang w:val="en-GB"/>
+        </w:rPr>
+        <w:t xml:space="preserve"> discussion</w:t>
+      </w:r>
+      <w:r>
+        <w:rPr>
+          <w:rFonts w:ascii="Arial" w:hAnsi="Arial" w:cs="Arial"/>
+          <w:color w:val="auto"/>
+          <w:sz w:val="20"/>
+          <w:szCs w:val="20"/>
+          <w:lang w:val="en-GB"/>
+        </w:rPr>
+        <w:t>s</w:t>
+      </w:r>
+      <w:r>
+        <w:rPr>
+          <w:rFonts w:ascii="Arial" w:hAnsi="Arial" w:cs="Arial"/>
+          <w:color w:val="auto"/>
+          <w:sz w:val="20"/>
+          <w:szCs w:val="20"/>
+          <w:lang w:val="en-GB"/>
+        </w:rPr>
+        <w:t xml:space="preserve"> over small implementations. That for example I changed a constructor because it was easier to test, but turned out in someone else his code to start giving problems without really knowing why. </w:t>
+      </w:r>
+    </w:p>
+    <w:p>
+      <w:pPr>
+        <w:pStyle w:val="Kop2"/>
         <w:jc w:val="center"/>
         <w:rPr>
           <w:lang w:val="en-GB"/>
         </w:rPr>
       </w:pPr>
-      <w:bookmarkStart w:id="38" w:name="_Toc4678528"/>
-      <w:r>
-        <w:rPr>
-          <w:lang w:val="en-GB"/>
-        </w:rPr>
-        <w:t>Ardy Zwanenburg</w:t>
-      </w:r>
-      <w:bookmarkEnd w:id="38"/>
-    </w:p>
-    <w:p>
-      <w:pPr>
-        <w:pStyle w:val="Heading3"/>
-        <w:jc w:val="center"/>
-        <w:rPr>
-          <w:lang w:val="en-GB"/>
-        </w:rPr>
-      </w:pPr>
-      <w:bookmarkStart w:id="39" w:name="_Toc4678529"/>
-      <w:r>
-        <w:rPr>
-          <w:lang w:val="en-GB"/>
-        </w:rPr>
-        <w:t>Strong points</w:t>
-      </w:r>
-      <w:bookmarkEnd w:id="39"/>
-    </w:p>
-    <w:p>
-      <w:pPr>
-        <w:rPr>
-          <w:lang w:val="en-GB"/>
-        </w:rPr>
-      </w:pPr>
-      <w:r>
-        <w:rPr>
-          <w:lang w:val="en-GB"/>
-        </w:rPr>
-        <w:t xml:space="preserve">After this project I can proudly say: “I survived GIT”. After struggling with understanding what GIT is, how it works and how to use it, it has proven to me that GIT is a good tool for team projects and I am really happy that I now can say that GIT is one of my stronger points. Still can improve on it by committing more and have a better look at others their merge requests, but that can still be learned in further projects. Starting this project I also learned a lot about JFrames. How to create a JFrame and implement functionality to it. And to end one of my stronger points is now getting a problem before me and just work in a solving process to solve the problem and also look further than only solving it. Also making sure that your solution does not give any problems somewhere later in time. </w:t>
-      </w:r>
-    </w:p>
-    <w:p>
-      <w:pPr>
-        <w:pStyle w:val="Heading3"/>
-        <w:jc w:val="center"/>
-        <w:rPr>
-          <w:lang w:val="en-GB"/>
-        </w:rPr>
-      </w:pPr>
-      <w:bookmarkStart w:id="40" w:name="_Toc4678530"/>
-      <w:r>
-        <w:rPr>
-          <w:lang w:val="en-GB"/>
-        </w:rPr>
-        <w:t>Weak points</w:t>
-      </w:r>
-      <w:bookmarkEnd w:id="40"/>
-    </w:p>
-    <w:p>
-      <w:pPr>
-        <w:rPr>
-          <w:lang w:val="en-GB"/>
-        </w:rPr>
-      </w:pPr>
-      <w:r>
-        <w:rPr>
-          <w:lang w:val="en-GB"/>
-        </w:rPr>
-        <w:t xml:space="preserve">I still think communication is still one of my weak points. I am a person that is more a planner and makes sure that he can go to bed before a deadline instead of working on it until one minute before the deadline and in this group there are more people who are more saving their work until the last moment and that gives conflicts. Especially when I need something from someone else or someone needs my help, but saves it for the last moment just before the deadline. I think I should be more aware of this and sometimes stay up later for those questions. </w:t>
-      </w:r>
-      <w:r>
-        <w:rPr>
-          <w:lang w:val="en-GB"/>
-        </w:rPr>
-        <w:t xml:space="preserve">It is also sometimes hard to stay of others </w:t>
-      </w:r>
+      <w:bookmarkStart w:id="41" w:name="_Toc4678532"/>
       <w:r>
         <w:rPr>
           <w:lang w:val="en-GB"/>
         </w:rPr>
         <w:lastRenderedPageBreak/>
-        <w:t xml:space="preserve">work. Than I see nothing happen and ask if they can do and end up doing it myself, because I was already working on a different part of it. </w:t>
-      </w:r>
-    </w:p>
-    <w:p>
-      <w:pPr>
-        <w:pStyle w:val="Heading3"/>
-        <w:jc w:val="center"/>
-        <w:rPr>
-          <w:lang w:val="en-GB"/>
-        </w:rPr>
-      </w:pPr>
-      <w:bookmarkStart w:id="41" w:name="_Toc4678531"/>
-      <w:r>
-        <w:rPr>
-          <w:lang w:val="en-GB"/>
-        </w:rPr>
-        <w:t>Conflicts</w:t>
+        <w:t>Sources</w:t>
       </w:r>
       <w:bookmarkEnd w:id="41"/>
     </w:p>
     <w:p>
       <w:pPr>
-        <w:rPr>
-          <w:lang w:val="en-GB"/>
-        </w:rPr>
-      </w:pPr>
-      <w:r>
-        <w:rPr>
-          <w:lang w:val="en-GB"/>
-        </w:rPr>
-        <w:t xml:space="preserve">The were not really big or nasty conflicts in our group. The only things were like discussion over small implementations. That for example I changed a constructor because it was easier to test, but turned out in someone else his code to start giving problems without really knowing why. </w:t>
-      </w:r>
-    </w:p>
-    <w:p>
-      <w:pPr>
-        <w:pStyle w:val="Heading2"/>
-        <w:jc w:val="center"/>
-        <w:rPr>
-          <w:lang w:val="en-GB"/>
-        </w:rPr>
-      </w:pPr>
-      <w:bookmarkStart w:id="42" w:name="_Toc4678532"/>
-      <w:r>
-        <w:rPr>
-          <w:lang w:val="en-GB"/>
-        </w:rPr>
-        <w:t>Sources</w:t>
-      </w:r>
-      <w:bookmarkEnd w:id="42"/>
-    </w:p>
-    <w:p>
-      <w:pPr>
-        <w:pStyle w:val="ListParagraph"/>
+        <w:pStyle w:val="Lijstalinea"/>
         <w:numPr>
           <w:ilvl w:val="0"/>
           <w:numId w:val="18"/>
@@ -5413,7 +5905,7 @@
     </w:p>
     <w:p>
       <w:pPr>
-        <w:pStyle w:val="ListParagraph"/>
+        <w:pStyle w:val="Lijstalinea"/>
         <w:numPr>
           <w:ilvl w:val="0"/>
           <w:numId w:val="18"/>
@@ -5439,7 +5931,7 @@
     </w:p>
     <w:p>
       <w:pPr>
-        <w:pStyle w:val="ListParagraph"/>
+        <w:pStyle w:val="Lijstalinea"/>
         <w:numPr>
           <w:ilvl w:val="0"/>
           <w:numId w:val="18"/>
@@ -5488,7 +5980,7 @@
     </w:p>
     <w:p>
       <w:pPr>
-        <w:pStyle w:val="FootnoteText"/>
+        <w:pStyle w:val="Voetnoottekst"/>
         <w:numPr>
           <w:ilvl w:val="0"/>
           <w:numId w:val="18"/>
@@ -5512,7 +6004,7 @@
     </w:p>
     <w:p>
       <w:pPr>
-        <w:pStyle w:val="FootnoteText"/>
+        <w:pStyle w:val="Voetnoottekst"/>
         <w:ind w:left="720"/>
         <w:rPr>
           <w:color w:val="auto"/>
@@ -5522,25 +6014,27 @@
     </w:p>
     <w:p>
       <w:pPr>
-        <w:pStyle w:val="ListParagraph"/>
-        <w:rPr>
-          <w:lang w:val="en-GB"/>
-        </w:rPr>
-      </w:pPr>
-    </w:p>
-    <w:p>
-      <w:pPr>
-        <w:rPr>
-          <w:lang w:val="en-GB"/>
-        </w:rPr>
-      </w:pPr>
-    </w:p>
-    <w:p>
-      <w:pPr>
-        <w:rPr>
-          <w:lang w:val="en-GB"/>
-        </w:rPr>
-      </w:pPr>
+        <w:pStyle w:val="Lijstalinea"/>
+        <w:rPr>
+          <w:lang w:val="en-GB"/>
+        </w:rPr>
+      </w:pPr>
+    </w:p>
+    <w:p>
+      <w:pPr>
+        <w:rPr>
+          <w:lang w:val="en-GB"/>
+        </w:rPr>
+      </w:pPr>
+    </w:p>
+    <w:p>
+      <w:pPr>
+        <w:rPr>
+          <w:lang w:val="en-GB"/>
+        </w:rPr>
+      </w:pPr>
+      <w:bookmarkStart w:id="42" w:name="_GoBack"/>
+      <w:bookmarkEnd w:id="42"/>
     </w:p>
     <w:sectPr>
       <w:footerReference w:type="default" r:id="rId9"/>
@@ -5556,7 +6050,7 @@
 </file>
 
 <file path=word/endnotes.xml><?xml version="1.0" encoding="utf-8"?>
-<w:endnotes xmlns:wpc="http://schemas.microsoft.com/office/word/2010/wordprocessingCanvas" xmlns:cx="http://schemas.microsoft.com/office/drawing/2014/chartex" xmlns:cx1="http://schemas.microsoft.com/office/drawing/2015/9/8/chartex" xmlns:cx2="http://schemas.microsoft.com/office/drawing/2015/10/21/chartex" xmlns:cx3="http://schemas.microsoft.com/office/drawing/2016/5/9/chartex" xmlns:cx4="http://schemas.microsoft.com/office/drawing/2016/5/10/chartex" xmlns:cx5="http://schemas.microsoft.com/office/drawing/2016/5/11/chartex" xmlns:cx6="http://schemas.microsoft.com/office/drawing/2016/5/12/chartex" xmlns:cx7="http://schemas.microsoft.com/office/drawing/2016/5/13/chartex" xmlns:cx8="http://schemas.microsoft.com/office/drawing/2016/5/14/chartex" xmlns:mc="http://schemas.openxmlformats.org/markup-compatibility/2006" xmlns:aink="http://schemas.microsoft.com/office/drawing/2016/ink" xmlns:am3d="http://schemas.microsoft.com/office/drawing/2017/model3d" xmlns:o="urn:schemas-microsoft-com:office:office" xmlns:r="http://schemas.openxmlformats.org/officeDocument/2006/relationships" xmlns:m="http://schemas.openxmlformats.org/officeDocument/2006/math" xmlns:v="urn:schemas-microsoft-com:vml" xmlns:wp14="http://schemas.microsoft.com/office/word/2010/wordprocessingDrawing" xmlns:wp="http://schemas.openxmlformats.org/drawingml/2006/wordprocessingDrawing" xmlns:w10="urn:schemas-microsoft-com:office:word" xmlns:w="http://schemas.openxmlformats.org/wordprocessingml/2006/main" xmlns:w14="http://schemas.microsoft.com/office/word/2010/wordml" xmlns:w15="http://schemas.microsoft.com/office/word/2012/wordml" xmlns:w16cid="http://schemas.microsoft.com/office/word/2016/wordml/cid" xmlns:w16se="http://schemas.microsoft.com/office/word/2015/wordml/symex" xmlns:wpg="http://schemas.microsoft.com/office/word/2010/wordprocessingGroup" xmlns:wpi="http://schemas.microsoft.com/office/word/2010/wordprocessingInk" xmlns:wne="http://schemas.microsoft.com/office/word/2006/wordml" xmlns:wps="http://schemas.microsoft.com/office/word/2010/wordprocessingShape" mc:Ignorable="w14 w15 w16se w16cid wp14">
+<w:endnotes xmlns:wpc="http://schemas.microsoft.com/office/word/2010/wordprocessingCanvas" xmlns:mc="http://schemas.openxmlformats.org/markup-compatibility/2006" xmlns:o="urn:schemas-microsoft-com:office:office" xmlns:r="http://schemas.openxmlformats.org/officeDocument/2006/relationships" xmlns:m="http://schemas.openxmlformats.org/officeDocument/2006/math" xmlns:v="urn:schemas-microsoft-com:vml" xmlns:wp14="http://schemas.microsoft.com/office/word/2010/wordprocessingDrawing" xmlns:wp="http://schemas.openxmlformats.org/drawingml/2006/wordprocessingDrawing" xmlns:w10="urn:schemas-microsoft-com:office:word" xmlns:w="http://schemas.openxmlformats.org/wordprocessingml/2006/main" xmlns:w14="http://schemas.microsoft.com/office/word/2010/wordml" xmlns:w15="http://schemas.microsoft.com/office/word/2012/wordml" xmlns:wpg="http://schemas.microsoft.com/office/word/2010/wordprocessingGroup" xmlns:wpi="http://schemas.microsoft.com/office/word/2010/wordprocessingInk" xmlns:wne="http://schemas.microsoft.com/office/word/2006/wordml" xmlns:wps="http://schemas.microsoft.com/office/word/2010/wordprocessingShape" mc:Ignorable="w14 w15 wp14">
   <w:endnote w:type="separator" w:id="-1">
     <w:p>
       <w:pPr>
@@ -5581,10 +6075,10 @@
 </file>
 
 <file path=word/footer1.xml><?xml version="1.0" encoding="utf-8"?>
-<w:ftr xmlns:wpc="http://schemas.microsoft.com/office/word/2010/wordprocessingCanvas" xmlns:cx="http://schemas.microsoft.com/office/drawing/2014/chartex" xmlns:cx1="http://schemas.microsoft.com/office/drawing/2015/9/8/chartex" xmlns:cx2="http://schemas.microsoft.com/office/drawing/2015/10/21/chartex" xmlns:cx3="http://schemas.microsoft.com/office/drawing/2016/5/9/chartex" xmlns:cx4="http://schemas.microsoft.com/office/drawing/2016/5/10/chartex" xmlns:cx5="http://schemas.microsoft.com/office/drawing/2016/5/11/chartex" xmlns:cx6="http://schemas.microsoft.com/office/drawing/2016/5/12/chartex" xmlns:cx7="http://schemas.microsoft.com/office/drawing/2016/5/13/chartex" xmlns:cx8="http://schemas.microsoft.com/office/drawing/2016/5/14/chartex" xmlns:mc="http://schemas.openxmlformats.org/markup-compatibility/2006" xmlns:aink="http://schemas.microsoft.com/office/drawing/2016/ink" xmlns:am3d="http://schemas.microsoft.com/office/drawing/2017/model3d" xmlns:o="urn:schemas-microsoft-com:office:office" xmlns:r="http://schemas.openxmlformats.org/officeDocument/2006/relationships" xmlns:m="http://schemas.openxmlformats.org/officeDocument/2006/math" xmlns:v="urn:schemas-microsoft-com:vml" xmlns:wp14="http://schemas.microsoft.com/office/word/2010/wordprocessingDrawing" xmlns:wp="http://schemas.openxmlformats.org/drawingml/2006/wordprocessingDrawing" xmlns:w10="urn:schemas-microsoft-com:office:word" xmlns:w="http://schemas.openxmlformats.org/wordprocessingml/2006/main" xmlns:w14="http://schemas.microsoft.com/office/word/2010/wordml" xmlns:w15="http://schemas.microsoft.com/office/word/2012/wordml" xmlns:w16cid="http://schemas.microsoft.com/office/word/2016/wordml/cid" xmlns:w16se="http://schemas.microsoft.com/office/word/2015/wordml/symex" xmlns:wpg="http://schemas.microsoft.com/office/word/2010/wordprocessingGroup" xmlns:wpi="http://schemas.microsoft.com/office/word/2010/wordprocessingInk" xmlns:wne="http://schemas.microsoft.com/office/word/2006/wordml" xmlns:wps="http://schemas.microsoft.com/office/word/2010/wordprocessingShape" mc:Ignorable="w14 w15 w16se w16cid wp14">
+<w:ftr xmlns:wpc="http://schemas.microsoft.com/office/word/2010/wordprocessingCanvas" xmlns:mc="http://schemas.openxmlformats.org/markup-compatibility/2006" xmlns:o="urn:schemas-microsoft-com:office:office" xmlns:r="http://schemas.openxmlformats.org/officeDocument/2006/relationships" xmlns:m="http://schemas.openxmlformats.org/officeDocument/2006/math" xmlns:v="urn:schemas-microsoft-com:vml" xmlns:wp14="http://schemas.microsoft.com/office/word/2010/wordprocessingDrawing" xmlns:wp="http://schemas.openxmlformats.org/drawingml/2006/wordprocessingDrawing" xmlns:w10="urn:schemas-microsoft-com:office:word" xmlns:w="http://schemas.openxmlformats.org/wordprocessingml/2006/main" xmlns:w14="http://schemas.microsoft.com/office/word/2010/wordml" xmlns:w15="http://schemas.microsoft.com/office/word/2012/wordml" xmlns:wpg="http://schemas.microsoft.com/office/word/2010/wordprocessingGroup" xmlns:wpi="http://schemas.microsoft.com/office/word/2010/wordprocessingInk" xmlns:wne="http://schemas.microsoft.com/office/word/2006/wordml" xmlns:wps="http://schemas.microsoft.com/office/word/2010/wordprocessingShape" mc:Ignorable="w14 w15 wp14">
   <w:p>
     <w:pPr>
-      <w:pStyle w:val="Footer"/>
+      <w:pStyle w:val="Voettekst"/>
     </w:pPr>
     <w:r>
       <w:rPr>
@@ -5615,7 +6109,7 @@
         <w:noProof/>
         <w:lang w:bidi="nl-NL"/>
       </w:rPr>
-      <w:t>1</w:t>
+      <w:t>7</w:t>
     </w:r>
     <w:r>
       <w:rPr>
@@ -5628,7 +6122,7 @@
 </file>
 
 <file path=word/footnotes.xml><?xml version="1.0" encoding="utf-8"?>
-<w:footnotes xmlns:wpc="http://schemas.microsoft.com/office/word/2010/wordprocessingCanvas" xmlns:cx="http://schemas.microsoft.com/office/drawing/2014/chartex" xmlns:cx1="http://schemas.microsoft.com/office/drawing/2015/9/8/chartex" xmlns:cx2="http://schemas.microsoft.com/office/drawing/2015/10/21/chartex" xmlns:cx3="http://schemas.microsoft.com/office/drawing/2016/5/9/chartex" xmlns:cx4="http://schemas.microsoft.com/office/drawing/2016/5/10/chartex" xmlns:cx5="http://schemas.microsoft.com/office/drawing/2016/5/11/chartex" xmlns:cx6="http://schemas.microsoft.com/office/drawing/2016/5/12/chartex" xmlns:cx7="http://schemas.microsoft.com/office/drawing/2016/5/13/chartex" xmlns:cx8="http://schemas.microsoft.com/office/drawing/2016/5/14/chartex" xmlns:mc="http://schemas.openxmlformats.org/markup-compatibility/2006" xmlns:aink="http://schemas.microsoft.com/office/drawing/2016/ink" xmlns:am3d="http://schemas.microsoft.com/office/drawing/2017/model3d" xmlns:o="urn:schemas-microsoft-com:office:office" xmlns:r="http://schemas.openxmlformats.org/officeDocument/2006/relationships" xmlns:m="http://schemas.openxmlformats.org/officeDocument/2006/math" xmlns:v="urn:schemas-microsoft-com:vml" xmlns:wp14="http://schemas.microsoft.com/office/word/2010/wordprocessingDrawing" xmlns:wp="http://schemas.openxmlformats.org/drawingml/2006/wordprocessingDrawing" xmlns:w10="urn:schemas-microsoft-com:office:word" xmlns:w="http://schemas.openxmlformats.org/wordprocessingml/2006/main" xmlns:w14="http://schemas.microsoft.com/office/word/2010/wordml" xmlns:w15="http://schemas.microsoft.com/office/word/2012/wordml" xmlns:w16cid="http://schemas.microsoft.com/office/word/2016/wordml/cid" xmlns:w16se="http://schemas.microsoft.com/office/word/2015/wordml/symex" xmlns:wpg="http://schemas.microsoft.com/office/word/2010/wordprocessingGroup" xmlns:wpi="http://schemas.microsoft.com/office/word/2010/wordprocessingInk" xmlns:wne="http://schemas.microsoft.com/office/word/2006/wordml" xmlns:wps="http://schemas.microsoft.com/office/word/2010/wordprocessingShape" mc:Ignorable="w14 w15 w16se w16cid wp14">
+<w:footnotes xmlns:wpc="http://schemas.microsoft.com/office/word/2010/wordprocessingCanvas" xmlns:mc="http://schemas.openxmlformats.org/markup-compatibility/2006" xmlns:o="urn:schemas-microsoft-com:office:office" xmlns:r="http://schemas.openxmlformats.org/officeDocument/2006/relationships" xmlns:m="http://schemas.openxmlformats.org/officeDocument/2006/math" xmlns:v="urn:schemas-microsoft-com:vml" xmlns:wp14="http://schemas.microsoft.com/office/word/2010/wordprocessingDrawing" xmlns:wp="http://schemas.openxmlformats.org/drawingml/2006/wordprocessingDrawing" xmlns:w10="urn:schemas-microsoft-com:office:word" xmlns:w="http://schemas.openxmlformats.org/wordprocessingml/2006/main" xmlns:w14="http://schemas.microsoft.com/office/word/2010/wordml" xmlns:w15="http://schemas.microsoft.com/office/word/2012/wordml" xmlns:wpg="http://schemas.microsoft.com/office/word/2010/wordprocessingGroup" xmlns:wpi="http://schemas.microsoft.com/office/word/2010/wordprocessingInk" xmlns:wne="http://schemas.microsoft.com/office/word/2006/wordml" xmlns:wps="http://schemas.microsoft.com/office/word/2010/wordprocessingShape" mc:Ignorable="w14 w15 wp14">
   <w:footnote w:type="separator" w:id="-1">
     <w:p>
       <w:pPr>
@@ -5652,7 +6146,7 @@
   <w:footnote w:id="1">
     <w:p>
       <w:pPr>
-        <w:pStyle w:val="FootnoteText"/>
+        <w:pStyle w:val="Voetnoottekst"/>
         <w:rPr>
           <w:color w:val="auto"/>
           <w:sz w:val="18"/>
@@ -5661,7 +6155,7 @@
       </w:pPr>
       <w:r>
         <w:rPr>
-          <w:rStyle w:val="FootnoteReference"/>
+          <w:rStyle w:val="Voetnootmarkering"/>
           <w:rFonts w:ascii="Arial" w:hAnsi="Arial" w:cs="Arial"/>
           <w:color w:val="auto"/>
           <w:sz w:val="18"/>
@@ -5751,14 +6245,14 @@
   <w:footnote w:id="2">
     <w:p>
       <w:pPr>
-        <w:pStyle w:val="FootnoteText"/>
-        <w:rPr>
-          <w:lang w:val="en-GB"/>
-        </w:rPr>
-      </w:pPr>
-      <w:r>
-        <w:rPr>
-          <w:rStyle w:val="FootnoteReference"/>
+        <w:pStyle w:val="Voetnoottekst"/>
+        <w:rPr>
+          <w:lang w:val="en-GB"/>
+        </w:rPr>
+      </w:pPr>
+      <w:r>
+        <w:rPr>
+          <w:rStyle w:val="Voetnootmarkering"/>
         </w:rPr>
         <w:footnoteRef/>
       </w:r>
@@ -5813,7 +6307,7 @@
   <w:footnote w:id="3">
     <w:p>
       <w:pPr>
-        <w:pStyle w:val="FootnoteText"/>
+        <w:pStyle w:val="Voetnoottekst"/>
         <w:rPr>
           <w:rFonts w:ascii="Arial" w:hAnsi="Arial" w:cs="Arial"/>
           <w:color w:val="auto"/>
@@ -5823,7 +6317,7 @@
       </w:pPr>
       <w:r>
         <w:rPr>
-          <w:rStyle w:val="FootnoteReference"/>
+          <w:rStyle w:val="Voetnootmarkering"/>
           <w:color w:val="auto"/>
         </w:rPr>
         <w:footnoteRef/>
@@ -5876,7 +6370,7 @@
     </w:p>
     <w:p>
       <w:pPr>
-        <w:pStyle w:val="FootnoteText"/>
+        <w:pStyle w:val="Voetnoottekst"/>
         <w:rPr>
           <w:color w:val="auto"/>
           <w:lang w:val="en-GB"/>
@@ -5887,15 +6381,15 @@
   <w:footnote w:id="4">
     <w:p>
       <w:pPr>
-        <w:pStyle w:val="FootnoteText"/>
-        <w:rPr>
-          <w:color w:val="auto"/>
-          <w:lang w:val="en-GB"/>
-        </w:rPr>
-      </w:pPr>
-      <w:r>
-        <w:rPr>
-          <w:rStyle w:val="FootnoteReference"/>
+        <w:pStyle w:val="Voetnoottekst"/>
+        <w:rPr>
+          <w:color w:val="auto"/>
+          <w:lang w:val="en-GB"/>
+        </w:rPr>
+      </w:pPr>
+      <w:r>
+        <w:rPr>
+          <w:rStyle w:val="Voetnootmarkering"/>
           <w:color w:val="auto"/>
         </w:rPr>
         <w:footnoteRef/>
@@ -5950,7 +6444,7 @@
   <w:footnote w:id="5">
     <w:p>
       <w:pPr>
-        <w:pStyle w:val="FootnoteText"/>
+        <w:pStyle w:val="Voetnoottekst"/>
         <w:rPr>
           <w:rFonts w:ascii="Arial" w:hAnsi="Arial" w:cs="Arial"/>
           <w:color w:val="auto"/>
@@ -5961,7 +6455,7 @@
       </w:pPr>
       <w:r>
         <w:rPr>
-          <w:rStyle w:val="FootnoteReference"/>
+          <w:rStyle w:val="Voetnootmarkering"/>
           <w:rFonts w:ascii="Arial" w:hAnsi="Arial" w:cs="Arial"/>
           <w:color w:val="auto"/>
           <w:sz w:val="18"/>
@@ -5984,7 +6478,7 @@
   <w:footnote w:id="6">
     <w:p>
       <w:pPr>
-        <w:pStyle w:val="FootnoteText"/>
+        <w:pStyle w:val="Voetnoottekst"/>
         <w:rPr>
           <w:rFonts w:ascii="Arial" w:hAnsi="Arial" w:cs="Arial"/>
           <w:color w:val="auto"/>
@@ -5995,7 +6489,7 @@
       </w:pPr>
       <w:r>
         <w:rPr>
-          <w:rStyle w:val="FootnoteReference"/>
+          <w:rStyle w:val="Voetnootmarkering"/>
           <w:rFonts w:ascii="Arial" w:hAnsi="Arial" w:cs="Arial"/>
           <w:color w:val="auto"/>
           <w:sz w:val="18"/>
@@ -6028,15 +6522,15 @@
   <w:footnote w:id="7">
     <w:p>
       <w:pPr>
-        <w:pStyle w:val="FootnoteText"/>
-        <w:rPr>
-          <w:rFonts w:ascii="Arial" w:hAnsi="Arial" w:cs="Arial"/>
-          <w:lang w:val="en-GB"/>
-        </w:rPr>
-      </w:pPr>
-      <w:r>
-        <w:rPr>
-          <w:rStyle w:val="FootnoteReference"/>
+        <w:pStyle w:val="Voetnoottekst"/>
+        <w:rPr>
+          <w:rFonts w:ascii="Arial" w:hAnsi="Arial" w:cs="Arial"/>
+          <w:lang w:val="en-GB"/>
+        </w:rPr>
+      </w:pPr>
+      <w:r>
+        <w:rPr>
+          <w:rStyle w:val="Voetnootmarkering"/>
           <w:rFonts w:ascii="Arial" w:hAnsi="Arial" w:cs="Arial"/>
           <w:color w:val="auto"/>
           <w:sz w:val="18"/>
@@ -6080,7 +6574,7 @@
 </file>
 
 <file path=word/numbering.xml><?xml version="1.0" encoding="utf-8"?>
-<w:numbering xmlns:wpc="http://schemas.microsoft.com/office/word/2010/wordprocessingCanvas" xmlns:cx="http://schemas.microsoft.com/office/drawing/2014/chartex" xmlns:cx1="http://schemas.microsoft.com/office/drawing/2015/9/8/chartex" xmlns:cx2="http://schemas.microsoft.com/office/drawing/2015/10/21/chartex" xmlns:cx3="http://schemas.microsoft.com/office/drawing/2016/5/9/chartex" xmlns:cx4="http://schemas.microsoft.com/office/drawing/2016/5/10/chartex" xmlns:cx5="http://schemas.microsoft.com/office/drawing/2016/5/11/chartex" xmlns:cx6="http://schemas.microsoft.com/office/drawing/2016/5/12/chartex" xmlns:cx7="http://schemas.microsoft.com/office/drawing/2016/5/13/chartex" xmlns:cx8="http://schemas.microsoft.com/office/drawing/2016/5/14/chartex" xmlns:mc="http://schemas.openxmlformats.org/markup-compatibility/2006" xmlns:aink="http://schemas.microsoft.com/office/drawing/2016/ink" xmlns:am3d="http://schemas.microsoft.com/office/drawing/2017/model3d" xmlns:o="urn:schemas-microsoft-com:office:office" xmlns:r="http://schemas.openxmlformats.org/officeDocument/2006/relationships" xmlns:m="http://schemas.openxmlformats.org/officeDocument/2006/math" xmlns:v="urn:schemas-microsoft-com:vml" xmlns:wp14="http://schemas.microsoft.com/office/word/2010/wordprocessingDrawing" xmlns:wp="http://schemas.openxmlformats.org/drawingml/2006/wordprocessingDrawing" xmlns:w10="urn:schemas-microsoft-com:office:word" xmlns:w="http://schemas.openxmlformats.org/wordprocessingml/2006/main" xmlns:w14="http://schemas.microsoft.com/office/word/2010/wordml" xmlns:w15="http://schemas.microsoft.com/office/word/2012/wordml" xmlns:w16cid="http://schemas.microsoft.com/office/word/2016/wordml/cid" xmlns:w16se="http://schemas.microsoft.com/office/word/2015/wordml/symex" xmlns:wpg="http://schemas.microsoft.com/office/word/2010/wordprocessingGroup" xmlns:wpi="http://schemas.microsoft.com/office/word/2010/wordprocessingInk" xmlns:wne="http://schemas.microsoft.com/office/word/2006/wordml" xmlns:wps="http://schemas.microsoft.com/office/word/2010/wordprocessingShape" mc:Ignorable="w14 w15 w16se w16cid wp14">
+<w:numbering xmlns:wpc="http://schemas.microsoft.com/office/word/2010/wordprocessingCanvas" xmlns:mc="http://schemas.openxmlformats.org/markup-compatibility/2006" xmlns:o="urn:schemas-microsoft-com:office:office" xmlns:r="http://schemas.openxmlformats.org/officeDocument/2006/relationships" xmlns:m="http://schemas.openxmlformats.org/officeDocument/2006/math" xmlns:v="urn:schemas-microsoft-com:vml" xmlns:wp14="http://schemas.microsoft.com/office/word/2010/wordprocessingDrawing" xmlns:wp="http://schemas.openxmlformats.org/drawingml/2006/wordprocessingDrawing" xmlns:w10="urn:schemas-microsoft-com:office:word" xmlns:w="http://schemas.openxmlformats.org/wordprocessingml/2006/main" xmlns:w14="http://schemas.microsoft.com/office/word/2010/wordml" xmlns:w15="http://schemas.microsoft.com/office/word/2012/wordml" xmlns:wpg="http://schemas.microsoft.com/office/word/2010/wordprocessingGroup" xmlns:wpi="http://schemas.microsoft.com/office/word/2010/wordprocessingInk" xmlns:wne="http://schemas.microsoft.com/office/word/2006/wordml" xmlns:wps="http://schemas.microsoft.com/office/word/2010/wordprocessingShape" mc:Ignorable="w14 w15 wp14">
   <w:abstractNum w:abstractNumId="0" w15:restartNumberingAfterBreak="0">
     <w:nsid w:val="FFFFFF7C"/>
     <w:multiLevelType w:val="singleLevel"/>
@@ -6236,7 +6730,7 @@
     <w:lvl w:ilvl="0">
       <w:start w:val="1"/>
       <w:numFmt w:val="decimal"/>
-      <w:pStyle w:val="ListNumber"/>
+      <w:pStyle w:val="Lijstnummering"/>
       <w:lvlText w:val="%1."/>
       <w:lvlJc w:val="left"/>
       <w:pPr>
@@ -6254,7 +6748,7 @@
     <w:lvl w:ilvl="0">
       <w:start w:val="1"/>
       <w:numFmt w:val="bullet"/>
-      <w:pStyle w:val="ListBullet"/>
+      <w:pStyle w:val="Lijstopsomteken"/>
       <w:lvlText w:val="−"/>
       <w:lvlJc w:val="left"/>
       <w:pPr>
@@ -6922,7 +7416,7 @@
 </file>
 
 <file path=word/styles.xml><?xml version="1.0" encoding="utf-8"?>
-<w:styles xmlns:mc="http://schemas.openxmlformats.org/markup-compatibility/2006" xmlns:r="http://schemas.openxmlformats.org/officeDocument/2006/relationships" xmlns:w="http://schemas.openxmlformats.org/wordprocessingml/2006/main" xmlns:w14="http://schemas.microsoft.com/office/word/2010/wordml" xmlns:w15="http://schemas.microsoft.com/office/word/2012/wordml" xmlns:w16cid="http://schemas.microsoft.com/office/word/2016/wordml/cid" xmlns:w16se="http://schemas.microsoft.com/office/word/2015/wordml/symex" mc:Ignorable="w14 w15 w16se w16cid">
+<w:styles xmlns:mc="http://schemas.openxmlformats.org/markup-compatibility/2006" xmlns:r="http://schemas.openxmlformats.org/officeDocument/2006/relationships" xmlns:w="http://schemas.openxmlformats.org/wordprocessingml/2006/main" xmlns:w14="http://schemas.microsoft.com/office/word/2010/wordml" xmlns:w15="http://schemas.microsoft.com/office/word/2012/wordml" mc:Ignorable="w14 w15">
   <w:docDefaults>
     <w:rPrDefault>
       <w:rPr>
@@ -6939,7 +7433,7 @@
       </w:pPr>
     </w:pPrDefault>
   </w:docDefaults>
-  <w:latentStyles w:defLockedState="0" w:defUIPriority="99" w:defSemiHidden="0" w:defUnhideWhenUsed="0" w:defQFormat="0" w:count="375">
+  <w:latentStyles w:defLockedState="0" w:defUIPriority="99" w:defSemiHidden="0" w:defUnhideWhenUsed="0" w:defQFormat="0" w:count="371">
     <w:lsdException w:name="Normal" w:uiPriority="0" w:qFormat="1"/>
     <w:lsdException w:name="heading 1" w:uiPriority="9" w:qFormat="1"/>
     <w:lsdException w:name="heading 2" w:semiHidden="1" w:uiPriority="9" w:unhideWhenUsed="1" w:qFormat="1"/>
@@ -7311,21 +7805,17 @@
     <w:lsdException w:name="List Table 5 Dark Accent 6" w:uiPriority="50"/>
     <w:lsdException w:name="List Table 6 Colorful Accent 6" w:uiPriority="51"/>
     <w:lsdException w:name="List Table 7 Colorful Accent 6" w:uiPriority="52"/>
-    <w:lsdException w:name="Mention" w:semiHidden="1" w:unhideWhenUsed="1"/>
-    <w:lsdException w:name="Smart Hyperlink" w:semiHidden="1" w:unhideWhenUsed="1"/>
-    <w:lsdException w:name="Hashtag" w:semiHidden="1" w:unhideWhenUsed="1"/>
-    <w:lsdException w:name="Unresolved Mention" w:semiHidden="1" w:unhideWhenUsed="1"/>
   </w:latentStyles>
-  <w:style w:type="paragraph" w:default="1" w:styleId="Normal">
+  <w:style w:type="paragraph" w:default="1" w:styleId="Standaard">
     <w:name w:val="Normal"/>
     <w:qFormat/>
     <w:rsid w:val="00333D0D"/>
   </w:style>
-  <w:style w:type="paragraph" w:styleId="Heading1">
+  <w:style w:type="paragraph" w:styleId="Kop1">
     <w:name w:val="heading 1"/>
-    <w:basedOn w:val="Normal"/>
-    <w:next w:val="Normal"/>
-    <w:link w:val="Heading1Char"/>
+    <w:basedOn w:val="Standaard"/>
+    <w:next w:val="Standaard"/>
+    <w:link w:val="Kop1Char"/>
     <w:uiPriority w:val="9"/>
     <w:qFormat/>
     <w:rsid w:val="00333D0D"/>
@@ -7342,11 +7832,11 @@
       <w:sz w:val="32"/>
     </w:rPr>
   </w:style>
-  <w:style w:type="paragraph" w:styleId="Heading2">
+  <w:style w:type="paragraph" w:styleId="Kop2">
     <w:name w:val="heading 2"/>
-    <w:basedOn w:val="Normal"/>
-    <w:next w:val="Normal"/>
-    <w:link w:val="Heading2Char"/>
+    <w:basedOn w:val="Standaard"/>
+    <w:next w:val="Standaard"/>
+    <w:link w:val="Kop2Char"/>
     <w:uiPriority w:val="9"/>
     <w:unhideWhenUsed/>
     <w:qFormat/>
@@ -7365,11 +7855,11 @@
       <w:sz w:val="24"/>
     </w:rPr>
   </w:style>
-  <w:style w:type="paragraph" w:styleId="Heading3">
+  <w:style w:type="paragraph" w:styleId="Kop3">
     <w:name w:val="heading 3"/>
-    <w:basedOn w:val="Normal"/>
-    <w:next w:val="Normal"/>
-    <w:link w:val="Heading3Char"/>
+    <w:basedOn w:val="Standaard"/>
+    <w:next w:val="Standaard"/>
+    <w:link w:val="Kop3Char"/>
     <w:uiPriority w:val="9"/>
     <w:unhideWhenUsed/>
     <w:qFormat/>
@@ -7387,11 +7877,11 @@
       <w:szCs w:val="24"/>
     </w:rPr>
   </w:style>
-  <w:style w:type="paragraph" w:styleId="Heading6">
+  <w:style w:type="paragraph" w:styleId="Kop6">
     <w:name w:val="heading 6"/>
-    <w:basedOn w:val="Normal"/>
-    <w:next w:val="Normal"/>
-    <w:link w:val="Heading6Char"/>
+    <w:basedOn w:val="Standaard"/>
+    <w:next w:val="Standaard"/>
+    <w:link w:val="Kop6Char"/>
     <w:uiPriority w:val="9"/>
     <w:semiHidden/>
     <w:unhideWhenUsed/>
@@ -7408,11 +7898,11 @@
       <w:color w:val="004F5B" w:themeColor="accent1" w:themeShade="7F"/>
     </w:rPr>
   </w:style>
-  <w:style w:type="paragraph" w:styleId="Heading7">
+  <w:style w:type="paragraph" w:styleId="Kop7">
     <w:name w:val="heading 7"/>
-    <w:basedOn w:val="Normal"/>
-    <w:next w:val="Normal"/>
-    <w:link w:val="Heading7Char"/>
+    <w:basedOn w:val="Standaard"/>
+    <w:next w:val="Standaard"/>
+    <w:link w:val="Kop7Char"/>
     <w:uiPriority w:val="9"/>
     <w:semiHidden/>
     <w:unhideWhenUsed/>
@@ -7431,11 +7921,11 @@
       <w:color w:val="004F5B" w:themeColor="accent1" w:themeShade="7F"/>
     </w:rPr>
   </w:style>
-  <w:style w:type="paragraph" w:styleId="Heading8">
+  <w:style w:type="paragraph" w:styleId="Kop8">
     <w:name w:val="heading 8"/>
-    <w:basedOn w:val="Normal"/>
-    <w:next w:val="Normal"/>
-    <w:link w:val="Heading8Char"/>
+    <w:basedOn w:val="Standaard"/>
+    <w:next w:val="Standaard"/>
+    <w:link w:val="Kop8Char"/>
     <w:uiPriority w:val="9"/>
     <w:semiHidden/>
     <w:unhideWhenUsed/>
@@ -7453,11 +7943,11 @@
       <w:szCs w:val="21"/>
     </w:rPr>
   </w:style>
-  <w:style w:type="paragraph" w:styleId="Heading9">
+  <w:style w:type="paragraph" w:styleId="Kop9">
     <w:name w:val="heading 9"/>
-    <w:basedOn w:val="Normal"/>
-    <w:next w:val="Normal"/>
-    <w:link w:val="Heading9Char"/>
+    <w:basedOn w:val="Standaard"/>
+    <w:next w:val="Standaard"/>
+    <w:link w:val="Kop9Char"/>
     <w:uiPriority w:val="9"/>
     <w:semiHidden/>
     <w:unhideWhenUsed/>
@@ -7477,12 +7967,13 @@
       <w:szCs w:val="21"/>
     </w:rPr>
   </w:style>
-  <w:style w:type="character" w:default="1" w:styleId="DefaultParagraphFont">
+  <w:style w:type="character" w:default="1" w:styleId="Standaardalinea-lettertype">
     <w:name w:val="Default Paragraph Font"/>
     <w:uiPriority w:val="1"/>
+    <w:semiHidden/>
     <w:unhideWhenUsed/>
   </w:style>
-  <w:style w:type="table" w:default="1" w:styleId="TableNormal">
+  <w:style w:type="table" w:default="1" w:styleId="Standaardtabel">
     <w:name w:val="Normal Table"/>
     <w:uiPriority w:val="99"/>
     <w:semiHidden/>
@@ -7497,16 +7988,16 @@
       </w:tblCellMar>
     </w:tblPr>
   </w:style>
-  <w:style w:type="numbering" w:default="1" w:styleId="NoList">
+  <w:style w:type="numbering" w:default="1" w:styleId="Geenlijst">
     <w:name w:val="No List"/>
     <w:uiPriority w:val="99"/>
     <w:semiHidden/>
     <w:unhideWhenUsed/>
   </w:style>
-  <w:style w:type="character" w:customStyle="1" w:styleId="Heading1Char">
-    <w:name w:val="Heading 1 Char"/>
-    <w:basedOn w:val="DefaultParagraphFont"/>
-    <w:link w:val="Heading1"/>
+  <w:style w:type="character" w:customStyle="1" w:styleId="Kop1Char">
+    <w:name w:val="Kop 1 Char"/>
+    <w:basedOn w:val="Standaardalinea-lettertype"/>
+    <w:link w:val="Kop1"/>
     <w:uiPriority w:val="9"/>
     <w:rsid w:val="00333D0D"/>
     <w:rPr>
@@ -7515,10 +8006,10 @@
       <w:sz w:val="32"/>
     </w:rPr>
   </w:style>
-  <w:style w:type="character" w:customStyle="1" w:styleId="Heading2Char">
-    <w:name w:val="Heading 2 Char"/>
-    <w:basedOn w:val="DefaultParagraphFont"/>
-    <w:link w:val="Heading2"/>
+  <w:style w:type="character" w:customStyle="1" w:styleId="Kop2Char">
+    <w:name w:val="Kop 2 Char"/>
+    <w:basedOn w:val="Standaardalinea-lettertype"/>
+    <w:link w:val="Kop2"/>
     <w:uiPriority w:val="9"/>
     <w:rsid w:val="00333D0D"/>
     <w:rPr>
@@ -7530,7 +8021,7 @@
   </w:style>
   <w:style w:type="paragraph" w:customStyle="1" w:styleId="Contactgegevens">
     <w:name w:val="Contactgegevens"/>
-    <w:basedOn w:val="Normal"/>
+    <w:basedOn w:val="Standaard"/>
     <w:uiPriority w:val="4"/>
     <w:qFormat/>
     <w:rsid w:val="00C6554A"/>
@@ -7539,9 +8030,9 @@
       <w:jc w:val="center"/>
     </w:pPr>
   </w:style>
-  <w:style w:type="paragraph" w:styleId="ListBullet">
+  <w:style w:type="paragraph" w:styleId="Lijstopsomteken">
     <w:name w:val="List Bullet"/>
-    <w:basedOn w:val="Normal"/>
+    <w:basedOn w:val="Standaard"/>
     <w:uiPriority w:val="10"/>
     <w:unhideWhenUsed/>
     <w:qFormat/>
@@ -7552,10 +8043,10 @@
       </w:numPr>
     </w:pPr>
   </w:style>
-  <w:style w:type="paragraph" w:styleId="Title">
+  <w:style w:type="paragraph" w:styleId="Titel">
     <w:name w:val="Title"/>
-    <w:basedOn w:val="Normal"/>
-    <w:link w:val="TitleChar"/>
+    <w:basedOn w:val="Standaard"/>
+    <w:link w:val="TitelChar"/>
     <w:uiPriority w:val="2"/>
     <w:unhideWhenUsed/>
     <w:qFormat/>
@@ -7572,10 +8063,10 @@
       <w:sz w:val="60"/>
     </w:rPr>
   </w:style>
-  <w:style w:type="character" w:customStyle="1" w:styleId="TitleChar">
-    <w:name w:val="Title Char"/>
-    <w:basedOn w:val="DefaultParagraphFont"/>
-    <w:link w:val="Title"/>
+  <w:style w:type="character" w:customStyle="1" w:styleId="TitelChar">
+    <w:name w:val="Titel Char"/>
+    <w:basedOn w:val="Standaardalinea-lettertype"/>
+    <w:link w:val="Titel"/>
     <w:uiPriority w:val="2"/>
     <w:rsid w:val="00333D0D"/>
     <w:rPr>
@@ -7585,10 +8076,10 @@
       <w:sz w:val="60"/>
     </w:rPr>
   </w:style>
-  <w:style w:type="paragraph" w:styleId="Subtitle">
+  <w:style w:type="paragraph" w:styleId="Ondertitel">
     <w:name w:val="Subtitle"/>
-    <w:basedOn w:val="Normal"/>
-    <w:link w:val="SubtitleChar"/>
+    <w:basedOn w:val="Standaard"/>
+    <w:link w:val="OndertitelChar"/>
     <w:uiPriority w:val="3"/>
     <w:unhideWhenUsed/>
     <w:qFormat/>
@@ -7607,10 +8098,10 @@
       <w:sz w:val="26"/>
     </w:rPr>
   </w:style>
-  <w:style w:type="character" w:customStyle="1" w:styleId="SubtitleChar">
-    <w:name w:val="Subtitle Char"/>
-    <w:basedOn w:val="DefaultParagraphFont"/>
-    <w:link w:val="Subtitle"/>
+  <w:style w:type="character" w:customStyle="1" w:styleId="OndertitelChar">
+    <w:name w:val="Ondertitel Char"/>
+    <w:basedOn w:val="Standaardalinea-lettertype"/>
+    <w:link w:val="Ondertitel"/>
     <w:uiPriority w:val="3"/>
     <w:rsid w:val="00333D0D"/>
     <w:rPr>
@@ -7619,10 +8110,10 @@
       <w:sz w:val="26"/>
     </w:rPr>
   </w:style>
-  <w:style w:type="paragraph" w:styleId="Footer">
+  <w:style w:type="paragraph" w:styleId="Voettekst">
     <w:name w:val="footer"/>
-    <w:basedOn w:val="Normal"/>
-    <w:link w:val="FooterChar"/>
+    <w:basedOn w:val="Standaard"/>
+    <w:link w:val="VoettekstChar"/>
     <w:uiPriority w:val="99"/>
     <w:unhideWhenUsed/>
     <w:rsid w:val="00C6554A"/>
@@ -7634,10 +8125,10 @@
       <w:caps/>
     </w:rPr>
   </w:style>
-  <w:style w:type="character" w:customStyle="1" w:styleId="FooterChar">
-    <w:name w:val="Footer Char"/>
-    <w:basedOn w:val="DefaultParagraphFont"/>
-    <w:link w:val="Footer"/>
+  <w:style w:type="character" w:customStyle="1" w:styleId="VoettekstChar">
+    <w:name w:val="Voettekst Char"/>
+    <w:basedOn w:val="Standaardalinea-lettertype"/>
+    <w:link w:val="Voettekst"/>
     <w:uiPriority w:val="99"/>
     <w:rsid w:val="00C6554A"/>
     <w:rPr>
@@ -7646,7 +8137,7 @@
   </w:style>
   <w:style w:type="paragraph" w:customStyle="1" w:styleId="Foto">
     <w:name w:val="Foto"/>
-    <w:basedOn w:val="Normal"/>
+    <w:basedOn w:val="Standaard"/>
     <w:uiPriority w:val="1"/>
     <w:qFormat/>
     <w:rsid w:val="00C6554A"/>
@@ -7655,10 +8146,10 @@
       <w:jc w:val="center"/>
     </w:pPr>
   </w:style>
-  <w:style w:type="paragraph" w:styleId="Header">
+  <w:style w:type="paragraph" w:styleId="Koptekst">
     <w:name w:val="header"/>
-    <w:basedOn w:val="Normal"/>
-    <w:link w:val="HeaderChar"/>
+    <w:basedOn w:val="Standaard"/>
+    <w:link w:val="KoptekstChar"/>
     <w:uiPriority w:val="99"/>
     <w:unhideWhenUsed/>
     <w:rsid w:val="00C6554A"/>
@@ -7666,10 +8157,10 @@
       <w:spacing w:before="0" w:after="0" w:line="240" w:lineRule="auto"/>
     </w:pPr>
   </w:style>
-  <w:style w:type="character" w:customStyle="1" w:styleId="HeaderChar">
-    <w:name w:val="Header Char"/>
-    <w:basedOn w:val="DefaultParagraphFont"/>
-    <w:link w:val="Header"/>
+  <w:style w:type="character" w:customStyle="1" w:styleId="KoptekstChar">
+    <w:name w:val="Koptekst Char"/>
+    <w:basedOn w:val="Standaardalinea-lettertype"/>
+    <w:link w:val="Koptekst"/>
     <w:uiPriority w:val="99"/>
     <w:rsid w:val="00C6554A"/>
     <w:rPr>
@@ -7679,9 +8170,9 @@
       <w:lang w:eastAsia="ja-JP"/>
     </w:rPr>
   </w:style>
-  <w:style w:type="paragraph" w:styleId="ListNumber">
+  <w:style w:type="paragraph" w:styleId="Lijstnummering">
     <w:name w:val="List Number"/>
-    <w:basedOn w:val="Normal"/>
+    <w:basedOn w:val="Standaard"/>
     <w:uiPriority w:val="11"/>
     <w:unhideWhenUsed/>
     <w:qFormat/>
@@ -7693,10 +8184,10 @@
       <w:contextualSpacing/>
     </w:pPr>
   </w:style>
-  <w:style w:type="character" w:customStyle="1" w:styleId="Heading3Char">
-    <w:name w:val="Heading 3 Char"/>
-    <w:basedOn w:val="DefaultParagraphFont"/>
-    <w:link w:val="Heading3"/>
+  <w:style w:type="character" w:customStyle="1" w:styleId="Kop3Char">
+    <w:name w:val="Kop 3 Char"/>
+    <w:basedOn w:val="Standaardalinea-lettertype"/>
+    <w:link w:val="Kop3"/>
     <w:uiPriority w:val="9"/>
     <w:rsid w:val="00C6554A"/>
     <w:rPr>
@@ -7706,10 +8197,10 @@
       <w:szCs w:val="24"/>
     </w:rPr>
   </w:style>
-  <w:style w:type="character" w:customStyle="1" w:styleId="Heading8Char">
-    <w:name w:val="Heading 8 Char"/>
-    <w:basedOn w:val="DefaultParagraphFont"/>
-    <w:link w:val="Heading8"/>
+  <w:style w:type="character" w:customStyle="1" w:styleId="Kop8Char">
+    <w:name w:val="Kop 8 Char"/>
+    <w:basedOn w:val="Standaardalinea-lettertype"/>
+    <w:link w:val="Kop8"/>
     <w:uiPriority w:val="9"/>
     <w:semiHidden/>
     <w:rsid w:val="00C6554A"/>
@@ -7719,10 +8210,10 @@
       <w:szCs w:val="21"/>
     </w:rPr>
   </w:style>
-  <w:style w:type="character" w:customStyle="1" w:styleId="Heading9Char">
-    <w:name w:val="Heading 9 Char"/>
-    <w:basedOn w:val="DefaultParagraphFont"/>
-    <w:link w:val="Heading9"/>
+  <w:style w:type="character" w:customStyle="1" w:styleId="Kop9Char">
+    <w:name w:val="Kop 9 Char"/>
+    <w:basedOn w:val="Standaardalinea-lettertype"/>
+    <w:link w:val="Kop9"/>
     <w:uiPriority w:val="9"/>
     <w:semiHidden/>
     <w:rsid w:val="00C6554A"/>
@@ -7734,9 +8225,9 @@
       <w:szCs w:val="21"/>
     </w:rPr>
   </w:style>
-  <w:style w:type="character" w:styleId="IntenseEmphasis">
+  <w:style w:type="character" w:styleId="Intensievebenadrukking">
     <w:name w:val="Intense Emphasis"/>
-    <w:basedOn w:val="DefaultParagraphFont"/>
+    <w:basedOn w:val="Standaardalinea-lettertype"/>
     <w:uiPriority w:val="21"/>
     <w:semiHidden/>
     <w:unhideWhenUsed/>
@@ -7748,11 +8239,11 @@
       <w:color w:val="007789" w:themeColor="accent1" w:themeShade="BF"/>
     </w:rPr>
   </w:style>
-  <w:style w:type="paragraph" w:styleId="IntenseQuote">
+  <w:style w:type="paragraph" w:styleId="Duidelijkcitaat">
     <w:name w:val="Intense Quote"/>
-    <w:basedOn w:val="Normal"/>
-    <w:next w:val="Normal"/>
-    <w:link w:val="IntenseQuoteChar"/>
+    <w:basedOn w:val="Standaard"/>
+    <w:next w:val="Standaard"/>
+    <w:link w:val="DuidelijkcitaatChar"/>
     <w:uiPriority w:val="30"/>
     <w:semiHidden/>
     <w:unhideWhenUsed/>
@@ -7773,10 +8264,10 @@
       <w:color w:val="007789" w:themeColor="accent1" w:themeShade="BF"/>
     </w:rPr>
   </w:style>
-  <w:style w:type="character" w:customStyle="1" w:styleId="IntenseQuoteChar">
-    <w:name w:val="Intense Quote Char"/>
-    <w:basedOn w:val="DefaultParagraphFont"/>
-    <w:link w:val="IntenseQuote"/>
+  <w:style w:type="character" w:customStyle="1" w:styleId="DuidelijkcitaatChar">
+    <w:name w:val="Duidelijk citaat Char"/>
+    <w:basedOn w:val="Standaardalinea-lettertype"/>
+    <w:link w:val="Duidelijkcitaat"/>
     <w:uiPriority w:val="30"/>
     <w:semiHidden/>
     <w:rsid w:val="00C6554A"/>
@@ -7786,9 +8277,9 @@
       <w:color w:val="007789" w:themeColor="accent1" w:themeShade="BF"/>
     </w:rPr>
   </w:style>
-  <w:style w:type="character" w:styleId="IntenseReference">
+  <w:style w:type="character" w:styleId="Intensieveverwijzing">
     <w:name w:val="Intense Reference"/>
-    <w:basedOn w:val="DefaultParagraphFont"/>
+    <w:basedOn w:val="Standaardalinea-lettertype"/>
     <w:uiPriority w:val="32"/>
     <w:semiHidden/>
     <w:unhideWhenUsed/>
@@ -7803,10 +8294,10 @@
       <w:spacing w:val="5"/>
     </w:rPr>
   </w:style>
-  <w:style w:type="paragraph" w:styleId="Caption">
+  <w:style w:type="paragraph" w:styleId="Bijschrift">
     <w:name w:val="caption"/>
-    <w:basedOn w:val="Normal"/>
-    <w:next w:val="Normal"/>
+    <w:basedOn w:val="Standaard"/>
+    <w:next w:val="Standaard"/>
     <w:uiPriority w:val="35"/>
     <w:semiHidden/>
     <w:unhideWhenUsed/>
@@ -7822,10 +8313,10 @@
       <w:szCs w:val="18"/>
     </w:rPr>
   </w:style>
-  <w:style w:type="paragraph" w:styleId="BalloonText">
+  <w:style w:type="paragraph" w:styleId="Ballontekst">
     <w:name w:val="Balloon Text"/>
-    <w:basedOn w:val="Normal"/>
-    <w:link w:val="BalloonTextChar"/>
+    <w:basedOn w:val="Standaard"/>
+    <w:link w:val="BallontekstChar"/>
     <w:uiPriority w:val="99"/>
     <w:semiHidden/>
     <w:unhideWhenUsed/>
@@ -7838,10 +8329,10 @@
       <w:szCs w:val="18"/>
     </w:rPr>
   </w:style>
-  <w:style w:type="character" w:customStyle="1" w:styleId="BalloonTextChar">
-    <w:name w:val="Balloon Text Char"/>
-    <w:basedOn w:val="DefaultParagraphFont"/>
-    <w:link w:val="BalloonText"/>
+  <w:style w:type="character" w:customStyle="1" w:styleId="BallontekstChar">
+    <w:name w:val="Ballontekst Char"/>
+    <w:basedOn w:val="Standaardalinea-lettertype"/>
+    <w:link w:val="Ballontekst"/>
     <w:uiPriority w:val="99"/>
     <w:semiHidden/>
     <w:rsid w:val="00C6554A"/>
@@ -7850,9 +8341,9 @@
       <w:szCs w:val="18"/>
     </w:rPr>
   </w:style>
-  <w:style w:type="paragraph" w:styleId="BlockText">
+  <w:style w:type="paragraph" w:styleId="Bloktekst">
     <w:name w:val="Block Text"/>
-    <w:basedOn w:val="Normal"/>
+    <w:basedOn w:val="Standaard"/>
     <w:uiPriority w:val="99"/>
     <w:semiHidden/>
     <w:unhideWhenUsed/>
@@ -7873,10 +8364,10 @@
       <w:color w:val="007789" w:themeColor="accent1" w:themeShade="BF"/>
     </w:rPr>
   </w:style>
-  <w:style w:type="paragraph" w:styleId="BodyText3">
+  <w:style w:type="paragraph" w:styleId="Plattetekst3">
     <w:name w:val="Body Text 3"/>
-    <w:basedOn w:val="Normal"/>
-    <w:link w:val="BodyText3Char"/>
+    <w:basedOn w:val="Standaard"/>
+    <w:link w:val="Plattetekst3Char"/>
     <w:uiPriority w:val="99"/>
     <w:semiHidden/>
     <w:unhideWhenUsed/>
@@ -7888,10 +8379,10 @@
       <w:szCs w:val="16"/>
     </w:rPr>
   </w:style>
-  <w:style w:type="character" w:customStyle="1" w:styleId="BodyText3Char">
-    <w:name w:val="Body Text 3 Char"/>
-    <w:basedOn w:val="DefaultParagraphFont"/>
-    <w:link w:val="BodyText3"/>
+  <w:style w:type="character" w:customStyle="1" w:styleId="Plattetekst3Char">
+    <w:name w:val="Platte tekst 3 Char"/>
+    <w:basedOn w:val="Standaardalinea-lettertype"/>
+    <w:link w:val="Plattetekst3"/>
     <w:uiPriority w:val="99"/>
     <w:semiHidden/>
     <w:rsid w:val="00C6554A"/>
@@ -7899,10 +8390,10 @@
       <w:szCs w:val="16"/>
     </w:rPr>
   </w:style>
-  <w:style w:type="paragraph" w:styleId="BodyTextIndent3">
+  <w:style w:type="paragraph" w:styleId="Plattetekstinspringen3">
     <w:name w:val="Body Text Indent 3"/>
-    <w:basedOn w:val="Normal"/>
-    <w:link w:val="BodyTextIndent3Char"/>
+    <w:basedOn w:val="Standaard"/>
+    <w:link w:val="Plattetekstinspringen3Char"/>
     <w:uiPriority w:val="99"/>
     <w:semiHidden/>
     <w:unhideWhenUsed/>
@@ -7915,10 +8406,10 @@
       <w:szCs w:val="16"/>
     </w:rPr>
   </w:style>
-  <w:style w:type="character" w:customStyle="1" w:styleId="BodyTextIndent3Char">
-    <w:name w:val="Body Text Indent 3 Char"/>
-    <w:basedOn w:val="DefaultParagraphFont"/>
-    <w:link w:val="BodyTextIndent3"/>
+  <w:style w:type="character" w:customStyle="1" w:styleId="Plattetekstinspringen3Char">
+    <w:name w:val="Platte tekst inspringen 3 Char"/>
+    <w:basedOn w:val="Standaardalinea-lettertype"/>
+    <w:link w:val="Plattetekstinspringen3"/>
     <w:uiPriority w:val="99"/>
     <w:semiHidden/>
     <w:rsid w:val="00C6554A"/>
@@ -7926,9 +8417,9 @@
       <w:szCs w:val="16"/>
     </w:rPr>
   </w:style>
-  <w:style w:type="character" w:styleId="CommentReference">
+  <w:style w:type="character" w:styleId="Verwijzingopmerking">
     <w:name w:val="annotation reference"/>
-    <w:basedOn w:val="DefaultParagraphFont"/>
+    <w:basedOn w:val="Standaardalinea-lettertype"/>
     <w:uiPriority w:val="99"/>
     <w:semiHidden/>
     <w:unhideWhenUsed/>
@@ -7938,10 +8429,10 @@
       <w:szCs w:val="16"/>
     </w:rPr>
   </w:style>
-  <w:style w:type="paragraph" w:styleId="CommentText">
+  <w:style w:type="paragraph" w:styleId="Tekstopmerking">
     <w:name w:val="annotation text"/>
-    <w:basedOn w:val="Normal"/>
-    <w:link w:val="CommentTextChar"/>
+    <w:basedOn w:val="Standaard"/>
+    <w:link w:val="TekstopmerkingChar"/>
     <w:uiPriority w:val="99"/>
     <w:semiHidden/>
     <w:unhideWhenUsed/>
@@ -7953,10 +8444,10 @@
       <w:szCs w:val="20"/>
     </w:rPr>
   </w:style>
-  <w:style w:type="character" w:customStyle="1" w:styleId="CommentTextChar">
-    <w:name w:val="Comment Text Char"/>
-    <w:basedOn w:val="DefaultParagraphFont"/>
-    <w:link w:val="CommentText"/>
+  <w:style w:type="character" w:customStyle="1" w:styleId="TekstopmerkingChar">
+    <w:name w:val="Tekst opmerking Char"/>
+    <w:basedOn w:val="Standaardalinea-lettertype"/>
+    <w:link w:val="Tekstopmerking"/>
     <w:uiPriority w:val="99"/>
     <w:semiHidden/>
     <w:rsid w:val="00C6554A"/>
@@ -7964,11 +8455,11 @@
       <w:szCs w:val="20"/>
     </w:rPr>
   </w:style>
-  <w:style w:type="paragraph" w:styleId="CommentSubject">
+  <w:style w:type="paragraph" w:styleId="Onderwerpvanopmerking">
     <w:name w:val="annotation subject"/>
-    <w:basedOn w:val="CommentText"/>
-    <w:next w:val="CommentText"/>
-    <w:link w:val="CommentSubjectChar"/>
+    <w:basedOn w:val="Tekstopmerking"/>
+    <w:next w:val="Tekstopmerking"/>
+    <w:link w:val="OnderwerpvanopmerkingChar"/>
     <w:uiPriority w:val="99"/>
     <w:semiHidden/>
     <w:unhideWhenUsed/>
@@ -7978,10 +8469,10 @@
       <w:bCs/>
     </w:rPr>
   </w:style>
-  <w:style w:type="character" w:customStyle="1" w:styleId="CommentSubjectChar">
-    <w:name w:val="Comment Subject Char"/>
-    <w:basedOn w:val="CommentTextChar"/>
-    <w:link w:val="CommentSubject"/>
+  <w:style w:type="character" w:customStyle="1" w:styleId="OnderwerpvanopmerkingChar">
+    <w:name w:val="Onderwerp van opmerking Char"/>
+    <w:basedOn w:val="TekstopmerkingChar"/>
+    <w:link w:val="Onderwerpvanopmerking"/>
     <w:uiPriority w:val="99"/>
     <w:semiHidden/>
     <w:rsid w:val="00C6554A"/>
@@ -7991,10 +8482,10 @@
       <w:szCs w:val="20"/>
     </w:rPr>
   </w:style>
-  <w:style w:type="paragraph" w:styleId="DocumentMap">
+  <w:style w:type="paragraph" w:styleId="Documentstructuur">
     <w:name w:val="Document Map"/>
-    <w:basedOn w:val="Normal"/>
-    <w:link w:val="DocumentMapChar"/>
+    <w:basedOn w:val="Standaard"/>
+    <w:link w:val="DocumentstructuurChar"/>
     <w:uiPriority w:val="99"/>
     <w:semiHidden/>
     <w:unhideWhenUsed/>
@@ -8007,10 +8498,10 @@
       <w:szCs w:val="16"/>
     </w:rPr>
   </w:style>
-  <w:style w:type="character" w:customStyle="1" w:styleId="DocumentMapChar">
-    <w:name w:val="Document Map Char"/>
-    <w:basedOn w:val="DefaultParagraphFont"/>
-    <w:link w:val="DocumentMap"/>
+  <w:style w:type="character" w:customStyle="1" w:styleId="DocumentstructuurChar">
+    <w:name w:val="Documentstructuur Char"/>
+    <w:basedOn w:val="Standaardalinea-lettertype"/>
+    <w:link w:val="Documentstructuur"/>
     <w:uiPriority w:val="99"/>
     <w:semiHidden/>
     <w:rsid w:val="00C6554A"/>
@@ -8019,10 +8510,10 @@
       <w:szCs w:val="16"/>
     </w:rPr>
   </w:style>
-  <w:style w:type="paragraph" w:styleId="EndnoteText">
+  <w:style w:type="paragraph" w:styleId="Eindnoottekst">
     <w:name w:val="endnote text"/>
-    <w:basedOn w:val="Normal"/>
-    <w:link w:val="EndnoteTextChar"/>
+    <w:basedOn w:val="Standaard"/>
+    <w:link w:val="EindnoottekstChar"/>
     <w:uiPriority w:val="99"/>
     <w:semiHidden/>
     <w:unhideWhenUsed/>
@@ -8034,10 +8525,10 @@
       <w:szCs w:val="20"/>
     </w:rPr>
   </w:style>
-  <w:style w:type="character" w:customStyle="1" w:styleId="EndnoteTextChar">
-    <w:name w:val="Endnote Text Char"/>
-    <w:basedOn w:val="DefaultParagraphFont"/>
-    <w:link w:val="EndnoteText"/>
+  <w:style w:type="character" w:customStyle="1" w:styleId="EindnoottekstChar">
+    <w:name w:val="Eindnoottekst Char"/>
+    <w:basedOn w:val="Standaardalinea-lettertype"/>
+    <w:link w:val="Eindnoottekst"/>
     <w:uiPriority w:val="99"/>
     <w:semiHidden/>
     <w:rsid w:val="00C6554A"/>
@@ -8045,9 +8536,9 @@
       <w:szCs w:val="20"/>
     </w:rPr>
   </w:style>
-  <w:style w:type="paragraph" w:styleId="EnvelopeReturn">
+  <w:style w:type="paragraph" w:styleId="Afzender">
     <w:name w:val="envelope return"/>
-    <w:basedOn w:val="Normal"/>
+    <w:basedOn w:val="Standaard"/>
     <w:uiPriority w:val="99"/>
     <w:semiHidden/>
     <w:unhideWhenUsed/>
@@ -8060,9 +8551,9 @@
       <w:szCs w:val="20"/>
     </w:rPr>
   </w:style>
-  <w:style w:type="character" w:styleId="FollowedHyperlink">
+  <w:style w:type="character" w:styleId="GevolgdeHyperlink">
     <w:name w:val="FollowedHyperlink"/>
-    <w:basedOn w:val="DefaultParagraphFont"/>
+    <w:basedOn w:val="Standaardalinea-lettertype"/>
     <w:uiPriority w:val="99"/>
     <w:semiHidden/>
     <w:unhideWhenUsed/>
@@ -8072,10 +8563,10 @@
       <w:u w:val="single"/>
     </w:rPr>
   </w:style>
-  <w:style w:type="paragraph" w:styleId="FootnoteText">
+  <w:style w:type="paragraph" w:styleId="Voetnoottekst">
     <w:name w:val="footnote text"/>
-    <w:basedOn w:val="Normal"/>
-    <w:link w:val="FootnoteTextChar"/>
+    <w:basedOn w:val="Standaard"/>
+    <w:link w:val="VoetnoottekstChar"/>
     <w:uiPriority w:val="99"/>
     <w:semiHidden/>
     <w:unhideWhenUsed/>
@@ -8087,10 +8578,10 @@
       <w:szCs w:val="20"/>
     </w:rPr>
   </w:style>
-  <w:style w:type="character" w:customStyle="1" w:styleId="FootnoteTextChar">
-    <w:name w:val="Footnote Text Char"/>
-    <w:basedOn w:val="DefaultParagraphFont"/>
-    <w:link w:val="FootnoteText"/>
+  <w:style w:type="character" w:customStyle="1" w:styleId="VoetnoottekstChar">
+    <w:name w:val="Voetnoottekst Char"/>
+    <w:basedOn w:val="Standaardalinea-lettertype"/>
+    <w:link w:val="Voetnoottekst"/>
     <w:uiPriority w:val="99"/>
     <w:semiHidden/>
     <w:rsid w:val="00C6554A"/>
@@ -8100,7 +8591,7 @@
   </w:style>
   <w:style w:type="character" w:styleId="HTMLCode">
     <w:name w:val="HTML Code"/>
-    <w:basedOn w:val="DefaultParagraphFont"/>
+    <w:basedOn w:val="Standaardalinea-lettertype"/>
     <w:uiPriority w:val="99"/>
     <w:semiHidden/>
     <w:unhideWhenUsed/>
@@ -8111,9 +8602,9 @@
       <w:szCs w:val="20"/>
     </w:rPr>
   </w:style>
-  <w:style w:type="character" w:styleId="HTMLKeyboard">
+  <w:style w:type="character" w:styleId="HTML-toetsenbord">
     <w:name w:val="HTML Keyboard"/>
-    <w:basedOn w:val="DefaultParagraphFont"/>
+    <w:basedOn w:val="Standaardalinea-lettertype"/>
     <w:uiPriority w:val="99"/>
     <w:semiHidden/>
     <w:unhideWhenUsed/>
@@ -8124,10 +8615,10 @@
       <w:szCs w:val="20"/>
     </w:rPr>
   </w:style>
-  <w:style w:type="paragraph" w:styleId="HTMLPreformatted">
+  <w:style w:type="paragraph" w:styleId="HTML-voorafopgemaakt">
     <w:name w:val="HTML Preformatted"/>
-    <w:basedOn w:val="Normal"/>
-    <w:link w:val="HTMLPreformattedChar"/>
+    <w:basedOn w:val="Standaard"/>
+    <w:link w:val="HTML-voorafopgemaaktChar"/>
     <w:uiPriority w:val="99"/>
     <w:semiHidden/>
     <w:unhideWhenUsed/>
@@ -8140,10 +8631,10 @@
       <w:szCs w:val="20"/>
     </w:rPr>
   </w:style>
-  <w:style w:type="character" w:customStyle="1" w:styleId="HTMLPreformattedChar">
-    <w:name w:val="HTML Preformatted Char"/>
-    <w:basedOn w:val="DefaultParagraphFont"/>
-    <w:link w:val="HTMLPreformatted"/>
+  <w:style w:type="character" w:customStyle="1" w:styleId="HTML-voorafopgemaaktChar">
+    <w:name w:val="HTML - vooraf opgemaakt Char"/>
+    <w:basedOn w:val="Standaardalinea-lettertype"/>
+    <w:link w:val="HTML-voorafopgemaakt"/>
     <w:uiPriority w:val="99"/>
     <w:semiHidden/>
     <w:rsid w:val="00C6554A"/>
@@ -8152,9 +8643,9 @@
       <w:szCs w:val="20"/>
     </w:rPr>
   </w:style>
-  <w:style w:type="character" w:styleId="HTMLTypewriter">
+  <w:style w:type="character" w:styleId="HTML-schrijfmachine">
     <w:name w:val="HTML Typewriter"/>
-    <w:basedOn w:val="DefaultParagraphFont"/>
+    <w:basedOn w:val="Standaardalinea-lettertype"/>
     <w:uiPriority w:val="99"/>
     <w:semiHidden/>
     <w:unhideWhenUsed/>
@@ -8167,7 +8658,7 @@
   </w:style>
   <w:style w:type="character" w:styleId="Hyperlink">
     <w:name w:val="Hyperlink"/>
-    <w:basedOn w:val="DefaultParagraphFont"/>
+    <w:basedOn w:val="Standaardalinea-lettertype"/>
     <w:uiPriority w:val="99"/>
     <w:unhideWhenUsed/>
     <w:rsid w:val="00C6554A"/>
@@ -8176,9 +8667,9 @@
       <w:u w:val="single"/>
     </w:rPr>
   </w:style>
-  <w:style w:type="paragraph" w:styleId="MacroText">
+  <w:style w:type="paragraph" w:styleId="Macrotekst">
     <w:name w:val="macro"/>
-    <w:link w:val="MacroTextChar"/>
+    <w:link w:val="MacrotekstChar"/>
     <w:uiPriority w:val="99"/>
     <w:semiHidden/>
     <w:unhideWhenUsed/>
@@ -8202,10 +8693,10 @@
       <w:szCs w:val="20"/>
     </w:rPr>
   </w:style>
-  <w:style w:type="character" w:customStyle="1" w:styleId="MacroTextChar">
-    <w:name w:val="Macro Text Char"/>
-    <w:basedOn w:val="DefaultParagraphFont"/>
-    <w:link w:val="MacroText"/>
+  <w:style w:type="character" w:customStyle="1" w:styleId="MacrotekstChar">
+    <w:name w:val="Macrotekst Char"/>
+    <w:basedOn w:val="Standaardalinea-lettertype"/>
+    <w:link w:val="Macrotekst"/>
     <w:uiPriority w:val="99"/>
     <w:semiHidden/>
     <w:rsid w:val="00C6554A"/>
@@ -8214,9 +8705,9 @@
       <w:szCs w:val="20"/>
     </w:rPr>
   </w:style>
-  <w:style w:type="character" w:styleId="PlaceholderText">
+  <w:style w:type="character" w:styleId="Tekstvantijdelijkeaanduiding">
     <w:name w:val="Placeholder Text"/>
-    <w:basedOn w:val="DefaultParagraphFont"/>
+    <w:basedOn w:val="Standaardalinea-lettertype"/>
     <w:uiPriority w:val="99"/>
     <w:semiHidden/>
     <w:rsid w:val="00C6554A"/>
@@ -8224,10 +8715,10 @@
       <w:color w:val="595959" w:themeColor="text1" w:themeTint="A6"/>
     </w:rPr>
   </w:style>
-  <w:style w:type="paragraph" w:styleId="PlainText">
+  <w:style w:type="paragraph" w:styleId="Tekstzonderopmaak">
     <w:name w:val="Plain Text"/>
-    <w:basedOn w:val="Normal"/>
-    <w:link w:val="PlainTextChar"/>
+    <w:basedOn w:val="Standaard"/>
+    <w:link w:val="TekstzonderopmaakChar"/>
     <w:uiPriority w:val="99"/>
     <w:semiHidden/>
     <w:unhideWhenUsed/>
@@ -8240,10 +8731,10 @@
       <w:szCs w:val="21"/>
     </w:rPr>
   </w:style>
-  <w:style w:type="character" w:customStyle="1" w:styleId="PlainTextChar">
-    <w:name w:val="Plain Text Char"/>
-    <w:basedOn w:val="DefaultParagraphFont"/>
-    <w:link w:val="PlainText"/>
+  <w:style w:type="character" w:customStyle="1" w:styleId="TekstzonderopmaakChar">
+    <w:name w:val="Tekst zonder opmaak Char"/>
+    <w:basedOn w:val="Standaardalinea-lettertype"/>
+    <w:link w:val="Tekstzonderopmaak"/>
     <w:uiPriority w:val="99"/>
     <w:semiHidden/>
     <w:rsid w:val="00C6554A"/>
@@ -8252,10 +8743,10 @@
       <w:szCs w:val="21"/>
     </w:rPr>
   </w:style>
-  <w:style w:type="character" w:customStyle="1" w:styleId="Heading7Char">
-    <w:name w:val="Heading 7 Char"/>
-    <w:basedOn w:val="DefaultParagraphFont"/>
-    <w:link w:val="Heading7"/>
+  <w:style w:type="character" w:customStyle="1" w:styleId="Kop7Char">
+    <w:name w:val="Kop 7 Char"/>
+    <w:basedOn w:val="Standaardalinea-lettertype"/>
+    <w:link w:val="Kop7"/>
     <w:uiPriority w:val="9"/>
     <w:semiHidden/>
     <w:rsid w:val="002554CD"/>
@@ -8266,10 +8757,10 @@
       <w:color w:val="004F5B" w:themeColor="accent1" w:themeShade="7F"/>
     </w:rPr>
   </w:style>
-  <w:style w:type="character" w:customStyle="1" w:styleId="Heading6Char">
-    <w:name w:val="Heading 6 Char"/>
-    <w:basedOn w:val="DefaultParagraphFont"/>
-    <w:link w:val="Heading6"/>
+  <w:style w:type="character" w:customStyle="1" w:styleId="Kop6Char">
+    <w:name w:val="Kop 6 Char"/>
+    <w:basedOn w:val="Standaardalinea-lettertype"/>
+    <w:link w:val="Kop6"/>
     <w:uiPriority w:val="9"/>
     <w:semiHidden/>
     <w:rsid w:val="002554CD"/>
@@ -8278,10 +8769,10 @@
       <w:color w:val="004F5B" w:themeColor="accent1" w:themeShade="7F"/>
     </w:rPr>
   </w:style>
-  <w:style w:type="paragraph" w:styleId="TOCHeading">
+  <w:style w:type="paragraph" w:styleId="Kopvaninhoudsopgave">
     <w:name w:val="TOC Heading"/>
-    <w:basedOn w:val="Heading1"/>
-    <w:next w:val="Normal"/>
+    <w:basedOn w:val="Kop1"/>
+    <w:next w:val="Standaard"/>
     <w:uiPriority w:val="39"/>
     <w:unhideWhenUsed/>
     <w:qFormat/>
@@ -8296,10 +8787,10 @@
       <w:lang w:eastAsia="nl-NL"/>
     </w:rPr>
   </w:style>
-  <w:style w:type="paragraph" w:styleId="TOC1">
+  <w:style w:type="paragraph" w:styleId="Inhopg1">
     <w:name w:val="toc 1"/>
-    <w:basedOn w:val="Normal"/>
-    <w:next w:val="Normal"/>
+    <w:basedOn w:val="Standaard"/>
+    <w:next w:val="Standaard"/>
     <w:autoRedefine/>
     <w:uiPriority w:val="39"/>
     <w:unhideWhenUsed/>
@@ -8308,10 +8799,10 @@
       <w:spacing w:after="100"/>
     </w:pPr>
   </w:style>
-  <w:style w:type="paragraph" w:styleId="TOC2">
+  <w:style w:type="paragraph" w:styleId="Inhopg2">
     <w:name w:val="toc 2"/>
-    <w:basedOn w:val="Normal"/>
-    <w:next w:val="Normal"/>
+    <w:basedOn w:val="Standaard"/>
+    <w:next w:val="Standaard"/>
     <w:autoRedefine/>
     <w:uiPriority w:val="39"/>
     <w:unhideWhenUsed/>
@@ -8321,10 +8812,10 @@
       <w:ind w:left="220"/>
     </w:pPr>
   </w:style>
-  <w:style w:type="paragraph" w:styleId="TOC3">
+  <w:style w:type="paragraph" w:styleId="Inhopg3">
     <w:name w:val="toc 3"/>
-    <w:basedOn w:val="Normal"/>
-    <w:next w:val="Normal"/>
+    <w:basedOn w:val="Standaard"/>
+    <w:next w:val="Standaard"/>
     <w:autoRedefine/>
     <w:uiPriority w:val="39"/>
     <w:unhideWhenUsed/>
@@ -8334,9 +8825,9 @@
       <w:ind w:left="440"/>
     </w:pPr>
   </w:style>
-  <w:style w:type="character" w:styleId="FootnoteReference">
+  <w:style w:type="character" w:styleId="Voetnootmarkering">
     <w:name w:val="footnote reference"/>
-    <w:basedOn w:val="DefaultParagraphFont"/>
+    <w:basedOn w:val="Standaardalinea-lettertype"/>
     <w:uiPriority w:val="99"/>
     <w:semiHidden/>
     <w:unhideWhenUsed/>
@@ -8345,9 +8836,9 @@
       <w:vertAlign w:val="superscript"/>
     </w:rPr>
   </w:style>
-  <w:style w:type="character" w:styleId="EndnoteReference">
+  <w:style w:type="character" w:styleId="Eindnootmarkering">
     <w:name w:val="endnote reference"/>
-    <w:basedOn w:val="DefaultParagraphFont"/>
+    <w:basedOn w:val="Standaardalinea-lettertype"/>
     <w:uiPriority w:val="99"/>
     <w:semiHidden/>
     <w:unhideWhenUsed/>
@@ -8356,9 +8847,9 @@
       <w:vertAlign w:val="superscript"/>
     </w:rPr>
   </w:style>
-  <w:style w:type="paragraph" w:styleId="ListParagraph">
+  <w:style w:type="paragraph" w:styleId="Lijstalinea">
     <w:name w:val="List Paragraph"/>
-    <w:basedOn w:val="Normal"/>
+    <w:basedOn w:val="Standaard"/>
     <w:uiPriority w:val="34"/>
     <w:unhideWhenUsed/>
     <w:qFormat/>
@@ -8368,9 +8859,9 @@
       <w:contextualSpacing/>
     </w:pPr>
   </w:style>
-  <w:style w:type="character" w:styleId="UnresolvedMention">
+  <w:style w:type="character" w:customStyle="1" w:styleId="UnresolvedMention">
     <w:name w:val="Unresolved Mention"/>
-    <w:basedOn w:val="DefaultParagraphFont"/>
+    <w:basedOn w:val="Standaardalinea-lettertype"/>
     <w:uiPriority w:val="99"/>
     <w:semiHidden/>
     <w:unhideWhenUsed/>
@@ -8673,7 +9164,7 @@
 </file>
 
 <file path=customXml/itemProps1.xml><?xml version="1.0" encoding="utf-8"?>
-<ds:datastoreItem xmlns:ds="http://schemas.openxmlformats.org/officeDocument/2006/customXml" ds:itemID="{9AC4549C-8254-4B25-B003-86892E3E628D}">
+<ds:datastoreItem xmlns:ds="http://schemas.openxmlformats.org/officeDocument/2006/customXml" ds:itemID="{4AC8E925-0B8A-4981-8789-B65E6A8C70B6}">
   <ds:schemaRefs>
     <ds:schemaRef ds:uri="http://schemas.openxmlformats.org/officeDocument/2006/bibliography"/>
   </ds:schemaRefs>

</xml_diff>

<commit_message>
I added the text containing my strong points, weak points and conflicts. Will soon also commit the writing on the GUI design choices.
</commit_message>
<xml_diff>
--- a/doc/Final Report/Final_Report.docx
+++ b/doc/Final Report/Final_Report.docx
@@ -1,6 +1,6 @@
 
 <file path=word/document.xml><?xml version="1.0" encoding="utf-8"?>
-<w:document xmlns:wpc="http://schemas.microsoft.com/office/word/2010/wordprocessingCanvas" xmlns:mc="http://schemas.openxmlformats.org/markup-compatibility/2006" xmlns:o="urn:schemas-microsoft-com:office:office" xmlns:r="http://schemas.openxmlformats.org/officeDocument/2006/relationships" xmlns:m="http://schemas.openxmlformats.org/officeDocument/2006/math" xmlns:v="urn:schemas-microsoft-com:vml" xmlns:wp14="http://schemas.microsoft.com/office/word/2010/wordprocessingDrawing" xmlns:wp="http://schemas.openxmlformats.org/drawingml/2006/wordprocessingDrawing" xmlns:w10="urn:schemas-microsoft-com:office:word" xmlns:w="http://schemas.openxmlformats.org/wordprocessingml/2006/main" xmlns:w14="http://schemas.microsoft.com/office/word/2010/wordml" xmlns:w15="http://schemas.microsoft.com/office/word/2012/wordml" xmlns:wpg="http://schemas.microsoft.com/office/word/2010/wordprocessingGroup" xmlns:wpi="http://schemas.microsoft.com/office/word/2010/wordprocessingInk" xmlns:wne="http://schemas.microsoft.com/office/word/2006/wordml" xmlns:wps="http://schemas.microsoft.com/office/word/2010/wordprocessingShape" mc:Ignorable="w14 w15 wp14">
+<w:document xmlns:wpc="http://schemas.microsoft.com/office/word/2010/wordprocessingCanvas" xmlns:cx="http://schemas.microsoft.com/office/drawing/2014/chartex" xmlns:cx1="http://schemas.microsoft.com/office/drawing/2015/9/8/chartex" xmlns:cx2="http://schemas.microsoft.com/office/drawing/2015/10/21/chartex" xmlns:cx3="http://schemas.microsoft.com/office/drawing/2016/5/9/chartex" xmlns:cx4="http://schemas.microsoft.com/office/drawing/2016/5/10/chartex" xmlns:cx5="http://schemas.microsoft.com/office/drawing/2016/5/11/chartex" xmlns:cx6="http://schemas.microsoft.com/office/drawing/2016/5/12/chartex" xmlns:cx7="http://schemas.microsoft.com/office/drawing/2016/5/13/chartex" xmlns:cx8="http://schemas.microsoft.com/office/drawing/2016/5/14/chartex" xmlns:mc="http://schemas.openxmlformats.org/markup-compatibility/2006" xmlns:aink="http://schemas.microsoft.com/office/drawing/2016/ink" xmlns:am3d="http://schemas.microsoft.com/office/drawing/2017/model3d" xmlns:o="urn:schemas-microsoft-com:office:office" xmlns:r="http://schemas.openxmlformats.org/officeDocument/2006/relationships" xmlns:m="http://schemas.openxmlformats.org/officeDocument/2006/math" xmlns:v="urn:schemas-microsoft-com:vml" xmlns:wp14="http://schemas.microsoft.com/office/word/2010/wordprocessingDrawing" xmlns:wp="http://schemas.openxmlformats.org/drawingml/2006/wordprocessingDrawing" xmlns:w10="urn:schemas-microsoft-com:office:word" xmlns:w="http://schemas.openxmlformats.org/wordprocessingml/2006/main" xmlns:w14="http://schemas.microsoft.com/office/word/2010/wordml" xmlns:w15="http://schemas.microsoft.com/office/word/2012/wordml" xmlns:w16cid="http://schemas.microsoft.com/office/word/2016/wordml/cid" xmlns:w16se="http://schemas.microsoft.com/office/word/2015/wordml/symex" xmlns:wpg="http://schemas.microsoft.com/office/word/2010/wordprocessingGroup" xmlns:wpi="http://schemas.microsoft.com/office/word/2010/wordprocessingInk" xmlns:wne="http://schemas.microsoft.com/office/word/2006/wordml" xmlns:wps="http://schemas.microsoft.com/office/word/2010/wordprocessingShape" mc:Ignorable="w14 w15 w16se w16cid wp14">
   <w:body>
     <w:p>
       <w:pPr>
@@ -12,7 +12,7 @@
           <w:lang w:eastAsia="nl-NL"/>
         </w:rPr>
         <w:drawing>
-          <wp:inline distT="0" distB="0" distL="0" distR="0" wp14:anchorId="0446AF6B" wp14:editId="26C45C9C">
+          <wp:inline distT="0" distB="0" distL="0" distR="0" wp14:anchorId="7DC047D4" wp14:editId="7DC047D5">
             <wp:extent cx="5036820" cy="5036820"/>
             <wp:effectExtent l="0" t="0" r="0" b="0"/>
             <wp:docPr id="22" name="Afbeelding 1"/>
@@ -92,123 +92,63 @@
     <w:p>
       <w:pPr>
         <w:pStyle w:val="Contactgegevens"/>
-        <w:rPr>
-          <w:lang w:val="en-GB"/>
-        </w:rPr>
-      </w:pPr>
+      </w:pPr>
+      <w:r>
+        <w:t xml:space="preserve">Jari van den Broek, Johannes </w:t>
+      </w:r>
       <w:proofErr w:type="spellStart"/>
       <w:r>
-        <w:rPr>
-          <w:lang w:val="en-GB"/>
-        </w:rPr>
-        <w:t>Jari</w:t>
+        <w:t>Hagspiel</w:t>
       </w:r>
       <w:proofErr w:type="spellEnd"/>
       <w:r>
-        <w:rPr>
-          <w:lang w:val="en-GB"/>
-        </w:rPr>
-        <w:t xml:space="preserve"> van den </w:t>
+        <w:t xml:space="preserve">, Nathan </w:t>
       </w:r>
       <w:proofErr w:type="spellStart"/>
       <w:r>
-        <w:rPr>
-          <w:lang w:val="en-GB"/>
-        </w:rPr>
-        <w:t>Broek</w:t>
+        <w:t>Ordonez</w:t>
       </w:r>
       <w:proofErr w:type="spellEnd"/>
       <w:r>
-        <w:rPr>
-          <w:lang w:val="en-GB"/>
-        </w:rPr>
-        <w:t xml:space="preserve">, Johannes </w:t>
+        <w:t xml:space="preserve">, Nick van Riet, Lukas </w:t>
       </w:r>
       <w:proofErr w:type="spellStart"/>
       <w:r>
-        <w:rPr>
-          <w:lang w:val="en-GB"/>
-        </w:rPr>
-        <w:t>Hagspiel</w:t>
+        <w:t>Zimmerhackl</w:t>
       </w:r>
       <w:proofErr w:type="spellEnd"/>
       <w:r>
-        <w:rPr>
-          <w:lang w:val="en-GB"/>
-        </w:rPr>
-        <w:t xml:space="preserve">, Nathan Ordonez, Nick van Riet, Lukas </w:t>
+        <w:t xml:space="preserve">, </w:t>
       </w:r>
       <w:proofErr w:type="spellStart"/>
       <w:r>
-        <w:rPr>
-          <w:lang w:val="en-GB"/>
-        </w:rPr>
-        <w:t>Zimmerhackl</w:t>
+        <w:t>Ardy</w:t>
       </w:r>
       <w:proofErr w:type="spellEnd"/>
       <w:r>
-        <w:rPr>
-          <w:lang w:val="en-GB"/>
-        </w:rPr>
-        <w:t xml:space="preserve">, </w:t>
-      </w:r>
-      <w:proofErr w:type="spellStart"/>
-      <w:r>
-        <w:rPr>
-          <w:lang w:val="en-GB"/>
-        </w:rPr>
-        <w:t>Ardy</w:t>
-      </w:r>
-      <w:proofErr w:type="spellEnd"/>
-      <w:r>
-        <w:rPr>
-          <w:lang w:val="en-GB"/>
-        </w:rPr>
-        <w:t xml:space="preserve"> </w:t>
-      </w:r>
-      <w:proofErr w:type="spellStart"/>
-      <w:r>
-        <w:rPr>
-          <w:lang w:val="en-GB"/>
-        </w:rPr>
-        <w:t>Zwanenburg</w:t>
-      </w:r>
-      <w:proofErr w:type="spellEnd"/>
-      <w:r>
-        <w:rPr>
-          <w:lang w:val="en-GB" w:bidi="nl-NL"/>
+        <w:t xml:space="preserve"> Zwanenburg</w:t>
+      </w:r>
+      <w:r>
+        <w:rPr>
+          <w:lang w:bidi="nl-NL"/>
         </w:rPr>
         <w:t xml:space="preserve"> | </w:t>
       </w:r>
       <w:r>
-        <w:rPr>
-          <w:lang w:val="en-GB"/>
-        </w:rPr>
         <w:t>CSE1105</w:t>
       </w:r>
       <w:r>
         <w:rPr>
-          <w:lang w:val="en-GB" w:bidi="nl-NL"/>
+          <w:lang w:bidi="nl-NL"/>
         </w:rPr>
         <w:t xml:space="preserve"> | </w:t>
       </w:r>
       <w:r>
-        <w:rPr>
-          <w:lang w:val="en-GB"/>
-        </w:rPr>
         <w:t>11-04-2019</w:t>
       </w:r>
     </w:p>
     <w:p>
-      <w:pPr>
-        <w:rPr>
-          <w:lang w:val="en-GB"/>
-        </w:rPr>
-      </w:pPr>
-      <w:r>
-        <w:rPr>
-          <w:lang w:val="en-GB"/>
-        </w:rPr>
+      <w:r>
         <w:br w:type="page"/>
       </w:r>
     </w:p>
@@ -5123,9 +5063,17 @@
     <w:p>
       <w:pPr>
         <w:rPr>
-          <w:lang w:val="en-GB"/>
-        </w:rPr>
-      </w:pPr>
+          <w:lang w:val="en-US"/>
+        </w:rPr>
+      </w:pPr>
+      <w:r>
+        <w:rPr>
+          <w:rFonts w:ascii="Arial" w:hAnsi="Arial" w:cs="Arial"/>
+          <w:color w:val="000000"/>
+          <w:lang w:val="en-US"/>
+        </w:rPr>
+        <w:t>I started this project being eager to learn new things concerning Java applications. As a result, I've learned a lot from my teammates. I've been able to broaden my knowledge on GUI design and functionality, server-client communication, testing (and automated tests), and the general creation of a Java program from scratch. The project also enabled me to improve on some communicative skills: Working with teammates, and using a version control program (GitLab).</w:t>
+      </w:r>
     </w:p>
     <w:p>
       <w:pPr>
@@ -5147,9 +5095,17 @@
     <w:p>
       <w:pPr>
         <w:rPr>
-          <w:lang w:val="en-GB"/>
-        </w:rPr>
-      </w:pPr>
+          <w:lang w:val="en-US"/>
+        </w:rPr>
+      </w:pPr>
+      <w:r>
+        <w:rPr>
+          <w:rFonts w:ascii="Arial" w:hAnsi="Arial" w:cs="Arial"/>
+          <w:color w:val="000000"/>
+          <w:lang w:val="en-US"/>
+        </w:rPr>
+        <w:t>In hindsight, one of my weaker points was that I lacked flexibility and mainly worked on a single task (the implementation of the GUI). While this resulted in a single task done right, it also accounted for the fact that I wasn’t able to help my teammates that much with their own problems. Furthermore, when I was struggling (for example, with the implementation of certain features or with technical difficulty), I didn’t go to my teammates for help as often as I should, resulting in precious time lost. I’m aware of what I could have done better (also concerning feedback from teammates), and I will surely try to improve on these weak points.</w:t>
+      </w:r>
     </w:p>
     <w:p>
       <w:pPr>
@@ -5164,6 +5120,7 @@
         <w:rPr>
           <w:lang w:val="en-GB"/>
         </w:rPr>
+        <w:lastRenderedPageBreak/>
         <w:t>Conflicts</w:t>
       </w:r>
       <w:bookmarkEnd w:id="32"/>
@@ -5171,9 +5128,44 @@
     <w:p>
       <w:pPr>
         <w:rPr>
-          <w:lang w:val="en-GB"/>
-        </w:rPr>
-      </w:pPr>
+          <w:rFonts w:ascii="Arial" w:hAnsi="Arial" w:cs="Arial"/>
+          <w:color w:val="000000"/>
+          <w:lang w:val="en-US"/>
+        </w:rPr>
+      </w:pPr>
+      <w:r>
+        <w:rPr>
+          <w:rFonts w:ascii="Arial" w:hAnsi="Arial" w:cs="Arial"/>
+          <w:color w:val="000000"/>
+          <w:lang w:val="en-US"/>
+        </w:rPr>
+        <w:t xml:space="preserve">As far as I know, there weren’t any major conflicts within our team. During the project we often assigned tasks and everyone was (more or less) able to complete this assigned task on time and with satisfactory quality. The only noteworthy point concerning conflicts is that we, as a team, sometimes had the tendency to work on the weekly necessities at the very last moment. This often resulted in a very frustrating </w:t>
+      </w:r>
+      <w:r>
+        <w:rPr>
+          <w:rFonts w:ascii="Arial" w:hAnsi="Arial" w:cs="Arial"/>
+          <w:color w:val="000000"/>
+          <w:lang w:val="en-US"/>
+        </w:rPr>
+        <w:t>S</w:t>
+      </w:r>
+      <w:r>
+        <w:rPr>
+          <w:rFonts w:ascii="Arial" w:hAnsi="Arial" w:cs="Arial"/>
+          <w:color w:val="000000"/>
+          <w:lang w:val="en-US"/>
+        </w:rPr>
+        <w:t>unday afternoon. But nonetheless, we were able to succeed to meet all deadlines, and I firmly believe we can be proud of what all our hard work resulted in.</w:t>
+      </w:r>
+    </w:p>
+    <w:p>
+      <w:pPr>
+        <w:rPr>
+          <w:lang w:val="en-US"/>
+        </w:rPr>
+      </w:pPr>
+      <w:bookmarkStart w:id="33" w:name="_GoBack"/>
+      <w:bookmarkEnd w:id="33"/>
     </w:p>
     <w:p>
       <w:pPr>
@@ -5183,14 +5175,14 @@
           <w:lang w:val="en-GB"/>
         </w:rPr>
       </w:pPr>
-      <w:bookmarkStart w:id="33" w:name="_Toc4678524"/>
+      <w:bookmarkStart w:id="34" w:name="_Toc4678524"/>
       <w:r>
         <w:rPr>
           <w:lang w:val="en-GB"/>
         </w:rPr>
         <w:t>Lukas Zimmerhackl</w:t>
       </w:r>
-      <w:bookmarkEnd w:id="33"/>
+      <w:bookmarkEnd w:id="34"/>
     </w:p>
     <w:p>
       <w:pPr>
@@ -5200,14 +5192,14 @@
           <w:lang w:val="en-GB"/>
         </w:rPr>
       </w:pPr>
-      <w:bookmarkStart w:id="34" w:name="_Toc4678525"/>
+      <w:bookmarkStart w:id="35" w:name="_Toc4678525"/>
       <w:r>
         <w:rPr>
           <w:lang w:val="en-GB"/>
         </w:rPr>
         <w:t>Strong points</w:t>
       </w:r>
-      <w:bookmarkEnd w:id="34"/>
+      <w:bookmarkEnd w:id="35"/>
     </w:p>
     <w:p>
       <w:pPr>
@@ -5296,14 +5288,14 @@
           <w:lang w:val="en-GB"/>
         </w:rPr>
       </w:pPr>
-      <w:bookmarkStart w:id="35" w:name="_Toc4678526"/>
+      <w:bookmarkStart w:id="36" w:name="_Toc4678526"/>
       <w:r>
         <w:rPr>
           <w:lang w:val="en-GB"/>
         </w:rPr>
         <w:t>Weak points</w:t>
       </w:r>
-      <w:bookmarkEnd w:id="35"/>
+      <w:bookmarkEnd w:id="36"/>
     </w:p>
     <w:p>
       <w:pPr>
@@ -5361,14 +5353,14 @@
           <w:lang w:val="en-GB"/>
         </w:rPr>
       </w:pPr>
-      <w:bookmarkStart w:id="36" w:name="_Toc4678527"/>
+      <w:bookmarkStart w:id="37" w:name="_Toc4678527"/>
       <w:r>
         <w:rPr>
           <w:lang w:val="en-GB"/>
         </w:rPr>
         <w:t>Conflicts</w:t>
       </w:r>
-      <w:bookmarkEnd w:id="36"/>
+      <w:bookmarkEnd w:id="37"/>
     </w:p>
     <w:p>
       <w:pPr>
@@ -5446,14 +5438,14 @@
           <w:lang w:val="en-GB"/>
         </w:rPr>
       </w:pPr>
-      <w:bookmarkStart w:id="37" w:name="_Toc4678528"/>
+      <w:bookmarkStart w:id="38" w:name="_Toc4678528"/>
       <w:r>
         <w:rPr>
           <w:lang w:val="en-GB"/>
         </w:rPr>
         <w:t>Ardy Zwanenburg</w:t>
       </w:r>
-      <w:bookmarkEnd w:id="37"/>
+      <w:bookmarkEnd w:id="38"/>
     </w:p>
     <w:p>
       <w:pPr>
@@ -5463,14 +5455,14 @@
           <w:lang w:val="en-GB"/>
         </w:rPr>
       </w:pPr>
-      <w:bookmarkStart w:id="38" w:name="_Toc4678529"/>
+      <w:bookmarkStart w:id="39" w:name="_Toc4678529"/>
       <w:r>
         <w:rPr>
           <w:lang w:val="en-GB"/>
         </w:rPr>
         <w:t>Strong points</w:t>
       </w:r>
-      <w:bookmarkEnd w:id="38"/>
+      <w:bookmarkEnd w:id="39"/>
     </w:p>
     <w:p>
       <w:pPr>
@@ -5590,7 +5582,18 @@
           <w:szCs w:val="20"/>
           <w:lang w:val="en-GB"/>
         </w:rPr>
-        <w:t xml:space="preserve"> is one of my stronger points. Still can improve on it by committing more and have a better look at others their merge requests, but that can still be learned in further projects. Starting this project I also learned a lot about JFrames. How to create a JFrame and implement functionality to it. And to end one of my stronger points is now getting a problem before me and just work in a solving process to solve the problem</w:t>
+        <w:t xml:space="preserve"> is one of my stronger points. Still can improve on it by committing more and have a better look at others their merge requests, but that can still be learned in further projects. Starting this project I also learned a lot about JFrames. How to create a JFrame and implement functionality to it. And to end one of my </w:t>
+      </w:r>
+      <w:r>
+        <w:rPr>
+          <w:rFonts w:ascii="Arial" w:hAnsi="Arial" w:cs="Arial"/>
+          <w:color w:val="auto"/>
+          <w:sz w:val="20"/>
+          <w:szCs w:val="20"/>
+          <w:lang w:val="en-GB"/>
+        </w:rPr>
+        <w:lastRenderedPageBreak/>
+        <w:t>stronger points is now getting a problem before me and just work in a solving process to solve the problem</w:t>
       </w:r>
       <w:r>
         <w:rPr>
@@ -5621,14 +5624,14 @@
           <w:lang w:val="en-GB"/>
         </w:rPr>
       </w:pPr>
-      <w:bookmarkStart w:id="39" w:name="_Toc4678530"/>
+      <w:bookmarkStart w:id="40" w:name="_Toc4678530"/>
       <w:r>
         <w:rPr>
           <w:lang w:val="en-GB"/>
         </w:rPr>
         <w:t>Weak points</w:t>
       </w:r>
-      <w:bookmarkEnd w:id="39"/>
+      <w:bookmarkEnd w:id="40"/>
     </w:p>
     <w:p>
       <w:pPr>
@@ -5769,14 +5772,14 @@
           <w:lang w:val="en-GB"/>
         </w:rPr>
       </w:pPr>
-      <w:bookmarkStart w:id="40" w:name="_Toc4678531"/>
+      <w:bookmarkStart w:id="41" w:name="_Toc4678531"/>
       <w:r>
         <w:rPr>
           <w:lang w:val="en-GB"/>
         </w:rPr>
         <w:t>Conflicts</w:t>
       </w:r>
-      <w:bookmarkEnd w:id="40"/>
+      <w:bookmarkEnd w:id="41"/>
     </w:p>
     <w:p>
       <w:pPr>
@@ -5867,15 +5870,14 @@
           <w:lang w:val="en-GB"/>
         </w:rPr>
       </w:pPr>
-      <w:bookmarkStart w:id="41" w:name="_Toc4678532"/>
-      <w:r>
-        <w:rPr>
-          <w:lang w:val="en-GB"/>
-        </w:rPr>
-        <w:lastRenderedPageBreak/>
+      <w:bookmarkStart w:id="42" w:name="_Toc4678532"/>
+      <w:r>
+        <w:rPr>
+          <w:lang w:val="en-GB"/>
+        </w:rPr>
         <w:t>Sources</w:t>
       </w:r>
-      <w:bookmarkEnd w:id="41"/>
+      <w:bookmarkEnd w:id="42"/>
     </w:p>
     <w:p>
       <w:pPr>
@@ -6033,8 +6035,6 @@
           <w:lang w:val="en-GB"/>
         </w:rPr>
       </w:pPr>
-      <w:bookmarkStart w:id="42" w:name="_GoBack"/>
-      <w:bookmarkEnd w:id="42"/>
     </w:p>
     <w:sectPr>
       <w:footerReference w:type="default" r:id="rId9"/>
@@ -6050,7 +6050,7 @@
 </file>
 
 <file path=word/endnotes.xml><?xml version="1.0" encoding="utf-8"?>
-<w:endnotes xmlns:wpc="http://schemas.microsoft.com/office/word/2010/wordprocessingCanvas" xmlns:mc="http://schemas.openxmlformats.org/markup-compatibility/2006" xmlns:o="urn:schemas-microsoft-com:office:office" xmlns:r="http://schemas.openxmlformats.org/officeDocument/2006/relationships" xmlns:m="http://schemas.openxmlformats.org/officeDocument/2006/math" xmlns:v="urn:schemas-microsoft-com:vml" xmlns:wp14="http://schemas.microsoft.com/office/word/2010/wordprocessingDrawing" xmlns:wp="http://schemas.openxmlformats.org/drawingml/2006/wordprocessingDrawing" xmlns:w10="urn:schemas-microsoft-com:office:word" xmlns:w="http://schemas.openxmlformats.org/wordprocessingml/2006/main" xmlns:w14="http://schemas.microsoft.com/office/word/2010/wordml" xmlns:w15="http://schemas.microsoft.com/office/word/2012/wordml" xmlns:wpg="http://schemas.microsoft.com/office/word/2010/wordprocessingGroup" xmlns:wpi="http://schemas.microsoft.com/office/word/2010/wordprocessingInk" xmlns:wne="http://schemas.microsoft.com/office/word/2006/wordml" xmlns:wps="http://schemas.microsoft.com/office/word/2010/wordprocessingShape" mc:Ignorable="w14 w15 wp14">
+<w:endnotes xmlns:wpc="http://schemas.microsoft.com/office/word/2010/wordprocessingCanvas" xmlns:cx="http://schemas.microsoft.com/office/drawing/2014/chartex" xmlns:cx1="http://schemas.microsoft.com/office/drawing/2015/9/8/chartex" xmlns:cx2="http://schemas.microsoft.com/office/drawing/2015/10/21/chartex" xmlns:cx3="http://schemas.microsoft.com/office/drawing/2016/5/9/chartex" xmlns:cx4="http://schemas.microsoft.com/office/drawing/2016/5/10/chartex" xmlns:cx5="http://schemas.microsoft.com/office/drawing/2016/5/11/chartex" xmlns:cx6="http://schemas.microsoft.com/office/drawing/2016/5/12/chartex" xmlns:cx7="http://schemas.microsoft.com/office/drawing/2016/5/13/chartex" xmlns:cx8="http://schemas.microsoft.com/office/drawing/2016/5/14/chartex" xmlns:mc="http://schemas.openxmlformats.org/markup-compatibility/2006" xmlns:aink="http://schemas.microsoft.com/office/drawing/2016/ink" xmlns:am3d="http://schemas.microsoft.com/office/drawing/2017/model3d" xmlns:o="urn:schemas-microsoft-com:office:office" xmlns:r="http://schemas.openxmlformats.org/officeDocument/2006/relationships" xmlns:m="http://schemas.openxmlformats.org/officeDocument/2006/math" xmlns:v="urn:schemas-microsoft-com:vml" xmlns:wp14="http://schemas.microsoft.com/office/word/2010/wordprocessingDrawing" xmlns:wp="http://schemas.openxmlformats.org/drawingml/2006/wordprocessingDrawing" xmlns:w10="urn:schemas-microsoft-com:office:word" xmlns:w="http://schemas.openxmlformats.org/wordprocessingml/2006/main" xmlns:w14="http://schemas.microsoft.com/office/word/2010/wordml" xmlns:w15="http://schemas.microsoft.com/office/word/2012/wordml" xmlns:w16cid="http://schemas.microsoft.com/office/word/2016/wordml/cid" xmlns:w16se="http://schemas.microsoft.com/office/word/2015/wordml/symex" xmlns:wpg="http://schemas.microsoft.com/office/word/2010/wordprocessingGroup" xmlns:wpi="http://schemas.microsoft.com/office/word/2010/wordprocessingInk" xmlns:wne="http://schemas.microsoft.com/office/word/2006/wordml" xmlns:wps="http://schemas.microsoft.com/office/word/2010/wordprocessingShape" mc:Ignorable="w14 w15 w16se w16cid wp14">
   <w:endnote w:type="separator" w:id="-1">
     <w:p>
       <w:pPr>
@@ -6075,7 +6075,7 @@
 </file>
 
 <file path=word/footer1.xml><?xml version="1.0" encoding="utf-8"?>
-<w:ftr xmlns:wpc="http://schemas.microsoft.com/office/word/2010/wordprocessingCanvas" xmlns:mc="http://schemas.openxmlformats.org/markup-compatibility/2006" xmlns:o="urn:schemas-microsoft-com:office:office" xmlns:r="http://schemas.openxmlformats.org/officeDocument/2006/relationships" xmlns:m="http://schemas.openxmlformats.org/officeDocument/2006/math" xmlns:v="urn:schemas-microsoft-com:vml" xmlns:wp14="http://schemas.microsoft.com/office/word/2010/wordprocessingDrawing" xmlns:wp="http://schemas.openxmlformats.org/drawingml/2006/wordprocessingDrawing" xmlns:w10="urn:schemas-microsoft-com:office:word" xmlns:w="http://schemas.openxmlformats.org/wordprocessingml/2006/main" xmlns:w14="http://schemas.microsoft.com/office/word/2010/wordml" xmlns:w15="http://schemas.microsoft.com/office/word/2012/wordml" xmlns:wpg="http://schemas.microsoft.com/office/word/2010/wordprocessingGroup" xmlns:wpi="http://schemas.microsoft.com/office/word/2010/wordprocessingInk" xmlns:wne="http://schemas.microsoft.com/office/word/2006/wordml" xmlns:wps="http://schemas.microsoft.com/office/word/2010/wordprocessingShape" mc:Ignorable="w14 w15 wp14">
+<w:ftr xmlns:wpc="http://schemas.microsoft.com/office/word/2010/wordprocessingCanvas" xmlns:cx="http://schemas.microsoft.com/office/drawing/2014/chartex" xmlns:cx1="http://schemas.microsoft.com/office/drawing/2015/9/8/chartex" xmlns:cx2="http://schemas.microsoft.com/office/drawing/2015/10/21/chartex" xmlns:cx3="http://schemas.microsoft.com/office/drawing/2016/5/9/chartex" xmlns:cx4="http://schemas.microsoft.com/office/drawing/2016/5/10/chartex" xmlns:cx5="http://schemas.microsoft.com/office/drawing/2016/5/11/chartex" xmlns:cx6="http://schemas.microsoft.com/office/drawing/2016/5/12/chartex" xmlns:cx7="http://schemas.microsoft.com/office/drawing/2016/5/13/chartex" xmlns:cx8="http://schemas.microsoft.com/office/drawing/2016/5/14/chartex" xmlns:mc="http://schemas.openxmlformats.org/markup-compatibility/2006" xmlns:aink="http://schemas.microsoft.com/office/drawing/2016/ink" xmlns:am3d="http://schemas.microsoft.com/office/drawing/2017/model3d" xmlns:o="urn:schemas-microsoft-com:office:office" xmlns:r="http://schemas.openxmlformats.org/officeDocument/2006/relationships" xmlns:m="http://schemas.openxmlformats.org/officeDocument/2006/math" xmlns:v="urn:schemas-microsoft-com:vml" xmlns:wp14="http://schemas.microsoft.com/office/word/2010/wordprocessingDrawing" xmlns:wp="http://schemas.openxmlformats.org/drawingml/2006/wordprocessingDrawing" xmlns:w10="urn:schemas-microsoft-com:office:word" xmlns:w="http://schemas.openxmlformats.org/wordprocessingml/2006/main" xmlns:w14="http://schemas.microsoft.com/office/word/2010/wordml" xmlns:w15="http://schemas.microsoft.com/office/word/2012/wordml" xmlns:w16cid="http://schemas.microsoft.com/office/word/2016/wordml/cid" xmlns:w16se="http://schemas.microsoft.com/office/word/2015/wordml/symex" xmlns:wpg="http://schemas.microsoft.com/office/word/2010/wordprocessingGroup" xmlns:wpi="http://schemas.microsoft.com/office/word/2010/wordprocessingInk" xmlns:wne="http://schemas.microsoft.com/office/word/2006/wordml" xmlns:wps="http://schemas.microsoft.com/office/word/2010/wordprocessingShape" mc:Ignorable="w14 w15 w16se w16cid wp14">
   <w:p>
     <w:pPr>
       <w:pStyle w:val="Voettekst"/>
@@ -6122,7 +6122,7 @@
 </file>
 
 <file path=word/footnotes.xml><?xml version="1.0" encoding="utf-8"?>
-<w:footnotes xmlns:wpc="http://schemas.microsoft.com/office/word/2010/wordprocessingCanvas" xmlns:mc="http://schemas.openxmlformats.org/markup-compatibility/2006" xmlns:o="urn:schemas-microsoft-com:office:office" xmlns:r="http://schemas.openxmlformats.org/officeDocument/2006/relationships" xmlns:m="http://schemas.openxmlformats.org/officeDocument/2006/math" xmlns:v="urn:schemas-microsoft-com:vml" xmlns:wp14="http://schemas.microsoft.com/office/word/2010/wordprocessingDrawing" xmlns:wp="http://schemas.openxmlformats.org/drawingml/2006/wordprocessingDrawing" xmlns:w10="urn:schemas-microsoft-com:office:word" xmlns:w="http://schemas.openxmlformats.org/wordprocessingml/2006/main" xmlns:w14="http://schemas.microsoft.com/office/word/2010/wordml" xmlns:w15="http://schemas.microsoft.com/office/word/2012/wordml" xmlns:wpg="http://schemas.microsoft.com/office/word/2010/wordprocessingGroup" xmlns:wpi="http://schemas.microsoft.com/office/word/2010/wordprocessingInk" xmlns:wne="http://schemas.microsoft.com/office/word/2006/wordml" xmlns:wps="http://schemas.microsoft.com/office/word/2010/wordprocessingShape" mc:Ignorable="w14 w15 wp14">
+<w:footnotes xmlns:wpc="http://schemas.microsoft.com/office/word/2010/wordprocessingCanvas" xmlns:cx="http://schemas.microsoft.com/office/drawing/2014/chartex" xmlns:cx1="http://schemas.microsoft.com/office/drawing/2015/9/8/chartex" xmlns:cx2="http://schemas.microsoft.com/office/drawing/2015/10/21/chartex" xmlns:cx3="http://schemas.microsoft.com/office/drawing/2016/5/9/chartex" xmlns:cx4="http://schemas.microsoft.com/office/drawing/2016/5/10/chartex" xmlns:cx5="http://schemas.microsoft.com/office/drawing/2016/5/11/chartex" xmlns:cx6="http://schemas.microsoft.com/office/drawing/2016/5/12/chartex" xmlns:cx7="http://schemas.microsoft.com/office/drawing/2016/5/13/chartex" xmlns:cx8="http://schemas.microsoft.com/office/drawing/2016/5/14/chartex" xmlns:mc="http://schemas.openxmlformats.org/markup-compatibility/2006" xmlns:aink="http://schemas.microsoft.com/office/drawing/2016/ink" xmlns:am3d="http://schemas.microsoft.com/office/drawing/2017/model3d" xmlns:o="urn:schemas-microsoft-com:office:office" xmlns:r="http://schemas.openxmlformats.org/officeDocument/2006/relationships" xmlns:m="http://schemas.openxmlformats.org/officeDocument/2006/math" xmlns:v="urn:schemas-microsoft-com:vml" xmlns:wp14="http://schemas.microsoft.com/office/word/2010/wordprocessingDrawing" xmlns:wp="http://schemas.openxmlformats.org/drawingml/2006/wordprocessingDrawing" xmlns:w10="urn:schemas-microsoft-com:office:word" xmlns:w="http://schemas.openxmlformats.org/wordprocessingml/2006/main" xmlns:w14="http://schemas.microsoft.com/office/word/2010/wordml" xmlns:w15="http://schemas.microsoft.com/office/word/2012/wordml" xmlns:w16cid="http://schemas.microsoft.com/office/word/2016/wordml/cid" xmlns:w16se="http://schemas.microsoft.com/office/word/2015/wordml/symex" xmlns:wpg="http://schemas.microsoft.com/office/word/2010/wordprocessingGroup" xmlns:wpi="http://schemas.microsoft.com/office/word/2010/wordprocessingInk" xmlns:wne="http://schemas.microsoft.com/office/word/2006/wordml" xmlns:wps="http://schemas.microsoft.com/office/word/2010/wordprocessingShape" mc:Ignorable="w14 w15 w16se w16cid wp14">
   <w:footnote w:type="separator" w:id="-1">
     <w:p>
       <w:pPr>
@@ -6574,7 +6574,7 @@
 </file>
 
 <file path=word/numbering.xml><?xml version="1.0" encoding="utf-8"?>
-<w:numbering xmlns:wpc="http://schemas.microsoft.com/office/word/2010/wordprocessingCanvas" xmlns:mc="http://schemas.openxmlformats.org/markup-compatibility/2006" xmlns:o="urn:schemas-microsoft-com:office:office" xmlns:r="http://schemas.openxmlformats.org/officeDocument/2006/relationships" xmlns:m="http://schemas.openxmlformats.org/officeDocument/2006/math" xmlns:v="urn:schemas-microsoft-com:vml" xmlns:wp14="http://schemas.microsoft.com/office/word/2010/wordprocessingDrawing" xmlns:wp="http://schemas.openxmlformats.org/drawingml/2006/wordprocessingDrawing" xmlns:w10="urn:schemas-microsoft-com:office:word" xmlns:w="http://schemas.openxmlformats.org/wordprocessingml/2006/main" xmlns:w14="http://schemas.microsoft.com/office/word/2010/wordml" xmlns:w15="http://schemas.microsoft.com/office/word/2012/wordml" xmlns:wpg="http://schemas.microsoft.com/office/word/2010/wordprocessingGroup" xmlns:wpi="http://schemas.microsoft.com/office/word/2010/wordprocessingInk" xmlns:wne="http://schemas.microsoft.com/office/word/2006/wordml" xmlns:wps="http://schemas.microsoft.com/office/word/2010/wordprocessingShape" mc:Ignorable="w14 w15 wp14">
+<w:numbering xmlns:wpc="http://schemas.microsoft.com/office/word/2010/wordprocessingCanvas" xmlns:cx="http://schemas.microsoft.com/office/drawing/2014/chartex" xmlns:cx1="http://schemas.microsoft.com/office/drawing/2015/9/8/chartex" xmlns:cx2="http://schemas.microsoft.com/office/drawing/2015/10/21/chartex" xmlns:cx3="http://schemas.microsoft.com/office/drawing/2016/5/9/chartex" xmlns:cx4="http://schemas.microsoft.com/office/drawing/2016/5/10/chartex" xmlns:cx5="http://schemas.microsoft.com/office/drawing/2016/5/11/chartex" xmlns:cx6="http://schemas.microsoft.com/office/drawing/2016/5/12/chartex" xmlns:cx7="http://schemas.microsoft.com/office/drawing/2016/5/13/chartex" xmlns:cx8="http://schemas.microsoft.com/office/drawing/2016/5/14/chartex" xmlns:mc="http://schemas.openxmlformats.org/markup-compatibility/2006" xmlns:aink="http://schemas.microsoft.com/office/drawing/2016/ink" xmlns:am3d="http://schemas.microsoft.com/office/drawing/2017/model3d" xmlns:o="urn:schemas-microsoft-com:office:office" xmlns:r="http://schemas.openxmlformats.org/officeDocument/2006/relationships" xmlns:m="http://schemas.openxmlformats.org/officeDocument/2006/math" xmlns:v="urn:schemas-microsoft-com:vml" xmlns:wp14="http://schemas.microsoft.com/office/word/2010/wordprocessingDrawing" xmlns:wp="http://schemas.openxmlformats.org/drawingml/2006/wordprocessingDrawing" xmlns:w10="urn:schemas-microsoft-com:office:word" xmlns:w="http://schemas.openxmlformats.org/wordprocessingml/2006/main" xmlns:w14="http://schemas.microsoft.com/office/word/2010/wordml" xmlns:w15="http://schemas.microsoft.com/office/word/2012/wordml" xmlns:w16cid="http://schemas.microsoft.com/office/word/2016/wordml/cid" xmlns:w16se="http://schemas.microsoft.com/office/word/2015/wordml/symex" xmlns:wpg="http://schemas.microsoft.com/office/word/2010/wordprocessingGroup" xmlns:wpi="http://schemas.microsoft.com/office/word/2010/wordprocessingInk" xmlns:wne="http://schemas.microsoft.com/office/word/2006/wordml" xmlns:wps="http://schemas.microsoft.com/office/word/2010/wordprocessingShape" mc:Ignorable="w14 w15 w16se w16cid wp14">
   <w:abstractNum w:abstractNumId="0" w15:restartNumberingAfterBreak="0">
     <w:nsid w:val="FFFFFF7C"/>
     <w:multiLevelType w:val="singleLevel"/>
@@ -7416,7 +7416,7 @@
 </file>
 
 <file path=word/styles.xml><?xml version="1.0" encoding="utf-8"?>
-<w:styles xmlns:mc="http://schemas.openxmlformats.org/markup-compatibility/2006" xmlns:r="http://schemas.openxmlformats.org/officeDocument/2006/relationships" xmlns:w="http://schemas.openxmlformats.org/wordprocessingml/2006/main" xmlns:w14="http://schemas.microsoft.com/office/word/2010/wordml" xmlns:w15="http://schemas.microsoft.com/office/word/2012/wordml" mc:Ignorable="w14 w15">
+<w:styles xmlns:mc="http://schemas.openxmlformats.org/markup-compatibility/2006" xmlns:r="http://schemas.openxmlformats.org/officeDocument/2006/relationships" xmlns:w="http://schemas.openxmlformats.org/wordprocessingml/2006/main" xmlns:w14="http://schemas.microsoft.com/office/word/2010/wordml" xmlns:w15="http://schemas.microsoft.com/office/word/2012/wordml" xmlns:w16cid="http://schemas.microsoft.com/office/word/2016/wordml/cid" xmlns:w16se="http://schemas.microsoft.com/office/word/2015/wordml/symex" mc:Ignorable="w14 w15 w16se w16cid">
   <w:docDefaults>
     <w:rPrDefault>
       <w:rPr>
@@ -7433,7 +7433,7 @@
       </w:pPr>
     </w:pPrDefault>
   </w:docDefaults>
-  <w:latentStyles w:defLockedState="0" w:defUIPriority="99" w:defSemiHidden="0" w:defUnhideWhenUsed="0" w:defQFormat="0" w:count="371">
+  <w:latentStyles w:defLockedState="0" w:defUIPriority="99" w:defSemiHidden="0" w:defUnhideWhenUsed="0" w:defQFormat="0" w:count="375">
     <w:lsdException w:name="Normal" w:uiPriority="0" w:qFormat="1"/>
     <w:lsdException w:name="heading 1" w:uiPriority="9" w:qFormat="1"/>
     <w:lsdException w:name="heading 2" w:semiHidden="1" w:uiPriority="9" w:unhideWhenUsed="1" w:qFormat="1"/>
@@ -7539,7 +7539,6 @@
     <w:lsdException w:name="HTML Sample" w:semiHidden="1" w:unhideWhenUsed="1"/>
     <w:lsdException w:name="HTML Typewriter" w:semiHidden="1" w:unhideWhenUsed="1"/>
     <w:lsdException w:name="HTML Variable" w:semiHidden="1" w:unhideWhenUsed="1"/>
-    <w:lsdException w:name="Normal Table" w:semiHidden="1" w:unhideWhenUsed="1"/>
     <w:lsdException w:name="annotation subject" w:semiHidden="1" w:unhideWhenUsed="1"/>
     <w:lsdException w:name="No List" w:semiHidden="1" w:unhideWhenUsed="1"/>
     <w:lsdException w:name="Outline List 1" w:semiHidden="1" w:unhideWhenUsed="1"/>
@@ -7583,10 +7582,8 @@
     <w:lsdException w:name="Table Elegant" w:semiHidden="1" w:unhideWhenUsed="1"/>
     <w:lsdException w:name="Table Professional" w:semiHidden="1" w:unhideWhenUsed="1"/>
     <w:lsdException w:name="Table Subtle 1" w:semiHidden="1" w:unhideWhenUsed="1"/>
-    <w:lsdException w:name="Table Subtle 2" w:semiHidden="1" w:unhideWhenUsed="1"/>
     <w:lsdException w:name="Table Web 1" w:semiHidden="1" w:unhideWhenUsed="1"/>
     <w:lsdException w:name="Table Web 2" w:semiHidden="1" w:unhideWhenUsed="1"/>
-    <w:lsdException w:name="Table Web 3" w:semiHidden="1" w:unhideWhenUsed="1"/>
     <w:lsdException w:name="Balloon Text" w:semiHidden="1" w:unhideWhenUsed="1"/>
     <w:lsdException w:name="Table Grid" w:uiPriority="39"/>
     <w:lsdException w:name="Table Theme" w:semiHidden="1" w:unhideWhenUsed="1"/>
@@ -7805,6 +7802,10 @@
     <w:lsdException w:name="List Table 5 Dark Accent 6" w:uiPriority="50"/>
     <w:lsdException w:name="List Table 6 Colorful Accent 6" w:uiPriority="51"/>
     <w:lsdException w:name="List Table 7 Colorful Accent 6" w:uiPriority="52"/>
+    <w:lsdException w:name="Mention" w:semiHidden="1" w:unhideWhenUsed="1"/>
+    <w:lsdException w:name="Smart Hyperlink" w:semiHidden="1" w:unhideWhenUsed="1"/>
+    <w:lsdException w:name="Hashtag" w:semiHidden="1" w:unhideWhenUsed="1"/>
+    <w:lsdException w:name="Unresolved Mention" w:semiHidden="1" w:unhideWhenUsed="1"/>
   </w:latentStyles>
   <w:style w:type="paragraph" w:default="1" w:styleId="Standaard">
     <w:name w:val="Normal"/>
@@ -8859,8 +8860,8 @@
       <w:contextualSpacing/>
     </w:pPr>
   </w:style>
-  <w:style w:type="character" w:customStyle="1" w:styleId="UnresolvedMention">
-    <w:name w:val="Unresolved Mention"/>
+  <w:style w:type="character" w:customStyle="1" w:styleId="Onopgelostemelding1">
+    <w:name w:val="Onopgeloste melding1"/>
     <w:basedOn w:val="Standaardalinea-lettertype"/>
     <w:uiPriority w:val="99"/>
     <w:semiHidden/>
@@ -9164,7 +9165,7 @@
 </file>
 
 <file path=customXml/itemProps1.xml><?xml version="1.0" encoding="utf-8"?>
-<ds:datastoreItem xmlns:ds="http://schemas.openxmlformats.org/officeDocument/2006/customXml" ds:itemID="{4AC8E925-0B8A-4981-8789-B65E6A8C70B6}">
+<ds:datastoreItem xmlns:ds="http://schemas.openxmlformats.org/officeDocument/2006/customXml" ds:itemID="{B1BF218A-7DE8-4924-9050-37D0D25B1C44}">
   <ds:schemaRefs>
     <ds:schemaRef ds:uri="http://schemas.openxmlformats.org/officeDocument/2006/bibliography"/>
   </ds:schemaRefs>

</xml_diff>

<commit_message>
Added the text containing the design choices for the Graphical User Interface.
</commit_message>
<xml_diff>
--- a/doc/Final Report/Final_Report.docx
+++ b/doc/Final Report/Final_Report.docx
@@ -4063,6 +4063,18 @@
     </w:p>
     <w:p>
       <w:pPr>
+        <w:jc w:val="both"/>
+        <w:rPr>
+          <w:rFonts w:ascii="Arial" w:hAnsi="Arial" w:cs="Arial"/>
+          <w:color w:val="auto"/>
+          <w:sz w:val="20"/>
+          <w:szCs w:val="20"/>
+          <w:lang w:val="en-US"/>
+        </w:rPr>
+      </w:pPr>
+    </w:p>
+    <w:p>
+      <w:pPr>
         <w:pStyle w:val="Kop3"/>
         <w:jc w:val="center"/>
         <w:rPr>
@@ -4095,6 +4107,8 @@
         <w:rPr>
           <w:rFonts w:ascii="Arial" w:hAnsi="Arial" w:cs="Arial"/>
           <w:color w:val="auto"/>
+          <w:sz w:val="20"/>
+          <w:szCs w:val="20"/>
           <w:lang w:val="en-US"/>
         </w:rPr>
       </w:pPr>
@@ -4253,8 +4267,159 @@
     </w:p>
     <w:p>
       <w:pPr>
-        <w:rPr>
-          <w:lang w:val="en-GB"/>
+        <w:pStyle w:val="Kop3"/>
+        <w:spacing w:after="240"/>
+        <w:jc w:val="center"/>
+        <w:rPr>
+          <w:lang w:val="en-GB"/>
+        </w:rPr>
+      </w:pPr>
+    </w:p>
+    <w:p>
+      <w:pPr>
+        <w:pStyle w:val="Kop3"/>
+        <w:spacing w:after="240"/>
+        <w:jc w:val="center"/>
+        <w:rPr>
+          <w:lang w:val="en-GB"/>
+        </w:rPr>
+      </w:pPr>
+      <w:bookmarkStart w:id="12" w:name="_GoBack"/>
+      <w:bookmarkEnd w:id="12"/>
+      <w:r>
+        <w:rPr>
+          <w:lang w:val="en-GB"/>
+        </w:rPr>
+        <w:t>The Graphical User Interface</w:t>
+      </w:r>
+    </w:p>
+    <w:p>
+      <w:pPr>
+        <w:pStyle w:val="Normaalweb"/>
+        <w:spacing w:before="0" w:beforeAutospacing="0" w:after="0" w:afterAutospacing="0"/>
+        <w:rPr>
+          <w:lang w:val="en-US"/>
+        </w:rPr>
+      </w:pPr>
+      <w:r>
+        <w:rPr>
+          <w:rFonts w:ascii="Arial" w:hAnsi="Arial" w:cs="Arial"/>
+          <w:color w:val="000000"/>
+          <w:sz w:val="22"/>
+          <w:szCs w:val="22"/>
+          <w:lang w:val="en-US"/>
+        </w:rPr>
+        <w:t xml:space="preserve">For the development of the GUI, we started with the login screen. We mainly used the Eclipse </w:t>
+      </w:r>
+      <w:proofErr w:type="spellStart"/>
+      <w:r>
+        <w:rPr>
+          <w:rFonts w:ascii="Arial" w:hAnsi="Arial" w:cs="Arial"/>
+          <w:color w:val="000000"/>
+          <w:sz w:val="22"/>
+          <w:szCs w:val="22"/>
+          <w:lang w:val="en-US"/>
+        </w:rPr>
+        <w:t>WindowBuilder</w:t>
+      </w:r>
+      <w:proofErr w:type="spellEnd"/>
+      <w:r>
+        <w:rPr>
+          <w:rFonts w:ascii="Arial" w:hAnsi="Arial" w:cs="Arial"/>
+          <w:color w:val="000000"/>
+          <w:sz w:val="22"/>
+          <w:szCs w:val="22"/>
+          <w:lang w:val="en-US"/>
+        </w:rPr>
+        <w:t xml:space="preserve"> plugin to shape this screen, and afterward wrote code to add some basic functionality, including: Login in, creating an account, and reading from and writing to file. We eventually ended up using a database instead of a file, but the fundament remained. The main screen was made in a similar way: roughly shaping it and adding all buttons needed.</w:t>
+      </w:r>
+    </w:p>
+    <w:p>
+      <w:pPr>
+        <w:pStyle w:val="Normaalweb"/>
+        <w:spacing w:before="0" w:beforeAutospacing="0" w:after="0" w:afterAutospacing="0"/>
+        <w:rPr>
+          <w:lang w:val="en-US"/>
+        </w:rPr>
+      </w:pPr>
+      <w:r>
+        <w:rPr>
+          <w:rFonts w:ascii="Arial" w:hAnsi="Arial" w:cs="Arial"/>
+          <w:color w:val="000000"/>
+          <w:sz w:val="22"/>
+          <w:szCs w:val="22"/>
+          <w:lang w:val="en-US"/>
+        </w:rPr>
+        <w:t xml:space="preserve">After all major functionality was implemented, we started with giving the GUI a better design using Swing elements with the help of the </w:t>
+      </w:r>
+      <w:proofErr w:type="spellStart"/>
+      <w:r>
+        <w:rPr>
+          <w:rFonts w:ascii="Arial" w:hAnsi="Arial" w:cs="Arial"/>
+          <w:color w:val="000000"/>
+          <w:sz w:val="22"/>
+          <w:szCs w:val="22"/>
+          <w:lang w:val="en-US"/>
+        </w:rPr>
+        <w:t>WindowBuilder</w:t>
+      </w:r>
+      <w:proofErr w:type="spellEnd"/>
+      <w:r>
+        <w:rPr>
+          <w:rFonts w:ascii="Arial" w:hAnsi="Arial" w:cs="Arial"/>
+          <w:color w:val="000000"/>
+          <w:sz w:val="22"/>
+          <w:szCs w:val="22"/>
+          <w:lang w:val="en-US"/>
+        </w:rPr>
+        <w:t xml:space="preserve"> Plugin. We made a lot of changes, including the recoloring of everything, resizing and repositioning buttons, and using a different letter type. This resulted in a GUI that looks a lot better than the standard design, and absolutely magnificent knowing this is fully done in Java.</w:t>
+      </w:r>
+    </w:p>
+    <w:p>
+      <w:pPr>
+        <w:pStyle w:val="Normaalweb"/>
+        <w:spacing w:before="0" w:beforeAutospacing="0" w:after="0" w:afterAutospacing="0"/>
+        <w:rPr>
+          <w:lang w:val="en-US"/>
+        </w:rPr>
+      </w:pPr>
+      <w:r>
+        <w:rPr>
+          <w:rFonts w:ascii="Arial" w:hAnsi="Arial" w:cs="Arial"/>
+          <w:color w:val="000000"/>
+          <w:sz w:val="22"/>
+          <w:szCs w:val="22"/>
+          <w:lang w:val="en-US"/>
+        </w:rPr>
+        <w:t xml:space="preserve">Furthermore, we also made some small decisions to enhance the user experience. Think about features like opening a pop up when creating an account, opening your profile page and adding friends. There also went a considerable amount of time in the implementation of the leaderboard. A major obstacle was adding images, as this seems to work in Eclipse (although it was very inflexible), but not in </w:t>
+      </w:r>
+      <w:proofErr w:type="spellStart"/>
+      <w:r>
+        <w:rPr>
+          <w:rFonts w:ascii="Arial" w:hAnsi="Arial" w:cs="Arial"/>
+          <w:color w:val="000000"/>
+          <w:sz w:val="22"/>
+          <w:szCs w:val="22"/>
+          <w:lang w:val="en-US"/>
+        </w:rPr>
+        <w:t>Intellij</w:t>
+      </w:r>
+      <w:proofErr w:type="spellEnd"/>
+      <w:r>
+        <w:rPr>
+          <w:rFonts w:ascii="Arial" w:hAnsi="Arial" w:cs="Arial"/>
+          <w:color w:val="000000"/>
+          <w:sz w:val="22"/>
+          <w:szCs w:val="22"/>
+          <w:lang w:val="en-US"/>
+        </w:rPr>
+        <w:t xml:space="preserve">. After a long struggle, we finally succeeded. This breakthrough allowed us to add stimuli (including achievements and the growing tree). </w:t>
+      </w:r>
+    </w:p>
+    <w:p>
+      <w:pPr>
+        <w:rPr>
+          <w:lang w:val="en-US"/>
         </w:rPr>
       </w:pPr>
     </w:p>
@@ -4273,14 +4438,15 @@
           <w:lang w:val="en-GB"/>
         </w:rPr>
       </w:pPr>
-      <w:bookmarkStart w:id="12" w:name="_Toc4678503"/>
-      <w:r>
-        <w:rPr>
-          <w:lang w:val="en-GB"/>
-        </w:rPr>
+      <w:bookmarkStart w:id="13" w:name="_Toc4678503"/>
+      <w:r>
+        <w:rPr>
+          <w:lang w:val="en-GB"/>
+        </w:rPr>
+        <w:lastRenderedPageBreak/>
         <w:t>Point for improvement</w:t>
       </w:r>
-      <w:bookmarkEnd w:id="12"/>
+      <w:bookmarkEnd w:id="13"/>
     </w:p>
     <w:p>
       <w:pPr>
@@ -4290,14 +4456,14 @@
           <w:lang w:val="en-GB"/>
         </w:rPr>
       </w:pPr>
-      <w:bookmarkStart w:id="13" w:name="_Toc4678504"/>
+      <w:bookmarkStart w:id="14" w:name="_Toc4678504"/>
       <w:r>
         <w:rPr>
           <w:lang w:val="en-GB"/>
         </w:rPr>
         <w:t>Software improvement</w:t>
       </w:r>
-      <w:bookmarkEnd w:id="13"/>
+      <w:bookmarkEnd w:id="14"/>
     </w:p>
     <w:p>
       <w:pPr>
@@ -4426,14 +4592,14 @@
           <w:lang w:val="en-GB"/>
         </w:rPr>
       </w:pPr>
-      <w:bookmarkStart w:id="14" w:name="_Toc4678505"/>
+      <w:bookmarkStart w:id="15" w:name="_Toc4678505"/>
       <w:r>
         <w:rPr>
           <w:lang w:val="en-GB"/>
         </w:rPr>
         <w:t>Process Improvement</w:t>
       </w:r>
-      <w:bookmarkEnd w:id="14"/>
+      <w:bookmarkEnd w:id="15"/>
     </w:p>
     <w:p>
       <w:pPr>
@@ -4487,15 +4653,14 @@
           <w:lang w:val="en-GB"/>
         </w:rPr>
       </w:pPr>
-      <w:bookmarkStart w:id="15" w:name="_Toc4678506"/>
-      <w:r>
-        <w:rPr>
-          <w:lang w:val="en-GB"/>
-        </w:rPr>
-        <w:lastRenderedPageBreak/>
+      <w:bookmarkStart w:id="16" w:name="_Toc4678506"/>
+      <w:r>
+        <w:rPr>
+          <w:lang w:val="en-GB"/>
+        </w:rPr>
         <w:t>Course improvement</w:t>
       </w:r>
-      <w:bookmarkEnd w:id="15"/>
+      <w:bookmarkEnd w:id="16"/>
     </w:p>
     <w:p>
       <w:pPr>
@@ -4546,7 +4711,7 @@
         <w:pStyle w:val="Kop1"/>
         <w:jc w:val="center"/>
       </w:pPr>
-      <w:bookmarkStart w:id="16" w:name="_Toc4678507"/>
+      <w:bookmarkStart w:id="17" w:name="_Toc4678507"/>
       <w:proofErr w:type="spellStart"/>
       <w:r>
         <w:t>Individual</w:t>
@@ -4555,18 +4720,18 @@
       <w:r>
         <w:t xml:space="preserve"> Feedback</w:t>
       </w:r>
-      <w:bookmarkEnd w:id="16"/>
+      <w:bookmarkEnd w:id="17"/>
     </w:p>
     <w:p>
       <w:pPr>
         <w:pStyle w:val="Kop2"/>
         <w:jc w:val="center"/>
       </w:pPr>
-      <w:bookmarkStart w:id="17" w:name="_Toc4678508"/>
+      <w:bookmarkStart w:id="18" w:name="_Toc4678508"/>
       <w:r>
         <w:t>Jari van den Broek</w:t>
       </w:r>
-      <w:bookmarkEnd w:id="17"/>
+      <w:bookmarkEnd w:id="18"/>
     </w:p>
     <w:p>
       <w:pPr>
@@ -4576,14 +4741,14 @@
           <w:lang w:val="en-GB"/>
         </w:rPr>
       </w:pPr>
-      <w:bookmarkStart w:id="18" w:name="_Toc4678509"/>
+      <w:bookmarkStart w:id="19" w:name="_Toc4678509"/>
       <w:r>
         <w:rPr>
           <w:lang w:val="en-GB"/>
         </w:rPr>
         <w:t>Strong points</w:t>
       </w:r>
-      <w:bookmarkEnd w:id="18"/>
+      <w:bookmarkEnd w:id="19"/>
     </w:p>
     <w:p>
       <w:pPr>
@@ -4630,14 +4795,14 @@
           <w:lang w:val="en-GB"/>
         </w:rPr>
       </w:pPr>
-      <w:bookmarkStart w:id="19" w:name="_Toc4678510"/>
+      <w:bookmarkStart w:id="20" w:name="_Toc4678510"/>
       <w:r>
         <w:rPr>
           <w:lang w:val="en-GB"/>
         </w:rPr>
         <w:t>Weak points</w:t>
       </w:r>
-      <w:bookmarkEnd w:id="19"/>
+      <w:bookmarkEnd w:id="20"/>
     </w:p>
     <w:p>
       <w:pPr>
@@ -4664,7 +4829,17 @@
           <w:sz w:val="20"/>
           <w:lang w:val="en-GB"/>
         </w:rPr>
-        <w:t>mine was a bit sub-par. Even though I learned quite a lot about the Java programming language, some of my teammates excelled at one subject while I stayed quite mediocre in all of them. Another weak point was my planning, a lot of the times I had to cram all of the work on the Sunday before the deadline instead of doing it over multiple days.</w:t>
+        <w:t xml:space="preserve">mine was a bit sub-par. Even though I learned quite a lot about the Java programming language, some of my teammates excelled at one subject while </w:t>
+      </w:r>
+      <w:r>
+        <w:rPr>
+          <w:rFonts w:ascii="Arial" w:hAnsi="Arial" w:cs="Arial"/>
+          <w:color w:val="auto"/>
+          <w:sz w:val="20"/>
+          <w:lang w:val="en-GB"/>
+        </w:rPr>
+        <w:lastRenderedPageBreak/>
+        <w:t>I stayed quite mediocre in all of them. Another weak point was my planning, a lot of the times I had to cram all of the work on the Sunday before the deadline instead of doing it over multiple days.</w:t>
       </w:r>
     </w:p>
     <w:p>
@@ -4675,14 +4850,14 @@
           <w:lang w:val="en-GB"/>
         </w:rPr>
       </w:pPr>
-      <w:bookmarkStart w:id="20" w:name="_Toc4678511"/>
+      <w:bookmarkStart w:id="21" w:name="_Toc4678511"/>
       <w:r>
         <w:rPr>
           <w:lang w:val="en-GB"/>
         </w:rPr>
         <w:t>Conflicts</w:t>
       </w:r>
-      <w:bookmarkEnd w:id="20"/>
+      <w:bookmarkEnd w:id="21"/>
     </w:p>
     <w:p>
       <w:pPr>
@@ -4745,14 +4920,14 @@
           <w:lang w:val="en-GB"/>
         </w:rPr>
       </w:pPr>
-      <w:bookmarkStart w:id="21" w:name="_Toc4678512"/>
+      <w:bookmarkStart w:id="22" w:name="_Toc4678512"/>
       <w:r>
         <w:rPr>
           <w:lang w:val="en-GB"/>
         </w:rPr>
         <w:t>Johannes Hagspiel</w:t>
       </w:r>
-      <w:bookmarkEnd w:id="21"/>
+      <w:bookmarkEnd w:id="22"/>
     </w:p>
     <w:p>
       <w:pPr>
@@ -4762,14 +4937,14 @@
           <w:lang w:val="en-GB"/>
         </w:rPr>
       </w:pPr>
-      <w:bookmarkStart w:id="22" w:name="_Toc4678513"/>
+      <w:bookmarkStart w:id="23" w:name="_Toc4678513"/>
       <w:r>
         <w:rPr>
           <w:lang w:val="en-GB"/>
         </w:rPr>
         <w:t>Strong points</w:t>
       </w:r>
-      <w:bookmarkEnd w:id="22"/>
+      <w:bookmarkEnd w:id="23"/>
     </w:p>
     <w:p>
       <w:pPr>
@@ -4801,14 +4976,14 @@
           <w:lang w:val="en-GB"/>
         </w:rPr>
       </w:pPr>
-      <w:bookmarkStart w:id="23" w:name="_Toc4678514"/>
+      <w:bookmarkStart w:id="24" w:name="_Toc4678514"/>
       <w:r>
         <w:rPr>
           <w:lang w:val="en-GB"/>
         </w:rPr>
         <w:t>Weak points</w:t>
       </w:r>
-      <w:bookmarkEnd w:id="23"/>
+      <w:bookmarkEnd w:id="24"/>
     </w:p>
     <w:p>
       <w:pPr>
@@ -4826,18 +5001,7 @@
           <w:szCs w:val="20"/>
           <w:lang w:val="en-US"/>
         </w:rPr>
-        <w:t xml:space="preserve">I think one of my weaker points was that I was not really able to explain how the server and the client-server communication worked. I feel particularly disappointed about this as I anticipated this and even told my teammates about it – I mentioned it as a weakness of mine </w:t>
-      </w:r>
-      <w:r>
-        <w:rPr>
-          <w:rFonts w:ascii="Arial" w:hAnsi="Arial" w:cs="Arial"/>
-          <w:color w:val="auto"/>
-          <w:sz w:val="20"/>
-          <w:szCs w:val="20"/>
-          <w:lang w:val="en-US"/>
-        </w:rPr>
-        <w:lastRenderedPageBreak/>
-        <w:t>in the README. Additionally, I did not really lead our team and push it during the periods when not much progress was being made, which was also partially caused by the point I mentioned earlier, my inability to teach other people about things that I have learned.</w:t>
+        <w:t>I think one of my weaker points was that I was not really able to explain how the server and the client-server communication worked. I feel particularly disappointed about this as I anticipated this and even told my teammates about it – I mentioned it as a weakness of mine in the README. Additionally, I did not really lead our team and push it during the periods when not much progress was being made, which was also partially caused by the point I mentioned earlier, my inability to teach other people about things that I have learned.</w:t>
       </w:r>
     </w:p>
     <w:p>
@@ -4848,14 +5012,14 @@
           <w:lang w:val="en-GB"/>
         </w:rPr>
       </w:pPr>
-      <w:bookmarkStart w:id="24" w:name="_Toc4678515"/>
+      <w:bookmarkStart w:id="25" w:name="_Toc4678515"/>
       <w:r>
         <w:rPr>
           <w:lang w:val="en-GB"/>
         </w:rPr>
         <w:t>Conflicts</w:t>
       </w:r>
-      <w:bookmarkEnd w:id="24"/>
+      <w:bookmarkEnd w:id="25"/>
     </w:p>
     <w:p>
       <w:pPr>
@@ -4915,7 +5079,7 @@
           <w:lang w:val="en-GB"/>
         </w:rPr>
       </w:pPr>
-      <w:bookmarkStart w:id="25" w:name="_Toc4678516"/>
+      <w:bookmarkStart w:id="26" w:name="_Toc4678516"/>
       <w:r>
         <w:rPr>
           <w:lang w:val="en-GB"/>
@@ -4934,7 +5098,7 @@
         </w:rPr>
         <w:t>rdonez</w:t>
       </w:r>
-      <w:bookmarkEnd w:id="25"/>
+      <w:bookmarkEnd w:id="26"/>
     </w:p>
     <w:p>
       <w:pPr>
@@ -4944,14 +5108,14 @@
           <w:lang w:val="en-GB"/>
         </w:rPr>
       </w:pPr>
-      <w:bookmarkStart w:id="26" w:name="_Toc4678517"/>
+      <w:bookmarkStart w:id="27" w:name="_Toc4678517"/>
       <w:r>
         <w:rPr>
           <w:lang w:val="en-GB"/>
         </w:rPr>
         <w:t>Strong points</w:t>
       </w:r>
-      <w:bookmarkEnd w:id="26"/>
+      <w:bookmarkEnd w:id="27"/>
     </w:p>
     <w:p>
       <w:pPr>
@@ -4968,14 +5132,14 @@
           <w:lang w:val="en-GB"/>
         </w:rPr>
       </w:pPr>
-      <w:bookmarkStart w:id="27" w:name="_Toc4678518"/>
+      <w:bookmarkStart w:id="28" w:name="_Toc4678518"/>
       <w:r>
         <w:rPr>
           <w:lang w:val="en-GB"/>
         </w:rPr>
         <w:t>Weak points</w:t>
       </w:r>
-      <w:bookmarkEnd w:id="27"/>
+      <w:bookmarkEnd w:id="28"/>
     </w:p>
     <w:p>
       <w:pPr>
@@ -4992,14 +5156,15 @@
           <w:lang w:val="en-GB"/>
         </w:rPr>
       </w:pPr>
-      <w:bookmarkStart w:id="28" w:name="_Toc4678519"/>
-      <w:r>
-        <w:rPr>
-          <w:lang w:val="en-GB"/>
-        </w:rPr>
+      <w:bookmarkStart w:id="29" w:name="_Toc4678519"/>
+      <w:r>
+        <w:rPr>
+          <w:lang w:val="en-GB"/>
+        </w:rPr>
+        <w:lastRenderedPageBreak/>
         <w:t>Conflicts</w:t>
       </w:r>
-      <w:bookmarkEnd w:id="28"/>
+      <w:bookmarkEnd w:id="29"/>
     </w:p>
     <w:p>
       <w:pPr>
@@ -5016,7 +5181,7 @@
           <w:lang w:val="en-GB"/>
         </w:rPr>
       </w:pPr>
-      <w:bookmarkStart w:id="29" w:name="_Toc4678520"/>
+      <w:bookmarkStart w:id="30" w:name="_Toc4678520"/>
       <w:r>
         <w:rPr>
           <w:lang w:val="en-GB"/>
@@ -5041,7 +5206,7 @@
         </w:rPr>
         <w:t>iet</w:t>
       </w:r>
-      <w:bookmarkEnd w:id="29"/>
+      <w:bookmarkEnd w:id="30"/>
     </w:p>
     <w:p>
       <w:pPr>
@@ -5051,14 +5216,14 @@
           <w:lang w:val="en-GB"/>
         </w:rPr>
       </w:pPr>
-      <w:bookmarkStart w:id="30" w:name="_Toc4678521"/>
+      <w:bookmarkStart w:id="31" w:name="_Toc4678521"/>
       <w:r>
         <w:rPr>
           <w:lang w:val="en-GB"/>
         </w:rPr>
         <w:t>Strong points</w:t>
       </w:r>
-      <w:bookmarkEnd w:id="30"/>
+      <w:bookmarkEnd w:id="31"/>
     </w:p>
     <w:p>
       <w:pPr>
@@ -5083,14 +5248,14 @@
           <w:lang w:val="en-GB"/>
         </w:rPr>
       </w:pPr>
-      <w:bookmarkStart w:id="31" w:name="_Toc4678522"/>
+      <w:bookmarkStart w:id="32" w:name="_Toc4678522"/>
       <w:r>
         <w:rPr>
           <w:lang w:val="en-GB"/>
         </w:rPr>
         <w:t>Weak points</w:t>
       </w:r>
-      <w:bookmarkEnd w:id="31"/>
+      <w:bookmarkEnd w:id="32"/>
     </w:p>
     <w:p>
       <w:pPr>
@@ -5115,15 +5280,14 @@
           <w:lang w:val="en-GB"/>
         </w:rPr>
       </w:pPr>
-      <w:bookmarkStart w:id="32" w:name="_Toc4678523"/>
-      <w:r>
-        <w:rPr>
-          <w:lang w:val="en-GB"/>
-        </w:rPr>
-        <w:lastRenderedPageBreak/>
+      <w:bookmarkStart w:id="33" w:name="_Toc4678523"/>
+      <w:r>
+        <w:rPr>
+          <w:lang w:val="en-GB"/>
+        </w:rPr>
         <w:t>Conflicts</w:t>
       </w:r>
-      <w:bookmarkEnd w:id="32"/>
+      <w:bookmarkEnd w:id="33"/>
     </w:p>
     <w:p>
       <w:pPr>
@@ -5164,8 +5328,6 @@
           <w:lang w:val="en-US"/>
         </w:rPr>
       </w:pPr>
-      <w:bookmarkStart w:id="33" w:name="_GoBack"/>
-      <w:bookmarkEnd w:id="33"/>
     </w:p>
     <w:p>
       <w:pPr>
@@ -5315,7 +5477,18 @@
           <w:szCs w:val="20"/>
           <w:lang w:val="en-US"/>
         </w:rPr>
-        <w:t>One of my weak points was input. I found it difficult to contribute to the conversation during meetings and I have been trying to improve that by speaking up more. I didn’t expect that to be so difficult. I also should have taken more initiative.  I did all the tasks that my team members gave me but I didn’t think of many tasks myself which led to me having a low number of commits. I also should have asked the TA for help earlier with my technical difficulties. I coded less interesting things because of this than</w:t>
+        <w:t xml:space="preserve">One of my weak points was input. I found it difficult to contribute to the conversation during meetings and I have been trying to improve that by speaking up more. I didn’t expect that to be so difficult. I also should have taken more initiative.  I did all the tasks that my team </w:t>
+      </w:r>
+      <w:r>
+        <w:rPr>
+          <w:rFonts w:ascii="Arial" w:hAnsi="Arial" w:cs="Arial"/>
+          <w:color w:val="auto"/>
+          <w:sz w:val="20"/>
+          <w:szCs w:val="20"/>
+          <w:lang w:val="en-US"/>
+        </w:rPr>
+        <w:lastRenderedPageBreak/>
+        <w:t>members gave me but I didn’t think of many tasks myself which led to me having a low number of commits. I also should have asked the TA for help earlier with my technical difficulties. I coded less interesting things because of this than</w:t>
       </w:r>
       <w:r>
         <w:rPr>
@@ -5582,18 +5755,7 @@
           <w:szCs w:val="20"/>
           <w:lang w:val="en-GB"/>
         </w:rPr>
-        <w:t xml:space="preserve"> is one of my stronger points. Still can improve on it by committing more and have a better look at others their merge requests, but that can still be learned in further projects. Starting this project I also learned a lot about JFrames. How to create a JFrame and implement functionality to it. And to end one of my </w:t>
-      </w:r>
-      <w:r>
-        <w:rPr>
-          <w:rFonts w:ascii="Arial" w:hAnsi="Arial" w:cs="Arial"/>
-          <w:color w:val="auto"/>
-          <w:sz w:val="20"/>
-          <w:szCs w:val="20"/>
-          <w:lang w:val="en-GB"/>
-        </w:rPr>
-        <w:lastRenderedPageBreak/>
-        <w:t>stronger points is now getting a problem before me and just work in a solving process to solve the problem</w:t>
+        <w:t xml:space="preserve"> is one of my stronger points. Still can improve on it by committing more and have a better look at others their merge requests, but that can still be learned in further projects. Starting this project I also learned a lot about JFrames. How to create a JFrame and implement functionality to it. And to end one of my stronger points is now getting a problem before me and just work in a solving process to solve the problem</w:t>
       </w:r>
       <w:r>
         <w:rPr>
@@ -6001,6 +6163,7 @@
           <w:sz w:val="20"/>
           <w:lang w:val="en-GB"/>
         </w:rPr>
+        <w:lastRenderedPageBreak/>
         <w:t>https://en.wikipedia.org/wiki/Representational_state_transfer - 28/03/2019</w:t>
       </w:r>
     </w:p>
@@ -7539,6 +7702,7 @@
     <w:lsdException w:name="HTML Sample" w:semiHidden="1" w:unhideWhenUsed="1"/>
     <w:lsdException w:name="HTML Typewriter" w:semiHidden="1" w:unhideWhenUsed="1"/>
     <w:lsdException w:name="HTML Variable" w:semiHidden="1" w:unhideWhenUsed="1"/>
+    <w:lsdException w:name="Normal Table" w:semiHidden="1" w:unhideWhenUsed="1"/>
     <w:lsdException w:name="annotation subject" w:semiHidden="1" w:unhideWhenUsed="1"/>
     <w:lsdException w:name="No List" w:semiHidden="1" w:unhideWhenUsed="1"/>
     <w:lsdException w:name="Outline List 1" w:semiHidden="1" w:unhideWhenUsed="1"/>
@@ -7582,8 +7746,10 @@
     <w:lsdException w:name="Table Elegant" w:semiHidden="1" w:unhideWhenUsed="1"/>
     <w:lsdException w:name="Table Professional" w:semiHidden="1" w:unhideWhenUsed="1"/>
     <w:lsdException w:name="Table Subtle 1" w:semiHidden="1" w:unhideWhenUsed="1"/>
+    <w:lsdException w:name="Table Subtle 2" w:semiHidden="1" w:unhideWhenUsed="1"/>
     <w:lsdException w:name="Table Web 1" w:semiHidden="1" w:unhideWhenUsed="1"/>
     <w:lsdException w:name="Table Web 2" w:semiHidden="1" w:unhideWhenUsed="1"/>
+    <w:lsdException w:name="Table Web 3" w:semiHidden="1" w:unhideWhenUsed="1"/>
     <w:lsdException w:name="Balloon Text" w:semiHidden="1" w:unhideWhenUsed="1"/>
     <w:lsdException w:name="Table Grid" w:uiPriority="39"/>
     <w:lsdException w:name="Table Theme" w:semiHidden="1" w:unhideWhenUsed="1"/>
@@ -8872,6 +9038,24 @@
       <w:shd w:val="clear" w:color="auto" w:fill="E1DFDD"/>
     </w:rPr>
   </w:style>
+  <w:style w:type="paragraph" w:styleId="Normaalweb">
+    <w:name w:val="Normal (Web)"/>
+    <w:basedOn w:val="Standaard"/>
+    <w:uiPriority w:val="99"/>
+    <w:semiHidden/>
+    <w:unhideWhenUsed/>
+    <w:rsid w:val="001657F8"/>
+    <w:pPr>
+      <w:spacing w:before="100" w:beforeAutospacing="1" w:after="100" w:afterAutospacing="1" w:line="240" w:lineRule="auto"/>
+    </w:pPr>
+    <w:rPr>
+      <w:rFonts w:ascii="Times New Roman" w:eastAsia="Times New Roman" w:hAnsi="Times New Roman" w:cs="Times New Roman"/>
+      <w:color w:val="auto"/>
+      <w:sz w:val="24"/>
+      <w:szCs w:val="24"/>
+      <w:lang w:eastAsia="nl-NL"/>
+    </w:rPr>
+  </w:style>
 </w:styles>
 </file>
 
@@ -9165,7 +9349,7 @@
 </file>
 
 <file path=customXml/itemProps1.xml><?xml version="1.0" encoding="utf-8"?>
-<ds:datastoreItem xmlns:ds="http://schemas.openxmlformats.org/officeDocument/2006/customXml" ds:itemID="{B1BF218A-7DE8-4924-9050-37D0D25B1C44}">
+<ds:datastoreItem xmlns:ds="http://schemas.openxmlformats.org/officeDocument/2006/customXml" ds:itemID="{46478DFC-F5B9-4081-950B-D7AF492A5752}">
   <ds:schemaRefs>
     <ds:schemaRef ds:uri="http://schemas.openxmlformats.org/officeDocument/2006/bibliography"/>
   </ds:schemaRefs>

</xml_diff>

<commit_message>
Replace Final_Report.docx Added the Ethics, it should now be a good draft version for Khalid to review
</commit_message>
<xml_diff>
--- a/doc/Final Report/Final_Report.docx
+++ b/doc/Final Report/Final_Report.docx
@@ -5,6 +5,9 @@
     <w:p>
       <w:pPr>
         <w:pStyle w:val="Foto"/>
+        <w:rPr>
+          <w:rFonts w:hint="eastAsia"/>
+        </w:rPr>
       </w:pPr>
       <w:r>
         <w:rPr>
@@ -81,6 +84,9 @@
     <w:p>
       <w:pPr>
         <w:pStyle w:val="Contactgegevens"/>
+        <w:rPr>
+          <w:rFonts w:hint="eastAsia"/>
+        </w:rPr>
       </w:pPr>
       <w:r>
         <w:t>Jari van den Broek, Johannes Hagspiel, Nathan Ordonez, Nick van Riet, Lukas Zimmerhackl, Ardy Zwanenburg</w:t>
@@ -105,11 +111,16 @@
       </w:r>
     </w:p>
     <w:p>
+      <w:pPr>
+        <w:rPr>
+          <w:rFonts w:hint="eastAsia"/>
+        </w:rPr>
+      </w:pPr>
       <w:r>
         <w:br w:type="page"/>
       </w:r>
     </w:p>
-    <w:bookmarkStart w:id="0" w:name="_Toc5194552" w:displacedByCustomXml="next"/>
+    <w:bookmarkStart w:id="0" w:name="_Toc5212210" w:displacedByCustomXml="next"/>
     <w:sdt>
       <w:sdtPr>
         <w:rPr>
@@ -169,7 +180,7 @@
             </w:rPr>
             <w:fldChar w:fldCharType="separate"/>
           </w:r>
-          <w:hyperlink w:anchor="_Toc5194552" w:history="1">
+          <w:hyperlink w:anchor="_Toc5212210" w:history="1">
             <w:r>
               <w:rPr>
                 <w:rStyle w:val="Hyperlink"/>
@@ -197,7 +208,7 @@
                 <w:noProof/>
                 <w:webHidden/>
               </w:rPr>
-              <w:instrText xml:space="preserve"> PAGEREF _Toc5194552 \h </w:instrText>
+              <w:instrText xml:space="preserve"> PAGEREF _Toc5212210 \h </w:instrText>
             </w:r>
             <w:r>
               <w:rPr>
@@ -245,7 +256,7 @@
               <w:lang w:val="nl-NL" w:eastAsia="nl-NL" w:bidi="ar-SA"/>
             </w:rPr>
           </w:pPr>
-          <w:hyperlink w:anchor="_Toc5194553" w:history="1">
+          <w:hyperlink w:anchor="_Toc5212211" w:history="1">
             <w:r>
               <w:rPr>
                 <w:rStyle w:val="Hyperlink"/>
@@ -273,7 +284,7 @@
                 <w:noProof/>
                 <w:webHidden/>
               </w:rPr>
-              <w:instrText xml:space="preserve"> PAGEREF _Toc5194553 \h </w:instrText>
+              <w:instrText xml:space="preserve"> PAGEREF _Toc5212211 \h </w:instrText>
             </w:r>
             <w:r>
               <w:rPr>
@@ -321,7 +332,7 @@
               <w:lang w:val="nl-NL" w:eastAsia="nl-NL" w:bidi="ar-SA"/>
             </w:rPr>
           </w:pPr>
-          <w:hyperlink w:anchor="_Toc5194554" w:history="1">
+          <w:hyperlink w:anchor="_Toc5212212" w:history="1">
             <w:r>
               <w:rPr>
                 <w:rStyle w:val="Hyperlink"/>
@@ -349,7 +360,7 @@
                 <w:noProof/>
                 <w:webHidden/>
               </w:rPr>
-              <w:instrText xml:space="preserve"> PAGEREF _Toc5194554 \h </w:instrText>
+              <w:instrText xml:space="preserve"> PAGEREF _Toc5212212 \h </w:instrText>
             </w:r>
             <w:r>
               <w:rPr>
@@ -397,7 +408,7 @@
               <w:lang w:val="nl-NL" w:eastAsia="nl-NL" w:bidi="ar-SA"/>
             </w:rPr>
           </w:pPr>
-          <w:hyperlink w:anchor="_Toc5194555" w:history="1">
+          <w:hyperlink w:anchor="_Toc5212213" w:history="1">
             <w:r>
               <w:rPr>
                 <w:rStyle w:val="Hyperlink"/>
@@ -425,7 +436,7 @@
                 <w:noProof/>
                 <w:webHidden/>
               </w:rPr>
-              <w:instrText xml:space="preserve"> PAGEREF _Toc5194555 \h </w:instrText>
+              <w:instrText xml:space="preserve"> PAGEREF _Toc5212213 \h </w:instrText>
             </w:r>
             <w:r>
               <w:rPr>
@@ -473,7 +484,7 @@
               <w:lang w:val="nl-NL" w:eastAsia="nl-NL" w:bidi="ar-SA"/>
             </w:rPr>
           </w:pPr>
-          <w:hyperlink w:anchor="_Toc5194556" w:history="1">
+          <w:hyperlink w:anchor="_Toc5212214" w:history="1">
             <w:r>
               <w:rPr>
                 <w:rStyle w:val="Hyperlink"/>
@@ -501,7 +512,7 @@
                 <w:noProof/>
                 <w:webHidden/>
               </w:rPr>
-              <w:instrText xml:space="preserve"> PAGEREF _Toc5194556 \h </w:instrText>
+              <w:instrText xml:space="preserve"> PAGEREF _Toc5212214 \h </w:instrText>
             </w:r>
             <w:r>
               <w:rPr>
@@ -549,7 +560,7 @@
               <w:lang w:val="nl-NL" w:eastAsia="nl-NL" w:bidi="ar-SA"/>
             </w:rPr>
           </w:pPr>
-          <w:hyperlink w:anchor="_Toc5194557" w:history="1">
+          <w:hyperlink w:anchor="_Toc5212215" w:history="1">
             <w:r>
               <w:rPr>
                 <w:rStyle w:val="Hyperlink"/>
@@ -577,7 +588,7 @@
                 <w:noProof/>
                 <w:webHidden/>
               </w:rPr>
-              <w:instrText xml:space="preserve"> PAGEREF _Toc5194557 \h </w:instrText>
+              <w:instrText xml:space="preserve"> PAGEREF _Toc5212215 \h </w:instrText>
             </w:r>
             <w:r>
               <w:rPr>
@@ -625,7 +636,7 @@
               <w:lang w:val="nl-NL" w:eastAsia="nl-NL" w:bidi="ar-SA"/>
             </w:rPr>
           </w:pPr>
-          <w:hyperlink w:anchor="_Toc5194558" w:history="1">
+          <w:hyperlink w:anchor="_Toc5212216" w:history="1">
             <w:r>
               <w:rPr>
                 <w:rStyle w:val="Hyperlink"/>
@@ -653,7 +664,7 @@
                 <w:noProof/>
                 <w:webHidden/>
               </w:rPr>
-              <w:instrText xml:space="preserve"> PAGEREF _Toc5194558 \h </w:instrText>
+              <w:instrText xml:space="preserve"> PAGEREF _Toc5212216 \h </w:instrText>
             </w:r>
             <w:r>
               <w:rPr>
@@ -675,7 +686,7 @@
                 <w:noProof/>
                 <w:webHidden/>
               </w:rPr>
-              <w:t>3</w:t>
+              <w:t>4</w:t>
             </w:r>
             <w:r>
               <w:rPr>
@@ -701,7 +712,7 @@
               <w:lang w:val="nl-NL" w:eastAsia="nl-NL" w:bidi="ar-SA"/>
             </w:rPr>
           </w:pPr>
-          <w:hyperlink w:anchor="_Toc5194559" w:history="1">
+          <w:hyperlink w:anchor="_Toc5212217" w:history="1">
             <w:r>
               <w:rPr>
                 <w:rStyle w:val="Hyperlink"/>
@@ -729,7 +740,7 @@
                 <w:noProof/>
                 <w:webHidden/>
               </w:rPr>
-              <w:instrText xml:space="preserve"> PAGEREF _Toc5194559 \h </w:instrText>
+              <w:instrText xml:space="preserve"> PAGEREF _Toc5212217 \h </w:instrText>
             </w:r>
             <w:r>
               <w:rPr>
@@ -777,7 +788,7 @@
               <w:lang w:val="nl-NL" w:eastAsia="nl-NL" w:bidi="ar-SA"/>
             </w:rPr>
           </w:pPr>
-          <w:hyperlink w:anchor="_Toc5194560" w:history="1">
+          <w:hyperlink w:anchor="_Toc5212218" w:history="1">
             <w:r>
               <w:rPr>
                 <w:rStyle w:val="Hyperlink"/>
@@ -805,7 +816,7 @@
                 <w:noProof/>
                 <w:webHidden/>
               </w:rPr>
-              <w:instrText xml:space="preserve"> PAGEREF _Toc5194560 \h </w:instrText>
+              <w:instrText xml:space="preserve"> PAGEREF _Toc5212218 \h </w:instrText>
             </w:r>
             <w:r>
               <w:rPr>
@@ -853,7 +864,7 @@
               <w:lang w:val="nl-NL" w:eastAsia="nl-NL" w:bidi="ar-SA"/>
             </w:rPr>
           </w:pPr>
-          <w:hyperlink w:anchor="_Toc5194561" w:history="1">
+          <w:hyperlink w:anchor="_Toc5212219" w:history="1">
             <w:r>
               <w:rPr>
                 <w:rStyle w:val="Hyperlink"/>
@@ -881,7 +892,7 @@
                 <w:noProof/>
                 <w:webHidden/>
               </w:rPr>
-              <w:instrText xml:space="preserve"> PAGEREF _Toc5194561 \h </w:instrText>
+              <w:instrText xml:space="preserve"> PAGEREF _Toc5212219 \h </w:instrText>
             </w:r>
             <w:r>
               <w:rPr>
@@ -929,7 +940,7 @@
               <w:lang w:val="nl-NL" w:eastAsia="nl-NL" w:bidi="ar-SA"/>
             </w:rPr>
           </w:pPr>
-          <w:hyperlink w:anchor="_Toc5194562" w:history="1">
+          <w:hyperlink w:anchor="_Toc5212220" w:history="1">
             <w:r>
               <w:rPr>
                 <w:rStyle w:val="Hyperlink"/>
@@ -957,7 +968,7 @@
                 <w:noProof/>
                 <w:webHidden/>
               </w:rPr>
-              <w:instrText xml:space="preserve"> PAGEREF _Toc5194562 \h </w:instrText>
+              <w:instrText xml:space="preserve"> PAGEREF _Toc5212220 \h </w:instrText>
             </w:r>
             <w:r>
               <w:rPr>
@@ -1005,7 +1016,7 @@
               <w:lang w:val="nl-NL" w:eastAsia="nl-NL" w:bidi="ar-SA"/>
             </w:rPr>
           </w:pPr>
-          <w:hyperlink w:anchor="_Toc5194563" w:history="1">
+          <w:hyperlink w:anchor="_Toc5212221" w:history="1">
             <w:r>
               <w:rPr>
                 <w:rStyle w:val="Hyperlink"/>
@@ -1032,7 +1043,7 @@
                 <w:noProof/>
                 <w:webHidden/>
               </w:rPr>
-              <w:instrText xml:space="preserve"> PAGEREF _Toc5194563 \h </w:instrText>
+              <w:instrText xml:space="preserve"> PAGEREF _Toc5212221 \h </w:instrText>
             </w:r>
             <w:r>
               <w:rPr>
@@ -1080,7 +1091,7 @@
               <w:lang w:val="nl-NL" w:eastAsia="nl-NL" w:bidi="ar-SA"/>
             </w:rPr>
           </w:pPr>
-          <w:hyperlink w:anchor="_Toc5194564" w:history="1">
+          <w:hyperlink w:anchor="_Toc5212222" w:history="1">
             <w:r>
               <w:rPr>
                 <w:rStyle w:val="Hyperlink"/>
@@ -1108,7 +1119,7 @@
                 <w:noProof/>
                 <w:webHidden/>
               </w:rPr>
-              <w:instrText xml:space="preserve"> PAGEREF _Toc5194564 \h </w:instrText>
+              <w:instrText xml:space="preserve"> PAGEREF _Toc5212222 \h </w:instrText>
             </w:r>
             <w:r>
               <w:rPr>
@@ -1156,7 +1167,7 @@
               <w:lang w:val="nl-NL" w:eastAsia="nl-NL" w:bidi="ar-SA"/>
             </w:rPr>
           </w:pPr>
-          <w:hyperlink w:anchor="_Toc5194565" w:history="1">
+          <w:hyperlink w:anchor="_Toc5212223" w:history="1">
             <w:r>
               <w:rPr>
                 <w:rStyle w:val="Hyperlink"/>
@@ -1184,7 +1195,7 @@
                 <w:noProof/>
                 <w:webHidden/>
               </w:rPr>
-              <w:instrText xml:space="preserve"> PAGEREF _Toc5194565 \h </w:instrText>
+              <w:instrText xml:space="preserve"> PAGEREF _Toc5212223 \h </w:instrText>
             </w:r>
             <w:r>
               <w:rPr>
@@ -1232,7 +1243,7 @@
               <w:lang w:val="nl-NL" w:eastAsia="nl-NL" w:bidi="ar-SA"/>
             </w:rPr>
           </w:pPr>
-          <w:hyperlink w:anchor="_Toc5194566" w:history="1">
+          <w:hyperlink w:anchor="_Toc5212224" w:history="1">
             <w:r>
               <w:rPr>
                 <w:rStyle w:val="Hyperlink"/>
@@ -1260,7 +1271,7 @@
                 <w:noProof/>
                 <w:webHidden/>
               </w:rPr>
-              <w:instrText xml:space="preserve"> PAGEREF _Toc5194566 \h </w:instrText>
+              <w:instrText xml:space="preserve"> PAGEREF _Toc5212224 \h </w:instrText>
             </w:r>
             <w:r>
               <w:rPr>
@@ -1308,7 +1319,7 @@
               <w:lang w:val="nl-NL" w:eastAsia="nl-NL" w:bidi="ar-SA"/>
             </w:rPr>
           </w:pPr>
-          <w:hyperlink w:anchor="_Toc5194567" w:history="1">
+          <w:hyperlink w:anchor="_Toc5212225" w:history="1">
             <w:r>
               <w:rPr>
                 <w:rStyle w:val="Hyperlink"/>
@@ -1336,7 +1347,7 @@
                 <w:noProof/>
                 <w:webHidden/>
               </w:rPr>
-              <w:instrText xml:space="preserve"> PAGEREF _Toc5194567 \h </w:instrText>
+              <w:instrText xml:space="preserve"> PAGEREF _Toc5212225 \h </w:instrText>
             </w:r>
             <w:r>
               <w:rPr>
@@ -1384,7 +1395,7 @@
               <w:lang w:val="nl-NL" w:eastAsia="nl-NL" w:bidi="ar-SA"/>
             </w:rPr>
           </w:pPr>
-          <w:hyperlink w:anchor="_Toc5194568" w:history="1">
+          <w:hyperlink w:anchor="_Toc5212226" w:history="1">
             <w:r>
               <w:rPr>
                 <w:rStyle w:val="Hyperlink"/>
@@ -1412,7 +1423,7 @@
                 <w:noProof/>
                 <w:webHidden/>
               </w:rPr>
-              <w:instrText xml:space="preserve"> PAGEREF _Toc5194568 \h </w:instrText>
+              <w:instrText xml:space="preserve"> PAGEREF _Toc5212226 \h </w:instrText>
             </w:r>
             <w:r>
               <w:rPr>
@@ -1460,11 +1471,87 @@
               <w:lang w:val="nl-NL" w:eastAsia="nl-NL" w:bidi="ar-SA"/>
             </w:rPr>
           </w:pPr>
-          <w:hyperlink w:anchor="_Toc5194569" w:history="1">
+          <w:hyperlink w:anchor="_Toc5212227" w:history="1">
             <w:r>
               <w:rPr>
                 <w:rStyle w:val="Hyperlink"/>
                 <w:noProof/>
+                <w:lang w:val="nl-NL"/>
+              </w:rPr>
+              <w:t>Ethics</w:t>
+            </w:r>
+            <w:r>
+              <w:rPr>
+                <w:noProof/>
+                <w:webHidden/>
+              </w:rPr>
+              <w:tab/>
+            </w:r>
+            <w:r>
+              <w:rPr>
+                <w:noProof/>
+                <w:webHidden/>
+              </w:rPr>
+              <w:fldChar w:fldCharType="begin"/>
+            </w:r>
+            <w:r>
+              <w:rPr>
+                <w:noProof/>
+                <w:webHidden/>
+              </w:rPr>
+              <w:instrText xml:space="preserve"> PAGEREF _Toc5212227 \h </w:instrText>
+            </w:r>
+            <w:r>
+              <w:rPr>
+                <w:noProof/>
+                <w:webHidden/>
+              </w:rPr>
+            </w:r>
+            <w:r>
+              <w:rPr>
+                <w:rFonts w:hint="eastAsia"/>
+                <w:noProof/>
+                <w:webHidden/>
+              </w:rPr>
+              <w:fldChar w:fldCharType="separate"/>
+            </w:r>
+            <w:r>
+              <w:rPr>
+                <w:rFonts w:hint="eastAsia"/>
+                <w:noProof/>
+                <w:webHidden/>
+              </w:rPr>
+              <w:t>6</w:t>
+            </w:r>
+            <w:r>
+              <w:rPr>
+                <w:noProof/>
+                <w:webHidden/>
+              </w:rPr>
+              <w:fldChar w:fldCharType="end"/>
+            </w:r>
+          </w:hyperlink>
+        </w:p>
+        <w:p>
+          <w:pPr>
+            <w:pStyle w:val="Inhopg1"/>
+            <w:tabs>
+              <w:tab w:val="right" w:leader="dot" w:pos="8296"/>
+            </w:tabs>
+            <w:rPr>
+              <w:rFonts w:asciiTheme="minorHAnsi" w:eastAsiaTheme="minorEastAsia" w:hAnsiTheme="minorHAnsi" w:cstheme="minorBidi"/>
+              <w:noProof/>
+              <w:kern w:val="0"/>
+              <w:sz w:val="22"/>
+              <w:szCs w:val="22"/>
+              <w:lang w:val="nl-NL" w:eastAsia="nl-NL" w:bidi="ar-SA"/>
+            </w:rPr>
+          </w:pPr>
+          <w:hyperlink w:anchor="_Toc5212228" w:history="1">
+            <w:r>
+              <w:rPr>
+                <w:rStyle w:val="Hyperlink"/>
+                <w:noProof/>
               </w:rPr>
               <w:t>Individual Feedback</w:t>
             </w:r>
@@ -1487,7 +1574,7 @@
                 <w:noProof/>
                 <w:webHidden/>
               </w:rPr>
-              <w:instrText xml:space="preserve"> PAGEREF _Toc5194569 \h </w:instrText>
+              <w:instrText xml:space="preserve"> PAGEREF _Toc5212228 \h </w:instrText>
             </w:r>
             <w:r>
               <w:rPr>
@@ -1509,7 +1596,7 @@
                 <w:noProof/>
                 <w:webHidden/>
               </w:rPr>
-              <w:t>6</w:t>
+              <w:t>7</w:t>
             </w:r>
             <w:r>
               <w:rPr>
@@ -1535,11 +1622,12 @@
               <w:lang w:val="nl-NL" w:eastAsia="nl-NL" w:bidi="ar-SA"/>
             </w:rPr>
           </w:pPr>
-          <w:hyperlink w:anchor="_Toc5194570" w:history="1">
+          <w:hyperlink w:anchor="_Toc5212229" w:history="1">
             <w:r>
               <w:rPr>
                 <w:rStyle w:val="Hyperlink"/>
                 <w:noProof/>
+                <w:lang w:val="nl-NL"/>
               </w:rPr>
               <w:t>Jari van den Broek</w:t>
             </w:r>
@@ -1562,7 +1650,7 @@
                 <w:noProof/>
                 <w:webHidden/>
               </w:rPr>
-              <w:instrText xml:space="preserve"> PAGEREF _Toc5194570 \h </w:instrText>
+              <w:instrText xml:space="preserve"> PAGEREF _Toc5212229 \h </w:instrText>
             </w:r>
             <w:r>
               <w:rPr>
@@ -1584,7 +1672,7 @@
                 <w:noProof/>
                 <w:webHidden/>
               </w:rPr>
-              <w:t>6</w:t>
+              <w:t>7</w:t>
             </w:r>
             <w:r>
               <w:rPr>
@@ -1610,7 +1698,7 @@
               <w:lang w:val="nl-NL" w:eastAsia="nl-NL" w:bidi="ar-SA"/>
             </w:rPr>
           </w:pPr>
-          <w:hyperlink w:anchor="_Toc5194571" w:history="1">
+          <w:hyperlink w:anchor="_Toc5212230" w:history="1">
             <w:r>
               <w:rPr>
                 <w:rStyle w:val="Hyperlink"/>
@@ -1638,7 +1726,7 @@
                 <w:noProof/>
                 <w:webHidden/>
               </w:rPr>
-              <w:instrText xml:space="preserve"> PAGEREF _Toc5194571 \h </w:instrText>
+              <w:instrText xml:space="preserve"> PAGEREF _Toc5212230 \h </w:instrText>
             </w:r>
             <w:r>
               <w:rPr>
@@ -1660,7 +1748,7 @@
                 <w:noProof/>
                 <w:webHidden/>
               </w:rPr>
-              <w:t>6</w:t>
+              <w:t>7</w:t>
             </w:r>
             <w:r>
               <w:rPr>
@@ -1686,7 +1774,7 @@
               <w:lang w:val="nl-NL" w:eastAsia="nl-NL" w:bidi="ar-SA"/>
             </w:rPr>
           </w:pPr>
-          <w:hyperlink w:anchor="_Toc5194572" w:history="1">
+          <w:hyperlink w:anchor="_Toc5212231" w:history="1">
             <w:r>
               <w:rPr>
                 <w:rStyle w:val="Hyperlink"/>
@@ -1714,7 +1802,7 @@
                 <w:noProof/>
                 <w:webHidden/>
               </w:rPr>
-              <w:instrText xml:space="preserve"> PAGEREF _Toc5194572 \h </w:instrText>
+              <w:instrText xml:space="preserve"> PAGEREF _Toc5212231 \h </w:instrText>
             </w:r>
             <w:r>
               <w:rPr>
@@ -1762,7 +1850,7 @@
               <w:lang w:val="nl-NL" w:eastAsia="nl-NL" w:bidi="ar-SA"/>
             </w:rPr>
           </w:pPr>
-          <w:hyperlink w:anchor="_Toc5194573" w:history="1">
+          <w:hyperlink w:anchor="_Toc5212232" w:history="1">
             <w:r>
               <w:rPr>
                 <w:rStyle w:val="Hyperlink"/>
@@ -1790,7 +1878,7 @@
                 <w:noProof/>
                 <w:webHidden/>
               </w:rPr>
-              <w:instrText xml:space="preserve"> PAGEREF _Toc5194573 \h </w:instrText>
+              <w:instrText xml:space="preserve"> PAGEREF _Toc5212232 \h </w:instrText>
             </w:r>
             <w:r>
               <w:rPr>
@@ -1812,7 +1900,7 @@
                 <w:noProof/>
                 <w:webHidden/>
               </w:rPr>
-              <w:t>7</w:t>
+              <w:t>8</w:t>
             </w:r>
             <w:r>
               <w:rPr>
@@ -1838,7 +1926,7 @@
               <w:lang w:val="nl-NL" w:eastAsia="nl-NL" w:bidi="ar-SA"/>
             </w:rPr>
           </w:pPr>
-          <w:hyperlink w:anchor="_Toc5194574" w:history="1">
+          <w:hyperlink w:anchor="_Toc5212233" w:history="1">
             <w:r>
               <w:rPr>
                 <w:rStyle w:val="Hyperlink"/>
@@ -1866,7 +1954,7 @@
                 <w:noProof/>
                 <w:webHidden/>
               </w:rPr>
-              <w:instrText xml:space="preserve"> PAGEREF _Toc5194574 \h </w:instrText>
+              <w:instrText xml:space="preserve"> PAGEREF _Toc5212233 \h </w:instrText>
             </w:r>
             <w:r>
               <w:rPr>
@@ -1888,7 +1976,7 @@
                 <w:noProof/>
                 <w:webHidden/>
               </w:rPr>
-              <w:t>7</w:t>
+              <w:t>8</w:t>
             </w:r>
             <w:r>
               <w:rPr>
@@ -1914,7 +2002,7 @@
               <w:lang w:val="nl-NL" w:eastAsia="nl-NL" w:bidi="ar-SA"/>
             </w:rPr>
           </w:pPr>
-          <w:hyperlink w:anchor="_Toc5194575" w:history="1">
+          <w:hyperlink w:anchor="_Toc5212234" w:history="1">
             <w:r>
               <w:rPr>
                 <w:rStyle w:val="Hyperlink"/>
@@ -1942,7 +2030,7 @@
                 <w:noProof/>
                 <w:webHidden/>
               </w:rPr>
-              <w:instrText xml:space="preserve"> PAGEREF _Toc5194575 \h </w:instrText>
+              <w:instrText xml:space="preserve"> PAGEREF _Toc5212234 \h </w:instrText>
             </w:r>
             <w:r>
               <w:rPr>
@@ -1964,7 +2052,7 @@
                 <w:noProof/>
                 <w:webHidden/>
               </w:rPr>
-              <w:t>7</w:t>
+              <w:t>8</w:t>
             </w:r>
             <w:r>
               <w:rPr>
@@ -1990,7 +2078,7 @@
               <w:lang w:val="nl-NL" w:eastAsia="nl-NL" w:bidi="ar-SA"/>
             </w:rPr>
           </w:pPr>
-          <w:hyperlink w:anchor="_Toc5194576" w:history="1">
+          <w:hyperlink w:anchor="_Toc5212235" w:history="1">
             <w:r>
               <w:rPr>
                 <w:rStyle w:val="Hyperlink"/>
@@ -2018,7 +2106,7 @@
                 <w:noProof/>
                 <w:webHidden/>
               </w:rPr>
-              <w:instrText xml:space="preserve"> PAGEREF _Toc5194576 \h </w:instrText>
+              <w:instrText xml:space="preserve"> PAGEREF _Toc5212235 \h </w:instrText>
             </w:r>
             <w:r>
               <w:rPr>
@@ -2040,7 +2128,7 @@
                 <w:noProof/>
                 <w:webHidden/>
               </w:rPr>
-              <w:t>7</w:t>
+              <w:t>8</w:t>
             </w:r>
             <w:r>
               <w:rPr>
@@ -2066,7 +2154,7 @@
               <w:lang w:val="nl-NL" w:eastAsia="nl-NL" w:bidi="ar-SA"/>
             </w:rPr>
           </w:pPr>
-          <w:hyperlink w:anchor="_Toc5194577" w:history="1">
+          <w:hyperlink w:anchor="_Toc5212236" w:history="1">
             <w:r>
               <w:rPr>
                 <w:rStyle w:val="Hyperlink"/>
@@ -2094,7 +2182,7 @@
                 <w:noProof/>
                 <w:webHidden/>
               </w:rPr>
-              <w:instrText xml:space="preserve"> PAGEREF _Toc5194577 \h </w:instrText>
+              <w:instrText xml:space="preserve"> PAGEREF _Toc5212236 \h </w:instrText>
             </w:r>
             <w:r>
               <w:rPr>
@@ -2116,7 +2204,7 @@
                 <w:noProof/>
                 <w:webHidden/>
               </w:rPr>
-              <w:t>7</w:t>
+              <w:t>8</w:t>
             </w:r>
             <w:r>
               <w:rPr>
@@ -2142,7 +2230,7 @@
               <w:lang w:val="nl-NL" w:eastAsia="nl-NL" w:bidi="ar-SA"/>
             </w:rPr>
           </w:pPr>
-          <w:hyperlink w:anchor="_Toc5194578" w:history="1">
+          <w:hyperlink w:anchor="_Toc5212237" w:history="1">
             <w:r>
               <w:rPr>
                 <w:rStyle w:val="Hyperlink"/>
@@ -2170,7 +2258,7 @@
                 <w:noProof/>
                 <w:webHidden/>
               </w:rPr>
-              <w:instrText xml:space="preserve"> PAGEREF _Toc5194578 \h </w:instrText>
+              <w:instrText xml:space="preserve"> PAGEREF _Toc5212237 \h </w:instrText>
             </w:r>
             <w:r>
               <w:rPr>
@@ -2218,7 +2306,7 @@
               <w:lang w:val="nl-NL" w:eastAsia="nl-NL" w:bidi="ar-SA"/>
             </w:rPr>
           </w:pPr>
-          <w:hyperlink w:anchor="_Toc5194579" w:history="1">
+          <w:hyperlink w:anchor="_Toc5212238" w:history="1">
             <w:r>
               <w:rPr>
                 <w:rStyle w:val="Hyperlink"/>
@@ -2246,7 +2334,7 @@
                 <w:noProof/>
                 <w:webHidden/>
               </w:rPr>
-              <w:instrText xml:space="preserve"> PAGEREF _Toc5194579 \h </w:instrText>
+              <w:instrText xml:space="preserve"> PAGEREF _Toc5212238 \h </w:instrText>
             </w:r>
             <w:r>
               <w:rPr>
@@ -2294,7 +2382,7 @@
               <w:lang w:val="nl-NL" w:eastAsia="nl-NL" w:bidi="ar-SA"/>
             </w:rPr>
           </w:pPr>
-          <w:hyperlink w:anchor="_Toc5194580" w:history="1">
+          <w:hyperlink w:anchor="_Toc5212239" w:history="1">
             <w:r>
               <w:rPr>
                 <w:rStyle w:val="Hyperlink"/>
@@ -2322,7 +2410,7 @@
                 <w:noProof/>
                 <w:webHidden/>
               </w:rPr>
-              <w:instrText xml:space="preserve"> PAGEREF _Toc5194580 \h </w:instrText>
+              <w:instrText xml:space="preserve"> PAGEREF _Toc5212239 \h </w:instrText>
             </w:r>
             <w:r>
               <w:rPr>
@@ -2344,7 +2432,7 @@
                 <w:noProof/>
                 <w:webHidden/>
               </w:rPr>
-              <w:t>8</w:t>
+              <w:t>9</w:t>
             </w:r>
             <w:r>
               <w:rPr>
@@ -2370,7 +2458,7 @@
               <w:lang w:val="nl-NL" w:eastAsia="nl-NL" w:bidi="ar-SA"/>
             </w:rPr>
           </w:pPr>
-          <w:hyperlink w:anchor="_Toc5194581" w:history="1">
+          <w:hyperlink w:anchor="_Toc5212240" w:history="1">
             <w:r>
               <w:rPr>
                 <w:rStyle w:val="Hyperlink"/>
@@ -2398,7 +2486,7 @@
                 <w:noProof/>
                 <w:webHidden/>
               </w:rPr>
-              <w:instrText xml:space="preserve"> PAGEREF _Toc5194581 \h </w:instrText>
+              <w:instrText xml:space="preserve"> PAGEREF _Toc5212240 \h </w:instrText>
             </w:r>
             <w:r>
               <w:rPr>
@@ -2420,7 +2508,7 @@
                 <w:noProof/>
                 <w:webHidden/>
               </w:rPr>
-              <w:t>8</w:t>
+              <w:t>9</w:t>
             </w:r>
             <w:r>
               <w:rPr>
@@ -2446,7 +2534,7 @@
               <w:lang w:val="nl-NL" w:eastAsia="nl-NL" w:bidi="ar-SA"/>
             </w:rPr>
           </w:pPr>
-          <w:hyperlink w:anchor="_Toc5194582" w:history="1">
+          <w:hyperlink w:anchor="_Toc5212241" w:history="1">
             <w:r>
               <w:rPr>
                 <w:rStyle w:val="Hyperlink"/>
@@ -2474,7 +2562,7 @@
                 <w:noProof/>
                 <w:webHidden/>
               </w:rPr>
-              <w:instrText xml:space="preserve"> PAGEREF _Toc5194582 \h </w:instrText>
+              <w:instrText xml:space="preserve"> PAGEREF _Toc5212241 \h </w:instrText>
             </w:r>
             <w:r>
               <w:rPr>
@@ -2496,7 +2584,7 @@
                 <w:noProof/>
                 <w:webHidden/>
               </w:rPr>
-              <w:t>8</w:t>
+              <w:t>9</w:t>
             </w:r>
             <w:r>
               <w:rPr>
@@ -2522,7 +2610,7 @@
               <w:lang w:val="nl-NL" w:eastAsia="nl-NL" w:bidi="ar-SA"/>
             </w:rPr>
           </w:pPr>
-          <w:hyperlink w:anchor="_Toc5194583" w:history="1">
+          <w:hyperlink w:anchor="_Toc5212242" w:history="1">
             <w:r>
               <w:rPr>
                 <w:rStyle w:val="Hyperlink"/>
@@ -2550,7 +2638,7 @@
                 <w:noProof/>
                 <w:webHidden/>
               </w:rPr>
-              <w:instrText xml:space="preserve"> PAGEREF _Toc5194583 \h </w:instrText>
+              <w:instrText xml:space="preserve"> PAGEREF _Toc5212242 \h </w:instrText>
             </w:r>
             <w:r>
               <w:rPr>
@@ -2572,7 +2660,7 @@
                 <w:noProof/>
                 <w:webHidden/>
               </w:rPr>
-              <w:t>8</w:t>
+              <w:t>9</w:t>
             </w:r>
             <w:r>
               <w:rPr>
@@ -2598,7 +2686,7 @@
               <w:lang w:val="nl-NL" w:eastAsia="nl-NL" w:bidi="ar-SA"/>
             </w:rPr>
           </w:pPr>
-          <w:hyperlink w:anchor="_Toc5194584" w:history="1">
+          <w:hyperlink w:anchor="_Toc5212243" w:history="1">
             <w:r>
               <w:rPr>
                 <w:rStyle w:val="Hyperlink"/>
@@ -2626,7 +2714,7 @@
                 <w:noProof/>
                 <w:webHidden/>
               </w:rPr>
-              <w:instrText xml:space="preserve"> PAGEREF _Toc5194584 \h </w:instrText>
+              <w:instrText xml:space="preserve"> PAGEREF _Toc5212243 \h </w:instrText>
             </w:r>
             <w:r>
               <w:rPr>
@@ -2648,7 +2736,7 @@
                 <w:noProof/>
                 <w:webHidden/>
               </w:rPr>
-              <w:t>8</w:t>
+              <w:t>9</w:t>
             </w:r>
             <w:r>
               <w:rPr>
@@ -2674,7 +2762,7 @@
               <w:lang w:val="nl-NL" w:eastAsia="nl-NL" w:bidi="ar-SA"/>
             </w:rPr>
           </w:pPr>
-          <w:hyperlink w:anchor="_Toc5194585" w:history="1">
+          <w:hyperlink w:anchor="_Toc5212244" w:history="1">
             <w:r>
               <w:rPr>
                 <w:rStyle w:val="Hyperlink"/>
@@ -2702,7 +2790,7 @@
                 <w:noProof/>
                 <w:webHidden/>
               </w:rPr>
-              <w:instrText xml:space="preserve"> PAGEREF _Toc5194585 \h </w:instrText>
+              <w:instrText xml:space="preserve"> PAGEREF _Toc5212244 \h </w:instrText>
             </w:r>
             <w:r>
               <w:rPr>
@@ -2750,7 +2838,7 @@
               <w:lang w:val="nl-NL" w:eastAsia="nl-NL" w:bidi="ar-SA"/>
             </w:rPr>
           </w:pPr>
-          <w:hyperlink w:anchor="_Toc5194586" w:history="1">
+          <w:hyperlink w:anchor="_Toc5212245" w:history="1">
             <w:r>
               <w:rPr>
                 <w:rStyle w:val="Hyperlink"/>
@@ -2778,7 +2866,7 @@
                 <w:noProof/>
                 <w:webHidden/>
               </w:rPr>
-              <w:instrText xml:space="preserve"> PAGEREF _Toc5194586 \h </w:instrText>
+              <w:instrText xml:space="preserve"> PAGEREF _Toc5212245 \h </w:instrText>
             </w:r>
             <w:r>
               <w:rPr>
@@ -2826,7 +2914,7 @@
               <w:lang w:val="nl-NL" w:eastAsia="nl-NL" w:bidi="ar-SA"/>
             </w:rPr>
           </w:pPr>
-          <w:hyperlink w:anchor="_Toc5194587" w:history="1">
+          <w:hyperlink w:anchor="_Toc5212246" w:history="1">
             <w:r>
               <w:rPr>
                 <w:rStyle w:val="Hyperlink"/>
@@ -2854,7 +2942,7 @@
                 <w:noProof/>
                 <w:webHidden/>
               </w:rPr>
-              <w:instrText xml:space="preserve"> PAGEREF _Toc5194587 \h </w:instrText>
+              <w:instrText xml:space="preserve"> PAGEREF _Toc5212246 \h </w:instrText>
             </w:r>
             <w:r>
               <w:rPr>
@@ -2902,7 +2990,7 @@
               <w:lang w:val="nl-NL" w:eastAsia="nl-NL" w:bidi="ar-SA"/>
             </w:rPr>
           </w:pPr>
-          <w:hyperlink w:anchor="_Toc5194588" w:history="1">
+          <w:hyperlink w:anchor="_Toc5212247" w:history="1">
             <w:r>
               <w:rPr>
                 <w:rStyle w:val="Hyperlink"/>
@@ -2930,7 +3018,7 @@
                 <w:noProof/>
                 <w:webHidden/>
               </w:rPr>
-              <w:instrText xml:space="preserve"> PAGEREF _Toc5194588 \h </w:instrText>
+              <w:instrText xml:space="preserve"> PAGEREF _Toc5212247 \h </w:instrText>
             </w:r>
             <w:r>
               <w:rPr>
@@ -2952,7 +3040,7 @@
                 <w:noProof/>
                 <w:webHidden/>
               </w:rPr>
-              <w:t>9</w:t>
+              <w:t>10</w:t>
             </w:r>
             <w:r>
               <w:rPr>
@@ -2978,7 +3066,7 @@
               <w:lang w:val="nl-NL" w:eastAsia="nl-NL" w:bidi="ar-SA"/>
             </w:rPr>
           </w:pPr>
-          <w:hyperlink w:anchor="_Toc5194589" w:history="1">
+          <w:hyperlink w:anchor="_Toc5212248" w:history="1">
             <w:r>
               <w:rPr>
                 <w:rStyle w:val="Hyperlink"/>
@@ -3006,7 +3094,7 @@
                 <w:noProof/>
                 <w:webHidden/>
               </w:rPr>
-              <w:instrText xml:space="preserve"> PAGEREF _Toc5194589 \h </w:instrText>
+              <w:instrText xml:space="preserve"> PAGEREF _Toc5212248 \h </w:instrText>
             </w:r>
             <w:r>
               <w:rPr>
@@ -3028,7 +3116,7 @@
                 <w:noProof/>
                 <w:webHidden/>
               </w:rPr>
-              <w:t>9</w:t>
+              <w:t>10</w:t>
             </w:r>
             <w:r>
               <w:rPr>
@@ -3054,7 +3142,7 @@
               <w:lang w:val="nl-NL" w:eastAsia="nl-NL" w:bidi="ar-SA"/>
             </w:rPr>
           </w:pPr>
-          <w:hyperlink w:anchor="_Toc5194590" w:history="1">
+          <w:hyperlink w:anchor="_Toc5212249" w:history="1">
             <w:r>
               <w:rPr>
                 <w:rStyle w:val="Hyperlink"/>
@@ -3082,7 +3170,7 @@
                 <w:noProof/>
                 <w:webHidden/>
               </w:rPr>
-              <w:instrText xml:space="preserve"> PAGEREF _Toc5194590 \h </w:instrText>
+              <w:instrText xml:space="preserve"> PAGEREF _Toc5212249 \h </w:instrText>
             </w:r>
             <w:r>
               <w:rPr>
@@ -3104,7 +3192,7 @@
                 <w:noProof/>
                 <w:webHidden/>
               </w:rPr>
-              <w:t>9</w:t>
+              <w:t>10</w:t>
             </w:r>
             <w:r>
               <w:rPr>
@@ -3130,7 +3218,7 @@
               <w:lang w:val="nl-NL" w:eastAsia="nl-NL" w:bidi="ar-SA"/>
             </w:rPr>
           </w:pPr>
-          <w:hyperlink w:anchor="_Toc5194591" w:history="1">
+          <w:hyperlink w:anchor="_Toc5212250" w:history="1">
             <w:r>
               <w:rPr>
                 <w:rStyle w:val="Hyperlink"/>
@@ -3158,7 +3246,7 @@
                 <w:noProof/>
                 <w:webHidden/>
               </w:rPr>
-              <w:instrText xml:space="preserve"> PAGEREF _Toc5194591 \h </w:instrText>
+              <w:instrText xml:space="preserve"> PAGEREF _Toc5212250 \h </w:instrText>
             </w:r>
             <w:r>
               <w:rPr>
@@ -3180,7 +3268,7 @@
                 <w:noProof/>
                 <w:webHidden/>
               </w:rPr>
-              <w:t>9</w:t>
+              <w:t>10</w:t>
             </w:r>
             <w:r>
               <w:rPr>
@@ -3206,7 +3294,7 @@
               <w:lang w:val="nl-NL" w:eastAsia="nl-NL" w:bidi="ar-SA"/>
             </w:rPr>
           </w:pPr>
-          <w:hyperlink w:anchor="_Toc5194592" w:history="1">
+          <w:hyperlink w:anchor="_Toc5212251" w:history="1">
             <w:r>
               <w:rPr>
                 <w:rStyle w:val="Hyperlink"/>
@@ -3234,7 +3322,7 @@
                 <w:noProof/>
                 <w:webHidden/>
               </w:rPr>
-              <w:instrText xml:space="preserve"> PAGEREF _Toc5194592 \h </w:instrText>
+              <w:instrText xml:space="preserve"> PAGEREF _Toc5212251 \h </w:instrText>
             </w:r>
             <w:r>
               <w:rPr>
@@ -3282,7 +3370,7 @@
               <w:lang w:val="nl-NL" w:eastAsia="nl-NL" w:bidi="ar-SA"/>
             </w:rPr>
           </w:pPr>
-          <w:hyperlink w:anchor="_Toc5194593" w:history="1">
+          <w:hyperlink w:anchor="_Toc5212252" w:history="1">
             <w:r>
               <w:rPr>
                 <w:rStyle w:val="Hyperlink"/>
@@ -3310,7 +3398,7 @@
                 <w:noProof/>
                 <w:webHidden/>
               </w:rPr>
-              <w:instrText xml:space="preserve"> PAGEREF _Toc5194593 \h </w:instrText>
+              <w:instrText xml:space="preserve"> PAGEREF _Toc5212252 \h </w:instrText>
             </w:r>
             <w:r>
               <w:rPr>
@@ -3345,81 +3433,10 @@
         </w:p>
         <w:p>
           <w:pPr>
-            <w:pStyle w:val="Inhopg2"/>
-            <w:tabs>
-              <w:tab w:val="right" w:leader="dot" w:pos="8296"/>
-            </w:tabs>
             <w:rPr>
-              <w:rFonts w:asciiTheme="minorHAnsi" w:eastAsiaTheme="minorEastAsia" w:hAnsiTheme="minorHAnsi" w:cstheme="minorBidi"/>
-              <w:noProof/>
-              <w:kern w:val="0"/>
-              <w:sz w:val="22"/>
-              <w:szCs w:val="22"/>
-              <w:lang w:val="nl-NL" w:eastAsia="nl-NL" w:bidi="ar-SA"/>
+              <w:rFonts w:hint="eastAsia"/>
             </w:rPr>
           </w:pPr>
-          <w:hyperlink w:anchor="_Toc5194594" w:history="1">
-            <w:r>
-              <w:rPr>
-                <w:rStyle w:val="Hyperlink"/>
-                <w:noProof/>
-                <w:lang w:val="en-GB"/>
-              </w:rPr>
-              <w:t>Sources</w:t>
-            </w:r>
-            <w:r>
-              <w:rPr>
-                <w:noProof/>
-                <w:webHidden/>
-              </w:rPr>
-              <w:tab/>
-            </w:r>
-            <w:r>
-              <w:rPr>
-                <w:noProof/>
-                <w:webHidden/>
-              </w:rPr>
-              <w:fldChar w:fldCharType="begin"/>
-            </w:r>
-            <w:r>
-              <w:rPr>
-                <w:noProof/>
-                <w:webHidden/>
-              </w:rPr>
-              <w:instrText xml:space="preserve"> PAGEREF _Toc5194594 \h </w:instrText>
-            </w:r>
-            <w:r>
-              <w:rPr>
-                <w:noProof/>
-                <w:webHidden/>
-              </w:rPr>
-            </w:r>
-            <w:r>
-              <w:rPr>
-                <w:rFonts w:hint="eastAsia"/>
-                <w:noProof/>
-                <w:webHidden/>
-              </w:rPr>
-              <w:fldChar w:fldCharType="separate"/>
-            </w:r>
-            <w:r>
-              <w:rPr>
-                <w:rFonts w:hint="eastAsia"/>
-                <w:noProof/>
-                <w:webHidden/>
-              </w:rPr>
-              <w:t>10</w:t>
-            </w:r>
-            <w:r>
-              <w:rPr>
-                <w:noProof/>
-                <w:webHidden/>
-              </w:rPr>
-              <w:fldChar w:fldCharType="end"/>
-            </w:r>
-          </w:hyperlink>
-        </w:p>
-        <w:p>
           <w:r>
             <w:fldChar w:fldCharType="end"/>
           </w:r>
@@ -3429,6 +3446,9 @@
     <w:p>
       <w:pPr>
         <w:pStyle w:val="Contactgegevens"/>
+        <w:rPr>
+          <w:rFonts w:hint="eastAsia"/>
+        </w:rPr>
       </w:pPr>
       <w:r>
         <w:br w:type="page"/>
@@ -3442,7 +3462,7 @@
           <w:lang w:val="en-GB"/>
         </w:rPr>
       </w:pPr>
-      <w:bookmarkStart w:id="1" w:name="_Toc5194553"/>
+      <w:bookmarkStart w:id="1" w:name="_Toc5212211"/>
       <w:r>
         <w:rPr>
           <w:lang w:val="en-GB"/>
@@ -3494,7 +3514,7 @@
           <w:lang w:val="en-GB"/>
         </w:rPr>
       </w:pPr>
-      <w:bookmarkStart w:id="2" w:name="_Toc5194554"/>
+      <w:bookmarkStart w:id="2" w:name="_Toc5212212"/>
       <w:r>
         <w:rPr>
           <w:lang w:val="en-GB"/>
@@ -3562,7 +3582,7 @@
           <w:lang w:val="en-GB"/>
         </w:rPr>
       </w:pPr>
-      <w:bookmarkStart w:id="4" w:name="_Toc5194555"/>
+      <w:bookmarkStart w:id="4" w:name="_Toc5212213"/>
       <w:r>
         <w:rPr>
           <w:lang w:val="en-GB"/>
@@ -3595,7 +3615,7 @@
           <w:lang w:val="en-GB"/>
         </w:rPr>
       </w:pPr>
-      <w:bookmarkStart w:id="5" w:name="_Toc5194556"/>
+      <w:bookmarkStart w:id="5" w:name="_Toc5212214"/>
       <w:r>
         <w:rPr>
           <w:lang w:val="en-GB"/>
@@ -3629,7 +3649,7 @@
           <w:lang w:val="en-GB"/>
         </w:rPr>
       </w:pPr>
-      <w:bookmarkStart w:id="6" w:name="_Toc5194557"/>
+      <w:bookmarkStart w:id="6" w:name="_Toc5212215"/>
       <w:r>
         <w:rPr>
           <w:lang w:val="en-GB"/>
@@ -3658,6 +3678,7 @@
     <w:p>
       <w:pPr>
         <w:rPr>
+          <w:rFonts w:hint="eastAsia"/>
           <w:lang w:val="en-GB"/>
         </w:rPr>
       </w:pPr>
@@ -3670,7 +3691,7 @@
           <w:rStyle w:val="ListLabel6"/>
         </w:rPr>
       </w:pPr>
-      <w:bookmarkStart w:id="7" w:name="_Toc5194558"/>
+      <w:bookmarkStart w:id="7" w:name="_Toc5212216"/>
       <w:r>
         <w:rPr>
           <w:lang w:val="en-GB"/>
@@ -3709,6 +3730,7 @@
     <w:p>
       <w:pPr>
         <w:rPr>
+          <w:rFonts w:hint="eastAsia"/>
           <w:lang w:val="en-GB"/>
         </w:rPr>
       </w:pPr>
@@ -3721,7 +3743,7 @@
           <w:lang w:val="en-GB"/>
         </w:rPr>
       </w:pPr>
-      <w:bookmarkStart w:id="8" w:name="_Toc5194559"/>
+      <w:bookmarkStart w:id="8" w:name="_Toc5212217"/>
       <w:r>
         <w:rPr>
           <w:lang w:val="en-GB"/>
@@ -3733,6 +3755,7 @@
     <w:p>
       <w:pPr>
         <w:rPr>
+          <w:rFonts w:hint="eastAsia"/>
           <w:lang w:val="en-GB"/>
         </w:rPr>
       </w:pPr>
@@ -3745,7 +3768,7 @@
           <w:lang w:val="en-GB"/>
         </w:rPr>
       </w:pPr>
-      <w:bookmarkStart w:id="9" w:name="_Toc5194560"/>
+      <w:bookmarkStart w:id="9" w:name="_Toc5212218"/>
       <w:r>
         <w:rPr>
           <w:lang w:val="en-GB"/>
@@ -3823,6 +3846,7 @@
     <w:p>
       <w:pPr>
         <w:rPr>
+          <w:rFonts w:hint="eastAsia"/>
           <w:lang w:val="en-GB"/>
         </w:rPr>
       </w:pPr>
@@ -3835,7 +3859,7 @@
           <w:lang w:val="en-GB"/>
         </w:rPr>
       </w:pPr>
-      <w:bookmarkStart w:id="10" w:name="_Toc5194561"/>
+      <w:bookmarkStart w:id="10" w:name="_Toc5212219"/>
       <w:r>
         <w:rPr>
           <w:lang w:val="en-GB"/>
@@ -3852,7 +3876,7 @@
           <w:lang w:val="en-GB"/>
         </w:rPr>
       </w:pPr>
-      <w:bookmarkStart w:id="11" w:name="_Toc5194562"/>
+      <w:bookmarkStart w:id="11" w:name="_Toc5212220"/>
       <w:r>
         <w:rPr>
           <w:lang w:val="en-GB"/>
@@ -3954,7 +3978,7 @@
         <w:pStyle w:val="Kop3"/>
         <w:jc w:val="center"/>
       </w:pPr>
-      <w:bookmarkStart w:id="12" w:name="_Toc5194563"/>
+      <w:bookmarkStart w:id="12" w:name="_Toc5212221"/>
       <w:r>
         <w:t>Client-Server Communication</w:t>
       </w:r>
@@ -4030,7 +4054,7 @@
           <w:lang w:val="en-GB"/>
         </w:rPr>
       </w:pPr>
-      <w:bookmarkStart w:id="13" w:name="_Toc5194564"/>
+      <w:bookmarkStart w:id="13" w:name="_Toc5212222"/>
       <w:r>
         <w:rPr>
           <w:lang w:val="en-GB"/>
@@ -4111,10 +4135,17 @@
         <w:t xml:space="preserve">. After a long struggle, we finally succeeded. This breakthrough allowed us to add stimuli (including achievements and the growing tree). </w:t>
       </w:r>
     </w:p>
-    <w:p/>
-    <w:p>
-      <w:pPr>
-        <w:rPr>
+    <w:p>
+      <w:pPr>
+        <w:rPr>
+          <w:rFonts w:hint="eastAsia"/>
+        </w:rPr>
+      </w:pPr>
+    </w:p>
+    <w:p>
+      <w:pPr>
+        <w:rPr>
+          <w:rFonts w:hint="eastAsia"/>
           <w:lang w:val="en-GB"/>
         </w:rPr>
       </w:pPr>
@@ -4127,7 +4158,7 @@
           <w:lang w:val="en-GB"/>
         </w:rPr>
       </w:pPr>
-      <w:bookmarkStart w:id="14" w:name="_Toc5194565"/>
+      <w:bookmarkStart w:id="14" w:name="_Toc5212223"/>
       <w:r>
         <w:rPr>
           <w:lang w:val="en-GB"/>
@@ -4144,7 +4175,7 @@
           <w:lang w:val="en-GB"/>
         </w:rPr>
       </w:pPr>
-      <w:bookmarkStart w:id="15" w:name="_Toc5194566"/>
+      <w:bookmarkStart w:id="15" w:name="_Toc5212224"/>
       <w:r>
         <w:rPr>
           <w:lang w:val="en-GB"/>
@@ -4220,7 +4251,7 @@
           <w:lang w:val="en-GB"/>
         </w:rPr>
       </w:pPr>
-      <w:bookmarkStart w:id="16" w:name="_Toc5194567"/>
+      <w:bookmarkStart w:id="16" w:name="_Toc5212225"/>
       <w:r>
         <w:rPr>
           <w:lang w:val="en-GB"/>
@@ -4249,6 +4280,7 @@
     <w:p>
       <w:pPr>
         <w:rPr>
+          <w:rFonts w:hint="eastAsia"/>
           <w:lang w:val="en-GB"/>
         </w:rPr>
       </w:pPr>
@@ -4261,7 +4293,7 @@
           <w:lang w:val="en-GB"/>
         </w:rPr>
       </w:pPr>
-      <w:bookmarkStart w:id="17" w:name="_Toc5194568"/>
+      <w:bookmarkStart w:id="17" w:name="_Toc5212226"/>
       <w:r>
         <w:rPr>
           <w:lang w:val="en-GB"/>
@@ -4292,13 +4324,6 @@
         <w:rPr>
           <w:rFonts w:ascii="Arial" w:hAnsi="Arial"/>
           <w:sz w:val="20"/>
-          <w:lang w:val="en-GB"/>
-        </w:rPr>
-      </w:pPr>
-    </w:p>
-    <w:p>
-      <w:pPr>
-        <w:rPr>
           <w:lang w:val="en-GB"/>
         </w:rPr>
       </w:pPr>
@@ -4311,12 +4336,12 @@
           <w:lang w:val="nl-NL"/>
         </w:rPr>
       </w:pPr>
-      <w:bookmarkStart w:id="18" w:name="_Toc5194569"/>
+      <w:bookmarkStart w:id="18" w:name="_Toc5212227"/>
       <w:r>
         <w:rPr>
           <w:lang w:val="nl-NL"/>
         </w:rPr>
-        <w:t>Individual</w:t>
+        <w:t>Eth</w:t>
       </w:r>
       <w:bookmarkStart w:id="19" w:name="_GoBack"/>
       <w:bookmarkEnd w:id="19"/>
@@ -4324,9 +4349,238 @@
         <w:rPr>
           <w:lang w:val="nl-NL"/>
         </w:rPr>
-        <w:t xml:space="preserve"> Feedback</w:t>
+        <w:t>ics</w:t>
       </w:r>
       <w:bookmarkEnd w:id="18"/>
+    </w:p>
+    <w:p>
+      <w:pPr>
+        <w:rPr>
+          <w:rFonts w:ascii="Arial" w:hAnsi="Arial"/>
+          <w:sz w:val="20"/>
+        </w:rPr>
+      </w:pPr>
+      <w:r>
+        <w:rPr>
+          <w:rFonts w:ascii="Arial" w:hAnsi="Arial"/>
+          <w:sz w:val="20"/>
+        </w:rPr>
+        <w:t>During this project</w:t>
+      </w:r>
+      <w:r>
+        <w:rPr>
+          <w:rFonts w:ascii="Arial" w:hAnsi="Arial"/>
+          <w:sz w:val="20"/>
+        </w:rPr>
+        <w:t>,</w:t>
+      </w:r>
+      <w:r>
+        <w:rPr>
+          <w:rFonts w:ascii="Arial" w:hAnsi="Arial"/>
+          <w:sz w:val="20"/>
+        </w:rPr>
+        <w:t xml:space="preserve"> we aimed to design for effectiveness and environment-mindfulness. Our main goal was to make an application that clearly showed the users how much CO</w:t>
+      </w:r>
+      <w:r>
+        <w:rPr>
+          <w:rFonts w:ascii="Arial" w:hAnsi="Arial"/>
+          <w:sz w:val="20"/>
+          <w:vertAlign w:val="subscript"/>
+        </w:rPr>
+        <w:t xml:space="preserve">2 </w:t>
+      </w:r>
+      <w:r>
+        <w:rPr>
+          <w:rFonts w:ascii="Arial" w:hAnsi="Arial"/>
+          <w:sz w:val="20"/>
+        </w:rPr>
+        <w:t>parts of their daily emit and how much they can save by choosing ‘greener’ alternatives. One other value that we valued highly was public accountability. By making the user able to see, not</w:t>
+      </w:r>
+      <w:r>
+        <w:rPr>
+          <w:rFonts w:ascii="Arial" w:hAnsi="Arial"/>
+          <w:sz w:val="20"/>
+        </w:rPr>
+        <w:t xml:space="preserve"> only their own</w:t>
+      </w:r>
+      <w:r>
+        <w:rPr>
+          <w:rFonts w:ascii="Arial" w:hAnsi="Arial"/>
+          <w:sz w:val="20"/>
+        </w:rPr>
+        <w:t xml:space="preserve"> but also the CO</w:t>
+      </w:r>
+      <w:r>
+        <w:rPr>
+          <w:rFonts w:ascii="Arial" w:hAnsi="Arial"/>
+          <w:sz w:val="20"/>
+          <w:vertAlign w:val="subscript"/>
+        </w:rPr>
+        <w:t>2</w:t>
+      </w:r>
+      <w:r>
+        <w:rPr>
+          <w:rFonts w:ascii="Arial" w:hAnsi="Arial"/>
+          <w:sz w:val="20"/>
+        </w:rPr>
+        <w:t xml:space="preserve"> consumption of other people,</w:t>
+      </w:r>
+      <w:r>
+        <w:rPr>
+          <w:rFonts w:ascii="Arial" w:hAnsi="Arial"/>
+          <w:sz w:val="20"/>
+        </w:rPr>
+        <w:t xml:space="preserve"> we hope that users will be more inclined to choose the better option. </w:t>
+      </w:r>
+      <w:r>
+        <w:rPr>
+          <w:rFonts w:ascii="Arial" w:hAnsi="Arial"/>
+          <w:sz w:val="20"/>
+        </w:rPr>
+        <w:t>The clear overview of how much you are doing for or against the environment will make people more aware of the impact they are having, which they would normally have never accounted for. A by-product of the way that we are promoting the greener alternative could also mean that people would cho</w:t>
+      </w:r>
+      <w:r>
+        <w:rPr>
+          <w:rFonts w:ascii="Arial" w:hAnsi="Arial"/>
+          <w:sz w:val="20"/>
+        </w:rPr>
+        <w:t>o</w:t>
+      </w:r>
+      <w:r>
+        <w:rPr>
+          <w:rFonts w:ascii="Arial" w:hAnsi="Arial"/>
+          <w:sz w:val="20"/>
+        </w:rPr>
+        <w:t xml:space="preserve">se vegetarian meals more </w:t>
+      </w:r>
+      <w:r>
+        <w:rPr>
+          <w:rFonts w:ascii="Arial" w:hAnsi="Arial"/>
+          <w:sz w:val="20"/>
+        </w:rPr>
+        <w:lastRenderedPageBreak/>
+        <w:t>often, which could lead to more sales of vegetarian food at local supermarkets. We wanted to design for those who want to be more aware of how much they are doing for or against the environment so that they can be mindful of the environment and see clear ways on how to lessen their CO</w:t>
+      </w:r>
+      <w:r>
+        <w:rPr>
+          <w:rFonts w:ascii="Arial" w:hAnsi="Arial"/>
+          <w:sz w:val="20"/>
+          <w:vertAlign w:val="subscript"/>
+        </w:rPr>
+        <w:t xml:space="preserve">2 </w:t>
+      </w:r>
+      <w:r>
+        <w:rPr>
+          <w:rFonts w:ascii="Arial" w:hAnsi="Arial"/>
+          <w:sz w:val="20"/>
+        </w:rPr>
+        <w:t xml:space="preserve">emissions. </w:t>
+      </w:r>
+      <w:r>
+        <w:rPr>
+          <w:rFonts w:ascii="Arial" w:hAnsi="Arial"/>
+          <w:sz w:val="20"/>
+        </w:rPr>
+        <w:t xml:space="preserve">One of the things that would change during our project if we were solely focusing on the values we were designing for would be giving more information on how people were affecting the environment by giving tips and explanations on why, for example, a car is so much worse than using the public transport. Giving people a weekly report to confront them even more with their emissions would also be another way to enforce the environment-mindfulness. </w:t>
+      </w:r>
+    </w:p>
+    <w:p>
+      <w:pPr>
+        <w:rPr>
+          <w:rFonts w:ascii="Arial" w:hAnsi="Arial"/>
+          <w:sz w:val="20"/>
+        </w:rPr>
+      </w:pPr>
+      <w:r>
+        <w:rPr>
+          <w:rFonts w:ascii="Arial" w:hAnsi="Arial"/>
+          <w:sz w:val="20"/>
+        </w:rPr>
+        <w:t xml:space="preserve">To gain more insight into the values and stakeholders for whom we are designing we would consult an expert in a field very different than ours. One of those options would be an expert in Psychology. </w:t>
+      </w:r>
+      <w:r>
+        <w:rPr>
+          <w:rFonts w:ascii="Arial" w:hAnsi="Arial"/>
+          <w:sz w:val="20"/>
+        </w:rPr>
+        <w:t xml:space="preserve">Someone who understands the way people can react to our design decisions could greatly change the way we have been designing our project if our ideas do not match reality. Does the sort of ‘peer pressure’ of being able to see one another’s scores truly improve overall scores, or does it demotivate people because they see that their contributions are too small to be noticed anyway? Is the way that we are presenting the amount saved and the amount still used the best way for making the users aware of how much they are doing for the environment, how do such numbers affect them? These are points that such an expert could help us with. </w:t>
+      </w:r>
+    </w:p>
+    <w:p>
+      <w:pPr>
+        <w:rPr>
+          <w:rFonts w:ascii="Arial" w:hAnsi="Arial"/>
+          <w:sz w:val="20"/>
+        </w:rPr>
+      </w:pPr>
+      <w:r>
+        <w:rPr>
+          <w:rFonts w:ascii="Arial" w:hAnsi="Arial"/>
+          <w:sz w:val="20"/>
+        </w:rPr>
+        <w:t xml:space="preserve">We believe that </w:t>
+      </w:r>
+      <w:r>
+        <w:rPr>
+          <w:rFonts w:ascii="Arial" w:hAnsi="Arial"/>
+          <w:sz w:val="20"/>
+        </w:rPr>
+        <w:t>we successfully designed our application to improve the environment-mindfulness of the users by clearly showing what people can do to lower their emissions by giving them several features in which they can choose between the bad and the better. The way that our point system works is based on how much CO</w:t>
+      </w:r>
+      <w:r>
+        <w:rPr>
+          <w:rFonts w:ascii="Arial" w:hAnsi="Arial"/>
+          <w:sz w:val="20"/>
+          <w:vertAlign w:val="subscript"/>
+        </w:rPr>
+        <w:t>2</w:t>
+      </w:r>
+      <w:r>
+        <w:rPr>
+          <w:rFonts w:ascii="Arial" w:hAnsi="Arial"/>
+          <w:sz w:val="20"/>
+        </w:rPr>
+        <w:t xml:space="preserve"> certain things emit or save, that way it gives a good representation of one</w:t>
+      </w:r>
+      <w:r>
+        <w:rPr>
+          <w:rFonts w:ascii="Arial" w:hAnsi="Arial"/>
+          <w:sz w:val="20"/>
+        </w:rPr>
+        <w:t>’</w:t>
+      </w:r>
+      <w:r>
+        <w:rPr>
+          <w:rFonts w:ascii="Arial" w:hAnsi="Arial"/>
+          <w:sz w:val="20"/>
+        </w:rPr>
+        <w:t>s footprint in the real world. Another thing we have tried to design for was public accountability. By giving people the option to become friends with one another and see scores of their friends, we hope to increase the amount people save because the user should not want to b</w:t>
+      </w:r>
+      <w:r>
+        <w:rPr>
+          <w:rFonts w:ascii="Arial" w:hAnsi="Arial"/>
+          <w:sz w:val="20"/>
+        </w:rPr>
+        <w:t xml:space="preserve">e </w:t>
+      </w:r>
+      <w:r>
+        <w:rPr>
+          <w:rFonts w:ascii="Arial" w:hAnsi="Arial"/>
+          <w:sz w:val="20"/>
+        </w:rPr>
+        <w:t xml:space="preserve">lacking in comparison to their friends. The ability to talk to each other via the global chat can be a way for one user to motivate another to choose the greener alternative. </w:t>
+      </w:r>
+    </w:p>
+    <w:p>
+      <w:pPr>
+        <w:pStyle w:val="Kop1"/>
+        <w:jc w:val="center"/>
+      </w:pPr>
+      <w:bookmarkStart w:id="20" w:name="_Toc5212228"/>
+      <w:r>
+        <w:t>Individual Feedback</w:t>
+      </w:r>
+      <w:bookmarkEnd w:id="20"/>
     </w:p>
     <w:p>
       <w:pPr>
@@ -4336,14 +4590,14 @@
           <w:lang w:val="nl-NL"/>
         </w:rPr>
       </w:pPr>
-      <w:bookmarkStart w:id="20" w:name="_Toc5194570"/>
+      <w:bookmarkStart w:id="21" w:name="_Toc5212229"/>
       <w:r>
         <w:rPr>
           <w:lang w:val="nl-NL"/>
         </w:rPr>
         <w:t>Jari van den Broek</w:t>
       </w:r>
-      <w:bookmarkEnd w:id="20"/>
+      <w:bookmarkEnd w:id="21"/>
     </w:p>
     <w:p>
       <w:pPr>
@@ -4353,39 +4607,30 @@
           <w:lang w:val="en-GB"/>
         </w:rPr>
       </w:pPr>
-      <w:bookmarkStart w:id="21" w:name="_Toc5194571"/>
+      <w:bookmarkStart w:id="22" w:name="_Toc5212230"/>
       <w:r>
         <w:rPr>
           <w:lang w:val="en-GB"/>
         </w:rPr>
         <w:t>Strong points</w:t>
       </w:r>
-      <w:bookmarkEnd w:id="21"/>
-    </w:p>
-    <w:p>
-      <w:pPr>
-        <w:rPr>
-          <w:rFonts w:ascii="Arial" w:hAnsi="Arial"/>
-          <w:sz w:val="20"/>
-          <w:lang w:val="en-GB"/>
-        </w:rPr>
-      </w:pPr>
-      <w:r>
-        <w:rPr>
-          <w:rFonts w:ascii="Arial" w:hAnsi="Arial"/>
-          <w:sz w:val="20"/>
-          <w:lang w:val="en-GB"/>
-        </w:rPr>
-        <w:t xml:space="preserve">I learned a lot about programming in Java and programming in general. There were a lot of different ways to use Java which were really great to discover and see which works best for our purposes. I think my strongest point in this project was communication. Being active in all </w:t>
-      </w:r>
-      <w:r>
-        <w:rPr>
-          <w:rFonts w:ascii="Arial" w:hAnsi="Arial"/>
-          <w:sz w:val="20"/>
-          <w:lang w:val="en-GB"/>
-        </w:rPr>
-        <w:lastRenderedPageBreak/>
-        <w:t xml:space="preserve">conversations and brainstorming with everyone and seeing what was still needed and doing that was great. </w:t>
+      <w:bookmarkEnd w:id="22"/>
+    </w:p>
+    <w:p>
+      <w:pPr>
+        <w:rPr>
+          <w:rFonts w:ascii="Arial" w:hAnsi="Arial"/>
+          <w:sz w:val="20"/>
+          <w:lang w:val="en-GB"/>
+        </w:rPr>
+      </w:pPr>
+      <w:r>
+        <w:rPr>
+          <w:rFonts w:ascii="Arial" w:hAnsi="Arial"/>
+          <w:sz w:val="20"/>
+          <w:lang w:val="en-GB"/>
+        </w:rPr>
+        <w:t xml:space="preserve">I learned a lot about programming in Java and programming in general. There were a lot of different ways to use Java which were really great to discover and see which works best for our purposes. I think my strongest point in this project was communication. Being active in all conversations and brainstorming with everyone and seeing what was still needed and doing that was great. </w:t>
       </w:r>
     </w:p>
     <w:p>
@@ -4396,14 +4641,14 @@
           <w:lang w:val="en-GB"/>
         </w:rPr>
       </w:pPr>
-      <w:bookmarkStart w:id="22" w:name="_Toc5194572"/>
+      <w:bookmarkStart w:id="23" w:name="_Toc5212231"/>
       <w:r>
         <w:rPr>
           <w:lang w:val="en-GB"/>
         </w:rPr>
         <w:t>Weak points</w:t>
       </w:r>
-      <w:bookmarkEnd w:id="22"/>
+      <w:bookmarkEnd w:id="23"/>
     </w:p>
     <w:p>
       <w:pPr>
@@ -4430,14 +4675,15 @@
           <w:lang w:val="en-GB"/>
         </w:rPr>
       </w:pPr>
-      <w:bookmarkStart w:id="23" w:name="_Toc5194573"/>
-      <w:r>
-        <w:rPr>
-          <w:lang w:val="en-GB"/>
-        </w:rPr>
+      <w:bookmarkStart w:id="24" w:name="_Toc5212232"/>
+      <w:r>
+        <w:rPr>
+          <w:lang w:val="en-GB"/>
+        </w:rPr>
+        <w:lastRenderedPageBreak/>
         <w:t>Conflicts</w:t>
       </w:r>
-      <w:bookmarkEnd w:id="23"/>
+      <w:bookmarkEnd w:id="24"/>
     </w:p>
     <w:p>
       <w:pPr>
@@ -4459,6 +4705,7 @@
     <w:p>
       <w:pPr>
         <w:rPr>
+          <w:rFonts w:hint="eastAsia"/>
           <w:lang w:val="en-GB"/>
         </w:rPr>
       </w:pPr>
@@ -4471,14 +4718,14 @@
           <w:lang w:val="en-GB"/>
         </w:rPr>
       </w:pPr>
-      <w:bookmarkStart w:id="24" w:name="_Toc5194574"/>
+      <w:bookmarkStart w:id="25" w:name="_Toc5212233"/>
       <w:r>
         <w:rPr>
           <w:lang w:val="en-GB"/>
         </w:rPr>
         <w:t>Johannes Hagspiel</w:t>
       </w:r>
-      <w:bookmarkEnd w:id="24"/>
+      <w:bookmarkEnd w:id="25"/>
     </w:p>
     <w:p>
       <w:pPr>
@@ -4488,18 +4735,19 @@
           <w:lang w:val="en-GB"/>
         </w:rPr>
       </w:pPr>
-      <w:bookmarkStart w:id="25" w:name="_Toc5194575"/>
+      <w:bookmarkStart w:id="26" w:name="_Toc5212234"/>
       <w:r>
         <w:rPr>
           <w:lang w:val="en-GB"/>
         </w:rPr>
         <w:t>Strong points</w:t>
       </w:r>
-      <w:bookmarkEnd w:id="25"/>
-    </w:p>
-    <w:p>
-      <w:pPr>
-        <w:rPr>
+      <w:bookmarkEnd w:id="26"/>
+    </w:p>
+    <w:p>
+      <w:pPr>
+        <w:rPr>
+          <w:rFonts w:hint="eastAsia"/>
           <w:lang w:val="en-GB"/>
         </w:rPr>
       </w:pPr>
@@ -4526,14 +4774,14 @@
           <w:lang w:val="en-GB"/>
         </w:rPr>
       </w:pPr>
-      <w:bookmarkStart w:id="26" w:name="_Toc5194576"/>
+      <w:bookmarkStart w:id="27" w:name="_Toc5212235"/>
       <w:r>
         <w:rPr>
           <w:lang w:val="en-GB"/>
         </w:rPr>
         <w:t>Weak points</w:t>
       </w:r>
-      <w:bookmarkEnd w:id="26"/>
+      <w:bookmarkEnd w:id="27"/>
     </w:p>
     <w:p>
       <w:pPr>
@@ -4559,14 +4807,14 @@
           <w:lang w:val="en-GB"/>
         </w:rPr>
       </w:pPr>
-      <w:bookmarkStart w:id="27" w:name="_Toc5194577"/>
+      <w:bookmarkStart w:id="28" w:name="_Toc5212236"/>
       <w:r>
         <w:rPr>
           <w:lang w:val="en-GB"/>
         </w:rPr>
         <w:t>Conflicts</w:t>
       </w:r>
-      <w:bookmarkEnd w:id="27"/>
+      <w:bookmarkEnd w:id="28"/>
     </w:p>
     <w:p>
       <w:pPr>
@@ -4594,24 +4842,33 @@
         <w:t xml:space="preserve">I remember, there were no major conflicts in the team. Even though on the surface, this looks good, I do think that this is also a sign of the fact that we did not engage too deeply into the areas that other people were responsible for. Overall, I think I had great teammates, I learned a lot about the SPRING framework and the importance as well as the difficulty of project management were highlighted again to me. </w:t>
       </w:r>
     </w:p>
-    <w:p/>
-    <w:p>
-      <w:pPr>
-        <w:rPr>
-          <w:lang w:val="en-GB"/>
-        </w:rPr>
-      </w:pPr>
-    </w:p>
-    <w:p>
-      <w:pPr>
-        <w:rPr>
-          <w:lang w:val="en-GB"/>
-        </w:rPr>
-      </w:pPr>
-    </w:p>
-    <w:p>
-      <w:pPr>
-        <w:rPr>
+    <w:p>
+      <w:pPr>
+        <w:rPr>
+          <w:rFonts w:hint="eastAsia"/>
+        </w:rPr>
+      </w:pPr>
+    </w:p>
+    <w:p>
+      <w:pPr>
+        <w:rPr>
+          <w:rFonts w:hint="eastAsia"/>
+          <w:lang w:val="en-GB"/>
+        </w:rPr>
+      </w:pPr>
+    </w:p>
+    <w:p>
+      <w:pPr>
+        <w:rPr>
+          <w:rFonts w:hint="eastAsia"/>
+          <w:lang w:val="en-GB"/>
+        </w:rPr>
+      </w:pPr>
+    </w:p>
+    <w:p>
+      <w:pPr>
+        <w:rPr>
+          <w:rFonts w:hint="eastAsia"/>
           <w:lang w:val="en-GB"/>
         </w:rPr>
       </w:pPr>
@@ -4624,15 +4881,14 @@
           <w:lang w:val="en-GB"/>
         </w:rPr>
       </w:pPr>
-      <w:bookmarkStart w:id="28" w:name="_Toc5194578"/>
-      <w:r>
-        <w:rPr>
-          <w:lang w:val="en-GB"/>
-        </w:rPr>
-        <w:lastRenderedPageBreak/>
+      <w:bookmarkStart w:id="29" w:name="_Toc5212237"/>
+      <w:r>
+        <w:rPr>
+          <w:lang w:val="en-GB"/>
+        </w:rPr>
         <w:t>Nathan Ordonez</w:t>
       </w:r>
-      <w:bookmarkEnd w:id="28"/>
+      <w:bookmarkEnd w:id="29"/>
     </w:p>
     <w:p>
       <w:pPr>
@@ -4642,18 +4898,19 @@
           <w:lang w:val="en-GB"/>
         </w:rPr>
       </w:pPr>
-      <w:bookmarkStart w:id="29" w:name="_Toc5194579"/>
+      <w:bookmarkStart w:id="30" w:name="_Toc5212238"/>
       <w:r>
         <w:rPr>
           <w:lang w:val="en-GB"/>
         </w:rPr>
         <w:t>Strong points</w:t>
       </w:r>
-      <w:bookmarkEnd w:id="29"/>
-    </w:p>
-    <w:p>
-      <w:pPr>
-        <w:rPr>
+      <w:bookmarkEnd w:id="30"/>
+    </w:p>
+    <w:p>
+      <w:pPr>
+        <w:rPr>
+          <w:rFonts w:hint="eastAsia"/>
           <w:lang w:val="en-GB"/>
         </w:rPr>
       </w:pPr>
@@ -4690,18 +4947,20 @@
           <w:lang w:val="en-GB"/>
         </w:rPr>
       </w:pPr>
-      <w:bookmarkStart w:id="30" w:name="_Toc5194580"/>
-      <w:r>
-        <w:rPr>
-          <w:lang w:val="en-GB"/>
-        </w:rPr>
+      <w:bookmarkStart w:id="31" w:name="_Toc5212239"/>
+      <w:r>
+        <w:rPr>
+          <w:lang w:val="en-GB"/>
+        </w:rPr>
+        <w:lastRenderedPageBreak/>
         <w:t>Weak points</w:t>
       </w:r>
-      <w:bookmarkEnd w:id="30"/>
-    </w:p>
-    <w:p>
-      <w:pPr>
-        <w:rPr>
+      <w:bookmarkEnd w:id="31"/>
+    </w:p>
+    <w:p>
+      <w:pPr>
+        <w:rPr>
+          <w:rFonts w:hint="eastAsia"/>
           <w:lang w:val="en-GB"/>
         </w:rPr>
       </w:pPr>
@@ -4722,18 +4981,19 @@
           <w:lang w:val="en-GB"/>
         </w:rPr>
       </w:pPr>
-      <w:bookmarkStart w:id="31" w:name="_Toc5194581"/>
+      <w:bookmarkStart w:id="32" w:name="_Toc5212240"/>
       <w:r>
         <w:rPr>
           <w:lang w:val="en-GB"/>
         </w:rPr>
         <w:t>Conflicts</w:t>
       </w:r>
-      <w:bookmarkEnd w:id="31"/>
-    </w:p>
-    <w:p>
-      <w:pPr>
-        <w:rPr>
+      <w:bookmarkEnd w:id="32"/>
+    </w:p>
+    <w:p>
+      <w:pPr>
+        <w:rPr>
+          <w:rFonts w:hint="eastAsia"/>
           <w:lang w:val="en-GB"/>
         </w:rPr>
       </w:pPr>
@@ -4751,6 +5011,7 @@
     <w:p>
       <w:pPr>
         <w:rPr>
+          <w:rFonts w:hint="eastAsia"/>
           <w:lang w:val="en-GB"/>
         </w:rPr>
       </w:pPr>
@@ -4763,14 +5024,14 @@
           <w:lang w:val="en-GB"/>
         </w:rPr>
       </w:pPr>
-      <w:bookmarkStart w:id="32" w:name="_Toc5194582"/>
+      <w:bookmarkStart w:id="33" w:name="_Toc5212241"/>
       <w:r>
         <w:rPr>
           <w:lang w:val="en-GB"/>
         </w:rPr>
         <w:t>Nick van Riet</w:t>
       </w:r>
-      <w:bookmarkEnd w:id="32"/>
+      <w:bookmarkEnd w:id="33"/>
     </w:p>
     <w:p>
       <w:pPr>
@@ -4780,18 +5041,19 @@
           <w:lang w:val="en-GB"/>
         </w:rPr>
       </w:pPr>
-      <w:bookmarkStart w:id="33" w:name="_Toc5194583"/>
+      <w:bookmarkStart w:id="34" w:name="_Toc5212242"/>
       <w:r>
         <w:rPr>
           <w:lang w:val="en-GB"/>
         </w:rPr>
         <w:t>Strong points</w:t>
       </w:r>
-      <w:bookmarkEnd w:id="33"/>
-    </w:p>
-    <w:p>
-      <w:pPr>
-        <w:rPr>
+      <w:bookmarkEnd w:id="34"/>
+    </w:p>
+    <w:p>
+      <w:pPr>
+        <w:rPr>
+          <w:rFonts w:hint="eastAsia"/>
           <w:sz w:val="20"/>
         </w:rPr>
       </w:pPr>
@@ -4820,18 +5082,19 @@
           <w:lang w:val="en-GB"/>
         </w:rPr>
       </w:pPr>
-      <w:bookmarkStart w:id="34" w:name="_Toc5194584"/>
+      <w:bookmarkStart w:id="35" w:name="_Toc5212243"/>
       <w:r>
         <w:rPr>
           <w:lang w:val="en-GB"/>
         </w:rPr>
         <w:t>Weak points</w:t>
       </w:r>
-      <w:bookmarkEnd w:id="34"/>
-    </w:p>
-    <w:p>
-      <w:pPr>
-        <w:rPr>
+      <w:bookmarkEnd w:id="35"/>
+    </w:p>
+    <w:p>
+      <w:pPr>
+        <w:rPr>
+          <w:rFonts w:hint="eastAsia"/>
           <w:sz w:val="20"/>
         </w:rPr>
       </w:pPr>
@@ -4852,14 +5115,14 @@
           <w:lang w:val="en-GB"/>
         </w:rPr>
       </w:pPr>
-      <w:bookmarkStart w:id="35" w:name="_Toc5194585"/>
+      <w:bookmarkStart w:id="36" w:name="_Toc5212244"/>
       <w:r>
         <w:rPr>
           <w:lang w:val="en-GB"/>
         </w:rPr>
         <w:t>Conflicts</w:t>
       </w:r>
-      <w:bookmarkEnd w:id="35"/>
+      <w:bookmarkEnd w:id="36"/>
     </w:p>
     <w:p>
       <w:pPr>
@@ -4878,7 +5141,13 @@
         <w:t>As far as I know, there weren’t any major conflicts within our team. During the project we often assigned tasks and everyone was (more or less) able to complete this assigned task on time and with satisfactory quality. The only noteworthy point concerning conflicts is that we, as a team, sometimes had the tendency to work on the weekly necessities at the very last moment. This often resulted in a very frustrating Sunday afternoon. But nonetheless, we were able to succeed to meet all deadlines, and I firmly believe we can be proud of what all our hard work resulted in.</w:t>
       </w:r>
     </w:p>
-    <w:p/>
+    <w:p>
+      <w:pPr>
+        <w:rPr>
+          <w:rFonts w:hint="eastAsia"/>
+        </w:rPr>
+      </w:pPr>
+    </w:p>
     <w:p>
       <w:pPr>
         <w:pStyle w:val="Kop2"/>
@@ -4887,14 +5156,14 @@
           <w:lang w:val="en-GB"/>
         </w:rPr>
       </w:pPr>
-      <w:bookmarkStart w:id="36" w:name="_Toc5194586"/>
+      <w:bookmarkStart w:id="37" w:name="_Toc5212245"/>
       <w:r>
         <w:rPr>
           <w:lang w:val="en-GB"/>
         </w:rPr>
         <w:t>Lukas Zimmerhackl</w:t>
       </w:r>
-      <w:bookmarkEnd w:id="36"/>
+      <w:bookmarkEnd w:id="37"/>
     </w:p>
     <w:p>
       <w:pPr>
@@ -4904,14 +5173,14 @@
           <w:lang w:val="en-GB"/>
         </w:rPr>
       </w:pPr>
-      <w:bookmarkStart w:id="37" w:name="_Toc5194587"/>
+      <w:bookmarkStart w:id="38" w:name="_Toc5212246"/>
       <w:r>
         <w:rPr>
           <w:lang w:val="en-GB"/>
         </w:rPr>
         <w:t>Strong points</w:t>
       </w:r>
-      <w:bookmarkEnd w:id="37"/>
+      <w:bookmarkEnd w:id="38"/>
     </w:p>
     <w:p>
       <w:pPr>
@@ -4933,6 +5202,9 @@
     <w:p>
       <w:pPr>
         <w:jc w:val="center"/>
+        <w:rPr>
+          <w:rFonts w:hint="eastAsia"/>
+        </w:rPr>
       </w:pPr>
     </w:p>
     <w:p>
@@ -4943,14 +5215,15 @@
           <w:lang w:val="en-GB"/>
         </w:rPr>
       </w:pPr>
-      <w:bookmarkStart w:id="38" w:name="_Toc5194588"/>
-      <w:r>
-        <w:rPr>
-          <w:lang w:val="en-GB"/>
-        </w:rPr>
+      <w:bookmarkStart w:id="39" w:name="_Toc5212247"/>
+      <w:r>
+        <w:rPr>
+          <w:lang w:val="en-GB"/>
+        </w:rPr>
+        <w:lastRenderedPageBreak/>
         <w:t>Weak points</w:t>
       </w:r>
-      <w:bookmarkEnd w:id="38"/>
+      <w:bookmarkEnd w:id="39"/>
     </w:p>
     <w:p>
       <w:pPr>
@@ -4969,7 +5242,13 @@
         <w:t>One of my weak points was input. I found it difficult to contribute to the conversation during meetings and I have been trying to improve that by speaking up more. I didn’t expect that to be so difficult. I also should have taken more initiative.  I did all the tasks that my team members gave me but I didn’t think of many tasks myself which led to me having a low number of commits. I also should have asked the TA for help earlier with my technical difficulties. I coded less interesting things because of this than my peers which led me to have beneath average coding input.</w:t>
       </w:r>
     </w:p>
-    <w:p/>
+    <w:p>
+      <w:pPr>
+        <w:rPr>
+          <w:rFonts w:hint="eastAsia"/>
+        </w:rPr>
+      </w:pPr>
+    </w:p>
     <w:p>
       <w:pPr>
         <w:pStyle w:val="Kop3"/>
@@ -4978,14 +5257,14 @@
           <w:lang w:val="en-GB"/>
         </w:rPr>
       </w:pPr>
-      <w:bookmarkStart w:id="39" w:name="_Toc5194589"/>
+      <w:bookmarkStart w:id="40" w:name="_Toc5212248"/>
       <w:r>
         <w:rPr>
           <w:lang w:val="en-GB"/>
         </w:rPr>
         <w:t>Conflicts</w:t>
       </w:r>
-      <w:bookmarkEnd w:id="39"/>
+      <w:bookmarkEnd w:id="40"/>
     </w:p>
     <w:p>
       <w:pPr>
@@ -5004,7 +5283,13 @@
         <w:t>I don’t think we had any big conflicts as a team and I think this shows that we were all on the same page and that nobody in our team was intentionally doing something wrong. I didn’t speak up enough during the beginning of our project and in the week 5 peer review thing everyone said I should speak up more and that has helped me with trying to improve my communication skills. I don’t have any big problems with any of my teammates.</w:t>
       </w:r>
     </w:p>
-    <w:p/>
+    <w:p>
+      <w:pPr>
+        <w:rPr>
+          <w:rFonts w:hint="eastAsia"/>
+        </w:rPr>
+      </w:pPr>
+    </w:p>
     <w:p>
       <w:pPr>
         <w:pStyle w:val="Kop2"/>
@@ -5013,14 +5298,14 @@
           <w:lang w:val="en-GB"/>
         </w:rPr>
       </w:pPr>
-      <w:bookmarkStart w:id="40" w:name="_Toc5194590"/>
+      <w:bookmarkStart w:id="41" w:name="_Toc5212249"/>
       <w:r>
         <w:rPr>
           <w:lang w:val="en-GB"/>
         </w:rPr>
         <w:t>Ardy Zwanenburg</w:t>
       </w:r>
-      <w:bookmarkEnd w:id="40"/>
+      <w:bookmarkEnd w:id="41"/>
     </w:p>
     <w:p>
       <w:pPr>
@@ -5030,14 +5315,14 @@
           <w:lang w:val="en-GB"/>
         </w:rPr>
       </w:pPr>
-      <w:bookmarkStart w:id="41" w:name="_Toc5194591"/>
+      <w:bookmarkStart w:id="42" w:name="_Toc5212250"/>
       <w:r>
         <w:rPr>
           <w:lang w:val="en-GB"/>
         </w:rPr>
         <w:t>Strong points</w:t>
       </w:r>
-      <w:bookmarkEnd w:id="41"/>
+      <w:bookmarkEnd w:id="42"/>
     </w:p>
     <w:p>
       <w:pPr>
@@ -5066,14 +5351,14 @@
           <w:lang w:val="en-GB"/>
         </w:rPr>
       </w:pPr>
-      <w:bookmarkStart w:id="42" w:name="_Toc5194592"/>
+      <w:bookmarkStart w:id="43" w:name="_Toc5212251"/>
       <w:r>
         <w:rPr>
           <w:lang w:val="en-GB"/>
         </w:rPr>
         <w:t>Weak points</w:t>
       </w:r>
-      <w:bookmarkEnd w:id="42"/>
+      <w:bookmarkEnd w:id="43"/>
     </w:p>
     <w:p>
       <w:pPr>
@@ -5091,17 +5376,7 @@
           <w:szCs w:val="20"/>
           <w:lang w:val="en-GB"/>
         </w:rPr>
-        <w:t xml:space="preserve">I still think communication is still one of my weak points. I am a person that is more of  a planner and makes sure that he can go to bed before a deadline instead of working on it until one minute before the deadline and in this group there are more people who are more saving their work until the last moment and that gives conflicts. Especially when I need something from someone else or someone needs my help, but saves it for the last moment just before </w:t>
-      </w:r>
-      <w:r>
-        <w:rPr>
-          <w:rFonts w:ascii="Arial" w:hAnsi="Arial"/>
-          <w:sz w:val="20"/>
-          <w:szCs w:val="20"/>
-          <w:lang w:val="en-GB"/>
-        </w:rPr>
-        <w:lastRenderedPageBreak/>
-        <w:t xml:space="preserve">the deadline. I think I should be more aware of this and sometimes stay up later for those questions. It is also sometimes hard to stay of others work. Then I see nothing is happening and ask if they can do it and end up doing it myself because I was already working on a different part of it. </w:t>
+        <w:t xml:space="preserve">I still think communication is still one of my weak points. I am a person that is more of  a planner and makes sure that he can go to bed before a deadline instead of working on it until one minute before the deadline and in this group there are more people who are more saving their work until the last moment and that gives conflicts. Especially when I need something from someone else or someone needs my help, but saves it for the last moment just before the deadline. I think I should be more aware of this and sometimes stay up later for those questions. It is also sometimes hard to stay of others work. Then I see nothing is happening and ask if they can do it and end up doing it myself because I was already working on a different part of it. </w:t>
       </w:r>
     </w:p>
     <w:p>
@@ -5112,19 +5387,19 @@
           <w:lang w:val="en-GB"/>
         </w:rPr>
       </w:pPr>
-      <w:bookmarkStart w:id="43" w:name="_Toc5194593"/>
+      <w:bookmarkStart w:id="44" w:name="_Toc5212252"/>
       <w:r>
         <w:rPr>
           <w:lang w:val="en-GB"/>
         </w:rPr>
         <w:t>Conflicts</w:t>
       </w:r>
-      <w:bookmarkEnd w:id="43"/>
-    </w:p>
-    <w:p>
-      <w:pPr>
-        <w:rPr>
-          <w:rFonts w:ascii="Arial" w:hAnsi="Arial"/>
+      <w:bookmarkEnd w:id="44"/>
+    </w:p>
+    <w:p>
+      <w:pPr>
+        <w:rPr>
+          <w:rFonts w:ascii="Arial" w:hAnsi="Arial" w:hint="eastAsia"/>
           <w:sz w:val="20"/>
           <w:szCs w:val="20"/>
           <w:lang w:val="en-GB"/>
@@ -5142,224 +5417,12 @@
     </w:p>
     <w:p>
       <w:pPr>
-        <w:pStyle w:val="Kop2"/>
-        <w:jc w:val="center"/>
-        <w:rPr>
-          <w:lang w:val="en-GB"/>
-        </w:rPr>
-      </w:pPr>
-      <w:bookmarkStart w:id="44" w:name="_Toc5194594"/>
-      <w:r>
-        <w:rPr>
-          <w:lang w:val="en-GB"/>
-        </w:rPr>
-        <w:t>Sources</w:t>
-      </w:r>
-      <w:bookmarkEnd w:id="44"/>
-    </w:p>
-    <w:p>
-      <w:pPr>
-        <w:pStyle w:val="Lijstalinea"/>
-        <w:numPr>
-          <w:ilvl w:val="0"/>
-          <w:numId w:val="2"/>
-        </w:numPr>
-        <w:rPr>
-          <w:rFonts w:ascii="Arial" w:hAnsi="Arial"/>
-          <w:sz w:val="20"/>
-          <w:szCs w:val="20"/>
-          <w:lang w:val="en-GB"/>
-        </w:rPr>
-      </w:pPr>
-      <w:r>
-        <w:rPr>
-          <w:rFonts w:ascii="Arial" w:hAnsi="Arial"/>
-          <w:sz w:val="20"/>
-          <w:szCs w:val="20"/>
-          <w:lang w:val="en-GB"/>
-        </w:rPr>
-        <w:t>https://www.scrum.</w:t>
-      </w:r>
-      <w:r>
-        <w:rPr>
-          <w:rFonts w:ascii="Arial" w:hAnsi="Arial"/>
-          <w:sz w:val="20"/>
-          <w:szCs w:val="20"/>
-          <w:lang w:val="en-GB"/>
-        </w:rPr>
-        <w:t>org/resources/what-is-scrum - 03/04</w:t>
-      </w:r>
-      <w:r>
-        <w:rPr>
-          <w:rFonts w:ascii="Arial" w:hAnsi="Arial"/>
-          <w:sz w:val="20"/>
-          <w:szCs w:val="20"/>
-          <w:lang w:val="en-GB"/>
-        </w:rPr>
-        <w:t>/2019</w:t>
-      </w:r>
-    </w:p>
-    <w:p>
-      <w:pPr>
-        <w:pStyle w:val="Lijstalinea"/>
-        <w:numPr>
-          <w:ilvl w:val="0"/>
-          <w:numId w:val="2"/>
-        </w:numPr>
-        <w:rPr>
-          <w:rFonts w:ascii="Arial" w:hAnsi="Arial"/>
-          <w:sz w:val="20"/>
-          <w:szCs w:val="20"/>
-          <w:lang w:val="en-GB"/>
-        </w:rPr>
-      </w:pPr>
-      <w:r>
-        <w:rPr>
-          <w:rFonts w:ascii="Arial" w:hAnsi="Arial"/>
-          <w:sz w:val="20"/>
-          <w:szCs w:val="20"/>
-          <w:lang w:val="en-GB"/>
-        </w:rPr>
-        <w:t>https://git-scm.com/ - 03/04</w:t>
-      </w:r>
-      <w:r>
-        <w:rPr>
-          <w:rFonts w:ascii="Arial" w:hAnsi="Arial"/>
-          <w:sz w:val="20"/>
-          <w:szCs w:val="20"/>
-          <w:lang w:val="en-GB"/>
-        </w:rPr>
-        <w:t>/2019</w:t>
-      </w:r>
-    </w:p>
-    <w:p>
-      <w:pPr>
-        <w:pStyle w:val="Lijstalinea"/>
-        <w:numPr>
-          <w:ilvl w:val="0"/>
-          <w:numId w:val="2"/>
-        </w:numPr>
-        <w:rPr>
-          <w:rFonts w:ascii="Arial" w:hAnsi="Arial"/>
-          <w:sz w:val="20"/>
-          <w:szCs w:val="20"/>
-          <w:lang w:val="en-GB"/>
-        </w:rPr>
-      </w:pPr>
-      <w:r>
-        <w:rPr>
-          <w:rFonts w:ascii="Arial" w:hAnsi="Arial"/>
-          <w:sz w:val="20"/>
-          <w:szCs w:val="20"/>
-          <w:shd w:val="clear" w:color="auto" w:fill="FFFFFF"/>
-          <w:lang w:val="en-GB"/>
-        </w:rPr>
-        <w:t>https://en.wikipedia.o</w:t>
-      </w:r>
-      <w:r>
-        <w:rPr>
-          <w:rFonts w:ascii="Arial" w:hAnsi="Arial"/>
-          <w:sz w:val="20"/>
-          <w:szCs w:val="20"/>
-          <w:shd w:val="clear" w:color="auto" w:fill="FFFFFF"/>
-          <w:lang w:val="en-GB"/>
-        </w:rPr>
-        <w:t>rg/wiki/Spring_Framework - 03</w:t>
-      </w:r>
-      <w:r>
-        <w:rPr>
-          <w:rFonts w:ascii="Arial" w:hAnsi="Arial"/>
-          <w:sz w:val="20"/>
-          <w:szCs w:val="20"/>
-          <w:shd w:val="clear" w:color="auto" w:fill="FFFFFF"/>
-          <w:lang w:val="en-GB"/>
-        </w:rPr>
-        <w:t>/</w:t>
-      </w:r>
-      <w:r>
-        <w:rPr>
-          <w:rFonts w:ascii="Arial" w:hAnsi="Arial"/>
-          <w:sz w:val="20"/>
-          <w:szCs w:val="20"/>
-          <w:shd w:val="clear" w:color="auto" w:fill="FFFFFF"/>
-          <w:lang w:val="en-GB"/>
-        </w:rPr>
-        <w:t>04/</w:t>
-      </w:r>
-      <w:r>
-        <w:rPr>
-          <w:rFonts w:ascii="Arial" w:hAnsi="Arial"/>
-          <w:sz w:val="20"/>
-          <w:szCs w:val="20"/>
-          <w:shd w:val="clear" w:color="auto" w:fill="FFFFFF"/>
-          <w:lang w:val="en-GB"/>
-        </w:rPr>
-        <w:t>2019</w:t>
-      </w:r>
-    </w:p>
-    <w:p>
-      <w:pPr>
-        <w:pStyle w:val="Voetnoottekst"/>
-        <w:numPr>
-          <w:ilvl w:val="0"/>
-          <w:numId w:val="2"/>
-        </w:numPr>
-        <w:rPr>
-          <w:rFonts w:ascii="Arial" w:hAnsi="Arial"/>
-          <w:sz w:val="20"/>
-          <w:lang w:val="en-GB"/>
-        </w:rPr>
-      </w:pPr>
-      <w:r>
-        <w:rPr>
-          <w:rFonts w:ascii="Arial" w:hAnsi="Arial"/>
-          <w:sz w:val="20"/>
-          <w:lang w:val="en-GB"/>
-        </w:rPr>
-        <w:t>https://en.wikipedia.org/wiki/Represe</w:t>
-      </w:r>
-      <w:r>
-        <w:rPr>
-          <w:rFonts w:ascii="Arial" w:hAnsi="Arial"/>
-          <w:sz w:val="20"/>
-          <w:lang w:val="en-GB"/>
-        </w:rPr>
-        <w:t>ntational_state_transfer - 03/04</w:t>
-      </w:r>
-      <w:r>
-        <w:rPr>
-          <w:rFonts w:ascii="Arial" w:hAnsi="Arial"/>
-          <w:sz w:val="20"/>
-          <w:lang w:val="en-GB"/>
-        </w:rPr>
-        <w:t>/2019</w:t>
-      </w:r>
-    </w:p>
-    <w:p>
-      <w:pPr>
-        <w:pStyle w:val="Voetnoottekst"/>
-        <w:ind w:left="720"/>
-        <w:rPr>
-          <w:lang w:val="en-GB"/>
-        </w:rPr>
-      </w:pPr>
-    </w:p>
-    <w:p>
-      <w:pPr>
-        <w:pStyle w:val="Lijstalinea"/>
-        <w:rPr>
-          <w:lang w:val="en-GB"/>
-        </w:rPr>
-      </w:pPr>
-    </w:p>
-    <w:p>
-      <w:pPr>
-        <w:rPr>
-          <w:lang w:val="en-GB"/>
-        </w:rPr>
-      </w:pPr>
-    </w:p>
-    <w:p/>
+        <w:rPr>
+          <w:rFonts w:hint="eastAsia"/>
+          <w:lang w:val="en-GB"/>
+        </w:rPr>
+      </w:pPr>
+    </w:p>
     <w:sectPr>
       <w:footerReference w:type="default" r:id="rId9"/>
       <w:pgSz w:w="11906" w:h="16838"/>
@@ -5380,6 +5443,9 @@
     <w:p>
       <w:pPr>
         <w:spacing w:before="0" w:after="0" w:line="240" w:lineRule="auto"/>
+        <w:rPr>
+          <w:rFonts w:hint="eastAsia"/>
+        </w:rPr>
       </w:pPr>
       <w:r>
         <w:separator/>
@@ -5390,6 +5456,9 @@
     <w:p>
       <w:pPr>
         <w:spacing w:before="0" w:after="0" w:line="240" w:lineRule="auto"/>
+        <w:rPr>
+          <w:rFonts w:hint="eastAsia"/>
+        </w:rPr>
       </w:pPr>
       <w:r>
         <w:continuationSeparator/>
@@ -5404,6 +5473,9 @@
   <w:p>
     <w:pPr>
       <w:pStyle w:val="Voettekst"/>
+      <w:rPr>
+        <w:rFonts w:hint="eastAsia"/>
+      </w:rPr>
     </w:pPr>
     <w:r>
       <w:rPr>
@@ -5428,7 +5500,7 @@
         <w:rFonts w:hint="eastAsia"/>
         <w:noProof/>
       </w:rPr>
-      <w:t>3</w:t>
+      <w:t>7</w:t>
     </w:r>
     <w:r>
       <w:fldChar w:fldCharType="end"/>
@@ -5441,6 +5513,11 @@
 <w:footnotes xmlns:wpc="http://schemas.microsoft.com/office/word/2010/wordprocessingCanvas" xmlns:mc="http://schemas.openxmlformats.org/markup-compatibility/2006" xmlns:o="urn:schemas-microsoft-com:office:office" xmlns:r="http://schemas.openxmlformats.org/officeDocument/2006/relationships" xmlns:m="http://schemas.openxmlformats.org/officeDocument/2006/math" xmlns:v="urn:schemas-microsoft-com:vml" xmlns:wp14="http://schemas.microsoft.com/office/word/2010/wordprocessingDrawing" xmlns:wp="http://schemas.openxmlformats.org/drawingml/2006/wordprocessingDrawing" xmlns:w10="urn:schemas-microsoft-com:office:word" xmlns:w="http://schemas.openxmlformats.org/wordprocessingml/2006/main" xmlns:w14="http://schemas.microsoft.com/office/word/2010/wordml" xmlns:w15="http://schemas.microsoft.com/office/word/2012/wordml" xmlns:wpg="http://schemas.microsoft.com/office/word/2010/wordprocessingGroup" xmlns:wpi="http://schemas.microsoft.com/office/word/2010/wordprocessingInk" xmlns:wne="http://schemas.microsoft.com/office/word/2006/wordml" xmlns:wps="http://schemas.microsoft.com/office/word/2010/wordprocessingShape" mc:Ignorable="w14 w15 wp14">
   <w:footnote w:type="separator" w:id="-1">
     <w:p>
+      <w:pPr>
+        <w:rPr>
+          <w:rFonts w:hint="eastAsia"/>
+        </w:rPr>
+      </w:pPr>
       <w:r>
         <w:separator/>
       </w:r>
@@ -5448,6 +5525,11 @@
   </w:footnote>
   <w:footnote w:type="continuationSeparator" w:id="0">
     <w:p>
+      <w:pPr>
+        <w:rPr>
+          <w:rFonts w:hint="eastAsia"/>
+        </w:rPr>
+      </w:pPr>
       <w:r>
         <w:continuationSeparator/>
       </w:r>
@@ -5457,6 +5539,9 @@
     <w:p>
       <w:pPr>
         <w:pStyle w:val="Voetnoottekst"/>
+        <w:rPr>
+          <w:rFonts w:hint="eastAsia"/>
+        </w:rPr>
       </w:pPr>
       <w:r>
         <w:rPr>
@@ -5511,6 +5596,9 @@
     <w:p>
       <w:pPr>
         <w:pStyle w:val="Voetnoottekst"/>
+        <w:rPr>
+          <w:rFonts w:hint="eastAsia"/>
+        </w:rPr>
       </w:pPr>
       <w:r>
         <w:rPr>
@@ -5563,31 +5651,7 @@
           <w:sz w:val="18"/>
           <w:lang w:val="en-GB"/>
         </w:rPr>
-        <w:t>The SPRING Framework is an application framework and inversion of control container for the Java platform. The framework’s core features can be used by any Java application’ –</w:t>
-      </w:r>
-      <w:r>
-        <w:rPr>
-          <w:rFonts w:ascii="Arial" w:hAnsi="Arial"/>
-          <w:sz w:val="18"/>
-          <w:lang w:val="en-GB"/>
-        </w:rPr>
-        <w:t xml:space="preserve"> Wikipedia. Spring </w:t>
-      </w:r>
-      <w:r>
-        <w:rPr>
-          <w:rFonts w:ascii="Arial" w:hAnsi="Arial"/>
-          <w:sz w:val="18"/>
-          <w:lang w:val="en-GB"/>
-        </w:rPr>
-        <w:t xml:space="preserve">Framework. </w:t>
-      </w:r>
-      <w:r>
-        <w:rPr>
-          <w:rFonts w:ascii="Arial" w:hAnsi="Arial"/>
-          <w:sz w:val="18"/>
-          <w:lang w:val="en-GB"/>
-        </w:rPr>
-        <w:t xml:space="preserve">retrieved 03/04/2019 from, </w:t>
+        <w:t xml:space="preserve">The SPRING Framework is an application framework and inversion of control container for the Java platform. The framework’s core features can be used by any Java application’ – Wikipedia. Spring Framework. retrieved 03/04/2019 from, </w:t>
       </w:r>
       <w:r>
         <w:rPr>
@@ -5603,6 +5667,9 @@
     <w:p>
       <w:pPr>
         <w:pStyle w:val="Voetnoottekst"/>
+        <w:rPr>
+          <w:rFonts w:hint="eastAsia"/>
+        </w:rPr>
       </w:pPr>
     </w:p>
   </w:footnote>
@@ -5610,6 +5677,9 @@
     <w:p>
       <w:pPr>
         <w:pStyle w:val="Voetnoottekst"/>
+        <w:rPr>
+          <w:rFonts w:hint="eastAsia"/>
+        </w:rPr>
       </w:pPr>
       <w:r>
         <w:rPr>
@@ -5629,23 +5699,7 @@
           <w:sz w:val="18"/>
           <w:lang w:val="en-GB"/>
         </w:rPr>
-        <w:t xml:space="preserve">Representational State Transfer (REST) is a software architectural style that defines a set of constraints to be used for creating Web services ‘ </w:t>
-      </w:r>
-      <w:r>
-        <w:rPr>
-          <w:rFonts w:ascii="Arial" w:hAnsi="Arial"/>
-          <w:sz w:val="18"/>
-          <w:lang w:val="en-GB"/>
-        </w:rPr>
-        <w:t xml:space="preserve">– Wikipedia. Representational state transfer. retrieved 03/04/2019 from, </w:t>
-      </w:r>
-      <w:r>
-        <w:rPr>
-          <w:rFonts w:ascii="Arial" w:hAnsi="Arial"/>
-          <w:sz w:val="18"/>
-          <w:lang w:val="en-GB"/>
-        </w:rPr>
-        <w:t>https://en.wikipedia.org/wiki/Representational_state_transfer</w:t>
+        <w:t>Representational State Transfer (REST) is a software architectural style that defines a set of constraints to be used for creating Web services ‘ – Wikipedia. Representational state transfer. retrieved 03/04/2019 from, https://en.wikipedia.org/wiki/Representational_state_transfer</w:t>
       </w:r>
     </w:p>
   </w:footnote>
@@ -5653,6 +5707,9 @@
     <w:p>
       <w:pPr>
         <w:pStyle w:val="Voetnoottekst"/>
+        <w:rPr>
+          <w:rFonts w:hint="eastAsia"/>
+        </w:rPr>
       </w:pPr>
       <w:r>
         <w:rPr>
@@ -5675,6 +5732,9 @@
     <w:p>
       <w:pPr>
         <w:pStyle w:val="Voetnoottekst"/>
+        <w:rPr>
+          <w:rFonts w:hint="eastAsia"/>
+        </w:rPr>
       </w:pPr>
       <w:r>
         <w:rPr>
@@ -5697,6 +5757,9 @@
     <w:p>
       <w:pPr>
         <w:pStyle w:val="Voetnoottekst"/>
+        <w:rPr>
+          <w:rFonts w:hint="eastAsia"/>
+        </w:rPr>
       </w:pPr>
       <w:r>
         <w:rPr>
@@ -7876,7 +7939,7 @@
 </file>
 
 <file path=customXml/itemProps1.xml><?xml version="1.0" encoding="utf-8"?>
-<ds:datastoreItem xmlns:ds="http://schemas.openxmlformats.org/officeDocument/2006/customXml" ds:itemID="{B753C51E-5199-4F5A-9B73-7D44F309ACC7}">
+<ds:datastoreItem xmlns:ds="http://schemas.openxmlformats.org/officeDocument/2006/customXml" ds:itemID="{7F927C51-C407-4801-95B6-2EF522B5C7B9}">
   <ds:schemaRefs>
     <ds:schemaRef ds:uri="http://schemas.openxmlformats.org/officeDocument/2006/bibliography"/>
   </ds:schemaRefs>

</xml_diff>

<commit_message>
This contains some suggestions for the report. I've already fixed a small amount of spelling/grammar mistakes. Furthermore, I've colored some parts yellow. For those parts, I've given (better) alternatives in green. Please look at my changes and see if you agree with them (and if so, delete the yellow parts and keep the green ones). Oh, and I've also made a change to the title page. The title is now above the image (which, in my honest opinion, looks way better). The report looks great. I hope your happy with my contribution here.
</commit_message>
<xml_diff>
--- a/doc/Final Report/Final_Report.docx
+++ b/doc/Final Report/Final_Report.docx
@@ -1,7 +1,35 @@
 
 <file path=word/document.xml><?xml version="1.0" encoding="utf-8"?>
-<w:document xmlns:wpc="http://schemas.microsoft.com/office/word/2010/wordprocessingCanvas" xmlns:mc="http://schemas.openxmlformats.org/markup-compatibility/2006" xmlns:o="urn:schemas-microsoft-com:office:office" xmlns:r="http://schemas.openxmlformats.org/officeDocument/2006/relationships" xmlns:m="http://schemas.openxmlformats.org/officeDocument/2006/math" xmlns:v="urn:schemas-microsoft-com:vml" xmlns:wp14="http://schemas.microsoft.com/office/word/2010/wordprocessingDrawing" xmlns:wp="http://schemas.openxmlformats.org/drawingml/2006/wordprocessingDrawing" xmlns:w10="urn:schemas-microsoft-com:office:word" xmlns:w="http://schemas.openxmlformats.org/wordprocessingml/2006/main" xmlns:w14="http://schemas.microsoft.com/office/word/2010/wordml" xmlns:w15="http://schemas.microsoft.com/office/word/2012/wordml" xmlns:wpg="http://schemas.microsoft.com/office/word/2010/wordprocessingGroup" xmlns:wpi="http://schemas.microsoft.com/office/word/2010/wordprocessingInk" xmlns:wne="http://schemas.microsoft.com/office/word/2006/wordml" xmlns:wps="http://schemas.microsoft.com/office/word/2010/wordprocessingShape" mc:Ignorable="w14 w15 wp14">
+<w:document xmlns:wpc="http://schemas.microsoft.com/office/word/2010/wordprocessingCanvas" xmlns:cx="http://schemas.microsoft.com/office/drawing/2014/chartex" xmlns:cx1="http://schemas.microsoft.com/office/drawing/2015/9/8/chartex" xmlns:cx2="http://schemas.microsoft.com/office/drawing/2015/10/21/chartex" xmlns:cx3="http://schemas.microsoft.com/office/drawing/2016/5/9/chartex" xmlns:cx4="http://schemas.microsoft.com/office/drawing/2016/5/10/chartex" xmlns:cx5="http://schemas.microsoft.com/office/drawing/2016/5/11/chartex" xmlns:cx6="http://schemas.microsoft.com/office/drawing/2016/5/12/chartex" xmlns:cx7="http://schemas.microsoft.com/office/drawing/2016/5/13/chartex" xmlns:cx8="http://schemas.microsoft.com/office/drawing/2016/5/14/chartex" xmlns:mc="http://schemas.openxmlformats.org/markup-compatibility/2006" xmlns:aink="http://schemas.microsoft.com/office/drawing/2016/ink" xmlns:am3d="http://schemas.microsoft.com/office/drawing/2017/model3d" xmlns:o="urn:schemas-microsoft-com:office:office" xmlns:r="http://schemas.openxmlformats.org/officeDocument/2006/relationships" xmlns:m="http://schemas.openxmlformats.org/officeDocument/2006/math" xmlns:v="urn:schemas-microsoft-com:vml" xmlns:wp14="http://schemas.microsoft.com/office/word/2010/wordprocessingDrawing" xmlns:wp="http://schemas.openxmlformats.org/drawingml/2006/wordprocessingDrawing" xmlns:w10="urn:schemas-microsoft-com:office:word" xmlns:w="http://schemas.openxmlformats.org/wordprocessingml/2006/main" xmlns:w14="http://schemas.microsoft.com/office/word/2010/wordml" xmlns:w15="http://schemas.microsoft.com/office/word/2012/wordml" xmlns:w16cid="http://schemas.microsoft.com/office/word/2016/wordml/cid" xmlns:w16se="http://schemas.microsoft.com/office/word/2015/wordml/symex" xmlns:wpg="http://schemas.microsoft.com/office/word/2010/wordprocessingGroup" xmlns:wpi="http://schemas.microsoft.com/office/word/2010/wordprocessingInk" xmlns:wne="http://schemas.microsoft.com/office/word/2006/wordml" xmlns:wps="http://schemas.microsoft.com/office/word/2010/wordprocessingShape" mc:Ignorable="w14 w15 w16se w16cid wp14">
   <w:body>
+    <w:p>
+      <w:pPr>
+        <w:pStyle w:val="Titel"/>
+        <w:rPr>
+          <w:lang w:val="en-GB"/>
+        </w:rPr>
+      </w:pPr>
+      <w:r>
+        <w:rPr>
+          <w:lang w:val="en-GB"/>
+        </w:rPr>
+        <w:t>Final Report</w:t>
+      </w:r>
+    </w:p>
+    <w:p>
+      <w:pPr>
+        <w:pStyle w:val="Ondertitel"/>
+        <w:rPr>
+          <w:lang w:val="en-GB"/>
+        </w:rPr>
+      </w:pPr>
+      <w:r>
+        <w:rPr>
+          <w:lang w:val="en-GB"/>
+        </w:rPr>
+        <w:t>Object Oriented Programming Project</w:t>
+      </w:r>
+    </w:p>
     <w:p>
       <w:pPr>
         <w:pStyle w:val="Foto"/>
@@ -15,7 +43,7 @@
           <w:lang w:val="nl-NL" w:eastAsia="nl-NL" w:bidi="ar-SA"/>
         </w:rPr>
         <w:drawing>
-          <wp:inline distT="0" distB="0" distL="0" distR="0">
+          <wp:inline distT="0" distB="0" distL="0" distR="0" wp14:anchorId="2BAD8D50" wp14:editId="2BAD8D51">
             <wp:extent cx="5036820" cy="5036820"/>
             <wp:effectExtent l="0" t="0" r="0" b="0"/>
             <wp:docPr id="1" name="Afbeelding 1"/>
@@ -55,58 +83,96 @@
     </w:p>
     <w:p>
       <w:pPr>
-        <w:pStyle w:val="Titel"/>
-        <w:rPr>
-          <w:lang w:val="en-GB"/>
-        </w:rPr>
-      </w:pPr>
-      <w:r>
-        <w:rPr>
-          <w:lang w:val="en-GB"/>
-        </w:rPr>
-        <w:t>Final Report</w:t>
-      </w:r>
-    </w:p>
-    <w:p>
-      <w:pPr>
-        <w:pStyle w:val="Ondertitel"/>
-        <w:rPr>
-          <w:lang w:val="en-GB"/>
-        </w:rPr>
-      </w:pPr>
-      <w:r>
-        <w:rPr>
-          <w:lang w:val="en-GB"/>
-        </w:rPr>
-        <w:t>Object Oriented Programming Project</w:t>
-      </w:r>
-    </w:p>
-    <w:p>
-      <w:pPr>
         <w:pStyle w:val="Contactgegevens"/>
         <w:rPr>
           <w:rFonts w:hint="eastAsia"/>
-        </w:rPr>
-      </w:pPr>
-      <w:r>
-        <w:t>Jari van den Broek, Johannes Hagspiel, Nathan Ordonez, Nick van Riet, Lukas Zimmerhackl, Ardy Zwanenburg</w:t>
-      </w:r>
-      <w:r>
-        <w:rPr>
-          <w:lang w:bidi="nl-NL"/>
+          <w:lang w:val="nl-NL"/>
+        </w:rPr>
+      </w:pPr>
+      <w:r>
+        <w:rPr>
+          <w:lang w:val="nl-NL"/>
+        </w:rPr>
+        <w:t xml:space="preserve">Jari van den Broek, Johannes </w:t>
+      </w:r>
+      <w:proofErr w:type="spellStart"/>
+      <w:r>
+        <w:rPr>
+          <w:lang w:val="nl-NL"/>
+        </w:rPr>
+        <w:t>Hagspiel</w:t>
+      </w:r>
+      <w:proofErr w:type="spellEnd"/>
+      <w:r>
+        <w:rPr>
+          <w:lang w:val="nl-NL"/>
+        </w:rPr>
+        <w:t xml:space="preserve">, Nathan </w:t>
+      </w:r>
+      <w:proofErr w:type="spellStart"/>
+      <w:r>
+        <w:rPr>
+          <w:lang w:val="nl-NL"/>
+        </w:rPr>
+        <w:t>Ordonez</w:t>
+      </w:r>
+      <w:proofErr w:type="spellEnd"/>
+      <w:r>
+        <w:rPr>
+          <w:lang w:val="nl-NL"/>
+        </w:rPr>
+        <w:t xml:space="preserve">, Nick van Riet, Lukas </w:t>
+      </w:r>
+      <w:proofErr w:type="spellStart"/>
+      <w:r>
+        <w:rPr>
+          <w:lang w:val="nl-NL"/>
+        </w:rPr>
+        <w:t>Zimmerhackl</w:t>
+      </w:r>
+      <w:proofErr w:type="spellEnd"/>
+      <w:r>
+        <w:rPr>
+          <w:lang w:val="nl-NL"/>
+        </w:rPr>
+        <w:t xml:space="preserve">, </w:t>
+      </w:r>
+      <w:proofErr w:type="spellStart"/>
+      <w:r>
+        <w:rPr>
+          <w:lang w:val="nl-NL"/>
+        </w:rPr>
+        <w:t>Ardy</w:t>
+      </w:r>
+      <w:proofErr w:type="spellEnd"/>
+      <w:r>
+        <w:rPr>
+          <w:lang w:val="nl-NL"/>
+        </w:rPr>
+        <w:t xml:space="preserve"> Zwanenburg</w:t>
+      </w:r>
+      <w:r>
+        <w:rPr>
+          <w:lang w:val="nl-NL" w:bidi="nl-NL"/>
         </w:rPr>
         <w:t xml:space="preserve"> | </w:t>
       </w:r>
       <w:r>
+        <w:rPr>
+          <w:lang w:val="nl-NL"/>
+        </w:rPr>
         <w:t>CSE1105 TU DELFT</w:t>
       </w:r>
       <w:r>
         <w:rPr>
-          <w:lang w:bidi="nl-NL"/>
+          <w:lang w:val="nl-NL" w:bidi="nl-NL"/>
         </w:rPr>
         <w:t xml:space="preserve"> | </w:t>
       </w:r>
       <w:r>
+        <w:rPr>
+          <w:lang w:val="nl-NL"/>
+        </w:rPr>
         <w:t>04-04-2019</w:t>
       </w:r>
     </w:p>
@@ -114,9 +180,13 @@
       <w:pPr>
         <w:rPr>
           <w:rFonts w:hint="eastAsia"/>
-        </w:rPr>
-      </w:pPr>
-      <w:r>
+          <w:lang w:val="nl-NL"/>
+        </w:rPr>
+      </w:pPr>
+      <w:r>
+        <w:rPr>
+          <w:lang w:val="nl-NL"/>
+        </w:rPr>
         <w:br w:type="page"/>
       </w:r>
     </w:p>
@@ -136,6 +206,7 @@
           <w:docPartUnique/>
         </w:docPartObj>
       </w:sdtPr>
+      <w:sdtEndPr/>
       <w:sdtContent>
         <w:p>
           <w:pPr>
@@ -218,7 +289,6 @@
             </w:r>
             <w:r>
               <w:rPr>
-                <w:rFonts w:hint="eastAsia"/>
                 <w:noProof/>
                 <w:webHidden/>
               </w:rPr>
@@ -294,7 +364,6 @@
             </w:r>
             <w:r>
               <w:rPr>
-                <w:rFonts w:hint="eastAsia"/>
                 <w:noProof/>
                 <w:webHidden/>
               </w:rPr>
@@ -370,7 +439,6 @@
             </w:r>
             <w:r>
               <w:rPr>
-                <w:rFonts w:hint="eastAsia"/>
                 <w:noProof/>
                 <w:webHidden/>
               </w:rPr>
@@ -446,7 +514,6 @@
             </w:r>
             <w:r>
               <w:rPr>
-                <w:rFonts w:hint="eastAsia"/>
                 <w:noProof/>
                 <w:webHidden/>
               </w:rPr>
@@ -522,7 +589,6 @@
             </w:r>
             <w:r>
               <w:rPr>
-                <w:rFonts w:hint="eastAsia"/>
                 <w:noProof/>
                 <w:webHidden/>
               </w:rPr>
@@ -598,7 +664,6 @@
             </w:r>
             <w:r>
               <w:rPr>
-                <w:rFonts w:hint="eastAsia"/>
                 <w:noProof/>
                 <w:webHidden/>
               </w:rPr>
@@ -674,7 +739,6 @@
             </w:r>
             <w:r>
               <w:rPr>
-                <w:rFonts w:hint="eastAsia"/>
                 <w:noProof/>
                 <w:webHidden/>
               </w:rPr>
@@ -750,7 +814,6 @@
             </w:r>
             <w:r>
               <w:rPr>
-                <w:rFonts w:hint="eastAsia"/>
                 <w:noProof/>
                 <w:webHidden/>
               </w:rPr>
@@ -826,7 +889,6 @@
             </w:r>
             <w:r>
               <w:rPr>
-                <w:rFonts w:hint="eastAsia"/>
                 <w:noProof/>
                 <w:webHidden/>
               </w:rPr>
@@ -902,7 +964,6 @@
             </w:r>
             <w:r>
               <w:rPr>
-                <w:rFonts w:hint="eastAsia"/>
                 <w:noProof/>
                 <w:webHidden/>
               </w:rPr>
@@ -978,7 +1039,6 @@
             </w:r>
             <w:r>
               <w:rPr>
-                <w:rFonts w:hint="eastAsia"/>
                 <w:noProof/>
                 <w:webHidden/>
               </w:rPr>
@@ -1053,7 +1113,6 @@
             </w:r>
             <w:r>
               <w:rPr>
-                <w:rFonts w:hint="eastAsia"/>
                 <w:noProof/>
                 <w:webHidden/>
               </w:rPr>
@@ -1129,7 +1188,6 @@
             </w:r>
             <w:r>
               <w:rPr>
-                <w:rFonts w:hint="eastAsia"/>
                 <w:noProof/>
                 <w:webHidden/>
               </w:rPr>
@@ -1205,7 +1263,6 @@
             </w:r>
             <w:r>
               <w:rPr>
-                <w:rFonts w:hint="eastAsia"/>
                 <w:noProof/>
                 <w:webHidden/>
               </w:rPr>
@@ -1281,7 +1338,6 @@
             </w:r>
             <w:r>
               <w:rPr>
-                <w:rFonts w:hint="eastAsia"/>
                 <w:noProof/>
                 <w:webHidden/>
               </w:rPr>
@@ -1357,7 +1413,6 @@
             </w:r>
             <w:r>
               <w:rPr>
-                <w:rFonts w:hint="eastAsia"/>
                 <w:noProof/>
                 <w:webHidden/>
               </w:rPr>
@@ -1433,7 +1488,6 @@
             </w:r>
             <w:r>
               <w:rPr>
-                <w:rFonts w:hint="eastAsia"/>
                 <w:noProof/>
                 <w:webHidden/>
               </w:rPr>
@@ -1509,7 +1563,6 @@
             </w:r>
             <w:r>
               <w:rPr>
-                <w:rFonts w:hint="eastAsia"/>
                 <w:noProof/>
                 <w:webHidden/>
               </w:rPr>
@@ -1584,7 +1637,6 @@
             </w:r>
             <w:r>
               <w:rPr>
-                <w:rFonts w:hint="eastAsia"/>
                 <w:noProof/>
                 <w:webHidden/>
               </w:rPr>
@@ -1660,7 +1712,6 @@
             </w:r>
             <w:r>
               <w:rPr>
-                <w:rFonts w:hint="eastAsia"/>
                 <w:noProof/>
                 <w:webHidden/>
               </w:rPr>
@@ -1736,7 +1787,6 @@
             </w:r>
             <w:r>
               <w:rPr>
-                <w:rFonts w:hint="eastAsia"/>
                 <w:noProof/>
                 <w:webHidden/>
               </w:rPr>
@@ -1812,7 +1862,6 @@
             </w:r>
             <w:r>
               <w:rPr>
-                <w:rFonts w:hint="eastAsia"/>
                 <w:noProof/>
                 <w:webHidden/>
               </w:rPr>
@@ -1888,7 +1937,6 @@
             </w:r>
             <w:r>
               <w:rPr>
-                <w:rFonts w:hint="eastAsia"/>
                 <w:noProof/>
                 <w:webHidden/>
               </w:rPr>
@@ -1964,7 +2012,6 @@
             </w:r>
             <w:r>
               <w:rPr>
-                <w:rFonts w:hint="eastAsia"/>
                 <w:noProof/>
                 <w:webHidden/>
               </w:rPr>
@@ -2040,7 +2087,6 @@
             </w:r>
             <w:r>
               <w:rPr>
-                <w:rFonts w:hint="eastAsia"/>
                 <w:noProof/>
                 <w:webHidden/>
               </w:rPr>
@@ -2116,7 +2162,6 @@
             </w:r>
             <w:r>
               <w:rPr>
-                <w:rFonts w:hint="eastAsia"/>
                 <w:noProof/>
                 <w:webHidden/>
               </w:rPr>
@@ -2192,7 +2237,6 @@
             </w:r>
             <w:r>
               <w:rPr>
-                <w:rFonts w:hint="eastAsia"/>
                 <w:noProof/>
                 <w:webHidden/>
               </w:rPr>
@@ -2268,7 +2312,6 @@
             </w:r>
             <w:r>
               <w:rPr>
-                <w:rFonts w:hint="eastAsia"/>
                 <w:noProof/>
                 <w:webHidden/>
               </w:rPr>
@@ -2344,7 +2387,6 @@
             </w:r>
             <w:r>
               <w:rPr>
-                <w:rFonts w:hint="eastAsia"/>
                 <w:noProof/>
                 <w:webHidden/>
               </w:rPr>
@@ -2420,7 +2462,6 @@
             </w:r>
             <w:r>
               <w:rPr>
-                <w:rFonts w:hint="eastAsia"/>
                 <w:noProof/>
                 <w:webHidden/>
               </w:rPr>
@@ -2496,7 +2537,6 @@
             </w:r>
             <w:r>
               <w:rPr>
-                <w:rFonts w:hint="eastAsia"/>
                 <w:noProof/>
                 <w:webHidden/>
               </w:rPr>
@@ -2572,7 +2612,6 @@
             </w:r>
             <w:r>
               <w:rPr>
-                <w:rFonts w:hint="eastAsia"/>
                 <w:noProof/>
                 <w:webHidden/>
               </w:rPr>
@@ -2648,7 +2687,6 @@
             </w:r>
             <w:r>
               <w:rPr>
-                <w:rFonts w:hint="eastAsia"/>
                 <w:noProof/>
                 <w:webHidden/>
               </w:rPr>
@@ -2724,7 +2762,6 @@
             </w:r>
             <w:r>
               <w:rPr>
-                <w:rFonts w:hint="eastAsia"/>
                 <w:noProof/>
                 <w:webHidden/>
               </w:rPr>
@@ -2800,7 +2837,6 @@
             </w:r>
             <w:r>
               <w:rPr>
-                <w:rFonts w:hint="eastAsia"/>
                 <w:noProof/>
                 <w:webHidden/>
               </w:rPr>
@@ -2876,7 +2912,6 @@
             </w:r>
             <w:r>
               <w:rPr>
-                <w:rFonts w:hint="eastAsia"/>
                 <w:noProof/>
                 <w:webHidden/>
               </w:rPr>
@@ -2952,7 +2987,6 @@
             </w:r>
             <w:r>
               <w:rPr>
-                <w:rFonts w:hint="eastAsia"/>
                 <w:noProof/>
                 <w:webHidden/>
               </w:rPr>
@@ -3028,7 +3062,6 @@
             </w:r>
             <w:r>
               <w:rPr>
-                <w:rFonts w:hint="eastAsia"/>
                 <w:noProof/>
                 <w:webHidden/>
               </w:rPr>
@@ -3104,7 +3137,6 @@
             </w:r>
             <w:r>
               <w:rPr>
-                <w:rFonts w:hint="eastAsia"/>
                 <w:noProof/>
                 <w:webHidden/>
               </w:rPr>
@@ -3180,7 +3212,6 @@
             </w:r>
             <w:r>
               <w:rPr>
-                <w:rFonts w:hint="eastAsia"/>
                 <w:noProof/>
                 <w:webHidden/>
               </w:rPr>
@@ -3256,7 +3287,6 @@
             </w:r>
             <w:r>
               <w:rPr>
-                <w:rFonts w:hint="eastAsia"/>
                 <w:noProof/>
                 <w:webHidden/>
               </w:rPr>
@@ -3332,7 +3362,6 @@
             </w:r>
             <w:r>
               <w:rPr>
-                <w:rFonts w:hint="eastAsia"/>
                 <w:noProof/>
                 <w:webHidden/>
               </w:rPr>
@@ -3408,7 +3437,6 @@
             </w:r>
             <w:r>
               <w:rPr>
-                <w:rFonts w:hint="eastAsia"/>
                 <w:noProof/>
                 <w:webHidden/>
               </w:rPr>
@@ -3554,7 +3582,25 @@
           <w:sz w:val="20"/>
           <w:lang w:val="en-GB"/>
         </w:rPr>
-        <w:t>. Scrum allowed us to set clear goals for each week and gave us a clear overview of what every member was responsible for and what still had to be done. After the weekly meetings on Monday, we assigned new tasks via the Scrumboard in our GitLab</w:t>
+        <w:t xml:space="preserve">. Scrum allowed us to set clear goals for each week and gave us a clear overview of what every member was responsible for and what still had to be done. After the weekly meetings on Monday, we assigned new tasks via the </w:t>
+      </w:r>
+      <w:proofErr w:type="spellStart"/>
+      <w:r>
+        <w:rPr>
+          <w:rFonts w:ascii="Arial" w:hAnsi="Arial"/>
+          <w:sz w:val="20"/>
+          <w:lang w:val="en-GB"/>
+        </w:rPr>
+        <w:t>Scrumboard</w:t>
+      </w:r>
+      <w:proofErr w:type="spellEnd"/>
+      <w:r>
+        <w:rPr>
+          <w:rFonts w:ascii="Arial" w:hAnsi="Arial"/>
+          <w:sz w:val="20"/>
+          <w:lang w:val="en-GB"/>
+        </w:rPr>
+        <w:t xml:space="preserve"> in our GitLab</w:t>
       </w:r>
       <w:r>
         <w:rPr>
@@ -3791,7 +3837,25 @@
           <w:sz w:val="20"/>
           <w:lang w:val="en-GB"/>
         </w:rPr>
-        <w:t>At the start of the project, we divided the project into several parts and assigned them to groups of people. The GUI was assigned to Ardy and Nick. They first worked on the login screen and after that created the second screen with the main application. Lukas assisted them whenever they needed him to and</w:t>
+        <w:t xml:space="preserve">At the start of the project, we divided the project into several parts and assigned them to groups of people. The GUI was assigned to </w:t>
+      </w:r>
+      <w:proofErr w:type="spellStart"/>
+      <w:r>
+        <w:rPr>
+          <w:rFonts w:ascii="Arial" w:hAnsi="Arial"/>
+          <w:sz w:val="20"/>
+          <w:lang w:val="en-GB"/>
+        </w:rPr>
+        <w:t>Ardy</w:t>
+      </w:r>
+      <w:proofErr w:type="spellEnd"/>
+      <w:r>
+        <w:rPr>
+          <w:rFonts w:ascii="Arial" w:hAnsi="Arial"/>
+          <w:sz w:val="20"/>
+          <w:lang w:val="en-GB"/>
+        </w:rPr>
+        <w:t xml:space="preserve"> and Nick. They first worked on the login screen and after that created the second screen with the main application. Lukas assisted them whenever they needed him to and</w:t>
       </w:r>
       <w:r>
         <w:rPr>
@@ -3824,23 +3888,95 @@
           <w:sz w:val="20"/>
           <w:lang w:val="en-GB"/>
         </w:rPr>
-        <w:t>. The server side was assigned to Johannes, Nathan, and Jari. At first, they worked on making a server using telnet and combining that with a MySQL database. After a while, we switched to SPRING, which Johannes implemented with some help of Nathan and Jari. Nathan also set up a Raspberry Pi for continuous deployment. Making the backlog and retrospective for the Scrum aspects of the project was mostly don</w:t>
-      </w:r>
-      <w:r>
-        <w:rPr>
-          <w:rFonts w:ascii="Arial" w:hAnsi="Arial"/>
-          <w:sz w:val="20"/>
-          <w:lang w:val="en-GB"/>
-        </w:rPr>
-        <w:t>e by Johannes, Nathan, and Jari at the start and at the end it was mostly made by Lukas.</w:t>
-      </w:r>
-      <w:r>
-        <w:rPr>
-          <w:rFonts w:ascii="Arial" w:hAnsi="Arial"/>
-          <w:sz w:val="20"/>
-          <w:lang w:val="en-GB"/>
-        </w:rPr>
-        <w:t xml:space="preserve"> Making the Agenda was usually done by Nick. We all did our part in making sure everything was uploaded before every deadline. The Final Report and Presentation were mostly made by Jari.</w:t>
+        <w:t xml:space="preserve">. The server side was assigned to Johannes, Nathan, and </w:t>
+      </w:r>
+      <w:proofErr w:type="spellStart"/>
+      <w:r>
+        <w:rPr>
+          <w:rFonts w:ascii="Arial" w:hAnsi="Arial"/>
+          <w:sz w:val="20"/>
+          <w:lang w:val="en-GB"/>
+        </w:rPr>
+        <w:t>Jari</w:t>
+      </w:r>
+      <w:proofErr w:type="spellEnd"/>
+      <w:r>
+        <w:rPr>
+          <w:rFonts w:ascii="Arial" w:hAnsi="Arial"/>
+          <w:sz w:val="20"/>
+          <w:lang w:val="en-GB"/>
+        </w:rPr>
+        <w:t xml:space="preserve">. At first, they worked on making a server using telnet and combining that with a MySQL database. After a while, we switched to SPRING, which Johannes implemented with some help of Nathan and </w:t>
+      </w:r>
+      <w:proofErr w:type="spellStart"/>
+      <w:r>
+        <w:rPr>
+          <w:rFonts w:ascii="Arial" w:hAnsi="Arial"/>
+          <w:sz w:val="20"/>
+          <w:lang w:val="en-GB"/>
+        </w:rPr>
+        <w:t>Jari</w:t>
+      </w:r>
+      <w:proofErr w:type="spellEnd"/>
+      <w:r>
+        <w:rPr>
+          <w:rFonts w:ascii="Arial" w:hAnsi="Arial"/>
+          <w:sz w:val="20"/>
+          <w:lang w:val="en-GB"/>
+        </w:rPr>
+        <w:t>. Nathan also set up a Raspberry Pi for continuous deployment. Making the backlog and retrospective for the Scrum aspects of the project was mostly don</w:t>
+      </w:r>
+      <w:r>
+        <w:rPr>
+          <w:rFonts w:ascii="Arial" w:hAnsi="Arial"/>
+          <w:sz w:val="20"/>
+          <w:lang w:val="en-GB"/>
+        </w:rPr>
+        <w:t xml:space="preserve">e by Johannes, Nathan, and </w:t>
+      </w:r>
+      <w:proofErr w:type="spellStart"/>
+      <w:r>
+        <w:rPr>
+          <w:rFonts w:ascii="Arial" w:hAnsi="Arial"/>
+          <w:sz w:val="20"/>
+          <w:lang w:val="en-GB"/>
+        </w:rPr>
+        <w:t>Jari</w:t>
+      </w:r>
+      <w:proofErr w:type="spellEnd"/>
+      <w:r>
+        <w:rPr>
+          <w:rFonts w:ascii="Arial" w:hAnsi="Arial"/>
+          <w:sz w:val="20"/>
+          <w:lang w:val="en-GB"/>
+        </w:rPr>
+        <w:t xml:space="preserve"> at the start and at the end it was mostly made by Lukas.</w:t>
+      </w:r>
+      <w:r>
+        <w:rPr>
+          <w:rFonts w:ascii="Arial" w:hAnsi="Arial"/>
+          <w:sz w:val="20"/>
+          <w:lang w:val="en-GB"/>
+        </w:rPr>
+        <w:t xml:space="preserve"> Making the Agenda was usually done by Nick. We all did our part in making sure everything was uploaded before every deadline. The Final Report and Presentation were mostly made by </w:t>
+      </w:r>
+      <w:proofErr w:type="spellStart"/>
+      <w:r>
+        <w:rPr>
+          <w:rFonts w:ascii="Arial" w:hAnsi="Arial"/>
+          <w:sz w:val="20"/>
+          <w:lang w:val="en-GB"/>
+        </w:rPr>
+        <w:t>Jari</w:t>
+      </w:r>
+      <w:proofErr w:type="spellEnd"/>
+      <w:r>
+        <w:rPr>
+          <w:rFonts w:ascii="Arial" w:hAnsi="Arial"/>
+          <w:sz w:val="20"/>
+          <w:lang w:val="en-GB"/>
+        </w:rPr>
+        <w:t>.</w:t>
       </w:r>
     </w:p>
     <w:p>
@@ -4078,7 +4214,27 @@
           <w:sz w:val="20"/>
           <w:szCs w:val="22"/>
         </w:rPr>
-        <w:t>For the development of the GUI, we started with the login screen. We mainly used the Eclipse WindowBuilder plugin to shape this screen, and afterward wrote code to add some basic functionality, including: Login in, creating an account, and reading from and writing to file. We eventually ended up using a database instead of a file, but the fundament remained. The main screen was made in a similar way: roughly shaping it and adding all buttons needed.</w:t>
+        <w:t xml:space="preserve">For the development of the GUI, we started with the login screen. We mainly used the Eclipse </w:t>
+      </w:r>
+      <w:proofErr w:type="spellStart"/>
+      <w:r>
+        <w:rPr>
+          <w:rFonts w:ascii="Arial" w:hAnsi="Arial" w:cs="Arial"/>
+          <w:color w:val="000000"/>
+          <w:sz w:val="20"/>
+          <w:szCs w:val="22"/>
+        </w:rPr>
+        <w:t>WindowBuilder</w:t>
+      </w:r>
+      <w:proofErr w:type="spellEnd"/>
+      <w:r>
+        <w:rPr>
+          <w:rFonts w:ascii="Arial" w:hAnsi="Arial" w:cs="Arial"/>
+          <w:color w:val="000000"/>
+          <w:sz w:val="20"/>
+          <w:szCs w:val="22"/>
+        </w:rPr>
+        <w:t xml:space="preserve"> plugin to shape this screen, and afterward wrote code to add some basic functionality, including: Login in, creating an account, and reading from and writing to file. We eventually ended up using a database instead of a file, but the fundament remained. The main screen was made in a similar way: roughly shaping it and adding all buttons needed.</w:t>
       </w:r>
     </w:p>
     <w:p>
@@ -4096,7 +4252,27 @@
           <w:sz w:val="20"/>
           <w:szCs w:val="22"/>
         </w:rPr>
-        <w:t>After all major functionality was implemented, we started with giving the GUI a better design using Swing elements with the help of the WindowBuilder Plugin. We made a lot of changes, including the recoloring of everything, resizing and repositioning buttons, and using a different letter type. This resulted in a GUI that looks a lot better than the standard design, and absolutely magnificent knowing this is fully done in Java.</w:t>
+        <w:t xml:space="preserve">After all major functionality was implemented, we started with giving the GUI a better design using Swing elements with the help of the </w:t>
+      </w:r>
+      <w:proofErr w:type="spellStart"/>
+      <w:r>
+        <w:rPr>
+          <w:rFonts w:ascii="Arial" w:hAnsi="Arial" w:cs="Arial"/>
+          <w:color w:val="000000"/>
+          <w:sz w:val="20"/>
+          <w:szCs w:val="22"/>
+        </w:rPr>
+        <w:t>WindowBuilder</w:t>
+      </w:r>
+      <w:proofErr w:type="spellEnd"/>
+      <w:r>
+        <w:rPr>
+          <w:rFonts w:ascii="Arial" w:hAnsi="Arial" w:cs="Arial"/>
+          <w:color w:val="000000"/>
+          <w:sz w:val="20"/>
+          <w:szCs w:val="22"/>
+        </w:rPr>
+        <w:t xml:space="preserve"> Plugin. We made a lot of changes, including the recoloring of everything, resizing and repositioning buttons, and using a different letter type. This resulted in a GUI that looks a lot better than the standard design, and absolutely magnificent knowing this is fully done in Java.</w:t>
       </w:r>
     </w:p>
     <w:p>
@@ -4198,15 +4374,7 @@
           <w:sz w:val="20"/>
           <w:lang w:val="en-GB"/>
         </w:rPr>
-        <w:t xml:space="preserve">The biggest improvements to our application </w:t>
-      </w:r>
-      <w:r>
-        <w:rPr>
-          <w:rFonts w:ascii="Arial" w:hAnsi="Arial"/>
-          <w:sz w:val="20"/>
-          <w:lang w:val="en-GB"/>
-        </w:rPr>
-        <w:t>could be making it into an actual Android application. The features that we have implemented would also work very well on an android app and it would be more convenient for the user to be able to say they saved CO</w:t>
+        <w:t>The biggest improvements to our application could be making it into an actual Android application. The features that we have implemented would also work very well on an android app and it would be more convenient for the user to be able to say they saved CO</w:t>
       </w:r>
       <w:r>
         <w:rPr>
@@ -4272,9 +4440,53 @@
         <w:rPr>
           <w:rFonts w:ascii="Arial" w:hAnsi="Arial"/>
           <w:sz w:val="20"/>
-          <w:lang w:val="en-GB"/>
-        </w:rPr>
-        <w:t>Planning is something that could definitely be improved. We delayed our work until Sunday and then we started working on it, instead of doing it as soon as possible. On the week after our demo’s we would often not be very productive as there was no pressure of a deadline the next week. By setting clear goals and making sure everyone did their part every week we could improve our process a lot. We used the Scrumboard for this, but if we had put more emphasis on it, our process would have been better and our workloads would have been distributed more evenly over the weeks.</w:t>
+          <w:highlight w:val="green"/>
+          <w:lang w:val="en-GB"/>
+        </w:rPr>
+        <w:t>Our planning and time management</w:t>
+      </w:r>
+      <w:r>
+        <w:rPr>
+          <w:rFonts w:ascii="Arial" w:hAnsi="Arial"/>
+          <w:sz w:val="20"/>
+          <w:lang w:val="en-GB"/>
+        </w:rPr>
+        <w:t xml:space="preserve"> is something that could definitely be improved. We </w:t>
+      </w:r>
+      <w:r>
+        <w:rPr>
+          <w:rFonts w:ascii="Arial" w:hAnsi="Arial"/>
+          <w:sz w:val="20"/>
+          <w:highlight w:val="green"/>
+          <w:lang w:val="en-GB"/>
+        </w:rPr>
+        <w:t>often</w:t>
+      </w:r>
+      <w:r>
+        <w:rPr>
+          <w:rFonts w:ascii="Arial" w:hAnsi="Arial"/>
+          <w:sz w:val="20"/>
+          <w:lang w:val="en-GB"/>
+        </w:rPr>
+        <w:t xml:space="preserve"> delayed our work until Sunday and then we started working on it, instead of doing it as soon as possible. On the week after our demo’s we would often not be very productive as there was no pressure of a deadline the next week. By setting clear goals and making sure everyone did their part every week we could improve our process a lot. We used the </w:t>
+      </w:r>
+      <w:proofErr w:type="spellStart"/>
+      <w:r>
+        <w:rPr>
+          <w:rFonts w:ascii="Arial" w:hAnsi="Arial"/>
+          <w:sz w:val="20"/>
+          <w:lang w:val="en-GB"/>
+        </w:rPr>
+        <w:t>Scrumboard</w:t>
+      </w:r>
+      <w:proofErr w:type="spellEnd"/>
+      <w:r>
+        <w:rPr>
+          <w:rFonts w:ascii="Arial" w:hAnsi="Arial"/>
+          <w:sz w:val="20"/>
+          <w:lang w:val="en-GB"/>
+        </w:rPr>
+        <w:t xml:space="preserve"> for this, but if we had put more emphasis on it, our process would have been better and our workloads would have been distributed more evenly over the weeks.</w:t>
       </w:r>
     </w:p>
     <w:p>
@@ -4316,7 +4528,42 @@
           <w:sz w:val="20"/>
           <w:lang w:val="en-GB"/>
         </w:rPr>
-        <w:t xml:space="preserve">The biggest improvements that should be made for next year would be the explanation of GitLab and giving us more good practice rules from the start. We made quite a lot of errors concerning Git that could have easily been avoided if that information had been more clear from the start. Another improvement would be more feedback from the TA on how many points we earned after a demo and if the team is doing well enough to get the points for subjects such as Scrum and the overall process.  </w:t>
+        <w:t xml:space="preserve">The biggest improvements that should be made for next year would be the explanation of GitLab and giving us more good practice rules from the start. We made quite a lot of errors concerning Git that could have easily been avoided if that information had been more clear from the start. Another improvement would be more feedback from the TA on how many points we earned after a demo and if the team is doing well enough to get the points for subjects such as Scrum and the overall process. </w:t>
+      </w:r>
+      <w:r>
+        <w:rPr>
+          <w:rFonts w:ascii="Arial" w:hAnsi="Arial"/>
+          <w:sz w:val="20"/>
+          <w:highlight w:val="green"/>
+          <w:lang w:val="en-GB"/>
+        </w:rPr>
+        <w:t>A more detailed rubric would also make a fine addition to this course</w:t>
+      </w:r>
+      <w:r>
+        <w:rPr>
+          <w:rFonts w:ascii="Arial" w:hAnsi="Arial"/>
+          <w:sz w:val="20"/>
+          <w:highlight w:val="green"/>
+          <w:lang w:val="en-GB"/>
+        </w:rPr>
+        <w:t>, as the current rubric seems to miss some important information</w:t>
+      </w:r>
+      <w:r>
+        <w:rPr>
+          <w:rFonts w:ascii="Arial" w:hAnsi="Arial"/>
+          <w:sz w:val="20"/>
+          <w:highlight w:val="green"/>
+          <w:lang w:val="en-GB"/>
+        </w:rPr>
+        <w:t>.</w:t>
+      </w:r>
+      <w:r>
+        <w:rPr>
+          <w:rFonts w:ascii="Arial" w:hAnsi="Arial"/>
+          <w:sz w:val="20"/>
+          <w:lang w:val="en-GB"/>
+        </w:rPr>
+        <w:t xml:space="preserve"> </w:t>
       </w:r>
     </w:p>
     <w:p>
@@ -4332,24 +4579,10 @@
       <w:pPr>
         <w:pStyle w:val="Kop1"/>
         <w:jc w:val="center"/>
-        <w:rPr>
-          <w:lang w:val="nl-NL"/>
-        </w:rPr>
       </w:pPr>
       <w:bookmarkStart w:id="18" w:name="_Toc5212227"/>
       <w:r>
-        <w:rPr>
-          <w:lang w:val="nl-NL"/>
-        </w:rPr>
-        <w:t>Eth</w:t>
-      </w:r>
-      <w:bookmarkStart w:id="19" w:name="_GoBack"/>
-      <w:bookmarkEnd w:id="19"/>
-      <w:r>
-        <w:rPr>
-          <w:lang w:val="nl-NL"/>
-        </w:rPr>
-        <w:t>ics</w:t>
+        <w:t>Ethics</w:t>
       </w:r>
       <w:bookmarkEnd w:id="18"/>
     </w:p>
@@ -4379,14 +4612,211 @@
           <w:rFonts w:ascii="Arial" w:hAnsi="Arial"/>
           <w:sz w:val="20"/>
         </w:rPr>
-        <w:t xml:space="preserve"> we aimed to design for effectiveness and environment-mindfulness. Our main goal was to make an application that clearly showed the users how much CO</w:t>
-      </w:r>
-      <w:r>
-        <w:rPr>
-          <w:rFonts w:ascii="Arial" w:hAnsi="Arial"/>
-          <w:sz w:val="20"/>
+        <w:t xml:space="preserve"> we aimed to design for effectiveness and environment-mindfulness. Our main goal was to make an application that clearly showed the users </w:t>
+      </w:r>
+      <w:r>
+        <w:rPr>
+          <w:rFonts w:ascii="Arial" w:hAnsi="Arial"/>
+          <w:sz w:val="20"/>
+          <w:highlight w:val="green"/>
+        </w:rPr>
+        <w:t>their CO</w:t>
+      </w:r>
+      <w:r>
+        <w:rPr>
+          <w:rFonts w:ascii="Arial" w:hAnsi="Arial"/>
+          <w:sz w:val="20"/>
+          <w:highlight w:val="green"/>
           <w:vertAlign w:val="subscript"/>
         </w:rPr>
+        <w:t>2</w:t>
+      </w:r>
+      <w:r>
+        <w:rPr>
+          <w:rFonts w:ascii="Arial" w:hAnsi="Arial"/>
+          <w:sz w:val="20"/>
+          <w:highlight w:val="green"/>
+        </w:rPr>
+        <w:t xml:space="preserve"> emission for certain </w:t>
+      </w:r>
+      <w:r>
+        <w:rPr>
+          <w:rFonts w:ascii="Arial" w:hAnsi="Arial"/>
+          <w:sz w:val="20"/>
+          <w:highlight w:val="green"/>
+        </w:rPr>
+        <w:t>(</w:t>
+      </w:r>
+      <w:r>
+        <w:rPr>
+          <w:rFonts w:ascii="Arial" w:hAnsi="Arial"/>
+          <w:sz w:val="20"/>
+          <w:highlight w:val="green"/>
+        </w:rPr>
+        <w:t>da</w:t>
+      </w:r>
+      <w:r>
+        <w:rPr>
+          <w:rFonts w:ascii="Arial" w:hAnsi="Arial"/>
+          <w:sz w:val="20"/>
+          <w:highlight w:val="green"/>
+        </w:rPr>
+        <w:t>ily</w:t>
+      </w:r>
+      <w:r>
+        <w:rPr>
+          <w:rFonts w:ascii="Arial" w:hAnsi="Arial"/>
+          <w:sz w:val="20"/>
+          <w:highlight w:val="green"/>
+        </w:rPr>
+        <w:t>)</w:t>
+      </w:r>
+      <w:r>
+        <w:rPr>
+          <w:rFonts w:ascii="Arial" w:hAnsi="Arial"/>
+          <w:sz w:val="20"/>
+          <w:highlight w:val="green"/>
+        </w:rPr>
+        <w:t xml:space="preserve"> activities</w:t>
+      </w:r>
+      <w:r>
+        <w:rPr>
+          <w:rFonts w:ascii="Arial" w:hAnsi="Arial"/>
+          <w:sz w:val="20"/>
+        </w:rPr>
+        <w:t xml:space="preserve"> and how much they can save by choosing greener alternatives. One other value that we valued highly was public accountability. By making the user able to see, not</w:t>
+      </w:r>
+      <w:r>
+        <w:rPr>
+          <w:rFonts w:ascii="Arial" w:hAnsi="Arial"/>
+          <w:sz w:val="20"/>
+        </w:rPr>
+        <w:t xml:space="preserve"> only their own</w:t>
+      </w:r>
+      <w:r>
+        <w:rPr>
+          <w:rFonts w:ascii="Arial" w:hAnsi="Arial"/>
+          <w:sz w:val="20"/>
+        </w:rPr>
+        <w:t xml:space="preserve"> but also the CO</w:t>
+      </w:r>
+      <w:r>
+        <w:rPr>
+          <w:rFonts w:ascii="Arial" w:hAnsi="Arial"/>
+          <w:sz w:val="20"/>
+          <w:vertAlign w:val="subscript"/>
+        </w:rPr>
+        <w:t>2</w:t>
+      </w:r>
+      <w:r>
+        <w:rPr>
+          <w:rFonts w:ascii="Arial" w:hAnsi="Arial"/>
+          <w:sz w:val="20"/>
+        </w:rPr>
+        <w:t xml:space="preserve"> consumption of other people,</w:t>
+      </w:r>
+      <w:r>
+        <w:rPr>
+          <w:rFonts w:ascii="Arial" w:hAnsi="Arial"/>
+          <w:sz w:val="20"/>
+        </w:rPr>
+        <w:t xml:space="preserve"> we hope that users will be more inclined to choose the better option. The clear overview of how much you are doing for or against the environment will make people more aware of the impact they are having, which they would normally have never accounted for. A by-product of the way that we are promoting </w:t>
+      </w:r>
+      <w:r>
+        <w:rPr>
+          <w:rFonts w:ascii="Arial" w:hAnsi="Arial"/>
+          <w:sz w:val="20"/>
+        </w:rPr>
+        <w:lastRenderedPageBreak/>
+        <w:t>the greener alternative could also mean that</w:t>
+      </w:r>
+      <w:r>
+        <w:rPr>
+          <w:rFonts w:ascii="Arial" w:hAnsi="Arial"/>
+          <w:sz w:val="20"/>
+        </w:rPr>
+        <w:t xml:space="preserve"> </w:t>
+      </w:r>
+      <w:r>
+        <w:rPr>
+          <w:rFonts w:ascii="Arial" w:hAnsi="Arial"/>
+          <w:sz w:val="20"/>
+        </w:rPr>
+        <w:t>people would cho</w:t>
+      </w:r>
+      <w:r>
+        <w:rPr>
+          <w:rFonts w:ascii="Arial" w:hAnsi="Arial"/>
+          <w:sz w:val="20"/>
+        </w:rPr>
+        <w:t>o</w:t>
+      </w:r>
+      <w:r>
+        <w:rPr>
+          <w:rFonts w:ascii="Arial" w:hAnsi="Arial"/>
+          <w:sz w:val="20"/>
+        </w:rPr>
+        <w:t>se vegetarian meals more often</w:t>
+      </w:r>
+      <w:r>
+        <w:rPr>
+          <w:rFonts w:ascii="Arial" w:hAnsi="Arial"/>
+          <w:sz w:val="20"/>
+          <w:highlight w:val="yellow"/>
+        </w:rPr>
+        <w:t>, which could lead to more sales of vegetarian food at local supermarkets</w:t>
+      </w:r>
+      <w:r>
+        <w:rPr>
+          <w:rFonts w:ascii="Arial" w:hAnsi="Arial"/>
+          <w:sz w:val="20"/>
+          <w:highlight w:val="yellow"/>
+        </w:rPr>
+        <w:t xml:space="preserve"> </w:t>
+      </w:r>
+      <w:r>
+        <w:rPr>
+          <w:rFonts w:ascii="Arial" w:hAnsi="Arial"/>
+          <w:sz w:val="20"/>
+          <w:highlight w:val="green"/>
+        </w:rPr>
+        <w:t xml:space="preserve">(ALTERNATIVE: </w:t>
+      </w:r>
+      <w:r>
+        <w:rPr>
+          <w:rFonts w:ascii="Arial" w:hAnsi="Arial"/>
+          <w:sz w:val="20"/>
+          <w:highlight w:val="green"/>
+        </w:rPr>
+        <w:t>which could lead to a higher demand of vegetarian food in supermarkets and consequently for a lower demand of the more environmentally-tasking meat products</w:t>
+      </w:r>
+      <w:r>
+        <w:rPr>
+          <w:rFonts w:ascii="Arial" w:hAnsi="Arial"/>
+          <w:sz w:val="20"/>
+        </w:rPr>
+        <w:t>. We wanted to design for those who want to be more aware of how much they are doing for or against the environment</w:t>
+      </w:r>
+      <w:r>
+        <w:rPr>
+          <w:rFonts w:ascii="Arial" w:hAnsi="Arial"/>
+          <w:sz w:val="20"/>
+        </w:rPr>
+        <w:t>,</w:t>
+      </w:r>
+      <w:r>
+        <w:rPr>
+          <w:rFonts w:ascii="Arial" w:hAnsi="Arial"/>
+          <w:sz w:val="20"/>
+        </w:rPr>
+        <w:t xml:space="preserve"> so that they can be mindful of the environment and see clear ways on how to lessen their CO</w:t>
+      </w:r>
+      <w:r>
+        <w:rPr>
+          <w:rFonts w:ascii="Arial" w:hAnsi="Arial"/>
+          <w:sz w:val="20"/>
+          <w:vertAlign w:val="subscript"/>
+        </w:rPr>
         <w:t xml:space="preserve">2 </w:t>
       </w:r>
       <w:r>
@@ -4394,21 +4824,76 @@
           <w:rFonts w:ascii="Arial" w:hAnsi="Arial"/>
           <w:sz w:val="20"/>
         </w:rPr>
-        <w:t>parts of their daily emit and how much they can save by choosing ‘greener’ alternatives. One other value that we valued highly was public accountability. By making the user able to see, not</w:t>
-      </w:r>
-      <w:r>
-        <w:rPr>
-          <w:rFonts w:ascii="Arial" w:hAnsi="Arial"/>
-          <w:sz w:val="20"/>
-        </w:rPr>
-        <w:t xml:space="preserve"> only their own</w:t>
-      </w:r>
-      <w:r>
-        <w:rPr>
-          <w:rFonts w:ascii="Arial" w:hAnsi="Arial"/>
-          <w:sz w:val="20"/>
-        </w:rPr>
-        <w:t xml:space="preserve"> but also the CO</w:t>
+        <w:t xml:space="preserve">emissions. </w:t>
+      </w:r>
+      <w:r>
+        <w:rPr>
+          <w:rFonts w:ascii="Arial" w:hAnsi="Arial"/>
+          <w:sz w:val="20"/>
+        </w:rPr>
+        <w:t xml:space="preserve">One of the things that would change during our project if we were solely focusing on the values we were designing for, would be giving more information on how people were affecting the environment by giving tips and explanations on why, for example, a car is so much worse than using the public transport. </w:t>
+      </w:r>
+      <w:r>
+        <w:rPr>
+          <w:rFonts w:ascii="Arial" w:hAnsi="Arial"/>
+          <w:sz w:val="20"/>
+          <w:highlight w:val="yellow"/>
+        </w:rPr>
+        <w:t>Giving people a weekly report to confront them even more with their emissions would also be another way to enforce the environment-mindfulness.</w:t>
+      </w:r>
+      <w:r>
+        <w:rPr>
+          <w:rFonts w:ascii="Arial" w:hAnsi="Arial"/>
+          <w:sz w:val="20"/>
+          <w:highlight w:val="yellow"/>
+        </w:rPr>
+        <w:t xml:space="preserve"> </w:t>
+      </w:r>
+      <w:r>
+        <w:rPr>
+          <w:rFonts w:ascii="Arial" w:hAnsi="Arial"/>
+          <w:sz w:val="20"/>
+          <w:highlight w:val="green"/>
+        </w:rPr>
+        <w:t>(ALTERNATIVE:</w:t>
+      </w:r>
+      <w:r>
+        <w:rPr>
+          <w:rFonts w:ascii="Arial" w:hAnsi="Arial"/>
+          <w:sz w:val="20"/>
+          <w:highlight w:val="green"/>
+        </w:rPr>
+        <w:t xml:space="preserve"> Another more interactive and personal way to enforce the environmental mindfulness, is to confront people by giving them weekly report containing their emissions. </w:t>
+      </w:r>
+    </w:p>
+    <w:p>
+      <w:pPr>
+        <w:rPr>
+          <w:rFonts w:ascii="Arial" w:hAnsi="Arial"/>
+          <w:sz w:val="20"/>
+        </w:rPr>
+      </w:pPr>
+      <w:r>
+        <w:rPr>
+          <w:rFonts w:ascii="Arial" w:hAnsi="Arial"/>
+          <w:sz w:val="20"/>
+        </w:rPr>
+        <w:t xml:space="preserve">To gain more insight into the values and stakeholders for whom we are designing we would consult an expert in a field very different than ours. One of those options would be an expert in Psychology. Someone who understands the way people can react to our design decisions could greatly change the way we have been designing our project if our ideas do not match reality. Does the sort of ‘peer pressure’ of being able to see one another’s scores truly improve overall scores, or does it demotivate people because they see that their contributions are too small to be noticed anyway? Is the way that we are presenting the amount saved and the amount still used the best way for making the users aware of how much they are doing for the environment, how do such numbers affect them? These are points that such an expert could help us with. </w:t>
+      </w:r>
+    </w:p>
+    <w:p>
+      <w:pPr>
+        <w:rPr>
+          <w:rFonts w:ascii="Arial" w:hAnsi="Arial"/>
+          <w:sz w:val="20"/>
+        </w:rPr>
+      </w:pPr>
+      <w:r>
+        <w:rPr>
+          <w:rFonts w:ascii="Arial" w:hAnsi="Arial"/>
+          <w:sz w:val="20"/>
+        </w:rPr>
+        <w:t>We believe that we successfully designed our application to improve the environment-mindfulness of the users by clearly showing what people can do to lower their emissions by giving them several features in which they can choose between the bad and the better. The way that our point system works is based on how much CO</w:t>
       </w:r>
       <w:r>
         <w:rPr>
@@ -4423,164 +4908,43 @@
           <w:rFonts w:ascii="Arial" w:hAnsi="Arial"/>
           <w:sz w:val="20"/>
         </w:rPr>
-        <w:t xml:space="preserve"> consumption of other people,</w:t>
-      </w:r>
-      <w:r>
-        <w:rPr>
-          <w:rFonts w:ascii="Arial" w:hAnsi="Arial"/>
-          <w:sz w:val="20"/>
-        </w:rPr>
-        <w:t xml:space="preserve"> we hope that users will be more inclined to choose the better option. </w:t>
-      </w:r>
-      <w:r>
-        <w:rPr>
-          <w:rFonts w:ascii="Arial" w:hAnsi="Arial"/>
-          <w:sz w:val="20"/>
-        </w:rPr>
-        <w:t>The clear overview of how much you are doing for or against the environment will make people more aware of the impact they are having, which they would normally have never accounted for. A by-product of the way that we are promoting the greener alternative could also mean that people would cho</w:t>
-      </w:r>
-      <w:r>
-        <w:rPr>
-          <w:rFonts w:ascii="Arial" w:hAnsi="Arial"/>
-          <w:sz w:val="20"/>
-        </w:rPr>
-        <w:t>o</w:t>
-      </w:r>
-      <w:r>
-        <w:rPr>
-          <w:rFonts w:ascii="Arial" w:hAnsi="Arial"/>
-          <w:sz w:val="20"/>
-        </w:rPr>
-        <w:t xml:space="preserve">se vegetarian meals more </w:t>
-      </w:r>
-      <w:r>
-        <w:rPr>
-          <w:rFonts w:ascii="Arial" w:hAnsi="Arial"/>
-          <w:sz w:val="20"/>
-        </w:rPr>
-        <w:lastRenderedPageBreak/>
-        <w:t>often, which could lead to more sales of vegetarian food at local supermarkets. We wanted to design for those who want to be more aware of how much they are doing for or against the environment so that they can be mindful of the environment and see clear ways on how to lessen their CO</w:t>
-      </w:r>
-      <w:r>
-        <w:rPr>
-          <w:rFonts w:ascii="Arial" w:hAnsi="Arial"/>
-          <w:sz w:val="20"/>
-          <w:vertAlign w:val="subscript"/>
-        </w:rPr>
-        <w:t xml:space="preserve">2 </w:t>
-      </w:r>
-      <w:r>
-        <w:rPr>
-          <w:rFonts w:ascii="Arial" w:hAnsi="Arial"/>
-          <w:sz w:val="20"/>
-        </w:rPr>
-        <w:t xml:space="preserve">emissions. </w:t>
-      </w:r>
-      <w:r>
-        <w:rPr>
-          <w:rFonts w:ascii="Arial" w:hAnsi="Arial"/>
-          <w:sz w:val="20"/>
-        </w:rPr>
-        <w:t xml:space="preserve">One of the things that would change during our project if we were solely focusing on the values we were designing for would be giving more information on how people were affecting the environment by giving tips and explanations on why, for example, a car is so much worse than using the public transport. Giving people a weekly report to confront them even more with their emissions would also be another way to enforce the environment-mindfulness. </w:t>
-      </w:r>
-    </w:p>
-    <w:p>
-      <w:pPr>
-        <w:rPr>
-          <w:rFonts w:ascii="Arial" w:hAnsi="Arial"/>
-          <w:sz w:val="20"/>
-        </w:rPr>
-      </w:pPr>
-      <w:r>
-        <w:rPr>
-          <w:rFonts w:ascii="Arial" w:hAnsi="Arial"/>
-          <w:sz w:val="20"/>
-        </w:rPr>
-        <w:t xml:space="preserve">To gain more insight into the values and stakeholders for whom we are designing we would consult an expert in a field very different than ours. One of those options would be an expert in Psychology. </w:t>
-      </w:r>
-      <w:r>
-        <w:rPr>
-          <w:rFonts w:ascii="Arial" w:hAnsi="Arial"/>
-          <w:sz w:val="20"/>
-        </w:rPr>
-        <w:t xml:space="preserve">Someone who understands the way people can react to our design decisions could greatly change the way we have been designing our project if our ideas do not match reality. Does the sort of ‘peer pressure’ of being able to see one another’s scores truly improve overall scores, or does it demotivate people because they see that their contributions are too small to be noticed anyway? Is the way that we are presenting the amount saved and the amount still used the best way for making the users aware of how much they are doing for the environment, how do such numbers affect them? These are points that such an expert could help us with. </w:t>
-      </w:r>
-    </w:p>
-    <w:p>
-      <w:pPr>
-        <w:rPr>
-          <w:rFonts w:ascii="Arial" w:hAnsi="Arial"/>
-          <w:sz w:val="20"/>
-        </w:rPr>
-      </w:pPr>
-      <w:r>
-        <w:rPr>
-          <w:rFonts w:ascii="Arial" w:hAnsi="Arial"/>
-          <w:sz w:val="20"/>
-        </w:rPr>
-        <w:t xml:space="preserve">We believe that </w:t>
-      </w:r>
-      <w:r>
-        <w:rPr>
-          <w:rFonts w:ascii="Arial" w:hAnsi="Arial"/>
-          <w:sz w:val="20"/>
-        </w:rPr>
-        <w:t>we successfully designed our application to improve the environment-mindfulness of the users by clearly showing what people can do to lower their emissions by giving them several features in which they can choose between the bad and the better. The way that our point system works is based on how much CO</w:t>
-      </w:r>
-      <w:r>
-        <w:rPr>
-          <w:rFonts w:ascii="Arial" w:hAnsi="Arial"/>
-          <w:sz w:val="20"/>
-          <w:vertAlign w:val="subscript"/>
-        </w:rPr>
-        <w:t>2</w:t>
-      </w:r>
-      <w:r>
-        <w:rPr>
-          <w:rFonts w:ascii="Arial" w:hAnsi="Arial"/>
-          <w:sz w:val="20"/>
-        </w:rPr>
-        <w:t xml:space="preserve"> certain things emit or save, that way it gives a good representation of one</w:t>
-      </w:r>
-      <w:r>
-        <w:rPr>
-          <w:rFonts w:ascii="Arial" w:hAnsi="Arial"/>
-          <w:sz w:val="20"/>
-        </w:rPr>
-        <w:t>’</w:t>
-      </w:r>
-      <w:r>
-        <w:rPr>
-          <w:rFonts w:ascii="Arial" w:hAnsi="Arial"/>
-          <w:sz w:val="20"/>
-        </w:rPr>
-        <w:t>s footprint in the real world. Another thing we have tried to design for was public accountability. By giving people the option to become friends with one another and see scores of their friends, we hope to increase the amount people save because the user should not want to b</w:t>
-      </w:r>
-      <w:r>
-        <w:rPr>
-          <w:rFonts w:ascii="Arial" w:hAnsi="Arial"/>
-          <w:sz w:val="20"/>
-        </w:rPr>
-        <w:t xml:space="preserve">e </w:t>
-      </w:r>
-      <w:r>
-        <w:rPr>
-          <w:rFonts w:ascii="Arial" w:hAnsi="Arial"/>
-          <w:sz w:val="20"/>
-        </w:rPr>
-        <w:t xml:space="preserve">lacking in comparison to their friends. The ability to talk to each other via the global chat can be a way for one user to motivate another to choose the greener alternative. </w:t>
-      </w:r>
+        <w:t xml:space="preserve"> certain things emit or save, that way it gives a good representation of one’s footprint in the real world. Another thing we have tried to design for was public accountability. By giving people the option to become friends with one another and see scores of their friends, we hope to increase the amount people save because the user should not want to be lacking in comparison to their friends. The ability to talk to each other via the global chat can be a way for one user to motivate another to choose the greener alternative. </w:t>
+      </w:r>
+    </w:p>
+    <w:p>
+      <w:pPr>
+        <w:rPr>
+          <w:rFonts w:ascii="Arial" w:hAnsi="Arial"/>
+          <w:sz w:val="20"/>
+        </w:rPr>
+      </w:pPr>
     </w:p>
     <w:p>
       <w:pPr>
         <w:pStyle w:val="Kop1"/>
         <w:jc w:val="center"/>
-      </w:pPr>
-      <w:bookmarkStart w:id="20" w:name="_Toc5212228"/>
-      <w:r>
-        <w:t>Individual Feedback</w:t>
-      </w:r>
+        <w:rPr>
+          <w:lang w:val="nl-NL"/>
+        </w:rPr>
+      </w:pPr>
+      <w:bookmarkStart w:id="19" w:name="_Toc5212228"/>
+      <w:bookmarkStart w:id="20" w:name="_GoBack"/>
       <w:bookmarkEnd w:id="20"/>
+      <w:proofErr w:type="spellStart"/>
+      <w:r>
+        <w:rPr>
+          <w:lang w:val="nl-NL"/>
+        </w:rPr>
+        <w:t>Individual</w:t>
+      </w:r>
+      <w:proofErr w:type="spellEnd"/>
+      <w:r>
+        <w:rPr>
+          <w:lang w:val="nl-NL"/>
+        </w:rPr>
+        <w:t xml:space="preserve"> Feedback</w:t>
+      </w:r>
+      <w:bookmarkEnd w:id="19"/>
     </w:p>
     <w:p>
       <w:pPr>
@@ -4646,6 +5010,7 @@
         <w:rPr>
           <w:lang w:val="en-GB"/>
         </w:rPr>
+        <w:lastRenderedPageBreak/>
         <w:t>Weak points</w:t>
       </w:r>
       <w:bookmarkEnd w:id="23"/>
@@ -4680,7 +5045,6 @@
         <w:rPr>
           <w:lang w:val="en-GB"/>
         </w:rPr>
-        <w:lastRenderedPageBreak/>
         <w:t>Conflicts</w:t>
       </w:r>
       <w:bookmarkEnd w:id="24"/>
@@ -4886,6 +5250,7 @@
         <w:rPr>
           <w:lang w:val="en-GB"/>
         </w:rPr>
+        <w:lastRenderedPageBreak/>
         <w:t>Nathan Ordonez</w:t>
       </w:r>
       <w:bookmarkEnd w:id="29"/>
@@ -4928,15 +5293,51 @@
           <w:sz w:val="20"/>
           <w:szCs w:val="20"/>
         </w:rPr>
-        <w:t xml:space="preserve"> well as learning how Maven, JaCoC</w:t>
-      </w:r>
+        <w:t xml:space="preserve"> well as learning how Maven, </w:t>
+      </w:r>
+      <w:proofErr w:type="spellStart"/>
       <w:r>
         <w:rPr>
           <w:rFonts w:ascii="Arial" w:hAnsi="Arial"/>
           <w:sz w:val="20"/>
           <w:szCs w:val="20"/>
         </w:rPr>
-        <w:t>o, Checkstyle, Git and Gitlab work in general. I think I helped well when people were having trouble with those. Also getting ideas for bonus points, setting up a physical server to run the code we made. I think I made progress in communication in the sense that I communicated my work and gave my honest opinions about other people’s work (which was my goal in the README), and I think I helped the group work together to a certain extent when it came to coordinating our works and distributing workloads. Also helping write meaningful scrum backlogs and retrospectives, writing the meeting notes in an easy-to-read format.</w:t>
+        <w:t>JaCoC</w:t>
+      </w:r>
+      <w:r>
+        <w:rPr>
+          <w:rFonts w:ascii="Arial" w:hAnsi="Arial"/>
+          <w:sz w:val="20"/>
+          <w:szCs w:val="20"/>
+        </w:rPr>
+        <w:t>o</w:t>
+      </w:r>
+      <w:proofErr w:type="spellEnd"/>
+      <w:r>
+        <w:rPr>
+          <w:rFonts w:ascii="Arial" w:hAnsi="Arial"/>
+          <w:sz w:val="20"/>
+          <w:szCs w:val="20"/>
+        </w:rPr>
+        <w:t xml:space="preserve">, </w:t>
+      </w:r>
+      <w:proofErr w:type="spellStart"/>
+      <w:r>
+        <w:rPr>
+          <w:rFonts w:ascii="Arial" w:hAnsi="Arial"/>
+          <w:sz w:val="20"/>
+          <w:szCs w:val="20"/>
+        </w:rPr>
+        <w:t>Checkstyle</w:t>
+      </w:r>
+      <w:proofErr w:type="spellEnd"/>
+      <w:r>
+        <w:rPr>
+          <w:rFonts w:ascii="Arial" w:hAnsi="Arial"/>
+          <w:sz w:val="20"/>
+          <w:szCs w:val="20"/>
+        </w:rPr>
+        <w:t>, Git and Gitlab work in general. I think I helped well when people were having trouble with those. Also getting ideas for bonus points, setting up a physical server to run the code we made. I think I made progress in communication in the sense that I communicated my work and gave my honest opinions about other people’s work (which was my goal in the README), and I think I helped the group work together to a certain extent when it came to coordinating our works and distributing workloads. Also helping write meaningful scrum backlogs and retrospectives, writing the meeting notes in an easy-to-read format.</w:t>
       </w:r>
     </w:p>
     <w:p>
@@ -4952,7 +5353,6 @@
         <w:rPr>
           <w:lang w:val="en-GB"/>
         </w:rPr>
-        <w:lastRenderedPageBreak/>
         <w:t>Weak points</w:t>
       </w:r>
       <w:bookmarkEnd w:id="31"/>
@@ -4970,7 +5370,25 @@
           <w:sz w:val="20"/>
           <w:szCs w:val="20"/>
         </w:rPr>
-        <w:t>l didn’t code as much as I should have, and I think I let my teammates take on work that I should have taken on on my own. Overall I think I made mistakes in planning, and in judging the priority of this course/project compared to the other ones.</w:t>
+        <w:t xml:space="preserve">l didn’t code as much as I should have, and I think I let my teammates take on work that I should have taken on </w:t>
+      </w:r>
+      <w:proofErr w:type="spellStart"/>
+      <w:r>
+        <w:rPr>
+          <w:rFonts w:ascii="Arial" w:hAnsi="Arial"/>
+          <w:sz w:val="20"/>
+          <w:szCs w:val="20"/>
+        </w:rPr>
+        <w:t>on</w:t>
+      </w:r>
+      <w:proofErr w:type="spellEnd"/>
+      <w:r>
+        <w:rPr>
+          <w:rFonts w:ascii="Arial" w:hAnsi="Arial"/>
+          <w:sz w:val="20"/>
+          <w:szCs w:val="20"/>
+        </w:rPr>
+        <w:t xml:space="preserve"> my own. Overall I think I made mistakes in planning, and in judging the priority of this course/project compared to the other ones.</w:t>
       </w:r>
     </w:p>
     <w:p>
@@ -5196,7 +5614,25 @@
           <w:sz w:val="20"/>
           <w:szCs w:val="20"/>
         </w:rPr>
-        <w:t>For me, my strong points were sticking to a schedule. I attended all the group sessions, apart from the one when I was sick, and did my best to make the deadlines. I think I improved my scheduling a lot. I also learned a lot about working in a group and what I should do during group sessions, even though they are still beneath average. I also learned a lot about how to work with Git, Maven, Checkstyle and IntelliJ.</w:t>
+        <w:t xml:space="preserve">For me, my strong points were sticking to a schedule. I attended all the group sessions, apart from the one when I was sick, and did my best to make the deadlines. I think I improved my scheduling a lot. I also learned a lot about working in a group and what I should do during group sessions, even though they are still beneath average. I also learned a lot about how to work with Git, Maven, </w:t>
+      </w:r>
+      <w:proofErr w:type="spellStart"/>
+      <w:r>
+        <w:rPr>
+          <w:rFonts w:ascii="Arial" w:hAnsi="Arial"/>
+          <w:sz w:val="20"/>
+          <w:szCs w:val="20"/>
+        </w:rPr>
+        <w:t>Checkstyle</w:t>
+      </w:r>
+      <w:proofErr w:type="spellEnd"/>
+      <w:r>
+        <w:rPr>
+          <w:rFonts w:ascii="Arial" w:hAnsi="Arial"/>
+          <w:sz w:val="20"/>
+          <w:szCs w:val="20"/>
+        </w:rPr>
+        <w:t xml:space="preserve"> and IntelliJ.</w:t>
       </w:r>
     </w:p>
     <w:p>
@@ -5220,7 +5656,6 @@
         <w:rPr>
           <w:lang w:val="en-GB"/>
         </w:rPr>
-        <w:lastRenderedPageBreak/>
         <w:t>Weak points</w:t>
       </w:r>
       <w:bookmarkEnd w:id="39"/>
@@ -5340,7 +5775,47 @@
           <w:szCs w:val="20"/>
           <w:lang w:val="en-GB"/>
         </w:rPr>
-        <w:t xml:space="preserve">After this project, I can proudly say: “I survived Git”. After struggling with understanding what Git is, how it works and how to use it, it has proven to me that Git is a good tool for team projects and I am really happy that I now can say that Git is one of my stronger points. Still can improve on it by committing more and have a better look at others their merge requests, but that can still be learned in further projects. Starting this project I also learned a lot about JFrames. How to create a JFrame and implement functionality to it. And to end one of my stronger points is now getting a problem before me and just work in a solving process to solve the problem and also look further than just solving it. Also making sure that your solution does not give any problems somewhere later in time. </w:t>
+        <w:t xml:space="preserve">After this project, I can proudly say: “I survived Git”. After struggling with understanding what Git is, how it works and how to use it, it has proven to me that Git is a good tool for team projects and I am really happy that I now can say that Git is one of my stronger points. Still can improve on it by committing more and have a better look at others their merge requests, but that can still be learned in further projects. Starting this project I also learned a lot about </w:t>
+      </w:r>
+      <w:proofErr w:type="spellStart"/>
+      <w:r>
+        <w:rPr>
+          <w:rFonts w:ascii="Arial" w:hAnsi="Arial"/>
+          <w:sz w:val="20"/>
+          <w:szCs w:val="20"/>
+          <w:lang w:val="en-GB"/>
+        </w:rPr>
+        <w:t>JFrames</w:t>
+      </w:r>
+      <w:proofErr w:type="spellEnd"/>
+      <w:r>
+        <w:rPr>
+          <w:rFonts w:ascii="Arial" w:hAnsi="Arial"/>
+          <w:sz w:val="20"/>
+          <w:szCs w:val="20"/>
+          <w:lang w:val="en-GB"/>
+        </w:rPr>
+        <w:t xml:space="preserve">. How to create a </w:t>
+      </w:r>
+      <w:proofErr w:type="spellStart"/>
+      <w:r>
+        <w:rPr>
+          <w:rFonts w:ascii="Arial" w:hAnsi="Arial"/>
+          <w:sz w:val="20"/>
+          <w:szCs w:val="20"/>
+          <w:lang w:val="en-GB"/>
+        </w:rPr>
+        <w:t>JFrame</w:t>
+      </w:r>
+      <w:proofErr w:type="spellEnd"/>
+      <w:r>
+        <w:rPr>
+          <w:rFonts w:ascii="Arial" w:hAnsi="Arial"/>
+          <w:sz w:val="20"/>
+          <w:szCs w:val="20"/>
+          <w:lang w:val="en-GB"/>
+        </w:rPr>
+        <w:t xml:space="preserve"> and implement functionality to it. And to end one of my stronger points is now getting a problem before me and just work in a solving process to solve the problem and also look further than just solving it. Also making sure that your solution does not give any problems somewhere later in time. </w:t>
       </w:r>
     </w:p>
     <w:p>
@@ -5376,7 +5851,17 @@
           <w:szCs w:val="20"/>
           <w:lang w:val="en-GB"/>
         </w:rPr>
-        <w:t xml:space="preserve">I still think communication is still one of my weak points. I am a person that is more of  a planner and makes sure that he can go to bed before a deadline instead of working on it until one minute before the deadline and in this group there are more people who are more saving their work until the last moment and that gives conflicts. Especially when I need something from someone else or someone needs my help, but saves it for the last moment just before the deadline. I think I should be more aware of this and sometimes stay up later for those questions. It is also sometimes hard to stay of others work. Then I see nothing is happening and ask if they can do it and end up doing it myself because I was already working on a different part of it. </w:t>
+        <w:t xml:space="preserve">I still think communication is still one of my weak points. I am a person that is more of  a planner and makes sure that he can go to bed before a deadline instead of working on it until one minute before the deadline and in this group there are more people who are more saving their work until the last moment and that gives conflicts. Especially when I need something from someone else or someone needs my help, but saves it for the last moment just before </w:t>
+      </w:r>
+      <w:r>
+        <w:rPr>
+          <w:rFonts w:ascii="Arial" w:hAnsi="Arial"/>
+          <w:sz w:val="20"/>
+          <w:szCs w:val="20"/>
+          <w:lang w:val="en-GB"/>
+        </w:rPr>
+        <w:lastRenderedPageBreak/>
+        <w:t xml:space="preserve">the deadline. I think I should be more aware of this and sometimes stay up later for those questions. It is also sometimes hard to stay of others work. Then I see nothing is happening and ask if they can do it and end up doing it myself because I was already working on a different part of it. </w:t>
       </w:r>
     </w:p>
     <w:p>
@@ -5399,7 +5884,7 @@
     <w:p>
       <w:pPr>
         <w:rPr>
-          <w:rFonts w:ascii="Arial" w:hAnsi="Arial" w:hint="eastAsia"/>
+          <w:rFonts w:ascii="Arial" w:hAnsi="Arial"/>
           <w:sz w:val="20"/>
           <w:szCs w:val="20"/>
           <w:lang w:val="en-GB"/>
@@ -5438,7 +5923,7 @@
 </file>
 
 <file path=word/endnotes.xml><?xml version="1.0" encoding="utf-8"?>
-<w:endnotes xmlns:wpc="http://schemas.microsoft.com/office/word/2010/wordprocessingCanvas" xmlns:mc="http://schemas.openxmlformats.org/markup-compatibility/2006" xmlns:o="urn:schemas-microsoft-com:office:office" xmlns:r="http://schemas.openxmlformats.org/officeDocument/2006/relationships" xmlns:m="http://schemas.openxmlformats.org/officeDocument/2006/math" xmlns:v="urn:schemas-microsoft-com:vml" xmlns:wp14="http://schemas.microsoft.com/office/word/2010/wordprocessingDrawing" xmlns:wp="http://schemas.openxmlformats.org/drawingml/2006/wordprocessingDrawing" xmlns:w10="urn:schemas-microsoft-com:office:word" xmlns:w="http://schemas.openxmlformats.org/wordprocessingml/2006/main" xmlns:w14="http://schemas.microsoft.com/office/word/2010/wordml" xmlns:w15="http://schemas.microsoft.com/office/word/2012/wordml" xmlns:wpg="http://schemas.microsoft.com/office/word/2010/wordprocessingGroup" xmlns:wpi="http://schemas.microsoft.com/office/word/2010/wordprocessingInk" xmlns:wne="http://schemas.microsoft.com/office/word/2006/wordml" xmlns:wps="http://schemas.microsoft.com/office/word/2010/wordprocessingShape" mc:Ignorable="w14 w15 wp14">
+<w:endnotes xmlns:wpc="http://schemas.microsoft.com/office/word/2010/wordprocessingCanvas" xmlns:cx="http://schemas.microsoft.com/office/drawing/2014/chartex" xmlns:cx1="http://schemas.microsoft.com/office/drawing/2015/9/8/chartex" xmlns:cx2="http://schemas.microsoft.com/office/drawing/2015/10/21/chartex" xmlns:cx3="http://schemas.microsoft.com/office/drawing/2016/5/9/chartex" xmlns:cx4="http://schemas.microsoft.com/office/drawing/2016/5/10/chartex" xmlns:cx5="http://schemas.microsoft.com/office/drawing/2016/5/11/chartex" xmlns:cx6="http://schemas.microsoft.com/office/drawing/2016/5/12/chartex" xmlns:cx7="http://schemas.microsoft.com/office/drawing/2016/5/13/chartex" xmlns:cx8="http://schemas.microsoft.com/office/drawing/2016/5/14/chartex" xmlns:mc="http://schemas.openxmlformats.org/markup-compatibility/2006" xmlns:aink="http://schemas.microsoft.com/office/drawing/2016/ink" xmlns:am3d="http://schemas.microsoft.com/office/drawing/2017/model3d" xmlns:o="urn:schemas-microsoft-com:office:office" xmlns:r="http://schemas.openxmlformats.org/officeDocument/2006/relationships" xmlns:m="http://schemas.openxmlformats.org/officeDocument/2006/math" xmlns:v="urn:schemas-microsoft-com:vml" xmlns:wp14="http://schemas.microsoft.com/office/word/2010/wordprocessingDrawing" xmlns:wp="http://schemas.openxmlformats.org/drawingml/2006/wordprocessingDrawing" xmlns:w10="urn:schemas-microsoft-com:office:word" xmlns:w="http://schemas.openxmlformats.org/wordprocessingml/2006/main" xmlns:w14="http://schemas.microsoft.com/office/word/2010/wordml" xmlns:w15="http://schemas.microsoft.com/office/word/2012/wordml" xmlns:w16cid="http://schemas.microsoft.com/office/word/2016/wordml/cid" xmlns:w16se="http://schemas.microsoft.com/office/word/2015/wordml/symex" xmlns:wpg="http://schemas.microsoft.com/office/word/2010/wordprocessingGroup" xmlns:wpi="http://schemas.microsoft.com/office/word/2010/wordprocessingInk" xmlns:wne="http://schemas.microsoft.com/office/word/2006/wordml" xmlns:wps="http://schemas.microsoft.com/office/word/2010/wordprocessingShape" mc:Ignorable="w14 w15 w16se w16cid wp14">
   <w:endnote w:type="separator" w:id="-1">
     <w:p>
       <w:pPr>
@@ -5469,7 +5954,7 @@
 </file>
 
 <file path=word/footer1.xml><?xml version="1.0" encoding="utf-8"?>
-<w:ftr xmlns:wpc="http://schemas.microsoft.com/office/word/2010/wordprocessingCanvas" xmlns:mc="http://schemas.openxmlformats.org/markup-compatibility/2006" xmlns:o="urn:schemas-microsoft-com:office:office" xmlns:r="http://schemas.openxmlformats.org/officeDocument/2006/relationships" xmlns:m="http://schemas.openxmlformats.org/officeDocument/2006/math" xmlns:v="urn:schemas-microsoft-com:vml" xmlns:wp14="http://schemas.microsoft.com/office/word/2010/wordprocessingDrawing" xmlns:wp="http://schemas.openxmlformats.org/drawingml/2006/wordprocessingDrawing" xmlns:w10="urn:schemas-microsoft-com:office:word" xmlns:w="http://schemas.openxmlformats.org/wordprocessingml/2006/main" xmlns:w14="http://schemas.microsoft.com/office/word/2010/wordml" xmlns:w15="http://schemas.microsoft.com/office/word/2012/wordml" xmlns:wpg="http://schemas.microsoft.com/office/word/2010/wordprocessingGroup" xmlns:wpi="http://schemas.microsoft.com/office/word/2010/wordprocessingInk" xmlns:wne="http://schemas.microsoft.com/office/word/2006/wordml" xmlns:wps="http://schemas.microsoft.com/office/word/2010/wordprocessingShape" mc:Ignorable="w14 w15 wp14">
+<w:ftr xmlns:wpc="http://schemas.microsoft.com/office/word/2010/wordprocessingCanvas" xmlns:cx="http://schemas.microsoft.com/office/drawing/2014/chartex" xmlns:cx1="http://schemas.microsoft.com/office/drawing/2015/9/8/chartex" xmlns:cx2="http://schemas.microsoft.com/office/drawing/2015/10/21/chartex" xmlns:cx3="http://schemas.microsoft.com/office/drawing/2016/5/9/chartex" xmlns:cx4="http://schemas.microsoft.com/office/drawing/2016/5/10/chartex" xmlns:cx5="http://schemas.microsoft.com/office/drawing/2016/5/11/chartex" xmlns:cx6="http://schemas.microsoft.com/office/drawing/2016/5/12/chartex" xmlns:cx7="http://schemas.microsoft.com/office/drawing/2016/5/13/chartex" xmlns:cx8="http://schemas.microsoft.com/office/drawing/2016/5/14/chartex" xmlns:mc="http://schemas.openxmlformats.org/markup-compatibility/2006" xmlns:aink="http://schemas.microsoft.com/office/drawing/2016/ink" xmlns:am3d="http://schemas.microsoft.com/office/drawing/2017/model3d" xmlns:o="urn:schemas-microsoft-com:office:office" xmlns:r="http://schemas.openxmlformats.org/officeDocument/2006/relationships" xmlns:m="http://schemas.openxmlformats.org/officeDocument/2006/math" xmlns:v="urn:schemas-microsoft-com:vml" xmlns:wp14="http://schemas.microsoft.com/office/word/2010/wordprocessingDrawing" xmlns:wp="http://schemas.openxmlformats.org/drawingml/2006/wordprocessingDrawing" xmlns:w10="urn:schemas-microsoft-com:office:word" xmlns:w="http://schemas.openxmlformats.org/wordprocessingml/2006/main" xmlns:w14="http://schemas.microsoft.com/office/word/2010/wordml" xmlns:w15="http://schemas.microsoft.com/office/word/2012/wordml" xmlns:w16cid="http://schemas.microsoft.com/office/word/2016/wordml/cid" xmlns:w16se="http://schemas.microsoft.com/office/word/2015/wordml/symex" xmlns:wpg="http://schemas.microsoft.com/office/word/2010/wordprocessingGroup" xmlns:wpi="http://schemas.microsoft.com/office/word/2010/wordprocessingInk" xmlns:wne="http://schemas.microsoft.com/office/word/2006/wordml" xmlns:wps="http://schemas.microsoft.com/office/word/2010/wordprocessingShape" mc:Ignorable="w14 w15 w16se w16cid wp14">
   <w:p>
     <w:pPr>
       <w:pStyle w:val="Voettekst"/>
@@ -5510,7 +5995,7 @@
 </file>
 
 <file path=word/footnotes.xml><?xml version="1.0" encoding="utf-8"?>
-<w:footnotes xmlns:wpc="http://schemas.microsoft.com/office/word/2010/wordprocessingCanvas" xmlns:mc="http://schemas.openxmlformats.org/markup-compatibility/2006" xmlns:o="urn:schemas-microsoft-com:office:office" xmlns:r="http://schemas.openxmlformats.org/officeDocument/2006/relationships" xmlns:m="http://schemas.openxmlformats.org/officeDocument/2006/math" xmlns:v="urn:schemas-microsoft-com:vml" xmlns:wp14="http://schemas.microsoft.com/office/word/2010/wordprocessingDrawing" xmlns:wp="http://schemas.openxmlformats.org/drawingml/2006/wordprocessingDrawing" xmlns:w10="urn:schemas-microsoft-com:office:word" xmlns:w="http://schemas.openxmlformats.org/wordprocessingml/2006/main" xmlns:w14="http://schemas.microsoft.com/office/word/2010/wordml" xmlns:w15="http://schemas.microsoft.com/office/word/2012/wordml" xmlns:wpg="http://schemas.microsoft.com/office/word/2010/wordprocessingGroup" xmlns:wpi="http://schemas.microsoft.com/office/word/2010/wordprocessingInk" xmlns:wne="http://schemas.microsoft.com/office/word/2006/wordml" xmlns:wps="http://schemas.microsoft.com/office/word/2010/wordprocessingShape" mc:Ignorable="w14 w15 wp14">
+<w:footnotes xmlns:wpc="http://schemas.microsoft.com/office/word/2010/wordprocessingCanvas" xmlns:cx="http://schemas.microsoft.com/office/drawing/2014/chartex" xmlns:cx1="http://schemas.microsoft.com/office/drawing/2015/9/8/chartex" xmlns:cx2="http://schemas.microsoft.com/office/drawing/2015/10/21/chartex" xmlns:cx3="http://schemas.microsoft.com/office/drawing/2016/5/9/chartex" xmlns:cx4="http://schemas.microsoft.com/office/drawing/2016/5/10/chartex" xmlns:cx5="http://schemas.microsoft.com/office/drawing/2016/5/11/chartex" xmlns:cx6="http://schemas.microsoft.com/office/drawing/2016/5/12/chartex" xmlns:cx7="http://schemas.microsoft.com/office/drawing/2016/5/13/chartex" xmlns:cx8="http://schemas.microsoft.com/office/drawing/2016/5/14/chartex" xmlns:mc="http://schemas.openxmlformats.org/markup-compatibility/2006" xmlns:aink="http://schemas.microsoft.com/office/drawing/2016/ink" xmlns:am3d="http://schemas.microsoft.com/office/drawing/2017/model3d" xmlns:o="urn:schemas-microsoft-com:office:office" xmlns:r="http://schemas.openxmlformats.org/officeDocument/2006/relationships" xmlns:m="http://schemas.openxmlformats.org/officeDocument/2006/math" xmlns:v="urn:schemas-microsoft-com:vml" xmlns:wp14="http://schemas.microsoft.com/office/word/2010/wordprocessingDrawing" xmlns:wp="http://schemas.openxmlformats.org/drawingml/2006/wordprocessingDrawing" xmlns:w10="urn:schemas-microsoft-com:office:word" xmlns:w="http://schemas.openxmlformats.org/wordprocessingml/2006/main" xmlns:w14="http://schemas.microsoft.com/office/word/2010/wordml" xmlns:w15="http://schemas.microsoft.com/office/word/2012/wordml" xmlns:w16cid="http://schemas.microsoft.com/office/word/2016/wordml/cid" xmlns:w16se="http://schemas.microsoft.com/office/word/2015/wordml/symex" xmlns:wpg="http://schemas.microsoft.com/office/word/2010/wordprocessingGroup" xmlns:wpi="http://schemas.microsoft.com/office/word/2010/wordprocessingInk" xmlns:wne="http://schemas.microsoft.com/office/word/2006/wordml" xmlns:wps="http://schemas.microsoft.com/office/word/2010/wordprocessingShape" mc:Ignorable="w14 w15 w16se w16cid wp14">
   <w:footnote w:type="separator" w:id="-1">
     <w:p>
       <w:pPr>
@@ -5782,7 +6267,7 @@
 </file>
 
 <file path=word/numbering.xml><?xml version="1.0" encoding="utf-8"?>
-<w:numbering xmlns:wpc="http://schemas.microsoft.com/office/word/2010/wordprocessingCanvas" xmlns:mc="http://schemas.openxmlformats.org/markup-compatibility/2006" xmlns:o="urn:schemas-microsoft-com:office:office" xmlns:r="http://schemas.openxmlformats.org/officeDocument/2006/relationships" xmlns:m="http://schemas.openxmlformats.org/officeDocument/2006/math" xmlns:v="urn:schemas-microsoft-com:vml" xmlns:wp14="http://schemas.microsoft.com/office/word/2010/wordprocessingDrawing" xmlns:wp="http://schemas.openxmlformats.org/drawingml/2006/wordprocessingDrawing" xmlns:w10="urn:schemas-microsoft-com:office:word" xmlns:w="http://schemas.openxmlformats.org/wordprocessingml/2006/main" xmlns:w14="http://schemas.microsoft.com/office/word/2010/wordml" xmlns:w15="http://schemas.microsoft.com/office/word/2012/wordml" xmlns:wpg="http://schemas.microsoft.com/office/word/2010/wordprocessingGroup" xmlns:wpi="http://schemas.microsoft.com/office/word/2010/wordprocessingInk" xmlns:wne="http://schemas.microsoft.com/office/word/2006/wordml" xmlns:wps="http://schemas.microsoft.com/office/word/2010/wordprocessingShape" mc:Ignorable="w14 w15 wp14">
+<w:numbering xmlns:wpc="http://schemas.microsoft.com/office/word/2010/wordprocessingCanvas" xmlns:cx="http://schemas.microsoft.com/office/drawing/2014/chartex" xmlns:cx1="http://schemas.microsoft.com/office/drawing/2015/9/8/chartex" xmlns:cx2="http://schemas.microsoft.com/office/drawing/2015/10/21/chartex" xmlns:cx3="http://schemas.microsoft.com/office/drawing/2016/5/9/chartex" xmlns:cx4="http://schemas.microsoft.com/office/drawing/2016/5/10/chartex" xmlns:cx5="http://schemas.microsoft.com/office/drawing/2016/5/11/chartex" xmlns:cx6="http://schemas.microsoft.com/office/drawing/2016/5/12/chartex" xmlns:cx7="http://schemas.microsoft.com/office/drawing/2016/5/13/chartex" xmlns:cx8="http://schemas.microsoft.com/office/drawing/2016/5/14/chartex" xmlns:mc="http://schemas.openxmlformats.org/markup-compatibility/2006" xmlns:aink="http://schemas.microsoft.com/office/drawing/2016/ink" xmlns:am3d="http://schemas.microsoft.com/office/drawing/2017/model3d" xmlns:o="urn:schemas-microsoft-com:office:office" xmlns:r="http://schemas.openxmlformats.org/officeDocument/2006/relationships" xmlns:m="http://schemas.openxmlformats.org/officeDocument/2006/math" xmlns:v="urn:schemas-microsoft-com:vml" xmlns:wp14="http://schemas.microsoft.com/office/word/2010/wordprocessingDrawing" xmlns:wp="http://schemas.openxmlformats.org/drawingml/2006/wordprocessingDrawing" xmlns:w10="urn:schemas-microsoft-com:office:word" xmlns:w="http://schemas.openxmlformats.org/wordprocessingml/2006/main" xmlns:w14="http://schemas.microsoft.com/office/word/2010/wordml" xmlns:w15="http://schemas.microsoft.com/office/word/2012/wordml" xmlns:w16cid="http://schemas.microsoft.com/office/word/2016/wordml/cid" xmlns:w16se="http://schemas.microsoft.com/office/word/2015/wordml/symex" xmlns:wpg="http://schemas.microsoft.com/office/word/2010/wordprocessingGroup" xmlns:wpi="http://schemas.microsoft.com/office/word/2010/wordprocessingInk" xmlns:wne="http://schemas.microsoft.com/office/word/2006/wordml" xmlns:wps="http://schemas.microsoft.com/office/word/2010/wordprocessingShape" mc:Ignorable="w14 w15 w16se w16cid wp14">
   <w:abstractNum w:abstractNumId="0" w15:restartNumberingAfterBreak="0">
     <w:nsid w:val="1D550DCD"/>
     <w:multiLevelType w:val="multilevel"/>
@@ -6001,7 +6486,7 @@
 </file>
 
 <file path=word/styles.xml><?xml version="1.0" encoding="utf-8"?>
-<w:styles xmlns:mc="http://schemas.openxmlformats.org/markup-compatibility/2006" xmlns:r="http://schemas.openxmlformats.org/officeDocument/2006/relationships" xmlns:w="http://schemas.openxmlformats.org/wordprocessingml/2006/main" xmlns:w14="http://schemas.microsoft.com/office/word/2010/wordml" xmlns:w15="http://schemas.microsoft.com/office/word/2012/wordml" mc:Ignorable="w14 w15">
+<w:styles xmlns:mc="http://schemas.openxmlformats.org/markup-compatibility/2006" xmlns:r="http://schemas.openxmlformats.org/officeDocument/2006/relationships" xmlns:w="http://schemas.openxmlformats.org/wordprocessingml/2006/main" xmlns:w14="http://schemas.microsoft.com/office/word/2010/wordml" xmlns:w15="http://schemas.microsoft.com/office/word/2012/wordml" xmlns:w16cid="http://schemas.microsoft.com/office/word/2016/wordml/cid" xmlns:w16se="http://schemas.microsoft.com/office/word/2015/wordml/symex" mc:Ignorable="w14 w15 w16se w16cid">
   <w:docDefaults>
     <w:rPrDefault>
       <w:rPr>
@@ -6015,7 +6500,7 @@
     </w:rPrDefault>
     <w:pPrDefault/>
   </w:docDefaults>
-  <w:latentStyles w:defLockedState="0" w:defUIPriority="99" w:defSemiHidden="0" w:defUnhideWhenUsed="0" w:defQFormat="0" w:count="371">
+  <w:latentStyles w:defLockedState="0" w:defUIPriority="99" w:defSemiHidden="0" w:defUnhideWhenUsed="0" w:defQFormat="0" w:count="375">
     <w:lsdException w:name="Normal" w:uiPriority="0" w:qFormat="1"/>
     <w:lsdException w:name="heading 1" w:uiPriority="9" w:qFormat="1"/>
     <w:lsdException w:name="heading 2" w:semiHidden="1" w:uiPriority="9" w:unhideWhenUsed="1" w:qFormat="1"/>
@@ -6121,7 +6606,6 @@
     <w:lsdException w:name="HTML Sample" w:semiHidden="1" w:unhideWhenUsed="1"/>
     <w:lsdException w:name="HTML Typewriter" w:semiHidden="1" w:unhideWhenUsed="1"/>
     <w:lsdException w:name="HTML Variable" w:semiHidden="1" w:unhideWhenUsed="1"/>
-    <w:lsdException w:name="Normal Table" w:semiHidden="1" w:unhideWhenUsed="1"/>
     <w:lsdException w:name="annotation subject" w:semiHidden="1" w:unhideWhenUsed="1"/>
     <w:lsdException w:name="No List" w:semiHidden="1" w:unhideWhenUsed="1"/>
     <w:lsdException w:name="Outline List 1" w:semiHidden="1" w:unhideWhenUsed="1"/>
@@ -6165,10 +6649,8 @@
     <w:lsdException w:name="Table Elegant" w:semiHidden="1" w:unhideWhenUsed="1"/>
     <w:lsdException w:name="Table Professional" w:semiHidden="1" w:unhideWhenUsed="1"/>
     <w:lsdException w:name="Table Subtle 1" w:semiHidden="1" w:unhideWhenUsed="1"/>
-    <w:lsdException w:name="Table Subtle 2" w:semiHidden="1" w:unhideWhenUsed="1"/>
     <w:lsdException w:name="Table Web 1" w:semiHidden="1" w:unhideWhenUsed="1"/>
     <w:lsdException w:name="Table Web 2" w:semiHidden="1" w:unhideWhenUsed="1"/>
-    <w:lsdException w:name="Table Web 3" w:semiHidden="1" w:unhideWhenUsed="1"/>
     <w:lsdException w:name="Balloon Text" w:semiHidden="1" w:unhideWhenUsed="1"/>
     <w:lsdException w:name="Table Grid" w:uiPriority="39"/>
     <w:lsdException w:name="Table Theme" w:semiHidden="1" w:unhideWhenUsed="1"/>
@@ -6387,6 +6869,10 @@
     <w:lsdException w:name="List Table 5 Dark Accent 6" w:uiPriority="50"/>
     <w:lsdException w:name="List Table 6 Colorful Accent 6" w:uiPriority="51"/>
     <w:lsdException w:name="List Table 7 Colorful Accent 6" w:uiPriority="52"/>
+    <w:lsdException w:name="Mention" w:semiHidden="1" w:unhideWhenUsed="1"/>
+    <w:lsdException w:name="Smart Hyperlink" w:semiHidden="1" w:unhideWhenUsed="1"/>
+    <w:lsdException w:name="Hashtag" w:semiHidden="1" w:unhideWhenUsed="1"/>
+    <w:lsdException w:name="Unresolved Mention" w:semiHidden="1" w:unhideWhenUsed="1"/>
   </w:latentStyles>
   <w:style w:type="paragraph" w:default="1" w:styleId="Standaard">
     <w:name w:val="Normal"/>
@@ -7132,8 +7618,8 @@
     <w:name w:val="Index Link"/>
     <w:qFormat/>
   </w:style>
-  <w:style w:type="character" w:customStyle="1" w:styleId="UnresolvedMention">
-    <w:name w:val="Unresolved Mention"/>
+  <w:style w:type="character" w:customStyle="1" w:styleId="Onopgelostemelding2">
+    <w:name w:val="Onopgeloste melding2"/>
     <w:basedOn w:val="Standaardalinea-lettertype"/>
     <w:qFormat/>
     <w:rPr>
@@ -7623,7 +8109,6 @@
     <w:name w:val="Normal (Web)"/>
     <w:basedOn w:val="Standaard"/>
     <w:uiPriority w:val="99"/>
-    <w:semiHidden/>
     <w:unhideWhenUsed/>
     <w:qFormat/>
     <w:rsid w:val="001657F8"/>
@@ -7939,7 +8424,7 @@
 </file>
 
 <file path=customXml/itemProps1.xml><?xml version="1.0" encoding="utf-8"?>
-<ds:datastoreItem xmlns:ds="http://schemas.openxmlformats.org/officeDocument/2006/customXml" ds:itemID="{7F927C51-C407-4801-95B6-2EF522B5C7B9}">
+<ds:datastoreItem xmlns:ds="http://schemas.openxmlformats.org/officeDocument/2006/customXml" ds:itemID="{8A89771D-D0B6-4B79-A112-FA00A0A8E836}">
   <ds:schemaRefs>
     <ds:schemaRef ds:uri="http://schemas.openxmlformats.org/officeDocument/2006/bibliography"/>
   </ds:schemaRefs>

</xml_diff>

<commit_message>
Added the student numbers to the final report. It contains everything needed right now.
</commit_message>
<xml_diff>
--- a/doc/Final Report/Final_Report.docx
+++ b/doc/Final Report/Final_Report.docx
@@ -88,16 +88,80 @@
           <w:rFonts w:hint="eastAsia"/>
         </w:rPr>
       </w:pPr>
-      <w:r>
-        <w:t xml:space="preserve">Jari van den Broek, Johannes </w:t>
-      </w:r>
       <w:proofErr w:type="spellStart"/>
       <w:r>
+        <w:t>Jari</w:t>
+      </w:r>
+      <w:proofErr w:type="spellEnd"/>
+      <w:r>
+        <w:t xml:space="preserve"> van den </w:t>
+      </w:r>
+      <w:proofErr w:type="spellStart"/>
+      <w:r>
+        <w:t>Broek</w:t>
+      </w:r>
+      <w:proofErr w:type="spellEnd"/>
+      <w:r>
+        <w:t xml:space="preserve"> </w:t>
+      </w:r>
+      <w:r>
+        <w:t>4932749</w:t>
+      </w:r>
+      <w:r>
+        <w:t xml:space="preserve"> </w:t>
+      </w:r>
+      <w:r>
+        <w:t>|</w:t>
+      </w:r>
+      <w:r>
+        <w:t xml:space="preserve"> </w:t>
+      </w:r>
+      <w:r>
+        <w:t xml:space="preserve">Johannes </w:t>
+      </w:r>
+      <w:proofErr w:type="spellStart"/>
+      <w:r>
         <w:t>Hagspiel</w:t>
       </w:r>
       <w:proofErr w:type="spellEnd"/>
       <w:r>
-        <w:t xml:space="preserve">, Nathan Ordonez, Nick van Riet, Lukas </w:t>
+        <w:t xml:space="preserve"> </w:t>
+      </w:r>
+      <w:r>
+        <w:t>4910109</w:t>
+      </w:r>
+      <w:r>
+        <w:t xml:space="preserve"> </w:t>
+      </w:r>
+      <w:r>
+        <w:t>|</w:t>
+      </w:r>
+      <w:r>
+        <w:t xml:space="preserve"> Nathan Ordonez</w:t>
+      </w:r>
+      <w:r>
+        <w:t xml:space="preserve"> </w:t>
+      </w:r>
+      <w:r>
+        <w:t>4936205</w:t>
+      </w:r>
+      <w:r>
+        <w:t xml:space="preserve"> </w:t>
+      </w:r>
+      <w:r>
+        <w:t>Nick van Riet</w:t>
+      </w:r>
+      <w:r>
+        <w:t xml:space="preserve"> </w:t>
+      </w:r>
+      <w:r>
+        <w:t xml:space="preserve">4868900 </w:t>
+      </w:r>
+      <w:r>
+        <w:t>|</w:t>
+      </w:r>
+      <w:r>
+        <w:t xml:space="preserve"> Lukas </w:t>
       </w:r>
       <w:proofErr w:type="spellStart"/>
       <w:r>
@@ -105,7 +169,19 @@
       </w:r>
       <w:proofErr w:type="spellEnd"/>
       <w:r>
-        <w:t xml:space="preserve">, </w:t>
+        <w:t xml:space="preserve"> </w:t>
+      </w:r>
+      <w:r>
+        <w:t>4904176</w:t>
+      </w:r>
+      <w:r>
+        <w:t xml:space="preserve"> </w:t>
+      </w:r>
+      <w:r>
+        <w:t>|</w:t>
+      </w:r>
+      <w:r>
+        <w:t xml:space="preserve"> </w:t>
       </w:r>
       <w:proofErr w:type="spellStart"/>
       <w:r>
@@ -121,21 +197,30 @@
       </w:r>
       <w:proofErr w:type="spellEnd"/>
       <w:r>
+        <w:t xml:space="preserve"> </w:t>
+      </w:r>
+      <w:r>
+        <w:t>4856848</w:t>
+      </w:r>
+      <w:r>
+        <w:t xml:space="preserve">       </w:t>
+      </w:r>
+      <w:r>
         <w:rPr>
           <w:lang w:bidi="nl-NL"/>
         </w:rPr>
+        <w:t xml:space="preserve">| </w:t>
+      </w:r>
+      <w:r>
+        <w:t>CSE1105 TU DELFT</w:t>
+      </w:r>
+      <w:r>
+        <w:rPr>
+          <w:lang w:bidi="nl-NL"/>
+        </w:rPr>
         <w:t xml:space="preserve"> | </w:t>
       </w:r>
       <w:r>
-        <w:t>CSE1105 TU DELFT</w:t>
-      </w:r>
-      <w:r>
-        <w:rPr>
-          <w:lang w:bidi="nl-NL"/>
-        </w:rPr>
-        <w:t xml:space="preserve"> | </w:t>
-      </w:r>
-      <w:r>
         <w:t>04-04-2019</w:t>
       </w:r>
       <w:r>
@@ -144,6 +229,11 @@
       <w:r>
         <w:t xml:space="preserve"> 22</w:t>
       </w:r>
+      <w:r>
+        <w:t xml:space="preserve"> |</w:t>
+      </w:r>
+      <w:bookmarkStart w:id="0" w:name="_GoBack"/>
+      <w:bookmarkEnd w:id="0"/>
     </w:p>
     <w:p>
       <w:pPr>
@@ -155,7 +245,7 @@
         <w:br w:type="page"/>
       </w:r>
     </w:p>
-    <w:bookmarkStart w:id="0" w:name="_Toc5304870" w:displacedByCustomXml="next"/>
+    <w:bookmarkStart w:id="1" w:name="_Toc5304870" w:displacedByCustomXml="next"/>
     <w:sdt>
       <w:sdtPr>
         <w:rPr>
@@ -181,17 +271,9 @@
             <w:rPr>
               <w:lang w:val="en-GB"/>
             </w:rPr>
-            <w:t>Table of Co</w:t>
+            <w:t>Table of Contents</w:t>
           </w:r>
-          <w:bookmarkStart w:id="1" w:name="_GoBack"/>
           <w:bookmarkEnd w:id="1"/>
-          <w:r>
-            <w:rPr>
-              <w:lang w:val="en-GB"/>
-            </w:rPr>
-            <w:t>ntents</w:t>
-          </w:r>
-          <w:bookmarkEnd w:id="0"/>
         </w:p>
         <w:p>
           <w:pPr>
@@ -262,7 +344,6 @@
             </w:r>
             <w:r>
               <w:rPr>
-                <w:rFonts w:hint="eastAsia"/>
                 <w:noProof/>
                 <w:webHidden/>
               </w:rPr>
@@ -338,7 +419,6 @@
             </w:r>
             <w:r>
               <w:rPr>
-                <w:rFonts w:hint="eastAsia"/>
                 <w:noProof/>
                 <w:webHidden/>
               </w:rPr>
@@ -414,7 +494,6 @@
             </w:r>
             <w:r>
               <w:rPr>
-                <w:rFonts w:hint="eastAsia"/>
                 <w:noProof/>
                 <w:webHidden/>
               </w:rPr>
@@ -490,7 +569,6 @@
             </w:r>
             <w:r>
               <w:rPr>
-                <w:rFonts w:hint="eastAsia"/>
                 <w:noProof/>
                 <w:webHidden/>
               </w:rPr>
@@ -566,7 +644,6 @@
             </w:r>
             <w:r>
               <w:rPr>
-                <w:rFonts w:hint="eastAsia"/>
                 <w:noProof/>
                 <w:webHidden/>
               </w:rPr>
@@ -642,7 +719,6 @@
             </w:r>
             <w:r>
               <w:rPr>
-                <w:rFonts w:hint="eastAsia"/>
                 <w:noProof/>
                 <w:webHidden/>
               </w:rPr>
@@ -718,7 +794,6 @@
             </w:r>
             <w:r>
               <w:rPr>
-                <w:rFonts w:hint="eastAsia"/>
                 <w:noProof/>
                 <w:webHidden/>
               </w:rPr>
@@ -794,7 +869,6 @@
             </w:r>
             <w:r>
               <w:rPr>
-                <w:rFonts w:hint="eastAsia"/>
                 <w:noProof/>
                 <w:webHidden/>
               </w:rPr>
@@ -870,7 +944,6 @@
             </w:r>
             <w:r>
               <w:rPr>
-                <w:rFonts w:hint="eastAsia"/>
                 <w:noProof/>
                 <w:webHidden/>
               </w:rPr>
@@ -946,7 +1019,6 @@
             </w:r>
             <w:r>
               <w:rPr>
-                <w:rFonts w:hint="eastAsia"/>
                 <w:noProof/>
                 <w:webHidden/>
               </w:rPr>
@@ -1022,7 +1094,6 @@
             </w:r>
             <w:r>
               <w:rPr>
-                <w:rFonts w:hint="eastAsia"/>
                 <w:noProof/>
                 <w:webHidden/>
               </w:rPr>
@@ -1097,7 +1168,6 @@
             </w:r>
             <w:r>
               <w:rPr>
-                <w:rFonts w:hint="eastAsia"/>
                 <w:noProof/>
                 <w:webHidden/>
               </w:rPr>
@@ -1173,7 +1243,6 @@
             </w:r>
             <w:r>
               <w:rPr>
-                <w:rFonts w:hint="eastAsia"/>
                 <w:noProof/>
                 <w:webHidden/>
               </w:rPr>
@@ -1249,7 +1318,6 @@
             </w:r>
             <w:r>
               <w:rPr>
-                <w:rFonts w:hint="eastAsia"/>
                 <w:noProof/>
                 <w:webHidden/>
               </w:rPr>
@@ -1325,7 +1393,6 @@
             </w:r>
             <w:r>
               <w:rPr>
-                <w:rFonts w:hint="eastAsia"/>
                 <w:noProof/>
                 <w:webHidden/>
               </w:rPr>
@@ -1401,7 +1468,6 @@
             </w:r>
             <w:r>
               <w:rPr>
-                <w:rFonts w:hint="eastAsia"/>
                 <w:noProof/>
                 <w:webHidden/>
               </w:rPr>
@@ -1477,7 +1543,6 @@
             </w:r>
             <w:r>
               <w:rPr>
-                <w:rFonts w:hint="eastAsia"/>
                 <w:noProof/>
                 <w:webHidden/>
               </w:rPr>
@@ -1552,7 +1617,6 @@
             </w:r>
             <w:r>
               <w:rPr>
-                <w:rFonts w:hint="eastAsia"/>
                 <w:noProof/>
                 <w:webHidden/>
               </w:rPr>
@@ -1628,7 +1692,6 @@
             </w:r>
             <w:r>
               <w:rPr>
-                <w:rFonts w:hint="eastAsia"/>
                 <w:noProof/>
                 <w:webHidden/>
               </w:rPr>
@@ -1704,7 +1767,6 @@
             </w:r>
             <w:r>
               <w:rPr>
-                <w:rFonts w:hint="eastAsia"/>
                 <w:noProof/>
                 <w:webHidden/>
               </w:rPr>
@@ -1780,7 +1842,6 @@
             </w:r>
             <w:r>
               <w:rPr>
-                <w:rFonts w:hint="eastAsia"/>
                 <w:noProof/>
                 <w:webHidden/>
               </w:rPr>
@@ -1856,7 +1917,6 @@
             </w:r>
             <w:r>
               <w:rPr>
-                <w:rFonts w:hint="eastAsia"/>
                 <w:noProof/>
                 <w:webHidden/>
               </w:rPr>
@@ -1932,7 +1992,6 @@
             </w:r>
             <w:r>
               <w:rPr>
-                <w:rFonts w:hint="eastAsia"/>
                 <w:noProof/>
                 <w:webHidden/>
               </w:rPr>
@@ -2008,7 +2067,6 @@
             </w:r>
             <w:r>
               <w:rPr>
-                <w:rFonts w:hint="eastAsia"/>
                 <w:noProof/>
                 <w:webHidden/>
               </w:rPr>
@@ -2084,7 +2142,6 @@
             </w:r>
             <w:r>
               <w:rPr>
-                <w:rFonts w:hint="eastAsia"/>
                 <w:noProof/>
                 <w:webHidden/>
               </w:rPr>
@@ -2160,7 +2217,6 @@
             </w:r>
             <w:r>
               <w:rPr>
-                <w:rFonts w:hint="eastAsia"/>
                 <w:noProof/>
                 <w:webHidden/>
               </w:rPr>
@@ -2236,7 +2292,6 @@
             </w:r>
             <w:r>
               <w:rPr>
-                <w:rFonts w:hint="eastAsia"/>
                 <w:noProof/>
                 <w:webHidden/>
               </w:rPr>
@@ -2312,7 +2367,6 @@
             </w:r>
             <w:r>
               <w:rPr>
-                <w:rFonts w:hint="eastAsia"/>
                 <w:noProof/>
                 <w:webHidden/>
               </w:rPr>
@@ -2388,7 +2442,6 @@
             </w:r>
             <w:r>
               <w:rPr>
-                <w:rFonts w:hint="eastAsia"/>
                 <w:noProof/>
                 <w:webHidden/>
               </w:rPr>
@@ -2464,7 +2517,6 @@
             </w:r>
             <w:r>
               <w:rPr>
-                <w:rFonts w:hint="eastAsia"/>
                 <w:noProof/>
                 <w:webHidden/>
               </w:rPr>
@@ -2540,7 +2592,6 @@
             </w:r>
             <w:r>
               <w:rPr>
-                <w:rFonts w:hint="eastAsia"/>
                 <w:noProof/>
                 <w:webHidden/>
               </w:rPr>
@@ -2616,7 +2667,6 @@
             </w:r>
             <w:r>
               <w:rPr>
-                <w:rFonts w:hint="eastAsia"/>
                 <w:noProof/>
                 <w:webHidden/>
               </w:rPr>
@@ -2692,7 +2742,6 @@
             </w:r>
             <w:r>
               <w:rPr>
-                <w:rFonts w:hint="eastAsia"/>
                 <w:noProof/>
                 <w:webHidden/>
               </w:rPr>
@@ -2768,7 +2817,6 @@
             </w:r>
             <w:r>
               <w:rPr>
-                <w:rFonts w:hint="eastAsia"/>
                 <w:noProof/>
                 <w:webHidden/>
               </w:rPr>
@@ -2844,7 +2892,6 @@
             </w:r>
             <w:r>
               <w:rPr>
-                <w:rFonts w:hint="eastAsia"/>
                 <w:noProof/>
                 <w:webHidden/>
               </w:rPr>
@@ -2920,7 +2967,6 @@
             </w:r>
             <w:r>
               <w:rPr>
-                <w:rFonts w:hint="eastAsia"/>
                 <w:noProof/>
                 <w:webHidden/>
               </w:rPr>
@@ -2996,7 +3042,6 @@
             </w:r>
             <w:r>
               <w:rPr>
-                <w:rFonts w:hint="eastAsia"/>
                 <w:noProof/>
                 <w:webHidden/>
               </w:rPr>
@@ -3072,7 +3117,6 @@
             </w:r>
             <w:r>
               <w:rPr>
-                <w:rFonts w:hint="eastAsia"/>
                 <w:noProof/>
                 <w:webHidden/>
               </w:rPr>
@@ -3148,7 +3192,6 @@
             </w:r>
             <w:r>
               <w:rPr>
-                <w:rFonts w:hint="eastAsia"/>
                 <w:noProof/>
                 <w:webHidden/>
               </w:rPr>
@@ -3224,7 +3267,6 @@
             </w:r>
             <w:r>
               <w:rPr>
-                <w:rFonts w:hint="eastAsia"/>
                 <w:noProof/>
                 <w:webHidden/>
               </w:rPr>
@@ -3300,7 +3342,6 @@
             </w:r>
             <w:r>
               <w:rPr>
-                <w:rFonts w:hint="eastAsia"/>
                 <w:noProof/>
                 <w:webHidden/>
               </w:rPr>
@@ -3376,7 +3417,6 @@
             </w:r>
             <w:r>
               <w:rPr>
-                <w:rFonts w:hint="eastAsia"/>
                 <w:noProof/>
                 <w:webHidden/>
               </w:rPr>
@@ -3452,7 +3492,6 @@
             </w:r>
             <w:r>
               <w:rPr>
-                <w:rFonts w:hint="eastAsia"/>
                 <w:noProof/>
                 <w:webHidden/>
               </w:rPr>
@@ -5184,7 +5223,25 @@
           <w:sz w:val="20"/>
           <w:szCs w:val="20"/>
         </w:rPr>
-        <w:t xml:space="preserve">, Checkstyle, Git and Gitlab work in general. I think I helped well when people were having trouble with those. Also getting ideas for bonus points, setting up a physical server to run the code we made. I think I made progress in communication in the sense that I communicated my work and gave my honest opinions about other people’s work (which was my goal in the README), and I think I helped the group work together to a certain extent when it came to </w:t>
+        <w:t xml:space="preserve">, </w:t>
+      </w:r>
+      <w:proofErr w:type="spellStart"/>
+      <w:r>
+        <w:rPr>
+          <w:rFonts w:ascii="Arial" w:hAnsi="Arial"/>
+          <w:sz w:val="20"/>
+          <w:szCs w:val="20"/>
+        </w:rPr>
+        <w:t>Checkstyle</w:t>
+      </w:r>
+      <w:proofErr w:type="spellEnd"/>
+      <w:r>
+        <w:rPr>
+          <w:rFonts w:ascii="Arial" w:hAnsi="Arial"/>
+          <w:sz w:val="20"/>
+          <w:szCs w:val="20"/>
+        </w:rPr>
+        <w:t xml:space="preserve">, Git and Gitlab work in general. I think I helped well when people were having trouble with those. Also getting ideas for bonus points, setting up a physical server to run the code we made. I think I made progress in communication in the sense that I communicated my work and gave my honest opinions about other people’s work (which was my goal in the README), and I think I helped the group work together to a certain extent when it came to </w:t>
       </w:r>
       <w:r>
         <w:rPr>
@@ -8247,7 +8304,7 @@
 </file>
 
 <file path=customXml/itemProps1.xml><?xml version="1.0" encoding="utf-8"?>
-<ds:datastoreItem xmlns:ds="http://schemas.openxmlformats.org/officeDocument/2006/customXml" ds:itemID="{55157DEE-CD6F-4D15-9FCB-67C9343D2340}">
+<ds:datastoreItem xmlns:ds="http://schemas.openxmlformats.org/officeDocument/2006/customXml" ds:itemID="{CC89764D-1142-4070-A2CF-7D34F67192B2}">
   <ds:schemaRefs>
     <ds:schemaRef ds:uri="http://schemas.openxmlformats.org/officeDocument/2006/bibliography"/>
   </ds:schemaRefs>

</xml_diff>